<commit_message>
Yonatan: Done 4+5. 2 needs some extra work to be final (lacking proof on inequality constraints)
</commit_message>
<xml_diff>
--- a/HW2/HW2.docx
+++ b/HW2/HW2.docx
@@ -2156,6 +2156,12 @@
           <w:rFonts w:eastAsiaTheme="minorEastAsia"/>
         </w:rPr>
       </w:pPr>
+      <w:r>
+        <w:rPr>
+          <w:rFonts w:eastAsiaTheme="minorEastAsia"/>
+        </w:rPr>
+        <w:t>TBD (prove convexity on inequality constraints)</w:t>
+      </w:r>
     </w:p>
     <w:p>
       <w:pPr>
@@ -2171,6 +2177,8 @@
         </w:rPr>
         <w:t>Q3</w:t>
       </w:r>
+      <w:bookmarkStart w:id="0" w:name="_GoBack"/>
+      <w:bookmarkEnd w:id="0"/>
     </w:p>
     <w:p>
       <w:pPr>
@@ -2421,7 +2429,7 @@
                 <w:rPr>
                   <w:rFonts w:ascii="Cambria Math" w:hAnsi="Cambria Math"/>
                 </w:rPr>
-                <m:t>n</m:t>
+                <m:t>N</m:t>
               </m:r>
             </m:sup>
             <m:e>
@@ -3506,13 +3514,7 @@
           <w:rPr>
             <w:rFonts w:ascii="Cambria Math" w:eastAsiaTheme="minorEastAsia" w:hAnsi="Cambria Math"/>
           </w:rPr>
-          <m:t>=0</m:t>
-        </m:r>
-        <m:r>
-          <w:rPr>
-            <w:rFonts w:ascii="Cambria Math" w:eastAsiaTheme="minorEastAsia" w:hAnsi="Cambria Math"/>
-          </w:rPr>
-          <m:t xml:space="preserve"> </m:t>
+          <m:t xml:space="preserve">=0 </m:t>
         </m:r>
         <m:d>
           <m:dPr>
@@ -3616,19 +3618,7 @@
               <w:rPr>
                 <w:rFonts w:ascii="Cambria Math" w:eastAsiaTheme="minorEastAsia" w:hAnsi="Cambria Math"/>
               </w:rPr>
-              <m:t>λ</m:t>
-            </m:r>
-            <m:r>
-              <w:rPr>
-                <w:rFonts w:ascii="Cambria Math" w:eastAsiaTheme="minorEastAsia" w:hAnsi="Cambria Math"/>
-              </w:rPr>
-              <m:t>&gt;</m:t>
-            </m:r>
-            <m:r>
-              <w:rPr>
-                <w:rFonts w:ascii="Cambria Math" w:eastAsiaTheme="minorEastAsia" w:hAnsi="Cambria Math"/>
-              </w:rPr>
-              <m:t>0</m:t>
+              <m:t>λ&gt;0</m:t>
             </m:r>
           </m:e>
         </m:d>
@@ -3676,13 +3666,7 @@
           <w:rPr>
             <w:rFonts w:ascii="Cambria Math" w:eastAsiaTheme="minorEastAsia" w:hAnsi="Cambria Math"/>
           </w:rPr>
-          <m:t>=0</m:t>
-        </m:r>
-        <m:r>
-          <w:rPr>
-            <w:rFonts w:ascii="Cambria Math" w:eastAsiaTheme="minorEastAsia" w:hAnsi="Cambria Math"/>
-          </w:rPr>
-          <m:t xml:space="preserve"> </m:t>
+          <m:t xml:space="preserve">=0 </m:t>
         </m:r>
       </m:oMath>
       <w:r>
@@ -3893,13 +3877,7 @@
             <w:rPr>
               <w:rFonts w:ascii="Cambria Math" w:eastAsiaTheme="minorEastAsia" w:hAnsi="Cambria Math"/>
             </w:rPr>
-            <m:t>=0 ,    i=1,…,N</m:t>
-          </m:r>
-          <m:r>
-            <w:rPr>
-              <w:rFonts w:ascii="Cambria Math" w:eastAsiaTheme="minorEastAsia" w:hAnsi="Cambria Math"/>
-            </w:rPr>
-            <m:t xml:space="preserve">        (4c)</m:t>
+            <m:t>=0 ,    i=1,…,N        (4c)</m:t>
           </m:r>
         </m:oMath>
       </m:oMathPara>
@@ -4394,13 +4372,7 @@
               <w:rPr>
                 <w:rFonts w:ascii="Cambria Math" w:eastAsiaTheme="minorEastAsia" w:hAnsi="Cambria Math"/>
               </w:rPr>
-              <m:t>=</m:t>
-            </m:r>
-            <m:r>
-              <w:rPr>
-                <w:rFonts w:ascii="Cambria Math" w:eastAsiaTheme="minorEastAsia" w:hAnsi="Cambria Math"/>
-              </w:rPr>
-              <m:t>0</m:t>
+              <m:t>=0</m:t>
             </m:r>
           </m:e>
         </m:d>
@@ -4519,8 +4491,2865 @@
           <w:rFonts w:eastAsiaTheme="minorEastAsia"/>
         </w:rPr>
       </w:pPr>
-      <w:bookmarkStart w:id="0" w:name="_GoBack"/>
-      <w:bookmarkEnd w:id="0"/>
+    </w:p>
+    <w:p>
+      <w:pPr>
+        <w:pStyle w:val="Heading3"/>
+        <w:bidi w:val="0"/>
+        <w:rPr>
+          <w:rFonts w:eastAsiaTheme="minorEastAsia"/>
+        </w:rPr>
+      </w:pPr>
+      <w:r>
+        <w:rPr>
+          <w:rFonts w:eastAsiaTheme="minorEastAsia"/>
+        </w:rPr>
+        <w:t>Q4</w:t>
+      </w:r>
+    </w:p>
+    <w:p>
+      <w:pPr>
+        <w:bidi w:val="0"/>
+        <w:rPr>
+          <w:rFonts w:eastAsiaTheme="minorEastAsia"/>
+        </w:rPr>
+      </w:pPr>
+    </w:p>
+    <w:p>
+      <w:pPr>
+        <w:bidi w:val="0"/>
+        <w:rPr>
+          <w:rFonts w:eastAsiaTheme="minorEastAsia"/>
+        </w:rPr>
+      </w:pPr>
+      <w:r>
+        <w:rPr>
+          <w:rFonts w:eastAsiaTheme="minorEastAsia"/>
+        </w:rPr>
+        <w:t xml:space="preserve">The Dual form is derived by taking the results from the previous question (4d), (4e) and substituting them into the </w:t>
+      </w:r>
+      <w:proofErr w:type="spellStart"/>
+      <w:r>
+        <w:rPr>
+          <w:rFonts w:eastAsiaTheme="minorEastAsia"/>
+        </w:rPr>
+        <w:t>Lagrangian</w:t>
+      </w:r>
+      <w:proofErr w:type="spellEnd"/>
+      <w:r>
+        <w:rPr>
+          <w:rFonts w:eastAsiaTheme="minorEastAsia"/>
+        </w:rPr>
+        <w:t>:</w:t>
+      </w:r>
+    </w:p>
+    <w:p>
+      <w:pPr>
+        <w:bidi w:val="0"/>
+        <w:rPr>
+          <w:rFonts w:eastAsiaTheme="minorEastAsia"/>
+        </w:rPr>
+      </w:pPr>
+      <m:oMathPara>
+        <m:oMath>
+          <m:r>
+            <m:rPr>
+              <m:scr m:val="script"/>
+            </m:rPr>
+            <w:rPr>
+              <w:rFonts w:ascii="Cambria Math" w:eastAsiaTheme="minorEastAsia" w:hAnsi="Cambria Math"/>
+            </w:rPr>
+            <m:t>L</m:t>
+          </m:r>
+          <m:d>
+            <m:dPr>
+              <m:ctrlPr>
+                <w:rPr>
+                  <w:rFonts w:ascii="Cambria Math" w:eastAsiaTheme="minorEastAsia" w:hAnsi="Cambria Math"/>
+                  <w:i/>
+                </w:rPr>
+              </m:ctrlPr>
+            </m:dPr>
+            <m:e>
+              <m:r>
+                <m:rPr>
+                  <m:sty m:val="bi"/>
+                </m:rPr>
+                <w:rPr>
+                  <w:rFonts w:ascii="Cambria Math" w:eastAsiaTheme="minorEastAsia" w:hAnsi="Cambria Math"/>
+                </w:rPr>
+                <m:t>w</m:t>
+              </m:r>
+              <m:r>
+                <w:rPr>
+                  <w:rFonts w:ascii="Cambria Math" w:eastAsiaTheme="minorEastAsia" w:hAnsi="Cambria Math"/>
+                </w:rPr>
+                <m:t>,</m:t>
+              </m:r>
+              <m:sSub>
+                <m:sSubPr>
+                  <m:ctrlPr>
+                    <w:rPr>
+                      <w:rFonts w:ascii="Cambria Math" w:eastAsiaTheme="minorEastAsia" w:hAnsi="Cambria Math"/>
+                      <w:i/>
+                    </w:rPr>
+                  </m:ctrlPr>
+                </m:sSubPr>
+                <m:e>
+                  <m:r>
+                    <w:rPr>
+                      <w:rFonts w:ascii="Cambria Math" w:eastAsiaTheme="minorEastAsia" w:hAnsi="Cambria Math"/>
+                    </w:rPr>
+                    <m:t>w</m:t>
+                  </m:r>
+                </m:e>
+                <m:sub>
+                  <m:r>
+                    <w:rPr>
+                      <w:rFonts w:ascii="Cambria Math" w:eastAsiaTheme="minorEastAsia" w:hAnsi="Cambria Math"/>
+                    </w:rPr>
+                    <m:t>0</m:t>
+                  </m:r>
+                </m:sub>
+              </m:sSub>
+              <m:r>
+                <w:rPr>
+                  <w:rFonts w:ascii="Cambria Math" w:eastAsiaTheme="minorEastAsia" w:hAnsi="Cambria Math"/>
+                </w:rPr>
+                <m:t>, λ</m:t>
+              </m:r>
+            </m:e>
+          </m:d>
+          <m:r>
+            <w:rPr>
+              <w:rFonts w:ascii="Cambria Math" w:eastAsiaTheme="minorEastAsia" w:hAnsi="Cambria Math"/>
+            </w:rPr>
+            <m:t>=</m:t>
+          </m:r>
+          <m:f>
+            <m:fPr>
+              <m:ctrlPr>
+                <w:rPr>
+                  <w:rFonts w:ascii="Cambria Math" w:eastAsiaTheme="minorEastAsia" w:hAnsi="Cambria Math"/>
+                  <w:i/>
+                </w:rPr>
+              </m:ctrlPr>
+            </m:fPr>
+            <m:num>
+              <m:r>
+                <w:rPr>
+                  <w:rFonts w:ascii="Cambria Math" w:eastAsiaTheme="minorEastAsia" w:hAnsi="Cambria Math"/>
+                </w:rPr>
+                <m:t>1</m:t>
+              </m:r>
+            </m:num>
+            <m:den>
+              <m:r>
+                <w:rPr>
+                  <w:rFonts w:ascii="Cambria Math" w:eastAsiaTheme="minorEastAsia" w:hAnsi="Cambria Math"/>
+                </w:rPr>
+                <m:t>2</m:t>
+              </m:r>
+            </m:den>
+          </m:f>
+          <m:sSup>
+            <m:sSupPr>
+              <m:ctrlPr>
+                <w:rPr>
+                  <w:rFonts w:ascii="Cambria Math" w:eastAsiaTheme="minorEastAsia" w:hAnsi="Cambria Math"/>
+                  <w:i/>
+                </w:rPr>
+              </m:ctrlPr>
+            </m:sSupPr>
+            <m:e>
+              <m:d>
+                <m:dPr>
+                  <m:begChr m:val="‖"/>
+                  <m:endChr m:val="‖"/>
+                  <m:ctrlPr>
+                    <w:rPr>
+                      <w:rFonts w:ascii="Cambria Math" w:hAnsi="Cambria Math"/>
+                      <w:i/>
+                    </w:rPr>
+                  </m:ctrlPr>
+                </m:dPr>
+                <m:e>
+                  <m:r>
+                    <m:rPr>
+                      <m:sty m:val="bi"/>
+                    </m:rPr>
+                    <w:rPr>
+                      <w:rFonts w:ascii="Cambria Math" w:hAnsi="Cambria Math"/>
+                    </w:rPr>
+                    <m:t>w</m:t>
+                  </m:r>
+                </m:e>
+              </m:d>
+            </m:e>
+            <m:sup>
+              <m:r>
+                <w:rPr>
+                  <w:rFonts w:ascii="Cambria Math" w:eastAsiaTheme="minorEastAsia" w:hAnsi="Cambria Math"/>
+                </w:rPr>
+                <m:t>2</m:t>
+              </m:r>
+            </m:sup>
+          </m:sSup>
+          <m:r>
+            <w:rPr>
+              <w:rFonts w:ascii="Cambria Math" w:hAnsi="Cambria Math"/>
+            </w:rPr>
+            <m:t>-</m:t>
+          </m:r>
+          <m:nary>
+            <m:naryPr>
+              <m:chr m:val="∑"/>
+              <m:limLoc m:val="undOvr"/>
+              <m:ctrlPr>
+                <w:rPr>
+                  <w:rFonts w:ascii="Cambria Math" w:hAnsi="Cambria Math"/>
+                  <w:i/>
+                </w:rPr>
+              </m:ctrlPr>
+            </m:naryPr>
+            <m:sub>
+              <m:r>
+                <w:rPr>
+                  <w:rFonts w:ascii="Cambria Math" w:hAnsi="Cambria Math"/>
+                </w:rPr>
+                <m:t>i=1</m:t>
+              </m:r>
+            </m:sub>
+            <m:sup>
+              <m:r>
+                <w:rPr>
+                  <w:rFonts w:ascii="Cambria Math" w:hAnsi="Cambria Math"/>
+                </w:rPr>
+                <m:t>N</m:t>
+              </m:r>
+            </m:sup>
+            <m:e>
+              <m:sSub>
+                <m:sSubPr>
+                  <m:ctrlPr>
+                    <w:rPr>
+                      <w:rFonts w:ascii="Cambria Math" w:hAnsi="Cambria Math"/>
+                      <w:i/>
+                    </w:rPr>
+                  </m:ctrlPr>
+                </m:sSubPr>
+                <m:e>
+                  <m:r>
+                    <w:rPr>
+                      <w:rFonts w:ascii="Cambria Math" w:hAnsi="Cambria Math"/>
+                    </w:rPr>
+                    <m:t>λ</m:t>
+                  </m:r>
+                </m:e>
+                <m:sub>
+                  <m:r>
+                    <w:rPr>
+                      <w:rFonts w:ascii="Cambria Math" w:hAnsi="Cambria Math"/>
+                    </w:rPr>
+                    <m:t>i</m:t>
+                  </m:r>
+                </m:sub>
+              </m:sSub>
+              <m:sSub>
+                <m:sSubPr>
+                  <m:ctrlPr>
+                    <w:rPr>
+                      <w:rFonts w:ascii="Cambria Math" w:hAnsi="Cambria Math"/>
+                      <w:i/>
+                    </w:rPr>
+                  </m:ctrlPr>
+                </m:sSubPr>
+                <m:e>
+                  <m:r>
+                    <w:rPr>
+                      <w:rFonts w:ascii="Cambria Math" w:hAnsi="Cambria Math"/>
+                    </w:rPr>
+                    <m:t>y</m:t>
+                  </m:r>
+                </m:e>
+                <m:sub>
+                  <m:r>
+                    <w:rPr>
+                      <w:rFonts w:ascii="Cambria Math" w:hAnsi="Cambria Math"/>
+                    </w:rPr>
+                    <m:t>i</m:t>
+                  </m:r>
+                </m:sub>
+              </m:sSub>
+              <m:sSup>
+                <m:sSupPr>
+                  <m:ctrlPr>
+                    <w:rPr>
+                      <w:rFonts w:ascii="Cambria Math" w:hAnsi="Cambria Math"/>
+                      <w:i/>
+                    </w:rPr>
+                  </m:ctrlPr>
+                </m:sSupPr>
+                <m:e>
+                  <m:r>
+                    <m:rPr>
+                      <m:sty m:val="bi"/>
+                    </m:rPr>
+                    <w:rPr>
+                      <w:rFonts w:ascii="Cambria Math" w:hAnsi="Cambria Math"/>
+                    </w:rPr>
+                    <m:t>w</m:t>
+                  </m:r>
+                </m:e>
+                <m:sup>
+                  <m:r>
+                    <w:rPr>
+                      <w:rFonts w:ascii="Cambria Math" w:hAnsi="Cambria Math"/>
+                    </w:rPr>
+                    <m:t>T</m:t>
+                  </m:r>
+                </m:sup>
+              </m:sSup>
+              <m:sSub>
+                <m:sSubPr>
+                  <m:ctrlPr>
+                    <w:rPr>
+                      <w:rFonts w:ascii="Cambria Math" w:hAnsi="Cambria Math"/>
+                      <w:i/>
+                    </w:rPr>
+                  </m:ctrlPr>
+                </m:sSubPr>
+                <m:e>
+                  <m:r>
+                    <m:rPr>
+                      <m:sty m:val="bi"/>
+                    </m:rPr>
+                    <w:rPr>
+                      <w:rFonts w:ascii="Cambria Math" w:hAnsi="Cambria Math"/>
+                    </w:rPr>
+                    <m:t>x</m:t>
+                  </m:r>
+                </m:e>
+                <m:sub>
+                  <m:r>
+                    <w:rPr>
+                      <w:rFonts w:ascii="Cambria Math" w:hAnsi="Cambria Math"/>
+                    </w:rPr>
+                    <m:t>i</m:t>
+                  </m:r>
+                </m:sub>
+              </m:sSub>
+            </m:e>
+          </m:nary>
+          <m:r>
+            <w:rPr>
+              <w:rFonts w:ascii="Cambria Math" w:eastAsiaTheme="minorEastAsia" w:hAnsi="Cambria Math"/>
+            </w:rPr>
+            <m:t>-</m:t>
+          </m:r>
+          <m:sSub>
+            <m:sSubPr>
+              <m:ctrlPr>
+                <w:rPr>
+                  <w:rFonts w:ascii="Cambria Math" w:hAnsi="Cambria Math"/>
+                  <w:i/>
+                </w:rPr>
+              </m:ctrlPr>
+            </m:sSubPr>
+            <m:e>
+              <m:r>
+                <w:rPr>
+                  <w:rFonts w:ascii="Cambria Math" w:hAnsi="Cambria Math"/>
+                </w:rPr>
+                <m:t>w</m:t>
+              </m:r>
+              <m:ctrlPr>
+                <w:rPr>
+                  <w:rFonts w:ascii="Cambria Math" w:eastAsiaTheme="minorEastAsia" w:hAnsi="Cambria Math"/>
+                  <w:i/>
+                </w:rPr>
+              </m:ctrlPr>
+            </m:e>
+            <m:sub>
+              <m:r>
+                <w:rPr>
+                  <w:rFonts w:ascii="Cambria Math" w:hAnsi="Cambria Math"/>
+                </w:rPr>
+                <m:t>0</m:t>
+              </m:r>
+            </m:sub>
+          </m:sSub>
+          <m:limLow>
+            <m:limLowPr>
+              <m:ctrlPr>
+                <w:rPr>
+                  <w:rFonts w:ascii="Cambria Math" w:hAnsi="Cambria Math"/>
+                  <w:i/>
+                </w:rPr>
+              </m:ctrlPr>
+            </m:limLowPr>
+            <m:e>
+              <m:groupChr>
+                <m:groupChrPr>
+                  <m:ctrlPr>
+                    <w:rPr>
+                      <w:rFonts w:ascii="Cambria Math" w:hAnsi="Cambria Math"/>
+                      <w:i/>
+                    </w:rPr>
+                  </m:ctrlPr>
+                </m:groupChrPr>
+                <m:e>
+                  <m:nary>
+                    <m:naryPr>
+                      <m:chr m:val="∑"/>
+                      <m:limLoc m:val="undOvr"/>
+                      <m:ctrlPr>
+                        <w:rPr>
+                          <w:rFonts w:ascii="Cambria Math" w:hAnsi="Cambria Math"/>
+                          <w:i/>
+                        </w:rPr>
+                      </m:ctrlPr>
+                    </m:naryPr>
+                    <m:sub>
+                      <m:r>
+                        <w:rPr>
+                          <w:rFonts w:ascii="Cambria Math" w:hAnsi="Cambria Math"/>
+                        </w:rPr>
+                        <m:t>i=1</m:t>
+                      </m:r>
+                    </m:sub>
+                    <m:sup>
+                      <m:r>
+                        <w:rPr>
+                          <w:rFonts w:ascii="Cambria Math" w:hAnsi="Cambria Math"/>
+                        </w:rPr>
+                        <m:t>N</m:t>
+                      </m:r>
+                    </m:sup>
+                    <m:e>
+                      <m:sSub>
+                        <m:sSubPr>
+                          <m:ctrlPr>
+                            <w:rPr>
+                              <w:rFonts w:ascii="Cambria Math" w:hAnsi="Cambria Math"/>
+                              <w:i/>
+                            </w:rPr>
+                          </m:ctrlPr>
+                        </m:sSubPr>
+                        <m:e>
+                          <m:r>
+                            <w:rPr>
+                              <w:rFonts w:ascii="Cambria Math" w:hAnsi="Cambria Math"/>
+                            </w:rPr>
+                            <m:t>λ</m:t>
+                          </m:r>
+                        </m:e>
+                        <m:sub>
+                          <m:r>
+                            <w:rPr>
+                              <w:rFonts w:ascii="Cambria Math" w:hAnsi="Cambria Math"/>
+                            </w:rPr>
+                            <m:t>i</m:t>
+                          </m:r>
+                        </m:sub>
+                      </m:sSub>
+                      <m:sSub>
+                        <m:sSubPr>
+                          <m:ctrlPr>
+                            <w:rPr>
+                              <w:rFonts w:ascii="Cambria Math" w:hAnsi="Cambria Math"/>
+                              <w:i/>
+                            </w:rPr>
+                          </m:ctrlPr>
+                        </m:sSubPr>
+                        <m:e>
+                          <m:r>
+                            <w:rPr>
+                              <w:rFonts w:ascii="Cambria Math" w:hAnsi="Cambria Math"/>
+                            </w:rPr>
+                            <m:t>y</m:t>
+                          </m:r>
+                        </m:e>
+                        <m:sub>
+                          <m:r>
+                            <w:rPr>
+                              <w:rFonts w:ascii="Cambria Math" w:hAnsi="Cambria Math"/>
+                            </w:rPr>
+                            <m:t>i</m:t>
+                          </m:r>
+                        </m:sub>
+                      </m:sSub>
+                    </m:e>
+                  </m:nary>
+                </m:e>
+              </m:groupChr>
+            </m:e>
+            <m:lim>
+              <m:r>
+                <w:rPr>
+                  <w:rFonts w:ascii="Cambria Math" w:hAnsi="Cambria Math"/>
+                </w:rPr>
+                <m:t>=0(4e)</m:t>
+              </m:r>
+            </m:lim>
+          </m:limLow>
+          <m:r>
+            <w:rPr>
+              <w:rFonts w:ascii="Cambria Math" w:eastAsiaTheme="minorEastAsia" w:hAnsi="Cambria Math"/>
+            </w:rPr>
+            <m:t xml:space="preserve">+ </m:t>
+          </m:r>
+          <m:nary>
+            <m:naryPr>
+              <m:chr m:val="∑"/>
+              <m:limLoc m:val="undOvr"/>
+              <m:ctrlPr>
+                <w:rPr>
+                  <w:rFonts w:ascii="Cambria Math" w:hAnsi="Cambria Math"/>
+                  <w:i/>
+                </w:rPr>
+              </m:ctrlPr>
+            </m:naryPr>
+            <m:sub>
+              <m:r>
+                <w:rPr>
+                  <w:rFonts w:ascii="Cambria Math" w:hAnsi="Cambria Math"/>
+                </w:rPr>
+                <m:t>i=1</m:t>
+              </m:r>
+            </m:sub>
+            <m:sup>
+              <m:r>
+                <w:rPr>
+                  <w:rFonts w:ascii="Cambria Math" w:hAnsi="Cambria Math"/>
+                </w:rPr>
+                <m:t>N</m:t>
+              </m:r>
+            </m:sup>
+            <m:e>
+              <m:sSub>
+                <m:sSubPr>
+                  <m:ctrlPr>
+                    <w:rPr>
+                      <w:rFonts w:ascii="Cambria Math" w:hAnsi="Cambria Math"/>
+                      <w:i/>
+                    </w:rPr>
+                  </m:ctrlPr>
+                </m:sSubPr>
+                <m:e>
+                  <m:r>
+                    <w:rPr>
+                      <w:rFonts w:ascii="Cambria Math" w:hAnsi="Cambria Math"/>
+                    </w:rPr>
+                    <m:t>λ</m:t>
+                  </m:r>
+                </m:e>
+                <m:sub>
+                  <m:r>
+                    <w:rPr>
+                      <w:rFonts w:ascii="Cambria Math" w:hAnsi="Cambria Math"/>
+                    </w:rPr>
+                    <m:t>i</m:t>
+                  </m:r>
+                </m:sub>
+              </m:sSub>
+            </m:e>
+          </m:nary>
+          <m:r>
+            <w:rPr>
+              <w:rFonts w:ascii="Cambria Math" w:eastAsiaTheme="minorEastAsia" w:hAnsi="Cambria Math"/>
+            </w:rPr>
+            <m:t>=</m:t>
+          </m:r>
+        </m:oMath>
+      </m:oMathPara>
+    </w:p>
+    <w:p>
+      <w:pPr>
+        <w:bidi w:val="0"/>
+        <w:rPr>
+          <w:rFonts w:eastAsiaTheme="minorEastAsia"/>
+        </w:rPr>
+      </w:pPr>
+      <m:oMathPara>
+        <m:oMath>
+          <m:r>
+            <w:rPr>
+              <w:rFonts w:ascii="Cambria Math" w:eastAsiaTheme="minorEastAsia" w:hAnsi="Cambria Math"/>
+            </w:rPr>
+            <m:t>=</m:t>
+          </m:r>
+          <m:f>
+            <m:fPr>
+              <m:ctrlPr>
+                <w:rPr>
+                  <w:rFonts w:ascii="Cambria Math" w:eastAsiaTheme="minorEastAsia" w:hAnsi="Cambria Math"/>
+                  <w:i/>
+                </w:rPr>
+              </m:ctrlPr>
+            </m:fPr>
+            <m:num>
+              <m:r>
+                <w:rPr>
+                  <w:rFonts w:ascii="Cambria Math" w:eastAsiaTheme="minorEastAsia" w:hAnsi="Cambria Math"/>
+                </w:rPr>
+                <m:t>1</m:t>
+              </m:r>
+            </m:num>
+            <m:den>
+              <m:r>
+                <w:rPr>
+                  <w:rFonts w:ascii="Cambria Math" w:eastAsiaTheme="minorEastAsia" w:hAnsi="Cambria Math"/>
+                </w:rPr>
+                <m:t>2</m:t>
+              </m:r>
+            </m:den>
+          </m:f>
+          <m:sSup>
+            <m:sSupPr>
+              <m:ctrlPr>
+                <w:rPr>
+                  <w:rFonts w:ascii="Cambria Math" w:hAnsi="Cambria Math"/>
+                  <w:b/>
+                  <w:i/>
+                </w:rPr>
+              </m:ctrlPr>
+            </m:sSupPr>
+            <m:e>
+              <m:r>
+                <m:rPr>
+                  <m:sty m:val="bi"/>
+                </m:rPr>
+                <w:rPr>
+                  <w:rFonts w:ascii="Cambria Math" w:hAnsi="Cambria Math"/>
+                </w:rPr>
+                <m:t>w</m:t>
+              </m:r>
+            </m:e>
+            <m:sup>
+              <m:r>
+                <w:rPr>
+                  <w:rFonts w:ascii="Cambria Math" w:hAnsi="Cambria Math"/>
+                </w:rPr>
+                <m:t>T</m:t>
+              </m:r>
+            </m:sup>
+          </m:sSup>
+          <m:r>
+            <m:rPr>
+              <m:sty m:val="bi"/>
+            </m:rPr>
+            <w:rPr>
+              <w:rFonts w:ascii="Cambria Math" w:hAnsi="Cambria Math"/>
+            </w:rPr>
+            <m:t>w</m:t>
+          </m:r>
+          <m:r>
+            <w:rPr>
+              <w:rFonts w:ascii="Cambria Math" w:hAnsi="Cambria Math"/>
+            </w:rPr>
+            <m:t>-</m:t>
+          </m:r>
+          <m:nary>
+            <m:naryPr>
+              <m:chr m:val="∑"/>
+              <m:limLoc m:val="undOvr"/>
+              <m:ctrlPr>
+                <w:rPr>
+                  <w:rFonts w:ascii="Cambria Math" w:hAnsi="Cambria Math"/>
+                  <w:i/>
+                </w:rPr>
+              </m:ctrlPr>
+            </m:naryPr>
+            <m:sub>
+              <m:r>
+                <w:rPr>
+                  <w:rFonts w:ascii="Cambria Math" w:hAnsi="Cambria Math"/>
+                </w:rPr>
+                <m:t>i=1</m:t>
+              </m:r>
+            </m:sub>
+            <m:sup>
+              <m:r>
+                <w:rPr>
+                  <w:rFonts w:ascii="Cambria Math" w:hAnsi="Cambria Math"/>
+                </w:rPr>
+                <m:t>N</m:t>
+              </m:r>
+            </m:sup>
+            <m:e>
+              <m:sSub>
+                <m:sSubPr>
+                  <m:ctrlPr>
+                    <w:rPr>
+                      <w:rFonts w:ascii="Cambria Math" w:hAnsi="Cambria Math"/>
+                      <w:i/>
+                    </w:rPr>
+                  </m:ctrlPr>
+                </m:sSubPr>
+                <m:e>
+                  <m:r>
+                    <w:rPr>
+                      <w:rFonts w:ascii="Cambria Math" w:hAnsi="Cambria Math"/>
+                    </w:rPr>
+                    <m:t>λ</m:t>
+                  </m:r>
+                </m:e>
+                <m:sub>
+                  <m:r>
+                    <w:rPr>
+                      <w:rFonts w:ascii="Cambria Math" w:hAnsi="Cambria Math"/>
+                    </w:rPr>
+                    <m:t>i</m:t>
+                  </m:r>
+                </m:sub>
+              </m:sSub>
+              <m:sSub>
+                <m:sSubPr>
+                  <m:ctrlPr>
+                    <w:rPr>
+                      <w:rFonts w:ascii="Cambria Math" w:hAnsi="Cambria Math"/>
+                      <w:i/>
+                    </w:rPr>
+                  </m:ctrlPr>
+                </m:sSubPr>
+                <m:e>
+                  <m:r>
+                    <w:rPr>
+                      <w:rFonts w:ascii="Cambria Math" w:hAnsi="Cambria Math"/>
+                    </w:rPr>
+                    <m:t>y</m:t>
+                  </m:r>
+                </m:e>
+                <m:sub>
+                  <m:r>
+                    <w:rPr>
+                      <w:rFonts w:ascii="Cambria Math" w:hAnsi="Cambria Math"/>
+                    </w:rPr>
+                    <m:t>i</m:t>
+                  </m:r>
+                </m:sub>
+              </m:sSub>
+              <m:sSup>
+                <m:sSupPr>
+                  <m:ctrlPr>
+                    <w:rPr>
+                      <w:rFonts w:ascii="Cambria Math" w:hAnsi="Cambria Math"/>
+                      <w:i/>
+                    </w:rPr>
+                  </m:ctrlPr>
+                </m:sSupPr>
+                <m:e>
+                  <m:r>
+                    <m:rPr>
+                      <m:sty m:val="bi"/>
+                    </m:rPr>
+                    <w:rPr>
+                      <w:rFonts w:ascii="Cambria Math" w:hAnsi="Cambria Math"/>
+                    </w:rPr>
+                    <m:t>w</m:t>
+                  </m:r>
+                </m:e>
+                <m:sup>
+                  <m:r>
+                    <w:rPr>
+                      <w:rFonts w:ascii="Cambria Math" w:hAnsi="Cambria Math"/>
+                    </w:rPr>
+                    <m:t>T</m:t>
+                  </m:r>
+                </m:sup>
+              </m:sSup>
+              <m:sSub>
+                <m:sSubPr>
+                  <m:ctrlPr>
+                    <w:rPr>
+                      <w:rFonts w:ascii="Cambria Math" w:hAnsi="Cambria Math"/>
+                      <w:i/>
+                    </w:rPr>
+                  </m:ctrlPr>
+                </m:sSubPr>
+                <m:e>
+                  <m:r>
+                    <m:rPr>
+                      <m:sty m:val="bi"/>
+                    </m:rPr>
+                    <w:rPr>
+                      <w:rFonts w:ascii="Cambria Math" w:hAnsi="Cambria Math"/>
+                    </w:rPr>
+                    <m:t>x</m:t>
+                  </m:r>
+                </m:e>
+                <m:sub>
+                  <m:r>
+                    <w:rPr>
+                      <w:rFonts w:ascii="Cambria Math" w:hAnsi="Cambria Math"/>
+                    </w:rPr>
+                    <m:t>i</m:t>
+                  </m:r>
+                </m:sub>
+              </m:sSub>
+            </m:e>
+          </m:nary>
+          <m:r>
+            <w:rPr>
+              <w:rFonts w:ascii="Cambria Math" w:eastAsiaTheme="minorEastAsia" w:hAnsi="Cambria Math"/>
+            </w:rPr>
+            <m:t xml:space="preserve">+ </m:t>
+          </m:r>
+          <m:nary>
+            <m:naryPr>
+              <m:chr m:val="∑"/>
+              <m:limLoc m:val="undOvr"/>
+              <m:ctrlPr>
+                <w:rPr>
+                  <w:rFonts w:ascii="Cambria Math" w:hAnsi="Cambria Math"/>
+                  <w:i/>
+                </w:rPr>
+              </m:ctrlPr>
+            </m:naryPr>
+            <m:sub>
+              <m:r>
+                <w:rPr>
+                  <w:rFonts w:ascii="Cambria Math" w:hAnsi="Cambria Math"/>
+                </w:rPr>
+                <m:t>i=1</m:t>
+              </m:r>
+            </m:sub>
+            <m:sup>
+              <m:r>
+                <w:rPr>
+                  <w:rFonts w:ascii="Cambria Math" w:hAnsi="Cambria Math"/>
+                </w:rPr>
+                <m:t>N</m:t>
+              </m:r>
+            </m:sup>
+            <m:e>
+              <m:sSub>
+                <m:sSubPr>
+                  <m:ctrlPr>
+                    <w:rPr>
+                      <w:rFonts w:ascii="Cambria Math" w:hAnsi="Cambria Math"/>
+                      <w:i/>
+                    </w:rPr>
+                  </m:ctrlPr>
+                </m:sSubPr>
+                <m:e>
+                  <m:r>
+                    <w:rPr>
+                      <w:rFonts w:ascii="Cambria Math" w:hAnsi="Cambria Math"/>
+                    </w:rPr>
+                    <m:t>λ</m:t>
+                  </m:r>
+                </m:e>
+                <m:sub>
+                  <m:r>
+                    <w:rPr>
+                      <w:rFonts w:ascii="Cambria Math" w:hAnsi="Cambria Math"/>
+                    </w:rPr>
+                    <m:t>i</m:t>
+                  </m:r>
+                </m:sub>
+              </m:sSub>
+            </m:e>
+          </m:nary>
+          <m:r>
+            <w:rPr>
+              <w:rFonts w:ascii="Cambria Math" w:eastAsiaTheme="minorEastAsia" w:hAnsi="Cambria Math"/>
+            </w:rPr>
+            <m:t xml:space="preserve"> </m:t>
+          </m:r>
+        </m:oMath>
+      </m:oMathPara>
+    </w:p>
+    <w:p>
+      <w:pPr>
+        <w:bidi w:val="0"/>
+        <w:rPr>
+          <w:rFonts w:eastAsiaTheme="minorEastAsia"/>
+        </w:rPr>
+      </w:pPr>
+      <m:oMathPara>
+        <m:oMath>
+          <m:r>
+            <w:rPr>
+              <w:rFonts w:ascii="Cambria Math" w:eastAsiaTheme="minorEastAsia" w:hAnsi="Cambria Math"/>
+            </w:rPr>
+            <m:t>=</m:t>
+          </m:r>
+          <m:sSup>
+            <m:sSupPr>
+              <m:ctrlPr>
+                <w:rPr>
+                  <w:rFonts w:ascii="Cambria Math" w:eastAsiaTheme="minorEastAsia" w:hAnsi="Cambria Math"/>
+                  <w:i/>
+                </w:rPr>
+              </m:ctrlPr>
+            </m:sSupPr>
+            <m:e>
+              <m:f>
+                <m:fPr>
+                  <m:ctrlPr>
+                    <w:rPr>
+                      <w:rFonts w:ascii="Cambria Math" w:eastAsiaTheme="minorEastAsia" w:hAnsi="Cambria Math"/>
+                      <w:i/>
+                    </w:rPr>
+                  </m:ctrlPr>
+                </m:fPr>
+                <m:num>
+                  <m:r>
+                    <w:rPr>
+                      <w:rFonts w:ascii="Cambria Math" w:eastAsiaTheme="minorEastAsia" w:hAnsi="Cambria Math"/>
+                    </w:rPr>
+                    <m:t>1</m:t>
+                  </m:r>
+                </m:num>
+                <m:den>
+                  <m:r>
+                    <w:rPr>
+                      <w:rFonts w:ascii="Cambria Math" w:eastAsiaTheme="minorEastAsia" w:hAnsi="Cambria Math"/>
+                    </w:rPr>
+                    <m:t>2</m:t>
+                  </m:r>
+                </m:den>
+              </m:f>
+              <m:d>
+                <m:dPr>
+                  <m:begChr m:val="["/>
+                  <m:endChr m:val="]"/>
+                  <m:ctrlPr>
+                    <w:rPr>
+                      <w:rFonts w:ascii="Cambria Math" w:eastAsiaTheme="minorEastAsia" w:hAnsi="Cambria Math"/>
+                      <w:i/>
+                    </w:rPr>
+                  </m:ctrlPr>
+                </m:dPr>
+                <m:e>
+                  <m:nary>
+                    <m:naryPr>
+                      <m:chr m:val="∑"/>
+                      <m:limLoc m:val="undOvr"/>
+                      <m:ctrlPr>
+                        <w:rPr>
+                          <w:rFonts w:ascii="Cambria Math" w:eastAsiaTheme="minorEastAsia" w:hAnsi="Cambria Math"/>
+                          <w:i/>
+                        </w:rPr>
+                      </m:ctrlPr>
+                    </m:naryPr>
+                    <m:sub>
+                      <m:r>
+                        <w:rPr>
+                          <w:rFonts w:ascii="Cambria Math" w:eastAsiaTheme="minorEastAsia" w:hAnsi="Cambria Math"/>
+                        </w:rPr>
+                        <m:t>i=1</m:t>
+                      </m:r>
+                    </m:sub>
+                    <m:sup>
+                      <m:r>
+                        <w:rPr>
+                          <w:rFonts w:ascii="Cambria Math" w:eastAsiaTheme="minorEastAsia" w:hAnsi="Cambria Math"/>
+                        </w:rPr>
+                        <m:t>N</m:t>
+                      </m:r>
+                    </m:sup>
+                    <m:e>
+                      <m:sSub>
+                        <m:sSubPr>
+                          <m:ctrlPr>
+                            <w:rPr>
+                              <w:rFonts w:ascii="Cambria Math" w:eastAsiaTheme="minorEastAsia" w:hAnsi="Cambria Math"/>
+                              <w:i/>
+                            </w:rPr>
+                          </m:ctrlPr>
+                        </m:sSubPr>
+                        <m:e>
+                          <m:r>
+                            <w:rPr>
+                              <w:rFonts w:ascii="Cambria Math" w:eastAsiaTheme="minorEastAsia" w:hAnsi="Cambria Math"/>
+                            </w:rPr>
+                            <m:t>λ</m:t>
+                          </m:r>
+                        </m:e>
+                        <m:sub>
+                          <m:r>
+                            <w:rPr>
+                              <w:rFonts w:ascii="Cambria Math" w:eastAsiaTheme="minorEastAsia" w:hAnsi="Cambria Math"/>
+                            </w:rPr>
+                            <m:t>i</m:t>
+                          </m:r>
+                        </m:sub>
+                      </m:sSub>
+                      <m:sSub>
+                        <m:sSubPr>
+                          <m:ctrlPr>
+                            <w:rPr>
+                              <w:rFonts w:ascii="Cambria Math" w:eastAsiaTheme="minorEastAsia" w:hAnsi="Cambria Math"/>
+                              <w:i/>
+                            </w:rPr>
+                          </m:ctrlPr>
+                        </m:sSubPr>
+                        <m:e>
+                          <m:r>
+                            <w:rPr>
+                              <w:rFonts w:ascii="Cambria Math" w:eastAsiaTheme="minorEastAsia" w:hAnsi="Cambria Math"/>
+                            </w:rPr>
+                            <m:t>y</m:t>
+                          </m:r>
+                        </m:e>
+                        <m:sub>
+                          <m:r>
+                            <w:rPr>
+                              <w:rFonts w:ascii="Cambria Math" w:eastAsiaTheme="minorEastAsia" w:hAnsi="Cambria Math"/>
+                            </w:rPr>
+                            <m:t>i</m:t>
+                          </m:r>
+                        </m:sub>
+                      </m:sSub>
+                      <m:sSub>
+                        <m:sSubPr>
+                          <m:ctrlPr>
+                            <w:rPr>
+                              <w:rFonts w:ascii="Cambria Math" w:eastAsiaTheme="minorEastAsia" w:hAnsi="Cambria Math"/>
+                              <w:i/>
+                            </w:rPr>
+                          </m:ctrlPr>
+                        </m:sSubPr>
+                        <m:e>
+                          <m:r>
+                            <m:rPr>
+                              <m:sty m:val="bi"/>
+                            </m:rPr>
+                            <w:rPr>
+                              <w:rFonts w:ascii="Cambria Math" w:eastAsiaTheme="minorEastAsia" w:hAnsi="Cambria Math"/>
+                            </w:rPr>
+                            <m:t>x</m:t>
+                          </m:r>
+                        </m:e>
+                        <m:sub>
+                          <m:r>
+                            <w:rPr>
+                              <w:rFonts w:ascii="Cambria Math" w:eastAsiaTheme="minorEastAsia" w:hAnsi="Cambria Math"/>
+                            </w:rPr>
+                            <m:t>i</m:t>
+                          </m:r>
+                        </m:sub>
+                      </m:sSub>
+                    </m:e>
+                  </m:nary>
+                </m:e>
+              </m:d>
+            </m:e>
+            <m:sup>
+              <m:r>
+                <w:rPr>
+                  <w:rFonts w:ascii="Cambria Math" w:eastAsiaTheme="minorEastAsia" w:hAnsi="Cambria Math"/>
+                </w:rPr>
+                <m:t>T</m:t>
+              </m:r>
+            </m:sup>
+          </m:sSup>
+          <m:d>
+            <m:dPr>
+              <m:begChr m:val="["/>
+              <m:endChr m:val="]"/>
+              <m:ctrlPr>
+                <w:rPr>
+                  <w:rFonts w:ascii="Cambria Math" w:eastAsiaTheme="minorEastAsia" w:hAnsi="Cambria Math"/>
+                  <w:i/>
+                </w:rPr>
+              </m:ctrlPr>
+            </m:dPr>
+            <m:e>
+              <m:nary>
+                <m:naryPr>
+                  <m:chr m:val="∑"/>
+                  <m:limLoc m:val="undOvr"/>
+                  <m:ctrlPr>
+                    <w:rPr>
+                      <w:rFonts w:ascii="Cambria Math" w:eastAsiaTheme="minorEastAsia" w:hAnsi="Cambria Math"/>
+                      <w:i/>
+                    </w:rPr>
+                  </m:ctrlPr>
+                </m:naryPr>
+                <m:sub>
+                  <m:r>
+                    <w:rPr>
+                      <w:rFonts w:ascii="Cambria Math" w:eastAsiaTheme="minorEastAsia" w:hAnsi="Cambria Math"/>
+                    </w:rPr>
+                    <m:t>j=1</m:t>
+                  </m:r>
+                </m:sub>
+                <m:sup>
+                  <m:r>
+                    <w:rPr>
+                      <w:rFonts w:ascii="Cambria Math" w:eastAsiaTheme="minorEastAsia" w:hAnsi="Cambria Math"/>
+                    </w:rPr>
+                    <m:t>N</m:t>
+                  </m:r>
+                </m:sup>
+                <m:e>
+                  <m:sSub>
+                    <m:sSubPr>
+                      <m:ctrlPr>
+                        <w:rPr>
+                          <w:rFonts w:ascii="Cambria Math" w:eastAsiaTheme="minorEastAsia" w:hAnsi="Cambria Math"/>
+                          <w:i/>
+                        </w:rPr>
+                      </m:ctrlPr>
+                    </m:sSubPr>
+                    <m:e>
+                      <m:r>
+                        <w:rPr>
+                          <w:rFonts w:ascii="Cambria Math" w:eastAsiaTheme="minorEastAsia" w:hAnsi="Cambria Math"/>
+                        </w:rPr>
+                        <m:t>λ</m:t>
+                      </m:r>
+                    </m:e>
+                    <m:sub>
+                      <m:r>
+                        <w:rPr>
+                          <w:rFonts w:ascii="Cambria Math" w:eastAsiaTheme="minorEastAsia" w:hAnsi="Cambria Math"/>
+                        </w:rPr>
+                        <m:t>j</m:t>
+                      </m:r>
+                    </m:sub>
+                  </m:sSub>
+                  <m:sSub>
+                    <m:sSubPr>
+                      <m:ctrlPr>
+                        <w:rPr>
+                          <w:rFonts w:ascii="Cambria Math" w:eastAsiaTheme="minorEastAsia" w:hAnsi="Cambria Math"/>
+                          <w:i/>
+                        </w:rPr>
+                      </m:ctrlPr>
+                    </m:sSubPr>
+                    <m:e>
+                      <m:r>
+                        <w:rPr>
+                          <w:rFonts w:ascii="Cambria Math" w:eastAsiaTheme="minorEastAsia" w:hAnsi="Cambria Math"/>
+                        </w:rPr>
+                        <m:t>y</m:t>
+                      </m:r>
+                    </m:e>
+                    <m:sub>
+                      <m:r>
+                        <w:rPr>
+                          <w:rFonts w:ascii="Cambria Math" w:eastAsiaTheme="minorEastAsia" w:hAnsi="Cambria Math"/>
+                        </w:rPr>
+                        <m:t>j</m:t>
+                      </m:r>
+                    </m:sub>
+                  </m:sSub>
+                  <m:sSub>
+                    <m:sSubPr>
+                      <m:ctrlPr>
+                        <w:rPr>
+                          <w:rFonts w:ascii="Cambria Math" w:eastAsiaTheme="minorEastAsia" w:hAnsi="Cambria Math"/>
+                          <w:i/>
+                        </w:rPr>
+                      </m:ctrlPr>
+                    </m:sSubPr>
+                    <m:e>
+                      <m:r>
+                        <m:rPr>
+                          <m:sty m:val="bi"/>
+                        </m:rPr>
+                        <w:rPr>
+                          <w:rFonts w:ascii="Cambria Math" w:eastAsiaTheme="minorEastAsia" w:hAnsi="Cambria Math"/>
+                        </w:rPr>
+                        <m:t>x</m:t>
+                      </m:r>
+                    </m:e>
+                    <m:sub>
+                      <m:r>
+                        <w:rPr>
+                          <w:rFonts w:ascii="Cambria Math" w:eastAsiaTheme="minorEastAsia" w:hAnsi="Cambria Math"/>
+                        </w:rPr>
+                        <m:t>j</m:t>
+                      </m:r>
+                    </m:sub>
+                  </m:sSub>
+                </m:e>
+              </m:nary>
+            </m:e>
+          </m:d>
+          <m:r>
+            <w:rPr>
+              <w:rFonts w:ascii="Cambria Math" w:eastAsiaTheme="minorEastAsia" w:hAnsi="Cambria Math"/>
+            </w:rPr>
+            <m:t>-</m:t>
+          </m:r>
+          <m:nary>
+            <m:naryPr>
+              <m:chr m:val="∑"/>
+              <m:limLoc m:val="undOvr"/>
+              <m:ctrlPr>
+                <w:rPr>
+                  <w:rFonts w:ascii="Cambria Math" w:hAnsi="Cambria Math"/>
+                  <w:i/>
+                </w:rPr>
+              </m:ctrlPr>
+            </m:naryPr>
+            <m:sub>
+              <m:r>
+                <w:rPr>
+                  <w:rFonts w:ascii="Cambria Math" w:hAnsi="Cambria Math"/>
+                </w:rPr>
+                <m:t>i=1</m:t>
+              </m:r>
+            </m:sub>
+            <m:sup>
+              <m:r>
+                <w:rPr>
+                  <w:rFonts w:ascii="Cambria Math" w:hAnsi="Cambria Math"/>
+                </w:rPr>
+                <m:t>n</m:t>
+              </m:r>
+            </m:sup>
+            <m:e>
+              <m:sSub>
+                <m:sSubPr>
+                  <m:ctrlPr>
+                    <w:rPr>
+                      <w:rFonts w:ascii="Cambria Math" w:hAnsi="Cambria Math"/>
+                      <w:i/>
+                    </w:rPr>
+                  </m:ctrlPr>
+                </m:sSubPr>
+                <m:e>
+                  <m:r>
+                    <w:rPr>
+                      <w:rFonts w:ascii="Cambria Math" w:hAnsi="Cambria Math"/>
+                    </w:rPr>
+                    <m:t>λ</m:t>
+                  </m:r>
+                </m:e>
+                <m:sub>
+                  <m:r>
+                    <w:rPr>
+                      <w:rFonts w:ascii="Cambria Math" w:hAnsi="Cambria Math"/>
+                    </w:rPr>
+                    <m:t>i</m:t>
+                  </m:r>
+                </m:sub>
+              </m:sSub>
+              <m:sSub>
+                <m:sSubPr>
+                  <m:ctrlPr>
+                    <w:rPr>
+                      <w:rFonts w:ascii="Cambria Math" w:hAnsi="Cambria Math"/>
+                      <w:i/>
+                    </w:rPr>
+                  </m:ctrlPr>
+                </m:sSubPr>
+                <m:e>
+                  <m:r>
+                    <w:rPr>
+                      <w:rFonts w:ascii="Cambria Math" w:hAnsi="Cambria Math"/>
+                    </w:rPr>
+                    <m:t>y</m:t>
+                  </m:r>
+                </m:e>
+                <m:sub>
+                  <m:r>
+                    <w:rPr>
+                      <w:rFonts w:ascii="Cambria Math" w:hAnsi="Cambria Math"/>
+                    </w:rPr>
+                    <m:t>i</m:t>
+                  </m:r>
+                </m:sub>
+              </m:sSub>
+              <m:sSubSup>
+                <m:sSubSupPr>
+                  <m:ctrlPr>
+                    <w:rPr>
+                      <w:rFonts w:ascii="Cambria Math" w:hAnsi="Cambria Math"/>
+                      <w:i/>
+                    </w:rPr>
+                  </m:ctrlPr>
+                </m:sSubSupPr>
+                <m:e>
+                  <m:r>
+                    <m:rPr>
+                      <m:sty m:val="bi"/>
+                    </m:rPr>
+                    <w:rPr>
+                      <w:rFonts w:ascii="Cambria Math" w:hAnsi="Cambria Math"/>
+                    </w:rPr>
+                    <m:t>x</m:t>
+                  </m:r>
+                </m:e>
+                <m:sub>
+                  <m:r>
+                    <w:rPr>
+                      <w:rFonts w:ascii="Cambria Math" w:hAnsi="Cambria Math"/>
+                    </w:rPr>
+                    <m:t>i</m:t>
+                  </m:r>
+                </m:sub>
+                <m:sup>
+                  <m:r>
+                    <w:rPr>
+                      <w:rFonts w:ascii="Cambria Math" w:hAnsi="Cambria Math"/>
+                    </w:rPr>
+                    <m:t>T</m:t>
+                  </m:r>
+                </m:sup>
+              </m:sSubSup>
+              <m:d>
+                <m:dPr>
+                  <m:begChr m:val="["/>
+                  <m:endChr m:val="]"/>
+                  <m:ctrlPr>
+                    <w:rPr>
+                      <w:rFonts w:ascii="Cambria Math" w:eastAsiaTheme="minorEastAsia" w:hAnsi="Cambria Math"/>
+                      <w:i/>
+                    </w:rPr>
+                  </m:ctrlPr>
+                </m:dPr>
+                <m:e>
+                  <m:nary>
+                    <m:naryPr>
+                      <m:chr m:val="∑"/>
+                      <m:limLoc m:val="undOvr"/>
+                      <m:ctrlPr>
+                        <w:rPr>
+                          <w:rFonts w:ascii="Cambria Math" w:eastAsiaTheme="minorEastAsia" w:hAnsi="Cambria Math"/>
+                          <w:i/>
+                        </w:rPr>
+                      </m:ctrlPr>
+                    </m:naryPr>
+                    <m:sub>
+                      <m:r>
+                        <w:rPr>
+                          <w:rFonts w:ascii="Cambria Math" w:eastAsiaTheme="minorEastAsia" w:hAnsi="Cambria Math"/>
+                        </w:rPr>
+                        <m:t>j=1</m:t>
+                      </m:r>
+                    </m:sub>
+                    <m:sup>
+                      <m:r>
+                        <w:rPr>
+                          <w:rFonts w:ascii="Cambria Math" w:eastAsiaTheme="minorEastAsia" w:hAnsi="Cambria Math"/>
+                        </w:rPr>
+                        <m:t>N</m:t>
+                      </m:r>
+                    </m:sup>
+                    <m:e>
+                      <m:sSub>
+                        <m:sSubPr>
+                          <m:ctrlPr>
+                            <w:rPr>
+                              <w:rFonts w:ascii="Cambria Math" w:eastAsiaTheme="minorEastAsia" w:hAnsi="Cambria Math"/>
+                              <w:i/>
+                            </w:rPr>
+                          </m:ctrlPr>
+                        </m:sSubPr>
+                        <m:e>
+                          <m:r>
+                            <w:rPr>
+                              <w:rFonts w:ascii="Cambria Math" w:eastAsiaTheme="minorEastAsia" w:hAnsi="Cambria Math"/>
+                            </w:rPr>
+                            <m:t>λ</m:t>
+                          </m:r>
+                        </m:e>
+                        <m:sub>
+                          <m:r>
+                            <w:rPr>
+                              <w:rFonts w:ascii="Cambria Math" w:eastAsiaTheme="minorEastAsia" w:hAnsi="Cambria Math"/>
+                            </w:rPr>
+                            <m:t>j</m:t>
+                          </m:r>
+                        </m:sub>
+                      </m:sSub>
+                      <m:sSub>
+                        <m:sSubPr>
+                          <m:ctrlPr>
+                            <w:rPr>
+                              <w:rFonts w:ascii="Cambria Math" w:eastAsiaTheme="minorEastAsia" w:hAnsi="Cambria Math"/>
+                              <w:i/>
+                            </w:rPr>
+                          </m:ctrlPr>
+                        </m:sSubPr>
+                        <m:e>
+                          <m:r>
+                            <w:rPr>
+                              <w:rFonts w:ascii="Cambria Math" w:eastAsiaTheme="minorEastAsia" w:hAnsi="Cambria Math"/>
+                            </w:rPr>
+                            <m:t>y</m:t>
+                          </m:r>
+                        </m:e>
+                        <m:sub>
+                          <m:r>
+                            <w:rPr>
+                              <w:rFonts w:ascii="Cambria Math" w:eastAsiaTheme="minorEastAsia" w:hAnsi="Cambria Math"/>
+                            </w:rPr>
+                            <m:t>j</m:t>
+                          </m:r>
+                        </m:sub>
+                      </m:sSub>
+                      <m:sSub>
+                        <m:sSubPr>
+                          <m:ctrlPr>
+                            <w:rPr>
+                              <w:rFonts w:ascii="Cambria Math" w:eastAsiaTheme="minorEastAsia" w:hAnsi="Cambria Math"/>
+                              <w:i/>
+                            </w:rPr>
+                          </m:ctrlPr>
+                        </m:sSubPr>
+                        <m:e>
+                          <m:r>
+                            <m:rPr>
+                              <m:sty m:val="bi"/>
+                            </m:rPr>
+                            <w:rPr>
+                              <w:rFonts w:ascii="Cambria Math" w:eastAsiaTheme="minorEastAsia" w:hAnsi="Cambria Math"/>
+                            </w:rPr>
+                            <m:t>x</m:t>
+                          </m:r>
+                        </m:e>
+                        <m:sub>
+                          <m:r>
+                            <w:rPr>
+                              <w:rFonts w:ascii="Cambria Math" w:eastAsiaTheme="minorEastAsia" w:hAnsi="Cambria Math"/>
+                            </w:rPr>
+                            <m:t>j</m:t>
+                          </m:r>
+                        </m:sub>
+                      </m:sSub>
+                    </m:e>
+                  </m:nary>
+                </m:e>
+              </m:d>
+            </m:e>
+          </m:nary>
+          <m:r>
+            <w:rPr>
+              <w:rFonts w:ascii="Cambria Math" w:eastAsiaTheme="minorEastAsia" w:hAnsi="Cambria Math"/>
+            </w:rPr>
+            <m:t xml:space="preserve">+ </m:t>
+          </m:r>
+          <m:nary>
+            <m:naryPr>
+              <m:chr m:val="∑"/>
+              <m:limLoc m:val="undOvr"/>
+              <m:ctrlPr>
+                <w:rPr>
+                  <w:rFonts w:ascii="Cambria Math" w:hAnsi="Cambria Math"/>
+                  <w:i/>
+                </w:rPr>
+              </m:ctrlPr>
+            </m:naryPr>
+            <m:sub>
+              <m:r>
+                <w:rPr>
+                  <w:rFonts w:ascii="Cambria Math" w:hAnsi="Cambria Math"/>
+                </w:rPr>
+                <m:t>i=1</m:t>
+              </m:r>
+            </m:sub>
+            <m:sup>
+              <m:r>
+                <w:rPr>
+                  <w:rFonts w:ascii="Cambria Math" w:hAnsi="Cambria Math"/>
+                </w:rPr>
+                <m:t>N</m:t>
+              </m:r>
+            </m:sup>
+            <m:e>
+              <m:sSub>
+                <m:sSubPr>
+                  <m:ctrlPr>
+                    <w:rPr>
+                      <w:rFonts w:ascii="Cambria Math" w:hAnsi="Cambria Math"/>
+                      <w:i/>
+                    </w:rPr>
+                  </m:ctrlPr>
+                </m:sSubPr>
+                <m:e>
+                  <m:r>
+                    <w:rPr>
+                      <w:rFonts w:ascii="Cambria Math" w:hAnsi="Cambria Math"/>
+                    </w:rPr>
+                    <m:t>λ</m:t>
+                  </m:r>
+                </m:e>
+                <m:sub>
+                  <m:r>
+                    <w:rPr>
+                      <w:rFonts w:ascii="Cambria Math" w:hAnsi="Cambria Math"/>
+                    </w:rPr>
+                    <m:t>i</m:t>
+                  </m:r>
+                </m:sub>
+              </m:sSub>
+            </m:e>
+          </m:nary>
+        </m:oMath>
+      </m:oMathPara>
+    </w:p>
+    <w:p>
+      <w:pPr>
+        <w:bidi w:val="0"/>
+        <w:rPr>
+          <w:rFonts w:eastAsiaTheme="minorEastAsia"/>
+        </w:rPr>
+      </w:pPr>
+      <m:oMathPara>
+        <m:oMath>
+          <m:r>
+            <m:rPr>
+              <m:scr m:val="script"/>
+            </m:rPr>
+            <w:rPr>
+              <w:rFonts w:ascii="Cambria Math" w:eastAsiaTheme="minorEastAsia" w:hAnsi="Cambria Math"/>
+            </w:rPr>
+            <w:lastRenderedPageBreak/>
+            <m:t>L</m:t>
+          </m:r>
+          <m:d>
+            <m:dPr>
+              <m:ctrlPr>
+                <w:rPr>
+                  <w:rFonts w:ascii="Cambria Math" w:eastAsiaTheme="minorEastAsia" w:hAnsi="Cambria Math"/>
+                  <w:i/>
+                </w:rPr>
+              </m:ctrlPr>
+            </m:dPr>
+            <m:e>
+              <m:r>
+                <w:rPr>
+                  <w:rFonts w:ascii="Cambria Math" w:eastAsiaTheme="minorEastAsia" w:hAnsi="Cambria Math"/>
+                </w:rPr>
+                <m:t xml:space="preserve"> λ</m:t>
+              </m:r>
+            </m:e>
+          </m:d>
+          <m:r>
+            <w:rPr>
+              <w:rFonts w:ascii="Cambria Math" w:eastAsiaTheme="minorEastAsia" w:hAnsi="Cambria Math"/>
+            </w:rPr>
+            <m:t xml:space="preserve">= </m:t>
+          </m:r>
+          <m:nary>
+            <m:naryPr>
+              <m:chr m:val="∑"/>
+              <m:limLoc m:val="undOvr"/>
+              <m:ctrlPr>
+                <w:rPr>
+                  <w:rFonts w:ascii="Cambria Math" w:hAnsi="Cambria Math"/>
+                  <w:i/>
+                </w:rPr>
+              </m:ctrlPr>
+            </m:naryPr>
+            <m:sub>
+              <m:r>
+                <w:rPr>
+                  <w:rFonts w:ascii="Cambria Math" w:hAnsi="Cambria Math"/>
+                </w:rPr>
+                <m:t>i=1</m:t>
+              </m:r>
+            </m:sub>
+            <m:sup>
+              <m:r>
+                <w:rPr>
+                  <w:rFonts w:ascii="Cambria Math" w:hAnsi="Cambria Math"/>
+                </w:rPr>
+                <m:t>N</m:t>
+              </m:r>
+            </m:sup>
+            <m:e>
+              <m:sSub>
+                <m:sSubPr>
+                  <m:ctrlPr>
+                    <w:rPr>
+                      <w:rFonts w:ascii="Cambria Math" w:hAnsi="Cambria Math"/>
+                      <w:i/>
+                    </w:rPr>
+                  </m:ctrlPr>
+                </m:sSubPr>
+                <m:e>
+                  <m:r>
+                    <w:rPr>
+                      <w:rFonts w:ascii="Cambria Math" w:hAnsi="Cambria Math"/>
+                    </w:rPr>
+                    <m:t>λ</m:t>
+                  </m:r>
+                </m:e>
+                <m:sub>
+                  <m:r>
+                    <w:rPr>
+                      <w:rFonts w:ascii="Cambria Math" w:hAnsi="Cambria Math"/>
+                    </w:rPr>
+                    <m:t>i</m:t>
+                  </m:r>
+                </m:sub>
+              </m:sSub>
+            </m:e>
+          </m:nary>
+          <m:r>
+            <w:rPr>
+              <w:rFonts w:ascii="Cambria Math" w:hAnsi="Cambria Math"/>
+            </w:rPr>
+            <m:t>-</m:t>
+          </m:r>
+          <m:f>
+            <m:fPr>
+              <m:ctrlPr>
+                <w:rPr>
+                  <w:rFonts w:ascii="Cambria Math" w:eastAsiaTheme="minorEastAsia" w:hAnsi="Cambria Math"/>
+                  <w:i/>
+                </w:rPr>
+              </m:ctrlPr>
+            </m:fPr>
+            <m:num>
+              <m:r>
+                <w:rPr>
+                  <w:rFonts w:ascii="Cambria Math" w:eastAsiaTheme="minorEastAsia" w:hAnsi="Cambria Math"/>
+                </w:rPr>
+                <m:t>1</m:t>
+              </m:r>
+            </m:num>
+            <m:den>
+              <m:r>
+                <w:rPr>
+                  <w:rFonts w:ascii="Cambria Math" w:eastAsiaTheme="minorEastAsia" w:hAnsi="Cambria Math"/>
+                </w:rPr>
+                <m:t>2</m:t>
+              </m:r>
+            </m:den>
+          </m:f>
+          <m:nary>
+            <m:naryPr>
+              <m:chr m:val="∑"/>
+              <m:limLoc m:val="undOvr"/>
+              <m:ctrlPr>
+                <w:rPr>
+                  <w:rFonts w:ascii="Cambria Math" w:eastAsiaTheme="minorEastAsia" w:hAnsi="Cambria Math"/>
+                  <w:i/>
+                </w:rPr>
+              </m:ctrlPr>
+            </m:naryPr>
+            <m:sub>
+              <m:r>
+                <w:rPr>
+                  <w:rFonts w:ascii="Cambria Math" w:eastAsiaTheme="minorEastAsia" w:hAnsi="Cambria Math"/>
+                </w:rPr>
+                <m:t>i=1</m:t>
+              </m:r>
+            </m:sub>
+            <m:sup>
+              <m:r>
+                <w:rPr>
+                  <w:rFonts w:ascii="Cambria Math" w:eastAsiaTheme="minorEastAsia" w:hAnsi="Cambria Math"/>
+                </w:rPr>
+                <m:t>N</m:t>
+              </m:r>
+            </m:sup>
+            <m:e>
+              <m:sSub>
+                <m:sSubPr>
+                  <m:ctrlPr>
+                    <w:rPr>
+                      <w:rFonts w:ascii="Cambria Math" w:eastAsiaTheme="minorEastAsia" w:hAnsi="Cambria Math"/>
+                      <w:i/>
+                    </w:rPr>
+                  </m:ctrlPr>
+                </m:sSubPr>
+                <m:e>
+                  <m:r>
+                    <w:rPr>
+                      <w:rFonts w:ascii="Cambria Math" w:eastAsiaTheme="minorEastAsia" w:hAnsi="Cambria Math"/>
+                    </w:rPr>
+                    <m:t>λ</m:t>
+                  </m:r>
+                </m:e>
+                <m:sub>
+                  <m:r>
+                    <w:rPr>
+                      <w:rFonts w:ascii="Cambria Math" w:eastAsiaTheme="minorEastAsia" w:hAnsi="Cambria Math"/>
+                    </w:rPr>
+                    <m:t>i</m:t>
+                  </m:r>
+                </m:sub>
+              </m:sSub>
+              <m:sSub>
+                <m:sSubPr>
+                  <m:ctrlPr>
+                    <w:rPr>
+                      <w:rFonts w:ascii="Cambria Math" w:eastAsiaTheme="minorEastAsia" w:hAnsi="Cambria Math"/>
+                      <w:i/>
+                    </w:rPr>
+                  </m:ctrlPr>
+                </m:sSubPr>
+                <m:e>
+                  <m:r>
+                    <w:rPr>
+                      <w:rFonts w:ascii="Cambria Math" w:eastAsiaTheme="minorEastAsia" w:hAnsi="Cambria Math"/>
+                    </w:rPr>
+                    <m:t>y</m:t>
+                  </m:r>
+                </m:e>
+                <m:sub>
+                  <m:r>
+                    <w:rPr>
+                      <w:rFonts w:ascii="Cambria Math" w:eastAsiaTheme="minorEastAsia" w:hAnsi="Cambria Math"/>
+                    </w:rPr>
+                    <m:t>i</m:t>
+                  </m:r>
+                </m:sub>
+              </m:sSub>
+              <m:sSubSup>
+                <m:sSubSupPr>
+                  <m:ctrlPr>
+                    <w:rPr>
+                      <w:rFonts w:ascii="Cambria Math" w:eastAsiaTheme="minorEastAsia" w:hAnsi="Cambria Math"/>
+                      <w:i/>
+                    </w:rPr>
+                  </m:ctrlPr>
+                </m:sSubSupPr>
+                <m:e>
+                  <m:sSub>
+                    <m:sSubPr>
+                      <m:ctrlPr>
+                        <w:rPr>
+                          <w:rFonts w:ascii="Cambria Math" w:eastAsiaTheme="minorEastAsia" w:hAnsi="Cambria Math"/>
+                          <w:i/>
+                        </w:rPr>
+                      </m:ctrlPr>
+                    </m:sSubPr>
+                    <m:e>
+                      <m:r>
+                        <w:rPr>
+                          <w:rFonts w:ascii="Cambria Math" w:eastAsiaTheme="minorEastAsia" w:hAnsi="Cambria Math"/>
+                        </w:rPr>
+                        <m:t>λ</m:t>
+                      </m:r>
+                    </m:e>
+                    <m:sub>
+                      <m:r>
+                        <w:rPr>
+                          <w:rFonts w:ascii="Cambria Math" w:eastAsiaTheme="minorEastAsia" w:hAnsi="Cambria Math"/>
+                        </w:rPr>
+                        <m:t>j</m:t>
+                      </m:r>
+                    </m:sub>
+                  </m:sSub>
+                  <m:sSub>
+                    <m:sSubPr>
+                      <m:ctrlPr>
+                        <w:rPr>
+                          <w:rFonts w:ascii="Cambria Math" w:eastAsiaTheme="minorEastAsia" w:hAnsi="Cambria Math"/>
+                          <w:i/>
+                        </w:rPr>
+                      </m:ctrlPr>
+                    </m:sSubPr>
+                    <m:e>
+                      <m:r>
+                        <w:rPr>
+                          <w:rFonts w:ascii="Cambria Math" w:eastAsiaTheme="minorEastAsia" w:hAnsi="Cambria Math"/>
+                        </w:rPr>
+                        <m:t>y</m:t>
+                      </m:r>
+                    </m:e>
+                    <m:sub>
+                      <m:r>
+                        <w:rPr>
+                          <w:rFonts w:ascii="Cambria Math" w:eastAsiaTheme="minorEastAsia" w:hAnsi="Cambria Math"/>
+                        </w:rPr>
+                        <m:t>j</m:t>
+                      </m:r>
+                    </m:sub>
+                  </m:sSub>
+                  <m:r>
+                    <m:rPr>
+                      <m:sty m:val="bi"/>
+                    </m:rPr>
+                    <w:rPr>
+                      <w:rFonts w:ascii="Cambria Math" w:eastAsiaTheme="minorEastAsia" w:hAnsi="Cambria Math"/>
+                    </w:rPr>
+                    <m:t>x</m:t>
+                  </m:r>
+                  <m:ctrlPr>
+                    <w:rPr>
+                      <w:rFonts w:ascii="Cambria Math" w:eastAsiaTheme="minorEastAsia" w:hAnsi="Cambria Math"/>
+                      <w:b/>
+                      <w:i/>
+                    </w:rPr>
+                  </m:ctrlPr>
+                </m:e>
+                <m:sub>
+                  <m:r>
+                    <w:rPr>
+                      <w:rFonts w:ascii="Cambria Math" w:eastAsiaTheme="minorEastAsia" w:hAnsi="Cambria Math"/>
+                    </w:rPr>
+                    <m:t>i</m:t>
+                  </m:r>
+                </m:sub>
+                <m:sup>
+                  <m:r>
+                    <w:rPr>
+                      <w:rFonts w:ascii="Cambria Math" w:eastAsiaTheme="minorEastAsia" w:hAnsi="Cambria Math"/>
+                    </w:rPr>
+                    <m:t>T</m:t>
+                  </m:r>
+                </m:sup>
+              </m:sSubSup>
+            </m:e>
+          </m:nary>
+          <m:sSub>
+            <m:sSubPr>
+              <m:ctrlPr>
+                <w:rPr>
+                  <w:rFonts w:ascii="Cambria Math" w:eastAsiaTheme="minorEastAsia" w:hAnsi="Cambria Math"/>
+                  <w:i/>
+                </w:rPr>
+              </m:ctrlPr>
+            </m:sSubPr>
+            <m:e>
+              <m:r>
+                <m:rPr>
+                  <m:sty m:val="bi"/>
+                </m:rPr>
+                <w:rPr>
+                  <w:rFonts w:ascii="Cambria Math" w:eastAsiaTheme="minorEastAsia" w:hAnsi="Cambria Math"/>
+                </w:rPr>
+                <m:t>x</m:t>
+              </m:r>
+            </m:e>
+            <m:sub>
+              <m:r>
+                <w:rPr>
+                  <w:rFonts w:ascii="Cambria Math" w:eastAsiaTheme="minorEastAsia" w:hAnsi="Cambria Math"/>
+                </w:rPr>
+                <m:t>j</m:t>
+              </m:r>
+            </m:sub>
+          </m:sSub>
+        </m:oMath>
+      </m:oMathPara>
+    </w:p>
+    <w:p>
+      <w:pPr>
+        <w:bidi w:val="0"/>
+        <w:rPr>
+          <w:rFonts w:eastAsiaTheme="minorEastAsia"/>
+        </w:rPr>
+      </w:pPr>
+      <w:r>
+        <w:rPr>
+          <w:rFonts w:eastAsiaTheme="minorEastAsia"/>
+        </w:rPr>
+        <w:t>Using strong duality we derive the dual form from the above equation:</w:t>
+      </w:r>
+    </w:p>
+    <w:p>
+      <w:pPr>
+        <w:bidi w:val="0"/>
+        <w:rPr>
+          <w:rFonts w:eastAsiaTheme="minorEastAsia"/>
+        </w:rPr>
+      </w:pPr>
+      <m:oMathPara>
+        <m:oMath>
+          <m:func>
+            <m:funcPr>
+              <m:ctrlPr>
+                <w:rPr>
+                  <w:rFonts w:ascii="Cambria Math" w:eastAsiaTheme="minorEastAsia" w:hAnsi="Cambria Math"/>
+                  <w:i/>
+                </w:rPr>
+              </m:ctrlPr>
+            </m:funcPr>
+            <m:fName>
+              <m:limLow>
+                <m:limLowPr>
+                  <m:ctrlPr>
+                    <w:rPr>
+                      <w:rFonts w:ascii="Cambria Math" w:eastAsiaTheme="minorEastAsia" w:hAnsi="Cambria Math"/>
+                      <w:i/>
+                    </w:rPr>
+                  </m:ctrlPr>
+                </m:limLowPr>
+                <m:e>
+                  <m:r>
+                    <m:rPr>
+                      <m:sty m:val="p"/>
+                    </m:rPr>
+                    <w:rPr>
+                      <w:rFonts w:ascii="Cambria Math" w:hAnsi="Cambria Math"/>
+                    </w:rPr>
+                    <m:t>max</m:t>
+                  </m:r>
+                </m:e>
+                <m:lim>
+                  <m:r>
+                    <w:rPr>
+                      <w:rFonts w:ascii="Cambria Math" w:eastAsiaTheme="minorEastAsia" w:hAnsi="Cambria Math"/>
+                    </w:rPr>
+                    <m:t>λ</m:t>
+                  </m:r>
+                </m:lim>
+              </m:limLow>
+            </m:fName>
+            <m:e>
+              <m:r>
+                <w:rPr>
+                  <w:rFonts w:ascii="Cambria Math" w:eastAsiaTheme="minorEastAsia" w:hAnsi="Cambria Math"/>
+                </w:rPr>
+                <m:t>h</m:t>
+              </m:r>
+              <m:d>
+                <m:dPr>
+                  <m:ctrlPr>
+                    <w:rPr>
+                      <w:rFonts w:ascii="Cambria Math" w:eastAsiaTheme="minorEastAsia" w:hAnsi="Cambria Math"/>
+                      <w:i/>
+                    </w:rPr>
+                  </m:ctrlPr>
+                </m:dPr>
+                <m:e>
+                  <m:r>
+                    <w:rPr>
+                      <w:rFonts w:ascii="Cambria Math" w:eastAsiaTheme="minorEastAsia" w:hAnsi="Cambria Math"/>
+                    </w:rPr>
+                    <m:t xml:space="preserve"> λ</m:t>
+                  </m:r>
+                </m:e>
+              </m:d>
+            </m:e>
+          </m:func>
+          <m:r>
+            <w:rPr>
+              <w:rFonts w:ascii="Cambria Math" w:eastAsiaTheme="minorEastAsia" w:hAnsi="Cambria Math"/>
+            </w:rPr>
+            <m:t xml:space="preserve">= </m:t>
+          </m:r>
+          <m:nary>
+            <m:naryPr>
+              <m:chr m:val="∑"/>
+              <m:limLoc m:val="undOvr"/>
+              <m:ctrlPr>
+                <w:rPr>
+                  <w:rFonts w:ascii="Cambria Math" w:hAnsi="Cambria Math"/>
+                  <w:i/>
+                </w:rPr>
+              </m:ctrlPr>
+            </m:naryPr>
+            <m:sub>
+              <m:r>
+                <w:rPr>
+                  <w:rFonts w:ascii="Cambria Math" w:hAnsi="Cambria Math"/>
+                </w:rPr>
+                <m:t>i=1</m:t>
+              </m:r>
+            </m:sub>
+            <m:sup>
+              <m:r>
+                <w:rPr>
+                  <w:rFonts w:ascii="Cambria Math" w:hAnsi="Cambria Math"/>
+                </w:rPr>
+                <m:t>N</m:t>
+              </m:r>
+            </m:sup>
+            <m:e>
+              <m:sSub>
+                <m:sSubPr>
+                  <m:ctrlPr>
+                    <w:rPr>
+                      <w:rFonts w:ascii="Cambria Math" w:hAnsi="Cambria Math"/>
+                      <w:i/>
+                    </w:rPr>
+                  </m:ctrlPr>
+                </m:sSubPr>
+                <m:e>
+                  <m:r>
+                    <w:rPr>
+                      <w:rFonts w:ascii="Cambria Math" w:hAnsi="Cambria Math"/>
+                    </w:rPr>
+                    <m:t>λ</m:t>
+                  </m:r>
+                </m:e>
+                <m:sub>
+                  <m:r>
+                    <w:rPr>
+                      <w:rFonts w:ascii="Cambria Math" w:hAnsi="Cambria Math"/>
+                    </w:rPr>
+                    <m:t>i</m:t>
+                  </m:r>
+                </m:sub>
+              </m:sSub>
+            </m:e>
+          </m:nary>
+          <m:r>
+            <w:rPr>
+              <w:rFonts w:ascii="Cambria Math" w:hAnsi="Cambria Math"/>
+            </w:rPr>
+            <m:t>-</m:t>
+          </m:r>
+          <m:f>
+            <m:fPr>
+              <m:ctrlPr>
+                <w:rPr>
+                  <w:rFonts w:ascii="Cambria Math" w:eastAsiaTheme="minorEastAsia" w:hAnsi="Cambria Math"/>
+                  <w:i/>
+                </w:rPr>
+              </m:ctrlPr>
+            </m:fPr>
+            <m:num>
+              <m:r>
+                <w:rPr>
+                  <w:rFonts w:ascii="Cambria Math" w:eastAsiaTheme="minorEastAsia" w:hAnsi="Cambria Math"/>
+                </w:rPr>
+                <m:t>1</m:t>
+              </m:r>
+            </m:num>
+            <m:den>
+              <m:r>
+                <w:rPr>
+                  <w:rFonts w:ascii="Cambria Math" w:eastAsiaTheme="minorEastAsia" w:hAnsi="Cambria Math"/>
+                </w:rPr>
+                <m:t>2</m:t>
+              </m:r>
+            </m:den>
+          </m:f>
+          <m:nary>
+            <m:naryPr>
+              <m:chr m:val="∑"/>
+              <m:limLoc m:val="undOvr"/>
+              <m:ctrlPr>
+                <w:rPr>
+                  <w:rFonts w:ascii="Cambria Math" w:eastAsiaTheme="minorEastAsia" w:hAnsi="Cambria Math"/>
+                  <w:i/>
+                </w:rPr>
+              </m:ctrlPr>
+            </m:naryPr>
+            <m:sub>
+              <m:r>
+                <w:rPr>
+                  <w:rFonts w:ascii="Cambria Math" w:eastAsiaTheme="minorEastAsia" w:hAnsi="Cambria Math"/>
+                </w:rPr>
+                <m:t>i=1</m:t>
+              </m:r>
+            </m:sub>
+            <m:sup>
+              <m:r>
+                <w:rPr>
+                  <w:rFonts w:ascii="Cambria Math" w:eastAsiaTheme="minorEastAsia" w:hAnsi="Cambria Math"/>
+                </w:rPr>
+                <m:t>N</m:t>
+              </m:r>
+            </m:sup>
+            <m:e>
+              <m:sSub>
+                <m:sSubPr>
+                  <m:ctrlPr>
+                    <w:rPr>
+                      <w:rFonts w:ascii="Cambria Math" w:eastAsiaTheme="minorEastAsia" w:hAnsi="Cambria Math"/>
+                      <w:i/>
+                    </w:rPr>
+                  </m:ctrlPr>
+                </m:sSubPr>
+                <m:e>
+                  <m:r>
+                    <w:rPr>
+                      <w:rFonts w:ascii="Cambria Math" w:eastAsiaTheme="minorEastAsia" w:hAnsi="Cambria Math"/>
+                    </w:rPr>
+                    <m:t>λ</m:t>
+                  </m:r>
+                </m:e>
+                <m:sub>
+                  <m:r>
+                    <w:rPr>
+                      <w:rFonts w:ascii="Cambria Math" w:eastAsiaTheme="minorEastAsia" w:hAnsi="Cambria Math"/>
+                    </w:rPr>
+                    <m:t>i</m:t>
+                  </m:r>
+                </m:sub>
+              </m:sSub>
+              <m:sSub>
+                <m:sSubPr>
+                  <m:ctrlPr>
+                    <w:rPr>
+                      <w:rFonts w:ascii="Cambria Math" w:eastAsiaTheme="minorEastAsia" w:hAnsi="Cambria Math"/>
+                      <w:i/>
+                    </w:rPr>
+                  </m:ctrlPr>
+                </m:sSubPr>
+                <m:e>
+                  <m:r>
+                    <w:rPr>
+                      <w:rFonts w:ascii="Cambria Math" w:eastAsiaTheme="minorEastAsia" w:hAnsi="Cambria Math"/>
+                    </w:rPr>
+                    <m:t>y</m:t>
+                  </m:r>
+                </m:e>
+                <m:sub>
+                  <m:r>
+                    <w:rPr>
+                      <w:rFonts w:ascii="Cambria Math" w:eastAsiaTheme="minorEastAsia" w:hAnsi="Cambria Math"/>
+                    </w:rPr>
+                    <m:t>i</m:t>
+                  </m:r>
+                </m:sub>
+              </m:sSub>
+              <m:sSubSup>
+                <m:sSubSupPr>
+                  <m:ctrlPr>
+                    <w:rPr>
+                      <w:rFonts w:ascii="Cambria Math" w:eastAsiaTheme="minorEastAsia" w:hAnsi="Cambria Math"/>
+                      <w:i/>
+                    </w:rPr>
+                  </m:ctrlPr>
+                </m:sSubSupPr>
+                <m:e>
+                  <m:sSub>
+                    <m:sSubPr>
+                      <m:ctrlPr>
+                        <w:rPr>
+                          <w:rFonts w:ascii="Cambria Math" w:eastAsiaTheme="minorEastAsia" w:hAnsi="Cambria Math"/>
+                          <w:i/>
+                        </w:rPr>
+                      </m:ctrlPr>
+                    </m:sSubPr>
+                    <m:e>
+                      <m:r>
+                        <w:rPr>
+                          <w:rFonts w:ascii="Cambria Math" w:eastAsiaTheme="minorEastAsia" w:hAnsi="Cambria Math"/>
+                        </w:rPr>
+                        <m:t>λ</m:t>
+                      </m:r>
+                    </m:e>
+                    <m:sub>
+                      <m:r>
+                        <w:rPr>
+                          <w:rFonts w:ascii="Cambria Math" w:eastAsiaTheme="minorEastAsia" w:hAnsi="Cambria Math"/>
+                        </w:rPr>
+                        <m:t>j</m:t>
+                      </m:r>
+                    </m:sub>
+                  </m:sSub>
+                  <m:sSub>
+                    <m:sSubPr>
+                      <m:ctrlPr>
+                        <w:rPr>
+                          <w:rFonts w:ascii="Cambria Math" w:eastAsiaTheme="minorEastAsia" w:hAnsi="Cambria Math"/>
+                          <w:i/>
+                        </w:rPr>
+                      </m:ctrlPr>
+                    </m:sSubPr>
+                    <m:e>
+                      <m:r>
+                        <w:rPr>
+                          <w:rFonts w:ascii="Cambria Math" w:eastAsiaTheme="minorEastAsia" w:hAnsi="Cambria Math"/>
+                        </w:rPr>
+                        <m:t>y</m:t>
+                      </m:r>
+                    </m:e>
+                    <m:sub>
+                      <m:r>
+                        <w:rPr>
+                          <w:rFonts w:ascii="Cambria Math" w:eastAsiaTheme="minorEastAsia" w:hAnsi="Cambria Math"/>
+                        </w:rPr>
+                        <m:t>j</m:t>
+                      </m:r>
+                    </m:sub>
+                  </m:sSub>
+                  <m:r>
+                    <m:rPr>
+                      <m:sty m:val="bi"/>
+                    </m:rPr>
+                    <w:rPr>
+                      <w:rFonts w:ascii="Cambria Math" w:eastAsiaTheme="minorEastAsia" w:hAnsi="Cambria Math"/>
+                    </w:rPr>
+                    <m:t>x</m:t>
+                  </m:r>
+                  <m:ctrlPr>
+                    <w:rPr>
+                      <w:rFonts w:ascii="Cambria Math" w:eastAsiaTheme="minorEastAsia" w:hAnsi="Cambria Math"/>
+                      <w:b/>
+                      <w:i/>
+                    </w:rPr>
+                  </m:ctrlPr>
+                </m:e>
+                <m:sub>
+                  <m:r>
+                    <w:rPr>
+                      <w:rFonts w:ascii="Cambria Math" w:eastAsiaTheme="minorEastAsia" w:hAnsi="Cambria Math"/>
+                    </w:rPr>
+                    <m:t>i</m:t>
+                  </m:r>
+                </m:sub>
+                <m:sup>
+                  <m:r>
+                    <w:rPr>
+                      <w:rFonts w:ascii="Cambria Math" w:eastAsiaTheme="minorEastAsia" w:hAnsi="Cambria Math"/>
+                    </w:rPr>
+                    <m:t>T</m:t>
+                  </m:r>
+                </m:sup>
+              </m:sSubSup>
+            </m:e>
+          </m:nary>
+          <m:sSub>
+            <m:sSubPr>
+              <m:ctrlPr>
+                <w:rPr>
+                  <w:rFonts w:ascii="Cambria Math" w:eastAsiaTheme="minorEastAsia" w:hAnsi="Cambria Math"/>
+                  <w:i/>
+                </w:rPr>
+              </m:ctrlPr>
+            </m:sSubPr>
+            <m:e>
+              <m:r>
+                <m:rPr>
+                  <m:sty m:val="bi"/>
+                </m:rPr>
+                <w:rPr>
+                  <w:rFonts w:ascii="Cambria Math" w:eastAsiaTheme="minorEastAsia" w:hAnsi="Cambria Math"/>
+                </w:rPr>
+                <m:t>x</m:t>
+              </m:r>
+            </m:e>
+            <m:sub>
+              <m:r>
+                <w:rPr>
+                  <w:rFonts w:ascii="Cambria Math" w:eastAsiaTheme="minorEastAsia" w:hAnsi="Cambria Math"/>
+                </w:rPr>
+                <m:t>j</m:t>
+              </m:r>
+            </m:sub>
+          </m:sSub>
+        </m:oMath>
+      </m:oMathPara>
+    </w:p>
+    <w:p>
+      <w:pPr>
+        <w:bidi w:val="0"/>
+        <w:rPr>
+          <w:rFonts w:eastAsiaTheme="minorEastAsia"/>
+        </w:rPr>
+      </w:pPr>
+      <m:oMathPara>
+        <m:oMath>
+          <m:r>
+            <w:rPr>
+              <w:rFonts w:ascii="Cambria Math" w:eastAsiaTheme="minorEastAsia" w:hAnsi="Cambria Math"/>
+            </w:rPr>
+            <m:t>0=</m:t>
+          </m:r>
+          <m:nary>
+            <m:naryPr>
+              <m:chr m:val="∑"/>
+              <m:limLoc m:val="undOvr"/>
+              <m:ctrlPr>
+                <w:rPr>
+                  <w:rFonts w:ascii="Cambria Math" w:eastAsiaTheme="minorEastAsia" w:hAnsi="Cambria Math"/>
+                  <w:i/>
+                </w:rPr>
+              </m:ctrlPr>
+            </m:naryPr>
+            <m:sub>
+              <m:r>
+                <w:rPr>
+                  <w:rFonts w:ascii="Cambria Math" w:eastAsiaTheme="minorEastAsia" w:hAnsi="Cambria Math"/>
+                </w:rPr>
+                <m:t>i=1</m:t>
+              </m:r>
+            </m:sub>
+            <m:sup>
+              <m:r>
+                <w:rPr>
+                  <w:rFonts w:ascii="Cambria Math" w:eastAsiaTheme="minorEastAsia" w:hAnsi="Cambria Math"/>
+                </w:rPr>
+                <m:t>N</m:t>
+              </m:r>
+            </m:sup>
+            <m:e>
+              <m:sSub>
+                <m:sSubPr>
+                  <m:ctrlPr>
+                    <w:rPr>
+                      <w:rFonts w:ascii="Cambria Math" w:eastAsiaTheme="minorEastAsia" w:hAnsi="Cambria Math"/>
+                      <w:i/>
+                    </w:rPr>
+                  </m:ctrlPr>
+                </m:sSubPr>
+                <m:e>
+                  <m:r>
+                    <w:rPr>
+                      <w:rFonts w:ascii="Cambria Math" w:eastAsiaTheme="minorEastAsia" w:hAnsi="Cambria Math"/>
+                    </w:rPr>
+                    <m:t>λ</m:t>
+                  </m:r>
+                </m:e>
+                <m:sub>
+                  <m:r>
+                    <w:rPr>
+                      <w:rFonts w:ascii="Cambria Math" w:eastAsiaTheme="minorEastAsia" w:hAnsi="Cambria Math"/>
+                    </w:rPr>
+                    <m:t>i</m:t>
+                  </m:r>
+                </m:sub>
+              </m:sSub>
+              <m:sSub>
+                <m:sSubPr>
+                  <m:ctrlPr>
+                    <w:rPr>
+                      <w:rFonts w:ascii="Cambria Math" w:eastAsiaTheme="minorEastAsia" w:hAnsi="Cambria Math"/>
+                      <w:i/>
+                    </w:rPr>
+                  </m:ctrlPr>
+                </m:sSubPr>
+                <m:e>
+                  <m:r>
+                    <w:rPr>
+                      <w:rFonts w:ascii="Cambria Math" w:eastAsiaTheme="minorEastAsia" w:hAnsi="Cambria Math"/>
+                    </w:rPr>
+                    <m:t>y</m:t>
+                  </m:r>
+                </m:e>
+                <m:sub>
+                  <m:r>
+                    <w:rPr>
+                      <w:rFonts w:ascii="Cambria Math" w:eastAsiaTheme="minorEastAsia" w:hAnsi="Cambria Math"/>
+                    </w:rPr>
+                    <m:t>i</m:t>
+                  </m:r>
+                </m:sub>
+              </m:sSub>
+            </m:e>
+          </m:nary>
+        </m:oMath>
+      </m:oMathPara>
+    </w:p>
+    <w:p>
+      <w:pPr>
+        <w:bidi w:val="0"/>
+        <w:rPr>
+          <w:rFonts w:eastAsiaTheme="minorEastAsia"/>
+        </w:rPr>
+      </w:pPr>
+      <m:oMathPara>
+        <m:oMath>
+          <m:sSub>
+            <m:sSubPr>
+              <m:ctrlPr>
+                <w:rPr>
+                  <w:rFonts w:ascii="Cambria Math" w:eastAsiaTheme="minorEastAsia" w:hAnsi="Cambria Math"/>
+                  <w:i/>
+                </w:rPr>
+              </m:ctrlPr>
+            </m:sSubPr>
+            <m:e>
+              <m:r>
+                <w:rPr>
+                  <w:rFonts w:ascii="Cambria Math" w:eastAsiaTheme="minorEastAsia" w:hAnsi="Cambria Math"/>
+                </w:rPr>
+                <m:t>λ</m:t>
+              </m:r>
+            </m:e>
+            <m:sub>
+              <m:r>
+                <w:rPr>
+                  <w:rFonts w:ascii="Cambria Math" w:eastAsiaTheme="minorEastAsia" w:hAnsi="Cambria Math"/>
+                </w:rPr>
+                <m:t>i</m:t>
+              </m:r>
+            </m:sub>
+          </m:sSub>
+          <m:r>
+            <w:rPr>
+              <w:rFonts w:ascii="Cambria Math" w:eastAsiaTheme="minorEastAsia" w:hAnsi="Cambria Math"/>
+            </w:rPr>
+            <m:t>≥0 ,     i=1,…,N</m:t>
+          </m:r>
+        </m:oMath>
+      </m:oMathPara>
+    </w:p>
+    <w:p>
+      <w:pPr>
+        <w:bidi w:val="0"/>
+        <w:rPr>
+          <w:rFonts w:eastAsiaTheme="minorEastAsia"/>
+        </w:rPr>
+      </w:pPr>
+      <w:r>
+        <w:rPr>
+          <w:rFonts w:eastAsiaTheme="minorEastAsia"/>
+        </w:rPr>
+        <w:t>QED</w:t>
+      </w:r>
+    </w:p>
+    <w:p>
+      <w:pPr>
+        <w:bidi w:val="0"/>
+        <w:rPr>
+          <w:rFonts w:eastAsiaTheme="minorEastAsia"/>
+        </w:rPr>
+      </w:pPr>
+    </w:p>
+    <w:p>
+      <w:pPr>
+        <w:pStyle w:val="Heading3"/>
+        <w:bidi w:val="0"/>
+        <w:rPr>
+          <w:rFonts w:eastAsiaTheme="minorEastAsia"/>
+        </w:rPr>
+      </w:pPr>
+      <w:r>
+        <w:rPr>
+          <w:rFonts w:eastAsiaTheme="minorEastAsia"/>
+        </w:rPr>
+        <w:t>Q5</w:t>
+      </w:r>
+    </w:p>
+    <w:p>
+      <w:pPr>
+        <w:bidi w:val="0"/>
+        <w:rPr>
+          <w:rFonts w:eastAsiaTheme="minorEastAsia"/>
+        </w:rPr>
+      </w:pPr>
+    </w:p>
+    <w:p>
+      <w:pPr>
+        <w:bidi w:val="0"/>
+        <w:rPr>
+          <w:rFonts w:eastAsiaTheme="minorEastAsia"/>
+        </w:rPr>
+      </w:pPr>
+      <w:r>
+        <w:rPr>
+          <w:rFonts w:eastAsiaTheme="minorEastAsia"/>
+        </w:rPr>
+        <w:t>Equation (4d) can be expressed in matrix form as:</w:t>
+      </w:r>
+    </w:p>
+    <w:p>
+      <w:pPr>
+        <w:bidi w:val="0"/>
+        <w:rPr>
+          <w:rFonts w:eastAsiaTheme="minorEastAsia"/>
+          <w:b/>
+          <w:bCs/>
+        </w:rPr>
+      </w:pPr>
+      <m:oMath>
+        <m:r>
+          <m:rPr>
+            <m:sty m:val="bi"/>
+          </m:rPr>
+          <w:rPr>
+            <w:rFonts w:ascii="Cambria Math" w:eastAsiaTheme="minorEastAsia" w:hAnsi="Cambria Math"/>
+          </w:rPr>
+          <m:t>w</m:t>
+        </m:r>
+        <m:r>
+          <w:rPr>
+            <w:rFonts w:ascii="Cambria Math" w:eastAsiaTheme="minorEastAsia" w:hAnsi="Cambria Math"/>
+          </w:rPr>
+          <m:t>=</m:t>
+        </m:r>
+        <m:d>
+          <m:dPr>
+            <m:begChr m:val="["/>
+            <m:endChr m:val="]"/>
+            <m:ctrlPr>
+              <w:rPr>
+                <w:rFonts w:ascii="Cambria Math" w:eastAsiaTheme="minorEastAsia" w:hAnsi="Cambria Math"/>
+                <w:b/>
+                <w:bCs/>
+                <w:i/>
+              </w:rPr>
+            </m:ctrlPr>
+          </m:dPr>
+          <m:e>
+            <m:m>
+              <m:mPr>
+                <m:mcs>
+                  <m:mc>
+                    <m:mcPr>
+                      <m:count m:val="3"/>
+                      <m:mcJc m:val="center"/>
+                    </m:mcPr>
+                  </m:mc>
+                </m:mcs>
+                <m:ctrlPr>
+                  <w:rPr>
+                    <w:rFonts w:ascii="Cambria Math" w:eastAsiaTheme="minorEastAsia" w:hAnsi="Cambria Math"/>
+                    <w:i/>
+                  </w:rPr>
+                </m:ctrlPr>
+              </m:mPr>
+              <m:mr>
+                <m:e>
+                  <m:r>
+                    <w:rPr>
+                      <w:rFonts w:ascii="Cambria Math" w:eastAsiaTheme="minorEastAsia" w:hAnsi="Cambria Math"/>
+                    </w:rPr>
+                    <m:t>⋮</m:t>
+                  </m:r>
+                </m:e>
+                <m:e>
+                  <m:r>
+                    <w:rPr>
+                      <w:rFonts w:ascii="Cambria Math" w:eastAsiaTheme="minorEastAsia" w:hAnsi="Cambria Math"/>
+                    </w:rPr>
+                    <m:t>⋮</m:t>
+                  </m:r>
+                </m:e>
+                <m:e>
+                  <m:r>
+                    <w:rPr>
+                      <w:rFonts w:ascii="Cambria Math" w:eastAsiaTheme="minorEastAsia" w:hAnsi="Cambria Math"/>
+                    </w:rPr>
+                    <m:t>⋮</m:t>
+                  </m:r>
+                </m:e>
+              </m:mr>
+              <m:mr>
+                <m:e>
+                  <m:sSub>
+                    <m:sSubPr>
+                      <m:ctrlPr>
+                        <w:rPr>
+                          <w:rFonts w:ascii="Cambria Math" w:eastAsiaTheme="minorEastAsia" w:hAnsi="Cambria Math"/>
+                          <w:i/>
+                        </w:rPr>
+                      </m:ctrlPr>
+                    </m:sSubPr>
+                    <m:e>
+                      <m:r>
+                        <w:rPr>
+                          <w:rFonts w:ascii="Cambria Math" w:eastAsiaTheme="minorEastAsia" w:hAnsi="Cambria Math"/>
+                        </w:rPr>
+                        <m:t>y</m:t>
+                      </m:r>
+                    </m:e>
+                    <m:sub>
+                      <m:r>
+                        <w:rPr>
+                          <w:rFonts w:ascii="Cambria Math" w:eastAsiaTheme="minorEastAsia" w:hAnsi="Cambria Math"/>
+                        </w:rPr>
+                        <m:t>1</m:t>
+                      </m:r>
+                    </m:sub>
+                  </m:sSub>
+                  <m:sSub>
+                    <m:sSubPr>
+                      <m:ctrlPr>
+                        <w:rPr>
+                          <w:rFonts w:ascii="Cambria Math" w:eastAsiaTheme="minorEastAsia" w:hAnsi="Cambria Math"/>
+                          <w:i/>
+                        </w:rPr>
+                      </m:ctrlPr>
+                    </m:sSubPr>
+                    <m:e>
+                      <m:r>
+                        <m:rPr>
+                          <m:sty m:val="bi"/>
+                        </m:rPr>
+                        <w:rPr>
+                          <w:rFonts w:ascii="Cambria Math" w:eastAsiaTheme="minorEastAsia" w:hAnsi="Cambria Math"/>
+                        </w:rPr>
+                        <m:t>x</m:t>
+                      </m:r>
+                    </m:e>
+                    <m:sub>
+                      <m:r>
+                        <w:rPr>
+                          <w:rFonts w:ascii="Cambria Math" w:eastAsiaTheme="minorEastAsia" w:hAnsi="Cambria Math"/>
+                        </w:rPr>
+                        <m:t>1</m:t>
+                      </m:r>
+                    </m:sub>
+                  </m:sSub>
+                </m:e>
+                <m:e>
+                  <m:r>
+                    <w:rPr>
+                      <w:rFonts w:ascii="Cambria Math" w:eastAsiaTheme="minorEastAsia" w:hAnsi="Cambria Math"/>
+                    </w:rPr>
+                    <m:t>⋮</m:t>
+                  </m:r>
+                </m:e>
+                <m:e>
+                  <m:sSub>
+                    <m:sSubPr>
+                      <m:ctrlPr>
+                        <w:rPr>
+                          <w:rFonts w:ascii="Cambria Math" w:eastAsiaTheme="minorEastAsia" w:hAnsi="Cambria Math"/>
+                          <w:i/>
+                        </w:rPr>
+                      </m:ctrlPr>
+                    </m:sSubPr>
+                    <m:e>
+                      <m:r>
+                        <w:rPr>
+                          <w:rFonts w:ascii="Cambria Math" w:eastAsiaTheme="minorEastAsia" w:hAnsi="Cambria Math"/>
+                        </w:rPr>
+                        <m:t>y</m:t>
+                      </m:r>
+                    </m:e>
+                    <m:sub>
+                      <m:r>
+                        <w:rPr>
+                          <w:rFonts w:ascii="Cambria Math" w:eastAsiaTheme="minorEastAsia" w:hAnsi="Cambria Math"/>
+                        </w:rPr>
+                        <m:t>N</m:t>
+                      </m:r>
+                    </m:sub>
+                  </m:sSub>
+                  <m:sSub>
+                    <m:sSubPr>
+                      <m:ctrlPr>
+                        <w:rPr>
+                          <w:rFonts w:ascii="Cambria Math" w:eastAsiaTheme="minorEastAsia" w:hAnsi="Cambria Math"/>
+                          <w:i/>
+                        </w:rPr>
+                      </m:ctrlPr>
+                    </m:sSubPr>
+                    <m:e>
+                      <m:r>
+                        <m:rPr>
+                          <m:sty m:val="bi"/>
+                        </m:rPr>
+                        <w:rPr>
+                          <w:rFonts w:ascii="Cambria Math" w:eastAsiaTheme="minorEastAsia" w:hAnsi="Cambria Math"/>
+                        </w:rPr>
+                        <m:t>x</m:t>
+                      </m:r>
+                    </m:e>
+                    <m:sub>
+                      <m:r>
+                        <w:rPr>
+                          <w:rFonts w:ascii="Cambria Math" w:eastAsiaTheme="minorEastAsia" w:hAnsi="Cambria Math"/>
+                        </w:rPr>
+                        <m:t>N</m:t>
+                      </m:r>
+                    </m:sub>
+                  </m:sSub>
+                </m:e>
+              </m:mr>
+              <m:mr>
+                <m:e>
+                  <m:r>
+                    <w:rPr>
+                      <w:rFonts w:ascii="Cambria Math" w:eastAsiaTheme="minorEastAsia" w:hAnsi="Cambria Math"/>
+                    </w:rPr>
+                    <m:t>⋮</m:t>
+                  </m:r>
+                </m:e>
+                <m:e>
+                  <m:r>
+                    <w:rPr>
+                      <w:rFonts w:ascii="Cambria Math" w:eastAsiaTheme="minorEastAsia" w:hAnsi="Cambria Math"/>
+                    </w:rPr>
+                    <m:t>⋮</m:t>
+                  </m:r>
+                </m:e>
+                <m:e>
+                  <m:r>
+                    <w:rPr>
+                      <w:rFonts w:ascii="Cambria Math" w:eastAsiaTheme="minorEastAsia" w:hAnsi="Cambria Math"/>
+                    </w:rPr>
+                    <m:t>⋮</m:t>
+                  </m:r>
+                </m:e>
+              </m:mr>
+            </m:m>
+          </m:e>
+        </m:d>
+        <m:d>
+          <m:dPr>
+            <m:begChr m:val="["/>
+            <m:endChr m:val="]"/>
+            <m:ctrlPr>
+              <w:rPr>
+                <w:rFonts w:ascii="Cambria Math" w:eastAsiaTheme="minorEastAsia" w:hAnsi="Cambria Math"/>
+                <w:b/>
+                <w:bCs/>
+                <w:i/>
+              </w:rPr>
+            </m:ctrlPr>
+          </m:dPr>
+          <m:e>
+            <m:m>
+              <m:mPr>
+                <m:mcs>
+                  <m:mc>
+                    <m:mcPr>
+                      <m:count m:val="1"/>
+                      <m:mcJc m:val="center"/>
+                    </m:mcPr>
+                  </m:mc>
+                </m:mcs>
+                <m:ctrlPr>
+                  <w:rPr>
+                    <w:rFonts w:ascii="Cambria Math" w:eastAsiaTheme="minorEastAsia" w:hAnsi="Cambria Math"/>
+                    <w:i/>
+                  </w:rPr>
+                </m:ctrlPr>
+              </m:mPr>
+              <m:mr>
+                <m:e>
+                  <m:sSub>
+                    <m:sSubPr>
+                      <m:ctrlPr>
+                        <w:rPr>
+                          <w:rFonts w:ascii="Cambria Math" w:eastAsiaTheme="minorEastAsia" w:hAnsi="Cambria Math"/>
+                          <w:i/>
+                        </w:rPr>
+                      </m:ctrlPr>
+                    </m:sSubPr>
+                    <m:e>
+                      <m:r>
+                        <w:rPr>
+                          <w:rFonts w:ascii="Cambria Math" w:eastAsiaTheme="minorEastAsia" w:hAnsi="Cambria Math"/>
+                        </w:rPr>
+                        <m:t>λ</m:t>
+                      </m:r>
+                    </m:e>
+                    <m:sub>
+                      <m:r>
+                        <w:rPr>
+                          <w:rFonts w:ascii="Cambria Math" w:eastAsiaTheme="minorEastAsia" w:hAnsi="Cambria Math"/>
+                        </w:rPr>
+                        <m:t>1</m:t>
+                      </m:r>
+                    </m:sub>
+                  </m:sSub>
+                </m:e>
+              </m:mr>
+              <m:mr>
+                <m:e>
+                  <m:r>
+                    <w:rPr>
+                      <w:rFonts w:ascii="Cambria Math" w:eastAsiaTheme="minorEastAsia" w:hAnsi="Cambria Math"/>
+                    </w:rPr>
+                    <m:t>⋮</m:t>
+                  </m:r>
+                </m:e>
+              </m:mr>
+              <m:mr>
+                <m:e>
+                  <m:sSub>
+                    <m:sSubPr>
+                      <m:ctrlPr>
+                        <w:rPr>
+                          <w:rFonts w:ascii="Cambria Math" w:eastAsiaTheme="minorEastAsia" w:hAnsi="Cambria Math"/>
+                          <w:i/>
+                        </w:rPr>
+                      </m:ctrlPr>
+                    </m:sSubPr>
+                    <m:e>
+                      <m:r>
+                        <w:rPr>
+                          <w:rFonts w:ascii="Cambria Math" w:eastAsiaTheme="minorEastAsia" w:hAnsi="Cambria Math"/>
+                        </w:rPr>
+                        <m:t>λ</m:t>
+                      </m:r>
+                    </m:e>
+                    <m:sub>
+                      <m:r>
+                        <w:rPr>
+                          <w:rFonts w:ascii="Cambria Math" w:eastAsiaTheme="minorEastAsia" w:hAnsi="Cambria Math"/>
+                        </w:rPr>
+                        <m:t>N</m:t>
+                      </m:r>
+                    </m:sub>
+                  </m:sSub>
+                </m:e>
+              </m:mr>
+            </m:m>
+          </m:e>
+        </m:d>
+        <m:r>
+          <m:rPr>
+            <m:sty m:val="bi"/>
+          </m:rPr>
+          <w:rPr>
+            <w:rFonts w:ascii="Cambria Math" w:eastAsiaTheme="minorEastAsia" w:hAnsi="Cambria Math"/>
+          </w:rPr>
+          <m:t>=Aλ ,       A∈</m:t>
+        </m:r>
+        <m:sSup>
+          <m:sSupPr>
+            <m:ctrlPr>
+              <w:rPr>
+                <w:rFonts w:ascii="Cambria Math" w:eastAsiaTheme="minorEastAsia" w:hAnsi="Cambria Math"/>
+                <w:i/>
+              </w:rPr>
+            </m:ctrlPr>
+          </m:sSupPr>
+          <m:e>
+            <m:r>
+              <m:rPr>
+                <m:scr m:val="double-struck"/>
+                <m:sty m:val="bi"/>
+              </m:rPr>
+              <w:rPr>
+                <w:rFonts w:ascii="Cambria Math" w:eastAsiaTheme="minorEastAsia" w:hAnsi="Cambria Math"/>
+              </w:rPr>
+              <m:t>R</m:t>
+            </m:r>
+            <m:ctrlPr>
+              <w:rPr>
+                <w:rFonts w:ascii="Cambria Math" w:eastAsiaTheme="minorEastAsia" w:hAnsi="Cambria Math"/>
+                <w:b/>
+                <w:bCs/>
+                <w:i/>
+              </w:rPr>
+            </m:ctrlPr>
+          </m:e>
+          <m:sup>
+            <m:r>
+              <w:rPr>
+                <w:rFonts w:ascii="Cambria Math" w:eastAsiaTheme="minorEastAsia" w:hAnsi="Cambria Math"/>
+              </w:rPr>
+              <m:t>n×N</m:t>
+            </m:r>
+          </m:sup>
+        </m:sSup>
+      </m:oMath>
+      <w:r>
+        <w:rPr>
+          <w:rFonts w:eastAsiaTheme="minorEastAsia"/>
+          <w:b/>
+          <w:bCs/>
+        </w:rPr>
+        <w:t xml:space="preserve"> </w:t>
+      </w:r>
+    </w:p>
+    <w:p>
+      <w:pPr>
+        <w:bidi w:val="0"/>
+        <w:rPr>
+          <w:rFonts w:eastAsiaTheme="minorEastAsia"/>
+        </w:rPr>
+      </w:pPr>
+      <w:r>
+        <w:rPr>
+          <w:rFonts w:eastAsiaTheme="minorEastAsia"/>
+        </w:rPr>
+        <w:t xml:space="preserve">So in order get </w:t>
+      </w:r>
+      <w:r>
+        <w:rPr>
+          <w:rFonts w:eastAsiaTheme="minorEastAsia"/>
+          <w:b/>
+          <w:bCs/>
+          <w:i/>
+          <w:iCs/>
+        </w:rPr>
+        <w:t>w</w:t>
+      </w:r>
+      <w:r>
+        <w:rPr>
+          <w:rFonts w:eastAsiaTheme="minorEastAsia"/>
+        </w:rPr>
+        <w:t xml:space="preserve"> all we need to do, is to solve the above linear equation. We know how to do this using Least Squares either direct or iteratively as done in the last assignment using GD/CG.</w:t>
+      </w:r>
     </w:p>
     <w:sectPr>
       <w:pgSz w:w="11906" w:h="16838"/>
@@ -5341,7 +8170,7 @@
 </file>
 
 <file path=customXml/itemProps1.xml><?xml version="1.0" encoding="utf-8"?>
-<ds:datastoreItem xmlns:ds="http://schemas.openxmlformats.org/officeDocument/2006/customXml" ds:itemID="{0C3A2B5B-7F7A-43D8-8785-C130CF3A7471}">
+<ds:datastoreItem xmlns:ds="http://schemas.openxmlformats.org/officeDocument/2006/customXml" ds:itemID="{7B85F680-5E65-4A6F-A88A-354826763F8C}">
   <ds:schemaRefs>
     <ds:schemaRef ds:uri="http://schemas.openxmlformats.org/officeDocument/2006/bibliography"/>
   </ds:schemaRefs>

</xml_diff>

<commit_message>
Yonatan: Finished Q5 though Q2 may need some work
</commit_message>
<xml_diff>
--- a/HW2/HW2.docx
+++ b/HW2/HW2.docx
@@ -286,7 +286,6 @@
                     <w:p>
                       <w:pPr>
                         <w:rPr>
-                          <w:rFonts w:hint="cs"/>
                           <w:rtl/>
                         </w:rPr>
                       </w:pPr>
@@ -510,7 +509,6 @@
                     <w:p>
                       <w:pPr>
                         <w:rPr>
-                          <w:rFonts w:hint="cs"/>
                           <w:i/>
                           <w:rtl/>
                         </w:rPr>
@@ -728,7 +726,6 @@
                     <w:p>
                       <w:pPr>
                         <w:rPr>
-                          <w:rFonts w:hint="cs"/>
                           <w:rtl/>
                         </w:rPr>
                       </w:pPr>
@@ -1141,16 +1138,8 @@
         <w:rPr>
           <w:rFonts w:eastAsiaTheme="minorEastAsia"/>
         </w:rPr>
-        <w:t xml:space="preserve"> and </w:t>
+        <w:t xml:space="preserve"> and line </w:t>
       </w:r>
-      <w:proofErr w:type="gramStart"/>
-      <w:r>
-        <w:rPr>
-          <w:rFonts w:eastAsiaTheme="minorEastAsia"/>
-        </w:rPr>
-        <w:t xml:space="preserve">line </w:t>
-      </w:r>
-      <w:proofErr w:type="gramEnd"/>
       <m:oMath>
         <m:r>
           <m:rPr>
@@ -1258,16 +1247,8 @@
         <w:rPr>
           <w:rFonts w:eastAsiaTheme="minorEastAsia"/>
         </w:rPr>
-        <w:t xml:space="preserve"> </w:t>
+        <w:t xml:space="preserve"> onto </w:t>
       </w:r>
-      <w:proofErr w:type="gramStart"/>
-      <w:r>
-        <w:rPr>
-          <w:rFonts w:eastAsiaTheme="minorEastAsia"/>
-        </w:rPr>
-        <w:t xml:space="preserve">onto </w:t>
-      </w:r>
-      <w:proofErr w:type="gramEnd"/>
       <m:oMath>
         <m:r>
           <m:rPr>
@@ -2160,8 +2141,1893 @@
         <w:rPr>
           <w:rFonts w:eastAsiaTheme="minorEastAsia"/>
         </w:rPr>
-        <w:t>TBD (prove convexity on inequality constraints)</w:t>
+        <w:t xml:space="preserve">Prove: </w:t>
       </w:r>
+      <m:oMath>
+        <m:r>
+          <w:rPr>
+            <w:rFonts w:ascii="Cambria Math" w:eastAsiaTheme="minorEastAsia" w:hAnsi="Cambria Math"/>
+          </w:rPr>
+          <m:t>f</m:t>
+        </m:r>
+        <m:d>
+          <m:dPr>
+            <m:ctrlPr>
+              <w:rPr>
+                <w:rFonts w:ascii="Cambria Math" w:eastAsiaTheme="minorEastAsia" w:hAnsi="Cambria Math"/>
+                <w:i/>
+              </w:rPr>
+            </m:ctrlPr>
+          </m:dPr>
+          <m:e>
+            <m:r>
+              <w:rPr>
+                <w:rFonts w:ascii="Cambria Math" w:eastAsiaTheme="minorEastAsia" w:hAnsi="Cambria Math"/>
+              </w:rPr>
+              <m:t>x</m:t>
+            </m:r>
+          </m:e>
+        </m:d>
+        <m:r>
+          <w:rPr>
+            <w:rFonts w:ascii="Cambria Math" w:eastAsiaTheme="minorEastAsia" w:hAnsi="Cambria Math"/>
+          </w:rPr>
+          <m:t>=</m:t>
+        </m:r>
+        <m:f>
+          <m:fPr>
+            <m:ctrlPr>
+              <w:rPr>
+                <w:rFonts w:ascii="Cambria Math" w:eastAsiaTheme="minorEastAsia" w:hAnsi="Cambria Math"/>
+                <w:i/>
+              </w:rPr>
+            </m:ctrlPr>
+          </m:fPr>
+          <m:num>
+            <m:r>
+              <w:rPr>
+                <w:rFonts w:ascii="Cambria Math" w:eastAsiaTheme="minorEastAsia" w:hAnsi="Cambria Math"/>
+              </w:rPr>
+              <m:t>1</m:t>
+            </m:r>
+          </m:num>
+          <m:den>
+            <m:r>
+              <w:rPr>
+                <w:rFonts w:ascii="Cambria Math" w:eastAsiaTheme="minorEastAsia" w:hAnsi="Cambria Math"/>
+              </w:rPr>
+              <m:t>2</m:t>
+            </m:r>
+          </m:den>
+        </m:f>
+        <m:sSup>
+          <m:sSupPr>
+            <m:ctrlPr>
+              <w:rPr>
+                <w:rFonts w:ascii="Cambria Math" w:eastAsiaTheme="minorEastAsia" w:hAnsi="Cambria Math"/>
+                <w:i/>
+              </w:rPr>
+            </m:ctrlPr>
+          </m:sSupPr>
+          <m:e>
+            <m:r>
+              <w:rPr>
+                <w:rFonts w:ascii="Cambria Math" w:eastAsiaTheme="minorEastAsia" w:hAnsi="Cambria Math"/>
+              </w:rPr>
+              <m:t>x</m:t>
+            </m:r>
+          </m:e>
+          <m:sup>
+            <m:r>
+              <w:rPr>
+                <w:rFonts w:ascii="Cambria Math" w:eastAsiaTheme="minorEastAsia" w:hAnsi="Cambria Math"/>
+              </w:rPr>
+              <m:t>t</m:t>
+            </m:r>
+          </m:sup>
+        </m:sSup>
+        <m:r>
+          <w:rPr>
+            <w:rFonts w:ascii="Cambria Math" w:eastAsiaTheme="minorEastAsia" w:hAnsi="Cambria Math"/>
+          </w:rPr>
+          <m:t>x</m:t>
+        </m:r>
+      </m:oMath>
+      <w:r>
+        <w:rPr>
+          <w:rFonts w:eastAsiaTheme="minorEastAsia"/>
+        </w:rPr>
+        <w:t xml:space="preserve"> is convex</w:t>
+      </w:r>
+    </w:p>
+    <w:p>
+      <w:pPr>
+        <w:bidi w:val="0"/>
+        <w:rPr>
+          <w:rFonts w:eastAsiaTheme="minorEastAsia"/>
+        </w:rPr>
+      </w:pPr>
+      <w:r>
+        <w:rPr>
+          <w:rFonts w:eastAsiaTheme="minorEastAsia"/>
+        </w:rPr>
+        <w:t>Proof:</w:t>
+      </w:r>
+    </w:p>
+    <w:p>
+      <w:pPr>
+        <w:bidi w:val="0"/>
+        <w:rPr>
+          <w:rFonts w:eastAsiaTheme="minorEastAsia"/>
+        </w:rPr>
+      </w:pPr>
+      <m:oMath>
+        <m:r>
+          <w:rPr>
+            <w:rFonts w:ascii="Cambria Math" w:eastAsiaTheme="minorEastAsia" w:hAnsi="Cambria Math"/>
+          </w:rPr>
+          <m:t>∀t∈</m:t>
+        </m:r>
+        <m:d>
+          <m:dPr>
+            <m:begChr m:val="["/>
+            <m:endChr m:val="]"/>
+            <m:ctrlPr>
+              <w:rPr>
+                <w:rFonts w:ascii="Cambria Math" w:eastAsiaTheme="minorEastAsia" w:hAnsi="Cambria Math"/>
+                <w:i/>
+              </w:rPr>
+            </m:ctrlPr>
+          </m:dPr>
+          <m:e>
+            <m:r>
+              <w:rPr>
+                <w:rFonts w:ascii="Cambria Math" w:eastAsiaTheme="minorEastAsia" w:hAnsi="Cambria Math"/>
+              </w:rPr>
+              <m:t>0,1</m:t>
+            </m:r>
+          </m:e>
+        </m:d>
+        <m:r>
+          <w:rPr>
+            <w:rFonts w:ascii="Cambria Math" w:eastAsiaTheme="minorEastAsia" w:hAnsi="Cambria Math"/>
+          </w:rPr>
+          <m:t xml:space="preserve">,  </m:t>
+        </m:r>
+        <m:sSub>
+          <m:sSubPr>
+            <m:ctrlPr>
+              <w:rPr>
+                <w:rFonts w:ascii="Cambria Math" w:eastAsiaTheme="minorEastAsia" w:hAnsi="Cambria Math"/>
+                <w:i/>
+              </w:rPr>
+            </m:ctrlPr>
+          </m:sSubPr>
+          <m:e>
+            <m:r>
+              <w:rPr>
+                <w:rFonts w:ascii="Cambria Math" w:eastAsiaTheme="minorEastAsia" w:hAnsi="Cambria Math"/>
+              </w:rPr>
+              <m:t>x</m:t>
+            </m:r>
+          </m:e>
+          <m:sub>
+            <m:r>
+              <w:rPr>
+                <w:rFonts w:ascii="Cambria Math" w:eastAsiaTheme="minorEastAsia" w:hAnsi="Cambria Math"/>
+              </w:rPr>
+              <m:t>1</m:t>
+            </m:r>
+          </m:sub>
+        </m:sSub>
+        <m:r>
+          <w:rPr>
+            <w:rFonts w:ascii="Cambria Math" w:eastAsiaTheme="minorEastAsia" w:hAnsi="Cambria Math"/>
+          </w:rPr>
+          <m:t>,</m:t>
+        </m:r>
+        <m:sSub>
+          <m:sSubPr>
+            <m:ctrlPr>
+              <w:rPr>
+                <w:rFonts w:ascii="Cambria Math" w:eastAsiaTheme="minorEastAsia" w:hAnsi="Cambria Math"/>
+                <w:i/>
+              </w:rPr>
+            </m:ctrlPr>
+          </m:sSubPr>
+          <m:e>
+            <m:r>
+              <w:rPr>
+                <w:rFonts w:ascii="Cambria Math" w:eastAsiaTheme="minorEastAsia" w:hAnsi="Cambria Math"/>
+              </w:rPr>
+              <m:t>x</m:t>
+            </m:r>
+          </m:e>
+          <m:sub>
+            <m:r>
+              <w:rPr>
+                <w:rFonts w:ascii="Cambria Math" w:eastAsiaTheme="minorEastAsia" w:hAnsi="Cambria Math"/>
+              </w:rPr>
+              <m:t>2</m:t>
+            </m:r>
+          </m:sub>
+        </m:sSub>
+        <m:r>
+          <w:rPr>
+            <w:rFonts w:ascii="Cambria Math" w:eastAsiaTheme="minorEastAsia" w:hAnsi="Cambria Math"/>
+          </w:rPr>
+          <m:t>∈</m:t>
+        </m:r>
+        <m:sSup>
+          <m:sSupPr>
+            <m:ctrlPr>
+              <w:rPr>
+                <w:rFonts w:ascii="Cambria Math" w:eastAsiaTheme="minorEastAsia" w:hAnsi="Cambria Math"/>
+                <w:i/>
+              </w:rPr>
+            </m:ctrlPr>
+          </m:sSupPr>
+          <m:e>
+            <m:r>
+              <m:rPr>
+                <m:scr m:val="double-struck"/>
+              </m:rPr>
+              <w:rPr>
+                <w:rFonts w:ascii="Cambria Math" w:eastAsiaTheme="minorEastAsia" w:hAnsi="Cambria Math"/>
+              </w:rPr>
+              <m:t>R</m:t>
+            </m:r>
+          </m:e>
+          <m:sup>
+            <m:r>
+              <w:rPr>
+                <w:rFonts w:ascii="Cambria Math" w:eastAsiaTheme="minorEastAsia" w:hAnsi="Cambria Math"/>
+              </w:rPr>
+              <m:t>n</m:t>
+            </m:r>
+          </m:sup>
+        </m:sSup>
+      </m:oMath>
+      <w:r>
+        <w:rPr>
+          <w:rFonts w:eastAsiaTheme="minorEastAsia"/>
+        </w:rPr>
+        <w:t xml:space="preserve"> </w:t>
+      </w:r>
+    </w:p>
+    <w:p>
+      <w:pPr>
+        <w:bidi w:val="0"/>
+        <w:rPr>
+          <w:rFonts w:eastAsiaTheme="minorEastAsia"/>
+        </w:rPr>
+      </w:pPr>
+      <m:oMathPara>
+        <m:oMath>
+          <m:r>
+            <w:rPr>
+              <w:rFonts w:ascii="Cambria Math" w:eastAsiaTheme="minorEastAsia" w:hAnsi="Cambria Math"/>
+            </w:rPr>
+            <m:t>f</m:t>
+          </m:r>
+          <m:d>
+            <m:dPr>
+              <m:ctrlPr>
+                <w:rPr>
+                  <w:rFonts w:ascii="Cambria Math" w:eastAsiaTheme="minorEastAsia" w:hAnsi="Cambria Math"/>
+                  <w:i/>
+                </w:rPr>
+              </m:ctrlPr>
+            </m:dPr>
+            <m:e>
+              <m:r>
+                <w:rPr>
+                  <w:rFonts w:ascii="Cambria Math" w:eastAsiaTheme="minorEastAsia" w:hAnsi="Cambria Math"/>
+                </w:rPr>
+                <m:t>t</m:t>
+              </m:r>
+              <m:sSub>
+                <m:sSubPr>
+                  <m:ctrlPr>
+                    <w:rPr>
+                      <w:rFonts w:ascii="Cambria Math" w:eastAsiaTheme="minorEastAsia" w:hAnsi="Cambria Math"/>
+                      <w:i/>
+                    </w:rPr>
+                  </m:ctrlPr>
+                </m:sSubPr>
+                <m:e>
+                  <m:r>
+                    <w:rPr>
+                      <w:rFonts w:ascii="Cambria Math" w:eastAsiaTheme="minorEastAsia" w:hAnsi="Cambria Math"/>
+                    </w:rPr>
+                    <m:t>x</m:t>
+                  </m:r>
+                </m:e>
+                <m:sub>
+                  <m:r>
+                    <w:rPr>
+                      <w:rFonts w:ascii="Cambria Math" w:eastAsiaTheme="minorEastAsia" w:hAnsi="Cambria Math"/>
+                    </w:rPr>
+                    <m:t>1</m:t>
+                  </m:r>
+                </m:sub>
+              </m:sSub>
+              <m:r>
+                <w:rPr>
+                  <w:rFonts w:ascii="Cambria Math" w:eastAsiaTheme="minorEastAsia" w:hAnsi="Cambria Math"/>
+                </w:rPr>
+                <m:t>+</m:t>
+              </m:r>
+              <m:d>
+                <m:dPr>
+                  <m:ctrlPr>
+                    <w:rPr>
+                      <w:rFonts w:ascii="Cambria Math" w:eastAsiaTheme="minorEastAsia" w:hAnsi="Cambria Math"/>
+                      <w:i/>
+                    </w:rPr>
+                  </m:ctrlPr>
+                </m:dPr>
+                <m:e>
+                  <m:r>
+                    <w:rPr>
+                      <w:rFonts w:ascii="Cambria Math" w:eastAsiaTheme="minorEastAsia" w:hAnsi="Cambria Math"/>
+                    </w:rPr>
+                    <m:t>1-t</m:t>
+                  </m:r>
+                </m:e>
+              </m:d>
+              <m:sSub>
+                <m:sSubPr>
+                  <m:ctrlPr>
+                    <w:rPr>
+                      <w:rFonts w:ascii="Cambria Math" w:eastAsiaTheme="minorEastAsia" w:hAnsi="Cambria Math"/>
+                      <w:i/>
+                    </w:rPr>
+                  </m:ctrlPr>
+                </m:sSubPr>
+                <m:e>
+                  <m:r>
+                    <w:rPr>
+                      <w:rFonts w:ascii="Cambria Math" w:eastAsiaTheme="minorEastAsia" w:hAnsi="Cambria Math"/>
+                    </w:rPr>
+                    <m:t>x</m:t>
+                  </m:r>
+                </m:e>
+                <m:sub>
+                  <m:r>
+                    <w:rPr>
+                      <w:rFonts w:ascii="Cambria Math" w:eastAsiaTheme="minorEastAsia" w:hAnsi="Cambria Math"/>
+                    </w:rPr>
+                    <m:t>2</m:t>
+                  </m:r>
+                </m:sub>
+              </m:sSub>
+            </m:e>
+          </m:d>
+          <m:r>
+            <w:rPr>
+              <w:rFonts w:ascii="Cambria Math" w:eastAsiaTheme="minorEastAsia" w:hAnsi="Cambria Math"/>
+            </w:rPr>
+            <m:t>=</m:t>
+          </m:r>
+          <m:sSubSup>
+            <m:sSubSupPr>
+              <m:ctrlPr>
+                <w:rPr>
+                  <w:rFonts w:ascii="Cambria Math" w:eastAsiaTheme="minorEastAsia" w:hAnsi="Cambria Math"/>
+                  <w:i/>
+                </w:rPr>
+              </m:ctrlPr>
+            </m:sSubSupPr>
+            <m:e>
+              <m:d>
+                <m:dPr>
+                  <m:begChr m:val="‖"/>
+                  <m:endChr m:val="‖"/>
+                  <m:ctrlPr>
+                    <w:rPr>
+                      <w:rFonts w:ascii="Cambria Math" w:eastAsiaTheme="minorEastAsia" w:hAnsi="Cambria Math"/>
+                      <w:i/>
+                    </w:rPr>
+                  </m:ctrlPr>
+                </m:dPr>
+                <m:e>
+                  <m:r>
+                    <w:rPr>
+                      <w:rFonts w:ascii="Cambria Math" w:eastAsiaTheme="minorEastAsia" w:hAnsi="Cambria Math"/>
+                    </w:rPr>
+                    <m:t>t</m:t>
+                  </m:r>
+                  <m:sSub>
+                    <m:sSubPr>
+                      <m:ctrlPr>
+                        <w:rPr>
+                          <w:rFonts w:ascii="Cambria Math" w:eastAsiaTheme="minorEastAsia" w:hAnsi="Cambria Math"/>
+                          <w:i/>
+                        </w:rPr>
+                      </m:ctrlPr>
+                    </m:sSubPr>
+                    <m:e>
+                      <m:r>
+                        <w:rPr>
+                          <w:rFonts w:ascii="Cambria Math" w:eastAsiaTheme="minorEastAsia" w:hAnsi="Cambria Math"/>
+                        </w:rPr>
+                        <m:t>x</m:t>
+                      </m:r>
+                    </m:e>
+                    <m:sub>
+                      <m:r>
+                        <w:rPr>
+                          <w:rFonts w:ascii="Cambria Math" w:eastAsiaTheme="minorEastAsia" w:hAnsi="Cambria Math"/>
+                        </w:rPr>
+                        <m:t>1</m:t>
+                      </m:r>
+                    </m:sub>
+                  </m:sSub>
+                  <m:r>
+                    <w:rPr>
+                      <w:rFonts w:ascii="Cambria Math" w:eastAsiaTheme="minorEastAsia" w:hAnsi="Cambria Math"/>
+                    </w:rPr>
+                    <m:t>+</m:t>
+                  </m:r>
+                  <m:d>
+                    <m:dPr>
+                      <m:ctrlPr>
+                        <w:rPr>
+                          <w:rFonts w:ascii="Cambria Math" w:eastAsiaTheme="minorEastAsia" w:hAnsi="Cambria Math"/>
+                          <w:i/>
+                        </w:rPr>
+                      </m:ctrlPr>
+                    </m:dPr>
+                    <m:e>
+                      <m:r>
+                        <w:rPr>
+                          <w:rFonts w:ascii="Cambria Math" w:eastAsiaTheme="minorEastAsia" w:hAnsi="Cambria Math"/>
+                        </w:rPr>
+                        <m:t>1-t</m:t>
+                      </m:r>
+                    </m:e>
+                  </m:d>
+                  <m:sSub>
+                    <m:sSubPr>
+                      <m:ctrlPr>
+                        <w:rPr>
+                          <w:rFonts w:ascii="Cambria Math" w:eastAsiaTheme="minorEastAsia" w:hAnsi="Cambria Math"/>
+                          <w:i/>
+                        </w:rPr>
+                      </m:ctrlPr>
+                    </m:sSubPr>
+                    <m:e>
+                      <m:r>
+                        <w:rPr>
+                          <w:rFonts w:ascii="Cambria Math" w:eastAsiaTheme="minorEastAsia" w:hAnsi="Cambria Math"/>
+                        </w:rPr>
+                        <m:t>x</m:t>
+                      </m:r>
+                    </m:e>
+                    <m:sub>
+                      <m:r>
+                        <w:rPr>
+                          <w:rFonts w:ascii="Cambria Math" w:eastAsiaTheme="minorEastAsia" w:hAnsi="Cambria Math"/>
+                        </w:rPr>
+                        <m:t>2</m:t>
+                      </m:r>
+                    </m:sub>
+                  </m:sSub>
+                </m:e>
+              </m:d>
+            </m:e>
+            <m:sub>
+              <m:r>
+                <w:rPr>
+                  <w:rFonts w:ascii="Cambria Math" w:eastAsiaTheme="minorEastAsia" w:hAnsi="Cambria Math"/>
+                </w:rPr>
+                <m:t>2</m:t>
+              </m:r>
+            </m:sub>
+            <m:sup>
+              <m:r>
+                <w:rPr>
+                  <w:rFonts w:ascii="Cambria Math" w:eastAsiaTheme="minorEastAsia" w:hAnsi="Cambria Math"/>
+                </w:rPr>
+                <m:t>2</m:t>
+              </m:r>
+            </m:sup>
+          </m:sSubSup>
+          <m:limUpp>
+            <m:limUppPr>
+              <m:ctrlPr>
+                <w:rPr>
+                  <w:rFonts w:ascii="Cambria Math" w:eastAsiaTheme="minorEastAsia" w:hAnsi="Cambria Math"/>
+                  <w:i/>
+                </w:rPr>
+              </m:ctrlPr>
+            </m:limUppPr>
+            <m:e>
+              <m:groupChr>
+                <m:groupChrPr>
+                  <m:chr m:val="⏞"/>
+                  <m:pos m:val="top"/>
+                  <m:vertJc m:val="bot"/>
+                  <m:ctrlPr>
+                    <w:rPr>
+                      <w:rFonts w:ascii="Cambria Math" w:eastAsiaTheme="minorEastAsia" w:hAnsi="Cambria Math"/>
+                      <w:i/>
+                    </w:rPr>
+                  </m:ctrlPr>
+                </m:groupChrPr>
+                <m:e>
+                  <m:r>
+                    <w:rPr>
+                      <w:rFonts w:ascii="Cambria Math" w:eastAsiaTheme="minorEastAsia" w:hAnsi="Cambria Math"/>
+                    </w:rPr>
+                    <m:t>≤</m:t>
+                  </m:r>
+                </m:e>
+              </m:groupChr>
+            </m:e>
+            <m:lim>
+              <m:r>
+                <m:rPr>
+                  <m:nor/>
+                </m:rPr>
+                <w:rPr>
+                  <w:rFonts w:ascii="Cambria Math" w:eastAsiaTheme="minorEastAsia" w:hAnsi="Cambria Math"/>
+                </w:rPr>
+                <m:t>traing.  ineq.</m:t>
+              </m:r>
+            </m:lim>
+          </m:limUpp>
+          <m:sSup>
+            <m:sSupPr>
+              <m:ctrlPr>
+                <w:rPr>
+                  <w:rFonts w:ascii="Cambria Math" w:eastAsiaTheme="minorEastAsia" w:hAnsi="Cambria Math"/>
+                  <w:i/>
+                </w:rPr>
+              </m:ctrlPr>
+            </m:sSupPr>
+            <m:e>
+              <m:r>
+                <w:rPr>
+                  <w:rFonts w:ascii="Cambria Math" w:eastAsiaTheme="minorEastAsia" w:hAnsi="Cambria Math"/>
+                </w:rPr>
+                <m:t>t</m:t>
+              </m:r>
+            </m:e>
+            <m:sup>
+              <m:r>
+                <w:rPr>
+                  <w:rFonts w:ascii="Cambria Math" w:eastAsiaTheme="minorEastAsia" w:hAnsi="Cambria Math"/>
+                </w:rPr>
+                <m:t>2</m:t>
+              </m:r>
+            </m:sup>
+          </m:sSup>
+          <m:sSubSup>
+            <m:sSubSupPr>
+              <m:ctrlPr>
+                <w:rPr>
+                  <w:rFonts w:ascii="Cambria Math" w:eastAsiaTheme="minorEastAsia" w:hAnsi="Cambria Math"/>
+                  <w:i/>
+                </w:rPr>
+              </m:ctrlPr>
+            </m:sSubSupPr>
+            <m:e>
+              <m:d>
+                <m:dPr>
+                  <m:begChr m:val="‖"/>
+                  <m:endChr m:val="‖"/>
+                  <m:ctrlPr>
+                    <w:rPr>
+                      <w:rFonts w:ascii="Cambria Math" w:eastAsiaTheme="minorEastAsia" w:hAnsi="Cambria Math"/>
+                      <w:i/>
+                    </w:rPr>
+                  </m:ctrlPr>
+                </m:dPr>
+                <m:e>
+                  <m:sSub>
+                    <m:sSubPr>
+                      <m:ctrlPr>
+                        <w:rPr>
+                          <w:rFonts w:ascii="Cambria Math" w:eastAsiaTheme="minorEastAsia" w:hAnsi="Cambria Math"/>
+                          <w:i/>
+                        </w:rPr>
+                      </m:ctrlPr>
+                    </m:sSubPr>
+                    <m:e>
+                      <m:r>
+                        <w:rPr>
+                          <w:rFonts w:ascii="Cambria Math" w:eastAsiaTheme="minorEastAsia" w:hAnsi="Cambria Math"/>
+                        </w:rPr>
+                        <m:t>x</m:t>
+                      </m:r>
+                    </m:e>
+                    <m:sub>
+                      <m:r>
+                        <w:rPr>
+                          <w:rFonts w:ascii="Cambria Math" w:eastAsiaTheme="minorEastAsia" w:hAnsi="Cambria Math"/>
+                        </w:rPr>
+                        <m:t>1</m:t>
+                      </m:r>
+                    </m:sub>
+                  </m:sSub>
+                </m:e>
+              </m:d>
+            </m:e>
+            <m:sub>
+              <m:r>
+                <w:rPr>
+                  <w:rFonts w:ascii="Cambria Math" w:eastAsiaTheme="minorEastAsia" w:hAnsi="Cambria Math"/>
+                </w:rPr>
+                <m:t>2</m:t>
+              </m:r>
+            </m:sub>
+            <m:sup>
+              <m:r>
+                <w:rPr>
+                  <w:rFonts w:ascii="Cambria Math" w:eastAsiaTheme="minorEastAsia" w:hAnsi="Cambria Math"/>
+                </w:rPr>
+                <m:t>2</m:t>
+              </m:r>
+            </m:sup>
+          </m:sSubSup>
+          <m:r>
+            <w:rPr>
+              <w:rFonts w:ascii="Cambria Math" w:eastAsiaTheme="minorEastAsia" w:hAnsi="Cambria Math"/>
+            </w:rPr>
+            <m:t>+</m:t>
+          </m:r>
+          <m:sSup>
+            <m:sSupPr>
+              <m:ctrlPr>
+                <w:rPr>
+                  <w:rFonts w:ascii="Cambria Math" w:eastAsiaTheme="minorEastAsia" w:hAnsi="Cambria Math"/>
+                  <w:i/>
+                </w:rPr>
+              </m:ctrlPr>
+            </m:sSupPr>
+            <m:e>
+              <m:d>
+                <m:dPr>
+                  <m:ctrlPr>
+                    <w:rPr>
+                      <w:rFonts w:ascii="Cambria Math" w:eastAsiaTheme="minorEastAsia" w:hAnsi="Cambria Math"/>
+                      <w:i/>
+                    </w:rPr>
+                  </m:ctrlPr>
+                </m:dPr>
+                <m:e>
+                  <m:r>
+                    <w:rPr>
+                      <w:rFonts w:ascii="Cambria Math" w:eastAsiaTheme="minorEastAsia" w:hAnsi="Cambria Math"/>
+                    </w:rPr>
+                    <m:t>1-t</m:t>
+                  </m:r>
+                </m:e>
+              </m:d>
+            </m:e>
+            <m:sup>
+              <m:r>
+                <w:rPr>
+                  <w:rFonts w:ascii="Cambria Math" w:eastAsiaTheme="minorEastAsia" w:hAnsi="Cambria Math"/>
+                </w:rPr>
+                <m:t>2</m:t>
+              </m:r>
+            </m:sup>
+          </m:sSup>
+          <m:sSubSup>
+            <m:sSubSupPr>
+              <m:ctrlPr>
+                <w:rPr>
+                  <w:rFonts w:ascii="Cambria Math" w:eastAsiaTheme="minorEastAsia" w:hAnsi="Cambria Math"/>
+                  <w:i/>
+                </w:rPr>
+              </m:ctrlPr>
+            </m:sSubSupPr>
+            <m:e>
+              <m:d>
+                <m:dPr>
+                  <m:begChr m:val="‖"/>
+                  <m:endChr m:val="‖"/>
+                  <m:ctrlPr>
+                    <w:rPr>
+                      <w:rFonts w:ascii="Cambria Math" w:eastAsiaTheme="minorEastAsia" w:hAnsi="Cambria Math"/>
+                      <w:i/>
+                    </w:rPr>
+                  </m:ctrlPr>
+                </m:dPr>
+                <m:e>
+                  <m:sSub>
+                    <m:sSubPr>
+                      <m:ctrlPr>
+                        <w:rPr>
+                          <w:rFonts w:ascii="Cambria Math" w:eastAsiaTheme="minorEastAsia" w:hAnsi="Cambria Math"/>
+                          <w:i/>
+                        </w:rPr>
+                      </m:ctrlPr>
+                    </m:sSubPr>
+                    <m:e>
+                      <m:r>
+                        <w:rPr>
+                          <w:rFonts w:ascii="Cambria Math" w:eastAsiaTheme="minorEastAsia" w:hAnsi="Cambria Math"/>
+                        </w:rPr>
+                        <m:t>x</m:t>
+                      </m:r>
+                    </m:e>
+                    <m:sub>
+                      <m:r>
+                        <w:rPr>
+                          <w:rFonts w:ascii="Cambria Math" w:eastAsiaTheme="minorEastAsia" w:hAnsi="Cambria Math"/>
+                        </w:rPr>
+                        <m:t>2</m:t>
+                      </m:r>
+                    </m:sub>
+                  </m:sSub>
+                </m:e>
+              </m:d>
+            </m:e>
+            <m:sub>
+              <m:r>
+                <w:rPr>
+                  <w:rFonts w:ascii="Cambria Math" w:eastAsiaTheme="minorEastAsia" w:hAnsi="Cambria Math"/>
+                </w:rPr>
+                <m:t>2</m:t>
+              </m:r>
+            </m:sub>
+            <m:sup>
+              <m:r>
+                <w:rPr>
+                  <w:rFonts w:ascii="Cambria Math" w:eastAsiaTheme="minorEastAsia" w:hAnsi="Cambria Math"/>
+                </w:rPr>
+                <m:t>2</m:t>
+              </m:r>
+            </m:sup>
+          </m:sSubSup>
+        </m:oMath>
+      </m:oMathPara>
+    </w:p>
+    <w:p>
+      <w:pPr>
+        <w:bidi w:val="0"/>
+        <w:rPr>
+          <w:rFonts w:eastAsiaTheme="minorEastAsia"/>
+        </w:rPr>
+      </w:pPr>
+      <m:oMathPara>
+        <m:oMath>
+          <m:limUpp>
+            <m:limUppPr>
+              <m:ctrlPr>
+                <w:rPr>
+                  <w:rFonts w:ascii="Cambria Math" w:eastAsiaTheme="minorEastAsia" w:hAnsi="Cambria Math"/>
+                  <w:i/>
+                </w:rPr>
+              </m:ctrlPr>
+            </m:limUppPr>
+            <m:e>
+              <m:groupChr>
+                <m:groupChrPr>
+                  <m:chr m:val="⏞"/>
+                  <m:pos m:val="top"/>
+                  <m:vertJc m:val="bot"/>
+                  <m:ctrlPr>
+                    <w:rPr>
+                      <w:rFonts w:ascii="Cambria Math" w:eastAsiaTheme="minorEastAsia" w:hAnsi="Cambria Math"/>
+                      <w:i/>
+                    </w:rPr>
+                  </m:ctrlPr>
+                </m:groupChrPr>
+                <m:e>
+                  <m:r>
+                    <w:rPr>
+                      <w:rFonts w:ascii="Cambria Math" w:eastAsiaTheme="minorEastAsia" w:hAnsi="Cambria Math"/>
+                    </w:rPr>
+                    <m:t xml:space="preserve">≤ </m:t>
+                  </m:r>
+                </m:e>
+              </m:groupChr>
+            </m:e>
+            <m:lim>
+              <m:sSup>
+                <m:sSupPr>
+                  <m:ctrlPr>
+                    <w:rPr>
+                      <w:rFonts w:ascii="Cambria Math" w:eastAsiaTheme="minorEastAsia" w:hAnsi="Cambria Math"/>
+                      <w:i/>
+                    </w:rPr>
+                  </m:ctrlPr>
+                </m:sSupPr>
+                <m:e>
+                  <m:r>
+                    <w:rPr>
+                      <w:rFonts w:ascii="Cambria Math" w:eastAsiaTheme="minorEastAsia" w:hAnsi="Cambria Math"/>
+                    </w:rPr>
+                    <m:t>t</m:t>
+                  </m:r>
+                </m:e>
+                <m:sup>
+                  <m:r>
+                    <w:rPr>
+                      <w:rFonts w:ascii="Cambria Math" w:eastAsiaTheme="minorEastAsia" w:hAnsi="Cambria Math"/>
+                    </w:rPr>
+                    <m:t>2</m:t>
+                  </m:r>
+                </m:sup>
+              </m:sSup>
+              <m:r>
+                <w:rPr>
+                  <w:rFonts w:ascii="Cambria Math" w:eastAsiaTheme="minorEastAsia" w:hAnsi="Cambria Math"/>
+                </w:rPr>
+                <m:t xml:space="preserve">&lt;t,   </m:t>
+              </m:r>
+              <m:sSup>
+                <m:sSupPr>
+                  <m:ctrlPr>
+                    <w:rPr>
+                      <w:rFonts w:ascii="Cambria Math" w:eastAsiaTheme="minorEastAsia" w:hAnsi="Cambria Math"/>
+                      <w:i/>
+                    </w:rPr>
+                  </m:ctrlPr>
+                </m:sSupPr>
+                <m:e>
+                  <m:d>
+                    <m:dPr>
+                      <m:ctrlPr>
+                        <w:rPr>
+                          <w:rFonts w:ascii="Cambria Math" w:eastAsiaTheme="minorEastAsia" w:hAnsi="Cambria Math"/>
+                          <w:i/>
+                        </w:rPr>
+                      </m:ctrlPr>
+                    </m:dPr>
+                    <m:e>
+                      <m:r>
+                        <w:rPr>
+                          <w:rFonts w:ascii="Cambria Math" w:eastAsiaTheme="minorEastAsia" w:hAnsi="Cambria Math"/>
+                        </w:rPr>
+                        <m:t>1-t</m:t>
+                      </m:r>
+                    </m:e>
+                  </m:d>
+                </m:e>
+                <m:sup>
+                  <m:r>
+                    <w:rPr>
+                      <w:rFonts w:ascii="Cambria Math" w:eastAsiaTheme="minorEastAsia" w:hAnsi="Cambria Math"/>
+                    </w:rPr>
+                    <m:t>2</m:t>
+                  </m:r>
+                </m:sup>
+              </m:sSup>
+              <m:r>
+                <w:rPr>
+                  <w:rFonts w:ascii="Cambria Math" w:eastAsiaTheme="minorEastAsia" w:hAnsi="Cambria Math"/>
+                </w:rPr>
+                <m:t>&lt;</m:t>
+              </m:r>
+              <m:d>
+                <m:dPr>
+                  <m:ctrlPr>
+                    <w:rPr>
+                      <w:rFonts w:ascii="Cambria Math" w:eastAsiaTheme="minorEastAsia" w:hAnsi="Cambria Math"/>
+                      <w:i/>
+                    </w:rPr>
+                  </m:ctrlPr>
+                </m:dPr>
+                <m:e>
+                  <m:r>
+                    <w:rPr>
+                      <w:rFonts w:ascii="Cambria Math" w:eastAsiaTheme="minorEastAsia" w:hAnsi="Cambria Math"/>
+                    </w:rPr>
+                    <m:t>1-t</m:t>
+                  </m:r>
+                </m:e>
+              </m:d>
+            </m:lim>
+          </m:limUpp>
+          <m:r>
+            <w:rPr>
+              <w:rFonts w:ascii="Cambria Math" w:eastAsiaTheme="minorEastAsia" w:hAnsi="Cambria Math"/>
+            </w:rPr>
+            <m:t>t</m:t>
+          </m:r>
+          <m:sSubSup>
+            <m:sSubSupPr>
+              <m:ctrlPr>
+                <w:rPr>
+                  <w:rFonts w:ascii="Cambria Math" w:eastAsiaTheme="minorEastAsia" w:hAnsi="Cambria Math"/>
+                  <w:i/>
+                </w:rPr>
+              </m:ctrlPr>
+            </m:sSubSupPr>
+            <m:e>
+              <m:d>
+                <m:dPr>
+                  <m:begChr m:val="‖"/>
+                  <m:endChr m:val="‖"/>
+                  <m:ctrlPr>
+                    <w:rPr>
+                      <w:rFonts w:ascii="Cambria Math" w:eastAsiaTheme="minorEastAsia" w:hAnsi="Cambria Math"/>
+                      <w:i/>
+                    </w:rPr>
+                  </m:ctrlPr>
+                </m:dPr>
+                <m:e>
+                  <m:sSub>
+                    <m:sSubPr>
+                      <m:ctrlPr>
+                        <w:rPr>
+                          <w:rFonts w:ascii="Cambria Math" w:eastAsiaTheme="minorEastAsia" w:hAnsi="Cambria Math"/>
+                          <w:i/>
+                        </w:rPr>
+                      </m:ctrlPr>
+                    </m:sSubPr>
+                    <m:e>
+                      <m:r>
+                        <w:rPr>
+                          <w:rFonts w:ascii="Cambria Math" w:eastAsiaTheme="minorEastAsia" w:hAnsi="Cambria Math"/>
+                        </w:rPr>
+                        <m:t>x</m:t>
+                      </m:r>
+                    </m:e>
+                    <m:sub>
+                      <m:r>
+                        <w:rPr>
+                          <w:rFonts w:ascii="Cambria Math" w:eastAsiaTheme="minorEastAsia" w:hAnsi="Cambria Math"/>
+                        </w:rPr>
+                        <m:t>1</m:t>
+                      </m:r>
+                    </m:sub>
+                  </m:sSub>
+                </m:e>
+              </m:d>
+            </m:e>
+            <m:sub>
+              <m:r>
+                <w:rPr>
+                  <w:rFonts w:ascii="Cambria Math" w:eastAsiaTheme="minorEastAsia" w:hAnsi="Cambria Math"/>
+                </w:rPr>
+                <m:t>2</m:t>
+              </m:r>
+            </m:sub>
+            <m:sup>
+              <m:r>
+                <w:rPr>
+                  <w:rFonts w:ascii="Cambria Math" w:eastAsiaTheme="minorEastAsia" w:hAnsi="Cambria Math"/>
+                </w:rPr>
+                <m:t>2</m:t>
+              </m:r>
+            </m:sup>
+          </m:sSubSup>
+          <m:r>
+            <w:rPr>
+              <w:rFonts w:ascii="Cambria Math" w:eastAsiaTheme="minorEastAsia" w:hAnsi="Cambria Math"/>
+            </w:rPr>
+            <m:t>+</m:t>
+          </m:r>
+          <m:d>
+            <m:dPr>
+              <m:ctrlPr>
+                <w:rPr>
+                  <w:rFonts w:ascii="Cambria Math" w:eastAsiaTheme="minorEastAsia" w:hAnsi="Cambria Math"/>
+                  <w:i/>
+                </w:rPr>
+              </m:ctrlPr>
+            </m:dPr>
+            <m:e>
+              <m:r>
+                <w:rPr>
+                  <w:rFonts w:ascii="Cambria Math" w:eastAsiaTheme="minorEastAsia" w:hAnsi="Cambria Math"/>
+                </w:rPr>
+                <m:t>1-t</m:t>
+              </m:r>
+            </m:e>
+          </m:d>
+          <m:sSubSup>
+            <m:sSubSupPr>
+              <m:ctrlPr>
+                <w:rPr>
+                  <w:rFonts w:ascii="Cambria Math" w:eastAsiaTheme="minorEastAsia" w:hAnsi="Cambria Math"/>
+                  <w:i/>
+                </w:rPr>
+              </m:ctrlPr>
+            </m:sSubSupPr>
+            <m:e>
+              <m:d>
+                <m:dPr>
+                  <m:begChr m:val="‖"/>
+                  <m:endChr m:val="‖"/>
+                  <m:ctrlPr>
+                    <w:rPr>
+                      <w:rFonts w:ascii="Cambria Math" w:eastAsiaTheme="minorEastAsia" w:hAnsi="Cambria Math"/>
+                      <w:i/>
+                    </w:rPr>
+                  </m:ctrlPr>
+                </m:dPr>
+                <m:e>
+                  <m:sSub>
+                    <m:sSubPr>
+                      <m:ctrlPr>
+                        <w:rPr>
+                          <w:rFonts w:ascii="Cambria Math" w:eastAsiaTheme="minorEastAsia" w:hAnsi="Cambria Math"/>
+                          <w:i/>
+                        </w:rPr>
+                      </m:ctrlPr>
+                    </m:sSubPr>
+                    <m:e>
+                      <m:r>
+                        <w:rPr>
+                          <w:rFonts w:ascii="Cambria Math" w:eastAsiaTheme="minorEastAsia" w:hAnsi="Cambria Math"/>
+                        </w:rPr>
+                        <m:t>x</m:t>
+                      </m:r>
+                    </m:e>
+                    <m:sub>
+                      <m:r>
+                        <w:rPr>
+                          <w:rFonts w:ascii="Cambria Math" w:eastAsiaTheme="minorEastAsia" w:hAnsi="Cambria Math"/>
+                        </w:rPr>
+                        <m:t>2</m:t>
+                      </m:r>
+                    </m:sub>
+                  </m:sSub>
+                </m:e>
+              </m:d>
+            </m:e>
+            <m:sub>
+              <m:r>
+                <w:rPr>
+                  <w:rFonts w:ascii="Cambria Math" w:eastAsiaTheme="minorEastAsia" w:hAnsi="Cambria Math"/>
+                </w:rPr>
+                <m:t>2</m:t>
+              </m:r>
+            </m:sub>
+            <m:sup>
+              <m:r>
+                <w:rPr>
+                  <w:rFonts w:ascii="Cambria Math" w:eastAsiaTheme="minorEastAsia" w:hAnsi="Cambria Math"/>
+                </w:rPr>
+                <m:t>2</m:t>
+              </m:r>
+            </m:sup>
+          </m:sSubSup>
+        </m:oMath>
+      </m:oMathPara>
+    </w:p>
+    <w:p>
+      <w:pPr>
+        <w:bidi w:val="0"/>
+        <w:rPr>
+          <w:rFonts w:eastAsiaTheme="minorEastAsia"/>
+        </w:rPr>
+      </w:pPr>
+      <w:r>
+        <w:rPr>
+          <w:rFonts w:eastAsiaTheme="minorEastAsia"/>
+        </w:rPr>
+        <w:t>Due to triangle inequality of the L2 Norm</w:t>
+      </w:r>
+    </w:p>
+    <w:p>
+      <w:pPr>
+        <w:bidi w:val="0"/>
+        <w:rPr>
+          <w:rFonts w:eastAsiaTheme="minorEastAsia"/>
+        </w:rPr>
+      </w:pPr>
+      <w:r>
+        <w:rPr>
+          <w:rFonts w:eastAsiaTheme="minorEastAsia"/>
+        </w:rPr>
+        <w:t>QED</w:t>
+      </w:r>
+    </w:p>
+    <w:p>
+      <w:pPr>
+        <w:bidi w:val="0"/>
+        <w:rPr>
+          <w:rFonts w:eastAsiaTheme="minorEastAsia"/>
+        </w:rPr>
+      </w:pPr>
+    </w:p>
+    <w:p>
+      <w:pPr>
+        <w:bidi w:val="0"/>
+        <w:rPr>
+          <w:rFonts w:eastAsiaTheme="minorEastAsia"/>
+        </w:rPr>
+      </w:pPr>
+      <w:r>
+        <w:rPr>
+          <w:rFonts w:eastAsiaTheme="minorEastAsia"/>
+        </w:rPr>
+        <w:t xml:space="preserve">Prove: </w:t>
+      </w:r>
+      <m:oMath>
+        <m:r>
+          <w:rPr>
+            <w:rFonts w:ascii="Cambria Math" w:eastAsiaTheme="minorEastAsia" w:hAnsi="Cambria Math"/>
+          </w:rPr>
+          <m:t>g</m:t>
+        </m:r>
+        <m:d>
+          <m:dPr>
+            <m:ctrlPr>
+              <w:rPr>
+                <w:rFonts w:ascii="Cambria Math" w:eastAsiaTheme="minorEastAsia" w:hAnsi="Cambria Math"/>
+                <w:i/>
+              </w:rPr>
+            </m:ctrlPr>
+          </m:dPr>
+          <m:e>
+            <m:r>
+              <w:rPr>
+                <w:rFonts w:ascii="Cambria Math" w:eastAsiaTheme="minorEastAsia" w:hAnsi="Cambria Math"/>
+              </w:rPr>
+              <m:t>x</m:t>
+            </m:r>
+          </m:e>
+        </m:d>
+        <m:r>
+          <w:rPr>
+            <w:rFonts w:ascii="Cambria Math" w:eastAsiaTheme="minorEastAsia" w:hAnsi="Cambria Math"/>
+          </w:rPr>
+          <m:t>=Ax-b</m:t>
+        </m:r>
+      </m:oMath>
+      <w:r>
+        <w:rPr>
+          <w:rFonts w:eastAsiaTheme="minorEastAsia"/>
+        </w:rPr>
+        <w:t xml:space="preserve"> is convex</w:t>
+      </w:r>
+    </w:p>
+    <w:p>
+      <w:pPr>
+        <w:bidi w:val="0"/>
+        <w:rPr>
+          <w:rFonts w:eastAsiaTheme="minorEastAsia"/>
+        </w:rPr>
+      </w:pPr>
+      <w:r>
+        <w:rPr>
+          <w:rFonts w:eastAsiaTheme="minorEastAsia"/>
+        </w:rPr>
+        <w:t xml:space="preserve">Proof: </w:t>
+      </w:r>
+    </w:p>
+    <w:p>
+      <w:pPr>
+        <w:bidi w:val="0"/>
+        <w:rPr>
+          <w:rFonts w:eastAsiaTheme="minorEastAsia"/>
+        </w:rPr>
+      </w:pPr>
+      <m:oMathPara>
+        <m:oMath>
+          <m:r>
+            <w:rPr>
+              <w:rFonts w:ascii="Cambria Math" w:eastAsiaTheme="minorEastAsia" w:hAnsi="Cambria Math"/>
+            </w:rPr>
+            <m:t>g</m:t>
+          </m:r>
+          <m:d>
+            <m:dPr>
+              <m:ctrlPr>
+                <w:rPr>
+                  <w:rFonts w:ascii="Cambria Math" w:eastAsiaTheme="minorEastAsia" w:hAnsi="Cambria Math"/>
+                  <w:i/>
+                </w:rPr>
+              </m:ctrlPr>
+            </m:dPr>
+            <m:e>
+              <m:r>
+                <w:rPr>
+                  <w:rFonts w:ascii="Cambria Math" w:eastAsiaTheme="minorEastAsia" w:hAnsi="Cambria Math"/>
+                </w:rPr>
+                <m:t>t</m:t>
+              </m:r>
+              <m:sSub>
+                <m:sSubPr>
+                  <m:ctrlPr>
+                    <w:rPr>
+                      <w:rFonts w:ascii="Cambria Math" w:eastAsiaTheme="minorEastAsia" w:hAnsi="Cambria Math"/>
+                      <w:i/>
+                    </w:rPr>
+                  </m:ctrlPr>
+                </m:sSubPr>
+                <m:e>
+                  <m:r>
+                    <w:rPr>
+                      <w:rFonts w:ascii="Cambria Math" w:eastAsiaTheme="minorEastAsia" w:hAnsi="Cambria Math"/>
+                    </w:rPr>
+                    <m:t>x</m:t>
+                  </m:r>
+                </m:e>
+                <m:sub>
+                  <m:r>
+                    <w:rPr>
+                      <w:rFonts w:ascii="Cambria Math" w:eastAsiaTheme="minorEastAsia" w:hAnsi="Cambria Math"/>
+                    </w:rPr>
+                    <m:t>1</m:t>
+                  </m:r>
+                </m:sub>
+              </m:sSub>
+              <m:r>
+                <w:rPr>
+                  <w:rFonts w:ascii="Cambria Math" w:eastAsiaTheme="minorEastAsia" w:hAnsi="Cambria Math"/>
+                </w:rPr>
+                <m:t>+</m:t>
+              </m:r>
+              <m:d>
+                <m:dPr>
+                  <m:ctrlPr>
+                    <w:rPr>
+                      <w:rFonts w:ascii="Cambria Math" w:eastAsiaTheme="minorEastAsia" w:hAnsi="Cambria Math"/>
+                      <w:i/>
+                    </w:rPr>
+                  </m:ctrlPr>
+                </m:dPr>
+                <m:e>
+                  <m:r>
+                    <w:rPr>
+                      <w:rFonts w:ascii="Cambria Math" w:eastAsiaTheme="minorEastAsia" w:hAnsi="Cambria Math"/>
+                    </w:rPr>
+                    <m:t>1-t</m:t>
+                  </m:r>
+                </m:e>
+              </m:d>
+              <m:sSub>
+                <m:sSubPr>
+                  <m:ctrlPr>
+                    <w:rPr>
+                      <w:rFonts w:ascii="Cambria Math" w:eastAsiaTheme="minorEastAsia" w:hAnsi="Cambria Math"/>
+                      <w:i/>
+                    </w:rPr>
+                  </m:ctrlPr>
+                </m:sSubPr>
+                <m:e>
+                  <m:r>
+                    <w:rPr>
+                      <w:rFonts w:ascii="Cambria Math" w:eastAsiaTheme="minorEastAsia" w:hAnsi="Cambria Math"/>
+                    </w:rPr>
+                    <m:t>x</m:t>
+                  </m:r>
+                </m:e>
+                <m:sub>
+                  <m:r>
+                    <w:rPr>
+                      <w:rFonts w:ascii="Cambria Math" w:eastAsiaTheme="minorEastAsia" w:hAnsi="Cambria Math"/>
+                    </w:rPr>
+                    <m:t>2</m:t>
+                  </m:r>
+                </m:sub>
+              </m:sSub>
+            </m:e>
+          </m:d>
+          <m:r>
+            <w:rPr>
+              <w:rFonts w:ascii="Cambria Math" w:eastAsiaTheme="minorEastAsia" w:hAnsi="Cambria Math"/>
+            </w:rPr>
+            <m:t>=t</m:t>
+          </m:r>
+          <m:r>
+            <w:rPr>
+              <w:rFonts w:ascii="Cambria Math" w:eastAsiaTheme="minorEastAsia" w:hAnsi="Cambria Math"/>
+            </w:rPr>
+            <m:t>A</m:t>
+          </m:r>
+          <m:sSub>
+            <m:sSubPr>
+              <m:ctrlPr>
+                <w:rPr>
+                  <w:rFonts w:ascii="Cambria Math" w:eastAsiaTheme="minorEastAsia" w:hAnsi="Cambria Math"/>
+                  <w:i/>
+                </w:rPr>
+              </m:ctrlPr>
+            </m:sSubPr>
+            <m:e>
+              <m:r>
+                <w:rPr>
+                  <w:rFonts w:ascii="Cambria Math" w:eastAsiaTheme="minorEastAsia" w:hAnsi="Cambria Math"/>
+                </w:rPr>
+                <m:t>x</m:t>
+              </m:r>
+            </m:e>
+            <m:sub>
+              <m:r>
+                <w:rPr>
+                  <w:rFonts w:ascii="Cambria Math" w:eastAsiaTheme="minorEastAsia" w:hAnsi="Cambria Math"/>
+                </w:rPr>
+                <m:t>1</m:t>
+              </m:r>
+            </m:sub>
+          </m:sSub>
+          <m:r>
+            <w:rPr>
+              <w:rFonts w:ascii="Cambria Math" w:eastAsiaTheme="minorEastAsia" w:hAnsi="Cambria Math"/>
+            </w:rPr>
+            <m:t>+</m:t>
+          </m:r>
+          <m:d>
+            <m:dPr>
+              <m:ctrlPr>
+                <w:rPr>
+                  <w:rFonts w:ascii="Cambria Math" w:eastAsiaTheme="minorEastAsia" w:hAnsi="Cambria Math"/>
+                  <w:i/>
+                </w:rPr>
+              </m:ctrlPr>
+            </m:dPr>
+            <m:e>
+              <m:r>
+                <w:rPr>
+                  <w:rFonts w:ascii="Cambria Math" w:eastAsiaTheme="minorEastAsia" w:hAnsi="Cambria Math"/>
+                </w:rPr>
+                <m:t>1-t</m:t>
+              </m:r>
+            </m:e>
+          </m:d>
+          <m:r>
+            <w:rPr>
+              <w:rFonts w:ascii="Cambria Math" w:eastAsiaTheme="minorEastAsia" w:hAnsi="Cambria Math"/>
+            </w:rPr>
+            <m:t>A</m:t>
+          </m:r>
+          <m:sSub>
+            <m:sSubPr>
+              <m:ctrlPr>
+                <w:rPr>
+                  <w:rFonts w:ascii="Cambria Math" w:eastAsiaTheme="minorEastAsia" w:hAnsi="Cambria Math"/>
+                  <w:i/>
+                </w:rPr>
+              </m:ctrlPr>
+            </m:sSubPr>
+            <m:e>
+              <m:r>
+                <w:rPr>
+                  <w:rFonts w:ascii="Cambria Math" w:eastAsiaTheme="minorEastAsia" w:hAnsi="Cambria Math"/>
+                </w:rPr>
+                <m:t>x</m:t>
+              </m:r>
+            </m:e>
+            <m:sub>
+              <m:r>
+                <w:rPr>
+                  <w:rFonts w:ascii="Cambria Math" w:eastAsiaTheme="minorEastAsia" w:hAnsi="Cambria Math"/>
+                </w:rPr>
+                <m:t>2</m:t>
+              </m:r>
+            </m:sub>
+          </m:sSub>
+          <m:r>
+            <w:rPr>
+              <w:rFonts w:ascii="Cambria Math" w:eastAsiaTheme="minorEastAsia" w:hAnsi="Cambria Math"/>
+            </w:rPr>
+            <m:t>-b</m:t>
+          </m:r>
+        </m:oMath>
+      </m:oMathPara>
+    </w:p>
+    <w:p>
+      <w:pPr>
+        <w:bidi w:val="0"/>
+        <w:rPr>
+          <w:rFonts w:eastAsiaTheme="minorEastAsia"/>
+        </w:rPr>
+      </w:pPr>
+      <m:oMathPara>
+        <m:oMath>
+          <m:r>
+            <w:rPr>
+              <w:rFonts w:ascii="Cambria Math" w:eastAsiaTheme="minorEastAsia" w:hAnsi="Cambria Math"/>
+            </w:rPr>
+            <w:lastRenderedPageBreak/>
+            <m:t>t</m:t>
+          </m:r>
+          <m:r>
+            <w:rPr>
+              <w:rFonts w:ascii="Cambria Math" w:eastAsiaTheme="minorEastAsia" w:hAnsi="Cambria Math"/>
+            </w:rPr>
+            <m:t>g</m:t>
+          </m:r>
+          <m:d>
+            <m:dPr>
+              <m:ctrlPr>
+                <w:rPr>
+                  <w:rFonts w:ascii="Cambria Math" w:eastAsiaTheme="minorEastAsia" w:hAnsi="Cambria Math"/>
+                  <w:i/>
+                </w:rPr>
+              </m:ctrlPr>
+            </m:dPr>
+            <m:e>
+              <m:sSub>
+                <m:sSubPr>
+                  <m:ctrlPr>
+                    <w:rPr>
+                      <w:rFonts w:ascii="Cambria Math" w:eastAsiaTheme="minorEastAsia" w:hAnsi="Cambria Math"/>
+                      <w:i/>
+                    </w:rPr>
+                  </m:ctrlPr>
+                </m:sSubPr>
+                <m:e>
+                  <m:r>
+                    <w:rPr>
+                      <w:rFonts w:ascii="Cambria Math" w:eastAsiaTheme="minorEastAsia" w:hAnsi="Cambria Math"/>
+                    </w:rPr>
+                    <m:t>x</m:t>
+                  </m:r>
+                </m:e>
+                <m:sub>
+                  <m:r>
+                    <w:rPr>
+                      <w:rFonts w:ascii="Cambria Math" w:eastAsiaTheme="minorEastAsia" w:hAnsi="Cambria Math"/>
+                    </w:rPr>
+                    <m:t>1</m:t>
+                  </m:r>
+                </m:sub>
+              </m:sSub>
+            </m:e>
+          </m:d>
+          <m:r>
+            <w:rPr>
+              <w:rFonts w:ascii="Cambria Math" w:hAnsi="Cambria Math"/>
+            </w:rPr>
+            <m:t>+</m:t>
+          </m:r>
+          <m:d>
+            <m:dPr>
+              <m:ctrlPr>
+                <w:rPr>
+                  <w:rFonts w:ascii="Cambria Math" w:eastAsiaTheme="minorEastAsia" w:hAnsi="Cambria Math"/>
+                  <w:i/>
+                </w:rPr>
+              </m:ctrlPr>
+            </m:dPr>
+            <m:e>
+              <m:r>
+                <w:rPr>
+                  <w:rFonts w:ascii="Cambria Math" w:eastAsiaTheme="minorEastAsia" w:hAnsi="Cambria Math"/>
+                </w:rPr>
+                <m:t>1-t</m:t>
+              </m:r>
+            </m:e>
+          </m:d>
+          <m:r>
+            <w:rPr>
+              <w:rFonts w:ascii="Cambria Math" w:eastAsiaTheme="minorEastAsia" w:hAnsi="Cambria Math"/>
+            </w:rPr>
+            <m:t>g</m:t>
+          </m:r>
+          <m:d>
+            <m:dPr>
+              <m:ctrlPr>
+                <w:rPr>
+                  <w:rFonts w:ascii="Cambria Math" w:eastAsiaTheme="minorEastAsia" w:hAnsi="Cambria Math"/>
+                  <w:i/>
+                </w:rPr>
+              </m:ctrlPr>
+            </m:dPr>
+            <m:e>
+              <m:sSub>
+                <m:sSubPr>
+                  <m:ctrlPr>
+                    <w:rPr>
+                      <w:rFonts w:ascii="Cambria Math" w:eastAsiaTheme="minorEastAsia" w:hAnsi="Cambria Math"/>
+                      <w:i/>
+                    </w:rPr>
+                  </m:ctrlPr>
+                </m:sSubPr>
+                <m:e>
+                  <m:r>
+                    <w:rPr>
+                      <w:rFonts w:ascii="Cambria Math" w:eastAsiaTheme="minorEastAsia" w:hAnsi="Cambria Math"/>
+                    </w:rPr>
+                    <m:t>x</m:t>
+                  </m:r>
+                </m:e>
+                <m:sub>
+                  <m:r>
+                    <w:rPr>
+                      <w:rFonts w:ascii="Cambria Math" w:eastAsiaTheme="minorEastAsia" w:hAnsi="Cambria Math"/>
+                    </w:rPr>
+                    <m:t>2</m:t>
+                  </m:r>
+                </m:sub>
+              </m:sSub>
+            </m:e>
+          </m:d>
+          <m:r>
+            <w:rPr>
+              <w:rFonts w:ascii="Cambria Math" w:eastAsiaTheme="minorEastAsia" w:hAnsi="Cambria Math"/>
+            </w:rPr>
+            <m:t>=</m:t>
+          </m:r>
+          <m:r>
+            <w:rPr>
+              <w:rFonts w:ascii="Cambria Math" w:eastAsiaTheme="minorEastAsia" w:hAnsi="Cambria Math"/>
+            </w:rPr>
+            <m:t xml:space="preserve"> </m:t>
+          </m:r>
+          <m:r>
+            <w:rPr>
+              <w:rFonts w:ascii="Cambria Math" w:eastAsiaTheme="minorEastAsia" w:hAnsi="Cambria Math"/>
+            </w:rPr>
+            <m:t>tA</m:t>
+          </m:r>
+          <m:sSub>
+            <m:sSubPr>
+              <m:ctrlPr>
+                <w:rPr>
+                  <w:rFonts w:ascii="Cambria Math" w:eastAsiaTheme="minorEastAsia" w:hAnsi="Cambria Math"/>
+                  <w:i/>
+                </w:rPr>
+              </m:ctrlPr>
+            </m:sSubPr>
+            <m:e>
+              <m:r>
+                <w:rPr>
+                  <w:rFonts w:ascii="Cambria Math" w:eastAsiaTheme="minorEastAsia" w:hAnsi="Cambria Math"/>
+                </w:rPr>
+                <m:t>x</m:t>
+              </m:r>
+            </m:e>
+            <m:sub>
+              <m:r>
+                <w:rPr>
+                  <w:rFonts w:ascii="Cambria Math" w:eastAsiaTheme="minorEastAsia" w:hAnsi="Cambria Math"/>
+                </w:rPr>
+                <m:t>1</m:t>
+              </m:r>
+            </m:sub>
+          </m:sSub>
+          <m:r>
+            <w:rPr>
+              <w:rFonts w:ascii="Cambria Math" w:eastAsiaTheme="minorEastAsia" w:hAnsi="Cambria Math"/>
+            </w:rPr>
+            <m:t>+</m:t>
+          </m:r>
+          <m:d>
+            <m:dPr>
+              <m:ctrlPr>
+                <w:rPr>
+                  <w:rFonts w:ascii="Cambria Math" w:eastAsiaTheme="minorEastAsia" w:hAnsi="Cambria Math"/>
+                  <w:i/>
+                </w:rPr>
+              </m:ctrlPr>
+            </m:dPr>
+            <m:e>
+              <m:r>
+                <w:rPr>
+                  <w:rFonts w:ascii="Cambria Math" w:eastAsiaTheme="minorEastAsia" w:hAnsi="Cambria Math"/>
+                </w:rPr>
+                <m:t>1-t</m:t>
+              </m:r>
+            </m:e>
+          </m:d>
+          <m:r>
+            <w:rPr>
+              <w:rFonts w:ascii="Cambria Math" w:eastAsiaTheme="minorEastAsia" w:hAnsi="Cambria Math"/>
+            </w:rPr>
+            <m:t>A</m:t>
+          </m:r>
+          <m:sSub>
+            <m:sSubPr>
+              <m:ctrlPr>
+                <w:rPr>
+                  <w:rFonts w:ascii="Cambria Math" w:eastAsiaTheme="minorEastAsia" w:hAnsi="Cambria Math"/>
+                  <w:i/>
+                </w:rPr>
+              </m:ctrlPr>
+            </m:sSubPr>
+            <m:e>
+              <m:r>
+                <w:rPr>
+                  <w:rFonts w:ascii="Cambria Math" w:eastAsiaTheme="minorEastAsia" w:hAnsi="Cambria Math"/>
+                </w:rPr>
+                <m:t>x</m:t>
+              </m:r>
+            </m:e>
+            <m:sub>
+              <m:r>
+                <w:rPr>
+                  <w:rFonts w:ascii="Cambria Math" w:eastAsiaTheme="minorEastAsia" w:hAnsi="Cambria Math"/>
+                </w:rPr>
+                <m:t>2</m:t>
+              </m:r>
+            </m:sub>
+          </m:sSub>
+          <m:r>
+            <w:rPr>
+              <w:rFonts w:ascii="Cambria Math" w:eastAsiaTheme="minorEastAsia" w:hAnsi="Cambria Math"/>
+            </w:rPr>
+            <m:t>-</m:t>
+          </m:r>
+          <m:r>
+            <w:rPr>
+              <w:rFonts w:ascii="Cambria Math" w:eastAsiaTheme="minorEastAsia" w:hAnsi="Cambria Math"/>
+            </w:rPr>
+            <m:t>t</m:t>
+          </m:r>
+          <m:r>
+            <w:rPr>
+              <w:rFonts w:ascii="Cambria Math" w:eastAsiaTheme="minorEastAsia" w:hAnsi="Cambria Math"/>
+            </w:rPr>
+            <m:t>b</m:t>
+          </m:r>
+          <m:r>
+            <w:rPr>
+              <w:rFonts w:ascii="Cambria Math" w:eastAsiaTheme="minorEastAsia" w:hAnsi="Cambria Math"/>
+            </w:rPr>
+            <m:t>-</m:t>
+          </m:r>
+          <m:d>
+            <m:dPr>
+              <m:ctrlPr>
+                <w:rPr>
+                  <w:rFonts w:ascii="Cambria Math" w:eastAsiaTheme="minorEastAsia" w:hAnsi="Cambria Math"/>
+                  <w:i/>
+                </w:rPr>
+              </m:ctrlPr>
+            </m:dPr>
+            <m:e>
+              <m:r>
+                <w:rPr>
+                  <w:rFonts w:ascii="Cambria Math" w:eastAsiaTheme="minorEastAsia" w:hAnsi="Cambria Math"/>
+                </w:rPr>
+                <m:t>1-t</m:t>
+              </m:r>
+            </m:e>
+          </m:d>
+          <m:r>
+            <w:rPr>
+              <w:rFonts w:ascii="Cambria Math" w:eastAsiaTheme="minorEastAsia" w:hAnsi="Cambria Math"/>
+            </w:rPr>
+            <m:t>b</m:t>
+          </m:r>
+        </m:oMath>
+      </m:oMathPara>
+    </w:p>
+    <w:p>
+      <w:pPr>
+        <w:bidi w:val="0"/>
+        <w:rPr>
+          <w:rFonts w:eastAsiaTheme="minorEastAsia"/>
+        </w:rPr>
+      </w:pPr>
+      <m:oMathPara>
+        <m:oMath>
+          <m:r>
+            <w:rPr>
+              <w:rFonts w:ascii="Cambria Math" w:eastAsiaTheme="minorEastAsia" w:hAnsi="Cambria Math"/>
+            </w:rPr>
+            <m:t>=</m:t>
+          </m:r>
+          <m:r>
+            <w:rPr>
+              <w:rFonts w:ascii="Cambria Math" w:eastAsiaTheme="minorEastAsia" w:hAnsi="Cambria Math"/>
+            </w:rPr>
+            <m:t>tA</m:t>
+          </m:r>
+          <m:sSub>
+            <m:sSubPr>
+              <m:ctrlPr>
+                <w:rPr>
+                  <w:rFonts w:ascii="Cambria Math" w:eastAsiaTheme="minorEastAsia" w:hAnsi="Cambria Math"/>
+                  <w:i/>
+                </w:rPr>
+              </m:ctrlPr>
+            </m:sSubPr>
+            <m:e>
+              <m:r>
+                <w:rPr>
+                  <w:rFonts w:ascii="Cambria Math" w:eastAsiaTheme="minorEastAsia" w:hAnsi="Cambria Math"/>
+                </w:rPr>
+                <m:t>x</m:t>
+              </m:r>
+            </m:e>
+            <m:sub>
+              <m:r>
+                <w:rPr>
+                  <w:rFonts w:ascii="Cambria Math" w:eastAsiaTheme="minorEastAsia" w:hAnsi="Cambria Math"/>
+                </w:rPr>
+                <m:t>1</m:t>
+              </m:r>
+            </m:sub>
+          </m:sSub>
+          <m:r>
+            <w:rPr>
+              <w:rFonts w:ascii="Cambria Math" w:eastAsiaTheme="minorEastAsia" w:hAnsi="Cambria Math"/>
+            </w:rPr>
+            <m:t>+</m:t>
+          </m:r>
+          <m:d>
+            <m:dPr>
+              <m:ctrlPr>
+                <w:rPr>
+                  <w:rFonts w:ascii="Cambria Math" w:eastAsiaTheme="minorEastAsia" w:hAnsi="Cambria Math"/>
+                  <w:i/>
+                </w:rPr>
+              </m:ctrlPr>
+            </m:dPr>
+            <m:e>
+              <m:r>
+                <w:rPr>
+                  <w:rFonts w:ascii="Cambria Math" w:eastAsiaTheme="minorEastAsia" w:hAnsi="Cambria Math"/>
+                </w:rPr>
+                <m:t>1-t</m:t>
+              </m:r>
+            </m:e>
+          </m:d>
+          <m:r>
+            <w:rPr>
+              <w:rFonts w:ascii="Cambria Math" w:eastAsiaTheme="minorEastAsia" w:hAnsi="Cambria Math"/>
+            </w:rPr>
+            <m:t>A</m:t>
+          </m:r>
+          <m:sSub>
+            <m:sSubPr>
+              <m:ctrlPr>
+                <w:rPr>
+                  <w:rFonts w:ascii="Cambria Math" w:eastAsiaTheme="minorEastAsia" w:hAnsi="Cambria Math"/>
+                  <w:i/>
+                </w:rPr>
+              </m:ctrlPr>
+            </m:sSubPr>
+            <m:e>
+              <m:r>
+                <w:rPr>
+                  <w:rFonts w:ascii="Cambria Math" w:eastAsiaTheme="minorEastAsia" w:hAnsi="Cambria Math"/>
+                </w:rPr>
+                <m:t>x</m:t>
+              </m:r>
+            </m:e>
+            <m:sub>
+              <m:r>
+                <w:rPr>
+                  <w:rFonts w:ascii="Cambria Math" w:eastAsiaTheme="minorEastAsia" w:hAnsi="Cambria Math"/>
+                </w:rPr>
+                <m:t>2</m:t>
+              </m:r>
+            </m:sub>
+          </m:sSub>
+          <m:r>
+            <w:rPr>
+              <w:rFonts w:ascii="Cambria Math" w:eastAsiaTheme="minorEastAsia" w:hAnsi="Cambria Math"/>
+            </w:rPr>
+            <m:t>-b</m:t>
+          </m:r>
+          <m:r>
+            <w:rPr>
+              <w:rFonts w:ascii="Cambria Math" w:eastAsiaTheme="minorEastAsia" w:hAnsi="Cambria Math"/>
+            </w:rPr>
+            <m:t>=</m:t>
+          </m:r>
+          <m:r>
+            <w:rPr>
+              <w:rFonts w:ascii="Cambria Math" w:eastAsiaTheme="minorEastAsia" w:hAnsi="Cambria Math"/>
+            </w:rPr>
+            <m:t>g</m:t>
+          </m:r>
+          <m:d>
+            <m:dPr>
+              <m:ctrlPr>
+                <w:rPr>
+                  <w:rFonts w:ascii="Cambria Math" w:eastAsiaTheme="minorEastAsia" w:hAnsi="Cambria Math"/>
+                  <w:i/>
+                </w:rPr>
+              </m:ctrlPr>
+            </m:dPr>
+            <m:e>
+              <m:r>
+                <w:rPr>
+                  <w:rFonts w:ascii="Cambria Math" w:eastAsiaTheme="minorEastAsia" w:hAnsi="Cambria Math"/>
+                </w:rPr>
+                <m:t>t</m:t>
+              </m:r>
+              <m:sSub>
+                <m:sSubPr>
+                  <m:ctrlPr>
+                    <w:rPr>
+                      <w:rFonts w:ascii="Cambria Math" w:eastAsiaTheme="minorEastAsia" w:hAnsi="Cambria Math"/>
+                      <w:i/>
+                    </w:rPr>
+                  </m:ctrlPr>
+                </m:sSubPr>
+                <m:e>
+                  <m:r>
+                    <w:rPr>
+                      <w:rFonts w:ascii="Cambria Math" w:eastAsiaTheme="minorEastAsia" w:hAnsi="Cambria Math"/>
+                    </w:rPr>
+                    <m:t>x</m:t>
+                  </m:r>
+                </m:e>
+                <m:sub>
+                  <m:r>
+                    <w:rPr>
+                      <w:rFonts w:ascii="Cambria Math" w:eastAsiaTheme="minorEastAsia" w:hAnsi="Cambria Math"/>
+                    </w:rPr>
+                    <m:t>1</m:t>
+                  </m:r>
+                </m:sub>
+              </m:sSub>
+              <m:r>
+                <w:rPr>
+                  <w:rFonts w:ascii="Cambria Math" w:eastAsiaTheme="minorEastAsia" w:hAnsi="Cambria Math"/>
+                </w:rPr>
+                <m:t>+</m:t>
+              </m:r>
+              <m:d>
+                <m:dPr>
+                  <m:ctrlPr>
+                    <w:rPr>
+                      <w:rFonts w:ascii="Cambria Math" w:eastAsiaTheme="minorEastAsia" w:hAnsi="Cambria Math"/>
+                      <w:i/>
+                    </w:rPr>
+                  </m:ctrlPr>
+                </m:dPr>
+                <m:e>
+                  <m:r>
+                    <w:rPr>
+                      <w:rFonts w:ascii="Cambria Math" w:eastAsiaTheme="minorEastAsia" w:hAnsi="Cambria Math"/>
+                    </w:rPr>
+                    <m:t>1-t</m:t>
+                  </m:r>
+                </m:e>
+              </m:d>
+              <m:sSub>
+                <m:sSubPr>
+                  <m:ctrlPr>
+                    <w:rPr>
+                      <w:rFonts w:ascii="Cambria Math" w:eastAsiaTheme="minorEastAsia" w:hAnsi="Cambria Math"/>
+                      <w:i/>
+                    </w:rPr>
+                  </m:ctrlPr>
+                </m:sSubPr>
+                <m:e>
+                  <m:r>
+                    <w:rPr>
+                      <w:rFonts w:ascii="Cambria Math" w:eastAsiaTheme="minorEastAsia" w:hAnsi="Cambria Math"/>
+                    </w:rPr>
+                    <m:t>x</m:t>
+                  </m:r>
+                </m:e>
+                <m:sub>
+                  <m:r>
+                    <w:rPr>
+                      <w:rFonts w:ascii="Cambria Math" w:eastAsiaTheme="minorEastAsia" w:hAnsi="Cambria Math"/>
+                    </w:rPr>
+                    <m:t>2</m:t>
+                  </m:r>
+                </m:sub>
+              </m:sSub>
+            </m:e>
+          </m:d>
+        </m:oMath>
+      </m:oMathPara>
+    </w:p>
+    <w:p>
+      <w:pPr>
+        <w:bidi w:val="0"/>
+        <w:rPr>
+          <w:rFonts w:eastAsiaTheme="minorEastAsia"/>
+          <w:color w:val="FF0000"/>
+        </w:rPr>
+      </w:pPr>
+      <w:r>
+        <w:rPr>
+          <w:rFonts w:eastAsiaTheme="minorEastAsia"/>
+          <w:color w:val="FF0000"/>
+        </w:rPr>
+        <w:t>Ask Alex how a linear expression can be defined as convex</w:t>
+      </w:r>
+    </w:p>
+    <w:p>
+      <w:pPr>
+        <w:bidi w:val="0"/>
+        <w:rPr>
+          <w:rFonts w:eastAsiaTheme="minorEastAsia"/>
+        </w:rPr>
+      </w:pPr>
     </w:p>
     <w:p>
       <w:pPr>
@@ -2177,8 +4043,6 @@
         </w:rPr>
         <w:t>Q3</w:t>
       </w:r>
-      <w:bookmarkStart w:id="0" w:name="_GoBack"/>
-      <w:bookmarkEnd w:id="0"/>
     </w:p>
     <w:p>
       <w:pPr>
@@ -2227,27 +4091,13 @@
         <w:rPr>
           <w:rFonts w:eastAsiaTheme="minorEastAsia"/>
         </w:rPr>
-        <w:t xml:space="preserve">est we use KKT conditions. The </w:t>
-      </w:r>
-      <w:proofErr w:type="spellStart"/>
-      <w:r>
-        <w:rPr>
-          <w:rFonts w:eastAsiaTheme="minorEastAsia"/>
-        </w:rPr>
-        <w:t>L</w:t>
+        <w:t>est we use KKT conditions. The L</w:t>
       </w:r>
       <w:r>
         <w:rPr>
           <w:rFonts w:eastAsiaTheme="minorEastAsia"/>
         </w:rPr>
-        <w:t>agrangian</w:t>
-      </w:r>
-      <w:proofErr w:type="spellEnd"/>
-      <w:r>
-        <w:rPr>
-          <w:rFonts w:eastAsiaTheme="minorEastAsia"/>
-        </w:rPr>
-        <w:t xml:space="preserve"> for this problem is:</w:t>
+        <w:t>agrangian for this problem is:</w:t>
       </w:r>
     </w:p>
     <w:p>
@@ -2961,7 +4811,6 @@
             <w:rPr>
               <w:rFonts w:ascii="Cambria Math" w:eastAsiaTheme="minorEastAsia" w:hAnsi="Cambria Math"/>
             </w:rPr>
-            <w:lastRenderedPageBreak/>
             <m:t>0=</m:t>
           </m:r>
           <m:nary>
@@ -3084,16 +4933,8 @@
         <w:rPr>
           <w:rFonts w:eastAsiaTheme="minorEastAsia"/>
         </w:rPr>
-        <w:t xml:space="preserve">We of course have from the </w:t>
+        <w:t>We of course have from the Lagrangian</w:t>
       </w:r>
-      <w:proofErr w:type="spellStart"/>
-      <w:r>
-        <w:rPr>
-          <w:rFonts w:eastAsiaTheme="minorEastAsia"/>
-        </w:rPr>
-        <w:t>Lagrangian</w:t>
-      </w:r>
-      <w:proofErr w:type="spellEnd"/>
       <w:r>
         <w:rPr>
           <w:rFonts w:eastAsiaTheme="minorEastAsia"/>
@@ -3170,21 +5011,7 @@
         <w:rPr>
           <w:rFonts w:eastAsiaTheme="minorEastAsia"/>
         </w:rPr>
-        <w:t xml:space="preserve">Say we have the following </w:t>
-      </w:r>
-      <w:proofErr w:type="spellStart"/>
-      <w:r>
-        <w:rPr>
-          <w:rFonts w:eastAsiaTheme="minorEastAsia"/>
-        </w:rPr>
-        <w:t>Lagrangian</w:t>
-      </w:r>
-      <w:proofErr w:type="spellEnd"/>
-      <w:r>
-        <w:rPr>
-          <w:rFonts w:eastAsiaTheme="minorEastAsia"/>
-        </w:rPr>
-        <w:t xml:space="preserve"> of a general convex problem (</w:t>
+        <w:t>Say we have the following Lagrangian of a general convex problem (</w:t>
       </w:r>
       <m:oMath>
         <m:r>
@@ -4137,19 +5964,11 @@
           <w:rFonts w:eastAsiaTheme="minorEastAsia"/>
         </w:rPr>
       </w:pPr>
-      <w:proofErr w:type="spellStart"/>
       <w:r>
         <w:rPr>
           <w:rFonts w:eastAsiaTheme="minorEastAsia"/>
         </w:rPr>
-        <w:t>Where as</w:t>
-      </w:r>
-      <w:proofErr w:type="spellEnd"/>
-      <w:r>
-        <w:rPr>
-          <w:rFonts w:eastAsiaTheme="minorEastAsia"/>
-        </w:rPr>
-        <w:t xml:space="preserve"> the inactive constraints correspond to the case of </w:t>
+        <w:t xml:space="preserve">Where as the inactive constraints correspond to the case of </w:t>
       </w:r>
       <m:oMath>
         <m:sSub>
@@ -4389,6 +6208,7 @@
         <w:rPr>
           <w:rFonts w:eastAsiaTheme="minorEastAsia"/>
         </w:rPr>
+        <w:lastRenderedPageBreak/>
         <w:t xml:space="preserve">So we conclude that only the vectors </w:t>
       </w:r>
       <m:oMath>
@@ -4426,16 +6246,8 @@
         <w:rPr>
           <w:rFonts w:eastAsiaTheme="minorEastAsia"/>
         </w:rPr>
-        <w:t xml:space="preserve"> corresponding to the active constrains play a role in </w:t>
+        <w:t xml:space="preserve"> corresponding to the active constrains play a role in defining </w:t>
       </w:r>
-      <w:proofErr w:type="gramStart"/>
-      <w:r>
-        <w:rPr>
-          <w:rFonts w:eastAsiaTheme="minorEastAsia"/>
-        </w:rPr>
-        <w:t xml:space="preserve">defining </w:t>
-      </w:r>
-      <w:proofErr w:type="gramEnd"/>
       <m:oMath>
         <m:r>
           <m:rPr>
@@ -4465,23 +6277,7 @@
         <w:rPr>
           <w:rFonts w:eastAsiaTheme="minorEastAsia"/>
         </w:rPr>
-        <w:t xml:space="preserve"> support vectors that give SVM </w:t>
-      </w:r>
-      <w:proofErr w:type="spellStart"/>
-      <w:proofErr w:type="gramStart"/>
-      <w:r>
-        <w:rPr>
-          <w:rFonts w:eastAsiaTheme="minorEastAsia"/>
-        </w:rPr>
-        <w:t>it's</w:t>
-      </w:r>
-      <w:proofErr w:type="spellEnd"/>
-      <w:proofErr w:type="gramEnd"/>
-      <w:r>
-        <w:rPr>
-          <w:rFonts w:eastAsiaTheme="minorEastAsia"/>
-        </w:rPr>
-        <w:t xml:space="preserve"> name.</w:t>
+        <w:t xml:space="preserve"> support vectors that give SVM it's name.</w:t>
       </w:r>
     </w:p>
     <w:p>
@@ -4526,21 +6322,7 @@
         <w:rPr>
           <w:rFonts w:eastAsiaTheme="minorEastAsia"/>
         </w:rPr>
-        <w:t xml:space="preserve">The Dual form is derived by taking the results from the previous question (4d), (4e) and substituting them into the </w:t>
-      </w:r>
-      <w:proofErr w:type="spellStart"/>
-      <w:r>
-        <w:rPr>
-          <w:rFonts w:eastAsiaTheme="minorEastAsia"/>
-        </w:rPr>
-        <w:t>Lagrangian</w:t>
-      </w:r>
-      <w:proofErr w:type="spellEnd"/>
-      <w:r>
-        <w:rPr>
-          <w:rFonts w:eastAsiaTheme="minorEastAsia"/>
-        </w:rPr>
-        <w:t>:</w:t>
+        <w:t>The Dual form is derived by taking the results from the previous question (4d), (4e) and substituting them into the Lagrangian:</w:t>
       </w:r>
     </w:p>
     <w:p>
@@ -6003,7 +7785,6 @@
             <w:rPr>
               <w:rFonts w:ascii="Cambria Math" w:eastAsiaTheme="minorEastAsia" w:hAnsi="Cambria Math"/>
             </w:rPr>
-            <w:lastRenderedPageBreak/>
             <m:t>L</m:t>
           </m:r>
           <m:d>
@@ -7348,8 +9129,1001 @@
         <w:rPr>
           <w:rFonts w:eastAsiaTheme="minorEastAsia"/>
         </w:rPr>
-        <w:t xml:space="preserve"> all we need to do, is to solve the above linear equation. We know how to do this using Least Squares either direct or iteratively as done in the last assignment using GD/CG.</w:t>
+        <w:t xml:space="preserve"> all we need to do, is to solve the above linear equation. We know how to do this using Least Squares either direct</w:t>
       </w:r>
+      <w:r>
+        <w:rPr>
+          <w:rFonts w:eastAsiaTheme="minorEastAsia"/>
+        </w:rPr>
+        <w:t>ly</w:t>
+      </w:r>
+      <w:bookmarkStart w:id="0" w:name="_GoBack"/>
+      <w:bookmarkEnd w:id="0"/>
+      <w:r>
+        <w:rPr>
+          <w:rFonts w:eastAsiaTheme="minorEastAsia"/>
+        </w:rPr>
+        <w:t xml:space="preserve"> or iteratively as done in the last assignment using GD/CG.</w:t>
+      </w:r>
+    </w:p>
+    <w:p>
+      <w:pPr>
+        <w:bidi w:val="0"/>
+        <w:rPr>
+          <w:rFonts w:eastAsiaTheme="minorEastAsia"/>
+        </w:rPr>
+      </w:pPr>
+      <w:r>
+        <w:rPr>
+          <w:rFonts w:eastAsiaTheme="minorEastAsia"/>
+        </w:rPr>
+        <w:t xml:space="preserve">In order to extract </w:t>
+      </w:r>
+      <m:oMath>
+        <m:sSub>
+          <m:sSubPr>
+            <m:ctrlPr>
+              <w:rPr>
+                <w:rFonts w:ascii="Cambria Math" w:eastAsiaTheme="minorEastAsia" w:hAnsi="Cambria Math"/>
+                <w:i/>
+              </w:rPr>
+            </m:ctrlPr>
+          </m:sSubPr>
+          <m:e>
+            <m:r>
+              <w:rPr>
+                <w:rFonts w:ascii="Cambria Math" w:eastAsiaTheme="minorEastAsia" w:hAnsi="Cambria Math"/>
+              </w:rPr>
+              <m:t>w</m:t>
+            </m:r>
+          </m:e>
+          <m:sub>
+            <m:r>
+              <w:rPr>
+                <w:rFonts w:ascii="Cambria Math" w:eastAsiaTheme="minorEastAsia" w:hAnsi="Cambria Math"/>
+              </w:rPr>
+              <m:t>0</m:t>
+            </m:r>
+          </m:sub>
+        </m:sSub>
+      </m:oMath>
+      <w:r>
+        <w:rPr>
+          <w:rFonts w:eastAsiaTheme="minorEastAsia"/>
+        </w:rPr>
+        <w:t xml:space="preserve"> we make use of the inequality constraints when they are active. </w:t>
+      </w:r>
+    </w:p>
+    <w:p>
+      <w:pPr>
+        <w:bidi w:val="0"/>
+        <w:rPr>
+          <w:rFonts w:eastAsiaTheme="minorEastAsia"/>
+        </w:rPr>
+      </w:pPr>
+      <m:oMathPara>
+        <m:oMath>
+          <m:sSub>
+            <m:sSubPr>
+              <m:ctrlPr>
+                <w:rPr>
+                  <w:rFonts w:ascii="Cambria Math" w:hAnsi="Cambria Math"/>
+                  <w:i/>
+                </w:rPr>
+              </m:ctrlPr>
+            </m:sSubPr>
+            <m:e>
+              <m:r>
+                <w:rPr>
+                  <w:rFonts w:ascii="Cambria Math" w:hAnsi="Cambria Math"/>
+                </w:rPr>
+                <m:t>y</m:t>
+              </m:r>
+            </m:e>
+            <m:sub>
+              <m:r>
+                <w:rPr>
+                  <w:rFonts w:ascii="Cambria Math" w:hAnsi="Cambria Math"/>
+                </w:rPr>
+                <m:t>i</m:t>
+              </m:r>
+            </m:sub>
+          </m:sSub>
+          <m:d>
+            <m:dPr>
+              <m:ctrlPr>
+                <w:rPr>
+                  <w:rFonts w:ascii="Cambria Math" w:hAnsi="Cambria Math"/>
+                  <w:i/>
+                </w:rPr>
+              </m:ctrlPr>
+            </m:dPr>
+            <m:e>
+              <m:sSup>
+                <m:sSupPr>
+                  <m:ctrlPr>
+                    <w:rPr>
+                      <w:rFonts w:ascii="Cambria Math" w:hAnsi="Cambria Math"/>
+                      <w:i/>
+                    </w:rPr>
+                  </m:ctrlPr>
+                </m:sSupPr>
+                <m:e>
+                  <m:r>
+                    <m:rPr>
+                      <m:sty m:val="bi"/>
+                    </m:rPr>
+                    <w:rPr>
+                      <w:rFonts w:ascii="Cambria Math" w:hAnsi="Cambria Math"/>
+                    </w:rPr>
+                    <m:t>w</m:t>
+                  </m:r>
+                </m:e>
+                <m:sup>
+                  <m:r>
+                    <w:rPr>
+                      <w:rFonts w:ascii="Cambria Math" w:hAnsi="Cambria Math"/>
+                    </w:rPr>
+                    <m:t>T</m:t>
+                  </m:r>
+                </m:sup>
+              </m:sSup>
+              <m:sSub>
+                <m:sSubPr>
+                  <m:ctrlPr>
+                    <w:rPr>
+                      <w:rFonts w:ascii="Cambria Math" w:hAnsi="Cambria Math"/>
+                      <w:i/>
+                    </w:rPr>
+                  </m:ctrlPr>
+                </m:sSubPr>
+                <m:e>
+                  <m:r>
+                    <m:rPr>
+                      <m:sty m:val="bi"/>
+                    </m:rPr>
+                    <w:rPr>
+                      <w:rFonts w:ascii="Cambria Math" w:hAnsi="Cambria Math"/>
+                    </w:rPr>
+                    <m:t>x</m:t>
+                  </m:r>
+                </m:e>
+                <m:sub>
+                  <m:r>
+                    <w:rPr>
+                      <w:rFonts w:ascii="Cambria Math" w:hAnsi="Cambria Math"/>
+                    </w:rPr>
+                    <m:t>i</m:t>
+                  </m:r>
+                </m:sub>
+              </m:sSub>
+              <m:r>
+                <w:rPr>
+                  <w:rFonts w:ascii="Cambria Math" w:hAnsi="Cambria Math"/>
+                </w:rPr>
+                <m:t>+</m:t>
+              </m:r>
+              <m:sSub>
+                <m:sSubPr>
+                  <m:ctrlPr>
+                    <w:rPr>
+                      <w:rFonts w:ascii="Cambria Math" w:hAnsi="Cambria Math"/>
+                      <w:i/>
+                    </w:rPr>
+                  </m:ctrlPr>
+                </m:sSubPr>
+                <m:e>
+                  <m:r>
+                    <w:rPr>
+                      <w:rFonts w:ascii="Cambria Math" w:hAnsi="Cambria Math"/>
+                    </w:rPr>
+                    <m:t>w</m:t>
+                  </m:r>
+                </m:e>
+                <m:sub>
+                  <m:r>
+                    <w:rPr>
+                      <w:rFonts w:ascii="Cambria Math" w:hAnsi="Cambria Math"/>
+                    </w:rPr>
+                    <m:t>0</m:t>
+                  </m:r>
+                </m:sub>
+              </m:sSub>
+            </m:e>
+          </m:d>
+          <m:r>
+            <w:rPr>
+              <w:rFonts w:ascii="Cambria Math" w:hAnsi="Cambria Math"/>
+            </w:rPr>
+            <m:t>-1</m:t>
+          </m:r>
+          <m:r>
+            <w:rPr>
+              <w:rFonts w:ascii="Cambria Math" w:eastAsiaTheme="minorEastAsia" w:hAnsi="Cambria Math"/>
+            </w:rPr>
+            <m:t>=0,   i∈</m:t>
+          </m:r>
+          <m:d>
+            <m:dPr>
+              <m:begChr m:val="{"/>
+              <m:endChr m:val="}"/>
+              <m:ctrlPr>
+                <w:rPr>
+                  <w:rFonts w:ascii="Cambria Math" w:eastAsiaTheme="minorEastAsia" w:hAnsi="Cambria Math"/>
+                  <w:i/>
+                </w:rPr>
+              </m:ctrlPr>
+            </m:dPr>
+            <m:e>
+              <m:r>
+                <m:rPr>
+                  <m:nor/>
+                </m:rPr>
+                <w:rPr>
+                  <w:rFonts w:ascii="Cambria Math" w:eastAsiaTheme="minorEastAsia" w:hAnsi="Cambria Math"/>
+                </w:rPr>
+                <m:t>Active constraints</m:t>
+              </m:r>
+            </m:e>
+          </m:d>
+          <m:r>
+            <w:rPr>
+              <w:rFonts w:ascii="Cambria Math" w:eastAsiaTheme="minorEastAsia" w:hAnsi="Cambria Math"/>
+            </w:rPr>
+            <m:t>=</m:t>
+          </m:r>
+          <m:sSub>
+            <m:sSubPr>
+              <m:ctrlPr>
+                <w:rPr>
+                  <w:rFonts w:ascii="Cambria Math" w:eastAsiaTheme="minorEastAsia" w:hAnsi="Cambria Math"/>
+                  <w:i/>
+                </w:rPr>
+              </m:ctrlPr>
+            </m:sSubPr>
+            <m:e>
+              <m:r>
+                <m:rPr>
+                  <m:scr m:val="script"/>
+                </m:rPr>
+                <w:rPr>
+                  <w:rFonts w:ascii="Cambria Math" w:eastAsiaTheme="minorEastAsia" w:hAnsi="Cambria Math"/>
+                </w:rPr>
+                <m:t>N</m:t>
+              </m:r>
+            </m:e>
+            <m:sub>
+              <m:r>
+                <w:rPr>
+                  <w:rFonts w:ascii="Cambria Math" w:eastAsiaTheme="minorEastAsia" w:hAnsi="Cambria Math"/>
+                </w:rPr>
+                <m:t>A</m:t>
+              </m:r>
+            </m:sub>
+          </m:sSub>
+        </m:oMath>
+      </m:oMathPara>
+    </w:p>
+    <w:p>
+      <w:pPr>
+        <w:bidi w:val="0"/>
+        <w:rPr>
+          <w:rFonts w:eastAsiaTheme="minorEastAsia"/>
+        </w:rPr>
+      </w:pPr>
+      <m:oMathPara>
+        <m:oMath>
+          <m:r>
+            <w:rPr>
+              <w:rFonts w:ascii="Cambria Math" w:hAnsi="Cambria Math"/>
+            </w:rPr>
+            <m:t xml:space="preserve">⟹ </m:t>
+          </m:r>
+          <m:sSub>
+            <m:sSubPr>
+              <m:ctrlPr>
+                <w:rPr>
+                  <w:rFonts w:ascii="Cambria Math" w:hAnsi="Cambria Math"/>
+                  <w:i/>
+                </w:rPr>
+              </m:ctrlPr>
+            </m:sSubPr>
+            <m:e>
+              <m:r>
+                <w:rPr>
+                  <w:rFonts w:ascii="Cambria Math" w:hAnsi="Cambria Math"/>
+                </w:rPr>
+                <m:t>y</m:t>
+              </m:r>
+            </m:e>
+            <m:sub>
+              <m:r>
+                <w:rPr>
+                  <w:rFonts w:ascii="Cambria Math" w:hAnsi="Cambria Math"/>
+                </w:rPr>
+                <m:t>i</m:t>
+              </m:r>
+            </m:sub>
+          </m:sSub>
+          <m:d>
+            <m:dPr>
+              <m:ctrlPr>
+                <w:rPr>
+                  <w:rFonts w:ascii="Cambria Math" w:hAnsi="Cambria Math"/>
+                  <w:i/>
+                </w:rPr>
+              </m:ctrlPr>
+            </m:dPr>
+            <m:e>
+              <m:sSup>
+                <m:sSupPr>
+                  <m:ctrlPr>
+                    <w:rPr>
+                      <w:rFonts w:ascii="Cambria Math" w:hAnsi="Cambria Math"/>
+                      <w:i/>
+                    </w:rPr>
+                  </m:ctrlPr>
+                </m:sSupPr>
+                <m:e>
+                  <m:r>
+                    <m:rPr>
+                      <m:sty m:val="bi"/>
+                    </m:rPr>
+                    <w:rPr>
+                      <w:rFonts w:ascii="Cambria Math" w:hAnsi="Cambria Math"/>
+                    </w:rPr>
+                    <m:t>w</m:t>
+                  </m:r>
+                </m:e>
+                <m:sup>
+                  <m:r>
+                    <w:rPr>
+                      <w:rFonts w:ascii="Cambria Math" w:hAnsi="Cambria Math"/>
+                    </w:rPr>
+                    <m:t>T</m:t>
+                  </m:r>
+                </m:sup>
+              </m:sSup>
+              <m:sSub>
+                <m:sSubPr>
+                  <m:ctrlPr>
+                    <w:rPr>
+                      <w:rFonts w:ascii="Cambria Math" w:hAnsi="Cambria Math"/>
+                      <w:i/>
+                    </w:rPr>
+                  </m:ctrlPr>
+                </m:sSubPr>
+                <m:e>
+                  <m:r>
+                    <m:rPr>
+                      <m:sty m:val="bi"/>
+                    </m:rPr>
+                    <w:rPr>
+                      <w:rFonts w:ascii="Cambria Math" w:hAnsi="Cambria Math"/>
+                    </w:rPr>
+                    <m:t>x</m:t>
+                  </m:r>
+                </m:e>
+                <m:sub>
+                  <m:r>
+                    <w:rPr>
+                      <w:rFonts w:ascii="Cambria Math" w:hAnsi="Cambria Math"/>
+                    </w:rPr>
+                    <m:t>i</m:t>
+                  </m:r>
+                </m:sub>
+              </m:sSub>
+              <m:r>
+                <w:rPr>
+                  <w:rFonts w:ascii="Cambria Math" w:hAnsi="Cambria Math"/>
+                </w:rPr>
+                <m:t>+</m:t>
+              </m:r>
+              <m:sSub>
+                <m:sSubPr>
+                  <m:ctrlPr>
+                    <w:rPr>
+                      <w:rFonts w:ascii="Cambria Math" w:hAnsi="Cambria Math"/>
+                      <w:i/>
+                    </w:rPr>
+                  </m:ctrlPr>
+                </m:sSubPr>
+                <m:e>
+                  <m:r>
+                    <w:rPr>
+                      <w:rFonts w:ascii="Cambria Math" w:hAnsi="Cambria Math"/>
+                    </w:rPr>
+                    <m:t>w</m:t>
+                  </m:r>
+                </m:e>
+                <m:sub>
+                  <m:r>
+                    <w:rPr>
+                      <w:rFonts w:ascii="Cambria Math" w:hAnsi="Cambria Math"/>
+                    </w:rPr>
+                    <m:t>0</m:t>
+                  </m:r>
+                </m:sub>
+              </m:sSub>
+            </m:e>
+          </m:d>
+          <m:r>
+            <w:rPr>
+              <w:rFonts w:ascii="Cambria Math" w:hAnsi="Cambria Math"/>
+            </w:rPr>
+            <m:t>=</m:t>
+          </m:r>
+          <m:r>
+            <w:rPr>
+              <w:rFonts w:ascii="Cambria Math" w:hAnsi="Cambria Math"/>
+            </w:rPr>
+            <m:t>1</m:t>
+          </m:r>
+          <m:r>
+            <w:rPr>
+              <w:rFonts w:ascii="Cambria Math" w:eastAsiaTheme="minorEastAsia" w:hAnsi="Cambria Math"/>
+            </w:rPr>
+            <m:t>⟹</m:t>
+          </m:r>
+          <m:d>
+            <m:dPr>
+              <m:ctrlPr>
+                <w:rPr>
+                  <w:rFonts w:ascii="Cambria Math" w:hAnsi="Cambria Math"/>
+                  <w:i/>
+                </w:rPr>
+              </m:ctrlPr>
+            </m:dPr>
+            <m:e>
+              <m:sSup>
+                <m:sSupPr>
+                  <m:ctrlPr>
+                    <w:rPr>
+                      <w:rFonts w:ascii="Cambria Math" w:hAnsi="Cambria Math"/>
+                      <w:i/>
+                    </w:rPr>
+                  </m:ctrlPr>
+                </m:sSupPr>
+                <m:e>
+                  <m:r>
+                    <m:rPr>
+                      <m:sty m:val="bi"/>
+                    </m:rPr>
+                    <w:rPr>
+                      <w:rFonts w:ascii="Cambria Math" w:hAnsi="Cambria Math"/>
+                    </w:rPr>
+                    <m:t>w</m:t>
+                  </m:r>
+                </m:e>
+                <m:sup>
+                  <m:r>
+                    <w:rPr>
+                      <w:rFonts w:ascii="Cambria Math" w:hAnsi="Cambria Math"/>
+                    </w:rPr>
+                    <m:t>T</m:t>
+                  </m:r>
+                </m:sup>
+              </m:sSup>
+              <m:sSub>
+                <m:sSubPr>
+                  <m:ctrlPr>
+                    <w:rPr>
+                      <w:rFonts w:ascii="Cambria Math" w:hAnsi="Cambria Math"/>
+                      <w:i/>
+                    </w:rPr>
+                  </m:ctrlPr>
+                </m:sSubPr>
+                <m:e>
+                  <m:r>
+                    <m:rPr>
+                      <m:sty m:val="bi"/>
+                    </m:rPr>
+                    <w:rPr>
+                      <w:rFonts w:ascii="Cambria Math" w:hAnsi="Cambria Math"/>
+                    </w:rPr>
+                    <m:t>x</m:t>
+                  </m:r>
+                </m:e>
+                <m:sub>
+                  <m:r>
+                    <w:rPr>
+                      <w:rFonts w:ascii="Cambria Math" w:hAnsi="Cambria Math"/>
+                    </w:rPr>
+                    <m:t>i</m:t>
+                  </m:r>
+                </m:sub>
+              </m:sSub>
+              <m:r>
+                <w:rPr>
+                  <w:rFonts w:ascii="Cambria Math" w:hAnsi="Cambria Math"/>
+                </w:rPr>
+                <m:t>+</m:t>
+              </m:r>
+              <m:sSub>
+                <m:sSubPr>
+                  <m:ctrlPr>
+                    <w:rPr>
+                      <w:rFonts w:ascii="Cambria Math" w:hAnsi="Cambria Math"/>
+                      <w:i/>
+                    </w:rPr>
+                  </m:ctrlPr>
+                </m:sSubPr>
+                <m:e>
+                  <m:r>
+                    <w:rPr>
+                      <w:rFonts w:ascii="Cambria Math" w:hAnsi="Cambria Math"/>
+                    </w:rPr>
+                    <m:t>w</m:t>
+                  </m:r>
+                </m:e>
+                <m:sub>
+                  <m:r>
+                    <w:rPr>
+                      <w:rFonts w:ascii="Cambria Math" w:hAnsi="Cambria Math"/>
+                    </w:rPr>
+                    <m:t>0</m:t>
+                  </m:r>
+                </m:sub>
+              </m:sSub>
+            </m:e>
+          </m:d>
+          <m:r>
+            <w:rPr>
+              <w:rFonts w:ascii="Cambria Math" w:hAnsi="Cambria Math"/>
+            </w:rPr>
+            <m:t>=</m:t>
+          </m:r>
+          <m:sSub>
+            <m:sSubPr>
+              <m:ctrlPr>
+                <w:rPr>
+                  <w:rFonts w:ascii="Cambria Math" w:hAnsi="Cambria Math"/>
+                  <w:i/>
+                </w:rPr>
+              </m:ctrlPr>
+            </m:sSubPr>
+            <m:e>
+              <m:r>
+                <w:rPr>
+                  <w:rFonts w:ascii="Cambria Math" w:hAnsi="Cambria Math"/>
+                </w:rPr>
+                <m:t>y</m:t>
+              </m:r>
+            </m:e>
+            <m:sub>
+              <m:r>
+                <w:rPr>
+                  <w:rFonts w:ascii="Cambria Math" w:hAnsi="Cambria Math"/>
+                </w:rPr>
+                <m:t>i</m:t>
+              </m:r>
+            </m:sub>
+          </m:sSub>
+        </m:oMath>
+      </m:oMathPara>
+    </w:p>
+    <w:p>
+      <w:pPr>
+        <w:bidi w:val="0"/>
+        <w:rPr>
+          <w:rFonts w:eastAsiaTheme="minorEastAsia"/>
+        </w:rPr>
+      </w:pPr>
+      <m:oMathPara>
+        <m:oMath>
+          <m:r>
+            <w:rPr>
+              <w:rFonts w:ascii="Cambria Math" w:eastAsiaTheme="minorEastAsia" w:hAnsi="Cambria Math"/>
+            </w:rPr>
+            <m:t>⟹</m:t>
+          </m:r>
+          <m:sSub>
+            <m:sSubPr>
+              <m:ctrlPr>
+                <w:rPr>
+                  <w:rFonts w:ascii="Cambria Math" w:eastAsiaTheme="minorEastAsia" w:hAnsi="Cambria Math"/>
+                  <w:i/>
+                </w:rPr>
+              </m:ctrlPr>
+            </m:sSubPr>
+            <m:e>
+              <m:r>
+                <w:rPr>
+                  <w:rFonts w:ascii="Cambria Math" w:eastAsiaTheme="minorEastAsia" w:hAnsi="Cambria Math"/>
+                </w:rPr>
+                <m:t>w</m:t>
+              </m:r>
+            </m:e>
+            <m:sub>
+              <m:r>
+                <w:rPr>
+                  <w:rFonts w:ascii="Cambria Math" w:eastAsiaTheme="minorEastAsia" w:hAnsi="Cambria Math"/>
+                </w:rPr>
+                <m:t>0</m:t>
+              </m:r>
+            </m:sub>
+          </m:sSub>
+          <m:r>
+            <w:rPr>
+              <w:rFonts w:ascii="Cambria Math" w:eastAsiaTheme="minorEastAsia" w:hAnsi="Cambria Math"/>
+            </w:rPr>
+            <m:t>=</m:t>
+          </m:r>
+          <m:sSub>
+            <m:sSubPr>
+              <m:ctrlPr>
+                <w:rPr>
+                  <w:rFonts w:ascii="Cambria Math" w:eastAsiaTheme="minorEastAsia" w:hAnsi="Cambria Math"/>
+                  <w:i/>
+                </w:rPr>
+              </m:ctrlPr>
+            </m:sSubPr>
+            <m:e>
+              <m:r>
+                <w:rPr>
+                  <w:rFonts w:ascii="Cambria Math" w:eastAsiaTheme="minorEastAsia" w:hAnsi="Cambria Math"/>
+                </w:rPr>
+                <m:t>y</m:t>
+              </m:r>
+            </m:e>
+            <m:sub>
+              <m:r>
+                <w:rPr>
+                  <w:rFonts w:ascii="Cambria Math" w:eastAsiaTheme="minorEastAsia" w:hAnsi="Cambria Math"/>
+                </w:rPr>
+                <m:t>i</m:t>
+              </m:r>
+            </m:sub>
+          </m:sSub>
+          <m:r>
+            <w:rPr>
+              <w:rFonts w:ascii="Cambria Math" w:eastAsiaTheme="minorEastAsia" w:hAnsi="Cambria Math"/>
+            </w:rPr>
+            <m:t>-</m:t>
+          </m:r>
+          <m:sSup>
+            <m:sSupPr>
+              <m:ctrlPr>
+                <w:rPr>
+                  <w:rFonts w:ascii="Cambria Math" w:hAnsi="Cambria Math"/>
+                  <w:i/>
+                </w:rPr>
+              </m:ctrlPr>
+            </m:sSupPr>
+            <m:e>
+              <m:r>
+                <m:rPr>
+                  <m:sty m:val="bi"/>
+                </m:rPr>
+                <w:rPr>
+                  <w:rFonts w:ascii="Cambria Math" w:hAnsi="Cambria Math"/>
+                </w:rPr>
+                <m:t>w</m:t>
+              </m:r>
+            </m:e>
+            <m:sup>
+              <m:r>
+                <w:rPr>
+                  <w:rFonts w:ascii="Cambria Math" w:hAnsi="Cambria Math"/>
+                </w:rPr>
+                <m:t>T</m:t>
+              </m:r>
+            </m:sup>
+          </m:sSup>
+          <m:sSub>
+            <m:sSubPr>
+              <m:ctrlPr>
+                <w:rPr>
+                  <w:rFonts w:ascii="Cambria Math" w:hAnsi="Cambria Math"/>
+                  <w:i/>
+                </w:rPr>
+              </m:ctrlPr>
+            </m:sSubPr>
+            <m:e>
+              <m:r>
+                <m:rPr>
+                  <m:sty m:val="bi"/>
+                </m:rPr>
+                <w:rPr>
+                  <w:rFonts w:ascii="Cambria Math" w:hAnsi="Cambria Math"/>
+                </w:rPr>
+                <m:t>x</m:t>
+              </m:r>
+            </m:e>
+            <m:sub>
+              <m:r>
+                <w:rPr>
+                  <w:rFonts w:ascii="Cambria Math" w:hAnsi="Cambria Math"/>
+                </w:rPr>
+                <m:t>i</m:t>
+              </m:r>
+            </m:sub>
+          </m:sSub>
+        </m:oMath>
+      </m:oMathPara>
+    </w:p>
+    <w:p>
+      <w:pPr>
+        <w:bidi w:val="0"/>
+        <w:rPr>
+          <w:rFonts w:eastAsiaTheme="minorEastAsia"/>
+        </w:rPr>
+      </w:pPr>
+      <w:r>
+        <w:rPr>
+          <w:rFonts w:eastAsiaTheme="minorEastAsia"/>
+        </w:rPr>
+        <w:t>We can also average over the entire active set to get a better estimate</w:t>
+      </w:r>
+    </w:p>
+    <w:p>
+      <w:pPr>
+        <w:bidi w:val="0"/>
+        <w:rPr>
+          <w:rFonts w:eastAsiaTheme="minorEastAsia"/>
+        </w:rPr>
+      </w:pPr>
+      <m:oMathPara>
+        <m:oMath>
+          <m:sSub>
+            <m:sSubPr>
+              <m:ctrlPr>
+                <w:rPr>
+                  <w:rFonts w:ascii="Cambria Math" w:eastAsiaTheme="minorEastAsia" w:hAnsi="Cambria Math"/>
+                  <w:i/>
+                </w:rPr>
+              </m:ctrlPr>
+            </m:sSubPr>
+            <m:e>
+              <m:r>
+                <w:rPr>
+                  <w:rFonts w:ascii="Cambria Math" w:eastAsiaTheme="minorEastAsia" w:hAnsi="Cambria Math"/>
+                </w:rPr>
+                <m:t>w</m:t>
+              </m:r>
+            </m:e>
+            <m:sub>
+              <m:r>
+                <w:rPr>
+                  <w:rFonts w:ascii="Cambria Math" w:eastAsiaTheme="minorEastAsia" w:hAnsi="Cambria Math"/>
+                </w:rPr>
+                <m:t>0</m:t>
+              </m:r>
+            </m:sub>
+          </m:sSub>
+          <m:r>
+            <w:rPr>
+              <w:rFonts w:ascii="Cambria Math" w:eastAsiaTheme="minorEastAsia" w:hAnsi="Cambria Math"/>
+            </w:rPr>
+            <m:t>=</m:t>
+          </m:r>
+          <m:f>
+            <m:fPr>
+              <m:ctrlPr>
+                <w:rPr>
+                  <w:rFonts w:ascii="Cambria Math" w:eastAsiaTheme="minorEastAsia" w:hAnsi="Cambria Math"/>
+                  <w:i/>
+                </w:rPr>
+              </m:ctrlPr>
+            </m:fPr>
+            <m:num>
+              <m:r>
+                <w:rPr>
+                  <w:rFonts w:ascii="Cambria Math" w:eastAsiaTheme="minorEastAsia" w:hAnsi="Cambria Math"/>
+                </w:rPr>
+                <m:t>1</m:t>
+              </m:r>
+            </m:num>
+            <m:den>
+              <m:d>
+                <m:dPr>
+                  <m:begChr m:val="|"/>
+                  <m:endChr m:val="|"/>
+                  <m:ctrlPr>
+                    <w:rPr>
+                      <w:rFonts w:ascii="Cambria Math" w:eastAsiaTheme="minorEastAsia" w:hAnsi="Cambria Math"/>
+                      <w:i/>
+                    </w:rPr>
+                  </m:ctrlPr>
+                </m:dPr>
+                <m:e>
+                  <m:sSub>
+                    <m:sSubPr>
+                      <m:ctrlPr>
+                        <w:rPr>
+                          <w:rFonts w:ascii="Cambria Math" w:eastAsiaTheme="minorEastAsia" w:hAnsi="Cambria Math"/>
+                          <w:i/>
+                        </w:rPr>
+                      </m:ctrlPr>
+                    </m:sSubPr>
+                    <m:e>
+                      <m:r>
+                        <m:rPr>
+                          <m:scr m:val="script"/>
+                        </m:rPr>
+                        <w:rPr>
+                          <w:rFonts w:ascii="Cambria Math" w:eastAsiaTheme="minorEastAsia" w:hAnsi="Cambria Math"/>
+                        </w:rPr>
+                        <m:t>N</m:t>
+                      </m:r>
+                    </m:e>
+                    <m:sub>
+                      <m:r>
+                        <w:rPr>
+                          <w:rFonts w:ascii="Cambria Math" w:eastAsiaTheme="minorEastAsia" w:hAnsi="Cambria Math"/>
+                        </w:rPr>
+                        <m:t>A</m:t>
+                      </m:r>
+                    </m:sub>
+                  </m:sSub>
+                </m:e>
+              </m:d>
+            </m:den>
+          </m:f>
+          <m:nary>
+            <m:naryPr>
+              <m:chr m:val="∑"/>
+              <m:limLoc m:val="undOvr"/>
+              <m:ctrlPr>
+                <w:rPr>
+                  <w:rFonts w:ascii="Cambria Math" w:eastAsiaTheme="minorEastAsia" w:hAnsi="Cambria Math"/>
+                  <w:i/>
+                </w:rPr>
+              </m:ctrlPr>
+            </m:naryPr>
+            <m:sub>
+              <m:r>
+                <w:rPr>
+                  <w:rFonts w:ascii="Cambria Math" w:eastAsiaTheme="minorEastAsia" w:hAnsi="Cambria Math"/>
+                </w:rPr>
+                <m:t>i∈</m:t>
+              </m:r>
+              <m:sSub>
+                <m:sSubPr>
+                  <m:ctrlPr>
+                    <w:rPr>
+                      <w:rFonts w:ascii="Cambria Math" w:eastAsiaTheme="minorEastAsia" w:hAnsi="Cambria Math"/>
+                      <w:i/>
+                    </w:rPr>
+                  </m:ctrlPr>
+                </m:sSubPr>
+                <m:e>
+                  <m:r>
+                    <m:rPr>
+                      <m:scr m:val="script"/>
+                    </m:rPr>
+                    <w:rPr>
+                      <w:rFonts w:ascii="Cambria Math" w:eastAsiaTheme="minorEastAsia" w:hAnsi="Cambria Math"/>
+                    </w:rPr>
+                    <m:t>N</m:t>
+                  </m:r>
+                </m:e>
+                <m:sub>
+                  <m:r>
+                    <w:rPr>
+                      <w:rFonts w:ascii="Cambria Math" w:eastAsiaTheme="minorEastAsia" w:hAnsi="Cambria Math"/>
+                    </w:rPr>
+                    <m:t>A</m:t>
+                  </m:r>
+                </m:sub>
+              </m:sSub>
+            </m:sub>
+            <m:sup/>
+            <m:e>
+              <m:d>
+                <m:dPr>
+                  <m:ctrlPr>
+                    <w:rPr>
+                      <w:rFonts w:ascii="Cambria Math" w:eastAsiaTheme="minorEastAsia" w:hAnsi="Cambria Math"/>
+                      <w:i/>
+                    </w:rPr>
+                  </m:ctrlPr>
+                </m:dPr>
+                <m:e>
+                  <m:sSub>
+                    <m:sSubPr>
+                      <m:ctrlPr>
+                        <w:rPr>
+                          <w:rFonts w:ascii="Cambria Math" w:eastAsiaTheme="minorEastAsia" w:hAnsi="Cambria Math"/>
+                          <w:i/>
+                        </w:rPr>
+                      </m:ctrlPr>
+                    </m:sSubPr>
+                    <m:e>
+                      <m:r>
+                        <w:rPr>
+                          <w:rFonts w:ascii="Cambria Math" w:eastAsiaTheme="minorEastAsia" w:hAnsi="Cambria Math"/>
+                        </w:rPr>
+                        <m:t>y</m:t>
+                      </m:r>
+                    </m:e>
+                    <m:sub>
+                      <m:r>
+                        <w:rPr>
+                          <w:rFonts w:ascii="Cambria Math" w:eastAsiaTheme="minorEastAsia" w:hAnsi="Cambria Math"/>
+                        </w:rPr>
+                        <m:t>i</m:t>
+                      </m:r>
+                    </m:sub>
+                  </m:sSub>
+                  <m:r>
+                    <w:rPr>
+                      <w:rFonts w:ascii="Cambria Math" w:eastAsiaTheme="minorEastAsia" w:hAnsi="Cambria Math"/>
+                    </w:rPr>
+                    <m:t>-</m:t>
+                  </m:r>
+                  <m:sSup>
+                    <m:sSupPr>
+                      <m:ctrlPr>
+                        <w:rPr>
+                          <w:rFonts w:ascii="Cambria Math" w:hAnsi="Cambria Math"/>
+                          <w:i/>
+                        </w:rPr>
+                      </m:ctrlPr>
+                    </m:sSupPr>
+                    <m:e>
+                      <m:r>
+                        <m:rPr>
+                          <m:sty m:val="bi"/>
+                        </m:rPr>
+                        <w:rPr>
+                          <w:rFonts w:ascii="Cambria Math" w:hAnsi="Cambria Math"/>
+                        </w:rPr>
+                        <m:t>w</m:t>
+                      </m:r>
+                    </m:e>
+                    <m:sup>
+                      <m:r>
+                        <w:rPr>
+                          <w:rFonts w:ascii="Cambria Math" w:hAnsi="Cambria Math"/>
+                        </w:rPr>
+                        <m:t>T</m:t>
+                      </m:r>
+                    </m:sup>
+                  </m:sSup>
+                  <m:sSub>
+                    <m:sSubPr>
+                      <m:ctrlPr>
+                        <w:rPr>
+                          <w:rFonts w:ascii="Cambria Math" w:hAnsi="Cambria Math"/>
+                          <w:i/>
+                        </w:rPr>
+                      </m:ctrlPr>
+                    </m:sSubPr>
+                    <m:e>
+                      <m:r>
+                        <m:rPr>
+                          <m:sty m:val="bi"/>
+                        </m:rPr>
+                        <w:rPr>
+                          <w:rFonts w:ascii="Cambria Math" w:hAnsi="Cambria Math"/>
+                        </w:rPr>
+                        <m:t>x</m:t>
+                      </m:r>
+                    </m:e>
+                    <m:sub>
+                      <m:r>
+                        <w:rPr>
+                          <w:rFonts w:ascii="Cambria Math" w:hAnsi="Cambria Math"/>
+                        </w:rPr>
+                        <m:t>i</m:t>
+                      </m:r>
+                    </m:sub>
+                  </m:sSub>
+                </m:e>
+              </m:d>
+            </m:e>
+          </m:nary>
+        </m:oMath>
+      </m:oMathPara>
+    </w:p>
+    <w:p>
+      <w:pPr>
+        <w:bidi w:val="0"/>
+        <w:rPr>
+          <w:rFonts w:eastAsiaTheme="minorEastAsia"/>
+        </w:rPr>
+      </w:pPr>
     </w:p>
     <w:sectPr>
       <w:pgSz w:w="11906" w:h="16838"/>
@@ -7828,7 +10602,6 @@
   <w:style w:type="character" w:default="1" w:styleId="DefaultParagraphFont">
     <w:name w:val="Default Paragraph Font"/>
     <w:uiPriority w:val="1"/>
-    <w:semiHidden/>
     <w:unhideWhenUsed/>
   </w:style>
   <w:style w:type="table" w:default="1" w:styleId="TableNormal">
@@ -8170,7 +10943,7 @@
 </file>
 
 <file path=customXml/itemProps1.xml><?xml version="1.0" encoding="utf-8"?>
-<ds:datastoreItem xmlns:ds="http://schemas.openxmlformats.org/officeDocument/2006/customXml" ds:itemID="{7B85F680-5E65-4A6F-A88A-354826763F8C}">
+<ds:datastoreItem xmlns:ds="http://schemas.openxmlformats.org/officeDocument/2006/customXml" ds:itemID="{869046DD-6E65-44D8-A627-0FA39699C1D8}">
   <ds:schemaRefs>
     <ds:schemaRef ds:uri="http://schemas.openxmlformats.org/officeDocument/2006/bibliography"/>
   </ds:schemaRefs>

</xml_diff>

<commit_message>
Adding toy example Though it still doesn't work
</commit_message>
<xml_diff>
--- a/HW2/HW2.docx
+++ b/HW2/HW2.docx
@@ -1138,8 +1138,16 @@
         <w:rPr>
           <w:rFonts w:eastAsiaTheme="minorEastAsia"/>
         </w:rPr>
-        <w:t xml:space="preserve"> and line </w:t>
+        <w:t xml:space="preserve"> and </w:t>
       </w:r>
+      <w:proofErr w:type="gramStart"/>
+      <w:r>
+        <w:rPr>
+          <w:rFonts w:eastAsiaTheme="minorEastAsia"/>
+        </w:rPr>
+        <w:t xml:space="preserve">line </w:t>
+      </w:r>
+      <w:proofErr w:type="gramEnd"/>
       <m:oMath>
         <m:r>
           <m:rPr>
@@ -1247,8 +1255,16 @@
         <w:rPr>
           <w:rFonts w:eastAsiaTheme="minorEastAsia"/>
         </w:rPr>
-        <w:t xml:space="preserve"> onto </w:t>
+        <w:t xml:space="preserve"> </w:t>
       </w:r>
+      <w:proofErr w:type="gramStart"/>
+      <w:r>
+        <w:rPr>
+          <w:rFonts w:eastAsiaTheme="minorEastAsia"/>
+        </w:rPr>
+        <w:t xml:space="preserve">onto </w:t>
+      </w:r>
+      <w:proofErr w:type="gramEnd"/>
       <m:oMath>
         <m:r>
           <m:rPr>
@@ -4091,13 +4107,27 @@
         <w:rPr>
           <w:rFonts w:eastAsiaTheme="minorEastAsia"/>
         </w:rPr>
-        <w:t>est we use KKT conditions. The L</w:t>
+        <w:t xml:space="preserve">est we use KKT conditions. The </w:t>
+      </w:r>
+      <w:proofErr w:type="spellStart"/>
+      <w:r>
+        <w:rPr>
+          <w:rFonts w:eastAsiaTheme="minorEastAsia"/>
+        </w:rPr>
+        <w:t>L</w:t>
       </w:r>
       <w:r>
         <w:rPr>
           <w:rFonts w:eastAsiaTheme="minorEastAsia"/>
         </w:rPr>
-        <w:t>agrangian for this problem is:</w:t>
+        <w:t>agrangian</w:t>
+      </w:r>
+      <w:proofErr w:type="spellEnd"/>
+      <w:r>
+        <w:rPr>
+          <w:rFonts w:eastAsiaTheme="minorEastAsia"/>
+        </w:rPr>
+        <w:t xml:space="preserve"> for this problem is:</w:t>
       </w:r>
     </w:p>
     <w:p>
@@ -4933,8 +4963,16 @@
         <w:rPr>
           <w:rFonts w:eastAsiaTheme="minorEastAsia"/>
         </w:rPr>
-        <w:t>We of course have from the Lagrangian</w:t>
+        <w:t xml:space="preserve">We of course have from the </w:t>
       </w:r>
+      <w:proofErr w:type="spellStart"/>
+      <w:r>
+        <w:rPr>
+          <w:rFonts w:eastAsiaTheme="minorEastAsia"/>
+        </w:rPr>
+        <w:t>Lagrangian</w:t>
+      </w:r>
+      <w:proofErr w:type="spellEnd"/>
       <w:r>
         <w:rPr>
           <w:rFonts w:eastAsiaTheme="minorEastAsia"/>
@@ -5011,7 +5049,21 @@
         <w:rPr>
           <w:rFonts w:eastAsiaTheme="minorEastAsia"/>
         </w:rPr>
-        <w:t>Say we have the following Lagrangian of a general convex problem (</w:t>
+        <w:t xml:space="preserve">Say we have the following </w:t>
+      </w:r>
+      <w:proofErr w:type="spellStart"/>
+      <w:r>
+        <w:rPr>
+          <w:rFonts w:eastAsiaTheme="minorEastAsia"/>
+        </w:rPr>
+        <w:t>Lagrangian</w:t>
+      </w:r>
+      <w:proofErr w:type="spellEnd"/>
+      <w:r>
+        <w:rPr>
+          <w:rFonts w:eastAsiaTheme="minorEastAsia"/>
+        </w:rPr>
+        <w:t xml:space="preserve"> of a general convex problem (</w:t>
       </w:r>
       <m:oMath>
         <m:r>
@@ -5964,11 +6016,19 @@
           <w:rFonts w:eastAsiaTheme="minorEastAsia"/>
         </w:rPr>
       </w:pPr>
+      <w:proofErr w:type="spellStart"/>
       <w:r>
         <w:rPr>
           <w:rFonts w:eastAsiaTheme="minorEastAsia"/>
         </w:rPr>
-        <w:t xml:space="preserve">Where as the inactive constraints correspond to the case of </w:t>
+        <w:t>Where as</w:t>
+      </w:r>
+      <w:proofErr w:type="spellEnd"/>
+      <w:r>
+        <w:rPr>
+          <w:rFonts w:eastAsiaTheme="minorEastAsia"/>
+        </w:rPr>
+        <w:t xml:space="preserve"> the inactive constraints correspond to the case of </w:t>
       </w:r>
       <m:oMath>
         <m:sSub>
@@ -6246,8 +6306,16 @@
         <w:rPr>
           <w:rFonts w:eastAsiaTheme="minorEastAsia"/>
         </w:rPr>
-        <w:t xml:space="preserve"> corresponding to the active constrains play a role in defining </w:t>
+        <w:t xml:space="preserve"> corresponding to the active constrains play a role in </w:t>
       </w:r>
+      <w:proofErr w:type="gramStart"/>
+      <w:r>
+        <w:rPr>
+          <w:rFonts w:eastAsiaTheme="minorEastAsia"/>
+        </w:rPr>
+        <w:t xml:space="preserve">defining </w:t>
+      </w:r>
+      <w:proofErr w:type="gramEnd"/>
       <m:oMath>
         <m:r>
           <m:rPr>
@@ -6277,7 +6345,23 @@
         <w:rPr>
           <w:rFonts w:eastAsiaTheme="minorEastAsia"/>
         </w:rPr>
-        <w:t xml:space="preserve"> support vectors that give SVM it's name.</w:t>
+        <w:t xml:space="preserve"> support vectors that give SVM </w:t>
+      </w:r>
+      <w:proofErr w:type="spellStart"/>
+      <w:proofErr w:type="gramStart"/>
+      <w:r>
+        <w:rPr>
+          <w:rFonts w:eastAsiaTheme="minorEastAsia"/>
+        </w:rPr>
+        <w:t>it's</w:t>
+      </w:r>
+      <w:proofErr w:type="spellEnd"/>
+      <w:proofErr w:type="gramEnd"/>
+      <w:r>
+        <w:rPr>
+          <w:rFonts w:eastAsiaTheme="minorEastAsia"/>
+        </w:rPr>
+        <w:t xml:space="preserve"> name.</w:t>
       </w:r>
     </w:p>
     <w:p>
@@ -6322,7 +6406,21 @@
         <w:rPr>
           <w:rFonts w:eastAsiaTheme="minorEastAsia"/>
         </w:rPr>
-        <w:t>The Dual form is derived by taking the results from the previous question (4d), (4e) and substituting them into the Lagrangian:</w:t>
+        <w:t xml:space="preserve">The Dual form is derived by taking the results from the previous question (4d), (4e) and substituting them into the </w:t>
+      </w:r>
+      <w:proofErr w:type="spellStart"/>
+      <w:r>
+        <w:rPr>
+          <w:rFonts w:eastAsiaTheme="minorEastAsia"/>
+        </w:rPr>
+        <w:t>Lagrangian</w:t>
+      </w:r>
+      <w:proofErr w:type="spellEnd"/>
+      <w:r>
+        <w:rPr>
+          <w:rFonts w:eastAsiaTheme="minorEastAsia"/>
+        </w:rPr>
+        <w:t>:</w:t>
       </w:r>
     </w:p>
     <w:p>
@@ -9137,8 +9235,6 @@
         </w:rPr>
         <w:t>ly</w:t>
       </w:r>
-      <w:bookmarkStart w:id="0" w:name="_GoBack"/>
-      <w:bookmarkEnd w:id="0"/>
       <w:r>
         <w:rPr>
           <w:rFonts w:eastAsiaTheme="minorEastAsia"/>
@@ -10119,11 +10215,296 @@
     </w:p>
     <w:p>
       <w:pPr>
-        <w:bidi w:val="0"/>
-        <w:rPr>
-          <w:rFonts w:eastAsiaTheme="minorEastAsia"/>
-        </w:rPr>
-      </w:pPr>
+        <w:pStyle w:val="Heading3"/>
+        <w:bidi w:val="0"/>
+        <w:rPr>
+          <w:rFonts w:eastAsiaTheme="minorEastAsia"/>
+        </w:rPr>
+      </w:pPr>
+      <w:r>
+        <w:rPr>
+          <w:rFonts w:eastAsiaTheme="minorEastAsia"/>
+        </w:rPr>
+        <w:t>Q6</w:t>
+      </w:r>
+    </w:p>
+    <w:p>
+      <w:pPr>
+        <w:bidi w:val="0"/>
+        <w:rPr>
+          <w:rFonts w:eastAsiaTheme="minorEastAsia"/>
+        </w:rPr>
+      </w:pPr>
+      <w:r>
+        <w:rPr>
+          <w:rFonts w:eastAsiaTheme="minorEastAsia"/>
+        </w:rPr>
+        <w:t>…</w:t>
+      </w:r>
+    </w:p>
+    <w:p>
+      <w:pPr>
+        <w:pStyle w:val="Heading3"/>
+        <w:bidi w:val="0"/>
+        <w:rPr>
+          <w:rFonts w:eastAsiaTheme="minorEastAsia"/>
+        </w:rPr>
+      </w:pPr>
+      <w:r>
+        <w:rPr>
+          <w:rFonts w:eastAsiaTheme="minorEastAsia"/>
+        </w:rPr>
+        <w:t>Q7</w:t>
+      </w:r>
+    </w:p>
+    <w:p>
+      <w:pPr>
+        <w:bidi w:val="0"/>
+        <w:rPr>
+          <w:rFonts w:eastAsiaTheme="minorEastAsia"/>
+        </w:rPr>
+      </w:pPr>
+      <w:r>
+        <w:rPr>
+          <w:rFonts w:eastAsiaTheme="minorEastAsia"/>
+        </w:rPr>
+        <w:t>….</w:t>
+      </w:r>
+    </w:p>
+    <w:p>
+      <w:pPr>
+        <w:pStyle w:val="Heading3"/>
+        <w:bidi w:val="0"/>
+        <w:rPr>
+          <w:rFonts w:eastAsiaTheme="minorEastAsia"/>
+        </w:rPr>
+      </w:pPr>
+      <w:r>
+        <w:rPr>
+          <w:rFonts w:eastAsiaTheme="minorEastAsia"/>
+        </w:rPr>
+        <w:t>Q8</w:t>
+      </w:r>
+    </w:p>
+    <w:p>
+      <w:pPr>
+        <w:bidi w:val="0"/>
+        <w:rPr>
+          <w:rFonts w:asciiTheme="majorHAnsi" w:eastAsiaTheme="minorEastAsia" w:hAnsiTheme="majorHAnsi" w:cstheme="majorBidi"/>
+        </w:rPr>
+      </w:pPr>
+      <w:r>
+        <w:rPr>
+          <w:rFonts w:asciiTheme="majorHAnsi" w:eastAsiaTheme="minorEastAsia" w:hAnsiTheme="majorHAnsi" w:cstheme="majorBidi"/>
+        </w:rPr>
+        <w:t>For the following box set</w:t>
+      </w:r>
+    </w:p>
+    <w:p>
+      <w:pPr>
+        <w:bidi w:val="0"/>
+        <w:rPr>
+          <w:rFonts w:asciiTheme="majorHAnsi" w:eastAsiaTheme="minorEastAsia" w:hAnsiTheme="majorHAnsi" w:cstheme="majorBidi"/>
+        </w:rPr>
+      </w:pPr>
+      <m:oMathPara>
+        <m:oMath>
+          <m:r>
+            <m:rPr>
+              <m:scr m:val="script"/>
+            </m:rPr>
+            <w:rPr>
+              <w:rFonts w:ascii="Cambria Math" w:eastAsiaTheme="minorEastAsia" w:hAnsi="Cambria Math"/>
+            </w:rPr>
+            <m:t>B=</m:t>
+          </m:r>
+          <m:d>
+            <m:dPr>
+              <m:begChr m:val="{"/>
+              <m:endChr m:val="}"/>
+              <m:ctrlPr>
+                <w:rPr>
+                  <w:rFonts w:ascii="Cambria Math" w:eastAsiaTheme="minorEastAsia" w:hAnsi="Cambria Math"/>
+                  <w:i/>
+                </w:rPr>
+              </m:ctrlPr>
+            </m:dPr>
+            <m:e>
+              <m:r>
+                <w:rPr>
+                  <w:rFonts w:ascii="Cambria Math" w:eastAsiaTheme="minorEastAsia" w:hAnsi="Cambria Math"/>
+                </w:rPr>
+                <m:t>x:a≤x≤b</m:t>
+              </m:r>
+            </m:e>
+          </m:d>
+        </m:oMath>
+      </m:oMathPara>
+    </w:p>
+    <w:p>
+      <w:pPr>
+        <w:bidi w:val="0"/>
+        <w:rPr>
+          <w:rFonts w:asciiTheme="majorHAnsi" w:eastAsiaTheme="minorEastAsia" w:hAnsiTheme="majorHAnsi" w:cstheme="majorBidi"/>
+        </w:rPr>
+      </w:pPr>
+      <w:r>
+        <w:rPr>
+          <w:rFonts w:asciiTheme="majorHAnsi" w:eastAsiaTheme="minorEastAsia" w:hAnsiTheme="majorHAnsi" w:cstheme="majorBidi"/>
+        </w:rPr>
+        <w:t xml:space="preserve">The projection of x on </w:t>
+      </w:r>
+      <m:oMath>
+        <m:r>
+          <m:rPr>
+            <m:scr m:val="script"/>
+          </m:rPr>
+          <w:rPr>
+            <w:rFonts w:ascii="Cambria Math" w:eastAsiaTheme="minorEastAsia" w:hAnsi="Cambria Math" w:cstheme="majorBidi"/>
+          </w:rPr>
+          <m:t>B</m:t>
+        </m:r>
+      </m:oMath>
+    </w:p>
+    <w:p>
+      <w:pPr>
+        <w:bidi w:val="0"/>
+        <w:rPr>
+          <w:rFonts w:asciiTheme="majorHAnsi" w:eastAsiaTheme="minorEastAsia" w:hAnsiTheme="majorHAnsi" w:cstheme="majorBidi"/>
+        </w:rPr>
+      </w:pPr>
+      <m:oMathPara>
+        <m:oMath>
+          <m:sSub>
+            <m:sSubPr>
+              <m:ctrlPr>
+                <w:rPr>
+                  <w:rFonts w:ascii="Cambria Math" w:eastAsiaTheme="minorEastAsia" w:hAnsi="Cambria Math" w:cstheme="majorBidi"/>
+                  <w:i/>
+                </w:rPr>
+              </m:ctrlPr>
+            </m:sSubPr>
+            <m:e>
+              <m:r>
+                <m:rPr>
+                  <m:scr m:val="script"/>
+                </m:rPr>
+                <w:rPr>
+                  <w:rFonts w:ascii="Cambria Math" w:eastAsiaTheme="minorEastAsia" w:hAnsi="Cambria Math" w:cstheme="majorBidi"/>
+                </w:rPr>
+                <m:t>P</m:t>
+              </m:r>
+            </m:e>
+            <m:sub>
+              <m:r>
+                <m:rPr>
+                  <m:scr m:val="script"/>
+                </m:rPr>
+                <w:rPr>
+                  <w:rFonts w:ascii="Cambria Math" w:eastAsiaTheme="minorEastAsia" w:hAnsi="Cambria Math" w:cstheme="majorBidi"/>
+                </w:rPr>
+                <m:t>B</m:t>
+              </m:r>
+            </m:sub>
+          </m:sSub>
+          <m:d>
+            <m:dPr>
+              <m:ctrlPr>
+                <w:rPr>
+                  <w:rFonts w:ascii="Cambria Math" w:eastAsiaTheme="minorEastAsia" w:hAnsi="Cambria Math" w:cstheme="majorBidi"/>
+                  <w:i/>
+                </w:rPr>
+              </m:ctrlPr>
+            </m:dPr>
+            <m:e>
+              <m:r>
+                <w:rPr>
+                  <w:rFonts w:ascii="Cambria Math" w:eastAsiaTheme="minorEastAsia" w:hAnsi="Cambria Math" w:cstheme="majorBidi"/>
+                </w:rPr>
+                <m:t>x</m:t>
+              </m:r>
+            </m:e>
+          </m:d>
+          <m:r>
+            <w:rPr>
+              <w:rFonts w:ascii="Cambria Math" w:eastAsiaTheme="minorEastAsia" w:hAnsi="Cambria Math" w:cstheme="majorBidi"/>
+            </w:rPr>
+            <m:t>=</m:t>
+          </m:r>
+          <m:d>
+            <m:dPr>
+              <m:begChr m:val="{"/>
+              <m:endChr m:val=""/>
+              <m:ctrlPr>
+                <w:rPr>
+                  <w:rFonts w:ascii="Cambria Math" w:eastAsiaTheme="minorEastAsia" w:hAnsi="Cambria Math" w:cstheme="majorBidi"/>
+                  <w:i/>
+                </w:rPr>
+              </m:ctrlPr>
+            </m:dPr>
+            <m:e>
+              <m:m>
+                <m:mPr>
+                  <m:mcs>
+                    <m:mc>
+                      <m:mcPr>
+                        <m:count m:val="1"/>
+                        <m:mcJc m:val="center"/>
+                      </m:mcPr>
+                    </m:mc>
+                  </m:mcs>
+                  <m:ctrlPr>
+                    <w:rPr>
+                      <w:rFonts w:ascii="Cambria Math" w:eastAsiaTheme="minorEastAsia" w:hAnsi="Cambria Math" w:cstheme="majorBidi"/>
+                      <w:i/>
+                    </w:rPr>
+                  </m:ctrlPr>
+                </m:mPr>
+                <m:mr>
+                  <m:e>
+                    <m:r>
+                      <w:rPr>
+                        <w:rFonts w:ascii="Cambria Math" w:eastAsiaTheme="minorEastAsia" w:hAnsi="Cambria Math" w:cstheme="majorBidi"/>
+                      </w:rPr>
+                      <m:t>a,                 x≤a</m:t>
+                    </m:r>
+                  </m:e>
+                </m:mr>
+                <m:mr>
+                  <m:e>
+                    <m:r>
+                      <w:rPr>
+                        <w:rFonts w:ascii="Cambria Math" w:eastAsiaTheme="minorEastAsia" w:hAnsi="Cambria Math" w:cstheme="majorBidi"/>
+                      </w:rPr>
+                      <m:t>x,  a&lt;x&lt;b</m:t>
+                    </m:r>
+                  </m:e>
+                </m:mr>
+                <m:mr>
+                  <m:e>
+                    <m:r>
+                      <w:rPr>
+                        <w:rFonts w:ascii="Cambria Math" w:eastAsiaTheme="minorEastAsia" w:hAnsi="Cambria Math" w:cstheme="majorBidi"/>
+                      </w:rPr>
+                      <m:t>b,                 x≥b</m:t>
+                    </m:r>
+                  </m:e>
+                </m:mr>
+              </m:m>
+            </m:e>
+          </m:d>
+        </m:oMath>
+      </m:oMathPara>
+    </w:p>
+    <w:p>
+      <w:pPr>
+        <w:bidi w:val="0"/>
+        <w:rPr>
+          <w:rFonts w:asciiTheme="majorHAnsi" w:eastAsiaTheme="minorEastAsia" w:hAnsiTheme="majorHAnsi" w:cstheme="majorBidi"/>
+        </w:rPr>
+      </w:pPr>
+      <w:bookmarkStart w:id="0" w:name="_GoBack"/>
+      <w:bookmarkEnd w:id="0"/>
     </w:p>
     <w:sectPr>
       <w:pgSz w:w="11906" w:h="16838"/>
@@ -10943,7 +11324,7 @@
 </file>
 
 <file path=customXml/itemProps1.xml><?xml version="1.0" encoding="utf-8"?>
-<ds:datastoreItem xmlns:ds="http://schemas.openxmlformats.org/officeDocument/2006/customXml" ds:itemID="{869046DD-6E65-44D8-A627-0FA39699C1D8}">
+<ds:datastoreItem xmlns:ds="http://schemas.openxmlformats.org/officeDocument/2006/customXml" ds:itemID="{FB8E985E-81E2-4729-B4F5-12D85AFCA33C}">
   <ds:schemaRefs>
     <ds:schemaRef ds:uri="http://schemas.openxmlformats.org/officeDocument/2006/bibliography"/>
   </ds:schemaRefs>

</xml_diff>

<commit_message>
Finished part of Q11
</commit_message>
<xml_diff>
--- a/HW2/HW2.docx
+++ b/HW2/HW2.docx
@@ -443,6 +443,7 @@
                           <w:p>
                             <w:pPr>
                               <w:rPr>
+                                <w:rFonts w:hint="cs"/>
                                 <w:i/>
                                 <w:rtl/>
                               </w:rPr>
@@ -509,6 +510,7 @@
                     <w:p>
                       <w:pPr>
                         <w:rPr>
+                          <w:rFonts w:hint="cs"/>
                           <w:i/>
                           <w:rtl/>
                         </w:rPr>
@@ -11053,16 +11055,7 @@
             <w:rPr>
               <w:rFonts w:ascii="Cambria Math" w:hAnsi="Cambria Math"/>
             </w:rPr>
-            <m:t>μ</m:t>
-          </m:r>
-          <m:r>
-            <m:rPr>
-              <m:sty m:val="bi"/>
-            </m:rPr>
-            <w:rPr>
-              <w:rFonts w:ascii="Cambria Math" w:hAnsi="Cambria Math"/>
-            </w:rPr>
-            <m:t>≥0</m:t>
+            <m:t>μ≥0</m:t>
           </m:r>
           <m:r>
             <w:rPr>
@@ -11454,13 +11447,7 @@
             <w:rPr>
               <w:rFonts w:ascii="Cambria Math" w:eastAsiaTheme="minorEastAsia" w:hAnsi="Cambria Math"/>
             </w:rPr>
-            <m:t xml:space="preserve">=0,    </m:t>
-          </m:r>
-          <m:r>
-            <w:rPr>
-              <w:rFonts w:ascii="Cambria Math" w:eastAsiaTheme="minorEastAsia" w:hAnsi="Cambria Math"/>
-            </w:rPr>
-            <m:t>∀i</m:t>
+            <m:t>=0,    ∀i</m:t>
           </m:r>
         </m:oMath>
       </m:oMathPara>
@@ -12905,13 +12892,7 @@
             <w:rPr>
               <w:rFonts w:ascii="Cambria Math" w:eastAsiaTheme="minorEastAsia" w:hAnsi="Cambria Math"/>
             </w:rPr>
-            <m:t>&gt;</m:t>
-          </m:r>
-          <m:r>
-            <w:rPr>
-              <w:rFonts w:ascii="Cambria Math" w:eastAsiaTheme="minorEastAsia" w:hAnsi="Cambria Math"/>
-            </w:rPr>
-            <m:t>0</m:t>
+            <m:t>&gt;0</m:t>
           </m:r>
         </m:oMath>
       </m:oMathPara>
@@ -12936,16 +12917,6 @@
     </w:p>
     <w:p>
       <w:pPr>
-        <w:bidi w:val="0"/>
-        <w:rPr>
-          <w:rFonts w:asciiTheme="majorHAnsi" w:eastAsiaTheme="minorEastAsia" w:hAnsiTheme="majorHAnsi"/>
-        </w:rPr>
-      </w:pPr>
-      <w:bookmarkStart w:id="0" w:name="_GoBack"/>
-      <w:bookmarkEnd w:id="0"/>
-    </w:p>
-    <w:p>
-      <w:pPr>
         <w:pStyle w:val="Heading3"/>
         <w:bidi w:val="0"/>
         <w:rPr>
@@ -12966,6 +12937,1468 @@
           <w:rFonts w:asciiTheme="majorHAnsi" w:eastAsiaTheme="minorEastAsia" w:hAnsiTheme="majorHAnsi" w:cstheme="majorBidi"/>
         </w:rPr>
       </w:pPr>
+      <w:r>
+        <w:rPr>
+          <w:rFonts w:asciiTheme="majorHAnsi" w:eastAsiaTheme="minorEastAsia" w:hAnsiTheme="majorHAnsi" w:cstheme="majorBidi"/>
+        </w:rPr>
+        <w:t>For the following problem</w:t>
+      </w:r>
+    </w:p>
+    <w:p>
+      <w:pPr>
+        <w:bidi w:val="0"/>
+        <w:rPr>
+          <w:rFonts w:eastAsiaTheme="minorEastAsia"/>
+        </w:rPr>
+      </w:pPr>
+      <m:oMathPara>
+        <m:oMath>
+          <m:func>
+            <m:funcPr>
+              <m:ctrlPr>
+                <w:rPr>
+                  <w:rFonts w:ascii="Cambria Math" w:hAnsi="Cambria Math"/>
+                </w:rPr>
+              </m:ctrlPr>
+            </m:funcPr>
+            <m:fName>
+              <m:limLow>
+                <m:limLowPr>
+                  <m:ctrlPr>
+                    <w:rPr>
+                      <w:rFonts w:ascii="Cambria Math" w:hAnsi="Cambria Math"/>
+                    </w:rPr>
+                  </m:ctrlPr>
+                </m:limLowPr>
+                <m:e>
+                  <m:r>
+                    <m:rPr>
+                      <m:sty m:val="p"/>
+                    </m:rPr>
+                    <w:rPr>
+                      <w:rFonts w:ascii="Cambria Math" w:hAnsi="Cambria Math"/>
+                    </w:rPr>
+                    <m:t>min</m:t>
+                  </m:r>
+                </m:e>
+                <m:lim>
+                  <m:r>
+                    <m:rPr>
+                      <m:sty m:val="p"/>
+                    </m:rPr>
+                    <w:rPr>
+                      <w:rFonts w:ascii="Cambria Math" w:hAnsi="Cambria Math"/>
+                    </w:rPr>
+                    <m:t>x</m:t>
+                  </m:r>
+                </m:lim>
+              </m:limLow>
+              <m:ctrlPr>
+                <w:rPr>
+                  <w:rFonts w:ascii="Cambria Math" w:hAnsi="Cambria Math"/>
+                  <w:i/>
+                </w:rPr>
+              </m:ctrlPr>
+            </m:fName>
+            <m:e>
+              <m:r>
+                <w:rPr>
+                  <w:rFonts w:ascii="Cambria Math" w:hAnsi="Cambria Math"/>
+                </w:rPr>
+                <m:t>f</m:t>
+              </m:r>
+              <m:d>
+                <m:dPr>
+                  <m:ctrlPr>
+                    <w:rPr>
+                      <w:rFonts w:ascii="Cambria Math" w:hAnsi="Cambria Math"/>
+                      <w:i/>
+                    </w:rPr>
+                  </m:ctrlPr>
+                </m:dPr>
+                <m:e>
+                  <m:r>
+                    <m:rPr>
+                      <m:sty m:val="bi"/>
+                    </m:rPr>
+                    <w:rPr>
+                      <w:rFonts w:ascii="Cambria Math" w:hAnsi="Cambria Math"/>
+                    </w:rPr>
+                    <m:t>x</m:t>
+                  </m:r>
+                </m:e>
+              </m:d>
+              <m:ctrlPr>
+                <w:rPr>
+                  <w:rFonts w:ascii="Cambria Math" w:hAnsi="Cambria Math"/>
+                  <w:i/>
+                </w:rPr>
+              </m:ctrlPr>
+            </m:e>
+          </m:func>
+          <m:r>
+            <w:rPr>
+              <w:rFonts w:ascii="Cambria Math" w:hAnsi="Cambria Math"/>
+            </w:rPr>
+            <m:t>=</m:t>
+          </m:r>
+          <m:func>
+            <m:funcPr>
+              <m:ctrlPr>
+                <w:rPr>
+                  <w:rFonts w:ascii="Cambria Math" w:hAnsi="Cambria Math"/>
+                  <w:i/>
+                </w:rPr>
+              </m:ctrlPr>
+            </m:funcPr>
+            <m:fName>
+              <m:limLow>
+                <m:limLowPr>
+                  <m:ctrlPr>
+                    <w:rPr>
+                      <w:rFonts w:ascii="Cambria Math" w:hAnsi="Cambria Math"/>
+                      <w:i/>
+                    </w:rPr>
+                  </m:ctrlPr>
+                </m:limLowPr>
+                <m:e>
+                  <m:r>
+                    <m:rPr>
+                      <m:sty m:val="p"/>
+                    </m:rPr>
+                    <w:rPr>
+                      <w:rFonts w:ascii="Cambria Math" w:hAnsi="Cambria Math"/>
+                    </w:rPr>
+                    <m:t>min</m:t>
+                  </m:r>
+                  <m:ctrlPr>
+                    <w:rPr>
+                      <w:rFonts w:ascii="Cambria Math" w:hAnsi="Cambria Math"/>
+                    </w:rPr>
+                  </m:ctrlPr>
+                </m:e>
+                <m:lim>
+                  <m:r>
+                    <w:rPr>
+                      <w:rFonts w:ascii="Cambria Math" w:hAnsi="Cambria Math"/>
+                    </w:rPr>
+                    <m:t>x</m:t>
+                  </m:r>
+                  <m:ctrlPr>
+                    <w:rPr>
+                      <w:rFonts w:ascii="Cambria Math" w:hAnsi="Cambria Math"/>
+                    </w:rPr>
+                  </m:ctrlPr>
+                </m:lim>
+              </m:limLow>
+            </m:fName>
+            <m:e>
+              <m:sSup>
+                <m:sSupPr>
+                  <m:ctrlPr>
+                    <w:rPr>
+                      <w:rFonts w:ascii="Cambria Math" w:hAnsi="Cambria Math"/>
+                      <w:i/>
+                    </w:rPr>
+                  </m:ctrlPr>
+                </m:sSupPr>
+                <m:e>
+                  <m:d>
+                    <m:dPr>
+                      <m:begChr m:val="‖"/>
+                      <m:endChr m:val="‖"/>
+                      <m:ctrlPr>
+                        <w:rPr>
+                          <w:rFonts w:ascii="Cambria Math" w:hAnsi="Cambria Math"/>
+                          <w:i/>
+                        </w:rPr>
+                      </m:ctrlPr>
+                    </m:dPr>
+                    <m:e>
+                      <m:r>
+                        <w:rPr>
+                          <w:rFonts w:ascii="Cambria Math" w:hAnsi="Cambria Math"/>
+                        </w:rPr>
+                        <m:t>x-</m:t>
+                      </m:r>
+                      <m:d>
+                        <m:dPr>
+                          <m:begChr m:val="["/>
+                          <m:endChr m:val="]"/>
+                          <m:ctrlPr>
+                            <w:rPr>
+                              <w:rFonts w:ascii="Cambria Math" w:hAnsi="Cambria Math"/>
+                              <w:i/>
+                            </w:rPr>
+                          </m:ctrlPr>
+                        </m:dPr>
+                        <m:e>
+                          <m:m>
+                            <m:mPr>
+                              <m:mcs>
+                                <m:mc>
+                                  <m:mcPr>
+                                    <m:count m:val="1"/>
+                                    <m:mcJc m:val="center"/>
+                                  </m:mcPr>
+                                </m:mc>
+                              </m:mcs>
+                              <m:ctrlPr>
+                                <w:rPr>
+                                  <w:rFonts w:ascii="Cambria Math" w:hAnsi="Cambria Math"/>
+                                  <w:i/>
+                                </w:rPr>
+                              </m:ctrlPr>
+                            </m:mPr>
+                            <m:mr>
+                              <m:e>
+                                <m:r>
+                                  <w:rPr>
+                                    <w:rFonts w:ascii="Cambria Math" w:hAnsi="Cambria Math"/>
+                                  </w:rPr>
+                                  <m:t>-1</m:t>
+                                </m:r>
+                              </m:e>
+                            </m:mr>
+                            <m:mr>
+                              <m:e>
+                                <m:r>
+                                  <w:rPr>
+                                    <w:rFonts w:ascii="Cambria Math" w:hAnsi="Cambria Math"/>
+                                  </w:rPr>
+                                  <m:t>0.5</m:t>
+                                </m:r>
+                              </m:e>
+                            </m:mr>
+                          </m:m>
+                        </m:e>
+                      </m:d>
+                    </m:e>
+                  </m:d>
+                </m:e>
+                <m:sup>
+                  <m:r>
+                    <w:rPr>
+                      <w:rFonts w:ascii="Cambria Math" w:hAnsi="Cambria Math"/>
+                    </w:rPr>
+                    <m:t>2</m:t>
+                  </m:r>
+                </m:sup>
+              </m:sSup>
+            </m:e>
+          </m:func>
+          <m:r>
+            <w:rPr>
+              <w:rFonts w:ascii="Cambria Math" w:hAnsi="Cambria Math"/>
+            </w:rPr>
+            <m:t xml:space="preserve">⁡s.t. </m:t>
+          </m:r>
+          <m:r>
+            <m:rPr>
+              <m:sty m:val="bi"/>
+            </m:rPr>
+            <w:rPr>
+              <w:rFonts w:ascii="Cambria Math" w:hAnsi="Cambria Math"/>
+            </w:rPr>
+            <m:t>0</m:t>
+          </m:r>
+          <m:r>
+            <w:rPr>
+              <w:rFonts w:ascii="Cambria Math" w:hAnsi="Cambria Math"/>
+            </w:rPr>
+            <m:t>≤</m:t>
+          </m:r>
+          <m:r>
+            <m:rPr>
+              <m:sty m:val="bi"/>
+            </m:rPr>
+            <w:rPr>
+              <w:rFonts w:ascii="Cambria Math" w:hAnsi="Cambria Math"/>
+            </w:rPr>
+            <m:t>x</m:t>
+          </m:r>
+          <m:r>
+            <w:rPr>
+              <w:rFonts w:ascii="Cambria Math" w:hAnsi="Cambria Math"/>
+            </w:rPr>
+            <m:t>≤</m:t>
+          </m:r>
+          <m:r>
+            <m:rPr>
+              <m:sty m:val="bi"/>
+            </m:rPr>
+            <w:rPr>
+              <w:rFonts w:ascii="Cambria Math" w:hAnsi="Cambria Math"/>
+            </w:rPr>
+            <m:t>1</m:t>
+          </m:r>
+        </m:oMath>
+      </m:oMathPara>
+    </w:p>
+    <w:p>
+      <w:pPr>
+        <w:bidi w:val="0"/>
+        <w:rPr>
+          <w:rFonts w:asciiTheme="majorHAnsi" w:eastAsiaTheme="minorEastAsia" w:hAnsiTheme="majorHAnsi" w:cstheme="majorBidi"/>
+        </w:rPr>
+      </w:pPr>
+      <w:r>
+        <w:rPr>
+          <w:rFonts w:asciiTheme="majorHAnsi" w:eastAsiaTheme="minorEastAsia" w:hAnsiTheme="majorHAnsi" w:cstheme="majorBidi"/>
+        </w:rPr>
+        <w:t xml:space="preserve">I will approach this problem in this way. If I knew the solution I would know which of the constraints are active the problem would be easy to solve. But I do know what the solution to the unconstrained problem would be. </w:t>
+      </w:r>
+      <m:oMath>
+        <m:r>
+          <w:rPr>
+            <w:rFonts w:ascii="Cambria Math" w:eastAsiaTheme="minorEastAsia" w:hAnsi="Cambria Math" w:cstheme="majorBidi"/>
+          </w:rPr>
+          <m:t>x=</m:t>
+        </m:r>
+        <m:sSup>
+          <m:sSupPr>
+            <m:ctrlPr>
+              <w:rPr>
+                <w:rFonts w:ascii="Cambria Math" w:eastAsiaTheme="minorEastAsia" w:hAnsi="Cambria Math" w:cstheme="majorBidi"/>
+                <w:i/>
+              </w:rPr>
+            </m:ctrlPr>
+          </m:sSupPr>
+          <m:e>
+            <m:d>
+              <m:dPr>
+                <m:begChr m:val="["/>
+                <m:endChr m:val="]"/>
+                <m:ctrlPr>
+                  <w:rPr>
+                    <w:rFonts w:ascii="Cambria Math" w:eastAsiaTheme="minorEastAsia" w:hAnsi="Cambria Math" w:cstheme="majorBidi"/>
+                    <w:i/>
+                  </w:rPr>
+                </m:ctrlPr>
+              </m:dPr>
+              <m:e>
+                <m:m>
+                  <m:mPr>
+                    <m:mcs>
+                      <m:mc>
+                        <m:mcPr>
+                          <m:count m:val="2"/>
+                          <m:mcJc m:val="center"/>
+                        </m:mcPr>
+                      </m:mc>
+                    </m:mcs>
+                    <m:ctrlPr>
+                      <w:rPr>
+                        <w:rFonts w:ascii="Cambria Math" w:eastAsiaTheme="minorEastAsia" w:hAnsi="Cambria Math" w:cstheme="majorBidi"/>
+                        <w:i/>
+                      </w:rPr>
+                    </m:ctrlPr>
+                  </m:mPr>
+                  <m:mr>
+                    <m:e>
+                      <m:r>
+                        <w:rPr>
+                          <w:rFonts w:ascii="Cambria Math" w:eastAsiaTheme="minorEastAsia" w:hAnsi="Cambria Math" w:cstheme="majorBidi"/>
+                        </w:rPr>
+                        <m:t>-1</m:t>
+                      </m:r>
+                    </m:e>
+                    <m:e>
+                      <m:r>
+                        <w:rPr>
+                          <w:rFonts w:ascii="Cambria Math" w:eastAsiaTheme="minorEastAsia" w:hAnsi="Cambria Math" w:cstheme="majorBidi"/>
+                        </w:rPr>
+                        <m:t>0.5</m:t>
+                      </m:r>
+                    </m:e>
+                  </m:mr>
+                </m:m>
+              </m:e>
+            </m:d>
+          </m:e>
+          <m:sup>
+            <m:r>
+              <w:rPr>
+                <w:rFonts w:ascii="Cambria Math" w:eastAsiaTheme="minorEastAsia" w:hAnsi="Cambria Math" w:cstheme="majorBidi"/>
+              </w:rPr>
+              <m:t>T</m:t>
+            </m:r>
+          </m:sup>
+        </m:sSup>
+      </m:oMath>
+      <w:r>
+        <w:rPr>
+          <w:rFonts w:asciiTheme="majorHAnsi" w:eastAsiaTheme="minorEastAsia" w:hAnsiTheme="majorHAnsi" w:cstheme="majorBidi"/>
+        </w:rPr>
+        <w:t>.</w:t>
+      </w:r>
+      <w:r>
+        <w:rPr>
+          <w:rFonts w:asciiTheme="majorHAnsi" w:eastAsiaTheme="minorEastAsia" w:hAnsiTheme="majorHAnsi" w:cstheme="majorBidi"/>
+        </w:rPr>
+        <w:t xml:space="preserve"> Using this can expose which constraints would be </w:t>
+      </w:r>
+      <w:proofErr w:type="gramStart"/>
+      <w:r>
+        <w:rPr>
+          <w:rFonts w:asciiTheme="majorHAnsi" w:eastAsiaTheme="minorEastAsia" w:hAnsiTheme="majorHAnsi" w:cstheme="majorBidi"/>
+        </w:rPr>
+        <w:t xml:space="preserve">active </w:t>
+      </w:r>
+      <w:proofErr w:type="gramEnd"/>
+      <m:oMath>
+        <m:r>
+          <w:rPr>
+            <w:rFonts w:ascii="Cambria Math" w:eastAsiaTheme="minorEastAsia" w:hAnsi="Cambria Math" w:cstheme="majorBidi"/>
+          </w:rPr>
+          <m:t>⟹</m:t>
+        </m:r>
+        <m:sSub>
+          <m:sSubPr>
+            <m:ctrlPr>
+              <w:rPr>
+                <w:rFonts w:ascii="Cambria Math" w:eastAsiaTheme="minorEastAsia" w:hAnsi="Cambria Math" w:cstheme="majorBidi"/>
+                <w:i/>
+              </w:rPr>
+            </m:ctrlPr>
+          </m:sSubPr>
+          <m:e>
+            <m:r>
+              <w:rPr>
+                <w:rFonts w:ascii="Cambria Math" w:eastAsiaTheme="minorEastAsia" w:hAnsi="Cambria Math" w:cstheme="majorBidi"/>
+              </w:rPr>
+              <m:t>x</m:t>
+            </m:r>
+          </m:e>
+          <m:sub>
+            <m:r>
+              <w:rPr>
+                <w:rFonts w:ascii="Cambria Math" w:eastAsiaTheme="minorEastAsia" w:hAnsi="Cambria Math" w:cstheme="majorBidi"/>
+              </w:rPr>
+              <m:t>1</m:t>
+            </m:r>
+          </m:sub>
+        </m:sSub>
+        <m:r>
+          <w:rPr>
+            <w:rFonts w:ascii="Cambria Math" w:eastAsiaTheme="minorEastAsia" w:hAnsi="Cambria Math" w:cstheme="majorBidi"/>
+          </w:rPr>
+          <m:t>=0</m:t>
+        </m:r>
+      </m:oMath>
+      <w:r>
+        <w:rPr>
+          <w:rFonts w:asciiTheme="majorHAnsi" w:eastAsiaTheme="minorEastAsia" w:hAnsiTheme="majorHAnsi" w:cstheme="majorBidi"/>
+        </w:rPr>
+        <w:t xml:space="preserve">. The </w:t>
+      </w:r>
+      <m:oMath>
+        <m:sSub>
+          <m:sSubPr>
+            <m:ctrlPr>
+              <w:rPr>
+                <w:rFonts w:ascii="Cambria Math" w:eastAsiaTheme="minorEastAsia" w:hAnsi="Cambria Math" w:cstheme="majorBidi"/>
+                <w:i/>
+              </w:rPr>
+            </m:ctrlPr>
+          </m:sSubPr>
+          <m:e>
+            <m:r>
+              <w:rPr>
+                <w:rFonts w:ascii="Cambria Math" w:eastAsiaTheme="minorEastAsia" w:hAnsi="Cambria Math" w:cstheme="majorBidi"/>
+              </w:rPr>
+              <m:t>λ</m:t>
+            </m:r>
+          </m:e>
+          <m:sub>
+            <m:r>
+              <w:rPr>
+                <w:rFonts w:ascii="Cambria Math" w:eastAsiaTheme="minorEastAsia" w:hAnsi="Cambria Math" w:cstheme="majorBidi"/>
+              </w:rPr>
+              <m:t>2</m:t>
+            </m:r>
+          </m:sub>
+        </m:sSub>
+        <m:r>
+          <w:rPr>
+            <w:rFonts w:ascii="Cambria Math" w:eastAsiaTheme="minorEastAsia" w:hAnsi="Cambria Math" w:cstheme="majorBidi"/>
+          </w:rPr>
+          <m:t>=0</m:t>
+        </m:r>
+      </m:oMath>
+      <w:r>
+        <w:rPr>
+          <w:rFonts w:asciiTheme="majorHAnsi" w:eastAsiaTheme="minorEastAsia" w:hAnsiTheme="majorHAnsi" w:cstheme="majorBidi"/>
+        </w:rPr>
+        <w:t xml:space="preserve"> since it is inactive.</w:t>
+      </w:r>
+    </w:p>
+    <w:p>
+      <w:pPr>
+        <w:bidi w:val="0"/>
+        <w:rPr>
+          <w:rFonts w:asciiTheme="majorHAnsi" w:eastAsiaTheme="minorEastAsia" w:hAnsiTheme="majorHAnsi" w:cstheme="majorBidi"/>
+        </w:rPr>
+      </w:pPr>
+      <w:r>
+        <w:rPr>
+          <w:rFonts w:asciiTheme="majorHAnsi" w:eastAsiaTheme="minorEastAsia" w:hAnsiTheme="majorHAnsi" w:cstheme="majorBidi"/>
+        </w:rPr>
+        <w:t xml:space="preserve">Now we can use the </w:t>
+      </w:r>
+      <w:proofErr w:type="spellStart"/>
+      <w:r>
+        <w:rPr>
+          <w:rFonts w:asciiTheme="majorHAnsi" w:eastAsiaTheme="minorEastAsia" w:hAnsiTheme="majorHAnsi" w:cstheme="majorBidi"/>
+        </w:rPr>
+        <w:t>Lagrangian</w:t>
+      </w:r>
+      <w:proofErr w:type="spellEnd"/>
+      <w:r>
+        <w:rPr>
+          <w:rFonts w:asciiTheme="majorHAnsi" w:eastAsiaTheme="minorEastAsia" w:hAnsiTheme="majorHAnsi" w:cstheme="majorBidi"/>
+        </w:rPr>
+        <w:t xml:space="preserve"> to solve this problem analytically.</w:t>
+      </w:r>
+    </w:p>
+    <w:p>
+      <w:pPr>
+        <w:bidi w:val="0"/>
+        <w:rPr>
+          <w:rFonts w:asciiTheme="majorHAnsi" w:eastAsiaTheme="minorEastAsia" w:hAnsiTheme="majorHAnsi" w:cstheme="majorBidi"/>
+        </w:rPr>
+      </w:pPr>
+      <m:oMathPara>
+        <m:oMath>
+          <m:r>
+            <m:rPr>
+              <m:scr m:val="script"/>
+            </m:rPr>
+            <w:rPr>
+              <w:rFonts w:ascii="Cambria Math" w:hAnsi="Cambria Math"/>
+            </w:rPr>
+            <m:t>L</m:t>
+          </m:r>
+          <m:d>
+            <m:dPr>
+              <m:ctrlPr>
+                <w:rPr>
+                  <w:rFonts w:ascii="Cambria Math" w:hAnsi="Cambria Math"/>
+                  <w:i/>
+                </w:rPr>
+              </m:ctrlPr>
+            </m:dPr>
+            <m:e>
+              <m:r>
+                <m:rPr>
+                  <m:sty m:val="bi"/>
+                </m:rPr>
+                <w:rPr>
+                  <w:rFonts w:ascii="Cambria Math" w:hAnsi="Cambria Math"/>
+                </w:rPr>
+                <m:t>x</m:t>
+              </m:r>
+              <m:r>
+                <w:rPr>
+                  <w:rFonts w:ascii="Cambria Math" w:hAnsi="Cambria Math"/>
+                </w:rPr>
+                <m:t>,</m:t>
+              </m:r>
+              <m:r>
+                <m:rPr>
+                  <m:sty m:val="bi"/>
+                </m:rPr>
+                <w:rPr>
+                  <w:rFonts w:ascii="Cambria Math" w:hAnsi="Cambria Math"/>
+                </w:rPr>
+                <m:t>λ</m:t>
+              </m:r>
+              <m:r>
+                <w:rPr>
+                  <w:rFonts w:ascii="Cambria Math" w:hAnsi="Cambria Math"/>
+                </w:rPr>
+                <m:t xml:space="preserve"> </m:t>
+              </m:r>
+            </m:e>
+          </m:d>
+          <m:r>
+            <w:rPr>
+              <w:rFonts w:ascii="Cambria Math" w:hAnsi="Cambria Math"/>
+            </w:rPr>
+            <m:t>=</m:t>
+          </m:r>
+          <m:sSup>
+            <m:sSupPr>
+              <m:ctrlPr>
+                <w:rPr>
+                  <w:rFonts w:ascii="Cambria Math" w:hAnsi="Cambria Math"/>
+                  <w:i/>
+                </w:rPr>
+              </m:ctrlPr>
+            </m:sSupPr>
+            <m:e>
+              <m:d>
+                <m:dPr>
+                  <m:begChr m:val="‖"/>
+                  <m:endChr m:val="‖"/>
+                  <m:ctrlPr>
+                    <w:rPr>
+                      <w:rFonts w:ascii="Cambria Math" w:hAnsi="Cambria Math"/>
+                      <w:i/>
+                    </w:rPr>
+                  </m:ctrlPr>
+                </m:dPr>
+                <m:e>
+                  <m:r>
+                    <w:rPr>
+                      <w:rFonts w:ascii="Cambria Math" w:hAnsi="Cambria Math"/>
+                    </w:rPr>
+                    <m:t>x-</m:t>
+                  </m:r>
+                  <m:d>
+                    <m:dPr>
+                      <m:begChr m:val="["/>
+                      <m:endChr m:val="]"/>
+                      <m:ctrlPr>
+                        <w:rPr>
+                          <w:rFonts w:ascii="Cambria Math" w:hAnsi="Cambria Math"/>
+                          <w:i/>
+                        </w:rPr>
+                      </m:ctrlPr>
+                    </m:dPr>
+                    <m:e>
+                      <m:m>
+                        <m:mPr>
+                          <m:mcs>
+                            <m:mc>
+                              <m:mcPr>
+                                <m:count m:val="1"/>
+                                <m:mcJc m:val="center"/>
+                              </m:mcPr>
+                            </m:mc>
+                          </m:mcs>
+                          <m:ctrlPr>
+                            <w:rPr>
+                              <w:rFonts w:ascii="Cambria Math" w:hAnsi="Cambria Math"/>
+                              <w:i/>
+                            </w:rPr>
+                          </m:ctrlPr>
+                        </m:mPr>
+                        <m:mr>
+                          <m:e>
+                            <m:r>
+                              <w:rPr>
+                                <w:rFonts w:ascii="Cambria Math" w:hAnsi="Cambria Math"/>
+                              </w:rPr>
+                              <m:t>-1</m:t>
+                            </m:r>
+                          </m:e>
+                        </m:mr>
+                        <m:mr>
+                          <m:e>
+                            <m:r>
+                              <w:rPr>
+                                <w:rFonts w:ascii="Cambria Math" w:hAnsi="Cambria Math"/>
+                              </w:rPr>
+                              <m:t>0.5</m:t>
+                            </m:r>
+                          </m:e>
+                        </m:mr>
+                      </m:m>
+                    </m:e>
+                  </m:d>
+                </m:e>
+              </m:d>
+            </m:e>
+            <m:sup>
+              <m:r>
+                <w:rPr>
+                  <w:rFonts w:ascii="Cambria Math" w:hAnsi="Cambria Math"/>
+                </w:rPr>
+                <m:t>2</m:t>
+              </m:r>
+            </m:sup>
+          </m:sSup>
+          <m:r>
+            <w:rPr>
+              <w:rFonts w:ascii="Cambria Math" w:hAnsi="Cambria Math"/>
+            </w:rPr>
+            <m:t>+</m:t>
+          </m:r>
+          <m:sSub>
+            <m:sSubPr>
+              <m:ctrlPr>
+                <w:rPr>
+                  <w:rFonts w:ascii="Cambria Math" w:hAnsi="Cambria Math"/>
+                  <w:i/>
+                </w:rPr>
+              </m:ctrlPr>
+            </m:sSubPr>
+            <m:e>
+              <m:r>
+                <w:rPr>
+                  <w:rFonts w:ascii="Cambria Math" w:hAnsi="Cambria Math"/>
+                </w:rPr>
+                <m:t>λ</m:t>
+              </m:r>
+            </m:e>
+            <m:sub>
+              <m:r>
+                <w:rPr>
+                  <w:rFonts w:ascii="Cambria Math" w:hAnsi="Cambria Math"/>
+                </w:rPr>
+                <m:t>1</m:t>
+              </m:r>
+            </m:sub>
+          </m:sSub>
+          <m:d>
+            <m:dPr>
+              <m:ctrlPr>
+                <w:rPr>
+                  <w:rFonts w:ascii="Cambria Math" w:hAnsi="Cambria Math"/>
+                  <w:i/>
+                </w:rPr>
+              </m:ctrlPr>
+            </m:dPr>
+            <m:e>
+              <m:sSub>
+                <m:sSubPr>
+                  <m:ctrlPr>
+                    <w:rPr>
+                      <w:rFonts w:ascii="Cambria Math" w:hAnsi="Cambria Math"/>
+                      <w:i/>
+                    </w:rPr>
+                  </m:ctrlPr>
+                </m:sSubPr>
+                <m:e>
+                  <m:r>
+                    <w:rPr>
+                      <w:rFonts w:ascii="Cambria Math" w:hAnsi="Cambria Math"/>
+                    </w:rPr>
+                    <m:t>x</m:t>
+                  </m:r>
+                </m:e>
+                <m:sub>
+                  <m:r>
+                    <w:rPr>
+                      <w:rFonts w:ascii="Cambria Math" w:hAnsi="Cambria Math"/>
+                    </w:rPr>
+                    <m:t>1</m:t>
+                  </m:r>
+                </m:sub>
+              </m:sSub>
+              <m:r>
+                <w:rPr>
+                  <w:rFonts w:ascii="Cambria Math" w:hAnsi="Cambria Math"/>
+                </w:rPr>
+                <m:t>-0</m:t>
+              </m:r>
+            </m:e>
+          </m:d>
+          <m:r>
+            <w:rPr>
+              <w:rFonts w:ascii="Cambria Math" w:hAnsi="Cambria Math"/>
+            </w:rPr>
+            <m:t xml:space="preserve"> </m:t>
+          </m:r>
+        </m:oMath>
+      </m:oMathPara>
+    </w:p>
+    <w:p>
+      <w:pPr>
+        <w:bidi w:val="0"/>
+        <w:rPr>
+          <w:rFonts w:asciiTheme="majorHAnsi" w:eastAsiaTheme="minorEastAsia" w:hAnsiTheme="majorHAnsi" w:cstheme="majorBidi"/>
+        </w:rPr>
+      </w:pPr>
+      <m:oMathPara>
+        <m:oMath>
+          <m:sSub>
+            <m:sSubPr>
+              <m:ctrlPr>
+                <w:rPr>
+                  <w:rFonts w:ascii="Cambria Math" w:hAnsi="Cambria Math"/>
+                  <w:i/>
+                </w:rPr>
+              </m:ctrlPr>
+            </m:sSubPr>
+            <m:e>
+              <m:r>
+                <m:rPr>
+                  <m:sty m:val="p"/>
+                </m:rPr>
+                <w:rPr>
+                  <w:rFonts w:ascii="Cambria Math" w:hAnsi="Cambria Math"/>
+                </w:rPr>
+                <m:t>∇</m:t>
+              </m:r>
+              <m:ctrlPr>
+                <w:rPr>
+                  <w:rFonts w:ascii="Cambria Math" w:hAnsi="Cambria Math"/>
+                </w:rPr>
+              </m:ctrlPr>
+            </m:e>
+            <m:sub>
+              <m:r>
+                <m:rPr>
+                  <m:sty m:val="bi"/>
+                </m:rPr>
+                <w:rPr>
+                  <w:rFonts w:ascii="Cambria Math" w:hAnsi="Cambria Math"/>
+                </w:rPr>
+                <m:t>λ</m:t>
+              </m:r>
+            </m:sub>
+          </m:sSub>
+          <m:r>
+            <m:rPr>
+              <m:scr m:val="script"/>
+            </m:rPr>
+            <w:rPr>
+              <w:rFonts w:ascii="Cambria Math" w:hAnsi="Cambria Math"/>
+            </w:rPr>
+            <m:t>L</m:t>
+          </m:r>
+          <m:d>
+            <m:dPr>
+              <m:ctrlPr>
+                <w:rPr>
+                  <w:rFonts w:ascii="Cambria Math" w:hAnsi="Cambria Math"/>
+                  <w:i/>
+                </w:rPr>
+              </m:ctrlPr>
+            </m:dPr>
+            <m:e>
+              <m:r>
+                <m:rPr>
+                  <m:sty m:val="bi"/>
+                </m:rPr>
+                <w:rPr>
+                  <w:rFonts w:ascii="Cambria Math" w:hAnsi="Cambria Math"/>
+                </w:rPr>
+                <m:t>x</m:t>
+              </m:r>
+              <m:r>
+                <w:rPr>
+                  <w:rFonts w:ascii="Cambria Math" w:hAnsi="Cambria Math"/>
+                </w:rPr>
+                <m:t>,</m:t>
+              </m:r>
+              <m:r>
+                <m:rPr>
+                  <m:sty m:val="bi"/>
+                </m:rPr>
+                <w:rPr>
+                  <w:rFonts w:ascii="Cambria Math" w:hAnsi="Cambria Math"/>
+                </w:rPr>
+                <m:t>λ</m:t>
+              </m:r>
+              <m:r>
+                <w:rPr>
+                  <w:rFonts w:ascii="Cambria Math" w:hAnsi="Cambria Math"/>
+                </w:rPr>
+                <m:t xml:space="preserve"> </m:t>
+              </m:r>
+            </m:e>
+          </m:d>
+          <m:r>
+            <w:rPr>
+              <w:rFonts w:ascii="Cambria Math" w:eastAsiaTheme="minorEastAsia" w:hAnsi="Cambria Math" w:cstheme="majorBidi"/>
+            </w:rPr>
+            <m:t>=0</m:t>
+          </m:r>
+          <m:r>
+            <w:rPr>
+              <w:rFonts w:ascii="Cambria Math" w:eastAsiaTheme="minorEastAsia" w:hAnsi="Cambria Math" w:cstheme="majorBidi"/>
+            </w:rPr>
+            <m:t>⟹</m:t>
+          </m:r>
+          <m:sSub>
+            <m:sSubPr>
+              <m:ctrlPr>
+                <w:rPr>
+                  <w:rFonts w:ascii="Cambria Math" w:eastAsiaTheme="minorEastAsia" w:hAnsi="Cambria Math" w:cstheme="majorBidi"/>
+                  <w:i/>
+                </w:rPr>
+              </m:ctrlPr>
+            </m:sSubPr>
+            <m:e>
+              <m:r>
+                <w:rPr>
+                  <w:rFonts w:ascii="Cambria Math" w:eastAsiaTheme="minorEastAsia" w:hAnsi="Cambria Math" w:cstheme="majorBidi"/>
+                </w:rPr>
+                <m:t>x</m:t>
+              </m:r>
+            </m:e>
+            <m:sub>
+              <m:r>
+                <w:rPr>
+                  <w:rFonts w:ascii="Cambria Math" w:eastAsiaTheme="minorEastAsia" w:hAnsi="Cambria Math" w:cstheme="majorBidi"/>
+                </w:rPr>
+                <m:t>1</m:t>
+              </m:r>
+            </m:sub>
+          </m:sSub>
+          <m:r>
+            <w:rPr>
+              <w:rFonts w:ascii="Cambria Math" w:eastAsiaTheme="minorEastAsia" w:hAnsi="Cambria Math" w:cstheme="majorBidi"/>
+            </w:rPr>
+            <m:t>=0</m:t>
+          </m:r>
+        </m:oMath>
+      </m:oMathPara>
+    </w:p>
+    <w:p>
+      <w:pPr>
+        <w:bidi w:val="0"/>
+      </w:pPr>
+      <m:oMathPara>
+        <m:oMath>
+          <m:sSub>
+            <m:sSubPr>
+              <m:ctrlPr>
+                <w:rPr>
+                  <w:rFonts w:ascii="Cambria Math" w:hAnsi="Cambria Math"/>
+                  <w:i/>
+                </w:rPr>
+              </m:ctrlPr>
+            </m:sSubPr>
+            <m:e>
+              <m:r>
+                <m:rPr>
+                  <m:sty m:val="p"/>
+                </m:rPr>
+                <w:rPr>
+                  <w:rFonts w:ascii="Cambria Math" w:hAnsi="Cambria Math"/>
+                </w:rPr>
+                <m:t>∇</m:t>
+              </m:r>
+              <m:ctrlPr>
+                <w:rPr>
+                  <w:rFonts w:ascii="Cambria Math" w:hAnsi="Cambria Math"/>
+                  <w:b/>
+                  <w:bCs/>
+                  <w:i/>
+                </w:rPr>
+              </m:ctrlPr>
+            </m:e>
+            <m:sub>
+              <m:r>
+                <m:rPr>
+                  <m:sty m:val="bi"/>
+                </m:rPr>
+                <w:rPr>
+                  <w:rFonts w:ascii="Cambria Math" w:hAnsi="Cambria Math"/>
+                </w:rPr>
+                <m:t>x</m:t>
+              </m:r>
+            </m:sub>
+          </m:sSub>
+          <m:r>
+            <m:rPr>
+              <m:scr m:val="script"/>
+            </m:rPr>
+            <w:rPr>
+              <w:rFonts w:ascii="Cambria Math" w:hAnsi="Cambria Math"/>
+            </w:rPr>
+            <m:t>L</m:t>
+          </m:r>
+          <m:d>
+            <m:dPr>
+              <m:ctrlPr>
+                <w:rPr>
+                  <w:rFonts w:ascii="Cambria Math" w:hAnsi="Cambria Math"/>
+                  <w:i/>
+                </w:rPr>
+              </m:ctrlPr>
+            </m:dPr>
+            <m:e>
+              <m:r>
+                <m:rPr>
+                  <m:sty m:val="bi"/>
+                </m:rPr>
+                <w:rPr>
+                  <w:rFonts w:ascii="Cambria Math" w:hAnsi="Cambria Math"/>
+                </w:rPr>
+                <m:t>x</m:t>
+              </m:r>
+              <m:r>
+                <w:rPr>
+                  <w:rFonts w:ascii="Cambria Math" w:hAnsi="Cambria Math"/>
+                </w:rPr>
+                <m:t>,</m:t>
+              </m:r>
+              <m:r>
+                <m:rPr>
+                  <m:sty m:val="bi"/>
+                </m:rPr>
+                <w:rPr>
+                  <w:rFonts w:ascii="Cambria Math" w:hAnsi="Cambria Math"/>
+                </w:rPr>
+                <m:t>λ</m:t>
+              </m:r>
+              <m:r>
+                <w:rPr>
+                  <w:rFonts w:ascii="Cambria Math" w:hAnsi="Cambria Math"/>
+                </w:rPr>
+                <m:t xml:space="preserve"> </m:t>
+              </m:r>
+            </m:e>
+          </m:d>
+          <m:r>
+            <w:rPr>
+              <w:rFonts w:ascii="Cambria Math" w:eastAsiaTheme="minorEastAsia" w:hAnsi="Cambria Math" w:cstheme="majorBidi"/>
+            </w:rPr>
+            <m:t>=</m:t>
+          </m:r>
+          <m:d>
+            <m:dPr>
+              <m:ctrlPr>
+                <w:rPr>
+                  <w:rFonts w:ascii="Cambria Math" w:eastAsiaTheme="minorEastAsia" w:hAnsi="Cambria Math" w:cstheme="majorBidi"/>
+                  <w:i/>
+                </w:rPr>
+              </m:ctrlPr>
+            </m:dPr>
+            <m:e>
+              <m:m>
+                <m:mPr>
+                  <m:mcs>
+                    <m:mc>
+                      <m:mcPr>
+                        <m:count m:val="1"/>
+                        <m:mcJc m:val="center"/>
+                      </m:mcPr>
+                    </m:mc>
+                  </m:mcs>
+                  <m:ctrlPr>
+                    <w:rPr>
+                      <w:rFonts w:ascii="Cambria Math" w:eastAsiaTheme="minorEastAsia" w:hAnsi="Cambria Math" w:cstheme="majorBidi"/>
+                      <w:i/>
+                    </w:rPr>
+                  </m:ctrlPr>
+                </m:mPr>
+                <m:mr>
+                  <m:e>
+                    <m:r>
+                      <w:rPr>
+                        <w:rFonts w:ascii="Cambria Math" w:eastAsiaTheme="minorEastAsia" w:hAnsi="Cambria Math" w:cstheme="majorBidi"/>
+                      </w:rPr>
+                      <m:t>2</m:t>
+                    </m:r>
+                    <m:d>
+                      <m:dPr>
+                        <m:ctrlPr>
+                          <w:rPr>
+                            <w:rFonts w:ascii="Cambria Math" w:eastAsiaTheme="minorEastAsia" w:hAnsi="Cambria Math" w:cstheme="majorBidi"/>
+                            <w:i/>
+                          </w:rPr>
+                        </m:ctrlPr>
+                      </m:dPr>
+                      <m:e>
+                        <m:sSub>
+                          <m:sSubPr>
+                            <m:ctrlPr>
+                              <w:rPr>
+                                <w:rFonts w:ascii="Cambria Math" w:eastAsiaTheme="minorEastAsia" w:hAnsi="Cambria Math" w:cstheme="majorBidi"/>
+                                <w:i/>
+                              </w:rPr>
+                            </m:ctrlPr>
+                          </m:sSubPr>
+                          <m:e>
+                            <m:r>
+                              <w:rPr>
+                                <w:rFonts w:ascii="Cambria Math" w:eastAsiaTheme="minorEastAsia" w:hAnsi="Cambria Math" w:cstheme="majorBidi"/>
+                              </w:rPr>
+                              <m:t>x</m:t>
+                            </m:r>
+                          </m:e>
+                          <m:sub>
+                            <m:r>
+                              <w:rPr>
+                                <w:rFonts w:ascii="Cambria Math" w:eastAsiaTheme="minorEastAsia" w:hAnsi="Cambria Math" w:cstheme="majorBidi"/>
+                              </w:rPr>
+                              <m:t>1</m:t>
+                            </m:r>
+                          </m:sub>
+                        </m:sSub>
+                        <m:r>
+                          <w:rPr>
+                            <w:rFonts w:ascii="Cambria Math" w:eastAsiaTheme="minorEastAsia" w:hAnsi="Cambria Math" w:cstheme="majorBidi"/>
+                          </w:rPr>
+                          <m:t>+1</m:t>
+                        </m:r>
+                      </m:e>
+                    </m:d>
+                    <m:r>
+                      <w:rPr>
+                        <w:rFonts w:ascii="Cambria Math" w:eastAsiaTheme="minorEastAsia" w:hAnsi="Cambria Math" w:cstheme="majorBidi"/>
+                      </w:rPr>
+                      <m:t>+</m:t>
+                    </m:r>
+                    <m:sSub>
+                      <m:sSubPr>
+                        <m:ctrlPr>
+                          <w:rPr>
+                            <w:rFonts w:ascii="Cambria Math" w:eastAsiaTheme="minorEastAsia" w:hAnsi="Cambria Math" w:cstheme="majorBidi"/>
+                            <w:i/>
+                          </w:rPr>
+                        </m:ctrlPr>
+                      </m:sSubPr>
+                      <m:e>
+                        <m:r>
+                          <w:rPr>
+                            <w:rFonts w:ascii="Cambria Math" w:eastAsiaTheme="minorEastAsia" w:hAnsi="Cambria Math" w:cstheme="majorBidi"/>
+                          </w:rPr>
+                          <m:t>λ</m:t>
+                        </m:r>
+                      </m:e>
+                      <m:sub>
+                        <m:r>
+                          <w:rPr>
+                            <w:rFonts w:ascii="Cambria Math" w:eastAsiaTheme="minorEastAsia" w:hAnsi="Cambria Math" w:cstheme="majorBidi"/>
+                          </w:rPr>
+                          <m:t>1</m:t>
+                        </m:r>
+                      </m:sub>
+                    </m:sSub>
+                  </m:e>
+                </m:mr>
+                <m:mr>
+                  <m:e>
+                    <m:sSub>
+                      <m:sSubPr>
+                        <m:ctrlPr>
+                          <w:rPr>
+                            <w:rFonts w:ascii="Cambria Math" w:eastAsiaTheme="minorEastAsia" w:hAnsi="Cambria Math" w:cstheme="majorBidi"/>
+                            <w:i/>
+                          </w:rPr>
+                        </m:ctrlPr>
+                      </m:sSubPr>
+                      <m:e>
+                        <m:r>
+                          <w:rPr>
+                            <w:rFonts w:ascii="Cambria Math" w:eastAsiaTheme="minorEastAsia" w:hAnsi="Cambria Math" w:cstheme="majorBidi"/>
+                          </w:rPr>
+                          <m:t>x</m:t>
+                        </m:r>
+                      </m:e>
+                      <m:sub>
+                        <m:r>
+                          <w:rPr>
+                            <w:rFonts w:ascii="Cambria Math" w:eastAsiaTheme="minorEastAsia" w:hAnsi="Cambria Math" w:cstheme="majorBidi"/>
+                          </w:rPr>
+                          <m:t>2</m:t>
+                        </m:r>
+                      </m:sub>
+                    </m:sSub>
+                    <m:r>
+                      <w:rPr>
+                        <w:rFonts w:ascii="Cambria Math" w:eastAsiaTheme="minorEastAsia" w:hAnsi="Cambria Math" w:cstheme="majorBidi"/>
+                      </w:rPr>
+                      <m:t>-0.5</m:t>
+                    </m:r>
+                  </m:e>
+                </m:mr>
+              </m:m>
+            </m:e>
+          </m:d>
+          <m:r>
+            <w:rPr>
+              <w:rFonts w:ascii="Cambria Math" w:eastAsiaTheme="minorEastAsia" w:hAnsi="Cambria Math" w:cstheme="majorBidi"/>
+            </w:rPr>
+            <m:t>=</m:t>
+          </m:r>
+          <m:d>
+            <m:dPr>
+              <m:ctrlPr>
+                <w:rPr>
+                  <w:rFonts w:ascii="Cambria Math" w:eastAsiaTheme="minorEastAsia" w:hAnsi="Cambria Math" w:cstheme="majorBidi"/>
+                  <w:i/>
+                </w:rPr>
+              </m:ctrlPr>
+            </m:dPr>
+            <m:e>
+              <m:m>
+                <m:mPr>
+                  <m:mcs>
+                    <m:mc>
+                      <m:mcPr>
+                        <m:count m:val="1"/>
+                        <m:mcJc m:val="center"/>
+                      </m:mcPr>
+                    </m:mc>
+                  </m:mcs>
+                  <m:ctrlPr>
+                    <w:rPr>
+                      <w:rFonts w:ascii="Cambria Math" w:eastAsiaTheme="minorEastAsia" w:hAnsi="Cambria Math" w:cstheme="majorBidi"/>
+                      <w:i/>
+                    </w:rPr>
+                  </m:ctrlPr>
+                </m:mPr>
+                <m:mr>
+                  <m:e>
+                    <m:r>
+                      <w:rPr>
+                        <w:rFonts w:ascii="Cambria Math" w:eastAsiaTheme="minorEastAsia" w:hAnsi="Cambria Math" w:cstheme="majorBidi"/>
+                      </w:rPr>
+                      <m:t>0</m:t>
+                    </m:r>
+                  </m:e>
+                </m:mr>
+                <m:mr>
+                  <m:e>
+                    <m:r>
+                      <w:rPr>
+                        <w:rFonts w:ascii="Cambria Math" w:eastAsiaTheme="minorEastAsia" w:hAnsi="Cambria Math" w:cstheme="majorBidi"/>
+                      </w:rPr>
+                      <m:t>0</m:t>
+                    </m:r>
+                  </m:e>
+                </m:mr>
+              </m:m>
+            </m:e>
+          </m:d>
+          <m:r>
+            <w:rPr>
+              <w:rFonts w:ascii="Cambria Math" w:eastAsiaTheme="minorEastAsia" w:hAnsi="Cambria Math" w:cstheme="majorBidi"/>
+            </w:rPr>
+            <m:t>⟹</m:t>
+          </m:r>
+          <m:d>
+            <m:dPr>
+              <m:begChr m:val="{"/>
+              <m:endChr m:val=""/>
+              <m:ctrlPr>
+                <w:rPr>
+                  <w:rFonts w:ascii="Cambria Math" w:eastAsiaTheme="minorEastAsia" w:hAnsi="Cambria Math" w:cstheme="majorBidi"/>
+                  <w:i/>
+                </w:rPr>
+              </m:ctrlPr>
+            </m:dPr>
+            <m:e>
+              <m:d>
+                <m:dPr>
+                  <m:begChr m:val=""/>
+                  <m:endChr m:val=""/>
+                  <m:ctrlPr>
+                    <w:rPr>
+                      <w:rFonts w:ascii="Cambria Math" w:eastAsiaTheme="minorEastAsia" w:hAnsi="Cambria Math" w:cstheme="majorBidi"/>
+                      <w:i/>
+                    </w:rPr>
+                  </m:ctrlPr>
+                </m:dPr>
+                <m:e>
+                  <m:m>
+                    <m:mPr>
+                      <m:mcs>
+                        <m:mc>
+                          <m:mcPr>
+                            <m:count m:val="1"/>
+                            <m:mcJc m:val="center"/>
+                          </m:mcPr>
+                        </m:mc>
+                      </m:mcs>
+                      <m:ctrlPr>
+                        <w:rPr>
+                          <w:rFonts w:ascii="Cambria Math" w:hAnsi="Cambria Math"/>
+                        </w:rPr>
+                      </m:ctrlPr>
+                    </m:mPr>
+                    <m:mr>
+                      <m:e>
+                        <m:sSub>
+                          <m:sSubPr>
+                            <m:ctrlPr>
+                              <w:rPr>
+                                <w:rFonts w:ascii="Cambria Math" w:hAnsi="Cambria Math"/>
+                              </w:rPr>
+                            </m:ctrlPr>
+                          </m:sSubPr>
+                          <m:e>
+                            <m:r>
+                              <m:rPr>
+                                <m:sty m:val="p"/>
+                              </m:rPr>
+                              <w:rPr>
+                                <w:rFonts w:ascii="Cambria Math" w:hAnsi="Cambria Math"/>
+                              </w:rPr>
+                              <m:t>λ</m:t>
+                            </m:r>
+                          </m:e>
+                          <m:sub>
+                            <m:r>
+                              <w:rPr>
+                                <w:rFonts w:ascii="Cambria Math" w:hAnsi="Cambria Math"/>
+                              </w:rPr>
+                              <m:t>1</m:t>
+                            </m:r>
+                          </m:sub>
+                        </m:sSub>
+                        <m:r>
+                          <m:rPr>
+                            <m:sty m:val="p"/>
+                          </m:rPr>
+                          <w:rPr>
+                            <w:rFonts w:ascii="Cambria Math" w:hAnsi="Cambria Math"/>
+                          </w:rPr>
+                          <m:t>=-2</m:t>
+                        </m:r>
+                      </m:e>
+                    </m:mr>
+                    <m:mr>
+                      <m:e>
+                        <m:sSub>
+                          <m:sSubPr>
+                            <m:ctrlPr>
+                              <w:rPr>
+                                <w:rFonts w:ascii="Cambria Math" w:hAnsi="Cambria Math"/>
+                              </w:rPr>
+                            </m:ctrlPr>
+                          </m:sSubPr>
+                          <m:e>
+                            <m:r>
+                              <m:rPr>
+                                <m:sty m:val="p"/>
+                              </m:rPr>
+                              <w:rPr>
+                                <w:rFonts w:ascii="Cambria Math" w:hAnsi="Cambria Math"/>
+                              </w:rPr>
+                              <m:t>x</m:t>
+                            </m:r>
+                          </m:e>
+                          <m:sub>
+                            <m:r>
+                              <m:rPr>
+                                <m:sty m:val="p"/>
+                              </m:rPr>
+                              <w:rPr>
+                                <w:rFonts w:ascii="Cambria Math" w:hAnsi="Cambria Math"/>
+                              </w:rPr>
+                              <m:t>2</m:t>
+                            </m:r>
+                          </m:sub>
+                        </m:sSub>
+                        <m:r>
+                          <m:rPr>
+                            <m:sty m:val="p"/>
+                          </m:rPr>
+                          <w:rPr>
+                            <w:rFonts w:ascii="Cambria Math" w:hAnsi="Cambria Math"/>
+                          </w:rPr>
+                          <m:t>=0.5</m:t>
+                        </m:r>
+                      </m:e>
+                    </m:mr>
+                  </m:m>
+                </m:e>
+              </m:d>
+            </m:e>
+          </m:d>
+          <m:r>
+            <w:rPr>
+              <w:rFonts w:ascii="Cambria Math" w:hAnsi="Cambria Math"/>
+            </w:rPr>
+            <m:t xml:space="preserve"> </m:t>
+          </m:r>
+        </m:oMath>
+      </m:oMathPara>
+    </w:p>
+    <w:p>
+      <w:pPr>
+        <w:bidi w:val="0"/>
+        <w:rPr>
+          <w:rFonts w:asciiTheme="majorHAnsi" w:hAnsiTheme="majorHAnsi"/>
+        </w:rPr>
+      </w:pPr>
+      <w:r>
+        <w:rPr>
+          <w:rFonts w:asciiTheme="majorHAnsi" w:hAnsiTheme="majorHAnsi"/>
+        </w:rPr>
+        <w:t>The final answer is:</w:t>
+      </w:r>
+    </w:p>
+    <w:p>
+      <w:pPr>
+        <w:bidi w:val="0"/>
+        <w:rPr>
+          <w:rFonts w:asciiTheme="majorHAnsi" w:hAnsiTheme="majorHAnsi"/>
+        </w:rPr>
+      </w:pPr>
+      <m:oMathPara>
+        <m:oMath>
+          <m:sSub>
+            <m:sSubPr>
+              <m:ctrlPr>
+                <w:rPr>
+                  <w:rFonts w:ascii="Cambria Math" w:eastAsiaTheme="minorEastAsia" w:hAnsi="Cambria Math" w:cstheme="majorBidi"/>
+                  <w:i/>
+                </w:rPr>
+              </m:ctrlPr>
+            </m:sSubPr>
+            <m:e>
+              <m:r>
+                <w:rPr>
+                  <w:rFonts w:ascii="Cambria Math" w:eastAsiaTheme="minorEastAsia" w:hAnsi="Cambria Math" w:cstheme="majorBidi"/>
+                </w:rPr>
+                <m:t>x</m:t>
+              </m:r>
+            </m:e>
+            <m:sub>
+              <m:r>
+                <w:rPr>
+                  <w:rFonts w:ascii="Cambria Math" w:eastAsiaTheme="minorEastAsia" w:hAnsi="Cambria Math" w:cstheme="majorBidi"/>
+                </w:rPr>
+                <m:t>1</m:t>
+              </m:r>
+            </m:sub>
+          </m:sSub>
+          <m:r>
+            <w:rPr>
+              <w:rFonts w:ascii="Cambria Math" w:eastAsiaTheme="minorEastAsia" w:hAnsi="Cambria Math" w:cstheme="majorBidi"/>
+            </w:rPr>
+            <m:t>=0</m:t>
+          </m:r>
+          <m:r>
+            <w:rPr>
+              <w:rFonts w:ascii="Cambria Math" w:hAnsi="Cambria Math"/>
+            </w:rPr>
+            <m:t xml:space="preserve">, </m:t>
+          </m:r>
+          <m:sSub>
+            <m:sSubPr>
+              <m:ctrlPr>
+                <w:rPr>
+                  <w:rFonts w:ascii="Cambria Math" w:hAnsi="Cambria Math"/>
+                  <w:i/>
+                </w:rPr>
+              </m:ctrlPr>
+            </m:sSubPr>
+            <m:e>
+              <m:r>
+                <w:rPr>
+                  <w:rFonts w:ascii="Cambria Math" w:hAnsi="Cambria Math"/>
+                </w:rPr>
+                <m:t>x</m:t>
+              </m:r>
+            </m:e>
+            <m:sub>
+              <m:r>
+                <w:rPr>
+                  <w:rFonts w:ascii="Cambria Math" w:hAnsi="Cambria Math"/>
+                </w:rPr>
+                <m:t>2</m:t>
+              </m:r>
+            </m:sub>
+          </m:sSub>
+          <m:r>
+            <w:rPr>
+              <w:rFonts w:ascii="Cambria Math" w:hAnsi="Cambria Math"/>
+            </w:rPr>
+            <m:t>=0.5</m:t>
+          </m:r>
+        </m:oMath>
+      </m:oMathPara>
     </w:p>
     <w:p>
       <w:pPr>
@@ -12981,6 +14414,8 @@
         </w:rPr>
         <w:t>Q12</w:t>
       </w:r>
+      <w:bookmarkStart w:id="0" w:name="_GoBack"/>
+      <w:bookmarkEnd w:id="0"/>
     </w:p>
     <w:p>
       <w:pPr>
@@ -13809,7 +15244,7 @@
 </file>
 
 <file path=customXml/itemProps1.xml><?xml version="1.0" encoding="utf-8"?>
-<ds:datastoreItem xmlns:ds="http://schemas.openxmlformats.org/officeDocument/2006/customXml" ds:itemID="{5630AE4C-FB28-4649-BEEA-E3CF882C81D0}">
+<ds:datastoreItem xmlns:ds="http://schemas.openxmlformats.org/officeDocument/2006/customXml" ds:itemID="{A75498F0-EF13-40EC-92FD-FA98A1533722}">
   <ds:schemaRefs>
     <ds:schemaRef ds:uri="http://schemas.openxmlformats.org/officeDocument/2006/bibliography"/>
   </ds:schemaRefs>

</xml_diff>

<commit_message>
Yonatan: Implemented constrained version of Projected Gradient Descent
</commit_message>
<xml_diff>
--- a/HW2/HW2.docx
+++ b/HW2/HW2.docx
@@ -13249,11 +13249,37 @@
         <w:t xml:space="preserve">I will approach this problem in this way. If I knew the solution I would know which of the constraints are active the problem would be easy to solve. But I do know what the solution to the unconstrained problem would be. </w:t>
       </w:r>
       <m:oMath>
+        <m:sSup>
+          <m:sSupPr>
+            <m:ctrlPr>
+              <w:rPr>
+                <w:rFonts w:ascii="Cambria Math" w:eastAsiaTheme="minorEastAsia" w:hAnsi="Cambria Math" w:cstheme="majorBidi"/>
+                <w:i/>
+              </w:rPr>
+            </m:ctrlPr>
+          </m:sSupPr>
+          <m:e>
+            <m:r>
+              <w:rPr>
+                <w:rFonts w:ascii="Cambria Math" w:eastAsiaTheme="minorEastAsia" w:hAnsi="Cambria Math" w:cstheme="majorBidi"/>
+              </w:rPr>
+              <m:t>x</m:t>
+            </m:r>
+          </m:e>
+          <m:sup>
+            <m:r>
+              <w:rPr>
+                <w:rFonts w:ascii="Cambria Math" w:eastAsiaTheme="minorEastAsia" w:hAnsi="Cambria Math" w:cstheme="majorBidi"/>
+              </w:rPr>
+              <m:t>unc</m:t>
+            </m:r>
+          </m:sup>
+        </m:sSup>
         <m:r>
           <w:rPr>
             <w:rFonts w:ascii="Cambria Math" w:eastAsiaTheme="minorEastAsia" w:hAnsi="Cambria Math" w:cstheme="majorBidi"/>
           </w:rPr>
-          <m:t>x=</m:t>
+          <m:t>=</m:t>
         </m:r>
         <m:sSup>
           <m:sSupPr>
@@ -14322,7 +14348,7 @@
       <w:pPr>
         <w:bidi w:val="0"/>
         <w:rPr>
-          <w:rFonts w:asciiTheme="majorHAnsi" w:hAnsiTheme="majorHAnsi"/>
+          <w:rFonts w:asciiTheme="majorHAnsi" w:eastAsiaTheme="minorEastAsia" w:hAnsiTheme="majorHAnsi"/>
         </w:rPr>
       </w:pPr>
       <m:oMathPara>
@@ -14402,6 +14428,881 @@
     </w:p>
     <w:p>
       <w:pPr>
+        <w:bidi w:val="0"/>
+        <w:rPr>
+          <w:rFonts w:asciiTheme="majorHAnsi" w:eastAsiaTheme="minorEastAsia" w:hAnsiTheme="majorHAnsi"/>
+        </w:rPr>
+      </w:pPr>
+    </w:p>
+    <w:p>
+      <w:pPr>
+        <w:bidi w:val="0"/>
+        <w:rPr>
+          <w:rFonts w:asciiTheme="majorHAnsi" w:eastAsiaTheme="minorEastAsia" w:hAnsiTheme="majorHAnsi"/>
+        </w:rPr>
+      </w:pPr>
+      <w:bookmarkStart w:id="0" w:name="_GoBack"/>
+      <w:bookmarkEnd w:id="0"/>
+      <w:r>
+        <w:rPr>
+          <w:rFonts w:asciiTheme="majorHAnsi" w:eastAsiaTheme="minorEastAsia" w:hAnsiTheme="majorHAnsi"/>
+        </w:rPr>
+        <w:t xml:space="preserve">When starting at </w:t>
+      </w:r>
+      <m:oMath>
+        <m:sSub>
+          <m:sSubPr>
+            <m:ctrlPr>
+              <w:rPr>
+                <w:rFonts w:ascii="Cambria Math" w:eastAsiaTheme="minorEastAsia" w:hAnsi="Cambria Math"/>
+                <w:i/>
+              </w:rPr>
+            </m:ctrlPr>
+          </m:sSubPr>
+          <m:e>
+            <m:r>
+              <m:rPr>
+                <m:sty m:val="bi"/>
+              </m:rPr>
+              <w:rPr>
+                <w:rFonts w:ascii="Cambria Math" w:eastAsiaTheme="minorEastAsia" w:hAnsi="Cambria Math"/>
+              </w:rPr>
+              <m:t>x</m:t>
+            </m:r>
+            <m:ctrlPr>
+              <w:rPr>
+                <w:rFonts w:ascii="Cambria Math" w:eastAsiaTheme="minorEastAsia" w:hAnsi="Cambria Math"/>
+                <w:b/>
+                <w:bCs/>
+                <w:i/>
+              </w:rPr>
+            </m:ctrlPr>
+          </m:e>
+          <m:sub>
+            <m:r>
+              <w:rPr>
+                <w:rFonts w:ascii="Cambria Math" w:eastAsiaTheme="minorEastAsia" w:hAnsi="Cambria Math"/>
+              </w:rPr>
+              <m:t>0</m:t>
+            </m:r>
+          </m:sub>
+        </m:sSub>
+        <m:r>
+          <w:rPr>
+            <w:rFonts w:ascii="Cambria Math" w:eastAsiaTheme="minorEastAsia" w:hAnsi="Cambria Math"/>
+          </w:rPr>
+          <m:t>=</m:t>
+        </m:r>
+        <m:sSup>
+          <m:sSupPr>
+            <m:ctrlPr>
+              <w:rPr>
+                <w:rFonts w:ascii="Cambria Math" w:eastAsiaTheme="minorEastAsia" w:hAnsi="Cambria Math"/>
+                <w:i/>
+              </w:rPr>
+            </m:ctrlPr>
+          </m:sSupPr>
+          <m:e>
+            <m:d>
+              <m:dPr>
+                <m:begChr m:val="["/>
+                <m:endChr m:val="]"/>
+                <m:ctrlPr>
+                  <w:rPr>
+                    <w:rFonts w:ascii="Cambria Math" w:eastAsiaTheme="minorEastAsia" w:hAnsi="Cambria Math"/>
+                    <w:i/>
+                  </w:rPr>
+                </m:ctrlPr>
+              </m:dPr>
+              <m:e>
+                <m:m>
+                  <m:mPr>
+                    <m:mcs>
+                      <m:mc>
+                        <m:mcPr>
+                          <m:count m:val="2"/>
+                          <m:mcJc m:val="center"/>
+                        </m:mcPr>
+                      </m:mc>
+                    </m:mcs>
+                    <m:ctrlPr>
+                      <w:rPr>
+                        <w:rFonts w:ascii="Cambria Math" w:eastAsiaTheme="minorEastAsia" w:hAnsi="Cambria Math"/>
+                        <w:i/>
+                      </w:rPr>
+                    </m:ctrlPr>
+                  </m:mPr>
+                  <m:mr>
+                    <m:e>
+                      <m:r>
+                        <w:rPr>
+                          <w:rFonts w:ascii="Cambria Math" w:eastAsiaTheme="minorEastAsia" w:hAnsi="Cambria Math"/>
+                        </w:rPr>
+                        <m:t>0</m:t>
+                      </m:r>
+                    </m:e>
+                    <m:e>
+                      <m:r>
+                        <w:rPr>
+                          <w:rFonts w:ascii="Cambria Math" w:eastAsiaTheme="minorEastAsia" w:hAnsi="Cambria Math"/>
+                        </w:rPr>
+                        <m:t>0</m:t>
+                      </m:r>
+                    </m:e>
+                  </m:mr>
+                </m:m>
+              </m:e>
+            </m:d>
+          </m:e>
+          <m:sup>
+            <m:r>
+              <w:rPr>
+                <w:rFonts w:ascii="Cambria Math" w:eastAsiaTheme="minorEastAsia" w:hAnsi="Cambria Math"/>
+              </w:rPr>
+              <m:t>T</m:t>
+            </m:r>
+          </m:sup>
+        </m:sSup>
+        <m:r>
+          <w:rPr>
+            <w:rFonts w:ascii="Cambria Math" w:eastAsiaTheme="minorEastAsia" w:hAnsi="Cambria Math"/>
+          </w:rPr>
+          <m:t xml:space="preserve">  </m:t>
+        </m:r>
+      </m:oMath>
+      <w:r>
+        <w:rPr>
+          <w:rFonts w:asciiTheme="majorHAnsi" w:eastAsiaTheme="minorEastAsia" w:hAnsiTheme="majorHAnsi"/>
+        </w:rPr>
+        <w:t xml:space="preserve">the gradient at this point is: </w:t>
+      </w:r>
+      <m:oMath>
+        <m:r>
+          <m:rPr>
+            <m:sty m:val="p"/>
+          </m:rPr>
+          <w:rPr>
+            <w:rFonts w:ascii="Cambria Math" w:eastAsiaTheme="minorEastAsia" w:hAnsi="Cambria Math"/>
+          </w:rPr>
+          <m:t>∇</m:t>
+        </m:r>
+        <m:r>
+          <w:rPr>
+            <w:rFonts w:ascii="Cambria Math" w:eastAsiaTheme="minorEastAsia" w:hAnsi="Cambria Math"/>
+          </w:rPr>
+          <m:t>f</m:t>
+        </m:r>
+        <m:d>
+          <m:dPr>
+            <m:ctrlPr>
+              <w:rPr>
+                <w:rFonts w:ascii="Cambria Math" w:eastAsiaTheme="minorEastAsia" w:hAnsi="Cambria Math"/>
+                <w:i/>
+              </w:rPr>
+            </m:ctrlPr>
+          </m:dPr>
+          <m:e>
+            <m:sSub>
+              <m:sSubPr>
+                <m:ctrlPr>
+                  <w:rPr>
+                    <w:rFonts w:ascii="Cambria Math" w:eastAsiaTheme="minorEastAsia" w:hAnsi="Cambria Math"/>
+                    <w:i/>
+                  </w:rPr>
+                </m:ctrlPr>
+              </m:sSubPr>
+              <m:e>
+                <m:r>
+                  <m:rPr>
+                    <m:sty m:val="bi"/>
+                  </m:rPr>
+                  <w:rPr>
+                    <w:rFonts w:ascii="Cambria Math" w:eastAsiaTheme="minorEastAsia" w:hAnsi="Cambria Math"/>
+                  </w:rPr>
+                  <m:t>x</m:t>
+                </m:r>
+              </m:e>
+              <m:sub>
+                <m:r>
+                  <w:rPr>
+                    <w:rFonts w:ascii="Cambria Math" w:eastAsiaTheme="minorEastAsia" w:hAnsi="Cambria Math"/>
+                  </w:rPr>
+                  <m:t>0</m:t>
+                </m:r>
+              </m:sub>
+            </m:sSub>
+          </m:e>
+        </m:d>
+        <m:r>
+          <w:rPr>
+            <w:rFonts w:ascii="Cambria Math" w:eastAsiaTheme="minorEastAsia" w:hAnsi="Cambria Math"/>
+          </w:rPr>
+          <m:t>=2</m:t>
+        </m:r>
+        <m:d>
+          <m:dPr>
+            <m:ctrlPr>
+              <w:rPr>
+                <w:rFonts w:ascii="Cambria Math" w:eastAsiaTheme="minorEastAsia" w:hAnsi="Cambria Math"/>
+                <w:i/>
+              </w:rPr>
+            </m:ctrlPr>
+          </m:dPr>
+          <m:e>
+            <m:m>
+              <m:mPr>
+                <m:mcs>
+                  <m:mc>
+                    <m:mcPr>
+                      <m:count m:val="1"/>
+                      <m:mcJc m:val="center"/>
+                    </m:mcPr>
+                  </m:mc>
+                </m:mcs>
+                <m:ctrlPr>
+                  <w:rPr>
+                    <w:rFonts w:ascii="Cambria Math" w:eastAsiaTheme="minorEastAsia" w:hAnsi="Cambria Math"/>
+                    <w:i/>
+                  </w:rPr>
+                </m:ctrlPr>
+              </m:mPr>
+              <m:mr>
+                <m:e>
+                  <m:r>
+                    <w:rPr>
+                      <w:rFonts w:ascii="Cambria Math" w:eastAsiaTheme="minorEastAsia" w:hAnsi="Cambria Math"/>
+                    </w:rPr>
+                    <m:t>1</m:t>
+                  </m:r>
+                </m:e>
+              </m:mr>
+              <m:mr>
+                <m:e>
+                  <m:r>
+                    <w:rPr>
+                      <w:rFonts w:ascii="Cambria Math" w:eastAsiaTheme="minorEastAsia" w:hAnsi="Cambria Math"/>
+                    </w:rPr>
+                    <m:t>-0.5</m:t>
+                  </m:r>
+                </m:e>
+              </m:mr>
+            </m:m>
+          </m:e>
+        </m:d>
+        <m:r>
+          <w:rPr>
+            <w:rFonts w:ascii="Cambria Math" w:eastAsiaTheme="minorEastAsia" w:hAnsi="Cambria Math"/>
+          </w:rPr>
+          <m:t>=</m:t>
+        </m:r>
+        <m:d>
+          <m:dPr>
+            <m:ctrlPr>
+              <w:rPr>
+                <w:rFonts w:ascii="Cambria Math" w:eastAsiaTheme="minorEastAsia" w:hAnsi="Cambria Math"/>
+                <w:i/>
+              </w:rPr>
+            </m:ctrlPr>
+          </m:dPr>
+          <m:e>
+            <m:m>
+              <m:mPr>
+                <m:mcs>
+                  <m:mc>
+                    <m:mcPr>
+                      <m:count m:val="1"/>
+                      <m:mcJc m:val="center"/>
+                    </m:mcPr>
+                  </m:mc>
+                </m:mcs>
+                <m:ctrlPr>
+                  <w:rPr>
+                    <w:rFonts w:ascii="Cambria Math" w:eastAsiaTheme="minorEastAsia" w:hAnsi="Cambria Math"/>
+                    <w:i/>
+                  </w:rPr>
+                </m:ctrlPr>
+              </m:mPr>
+              <m:mr>
+                <m:e>
+                  <m:r>
+                    <w:rPr>
+                      <w:rFonts w:ascii="Cambria Math" w:eastAsiaTheme="minorEastAsia" w:hAnsi="Cambria Math"/>
+                    </w:rPr>
+                    <m:t>2</m:t>
+                  </m:r>
+                </m:e>
+              </m:mr>
+              <m:mr>
+                <m:e>
+                  <m:r>
+                    <w:rPr>
+                      <w:rFonts w:ascii="Cambria Math" w:eastAsiaTheme="minorEastAsia" w:hAnsi="Cambria Math"/>
+                    </w:rPr>
+                    <m:t>-1</m:t>
+                  </m:r>
+                </m:e>
+              </m:mr>
+            </m:m>
+          </m:e>
+        </m:d>
+      </m:oMath>
+    </w:p>
+    <w:p>
+      <w:pPr>
+        <w:bidi w:val="0"/>
+        <w:rPr>
+          <w:rFonts w:asciiTheme="majorHAnsi" w:eastAsiaTheme="minorEastAsia" w:hAnsiTheme="majorHAnsi"/>
+        </w:rPr>
+      </w:pPr>
+      <w:r>
+        <w:rPr>
+          <w:rFonts w:asciiTheme="majorHAnsi" w:eastAsiaTheme="minorEastAsia" w:hAnsiTheme="majorHAnsi"/>
+        </w:rPr>
+        <w:t xml:space="preserve">The Hessian is: </w:t>
+      </w:r>
+      <m:oMath>
+        <m:r>
+          <w:rPr>
+            <w:rFonts w:ascii="Cambria Math" w:eastAsiaTheme="minorEastAsia" w:hAnsi="Cambria Math"/>
+          </w:rPr>
+          <m:t>H</m:t>
+        </m:r>
+        <m:d>
+          <m:dPr>
+            <m:ctrlPr>
+              <w:rPr>
+                <w:rFonts w:ascii="Cambria Math" w:eastAsiaTheme="minorEastAsia" w:hAnsi="Cambria Math"/>
+                <w:i/>
+              </w:rPr>
+            </m:ctrlPr>
+          </m:dPr>
+          <m:e>
+            <m:sSub>
+              <m:sSubPr>
+                <m:ctrlPr>
+                  <w:rPr>
+                    <w:rFonts w:ascii="Cambria Math" w:eastAsiaTheme="minorEastAsia" w:hAnsi="Cambria Math"/>
+                    <w:i/>
+                  </w:rPr>
+                </m:ctrlPr>
+              </m:sSubPr>
+              <m:e>
+                <m:r>
+                  <m:rPr>
+                    <m:sty m:val="bi"/>
+                  </m:rPr>
+                  <w:rPr>
+                    <w:rFonts w:ascii="Cambria Math" w:eastAsiaTheme="minorEastAsia" w:hAnsi="Cambria Math"/>
+                  </w:rPr>
+                  <m:t>x</m:t>
+                </m:r>
+              </m:e>
+              <m:sub>
+                <m:r>
+                  <w:rPr>
+                    <w:rFonts w:ascii="Cambria Math" w:eastAsiaTheme="minorEastAsia" w:hAnsi="Cambria Math"/>
+                  </w:rPr>
+                  <m:t>0</m:t>
+                </m:r>
+              </m:sub>
+            </m:sSub>
+          </m:e>
+        </m:d>
+        <m:r>
+          <w:rPr>
+            <w:rFonts w:ascii="Cambria Math" w:eastAsiaTheme="minorEastAsia" w:hAnsi="Cambria Math"/>
+          </w:rPr>
+          <m:t>=I</m:t>
+        </m:r>
+      </m:oMath>
+      <w:r>
+        <w:rPr>
+          <w:rFonts w:asciiTheme="majorHAnsi" w:eastAsiaTheme="minorEastAsia" w:hAnsiTheme="majorHAnsi"/>
+        </w:rPr>
+        <w:t xml:space="preserve"> since we can write</w:t>
+      </w:r>
+      <w:r>
+        <w:rPr>
+          <w:rFonts w:asciiTheme="majorHAnsi" w:eastAsiaTheme="minorEastAsia" w:hAnsiTheme="majorHAnsi"/>
+        </w:rPr>
+        <w:t xml:space="preserve"> our function as</w:t>
+      </w:r>
+      <w:r>
+        <w:rPr>
+          <w:rFonts w:asciiTheme="majorHAnsi" w:eastAsiaTheme="minorEastAsia" w:hAnsiTheme="majorHAnsi"/>
+        </w:rPr>
+        <w:t xml:space="preserve"> </w:t>
+      </w:r>
+      <m:oMath>
+        <m:r>
+          <w:rPr>
+            <w:rFonts w:ascii="Cambria Math" w:eastAsiaTheme="minorEastAsia" w:hAnsi="Cambria Math"/>
+          </w:rPr>
+          <m:t>f</m:t>
+        </m:r>
+        <m:d>
+          <m:dPr>
+            <m:ctrlPr>
+              <w:rPr>
+                <w:rFonts w:ascii="Cambria Math" w:eastAsiaTheme="minorEastAsia" w:hAnsi="Cambria Math"/>
+                <w:i/>
+              </w:rPr>
+            </m:ctrlPr>
+          </m:dPr>
+          <m:e>
+            <m:r>
+              <m:rPr>
+                <m:sty m:val="bi"/>
+              </m:rPr>
+              <w:rPr>
+                <w:rFonts w:ascii="Cambria Math" w:eastAsiaTheme="minorEastAsia" w:hAnsi="Cambria Math"/>
+              </w:rPr>
+              <m:t>x</m:t>
+            </m:r>
+          </m:e>
+        </m:d>
+        <m:r>
+          <w:rPr>
+            <w:rFonts w:ascii="Cambria Math" w:eastAsiaTheme="minorEastAsia" w:hAnsi="Cambria Math"/>
+          </w:rPr>
+          <m:t>=</m:t>
+        </m:r>
+        <m:func>
+          <m:funcPr>
+            <m:ctrlPr>
+              <w:rPr>
+                <w:rFonts w:ascii="Cambria Math" w:eastAsiaTheme="minorEastAsia" w:hAnsi="Cambria Math"/>
+                <w:i/>
+              </w:rPr>
+            </m:ctrlPr>
+          </m:funcPr>
+          <m:fName>
+            <m:r>
+              <m:rPr>
+                <m:sty m:val="p"/>
+              </m:rPr>
+              <w:rPr>
+                <w:rFonts w:ascii="Cambria Math" w:eastAsiaTheme="minorEastAsia" w:hAnsi="Cambria Math"/>
+              </w:rPr>
+              <m:t>arg</m:t>
+            </m:r>
+          </m:fName>
+          <m:e>
+            <m:func>
+              <m:funcPr>
+                <m:ctrlPr>
+                  <w:rPr>
+                    <w:rFonts w:ascii="Cambria Math" w:eastAsiaTheme="minorEastAsia" w:hAnsi="Cambria Math"/>
+                  </w:rPr>
+                </m:ctrlPr>
+              </m:funcPr>
+              <m:fName>
+                <m:limLow>
+                  <m:limLowPr>
+                    <m:ctrlPr>
+                      <w:rPr>
+                        <w:rFonts w:ascii="Cambria Math" w:eastAsiaTheme="minorEastAsia" w:hAnsi="Cambria Math"/>
+                      </w:rPr>
+                    </m:ctrlPr>
+                  </m:limLowPr>
+                  <m:e>
+                    <m:r>
+                      <m:rPr>
+                        <m:sty m:val="p"/>
+                      </m:rPr>
+                      <w:rPr>
+                        <w:rFonts w:ascii="Cambria Math" w:eastAsiaTheme="minorEastAsia" w:hAnsi="Cambria Math"/>
+                      </w:rPr>
+                      <m:t>min</m:t>
+                    </m:r>
+                  </m:e>
+                  <m:lim>
+                    <m:r>
+                      <m:rPr>
+                        <m:sty m:val="b"/>
+                      </m:rPr>
+                      <w:rPr>
+                        <w:rFonts w:ascii="Cambria Math" w:eastAsiaTheme="minorEastAsia" w:hAnsi="Cambria Math"/>
+                      </w:rPr>
+                      <m:t>x</m:t>
+                    </m:r>
+                  </m:lim>
+                </m:limLow>
+                <m:ctrlPr>
+                  <w:rPr>
+                    <w:rFonts w:ascii="Cambria Math" w:eastAsiaTheme="minorEastAsia" w:hAnsi="Cambria Math"/>
+                    <w:i/>
+                  </w:rPr>
+                </m:ctrlPr>
+              </m:fName>
+              <m:e>
+                <m:sSup>
+                  <m:sSupPr>
+                    <m:ctrlPr>
+                      <w:rPr>
+                        <w:rFonts w:ascii="Cambria Math" w:eastAsiaTheme="minorEastAsia" w:hAnsi="Cambria Math"/>
+                        <w:i/>
+                      </w:rPr>
+                    </m:ctrlPr>
+                  </m:sSupPr>
+                  <m:e>
+                    <m:r>
+                      <m:rPr>
+                        <m:sty m:val="bi"/>
+                      </m:rPr>
+                      <w:rPr>
+                        <w:rFonts w:ascii="Cambria Math" w:eastAsiaTheme="minorEastAsia" w:hAnsi="Cambria Math"/>
+                      </w:rPr>
+                      <m:t>x</m:t>
+                    </m:r>
+                  </m:e>
+                  <m:sup>
+                    <m:r>
+                      <w:rPr>
+                        <w:rFonts w:ascii="Cambria Math" w:eastAsiaTheme="minorEastAsia" w:hAnsi="Cambria Math"/>
+                      </w:rPr>
+                      <m:t>T</m:t>
+                    </m:r>
+                  </m:sup>
+                </m:sSup>
+                <m:r>
+                  <w:rPr>
+                    <w:rFonts w:ascii="Cambria Math" w:eastAsiaTheme="minorEastAsia" w:hAnsi="Cambria Math"/>
+                  </w:rPr>
+                  <m:t>I</m:t>
+                </m:r>
+                <m:r>
+                  <m:rPr>
+                    <m:sty m:val="bi"/>
+                  </m:rPr>
+                  <w:rPr>
+                    <w:rFonts w:ascii="Cambria Math" w:eastAsiaTheme="minorEastAsia" w:hAnsi="Cambria Math"/>
+                  </w:rPr>
+                  <m:t>x</m:t>
+                </m:r>
+                <m:ctrlPr>
+                  <w:rPr>
+                    <w:rFonts w:ascii="Cambria Math" w:eastAsiaTheme="minorEastAsia" w:hAnsi="Cambria Math"/>
+                    <w:i/>
+                  </w:rPr>
+                </m:ctrlPr>
+              </m:e>
+            </m:func>
+          </m:e>
+        </m:func>
+        <m:r>
+          <w:rPr>
+            <w:rFonts w:ascii="Cambria Math" w:eastAsiaTheme="minorEastAsia" w:hAnsi="Cambria Math"/>
+          </w:rPr>
+          <m:t>-</m:t>
+        </m:r>
+        <m:sSup>
+          <m:sSupPr>
+            <m:ctrlPr>
+              <w:rPr>
+                <w:rFonts w:ascii="Cambria Math" w:eastAsiaTheme="minorEastAsia" w:hAnsi="Cambria Math"/>
+                <w:i/>
+              </w:rPr>
+            </m:ctrlPr>
+          </m:sSupPr>
+          <m:e>
+            <m:r>
+              <m:rPr>
+                <m:sty m:val="bi"/>
+              </m:rPr>
+              <w:rPr>
+                <w:rFonts w:ascii="Cambria Math" w:eastAsiaTheme="minorEastAsia" w:hAnsi="Cambria Math"/>
+              </w:rPr>
+              <m:t>b</m:t>
+            </m:r>
+          </m:e>
+          <m:sup>
+            <m:r>
+              <w:rPr>
+                <w:rFonts w:ascii="Cambria Math" w:eastAsiaTheme="minorEastAsia" w:hAnsi="Cambria Math"/>
+              </w:rPr>
+              <m:t>T</m:t>
+            </m:r>
+          </m:sup>
+        </m:sSup>
+        <m:r>
+          <m:rPr>
+            <m:sty m:val="bi"/>
+          </m:rPr>
+          <w:rPr>
+            <w:rFonts w:ascii="Cambria Math" w:eastAsiaTheme="minorEastAsia" w:hAnsi="Cambria Math"/>
+          </w:rPr>
+          <m:t>x</m:t>
+        </m:r>
+      </m:oMath>
+    </w:p>
+    <w:p>
+      <w:pPr>
+        <w:bidi w:val="0"/>
+        <w:rPr>
+          <w:rFonts w:asciiTheme="majorHAnsi" w:eastAsiaTheme="minorEastAsia" w:hAnsiTheme="majorHAnsi"/>
+        </w:rPr>
+      </w:pPr>
+      <w:r>
+        <w:rPr>
+          <w:rFonts w:asciiTheme="majorHAnsi" w:eastAsiaTheme="minorEastAsia" w:hAnsiTheme="majorHAnsi"/>
+        </w:rPr>
+        <w:t xml:space="preserve">The </w:t>
+      </w:r>
+      <m:oMath>
+        <m:r>
+          <w:rPr>
+            <w:rFonts w:ascii="Cambria Math" w:eastAsiaTheme="minorEastAsia" w:hAnsi="Cambria Math"/>
+          </w:rPr>
+          <m:t>α=0.5</m:t>
+        </m:r>
+      </m:oMath>
+      <w:r>
+        <w:rPr>
+          <w:rFonts w:asciiTheme="majorHAnsi" w:eastAsiaTheme="minorEastAsia" w:hAnsiTheme="majorHAnsi"/>
+        </w:rPr>
+        <w:t xml:space="preserve"> since this is the required step size to get to </w:t>
+      </w:r>
+      <m:oMath>
+        <m:sSup>
+          <m:sSupPr>
+            <m:ctrlPr>
+              <w:rPr>
+                <w:rFonts w:ascii="Cambria Math" w:eastAsiaTheme="minorEastAsia" w:hAnsi="Cambria Math" w:cstheme="majorBidi"/>
+                <w:i/>
+              </w:rPr>
+            </m:ctrlPr>
+          </m:sSupPr>
+          <m:e>
+            <m:d>
+              <m:dPr>
+                <m:begChr m:val="["/>
+                <m:endChr m:val="]"/>
+                <m:ctrlPr>
+                  <w:rPr>
+                    <w:rFonts w:ascii="Cambria Math" w:eastAsiaTheme="minorEastAsia" w:hAnsi="Cambria Math" w:cstheme="majorBidi"/>
+                    <w:i/>
+                  </w:rPr>
+                </m:ctrlPr>
+              </m:dPr>
+              <m:e>
+                <m:m>
+                  <m:mPr>
+                    <m:mcs>
+                      <m:mc>
+                        <m:mcPr>
+                          <m:count m:val="2"/>
+                          <m:mcJc m:val="center"/>
+                        </m:mcPr>
+                      </m:mc>
+                    </m:mcs>
+                    <m:ctrlPr>
+                      <w:rPr>
+                        <w:rFonts w:ascii="Cambria Math" w:eastAsiaTheme="minorEastAsia" w:hAnsi="Cambria Math" w:cstheme="majorBidi"/>
+                        <w:i/>
+                      </w:rPr>
+                    </m:ctrlPr>
+                  </m:mPr>
+                  <m:mr>
+                    <m:e>
+                      <m:r>
+                        <w:rPr>
+                          <w:rFonts w:ascii="Cambria Math" w:eastAsiaTheme="minorEastAsia" w:hAnsi="Cambria Math" w:cstheme="majorBidi"/>
+                        </w:rPr>
+                        <m:t>-1</m:t>
+                      </m:r>
+                    </m:e>
+                    <m:e>
+                      <m:r>
+                        <w:rPr>
+                          <w:rFonts w:ascii="Cambria Math" w:eastAsiaTheme="minorEastAsia" w:hAnsi="Cambria Math" w:cstheme="majorBidi"/>
+                        </w:rPr>
+                        <m:t>0.5</m:t>
+                      </m:r>
+                    </m:e>
+                  </m:mr>
+                </m:m>
+              </m:e>
+            </m:d>
+          </m:e>
+          <m:sup>
+            <m:r>
+              <w:rPr>
+                <w:rFonts w:ascii="Cambria Math" w:eastAsiaTheme="minorEastAsia" w:hAnsi="Cambria Math" w:cstheme="majorBidi"/>
+              </w:rPr>
+              <m:t>T</m:t>
+            </m:r>
+          </m:sup>
+        </m:sSup>
+        <m:r>
+          <w:rPr>
+            <w:rFonts w:ascii="Cambria Math" w:eastAsiaTheme="minorEastAsia" w:hAnsi="Cambria Math"/>
+          </w:rPr>
+          <m:t xml:space="preserve"> </m:t>
+        </m:r>
+      </m:oMath>
+      <w:r>
+        <w:rPr>
+          <w:rFonts w:asciiTheme="majorHAnsi" w:eastAsiaTheme="minorEastAsia" w:hAnsiTheme="majorHAnsi"/>
+        </w:rPr>
+        <w:t xml:space="preserve">from  </w:t>
+      </w:r>
+      <m:oMath>
+        <m:sSup>
+          <m:sSupPr>
+            <m:ctrlPr>
+              <w:rPr>
+                <w:rFonts w:ascii="Cambria Math" w:eastAsiaTheme="minorEastAsia" w:hAnsi="Cambria Math"/>
+                <w:i/>
+              </w:rPr>
+            </m:ctrlPr>
+          </m:sSupPr>
+          <m:e>
+            <m:d>
+              <m:dPr>
+                <m:begChr m:val="["/>
+                <m:endChr m:val="]"/>
+                <m:ctrlPr>
+                  <w:rPr>
+                    <w:rFonts w:ascii="Cambria Math" w:eastAsiaTheme="minorEastAsia" w:hAnsi="Cambria Math"/>
+                    <w:i/>
+                  </w:rPr>
+                </m:ctrlPr>
+              </m:dPr>
+              <m:e>
+                <m:m>
+                  <m:mPr>
+                    <m:mcs>
+                      <m:mc>
+                        <m:mcPr>
+                          <m:count m:val="2"/>
+                          <m:mcJc m:val="center"/>
+                        </m:mcPr>
+                      </m:mc>
+                    </m:mcs>
+                    <m:ctrlPr>
+                      <w:rPr>
+                        <w:rFonts w:ascii="Cambria Math" w:eastAsiaTheme="minorEastAsia" w:hAnsi="Cambria Math"/>
+                        <w:i/>
+                      </w:rPr>
+                    </m:ctrlPr>
+                  </m:mPr>
+                  <m:mr>
+                    <m:e>
+                      <m:r>
+                        <w:rPr>
+                          <w:rFonts w:ascii="Cambria Math" w:eastAsiaTheme="minorEastAsia" w:hAnsi="Cambria Math"/>
+                        </w:rPr>
+                        <m:t>0</m:t>
+                      </m:r>
+                    </m:e>
+                    <m:e>
+                      <m:r>
+                        <w:rPr>
+                          <w:rFonts w:ascii="Cambria Math" w:eastAsiaTheme="minorEastAsia" w:hAnsi="Cambria Math"/>
+                        </w:rPr>
+                        <m:t>0</m:t>
+                      </m:r>
+                    </m:e>
+                  </m:mr>
+                </m:m>
+              </m:e>
+            </m:d>
+          </m:e>
+          <m:sup>
+            <m:r>
+              <w:rPr>
+                <w:rFonts w:ascii="Cambria Math" w:eastAsiaTheme="minorEastAsia" w:hAnsi="Cambria Math"/>
+              </w:rPr>
+              <m:t>T</m:t>
+            </m:r>
+          </m:sup>
+        </m:sSup>
+      </m:oMath>
+      <w:r>
+        <w:rPr>
+          <w:rFonts w:asciiTheme="majorHAnsi" w:eastAsiaTheme="minorEastAsia" w:hAnsiTheme="majorHAnsi"/>
+        </w:rPr>
+        <w:t xml:space="preserve"> using </w:t>
+      </w:r>
+      <m:oMath>
+        <m:r>
+          <m:rPr>
+            <m:sty m:val="p"/>
+          </m:rPr>
+          <w:rPr>
+            <w:rFonts w:ascii="Cambria Math" w:eastAsiaTheme="minorEastAsia" w:hAnsi="Cambria Math"/>
+          </w:rPr>
+          <m:t>-</m:t>
+        </m:r>
+        <m:r>
+          <m:rPr>
+            <m:sty m:val="p"/>
+          </m:rPr>
+          <w:rPr>
+            <w:rFonts w:ascii="Cambria Math" w:eastAsiaTheme="minorEastAsia" w:hAnsi="Cambria Math"/>
+          </w:rPr>
+          <m:t>∇</m:t>
+        </m:r>
+        <m:r>
+          <w:rPr>
+            <w:rFonts w:ascii="Cambria Math" w:eastAsiaTheme="minorEastAsia" w:hAnsi="Cambria Math"/>
+          </w:rPr>
+          <m:t>f</m:t>
+        </m:r>
+        <m:d>
+          <m:dPr>
+            <m:ctrlPr>
+              <w:rPr>
+                <w:rFonts w:ascii="Cambria Math" w:eastAsiaTheme="minorEastAsia" w:hAnsi="Cambria Math"/>
+                <w:i/>
+              </w:rPr>
+            </m:ctrlPr>
+          </m:dPr>
+          <m:e>
+            <m:sSub>
+              <m:sSubPr>
+                <m:ctrlPr>
+                  <w:rPr>
+                    <w:rFonts w:ascii="Cambria Math" w:eastAsiaTheme="minorEastAsia" w:hAnsi="Cambria Math"/>
+                    <w:i/>
+                  </w:rPr>
+                </m:ctrlPr>
+              </m:sSubPr>
+              <m:e>
+                <m:r>
+                  <m:rPr>
+                    <m:sty m:val="bi"/>
+                  </m:rPr>
+                  <w:rPr>
+                    <w:rFonts w:ascii="Cambria Math" w:eastAsiaTheme="minorEastAsia" w:hAnsi="Cambria Math"/>
+                  </w:rPr>
+                  <m:t>x</m:t>
+                </m:r>
+              </m:e>
+              <m:sub>
+                <m:r>
+                  <w:rPr>
+                    <w:rFonts w:ascii="Cambria Math" w:eastAsiaTheme="minorEastAsia" w:hAnsi="Cambria Math"/>
+                  </w:rPr>
+                  <m:t>0</m:t>
+                </m:r>
+              </m:sub>
+            </m:sSub>
+          </m:e>
+        </m:d>
+      </m:oMath>
+    </w:p>
+    <w:p>
+      <w:pPr>
+        <w:bidi w:val="0"/>
+        <w:rPr>
+          <w:rFonts w:asciiTheme="majorHAnsi" w:eastAsiaTheme="minorEastAsia" w:hAnsiTheme="majorHAnsi"/>
+        </w:rPr>
+      </w:pPr>
+    </w:p>
+    <w:p>
+      <w:pPr>
         <w:pStyle w:val="Heading3"/>
         <w:bidi w:val="0"/>
         <w:rPr>
@@ -14414,8 +15315,6 @@
         </w:rPr>
         <w:t>Q12</w:t>
       </w:r>
-      <w:bookmarkStart w:id="0" w:name="_GoBack"/>
-      <w:bookmarkEnd w:id="0"/>
     </w:p>
     <w:p>
       <w:pPr>
@@ -15244,7 +16143,7 @@
 </file>
 
 <file path=customXml/itemProps1.xml><?xml version="1.0" encoding="utf-8"?>
-<ds:datastoreItem xmlns:ds="http://schemas.openxmlformats.org/officeDocument/2006/customXml" ds:itemID="{A75498F0-EF13-40EC-92FD-FA98A1533722}">
+<ds:datastoreItem xmlns:ds="http://schemas.openxmlformats.org/officeDocument/2006/customXml" ds:itemID="{87F28FBE-FFBF-4D5D-BC17-A8581C5111A1}">
   <ds:schemaRefs>
     <ds:schemaRef ds:uri="http://schemas.openxmlformats.org/officeDocument/2006/bibliography"/>
   </ds:schemaRefs>

</xml_diff>

<commit_message>
Finished part of Q12
</commit_message>
<xml_diff>
--- a/HW2/HW2.docx
+++ b/HW2/HW2.docx
@@ -443,7 +443,6 @@
                           <w:p>
                             <w:pPr>
                               <w:rPr>
-                                <w:rFonts w:hint="cs"/>
                                 <w:i/>
                                 <w:rtl/>
                               </w:rPr>
@@ -510,7 +509,6 @@
                     <w:p>
                       <w:pPr>
                         <w:rPr>
-                          <w:rFonts w:hint="cs"/>
                           <w:i/>
                           <w:rtl/>
                         </w:rPr>
@@ -1146,16 +1144,8 @@
         <w:rPr>
           <w:rFonts w:asciiTheme="majorHAnsi" w:eastAsiaTheme="minorEastAsia" w:hAnsiTheme="majorHAnsi"/>
         </w:rPr>
-        <w:t xml:space="preserve"> and </w:t>
+        <w:t xml:space="preserve"> and line </w:t>
       </w:r>
-      <w:proofErr w:type="gramStart"/>
-      <w:r>
-        <w:rPr>
-          <w:rFonts w:asciiTheme="majorHAnsi" w:eastAsiaTheme="minorEastAsia" w:hAnsiTheme="majorHAnsi"/>
-        </w:rPr>
-        <w:t xml:space="preserve">line </w:t>
-      </w:r>
-      <w:proofErr w:type="gramEnd"/>
       <m:oMath>
         <m:r>
           <m:rPr>
@@ -1269,16 +1259,8 @@
         <w:rPr>
           <w:rFonts w:asciiTheme="majorHAnsi" w:eastAsiaTheme="minorEastAsia" w:hAnsiTheme="majorHAnsi"/>
         </w:rPr>
-        <w:t xml:space="preserve"> </w:t>
+        <w:t xml:space="preserve"> onto </w:t>
       </w:r>
-      <w:proofErr w:type="gramStart"/>
-      <w:r>
-        <w:rPr>
-          <w:rFonts w:asciiTheme="majorHAnsi" w:eastAsiaTheme="minorEastAsia" w:hAnsiTheme="majorHAnsi"/>
-        </w:rPr>
-        <w:t xml:space="preserve">onto </w:t>
-      </w:r>
-      <w:proofErr w:type="gramEnd"/>
       <m:oMath>
         <m:r>
           <m:rPr>
@@ -4067,27 +4049,13 @@
         <w:rPr>
           <w:rFonts w:asciiTheme="majorHAnsi" w:eastAsiaTheme="minorEastAsia" w:hAnsiTheme="majorHAnsi"/>
         </w:rPr>
-        <w:t xml:space="preserve">est we use KKT conditions. The </w:t>
-      </w:r>
-      <w:proofErr w:type="spellStart"/>
-      <w:r>
-        <w:rPr>
-          <w:rFonts w:asciiTheme="majorHAnsi" w:eastAsiaTheme="minorEastAsia" w:hAnsiTheme="majorHAnsi"/>
-        </w:rPr>
-        <w:t>L</w:t>
+        <w:t>est we use KKT conditions. The L</w:t>
       </w:r>
       <w:r>
         <w:rPr>
           <w:rFonts w:asciiTheme="majorHAnsi" w:eastAsiaTheme="minorEastAsia" w:hAnsiTheme="majorHAnsi"/>
         </w:rPr>
-        <w:t>agrangian</w:t>
-      </w:r>
-      <w:proofErr w:type="spellEnd"/>
-      <w:r>
-        <w:rPr>
-          <w:rFonts w:asciiTheme="majorHAnsi" w:eastAsiaTheme="minorEastAsia" w:hAnsiTheme="majorHAnsi"/>
-        </w:rPr>
-        <w:t xml:space="preserve"> for this problem is:</w:t>
+        <w:t>agrangian for this problem is:</w:t>
       </w:r>
     </w:p>
     <w:p>
@@ -4923,16 +4891,8 @@
         <w:rPr>
           <w:rFonts w:asciiTheme="majorHAnsi" w:eastAsiaTheme="minorEastAsia" w:hAnsiTheme="majorHAnsi"/>
         </w:rPr>
-        <w:t xml:space="preserve">We of course have from the </w:t>
+        <w:t>We of course have from the Lagrangian</w:t>
       </w:r>
-      <w:proofErr w:type="spellStart"/>
-      <w:r>
-        <w:rPr>
-          <w:rFonts w:asciiTheme="majorHAnsi" w:eastAsiaTheme="minorEastAsia" w:hAnsiTheme="majorHAnsi"/>
-        </w:rPr>
-        <w:t>Lagrangian</w:t>
-      </w:r>
-      <w:proofErr w:type="spellEnd"/>
       <w:r>
         <w:rPr>
           <w:rFonts w:asciiTheme="majorHAnsi" w:eastAsiaTheme="minorEastAsia" w:hAnsiTheme="majorHAnsi"/>
@@ -5009,21 +4969,7 @@
         <w:rPr>
           <w:rFonts w:asciiTheme="majorHAnsi" w:eastAsiaTheme="minorEastAsia" w:hAnsiTheme="majorHAnsi"/>
         </w:rPr>
-        <w:t xml:space="preserve">Say we have the following </w:t>
-      </w:r>
-      <w:proofErr w:type="spellStart"/>
-      <w:r>
-        <w:rPr>
-          <w:rFonts w:asciiTheme="majorHAnsi" w:eastAsiaTheme="minorEastAsia" w:hAnsiTheme="majorHAnsi"/>
-        </w:rPr>
-        <w:t>Lagrangian</w:t>
-      </w:r>
-      <w:proofErr w:type="spellEnd"/>
-      <w:r>
-        <w:rPr>
-          <w:rFonts w:asciiTheme="majorHAnsi" w:eastAsiaTheme="minorEastAsia" w:hAnsiTheme="majorHAnsi"/>
-        </w:rPr>
-        <w:t xml:space="preserve"> of a general convex problem</w:t>
+        <w:t>Say we have the following Lagrangian of a general convex problem</w:t>
       </w:r>
       <w:r>
         <w:rPr>
@@ -6012,19 +5958,11 @@
           <w:rFonts w:eastAsiaTheme="minorEastAsia"/>
         </w:rPr>
       </w:pPr>
-      <w:proofErr w:type="spellStart"/>
       <w:r>
         <w:rPr>
           <w:rFonts w:asciiTheme="majorHAnsi" w:eastAsiaTheme="minorEastAsia" w:hAnsiTheme="majorHAnsi"/>
         </w:rPr>
-        <w:t>Where as</w:t>
-      </w:r>
-      <w:proofErr w:type="spellEnd"/>
-      <w:r>
-        <w:rPr>
-          <w:rFonts w:asciiTheme="majorHAnsi" w:eastAsiaTheme="minorEastAsia" w:hAnsiTheme="majorHAnsi"/>
-        </w:rPr>
-        <w:t xml:space="preserve"> the inactive constraints correspond to the case of</w:t>
+        <w:t>Where as the inactive constraints correspond to the case of</w:t>
       </w:r>
       <w:r>
         <w:rPr>
@@ -6308,16 +6246,8 @@
         <w:rPr>
           <w:rFonts w:asciiTheme="majorHAnsi" w:eastAsiaTheme="minorEastAsia" w:hAnsiTheme="majorHAnsi"/>
         </w:rPr>
-        <w:t xml:space="preserve"> corresponding to the active constrains play a role in </w:t>
+        <w:t xml:space="preserve"> corresponding to the active constrains play a role in defining </w:t>
       </w:r>
-      <w:proofErr w:type="gramStart"/>
-      <w:r>
-        <w:rPr>
-          <w:rFonts w:asciiTheme="majorHAnsi" w:eastAsiaTheme="minorEastAsia" w:hAnsiTheme="majorHAnsi"/>
-        </w:rPr>
-        <w:t xml:space="preserve">defining </w:t>
-      </w:r>
-      <w:proofErr w:type="gramEnd"/>
       <m:oMath>
         <m:r>
           <m:rPr>
@@ -6347,23 +6277,7 @@
         <w:rPr>
           <w:rFonts w:asciiTheme="majorHAnsi" w:eastAsiaTheme="minorEastAsia" w:hAnsiTheme="majorHAnsi"/>
         </w:rPr>
-        <w:t xml:space="preserve"> support vectors that give SVM </w:t>
-      </w:r>
-      <w:proofErr w:type="spellStart"/>
-      <w:proofErr w:type="gramStart"/>
-      <w:r>
-        <w:rPr>
-          <w:rFonts w:asciiTheme="majorHAnsi" w:eastAsiaTheme="minorEastAsia" w:hAnsiTheme="majorHAnsi"/>
-        </w:rPr>
-        <w:t>it's</w:t>
-      </w:r>
-      <w:proofErr w:type="spellEnd"/>
-      <w:proofErr w:type="gramEnd"/>
-      <w:r>
-        <w:rPr>
-          <w:rFonts w:asciiTheme="majorHAnsi" w:eastAsiaTheme="minorEastAsia" w:hAnsiTheme="majorHAnsi"/>
-        </w:rPr>
-        <w:t xml:space="preserve"> name.</w:t>
+        <w:t xml:space="preserve"> support vectors that give SVM it's name.</w:t>
       </w:r>
     </w:p>
     <w:p>
@@ -6408,21 +6322,7 @@
         <w:rPr>
           <w:rFonts w:asciiTheme="majorHAnsi" w:eastAsiaTheme="minorEastAsia" w:hAnsiTheme="majorHAnsi"/>
         </w:rPr>
-        <w:t xml:space="preserve">The Dual form is derived by taking the results from the previous question (4d), (4e) and substituting them into the </w:t>
-      </w:r>
-      <w:proofErr w:type="spellStart"/>
-      <w:r>
-        <w:rPr>
-          <w:rFonts w:asciiTheme="majorHAnsi" w:eastAsiaTheme="minorEastAsia" w:hAnsiTheme="majorHAnsi"/>
-        </w:rPr>
-        <w:t>Lagrangian</w:t>
-      </w:r>
-      <w:proofErr w:type="spellEnd"/>
-      <w:r>
-        <w:rPr>
-          <w:rFonts w:asciiTheme="majorHAnsi" w:eastAsiaTheme="minorEastAsia" w:hAnsiTheme="majorHAnsi"/>
-        </w:rPr>
-        <w:t>:</w:t>
+        <w:t>The Dual form is derived by taking the results from the previous question (4d), (4e) and substituting them into the Lagrangian:</w:t>
       </w:r>
     </w:p>
     <w:p>
@@ -10563,14 +10463,12 @@
           <w:rFonts w:asciiTheme="majorHAnsi" w:hAnsiTheme="majorHAnsi"/>
         </w:rPr>
       </w:pPr>
-      <w:proofErr w:type="spellStart"/>
       <w:r>
         <w:rPr>
           <w:rFonts w:asciiTheme="majorHAnsi" w:hAnsiTheme="majorHAnsi"/>
         </w:rPr>
         <w:t>Matlab</w:t>
       </w:r>
-      <w:proofErr w:type="spellEnd"/>
     </w:p>
     <w:p>
       <w:pPr>
@@ -10752,21 +10650,7 @@
         <w:rPr>
           <w:rFonts w:asciiTheme="majorHAnsi" w:eastAsiaTheme="minorEastAsia" w:hAnsiTheme="majorHAnsi"/>
         </w:rPr>
-        <w:t xml:space="preserve">The </w:t>
-      </w:r>
-      <w:proofErr w:type="spellStart"/>
-      <w:r>
-        <w:rPr>
-          <w:rFonts w:asciiTheme="majorHAnsi" w:eastAsiaTheme="minorEastAsia" w:hAnsiTheme="majorHAnsi"/>
-        </w:rPr>
-        <w:t>Lagrangian</w:t>
-      </w:r>
-      <w:proofErr w:type="spellEnd"/>
-      <w:r>
-        <w:rPr>
-          <w:rFonts w:asciiTheme="majorHAnsi" w:eastAsiaTheme="minorEastAsia" w:hAnsiTheme="majorHAnsi"/>
-        </w:rPr>
-        <w:t xml:space="preserve"> is</w:t>
+        <w:t>The Lagrangian is</w:t>
       </w:r>
     </w:p>
     <w:p>
@@ -11609,21 +11493,7 @@
         <w:rPr>
           <w:rFonts w:eastAsiaTheme="minorEastAsia"/>
         </w:rPr>
-        <w:t xml:space="preserve"> are zero then this means both constraints are </w:t>
-      </w:r>
-      <w:proofErr w:type="spellStart"/>
-      <w:r>
-        <w:rPr>
-          <w:rFonts w:eastAsiaTheme="minorEastAsia"/>
-        </w:rPr>
-        <w:t>non active</w:t>
-      </w:r>
-      <w:proofErr w:type="spellEnd"/>
-      <w:r>
-        <w:rPr>
-          <w:rFonts w:eastAsiaTheme="minorEastAsia"/>
-        </w:rPr>
-        <w:t>. This means that:</w:t>
+        <w:t xml:space="preserve"> are zero then this means both constraints are non active. This means that:</w:t>
       </w:r>
     </w:p>
     <w:p>
@@ -13362,16 +13232,8 @@
         <w:rPr>
           <w:rFonts w:asciiTheme="majorHAnsi" w:eastAsiaTheme="minorEastAsia" w:hAnsiTheme="majorHAnsi" w:cstheme="majorBidi"/>
         </w:rPr>
-        <w:t xml:space="preserve"> Using this can expose which constraints would be </w:t>
+        <w:t xml:space="preserve"> Using this can expose which constraints would be active </w:t>
       </w:r>
-      <w:proofErr w:type="gramStart"/>
-      <w:r>
-        <w:rPr>
-          <w:rFonts w:asciiTheme="majorHAnsi" w:eastAsiaTheme="minorEastAsia" w:hAnsiTheme="majorHAnsi" w:cstheme="majorBidi"/>
-        </w:rPr>
-        <w:t xml:space="preserve">active </w:t>
-      </w:r>
-      <w:proofErr w:type="gramEnd"/>
       <m:oMath>
         <m:r>
           <w:rPr>
@@ -13470,21 +13332,7 @@
         <w:rPr>
           <w:rFonts w:asciiTheme="majorHAnsi" w:eastAsiaTheme="minorEastAsia" w:hAnsiTheme="majorHAnsi" w:cstheme="majorBidi"/>
         </w:rPr>
-        <w:t xml:space="preserve">Now we can use the </w:t>
-      </w:r>
-      <w:proofErr w:type="spellStart"/>
-      <w:r>
-        <w:rPr>
-          <w:rFonts w:asciiTheme="majorHAnsi" w:eastAsiaTheme="minorEastAsia" w:hAnsiTheme="majorHAnsi" w:cstheme="majorBidi"/>
-        </w:rPr>
-        <w:t>Lagrangian</w:t>
-      </w:r>
-      <w:proofErr w:type="spellEnd"/>
-      <w:r>
-        <w:rPr>
-          <w:rFonts w:asciiTheme="majorHAnsi" w:eastAsiaTheme="minorEastAsia" w:hAnsiTheme="majorHAnsi" w:cstheme="majorBidi"/>
-        </w:rPr>
-        <w:t xml:space="preserve"> to solve this problem analytically.</w:t>
+        <w:t>Now we can use the Lagrangian to solve this problem analytically.</w:t>
       </w:r>
     </w:p>
     <w:p>
@@ -13831,13 +13679,7 @@
             <w:rPr>
               <w:rFonts w:ascii="Cambria Math" w:eastAsiaTheme="minorEastAsia" w:hAnsi="Cambria Math" w:cstheme="majorBidi"/>
             </w:rPr>
-            <m:t>=0</m:t>
-          </m:r>
-          <m:r>
-            <w:rPr>
-              <w:rFonts w:ascii="Cambria Math" w:eastAsiaTheme="minorEastAsia" w:hAnsi="Cambria Math" w:cstheme="majorBidi"/>
-            </w:rPr>
-            <m:t>⟹</m:t>
+            <m:t>=0⟹</m:t>
           </m:r>
           <m:sSub>
             <m:sSubPr>
@@ -14441,8 +14283,6 @@
           <w:rFonts w:asciiTheme="majorHAnsi" w:eastAsiaTheme="minorEastAsia" w:hAnsiTheme="majorHAnsi"/>
         </w:rPr>
       </w:pPr>
-      <w:bookmarkStart w:id="0" w:name="_GoBack"/>
-      <w:bookmarkEnd w:id="0"/>
       <w:r>
         <w:rPr>
           <w:rFonts w:asciiTheme="majorHAnsi" w:eastAsiaTheme="minorEastAsia" w:hAnsiTheme="majorHAnsi"/>
@@ -15233,16 +15073,7 @@
           <w:rPr>
             <w:rFonts w:ascii="Cambria Math" w:eastAsiaTheme="minorEastAsia" w:hAnsi="Cambria Math"/>
           </w:rPr>
-          <m:t>-</m:t>
-        </m:r>
-        <m:r>
-          <m:rPr>
-            <m:sty m:val="p"/>
-          </m:rPr>
-          <w:rPr>
-            <w:rFonts w:ascii="Cambria Math" w:eastAsiaTheme="minorEastAsia" w:hAnsi="Cambria Math"/>
-          </w:rPr>
-          <m:t>∇</m:t>
+          <m:t>-∇</m:t>
         </m:r>
         <m:r>
           <w:rPr>
@@ -15300,6 +15131,1253 @@
           <w:rFonts w:asciiTheme="majorHAnsi" w:eastAsiaTheme="minorEastAsia" w:hAnsiTheme="majorHAnsi"/>
         </w:rPr>
       </w:pPr>
+      <w:r>
+        <w:rPr>
+          <w:rFonts w:asciiTheme="majorHAnsi" w:eastAsiaTheme="minorEastAsia" w:hAnsiTheme="majorHAnsi"/>
+        </w:rPr>
+        <w:t xml:space="preserve">According to this </w:t>
+      </w:r>
+      <m:oMath>
+        <m:sSub>
+          <m:sSubPr>
+            <m:ctrlPr>
+              <w:rPr>
+                <w:rFonts w:ascii="Cambria Math" w:eastAsiaTheme="minorEastAsia" w:hAnsi="Cambria Math"/>
+                <w:i/>
+              </w:rPr>
+            </m:ctrlPr>
+          </m:sSubPr>
+          <m:e>
+            <m:r>
+              <m:rPr>
+                <m:scr m:val="script"/>
+              </m:rPr>
+              <w:rPr>
+                <w:rFonts w:ascii="Cambria Math" w:eastAsiaTheme="minorEastAsia" w:hAnsi="Cambria Math"/>
+              </w:rPr>
+              <m:t>P</m:t>
+            </m:r>
+          </m:e>
+          <m:sub>
+            <m:r>
+              <w:rPr>
+                <w:rFonts w:ascii="Cambria Math" w:eastAsiaTheme="minorEastAsia" w:hAnsi="Cambria Math"/>
+              </w:rPr>
+              <m:t>X</m:t>
+            </m:r>
+          </m:sub>
+        </m:sSub>
+        <m:d>
+          <m:dPr>
+            <m:ctrlPr>
+              <w:rPr>
+                <w:rFonts w:ascii="Cambria Math" w:eastAsiaTheme="minorEastAsia" w:hAnsi="Cambria Math"/>
+                <w:i/>
+              </w:rPr>
+            </m:ctrlPr>
+          </m:dPr>
+          <m:e>
+            <m:sSub>
+              <m:sSubPr>
+                <m:ctrlPr>
+                  <w:rPr>
+                    <w:rFonts w:ascii="Cambria Math" w:eastAsiaTheme="minorEastAsia" w:hAnsi="Cambria Math"/>
+                    <w:i/>
+                  </w:rPr>
+                </m:ctrlPr>
+              </m:sSubPr>
+              <m:e>
+                <m:r>
+                  <m:rPr>
+                    <m:sty m:val="bi"/>
+                  </m:rPr>
+                  <w:rPr>
+                    <w:rFonts w:ascii="Cambria Math" w:eastAsiaTheme="minorEastAsia" w:hAnsi="Cambria Math"/>
+                  </w:rPr>
+                  <m:t>x</m:t>
+                </m:r>
+              </m:e>
+              <m:sub>
+                <m:r>
+                  <w:rPr>
+                    <w:rFonts w:ascii="Cambria Math" w:eastAsiaTheme="minorEastAsia" w:hAnsi="Cambria Math"/>
+                  </w:rPr>
+                  <m:t>0</m:t>
+                </m:r>
+              </m:sub>
+            </m:sSub>
+            <m:r>
+              <w:rPr>
+                <w:rFonts w:ascii="Cambria Math" w:eastAsiaTheme="minorEastAsia" w:hAnsi="Cambria Math"/>
+              </w:rPr>
+              <m:t>-α</m:t>
+            </m:r>
+            <m:sSup>
+              <m:sSupPr>
+                <m:ctrlPr>
+                  <w:rPr>
+                    <w:rFonts w:ascii="Cambria Math" w:eastAsiaTheme="minorEastAsia" w:hAnsi="Cambria Math"/>
+                    <w:i/>
+                  </w:rPr>
+                </m:ctrlPr>
+              </m:sSupPr>
+              <m:e>
+                <m:r>
+                  <m:rPr>
+                    <m:sty m:val="bi"/>
+                  </m:rPr>
+                  <w:rPr>
+                    <w:rFonts w:ascii="Cambria Math" w:eastAsiaTheme="minorEastAsia" w:hAnsi="Cambria Math"/>
+                  </w:rPr>
+                  <m:t>H</m:t>
+                </m:r>
+                <m:d>
+                  <m:dPr>
+                    <m:ctrlPr>
+                      <w:rPr>
+                        <w:rFonts w:ascii="Cambria Math" w:eastAsiaTheme="minorEastAsia" w:hAnsi="Cambria Math"/>
+                        <w:b/>
+                        <w:bCs/>
+                        <w:i/>
+                      </w:rPr>
+                    </m:ctrlPr>
+                  </m:dPr>
+                  <m:e>
+                    <m:sSub>
+                      <m:sSubPr>
+                        <m:ctrlPr>
+                          <w:rPr>
+                            <w:rFonts w:ascii="Cambria Math" w:eastAsiaTheme="minorEastAsia" w:hAnsi="Cambria Math"/>
+                            <w:i/>
+                          </w:rPr>
+                        </m:ctrlPr>
+                      </m:sSubPr>
+                      <m:e>
+                        <m:r>
+                          <m:rPr>
+                            <m:sty m:val="bi"/>
+                          </m:rPr>
+                          <w:rPr>
+                            <w:rFonts w:ascii="Cambria Math" w:eastAsiaTheme="minorEastAsia" w:hAnsi="Cambria Math"/>
+                          </w:rPr>
+                          <m:t>x</m:t>
+                        </m:r>
+                      </m:e>
+                      <m:sub>
+                        <m:r>
+                          <w:rPr>
+                            <w:rFonts w:ascii="Cambria Math" w:eastAsiaTheme="minorEastAsia" w:hAnsi="Cambria Math"/>
+                          </w:rPr>
+                          <m:t>0</m:t>
+                        </m:r>
+                      </m:sub>
+                    </m:sSub>
+                  </m:e>
+                </m:d>
+                <m:ctrlPr>
+                  <w:rPr>
+                    <w:rFonts w:ascii="Cambria Math" w:eastAsiaTheme="minorEastAsia" w:hAnsi="Cambria Math"/>
+                    <w:b/>
+                    <w:bCs/>
+                    <w:i/>
+                  </w:rPr>
+                </m:ctrlPr>
+              </m:e>
+              <m:sup>
+                <m:r>
+                  <w:rPr>
+                    <w:rFonts w:ascii="Cambria Math" w:eastAsiaTheme="minorEastAsia" w:hAnsi="Cambria Math"/>
+                  </w:rPr>
+                  <m:t>-1</m:t>
+                </m:r>
+              </m:sup>
+            </m:sSup>
+            <m:r>
+              <m:rPr>
+                <m:sty m:val="p"/>
+              </m:rPr>
+              <w:rPr>
+                <w:rFonts w:ascii="Cambria Math" w:eastAsiaTheme="minorEastAsia" w:hAnsi="Cambria Math"/>
+              </w:rPr>
+              <m:t>∇</m:t>
+            </m:r>
+            <m:r>
+              <w:rPr>
+                <w:rFonts w:ascii="Cambria Math" w:eastAsiaTheme="minorEastAsia" w:hAnsi="Cambria Math"/>
+              </w:rPr>
+              <m:t>f</m:t>
+            </m:r>
+            <m:d>
+              <m:dPr>
+                <m:ctrlPr>
+                  <w:rPr>
+                    <w:rFonts w:ascii="Cambria Math" w:eastAsiaTheme="minorEastAsia" w:hAnsi="Cambria Math"/>
+                    <w:i/>
+                  </w:rPr>
+                </m:ctrlPr>
+              </m:dPr>
+              <m:e>
+                <m:sSub>
+                  <m:sSubPr>
+                    <m:ctrlPr>
+                      <w:rPr>
+                        <w:rFonts w:ascii="Cambria Math" w:eastAsiaTheme="minorEastAsia" w:hAnsi="Cambria Math"/>
+                        <w:i/>
+                      </w:rPr>
+                    </m:ctrlPr>
+                  </m:sSubPr>
+                  <m:e>
+                    <m:r>
+                      <m:rPr>
+                        <m:sty m:val="bi"/>
+                      </m:rPr>
+                      <w:rPr>
+                        <w:rFonts w:ascii="Cambria Math" w:eastAsiaTheme="minorEastAsia" w:hAnsi="Cambria Math"/>
+                      </w:rPr>
+                      <m:t>x</m:t>
+                    </m:r>
+                  </m:e>
+                  <m:sub>
+                    <m:r>
+                      <w:rPr>
+                        <w:rFonts w:ascii="Cambria Math" w:eastAsiaTheme="minorEastAsia" w:hAnsi="Cambria Math"/>
+                      </w:rPr>
+                      <m:t>0</m:t>
+                    </m:r>
+                  </m:sub>
+                </m:sSub>
+              </m:e>
+            </m:d>
+          </m:e>
+        </m:d>
+        <m:r>
+          <w:rPr>
+            <w:rFonts w:ascii="Cambria Math" w:eastAsiaTheme="minorEastAsia" w:hAnsi="Cambria Math"/>
+          </w:rPr>
+          <m:t>=</m:t>
+        </m:r>
+        <m:sSup>
+          <m:sSupPr>
+            <m:ctrlPr>
+              <w:rPr>
+                <w:rFonts w:ascii="Cambria Math" w:eastAsiaTheme="minorEastAsia" w:hAnsi="Cambria Math"/>
+                <w:i/>
+              </w:rPr>
+            </m:ctrlPr>
+          </m:sSupPr>
+          <m:e>
+            <m:d>
+              <m:dPr>
+                <m:begChr m:val="["/>
+                <m:endChr m:val="]"/>
+                <m:ctrlPr>
+                  <w:rPr>
+                    <w:rFonts w:ascii="Cambria Math" w:eastAsiaTheme="minorEastAsia" w:hAnsi="Cambria Math"/>
+                    <w:i/>
+                  </w:rPr>
+                </m:ctrlPr>
+              </m:dPr>
+              <m:e>
+                <m:m>
+                  <m:mPr>
+                    <m:mcs>
+                      <m:mc>
+                        <m:mcPr>
+                          <m:count m:val="2"/>
+                          <m:mcJc m:val="center"/>
+                        </m:mcPr>
+                      </m:mc>
+                    </m:mcs>
+                    <m:ctrlPr>
+                      <w:rPr>
+                        <w:rFonts w:ascii="Cambria Math" w:eastAsiaTheme="minorEastAsia" w:hAnsi="Cambria Math"/>
+                        <w:i/>
+                      </w:rPr>
+                    </m:ctrlPr>
+                  </m:mPr>
+                  <m:mr>
+                    <m:e>
+                      <m:r>
+                        <w:rPr>
+                          <w:rFonts w:ascii="Cambria Math" w:eastAsiaTheme="minorEastAsia" w:hAnsi="Cambria Math"/>
+                        </w:rPr>
+                        <m:t>0</m:t>
+                      </m:r>
+                    </m:e>
+                    <m:e>
+                      <m:r>
+                        <w:rPr>
+                          <w:rFonts w:ascii="Cambria Math" w:eastAsiaTheme="minorEastAsia" w:hAnsi="Cambria Math"/>
+                        </w:rPr>
+                        <m:t>0.5</m:t>
+                      </m:r>
+                    </m:e>
+                  </m:mr>
+                </m:m>
+              </m:e>
+            </m:d>
+          </m:e>
+          <m:sup>
+            <m:r>
+              <w:rPr>
+                <w:rFonts w:ascii="Cambria Math" w:eastAsiaTheme="minorEastAsia" w:hAnsi="Cambria Math"/>
+              </w:rPr>
+              <m:t>T</m:t>
+            </m:r>
+          </m:sup>
+        </m:sSup>
+      </m:oMath>
+      <w:r>
+        <w:rPr>
+          <w:rFonts w:asciiTheme="majorHAnsi" w:eastAsiaTheme="minorEastAsia" w:hAnsiTheme="majorHAnsi"/>
+        </w:rPr>
+        <w:t xml:space="preserve">. </w:t>
+      </w:r>
+      <w:r>
+        <w:rPr>
+          <w:rFonts w:asciiTheme="majorHAnsi" w:eastAsiaTheme="minorEastAsia" w:hAnsiTheme="majorHAnsi"/>
+        </w:rPr>
+        <w:t>This just so happens to be the correct solution for our problem. The reason for this would be that the Hessian is Unitary matrix.</w:t>
+      </w:r>
+    </w:p>
+    <w:p>
+      <w:pPr>
+        <w:bidi w:val="0"/>
+        <w:rPr>
+          <w:rFonts w:asciiTheme="majorHAnsi" w:eastAsiaTheme="minorEastAsia" w:hAnsiTheme="majorHAnsi"/>
+        </w:rPr>
+      </w:pPr>
+      <w:r>
+        <w:rPr>
+          <w:rFonts w:asciiTheme="majorHAnsi" w:eastAsiaTheme="minorEastAsia" w:hAnsiTheme="majorHAnsi"/>
+        </w:rPr>
+        <w:br/>
+        <w:t>In order to make this point we can take a different example. Such as:</w:t>
+      </w:r>
+    </w:p>
+    <w:p>
+      <w:pPr>
+        <w:bidi w:val="0"/>
+        <w:rPr>
+          <w:rFonts w:eastAsiaTheme="minorEastAsia"/>
+        </w:rPr>
+      </w:pPr>
+      <m:oMathPara>
+        <m:oMath>
+          <m:func>
+            <m:funcPr>
+              <m:ctrlPr>
+                <w:rPr>
+                  <w:rFonts w:ascii="Cambria Math" w:hAnsi="Cambria Math"/>
+                </w:rPr>
+              </m:ctrlPr>
+            </m:funcPr>
+            <m:fName>
+              <m:limLow>
+                <m:limLowPr>
+                  <m:ctrlPr>
+                    <w:rPr>
+                      <w:rFonts w:ascii="Cambria Math" w:hAnsi="Cambria Math"/>
+                    </w:rPr>
+                  </m:ctrlPr>
+                </m:limLowPr>
+                <m:e>
+                  <m:r>
+                    <m:rPr>
+                      <m:sty m:val="p"/>
+                    </m:rPr>
+                    <w:rPr>
+                      <w:rFonts w:ascii="Cambria Math" w:hAnsi="Cambria Math"/>
+                    </w:rPr>
+                    <m:t>min</m:t>
+                  </m:r>
+                </m:e>
+                <m:lim>
+                  <m:r>
+                    <m:rPr>
+                      <m:sty m:val="p"/>
+                    </m:rPr>
+                    <w:rPr>
+                      <w:rFonts w:ascii="Cambria Math" w:hAnsi="Cambria Math"/>
+                    </w:rPr>
+                    <m:t>x</m:t>
+                  </m:r>
+                </m:lim>
+              </m:limLow>
+              <m:ctrlPr>
+                <w:rPr>
+                  <w:rFonts w:ascii="Cambria Math" w:hAnsi="Cambria Math"/>
+                  <w:i/>
+                </w:rPr>
+              </m:ctrlPr>
+            </m:fName>
+            <m:e>
+              <m:r>
+                <w:rPr>
+                  <w:rFonts w:ascii="Cambria Math" w:hAnsi="Cambria Math"/>
+                </w:rPr>
+                <m:t>f</m:t>
+              </m:r>
+              <m:d>
+                <m:dPr>
+                  <m:ctrlPr>
+                    <w:rPr>
+                      <w:rFonts w:ascii="Cambria Math" w:hAnsi="Cambria Math"/>
+                      <w:i/>
+                    </w:rPr>
+                  </m:ctrlPr>
+                </m:dPr>
+                <m:e>
+                  <m:r>
+                    <m:rPr>
+                      <m:sty m:val="bi"/>
+                    </m:rPr>
+                    <w:rPr>
+                      <w:rFonts w:ascii="Cambria Math" w:hAnsi="Cambria Math"/>
+                    </w:rPr>
+                    <m:t>x</m:t>
+                  </m:r>
+                </m:e>
+              </m:d>
+              <m:ctrlPr>
+                <w:rPr>
+                  <w:rFonts w:ascii="Cambria Math" w:hAnsi="Cambria Math"/>
+                  <w:i/>
+                </w:rPr>
+              </m:ctrlPr>
+            </m:e>
+          </m:func>
+          <m:r>
+            <w:rPr>
+              <w:rFonts w:ascii="Cambria Math" w:hAnsi="Cambria Math"/>
+            </w:rPr>
+            <m:t>=</m:t>
+          </m:r>
+          <m:func>
+            <m:funcPr>
+              <m:ctrlPr>
+                <w:rPr>
+                  <w:rFonts w:ascii="Cambria Math" w:hAnsi="Cambria Math"/>
+                  <w:i/>
+                </w:rPr>
+              </m:ctrlPr>
+            </m:funcPr>
+            <m:fName>
+              <m:limLow>
+                <m:limLowPr>
+                  <m:ctrlPr>
+                    <w:rPr>
+                      <w:rFonts w:ascii="Cambria Math" w:hAnsi="Cambria Math"/>
+                      <w:i/>
+                    </w:rPr>
+                  </m:ctrlPr>
+                </m:limLowPr>
+                <m:e>
+                  <m:r>
+                    <m:rPr>
+                      <m:sty m:val="p"/>
+                    </m:rPr>
+                    <w:rPr>
+                      <w:rFonts w:ascii="Cambria Math" w:hAnsi="Cambria Math"/>
+                    </w:rPr>
+                    <m:t>min</m:t>
+                  </m:r>
+                  <m:ctrlPr>
+                    <w:rPr>
+                      <w:rFonts w:ascii="Cambria Math" w:hAnsi="Cambria Math"/>
+                    </w:rPr>
+                  </m:ctrlPr>
+                </m:e>
+                <m:lim>
+                  <m:r>
+                    <w:rPr>
+                      <w:rFonts w:ascii="Cambria Math" w:hAnsi="Cambria Math"/>
+                    </w:rPr>
+                    <m:t>x</m:t>
+                  </m:r>
+                  <m:ctrlPr>
+                    <w:rPr>
+                      <w:rFonts w:ascii="Cambria Math" w:hAnsi="Cambria Math"/>
+                    </w:rPr>
+                  </m:ctrlPr>
+                </m:lim>
+              </m:limLow>
+            </m:fName>
+            <m:e>
+              <m:sSup>
+                <m:sSupPr>
+                  <m:ctrlPr>
+                    <w:rPr>
+                      <w:rFonts w:ascii="Cambria Math" w:hAnsi="Cambria Math"/>
+                      <w:i/>
+                    </w:rPr>
+                  </m:ctrlPr>
+                </m:sSupPr>
+                <m:e>
+                  <m:r>
+                    <m:rPr>
+                      <m:sty m:val="bi"/>
+                    </m:rPr>
+                    <w:rPr>
+                      <w:rFonts w:ascii="Cambria Math" w:hAnsi="Cambria Math"/>
+                    </w:rPr>
+                    <m:t>x</m:t>
+                  </m:r>
+                </m:e>
+                <m:sup>
+                  <m:r>
+                    <w:rPr>
+                      <w:rFonts w:ascii="Cambria Math" w:hAnsi="Cambria Math"/>
+                    </w:rPr>
+                    <m:t>T</m:t>
+                  </m:r>
+                </m:sup>
+              </m:sSup>
+              <m:r>
+                <m:rPr>
+                  <m:sty m:val="bi"/>
+                </m:rPr>
+                <w:rPr>
+                  <w:rFonts w:ascii="Cambria Math" w:hAnsi="Cambria Math"/>
+                </w:rPr>
+                <m:t>Hx</m:t>
+              </m:r>
+              <m:r>
+                <w:rPr>
+                  <w:rFonts w:ascii="Cambria Math" w:hAnsi="Cambria Math"/>
+                </w:rPr>
+                <m:t>+</m:t>
+              </m:r>
+              <m:sSup>
+                <m:sSupPr>
+                  <m:ctrlPr>
+                    <w:rPr>
+                      <w:rFonts w:ascii="Cambria Math" w:hAnsi="Cambria Math"/>
+                      <w:i/>
+                    </w:rPr>
+                  </m:ctrlPr>
+                </m:sSupPr>
+                <m:e>
+                  <m:r>
+                    <m:rPr>
+                      <m:sty m:val="bi"/>
+                    </m:rPr>
+                    <w:rPr>
+                      <w:rFonts w:ascii="Cambria Math" w:hAnsi="Cambria Math"/>
+                    </w:rPr>
+                    <m:t>c</m:t>
+                  </m:r>
+                </m:e>
+                <m:sup>
+                  <m:r>
+                    <w:rPr>
+                      <w:rFonts w:ascii="Cambria Math" w:hAnsi="Cambria Math"/>
+                    </w:rPr>
+                    <m:t>T</m:t>
+                  </m:r>
+                </m:sup>
+              </m:sSup>
+              <m:r>
+                <m:rPr>
+                  <m:sty m:val="bi"/>
+                </m:rPr>
+                <w:rPr>
+                  <w:rFonts w:ascii="Cambria Math" w:hAnsi="Cambria Math"/>
+                </w:rPr>
+                <m:t>x</m:t>
+              </m:r>
+            </m:e>
+          </m:func>
+          <m:r>
+            <w:rPr>
+              <w:rFonts w:ascii="Cambria Math" w:hAnsi="Cambria Math"/>
+            </w:rPr>
+            <m:t xml:space="preserve">⁡s.t. </m:t>
+          </m:r>
+          <m:r>
+            <m:rPr>
+              <m:sty m:val="bi"/>
+            </m:rPr>
+            <w:rPr>
+              <w:rFonts w:ascii="Cambria Math" w:hAnsi="Cambria Math"/>
+            </w:rPr>
+            <m:t>0</m:t>
+          </m:r>
+          <m:r>
+            <w:rPr>
+              <w:rFonts w:ascii="Cambria Math" w:hAnsi="Cambria Math"/>
+            </w:rPr>
+            <m:t>≤</m:t>
+          </m:r>
+          <m:r>
+            <m:rPr>
+              <m:sty m:val="bi"/>
+            </m:rPr>
+            <w:rPr>
+              <w:rFonts w:ascii="Cambria Math" w:hAnsi="Cambria Math"/>
+            </w:rPr>
+            <m:t>x</m:t>
+          </m:r>
+          <m:r>
+            <w:rPr>
+              <w:rFonts w:ascii="Cambria Math" w:hAnsi="Cambria Math"/>
+            </w:rPr>
+            <m:t>≤</m:t>
+          </m:r>
+          <m:r>
+            <m:rPr>
+              <m:sty m:val="bi"/>
+            </m:rPr>
+            <w:rPr>
+              <w:rFonts w:ascii="Cambria Math" w:hAnsi="Cambria Math"/>
+            </w:rPr>
+            <m:t>6</m:t>
+          </m:r>
+        </m:oMath>
+      </m:oMathPara>
+    </w:p>
+    <w:p>
+      <w:pPr>
+        <w:bidi w:val="0"/>
+        <w:rPr>
+          <w:rFonts w:asciiTheme="majorHAnsi" w:eastAsiaTheme="minorEastAsia" w:hAnsiTheme="majorHAnsi"/>
+        </w:rPr>
+      </w:pPr>
+      <w:r>
+        <w:rPr>
+          <w:rFonts w:asciiTheme="majorHAnsi" w:eastAsiaTheme="minorEastAsia" w:hAnsiTheme="majorHAnsi"/>
+        </w:rPr>
+        <w:t>Where</w:t>
+      </w:r>
+    </w:p>
+    <w:p>
+      <w:pPr>
+        <w:bidi w:val="0"/>
+        <w:rPr>
+          <w:rFonts w:asciiTheme="majorHAnsi" w:eastAsiaTheme="minorEastAsia" w:hAnsiTheme="majorHAnsi"/>
+        </w:rPr>
+      </w:pPr>
+      <m:oMathPara>
+        <m:oMath>
+          <m:r>
+            <m:rPr>
+              <m:sty m:val="bi"/>
+            </m:rPr>
+            <w:rPr>
+              <w:rFonts w:ascii="Cambria Math" w:eastAsiaTheme="minorEastAsia" w:hAnsi="Cambria Math"/>
+            </w:rPr>
+            <m:t>H</m:t>
+          </m:r>
+          <m:r>
+            <w:rPr>
+              <w:rFonts w:ascii="Cambria Math" w:eastAsiaTheme="minorEastAsia" w:hAnsi="Cambria Math"/>
+            </w:rPr>
+            <m:t>=</m:t>
+          </m:r>
+          <m:d>
+            <m:dPr>
+              <m:begChr m:val="["/>
+              <m:endChr m:val="]"/>
+              <m:ctrlPr>
+                <w:rPr>
+                  <w:rFonts w:ascii="Cambria Math" w:eastAsiaTheme="minorEastAsia" w:hAnsi="Cambria Math"/>
+                  <w:i/>
+                </w:rPr>
+              </m:ctrlPr>
+            </m:dPr>
+            <m:e>
+              <m:m>
+                <m:mPr>
+                  <m:mcs>
+                    <m:mc>
+                      <m:mcPr>
+                        <m:count m:val="3"/>
+                        <m:mcJc m:val="center"/>
+                      </m:mcPr>
+                    </m:mc>
+                  </m:mcs>
+                  <m:ctrlPr>
+                    <w:rPr>
+                      <w:rFonts w:ascii="Cambria Math" w:eastAsiaTheme="minorEastAsia" w:hAnsi="Cambria Math"/>
+                      <w:i/>
+                    </w:rPr>
+                  </m:ctrlPr>
+                </m:mPr>
+                <m:mr>
+                  <m:e>
+                    <m:r>
+                      <w:rPr>
+                        <w:rFonts w:ascii="Cambria Math" w:eastAsiaTheme="minorEastAsia" w:hAnsi="Cambria Math"/>
+                      </w:rPr>
+                      <m:t>5</m:t>
+                    </m:r>
+                  </m:e>
+                  <m:e>
+                    <m:r>
+                      <w:rPr>
+                        <w:rFonts w:ascii="Cambria Math" w:eastAsiaTheme="minorEastAsia" w:hAnsi="Cambria Math"/>
+                      </w:rPr>
+                      <m:t>-2</m:t>
+                    </m:r>
+                  </m:e>
+                  <m:e>
+                    <m:r>
+                      <w:rPr>
+                        <w:rFonts w:ascii="Cambria Math" w:eastAsiaTheme="minorEastAsia" w:hAnsi="Cambria Math"/>
+                      </w:rPr>
+                      <m:t>-1</m:t>
+                    </m:r>
+                  </m:e>
+                </m:mr>
+                <m:mr>
+                  <m:e>
+                    <m:r>
+                      <w:rPr>
+                        <w:rFonts w:ascii="Cambria Math" w:eastAsiaTheme="minorEastAsia" w:hAnsi="Cambria Math"/>
+                      </w:rPr>
+                      <m:t>-2</m:t>
+                    </m:r>
+                  </m:e>
+                  <m:e>
+                    <m:r>
+                      <w:rPr>
+                        <w:rFonts w:ascii="Cambria Math" w:eastAsiaTheme="minorEastAsia" w:hAnsi="Cambria Math"/>
+                      </w:rPr>
+                      <m:t>4</m:t>
+                    </m:r>
+                  </m:e>
+                  <m:e>
+                    <m:r>
+                      <w:rPr>
+                        <w:rFonts w:ascii="Cambria Math" w:eastAsiaTheme="minorEastAsia" w:hAnsi="Cambria Math"/>
+                      </w:rPr>
+                      <m:t>3</m:t>
+                    </m:r>
+                  </m:e>
+                </m:mr>
+                <m:mr>
+                  <m:e>
+                    <m:r>
+                      <w:rPr>
+                        <w:rFonts w:ascii="Cambria Math" w:eastAsiaTheme="minorEastAsia" w:hAnsi="Cambria Math"/>
+                      </w:rPr>
+                      <m:t>-1</m:t>
+                    </m:r>
+                  </m:e>
+                  <m:e>
+                    <m:r>
+                      <w:rPr>
+                        <w:rFonts w:ascii="Cambria Math" w:eastAsiaTheme="minorEastAsia" w:hAnsi="Cambria Math"/>
+                      </w:rPr>
+                      <m:t>3</m:t>
+                    </m:r>
+                  </m:e>
+                  <m:e>
+                    <m:r>
+                      <w:rPr>
+                        <w:rFonts w:ascii="Cambria Math" w:eastAsiaTheme="minorEastAsia" w:hAnsi="Cambria Math"/>
+                      </w:rPr>
+                      <m:t>5</m:t>
+                    </m:r>
+                  </m:e>
+                </m:mr>
+              </m:m>
+            </m:e>
+          </m:d>
+          <m:r>
+            <w:rPr>
+              <w:rFonts w:ascii="Cambria Math" w:eastAsiaTheme="minorEastAsia" w:hAnsi="Cambria Math"/>
+            </w:rPr>
+            <m:t xml:space="preserve">,     </m:t>
+          </m:r>
+          <m:r>
+            <m:rPr>
+              <m:sty m:val="bi"/>
+            </m:rPr>
+            <w:rPr>
+              <w:rFonts w:ascii="Cambria Math" w:eastAsiaTheme="minorEastAsia" w:hAnsi="Cambria Math"/>
+            </w:rPr>
+            <m:t>c</m:t>
+          </m:r>
+          <m:r>
+            <w:rPr>
+              <w:rFonts w:ascii="Cambria Math" w:eastAsiaTheme="minorEastAsia" w:hAnsi="Cambria Math"/>
+            </w:rPr>
+            <m:t>=</m:t>
+          </m:r>
+          <m:d>
+            <m:dPr>
+              <m:begChr m:val="["/>
+              <m:endChr m:val="]"/>
+              <m:ctrlPr>
+                <w:rPr>
+                  <w:rFonts w:ascii="Cambria Math" w:eastAsiaTheme="minorEastAsia" w:hAnsi="Cambria Math"/>
+                  <w:i/>
+                </w:rPr>
+              </m:ctrlPr>
+            </m:dPr>
+            <m:e>
+              <m:m>
+                <m:mPr>
+                  <m:mcs>
+                    <m:mc>
+                      <m:mcPr>
+                        <m:count m:val="1"/>
+                        <m:mcJc m:val="center"/>
+                      </m:mcPr>
+                    </m:mc>
+                  </m:mcs>
+                  <m:ctrlPr>
+                    <w:rPr>
+                      <w:rFonts w:ascii="Cambria Math" w:eastAsiaTheme="minorEastAsia" w:hAnsi="Cambria Math"/>
+                      <w:i/>
+                    </w:rPr>
+                  </m:ctrlPr>
+                </m:mPr>
+                <m:mr>
+                  <m:e>
+                    <m:r>
+                      <w:rPr>
+                        <w:rFonts w:ascii="Cambria Math" w:eastAsiaTheme="minorEastAsia" w:hAnsi="Cambria Math"/>
+                      </w:rPr>
+                      <m:t>2</m:t>
+                    </m:r>
+                  </m:e>
+                </m:mr>
+                <m:mr>
+                  <m:e>
+                    <m:r>
+                      <w:rPr>
+                        <w:rFonts w:ascii="Cambria Math" w:eastAsiaTheme="minorEastAsia" w:hAnsi="Cambria Math"/>
+                      </w:rPr>
+                      <m:t>-35</m:t>
+                    </m:r>
+                  </m:e>
+                </m:mr>
+                <m:mr>
+                  <m:e>
+                    <m:r>
+                      <w:rPr>
+                        <w:rFonts w:ascii="Cambria Math" w:eastAsiaTheme="minorEastAsia" w:hAnsi="Cambria Math"/>
+                      </w:rPr>
+                      <m:t>-47</m:t>
+                    </m:r>
+                  </m:e>
+                </m:mr>
+              </m:m>
+            </m:e>
+          </m:d>
+        </m:oMath>
+      </m:oMathPara>
+    </w:p>
+    <w:p>
+      <w:pPr>
+        <w:bidi w:val="0"/>
+        <w:rPr>
+          <w:rFonts w:asciiTheme="majorHAnsi" w:eastAsiaTheme="minorEastAsia" w:hAnsiTheme="majorHAnsi"/>
+        </w:rPr>
+      </w:pPr>
+    </w:p>
+    <w:p>
+      <w:pPr>
+        <w:bidi w:val="0"/>
+        <w:rPr>
+          <w:rFonts w:asciiTheme="majorHAnsi" w:eastAsiaTheme="minorEastAsia" w:hAnsiTheme="majorHAnsi"/>
+        </w:rPr>
+      </w:pPr>
+      <w:r>
+        <w:rPr>
+          <w:rFonts w:asciiTheme="majorHAnsi" w:eastAsiaTheme="minorEastAsia" w:hAnsiTheme="majorHAnsi"/>
+        </w:rPr>
+        <w:lastRenderedPageBreak/>
+        <w:t xml:space="preserve">The correct solution is found by using the projected Newton algorithm as described in the question 11. If however we use </w:t>
+      </w:r>
+      <m:oMath>
+        <m:sSub>
+          <m:sSubPr>
+            <m:ctrlPr>
+              <w:rPr>
+                <w:rFonts w:ascii="Cambria Math" w:eastAsiaTheme="minorEastAsia" w:hAnsi="Cambria Math"/>
+                <w:i/>
+              </w:rPr>
+            </m:ctrlPr>
+          </m:sSubPr>
+          <m:e>
+            <m:r>
+              <m:rPr>
+                <m:sty m:val="bi"/>
+              </m:rPr>
+              <w:rPr>
+                <w:rFonts w:ascii="Cambria Math" w:eastAsiaTheme="minorEastAsia" w:hAnsi="Cambria Math"/>
+              </w:rPr>
+              <m:t>d</m:t>
+            </m:r>
+          </m:e>
+          <m:sub>
+            <m:r>
+              <w:rPr>
+                <w:rFonts w:ascii="Cambria Math" w:eastAsiaTheme="minorEastAsia" w:hAnsi="Cambria Math"/>
+              </w:rPr>
+              <m:t>k</m:t>
+            </m:r>
+          </m:sub>
+        </m:sSub>
+        <m:r>
+          <w:rPr>
+            <w:rFonts w:ascii="Cambria Math" w:eastAsiaTheme="minorEastAsia" w:hAnsi="Cambria Math"/>
+          </w:rPr>
+          <m:t>=-</m:t>
+        </m:r>
+        <m:r>
+          <m:rPr>
+            <m:sty m:val="bi"/>
+          </m:rPr>
+          <w:rPr>
+            <w:rFonts w:ascii="Cambria Math" w:eastAsiaTheme="minorEastAsia" w:hAnsi="Cambria Math"/>
+          </w:rPr>
+          <m:t>H</m:t>
+        </m:r>
+        <m:r>
+          <m:rPr>
+            <m:sty m:val="p"/>
+          </m:rPr>
+          <w:rPr>
+            <w:rFonts w:ascii="Cambria Math" w:eastAsiaTheme="minorEastAsia" w:hAnsi="Cambria Math"/>
+          </w:rPr>
+          <m:t>∇</m:t>
+        </m:r>
+        <m:r>
+          <w:rPr>
+            <w:rFonts w:ascii="Cambria Math" w:eastAsiaTheme="minorEastAsia" w:hAnsi="Cambria Math"/>
+          </w:rPr>
+          <m:t>f</m:t>
+        </m:r>
+        <m:d>
+          <m:dPr>
+            <m:ctrlPr>
+              <w:rPr>
+                <w:rFonts w:ascii="Cambria Math" w:eastAsiaTheme="minorEastAsia" w:hAnsi="Cambria Math"/>
+                <w:i/>
+              </w:rPr>
+            </m:ctrlPr>
+          </m:dPr>
+          <m:e>
+            <m:sSub>
+              <m:sSubPr>
+                <m:ctrlPr>
+                  <w:rPr>
+                    <w:rFonts w:ascii="Cambria Math" w:eastAsiaTheme="minorEastAsia" w:hAnsi="Cambria Math"/>
+                    <w:i/>
+                  </w:rPr>
+                </m:ctrlPr>
+              </m:sSubPr>
+              <m:e>
+                <m:r>
+                  <m:rPr>
+                    <m:sty m:val="bi"/>
+                  </m:rPr>
+                  <w:rPr>
+                    <w:rFonts w:ascii="Cambria Math" w:eastAsiaTheme="minorEastAsia" w:hAnsi="Cambria Math"/>
+                  </w:rPr>
+                  <m:t>x</m:t>
+                </m:r>
+              </m:e>
+              <m:sub>
+                <m:r>
+                  <w:rPr>
+                    <w:rFonts w:ascii="Cambria Math" w:eastAsiaTheme="minorEastAsia" w:hAnsi="Cambria Math"/>
+                  </w:rPr>
+                  <m:t>k</m:t>
+                </m:r>
+              </m:sub>
+            </m:sSub>
+          </m:e>
+        </m:d>
+        <m:r>
+          <w:rPr>
+            <w:rFonts w:ascii="Cambria Math" w:eastAsiaTheme="minorEastAsia" w:hAnsi="Cambria Math"/>
+          </w:rPr>
+          <m:t xml:space="preserve"> </m:t>
+        </m:r>
+      </m:oMath>
+      <w:r>
+        <w:rPr>
+          <w:rFonts w:asciiTheme="majorHAnsi" w:eastAsiaTheme="minorEastAsia" w:hAnsiTheme="majorHAnsi"/>
+        </w:rPr>
+        <w:t xml:space="preserve"> without </w:t>
+      </w:r>
+      <w:r>
+        <w:rPr>
+          <w:rFonts w:asciiTheme="majorHAnsi" w:eastAsiaTheme="minorEastAsia" w:hAnsiTheme="majorHAnsi"/>
+        </w:rPr>
+        <w:t>using the reduced Hessian</w:t>
+      </w:r>
+      <w:r>
+        <w:rPr>
+          <w:rFonts w:asciiTheme="majorHAnsi" w:eastAsiaTheme="minorEastAsia" w:hAnsiTheme="majorHAnsi"/>
+        </w:rPr>
+        <w:t xml:space="preserve"> we get:</w:t>
+      </w:r>
+    </w:p>
+    <w:p>
+      <w:pPr>
+        <w:bidi w:val="0"/>
+        <w:rPr>
+          <w:rFonts w:ascii="Cambria Math" w:eastAsiaTheme="minorEastAsia" w:hAnsi="Cambria Math"/>
+          <w:rtl/>
+          <w:oMath/>
+        </w:rPr>
+      </w:pPr>
+      <m:oMathPara>
+        <m:oMath>
+          <m:sSup>
+            <m:sSupPr>
+              <m:ctrlPr>
+                <w:rPr>
+                  <w:rFonts w:ascii="Cambria Math" w:eastAsiaTheme="minorEastAsia" w:hAnsi="Cambria Math"/>
+                  <w:i/>
+                </w:rPr>
+              </m:ctrlPr>
+            </m:sSupPr>
+            <m:e>
+              <m:r>
+                <w:rPr>
+                  <w:rFonts w:ascii="Cambria Math" w:eastAsiaTheme="minorEastAsia" w:hAnsi="Cambria Math"/>
+                </w:rPr>
+                <m:t>x</m:t>
+              </m:r>
+            </m:e>
+            <m:sup>
+              <m:r>
+                <w:rPr>
+                  <w:rFonts w:ascii="Cambria Math" w:eastAsiaTheme="minorEastAsia" w:hAnsi="Cambria Math"/>
+                </w:rPr>
+                <m:t>*</m:t>
+              </m:r>
+            </m:sup>
+          </m:sSup>
+          <m:r>
+            <w:rPr>
+              <w:rFonts w:ascii="Cambria Math" w:eastAsiaTheme="minorEastAsia" w:hAnsi="Cambria Math"/>
+            </w:rPr>
+            <m:t>=</m:t>
+          </m:r>
+          <m:sSup>
+            <m:sSupPr>
+              <m:ctrlPr>
+                <w:rPr>
+                  <w:rFonts w:ascii="Cambria Math" w:eastAsiaTheme="minorEastAsia" w:hAnsi="Cambria Math"/>
+                  <w:i/>
+                </w:rPr>
+              </m:ctrlPr>
+            </m:sSupPr>
+            <m:e>
+              <m:d>
+                <m:dPr>
+                  <m:begChr m:val="["/>
+                  <m:endChr m:val="]"/>
+                  <m:ctrlPr>
+                    <w:rPr>
+                      <w:rFonts w:ascii="Cambria Math" w:eastAsiaTheme="minorEastAsia" w:hAnsi="Cambria Math"/>
+                      <w:i/>
+                    </w:rPr>
+                  </m:ctrlPr>
+                </m:dPr>
+                <m:e>
+                  <m:m>
+                    <m:mPr>
+                      <m:mcs>
+                        <m:mc>
+                          <m:mcPr>
+                            <m:count m:val="3"/>
+                            <m:mcJc m:val="center"/>
+                          </m:mcPr>
+                        </m:mc>
+                      </m:mcs>
+                      <m:ctrlPr>
+                        <w:rPr>
+                          <w:rFonts w:ascii="Cambria Math" w:eastAsiaTheme="minorEastAsia" w:hAnsi="Cambria Math"/>
+                          <w:i/>
+                        </w:rPr>
+                      </m:ctrlPr>
+                    </m:mPr>
+                    <m:mr>
+                      <m:e>
+                        <m:r>
+                          <w:rPr>
+                            <w:rFonts w:ascii="Cambria Math" w:eastAsiaTheme="minorEastAsia" w:hAnsi="Cambria Math"/>
+                          </w:rPr>
+                          <m:t>3</m:t>
+                        </m:r>
+                      </m:e>
+                      <m:e>
+                        <m:r>
+                          <w:rPr>
+                            <w:rFonts w:ascii="Cambria Math" w:eastAsiaTheme="minorEastAsia" w:hAnsi="Cambria Math"/>
+                          </w:rPr>
+                          <m:t>5</m:t>
+                        </m:r>
+                      </m:e>
+                      <m:e>
+                        <m:r>
+                          <w:rPr>
+                            <w:rFonts w:ascii="Cambria Math" w:eastAsiaTheme="minorEastAsia" w:hAnsi="Cambria Math"/>
+                          </w:rPr>
+                          <m:t>6</m:t>
+                        </m:r>
+                      </m:e>
+                    </m:mr>
+                  </m:m>
+                </m:e>
+              </m:d>
+            </m:e>
+            <m:sup>
+              <m:r>
+                <w:rPr>
+                  <w:rFonts w:ascii="Cambria Math" w:eastAsiaTheme="minorEastAsia" w:hAnsi="Cambria Math"/>
+                </w:rPr>
+                <m:t>T</m:t>
+              </m:r>
+            </m:sup>
+          </m:sSup>
+        </m:oMath>
+      </m:oMathPara>
+    </w:p>
+    <w:p>
+      <w:pPr>
+        <w:bidi w:val="0"/>
+        <w:rPr>
+          <w:rFonts w:ascii="Cambria Math" w:eastAsiaTheme="minorEastAsia" w:hAnsi="Cambria Math"/>
+          <w:rtl/>
+          <w:oMath/>
+        </w:rPr>
+      </w:pPr>
+      <m:oMathPara>
+        <m:oMath>
+          <m:sSup>
+            <m:sSupPr>
+              <m:ctrlPr>
+                <w:rPr>
+                  <w:rFonts w:ascii="Cambria Math" w:eastAsiaTheme="minorEastAsia" w:hAnsi="Cambria Math"/>
+                  <w:i/>
+                </w:rPr>
+              </m:ctrlPr>
+            </m:sSupPr>
+            <m:e>
+              <m:r>
+                <w:rPr>
+                  <w:rFonts w:ascii="Cambria Math" w:eastAsiaTheme="minorEastAsia" w:hAnsi="Cambria Math"/>
+                </w:rPr>
+                <m:t>x</m:t>
+              </m:r>
+            </m:e>
+            <m:sup>
+              <m:r>
+                <w:rPr>
+                  <w:rFonts w:ascii="Cambria Math" w:eastAsiaTheme="minorEastAsia" w:hAnsi="Cambria Math"/>
+                </w:rPr>
+                <m:t>*</m:t>
+              </m:r>
+            </m:sup>
+          </m:sSup>
+          <m:r>
+            <w:rPr>
+              <w:rFonts w:ascii="Cambria Math" w:eastAsiaTheme="minorEastAsia" w:hAnsi="Cambria Math"/>
+            </w:rPr>
+            <m:t>=</m:t>
+          </m:r>
+          <m:sSup>
+            <m:sSupPr>
+              <m:ctrlPr>
+                <w:rPr>
+                  <w:rFonts w:ascii="Cambria Math" w:eastAsiaTheme="minorEastAsia" w:hAnsi="Cambria Math"/>
+                  <w:i/>
+                </w:rPr>
+              </m:ctrlPr>
+            </m:sSupPr>
+            <m:e>
+              <m:d>
+                <m:dPr>
+                  <m:begChr m:val="["/>
+                  <m:endChr m:val="]"/>
+                  <m:ctrlPr>
+                    <w:rPr>
+                      <w:rFonts w:ascii="Cambria Math" w:eastAsiaTheme="minorEastAsia" w:hAnsi="Cambria Math"/>
+                      <w:i/>
+                    </w:rPr>
+                  </m:ctrlPr>
+                </m:dPr>
+                <m:e>
+                  <m:m>
+                    <m:mPr>
+                      <m:mcs>
+                        <m:mc>
+                          <m:mcPr>
+                            <m:count m:val="3"/>
+                            <m:mcJc m:val="center"/>
+                          </m:mcPr>
+                        </m:mc>
+                      </m:mcs>
+                      <m:ctrlPr>
+                        <w:rPr>
+                          <w:rFonts w:ascii="Cambria Math" w:eastAsiaTheme="minorEastAsia" w:hAnsi="Cambria Math"/>
+                          <w:i/>
+                        </w:rPr>
+                      </m:ctrlPr>
+                    </m:mPr>
+                    <m:mr>
+                      <m:e>
+                        <m:r>
+                          <w:rPr>
+                            <w:rFonts w:ascii="Cambria Math" w:eastAsiaTheme="minorEastAsia" w:hAnsi="Cambria Math"/>
+                          </w:rPr>
+                          <m:t>3.12</m:t>
+                        </m:r>
+                        <m:r>
+                          <w:rPr>
+                            <w:rFonts w:ascii="Cambria Math" w:eastAsiaTheme="minorEastAsia" w:hAnsi="Cambria Math"/>
+                          </w:rPr>
+                          <m:t>5</m:t>
+                        </m:r>
+                      </m:e>
+                      <m:e>
+                        <m:r>
+                          <w:rPr>
+                            <w:rFonts w:ascii="Cambria Math" w:eastAsiaTheme="minorEastAsia" w:hAnsi="Cambria Math"/>
+                          </w:rPr>
+                          <m:t>5.812</m:t>
+                        </m:r>
+                        <m:r>
+                          <w:rPr>
+                            <w:rFonts w:ascii="Cambria Math" w:eastAsiaTheme="minorEastAsia" w:hAnsi="Cambria Math"/>
+                          </w:rPr>
+                          <m:t>5</m:t>
+                        </m:r>
+                      </m:e>
+                      <m:e>
+                        <m:r>
+                          <w:rPr>
+                            <w:rFonts w:ascii="Cambria Math" w:eastAsiaTheme="minorEastAsia" w:hAnsi="Cambria Math"/>
+                          </w:rPr>
+                          <m:t>6</m:t>
+                        </m:r>
+                      </m:e>
+                    </m:mr>
+                  </m:m>
+                </m:e>
+              </m:d>
+            </m:e>
+            <m:sup>
+              <m:r>
+                <w:rPr>
+                  <w:rFonts w:ascii="Cambria Math" w:eastAsiaTheme="minorEastAsia" w:hAnsi="Cambria Math"/>
+                </w:rPr>
+                <m:t>T</m:t>
+              </m:r>
+            </m:sup>
+          </m:sSup>
+        </m:oMath>
+      </m:oMathPara>
     </w:p>
     <w:p>
       <w:pPr>
@@ -15315,6 +16393,970 @@
         </w:rPr>
         <w:t>Q12</w:t>
       </w:r>
+    </w:p>
+    <w:p>
+      <w:pPr>
+        <w:bidi w:val="0"/>
+        <w:rPr>
+          <w:rFonts w:asciiTheme="majorHAnsi" w:eastAsiaTheme="minorEastAsia" w:hAnsiTheme="majorHAnsi" w:cstheme="majorBidi"/>
+        </w:rPr>
+      </w:pPr>
+    </w:p>
+    <w:p>
+      <w:pPr>
+        <w:bidi w:val="0"/>
+        <w:rPr>
+          <w:rFonts w:asciiTheme="majorHAnsi" w:eastAsiaTheme="minorEastAsia" w:hAnsiTheme="majorHAnsi" w:cstheme="majorBidi"/>
+        </w:rPr>
+      </w:pPr>
+      <w:bookmarkStart w:id="0" w:name="_GoBack"/>
+      <w:r>
+        <w:rPr>
+          <w:rFonts w:asciiTheme="majorHAnsi" w:eastAsiaTheme="minorEastAsia" w:hAnsiTheme="majorHAnsi" w:cstheme="majorBidi"/>
+        </w:rPr>
+        <w:t>The equation for the augmented Lagrangian for problem (10) is:</w:t>
+      </w:r>
+    </w:p>
+    <w:bookmarkEnd w:id="0"/>
+    <w:p>
+      <w:pPr>
+        <w:bidi w:val="0"/>
+        <w:rPr>
+          <w:rFonts w:asciiTheme="majorHAnsi" w:eastAsiaTheme="minorEastAsia" w:hAnsiTheme="majorHAnsi" w:cstheme="majorBidi"/>
+        </w:rPr>
+      </w:pPr>
+      <m:oMathPara>
+        <m:oMath>
+          <m:sSub>
+            <m:sSubPr>
+              <m:ctrlPr>
+                <w:rPr>
+                  <w:rFonts w:ascii="Cambria Math" w:eastAsiaTheme="minorEastAsia" w:hAnsi="Cambria Math" w:cstheme="majorBidi"/>
+                  <w:i/>
+                </w:rPr>
+              </m:ctrlPr>
+            </m:sSubPr>
+            <m:e>
+              <m:acc>
+                <m:accPr>
+                  <m:chr m:val="̃"/>
+                  <m:ctrlPr>
+                    <w:rPr>
+                      <w:rFonts w:ascii="Cambria Math" w:eastAsiaTheme="minorEastAsia" w:hAnsi="Cambria Math" w:cstheme="majorBidi"/>
+                      <w:i/>
+                    </w:rPr>
+                  </m:ctrlPr>
+                </m:accPr>
+                <m:e>
+                  <m:r>
+                    <m:rPr>
+                      <m:scr m:val="script"/>
+                    </m:rPr>
+                    <w:rPr>
+                      <w:rFonts w:ascii="Cambria Math" w:eastAsiaTheme="minorEastAsia" w:hAnsi="Cambria Math" w:cstheme="majorBidi"/>
+                    </w:rPr>
+                    <m:t>L</m:t>
+                  </m:r>
+                </m:e>
+              </m:acc>
+            </m:e>
+            <m:sub>
+              <m:r>
+                <w:rPr>
+                  <w:rFonts w:ascii="Cambria Math" w:eastAsiaTheme="minorEastAsia" w:hAnsi="Cambria Math" w:cstheme="majorBidi"/>
+                </w:rPr>
+                <m:t>μ</m:t>
+              </m:r>
+            </m:sub>
+          </m:sSub>
+          <m:d>
+            <m:dPr>
+              <m:ctrlPr>
+                <w:rPr>
+                  <w:rFonts w:ascii="Cambria Math" w:eastAsiaTheme="minorEastAsia" w:hAnsi="Cambria Math" w:cstheme="majorBidi"/>
+                  <w:i/>
+                </w:rPr>
+              </m:ctrlPr>
+            </m:dPr>
+            <m:e>
+              <m:r>
+                <m:rPr>
+                  <m:sty m:val="bi"/>
+                </m:rPr>
+                <w:rPr>
+                  <w:rFonts w:ascii="Cambria Math" w:eastAsiaTheme="minorEastAsia" w:hAnsi="Cambria Math" w:cstheme="majorBidi"/>
+                </w:rPr>
+                <m:t>x</m:t>
+              </m:r>
+              <m:r>
+                <w:rPr>
+                  <w:rFonts w:ascii="Cambria Math" w:eastAsiaTheme="minorEastAsia" w:hAnsi="Cambria Math" w:cstheme="majorBidi"/>
+                </w:rPr>
+                <m:t>,</m:t>
+              </m:r>
+              <m:r>
+                <m:rPr>
+                  <m:sty m:val="bi"/>
+                </m:rPr>
+                <w:rPr>
+                  <w:rFonts w:ascii="Cambria Math" w:eastAsiaTheme="minorEastAsia" w:hAnsi="Cambria Math" w:cstheme="majorBidi"/>
+                </w:rPr>
+                <m:t>λ</m:t>
+              </m:r>
+              <m:r>
+                <m:rPr>
+                  <m:sty m:val="bi"/>
+                </m:rPr>
+                <w:rPr>
+                  <w:rFonts w:ascii="Cambria Math" w:eastAsiaTheme="minorEastAsia" w:hAnsi="Cambria Math" w:cstheme="majorBidi"/>
+                </w:rPr>
+                <m:t>,</m:t>
+              </m:r>
+              <m:r>
+                <m:rPr>
+                  <m:sty m:val="bi"/>
+                </m:rPr>
+                <w:rPr>
+                  <w:rFonts w:ascii="Cambria Math" w:eastAsiaTheme="minorEastAsia" w:hAnsi="Cambria Math" w:cstheme="majorBidi"/>
+                </w:rPr>
+                <m:t>η</m:t>
+              </m:r>
+            </m:e>
+          </m:d>
+          <m:r>
+            <w:rPr>
+              <w:rFonts w:ascii="Cambria Math" w:eastAsiaTheme="minorEastAsia" w:hAnsi="Cambria Math" w:cstheme="majorBidi"/>
+            </w:rPr>
+            <m:t>=</m:t>
+          </m:r>
+          <m:r>
+            <m:rPr>
+              <m:scr m:val="script"/>
+            </m:rPr>
+            <w:rPr>
+              <w:rFonts w:ascii="Cambria Math" w:eastAsiaTheme="minorEastAsia" w:hAnsi="Cambria Math" w:cstheme="majorBidi"/>
+            </w:rPr>
+            <m:t>L</m:t>
+          </m:r>
+          <m:d>
+            <m:dPr>
+              <m:ctrlPr>
+                <w:rPr>
+                  <w:rFonts w:ascii="Cambria Math" w:eastAsiaTheme="minorEastAsia" w:hAnsi="Cambria Math" w:cstheme="majorBidi"/>
+                  <w:i/>
+                </w:rPr>
+              </m:ctrlPr>
+            </m:dPr>
+            <m:e>
+              <m:r>
+                <m:rPr>
+                  <m:sty m:val="bi"/>
+                </m:rPr>
+                <w:rPr>
+                  <w:rFonts w:ascii="Cambria Math" w:eastAsiaTheme="minorEastAsia" w:hAnsi="Cambria Math" w:cstheme="majorBidi"/>
+                </w:rPr>
+                <m:t>x</m:t>
+              </m:r>
+              <m:r>
+                <w:rPr>
+                  <w:rFonts w:ascii="Cambria Math" w:eastAsiaTheme="minorEastAsia" w:hAnsi="Cambria Math" w:cstheme="majorBidi"/>
+                </w:rPr>
+                <m:t>,</m:t>
+              </m:r>
+              <m:r>
+                <m:rPr>
+                  <m:sty m:val="bi"/>
+                </m:rPr>
+                <w:rPr>
+                  <w:rFonts w:ascii="Cambria Math" w:eastAsiaTheme="minorEastAsia" w:hAnsi="Cambria Math" w:cstheme="majorBidi"/>
+                </w:rPr>
+                <m:t>λ</m:t>
+              </m:r>
+            </m:e>
+          </m:d>
+          <m:r>
+            <w:rPr>
+              <w:rFonts w:ascii="Cambria Math" w:eastAsiaTheme="minorEastAsia" w:hAnsi="Cambria Math" w:cstheme="majorBidi"/>
+            </w:rPr>
+            <m:t>+</m:t>
+          </m:r>
+          <m:f>
+            <m:fPr>
+              <m:ctrlPr>
+                <w:rPr>
+                  <w:rFonts w:ascii="Cambria Math" w:eastAsiaTheme="minorEastAsia" w:hAnsi="Cambria Math" w:cstheme="majorBidi"/>
+                  <w:i/>
+                </w:rPr>
+              </m:ctrlPr>
+            </m:fPr>
+            <m:num>
+              <m:r>
+                <w:rPr>
+                  <w:rFonts w:ascii="Cambria Math" w:eastAsiaTheme="minorEastAsia" w:hAnsi="Cambria Math" w:cstheme="majorBidi"/>
+                </w:rPr>
+                <m:t>μ</m:t>
+              </m:r>
+            </m:num>
+            <m:den>
+              <m:r>
+                <w:rPr>
+                  <w:rFonts w:ascii="Cambria Math" w:eastAsiaTheme="minorEastAsia" w:hAnsi="Cambria Math" w:cstheme="majorBidi"/>
+                </w:rPr>
+                <m:t>2</m:t>
+              </m:r>
+            </m:den>
+          </m:f>
+          <m:nary>
+            <m:naryPr>
+              <m:chr m:val="∑"/>
+              <m:ctrlPr>
+                <w:rPr>
+                  <w:rFonts w:ascii="Cambria Math" w:eastAsiaTheme="minorEastAsia" w:hAnsi="Cambria Math" w:cstheme="majorBidi"/>
+                  <w:i/>
+                </w:rPr>
+              </m:ctrlPr>
+            </m:naryPr>
+            <m:sub>
+              <m:r>
+                <w:rPr>
+                  <w:rFonts w:ascii="Cambria Math" w:eastAsiaTheme="minorEastAsia" w:hAnsi="Cambria Math" w:cstheme="majorBidi"/>
+                </w:rPr>
+                <m:t>i=</m:t>
+              </m:r>
+              <m:r>
+                <w:rPr>
+                  <w:rFonts w:ascii="Cambria Math" w:eastAsiaTheme="minorEastAsia" w:hAnsi="Cambria Math" w:cstheme="majorBidi"/>
+                </w:rPr>
+                <m:t>1</m:t>
+              </m:r>
+            </m:sub>
+            <m:sup>
+              <m:r>
+                <w:rPr>
+                  <w:rFonts w:ascii="Cambria Math" w:eastAsiaTheme="minorEastAsia" w:hAnsi="Cambria Math" w:cstheme="majorBidi"/>
+                </w:rPr>
+                <m:t>M</m:t>
+              </m:r>
+            </m:sup>
+            <m:e>
+              <m:sSup>
+                <m:sSupPr>
+                  <m:ctrlPr>
+                    <w:rPr>
+                      <w:rFonts w:ascii="Cambria Math" w:eastAsiaTheme="minorEastAsia" w:hAnsi="Cambria Math" w:cstheme="majorBidi"/>
+                      <w:i/>
+                    </w:rPr>
+                  </m:ctrlPr>
+                </m:sSupPr>
+                <m:e>
+                  <m:d>
+                    <m:dPr>
+                      <m:begChr m:val="‖"/>
+                      <m:endChr m:val="‖"/>
+                      <m:ctrlPr>
+                        <w:rPr>
+                          <w:rFonts w:ascii="Cambria Math" w:eastAsiaTheme="minorEastAsia" w:hAnsi="Cambria Math" w:cstheme="majorBidi"/>
+                          <w:i/>
+                        </w:rPr>
+                      </m:ctrlPr>
+                    </m:dPr>
+                    <m:e>
+                      <m:sSub>
+                        <m:sSubPr>
+                          <m:ctrlPr>
+                            <w:rPr>
+                              <w:rFonts w:ascii="Cambria Math" w:eastAsiaTheme="minorEastAsia" w:hAnsi="Cambria Math" w:cstheme="majorBidi"/>
+                              <w:i/>
+                            </w:rPr>
+                          </m:ctrlPr>
+                        </m:sSubPr>
+                        <m:e>
+                          <m:r>
+                            <w:rPr>
+                              <w:rFonts w:ascii="Cambria Math" w:eastAsiaTheme="minorEastAsia" w:hAnsi="Cambria Math" w:cstheme="majorBidi"/>
+                            </w:rPr>
+                            <m:t>h</m:t>
+                          </m:r>
+                        </m:e>
+                        <m:sub>
+                          <m:r>
+                            <w:rPr>
+                              <w:rFonts w:ascii="Cambria Math" w:eastAsiaTheme="minorEastAsia" w:hAnsi="Cambria Math" w:cstheme="majorBidi"/>
+                            </w:rPr>
+                            <m:t>i</m:t>
+                          </m:r>
+                        </m:sub>
+                      </m:sSub>
+                      <m:d>
+                        <m:dPr>
+                          <m:ctrlPr>
+                            <w:rPr>
+                              <w:rFonts w:ascii="Cambria Math" w:eastAsiaTheme="minorEastAsia" w:hAnsi="Cambria Math" w:cstheme="majorBidi"/>
+                              <w:i/>
+                            </w:rPr>
+                          </m:ctrlPr>
+                        </m:dPr>
+                        <m:e>
+                          <m:r>
+                            <m:rPr>
+                              <m:sty m:val="bi"/>
+                            </m:rPr>
+                            <w:rPr>
+                              <w:rFonts w:ascii="Cambria Math" w:eastAsiaTheme="minorEastAsia" w:hAnsi="Cambria Math" w:cstheme="majorBidi"/>
+                            </w:rPr>
+                            <m:t>λ</m:t>
+                          </m:r>
+                        </m:e>
+                      </m:d>
+                    </m:e>
+                  </m:d>
+                </m:e>
+                <m:sup>
+                  <m:r>
+                    <w:rPr>
+                      <w:rFonts w:ascii="Cambria Math" w:eastAsiaTheme="minorEastAsia" w:hAnsi="Cambria Math" w:cstheme="majorBidi"/>
+                    </w:rPr>
+                    <m:t>2</m:t>
+                  </m:r>
+                </m:sup>
+              </m:sSup>
+            </m:e>
+          </m:nary>
+          <m:r>
+            <w:rPr>
+              <w:rFonts w:ascii="Cambria Math" w:eastAsiaTheme="minorEastAsia" w:hAnsi="Cambria Math" w:cstheme="majorBidi"/>
+            </w:rPr>
+            <m:t xml:space="preserve">,    s.t. </m:t>
+          </m:r>
+          <m:r>
+            <m:rPr>
+              <m:sty m:val="bi"/>
+            </m:rPr>
+            <w:rPr>
+              <w:rFonts w:ascii="Cambria Math" w:eastAsiaTheme="minorEastAsia" w:hAnsi="Cambria Math" w:cstheme="majorBidi"/>
+            </w:rPr>
+            <m:t>0</m:t>
+          </m:r>
+          <m:r>
+            <w:rPr>
+              <w:rFonts w:ascii="Cambria Math" w:eastAsiaTheme="minorEastAsia" w:hAnsi="Cambria Math" w:cstheme="majorBidi"/>
+            </w:rPr>
+            <m:t>≤</m:t>
+          </m:r>
+          <m:r>
+            <m:rPr>
+              <m:sty m:val="bi"/>
+            </m:rPr>
+            <w:rPr>
+              <w:rFonts w:ascii="Cambria Math" w:eastAsiaTheme="minorEastAsia" w:hAnsi="Cambria Math" w:cstheme="majorBidi"/>
+            </w:rPr>
+            <m:t>λ</m:t>
+          </m:r>
+          <m:r>
+            <w:rPr>
+              <w:rFonts w:ascii="Cambria Math" w:eastAsiaTheme="minorEastAsia" w:hAnsi="Cambria Math" w:cstheme="majorBidi"/>
+            </w:rPr>
+            <m:t>≤</m:t>
+          </m:r>
+          <m:r>
+            <m:rPr>
+              <m:sty m:val="bi"/>
+            </m:rPr>
+            <w:rPr>
+              <w:rFonts w:ascii="Cambria Math" w:eastAsiaTheme="minorEastAsia" w:hAnsi="Cambria Math" w:cstheme="majorBidi"/>
+            </w:rPr>
+            <m:t>C</m:t>
+          </m:r>
+        </m:oMath>
+      </m:oMathPara>
+    </w:p>
+    <w:p>
+      <w:pPr>
+        <w:bidi w:val="0"/>
+        <w:rPr>
+          <w:rFonts w:asciiTheme="majorHAnsi" w:eastAsiaTheme="minorEastAsia" w:hAnsiTheme="majorHAnsi" w:cstheme="majorBidi"/>
+        </w:rPr>
+      </w:pPr>
+      <w:r>
+        <w:rPr>
+          <w:rFonts w:asciiTheme="majorHAnsi" w:eastAsiaTheme="minorEastAsia" w:hAnsiTheme="majorHAnsi" w:cstheme="majorBidi"/>
+        </w:rPr>
+        <w:t>Where</w:t>
+      </w:r>
+    </w:p>
+    <w:p>
+      <w:pPr>
+        <w:bidi w:val="0"/>
+        <w:jc w:val="center"/>
+        <w:rPr>
+          <w:rFonts w:asciiTheme="majorHAnsi" w:eastAsiaTheme="minorEastAsia" w:hAnsiTheme="majorHAnsi" w:cstheme="majorBidi"/>
+        </w:rPr>
+      </w:pPr>
+      <m:oMathPara>
+        <m:oMath>
+          <m:r>
+            <m:rPr>
+              <m:scr m:val="script"/>
+            </m:rPr>
+            <w:rPr>
+              <w:rFonts w:ascii="Cambria Math" w:eastAsiaTheme="minorEastAsia" w:hAnsi="Cambria Math" w:cstheme="majorBidi"/>
+            </w:rPr>
+            <m:t>L</m:t>
+          </m:r>
+          <m:d>
+            <m:dPr>
+              <m:ctrlPr>
+                <w:rPr>
+                  <w:rFonts w:ascii="Cambria Math" w:eastAsiaTheme="minorEastAsia" w:hAnsi="Cambria Math" w:cstheme="majorBidi"/>
+                  <w:i/>
+                </w:rPr>
+              </m:ctrlPr>
+            </m:dPr>
+            <m:e>
+              <m:r>
+                <m:rPr>
+                  <m:sty m:val="bi"/>
+                </m:rPr>
+                <w:rPr>
+                  <w:rFonts w:ascii="Cambria Math" w:eastAsiaTheme="minorEastAsia" w:hAnsi="Cambria Math" w:cstheme="majorBidi"/>
+                </w:rPr>
+                <m:t>x</m:t>
+              </m:r>
+              <m:r>
+                <w:rPr>
+                  <w:rFonts w:ascii="Cambria Math" w:eastAsiaTheme="minorEastAsia" w:hAnsi="Cambria Math" w:cstheme="majorBidi"/>
+                </w:rPr>
+                <m:t>,</m:t>
+              </m:r>
+              <m:r>
+                <m:rPr>
+                  <m:sty m:val="bi"/>
+                </m:rPr>
+                <w:rPr>
+                  <w:rFonts w:ascii="Cambria Math" w:eastAsiaTheme="minorEastAsia" w:hAnsi="Cambria Math" w:cstheme="majorBidi"/>
+                </w:rPr>
+                <m:t>λ</m:t>
+              </m:r>
+            </m:e>
+          </m:d>
+          <m:r>
+            <w:rPr>
+              <w:rFonts w:ascii="Cambria Math" w:hAnsi="Cambria Math"/>
+            </w:rPr>
+            <m:t>=</m:t>
+          </m:r>
+          <m:nary>
+            <m:naryPr>
+              <m:chr m:val="∑"/>
+              <m:limLoc m:val="undOvr"/>
+              <m:ctrlPr>
+                <w:rPr>
+                  <w:rFonts w:ascii="Cambria Math" w:hAnsi="Cambria Math"/>
+                  <w:i/>
+                </w:rPr>
+              </m:ctrlPr>
+            </m:naryPr>
+            <m:sub>
+              <m:r>
+                <w:rPr>
+                  <w:rFonts w:ascii="Cambria Math" w:hAnsi="Cambria Math"/>
+                </w:rPr>
+                <m:t>i=1</m:t>
+              </m:r>
+            </m:sub>
+            <m:sup>
+              <m:r>
+                <w:rPr>
+                  <w:rFonts w:ascii="Cambria Math" w:hAnsi="Cambria Math"/>
+                </w:rPr>
+                <m:t>N</m:t>
+              </m:r>
+            </m:sup>
+            <m:e>
+              <m:sSub>
+                <m:sSubPr>
+                  <m:ctrlPr>
+                    <w:rPr>
+                      <w:rFonts w:ascii="Cambria Math" w:hAnsi="Cambria Math"/>
+                      <w:i/>
+                    </w:rPr>
+                  </m:ctrlPr>
+                </m:sSubPr>
+                <m:e>
+                  <m:r>
+                    <w:rPr>
+                      <w:rFonts w:ascii="Cambria Math" w:hAnsi="Cambria Math"/>
+                    </w:rPr>
+                    <m:t>λ</m:t>
+                  </m:r>
+                </m:e>
+                <m:sub>
+                  <m:r>
+                    <w:rPr>
+                      <w:rFonts w:ascii="Cambria Math" w:hAnsi="Cambria Math"/>
+                    </w:rPr>
+                    <m:t>i</m:t>
+                  </m:r>
+                </m:sub>
+              </m:sSub>
+            </m:e>
+          </m:nary>
+          <m:r>
+            <w:rPr>
+              <w:rFonts w:ascii="Cambria Math" w:hAnsi="Cambria Math"/>
+            </w:rPr>
+            <m:t>-</m:t>
+          </m:r>
+          <m:f>
+            <m:fPr>
+              <m:ctrlPr>
+                <w:rPr>
+                  <w:rFonts w:ascii="Cambria Math" w:eastAsiaTheme="minorEastAsia" w:hAnsi="Cambria Math"/>
+                  <w:i/>
+                </w:rPr>
+              </m:ctrlPr>
+            </m:fPr>
+            <m:num>
+              <m:r>
+                <w:rPr>
+                  <w:rFonts w:ascii="Cambria Math" w:eastAsiaTheme="minorEastAsia" w:hAnsi="Cambria Math"/>
+                </w:rPr>
+                <m:t>1</m:t>
+              </m:r>
+            </m:num>
+            <m:den>
+              <m:r>
+                <w:rPr>
+                  <w:rFonts w:ascii="Cambria Math" w:eastAsiaTheme="minorEastAsia" w:hAnsi="Cambria Math"/>
+                </w:rPr>
+                <m:t>2</m:t>
+              </m:r>
+            </m:den>
+          </m:f>
+          <m:nary>
+            <m:naryPr>
+              <m:chr m:val="∑"/>
+              <m:limLoc m:val="undOvr"/>
+              <m:ctrlPr>
+                <w:rPr>
+                  <w:rFonts w:ascii="Cambria Math" w:eastAsiaTheme="minorEastAsia" w:hAnsi="Cambria Math"/>
+                  <w:i/>
+                </w:rPr>
+              </m:ctrlPr>
+            </m:naryPr>
+            <m:sub>
+              <m:r>
+                <w:rPr>
+                  <w:rFonts w:ascii="Cambria Math" w:eastAsiaTheme="minorEastAsia" w:hAnsi="Cambria Math"/>
+                </w:rPr>
+                <m:t>i=1</m:t>
+              </m:r>
+            </m:sub>
+            <m:sup>
+              <m:r>
+                <w:rPr>
+                  <w:rFonts w:ascii="Cambria Math" w:eastAsiaTheme="minorEastAsia" w:hAnsi="Cambria Math"/>
+                </w:rPr>
+                <m:t>N</m:t>
+              </m:r>
+            </m:sup>
+            <m:e>
+              <m:sSub>
+                <m:sSubPr>
+                  <m:ctrlPr>
+                    <w:rPr>
+                      <w:rFonts w:ascii="Cambria Math" w:eastAsiaTheme="minorEastAsia" w:hAnsi="Cambria Math"/>
+                      <w:i/>
+                    </w:rPr>
+                  </m:ctrlPr>
+                </m:sSubPr>
+                <m:e>
+                  <m:r>
+                    <w:rPr>
+                      <w:rFonts w:ascii="Cambria Math" w:eastAsiaTheme="minorEastAsia" w:hAnsi="Cambria Math"/>
+                    </w:rPr>
+                    <m:t>λ</m:t>
+                  </m:r>
+                </m:e>
+                <m:sub>
+                  <m:r>
+                    <w:rPr>
+                      <w:rFonts w:ascii="Cambria Math" w:eastAsiaTheme="minorEastAsia" w:hAnsi="Cambria Math"/>
+                    </w:rPr>
+                    <m:t>i</m:t>
+                  </m:r>
+                </m:sub>
+              </m:sSub>
+              <m:sSub>
+                <m:sSubPr>
+                  <m:ctrlPr>
+                    <w:rPr>
+                      <w:rFonts w:ascii="Cambria Math" w:eastAsiaTheme="minorEastAsia" w:hAnsi="Cambria Math"/>
+                      <w:i/>
+                    </w:rPr>
+                  </m:ctrlPr>
+                </m:sSubPr>
+                <m:e>
+                  <m:r>
+                    <w:rPr>
+                      <w:rFonts w:ascii="Cambria Math" w:eastAsiaTheme="minorEastAsia" w:hAnsi="Cambria Math"/>
+                    </w:rPr>
+                    <m:t>y</m:t>
+                  </m:r>
+                </m:e>
+                <m:sub>
+                  <m:r>
+                    <w:rPr>
+                      <w:rFonts w:ascii="Cambria Math" w:eastAsiaTheme="minorEastAsia" w:hAnsi="Cambria Math"/>
+                    </w:rPr>
+                    <m:t>i</m:t>
+                  </m:r>
+                </m:sub>
+              </m:sSub>
+              <m:sSubSup>
+                <m:sSubSupPr>
+                  <m:ctrlPr>
+                    <w:rPr>
+                      <w:rFonts w:ascii="Cambria Math" w:eastAsiaTheme="minorEastAsia" w:hAnsi="Cambria Math"/>
+                      <w:i/>
+                    </w:rPr>
+                  </m:ctrlPr>
+                </m:sSubSupPr>
+                <m:e>
+                  <m:sSub>
+                    <m:sSubPr>
+                      <m:ctrlPr>
+                        <w:rPr>
+                          <w:rFonts w:ascii="Cambria Math" w:eastAsiaTheme="minorEastAsia" w:hAnsi="Cambria Math"/>
+                          <w:i/>
+                        </w:rPr>
+                      </m:ctrlPr>
+                    </m:sSubPr>
+                    <m:e>
+                      <m:r>
+                        <w:rPr>
+                          <w:rFonts w:ascii="Cambria Math" w:eastAsiaTheme="minorEastAsia" w:hAnsi="Cambria Math"/>
+                        </w:rPr>
+                        <m:t>λ</m:t>
+                      </m:r>
+                    </m:e>
+                    <m:sub>
+                      <m:r>
+                        <w:rPr>
+                          <w:rFonts w:ascii="Cambria Math" w:eastAsiaTheme="minorEastAsia" w:hAnsi="Cambria Math"/>
+                        </w:rPr>
+                        <m:t>j</m:t>
+                      </m:r>
+                    </m:sub>
+                  </m:sSub>
+                  <m:sSub>
+                    <m:sSubPr>
+                      <m:ctrlPr>
+                        <w:rPr>
+                          <w:rFonts w:ascii="Cambria Math" w:eastAsiaTheme="minorEastAsia" w:hAnsi="Cambria Math"/>
+                          <w:i/>
+                        </w:rPr>
+                      </m:ctrlPr>
+                    </m:sSubPr>
+                    <m:e>
+                      <m:r>
+                        <w:rPr>
+                          <w:rFonts w:ascii="Cambria Math" w:eastAsiaTheme="minorEastAsia" w:hAnsi="Cambria Math"/>
+                        </w:rPr>
+                        <m:t>y</m:t>
+                      </m:r>
+                    </m:e>
+                    <m:sub>
+                      <m:r>
+                        <w:rPr>
+                          <w:rFonts w:ascii="Cambria Math" w:eastAsiaTheme="minorEastAsia" w:hAnsi="Cambria Math"/>
+                        </w:rPr>
+                        <m:t>j</m:t>
+                      </m:r>
+                    </m:sub>
+                  </m:sSub>
+                  <m:r>
+                    <m:rPr>
+                      <m:sty m:val="bi"/>
+                    </m:rPr>
+                    <w:rPr>
+                      <w:rFonts w:ascii="Cambria Math" w:eastAsiaTheme="minorEastAsia" w:hAnsi="Cambria Math"/>
+                    </w:rPr>
+                    <m:t>x</m:t>
+                  </m:r>
+                  <m:ctrlPr>
+                    <w:rPr>
+                      <w:rFonts w:ascii="Cambria Math" w:eastAsiaTheme="minorEastAsia" w:hAnsi="Cambria Math"/>
+                      <w:b/>
+                      <w:i/>
+                    </w:rPr>
+                  </m:ctrlPr>
+                </m:e>
+                <m:sub>
+                  <m:r>
+                    <w:rPr>
+                      <w:rFonts w:ascii="Cambria Math" w:eastAsiaTheme="minorEastAsia" w:hAnsi="Cambria Math"/>
+                    </w:rPr>
+                    <m:t>i</m:t>
+                  </m:r>
+                </m:sub>
+                <m:sup>
+                  <m:r>
+                    <w:rPr>
+                      <w:rFonts w:ascii="Cambria Math" w:eastAsiaTheme="minorEastAsia" w:hAnsi="Cambria Math"/>
+                    </w:rPr>
+                    <m:t>T</m:t>
+                  </m:r>
+                </m:sup>
+              </m:sSubSup>
+            </m:e>
+          </m:nary>
+          <m:sSub>
+            <m:sSubPr>
+              <m:ctrlPr>
+                <w:rPr>
+                  <w:rFonts w:ascii="Cambria Math" w:eastAsiaTheme="minorEastAsia" w:hAnsi="Cambria Math"/>
+                  <w:i/>
+                </w:rPr>
+              </m:ctrlPr>
+            </m:sSubPr>
+            <m:e>
+              <m:r>
+                <m:rPr>
+                  <m:sty m:val="bi"/>
+                </m:rPr>
+                <w:rPr>
+                  <w:rFonts w:ascii="Cambria Math" w:eastAsiaTheme="minorEastAsia" w:hAnsi="Cambria Math"/>
+                </w:rPr>
+                <m:t>x</m:t>
+              </m:r>
+            </m:e>
+            <m:sub>
+              <m:r>
+                <w:rPr>
+                  <w:rFonts w:ascii="Cambria Math" w:eastAsiaTheme="minorEastAsia" w:hAnsi="Cambria Math"/>
+                </w:rPr>
+                <m:t>j</m:t>
+              </m:r>
+            </m:sub>
+          </m:sSub>
+        </m:oMath>
+      </m:oMathPara>
+    </w:p>
+    <w:p>
+      <w:pPr>
+        <w:bidi w:val="0"/>
+        <w:rPr>
+          <w:rFonts w:asciiTheme="majorHAnsi" w:eastAsiaTheme="minorEastAsia" w:hAnsiTheme="majorHAnsi" w:cstheme="majorBidi"/>
+        </w:rPr>
+      </w:pPr>
+      <m:oMathPara>
+        <m:oMath>
+          <m:nary>
+            <m:naryPr>
+              <m:chr m:val="∑"/>
+              <m:ctrlPr>
+                <w:rPr>
+                  <w:rFonts w:ascii="Cambria Math" w:eastAsiaTheme="minorEastAsia" w:hAnsi="Cambria Math" w:cstheme="majorBidi"/>
+                  <w:i/>
+                </w:rPr>
+              </m:ctrlPr>
+            </m:naryPr>
+            <m:sub>
+              <m:r>
+                <w:rPr>
+                  <w:rFonts w:ascii="Cambria Math" w:eastAsiaTheme="minorEastAsia" w:hAnsi="Cambria Math" w:cstheme="majorBidi"/>
+                </w:rPr>
+                <m:t>i=1</m:t>
+              </m:r>
+            </m:sub>
+            <m:sup>
+              <m:r>
+                <w:rPr>
+                  <w:rFonts w:ascii="Cambria Math" w:eastAsiaTheme="minorEastAsia" w:hAnsi="Cambria Math" w:cstheme="majorBidi"/>
+                </w:rPr>
+                <m:t>M</m:t>
+              </m:r>
+            </m:sup>
+            <m:e>
+              <m:sSup>
+                <m:sSupPr>
+                  <m:ctrlPr>
+                    <w:rPr>
+                      <w:rFonts w:ascii="Cambria Math" w:eastAsiaTheme="minorEastAsia" w:hAnsi="Cambria Math" w:cstheme="majorBidi"/>
+                      <w:i/>
+                    </w:rPr>
+                  </m:ctrlPr>
+                </m:sSupPr>
+                <m:e>
+                  <m:d>
+                    <m:dPr>
+                      <m:begChr m:val="‖"/>
+                      <m:endChr m:val="‖"/>
+                      <m:ctrlPr>
+                        <w:rPr>
+                          <w:rFonts w:ascii="Cambria Math" w:eastAsiaTheme="minorEastAsia" w:hAnsi="Cambria Math" w:cstheme="majorBidi"/>
+                          <w:i/>
+                        </w:rPr>
+                      </m:ctrlPr>
+                    </m:dPr>
+                    <m:e>
+                      <m:sSub>
+                        <m:sSubPr>
+                          <m:ctrlPr>
+                            <w:rPr>
+                              <w:rFonts w:ascii="Cambria Math" w:eastAsiaTheme="minorEastAsia" w:hAnsi="Cambria Math" w:cstheme="majorBidi"/>
+                              <w:i/>
+                            </w:rPr>
+                          </m:ctrlPr>
+                        </m:sSubPr>
+                        <m:e>
+                          <m:r>
+                            <w:rPr>
+                              <w:rFonts w:ascii="Cambria Math" w:eastAsiaTheme="minorEastAsia" w:hAnsi="Cambria Math" w:cstheme="majorBidi"/>
+                            </w:rPr>
+                            <m:t>h</m:t>
+                          </m:r>
+                        </m:e>
+                        <m:sub>
+                          <m:r>
+                            <w:rPr>
+                              <w:rFonts w:ascii="Cambria Math" w:eastAsiaTheme="minorEastAsia" w:hAnsi="Cambria Math" w:cstheme="majorBidi"/>
+                            </w:rPr>
+                            <m:t>i</m:t>
+                          </m:r>
+                        </m:sub>
+                      </m:sSub>
+                      <m:d>
+                        <m:dPr>
+                          <m:ctrlPr>
+                            <w:rPr>
+                              <w:rFonts w:ascii="Cambria Math" w:eastAsiaTheme="minorEastAsia" w:hAnsi="Cambria Math" w:cstheme="majorBidi"/>
+                              <w:i/>
+                            </w:rPr>
+                          </m:ctrlPr>
+                        </m:dPr>
+                        <m:e>
+                          <m:r>
+                            <m:rPr>
+                              <m:sty m:val="bi"/>
+                            </m:rPr>
+                            <w:rPr>
+                              <w:rFonts w:ascii="Cambria Math" w:eastAsiaTheme="minorEastAsia" w:hAnsi="Cambria Math" w:cstheme="majorBidi"/>
+                            </w:rPr>
+                            <m:t>λ</m:t>
+                          </m:r>
+                        </m:e>
+                      </m:d>
+                    </m:e>
+                  </m:d>
+                </m:e>
+                <m:sup>
+                  <m:r>
+                    <w:rPr>
+                      <w:rFonts w:ascii="Cambria Math" w:eastAsiaTheme="minorEastAsia" w:hAnsi="Cambria Math" w:cstheme="majorBidi"/>
+                    </w:rPr>
+                    <m:t>2</m:t>
+                  </m:r>
+                </m:sup>
+              </m:sSup>
+            </m:e>
+          </m:nary>
+          <m:r>
+            <w:rPr>
+              <w:rFonts w:ascii="Cambria Math" w:eastAsiaTheme="minorEastAsia" w:hAnsi="Cambria Math" w:cstheme="majorBidi"/>
+            </w:rPr>
+            <m:t>=</m:t>
+          </m:r>
+          <m:sSup>
+            <m:sSupPr>
+              <m:ctrlPr>
+                <w:rPr>
+                  <w:rFonts w:ascii="Cambria Math" w:eastAsiaTheme="minorEastAsia" w:hAnsi="Cambria Math" w:cstheme="majorBidi"/>
+                  <w:i/>
+                </w:rPr>
+              </m:ctrlPr>
+            </m:sSupPr>
+            <m:e>
+              <m:d>
+                <m:dPr>
+                  <m:begChr m:val="‖"/>
+                  <m:endChr m:val="‖"/>
+                  <m:ctrlPr>
+                    <w:rPr>
+                      <w:rFonts w:ascii="Cambria Math" w:eastAsiaTheme="minorEastAsia" w:hAnsi="Cambria Math" w:cstheme="majorBidi"/>
+                      <w:i/>
+                    </w:rPr>
+                  </m:ctrlPr>
+                </m:dPr>
+                <m:e>
+                  <m:sSup>
+                    <m:sSupPr>
+                      <m:ctrlPr>
+                        <w:rPr>
+                          <w:rFonts w:ascii="Cambria Math" w:eastAsiaTheme="minorEastAsia" w:hAnsi="Cambria Math" w:cstheme="majorBidi"/>
+                          <w:i/>
+                        </w:rPr>
+                      </m:ctrlPr>
+                    </m:sSupPr>
+                    <m:e>
+                      <m:r>
+                        <m:rPr>
+                          <m:sty m:val="bi"/>
+                        </m:rPr>
+                        <w:rPr>
+                          <w:rFonts w:ascii="Cambria Math" w:eastAsiaTheme="minorEastAsia" w:hAnsi="Cambria Math" w:cstheme="majorBidi"/>
+                        </w:rPr>
+                        <m:t>y</m:t>
+                      </m:r>
+                    </m:e>
+                    <m:sup>
+                      <m:r>
+                        <w:rPr>
+                          <w:rFonts w:ascii="Cambria Math" w:eastAsiaTheme="minorEastAsia" w:hAnsi="Cambria Math" w:cstheme="majorBidi"/>
+                        </w:rPr>
+                        <m:t>T</m:t>
+                      </m:r>
+                    </m:sup>
+                  </m:sSup>
+                  <m:r>
+                    <m:rPr>
+                      <m:sty m:val="bi"/>
+                    </m:rPr>
+                    <w:rPr>
+                      <w:rFonts w:ascii="Cambria Math" w:eastAsiaTheme="minorEastAsia" w:hAnsi="Cambria Math" w:cstheme="majorBidi"/>
+                    </w:rPr>
+                    <m:t>λ</m:t>
+                  </m:r>
+                </m:e>
+              </m:d>
+            </m:e>
+            <m:sup>
+              <m:r>
+                <w:rPr>
+                  <w:rFonts w:ascii="Cambria Math" w:eastAsiaTheme="minorEastAsia" w:hAnsi="Cambria Math" w:cstheme="majorBidi"/>
+                </w:rPr>
+                <m:t>2</m:t>
+              </m:r>
+            </m:sup>
+          </m:sSup>
+          <m:r>
+            <m:rPr>
+              <m:sty m:val="bi"/>
+            </m:rPr>
+            <w:rPr>
+              <w:rFonts w:ascii="Cambria Math" w:eastAsiaTheme="minorEastAsia" w:hAnsi="Cambria Math" w:cstheme="majorBidi"/>
+            </w:rPr>
+            <m:t xml:space="preserve">,      </m:t>
+          </m:r>
+          <m:r>
+            <w:rPr>
+              <w:rFonts w:ascii="Cambria Math" w:eastAsiaTheme="minorEastAsia" w:hAnsi="Cambria Math" w:cstheme="majorBidi"/>
+            </w:rPr>
+            <m:t>M=1</m:t>
+          </m:r>
+        </m:oMath>
+      </m:oMathPara>
     </w:p>
     <w:p>
       <w:pPr>
@@ -16143,7 +18185,7 @@
 </file>
 
 <file path=customXml/itemProps1.xml><?xml version="1.0" encoding="utf-8"?>
-<ds:datastoreItem xmlns:ds="http://schemas.openxmlformats.org/officeDocument/2006/customXml" ds:itemID="{87F28FBE-FFBF-4D5D-BC17-A8581C5111A1}">
+<ds:datastoreItem xmlns:ds="http://schemas.openxmlformats.org/officeDocument/2006/customXml" ds:itemID="{8629B2EF-8E62-48F0-9543-E868603C0734}">
   <ds:schemaRefs>
     <ds:schemaRef ds:uri="http://schemas.openxmlformats.org/officeDocument/2006/bibliography"/>
   </ds:schemaRefs>

</xml_diff>

<commit_message>
Made some progress on Q12. Still not finished
</commit_message>
<xml_diff>
--- a/HW2/HW2.docx
+++ b/HW2/HW2.docx
@@ -240,6 +240,7 @@
                           <w:p>
                             <w:pPr>
                               <w:rPr>
+                                <w:rFonts w:hint="cs"/>
                                 <w:rtl/>
                               </w:rPr>
                             </w:pPr>
@@ -286,6 +287,7 @@
                     <w:p>
                       <w:pPr>
                         <w:rPr>
+                          <w:rFonts w:hint="cs"/>
                           <w:rtl/>
                         </w:rPr>
                       </w:pPr>
@@ -1144,8 +1146,16 @@
         <w:rPr>
           <w:rFonts w:asciiTheme="majorHAnsi" w:eastAsiaTheme="minorEastAsia" w:hAnsiTheme="majorHAnsi"/>
         </w:rPr>
-        <w:t xml:space="preserve"> and line </w:t>
+        <w:t xml:space="preserve"> and </w:t>
       </w:r>
+      <w:proofErr w:type="gramStart"/>
+      <w:r>
+        <w:rPr>
+          <w:rFonts w:asciiTheme="majorHAnsi" w:eastAsiaTheme="minorEastAsia" w:hAnsiTheme="majorHAnsi"/>
+        </w:rPr>
+        <w:t xml:space="preserve">line </w:t>
+      </w:r>
+      <w:proofErr w:type="gramEnd"/>
       <m:oMath>
         <m:r>
           <m:rPr>
@@ -1259,8 +1269,16 @@
         <w:rPr>
           <w:rFonts w:asciiTheme="majorHAnsi" w:eastAsiaTheme="minorEastAsia" w:hAnsiTheme="majorHAnsi"/>
         </w:rPr>
-        <w:t xml:space="preserve"> onto </w:t>
+        <w:t xml:space="preserve"> </w:t>
       </w:r>
+      <w:proofErr w:type="gramStart"/>
+      <w:r>
+        <w:rPr>
+          <w:rFonts w:asciiTheme="majorHAnsi" w:eastAsiaTheme="minorEastAsia" w:hAnsiTheme="majorHAnsi"/>
+        </w:rPr>
+        <w:t xml:space="preserve">onto </w:t>
+      </w:r>
+      <w:proofErr w:type="gramEnd"/>
       <m:oMath>
         <m:r>
           <m:rPr>
@@ -3297,7 +3315,13 @@
         <w:rPr>
           <w:rFonts w:asciiTheme="majorHAnsi" w:eastAsiaTheme="minorEastAsia" w:hAnsiTheme="majorHAnsi"/>
         </w:rPr>
-        <w:t xml:space="preserve"> is convex</w:t>
+        <w:t xml:space="preserve"> </w:t>
+      </w:r>
+      <w:r>
+        <w:rPr>
+          <w:rFonts w:asciiTheme="majorHAnsi" w:eastAsiaTheme="minorEastAsia" w:hAnsiTheme="majorHAnsi"/>
+        </w:rPr>
+        <w:t>defines a convex set</w:t>
       </w:r>
     </w:p>
     <w:p>
@@ -3316,452 +3340,464 @@
     </w:p>
     <w:p>
       <w:pPr>
+        <w:pStyle w:val="ListParagraph"/>
+        <w:numPr>
+          <w:ilvl w:val="0"/>
+          <w:numId w:val="1"/>
+        </w:numPr>
         <w:bidi w:val="0"/>
         <w:rPr>
           <w:rFonts w:eastAsiaTheme="minorEastAsia"/>
         </w:rPr>
       </w:pPr>
-      <m:oMathPara>
-        <m:oMath>
-          <m:r>
-            <w:rPr>
-              <w:rFonts w:ascii="Cambria Math" w:eastAsiaTheme="minorEastAsia" w:hAnsi="Cambria Math"/>
-            </w:rPr>
-            <m:t>g</m:t>
-          </m:r>
-          <m:d>
-            <m:dPr>
-              <m:ctrlPr>
-                <w:rPr>
-                  <w:rFonts w:ascii="Cambria Math" w:eastAsiaTheme="minorEastAsia" w:hAnsi="Cambria Math"/>
-                  <w:i/>
-                </w:rPr>
-              </m:ctrlPr>
-            </m:dPr>
-            <m:e>
-              <m:r>
-                <w:rPr>
-                  <w:rFonts w:ascii="Cambria Math" w:eastAsiaTheme="minorEastAsia" w:hAnsi="Cambria Math"/>
-                </w:rPr>
-                <m:t>t</m:t>
-              </m:r>
-              <m:sSub>
-                <m:sSubPr>
-                  <m:ctrlPr>
-                    <w:rPr>
-                      <w:rFonts w:ascii="Cambria Math" w:eastAsiaTheme="minorEastAsia" w:hAnsi="Cambria Math"/>
-                      <w:i/>
-                    </w:rPr>
-                  </m:ctrlPr>
-                </m:sSubPr>
-                <m:e>
-                  <m:r>
-                    <w:rPr>
-                      <w:rFonts w:ascii="Cambria Math" w:eastAsiaTheme="minorEastAsia" w:hAnsi="Cambria Math"/>
-                    </w:rPr>
-                    <m:t>x</m:t>
-                  </m:r>
-                </m:e>
-                <m:sub>
-                  <m:r>
-                    <w:rPr>
-                      <w:rFonts w:ascii="Cambria Math" w:eastAsiaTheme="minorEastAsia" w:hAnsi="Cambria Math"/>
-                    </w:rPr>
-                    <m:t>1</m:t>
-                  </m:r>
-                </m:sub>
-              </m:sSub>
-              <m:r>
-                <w:rPr>
-                  <w:rFonts w:ascii="Cambria Math" w:eastAsiaTheme="minorEastAsia" w:hAnsi="Cambria Math"/>
-                </w:rPr>
-                <m:t>+</m:t>
-              </m:r>
-              <m:d>
-                <m:dPr>
-                  <m:ctrlPr>
-                    <w:rPr>
-                      <w:rFonts w:ascii="Cambria Math" w:eastAsiaTheme="minorEastAsia" w:hAnsi="Cambria Math"/>
-                      <w:i/>
-                    </w:rPr>
-                  </m:ctrlPr>
-                </m:dPr>
-                <m:e>
-                  <m:r>
-                    <w:rPr>
-                      <w:rFonts w:ascii="Cambria Math" w:eastAsiaTheme="minorEastAsia" w:hAnsi="Cambria Math"/>
-                    </w:rPr>
-                    <m:t>1-t</m:t>
-                  </m:r>
-                </m:e>
-              </m:d>
-              <m:sSub>
-                <m:sSubPr>
-                  <m:ctrlPr>
-                    <w:rPr>
-                      <w:rFonts w:ascii="Cambria Math" w:eastAsiaTheme="minorEastAsia" w:hAnsi="Cambria Math"/>
-                      <w:i/>
-                    </w:rPr>
-                  </m:ctrlPr>
-                </m:sSubPr>
-                <m:e>
-                  <m:r>
-                    <w:rPr>
-                      <w:rFonts w:ascii="Cambria Math" w:eastAsiaTheme="minorEastAsia" w:hAnsi="Cambria Math"/>
-                    </w:rPr>
-                    <m:t>x</m:t>
-                  </m:r>
-                </m:e>
-                <m:sub>
-                  <m:r>
-                    <w:rPr>
-                      <w:rFonts w:ascii="Cambria Math" w:eastAsiaTheme="minorEastAsia" w:hAnsi="Cambria Math"/>
-                    </w:rPr>
-                    <m:t>2</m:t>
-                  </m:r>
-                </m:sub>
-              </m:sSub>
-            </m:e>
-          </m:d>
-          <m:r>
-            <w:rPr>
-              <w:rFonts w:ascii="Cambria Math" w:eastAsiaTheme="minorEastAsia" w:hAnsi="Cambria Math"/>
-            </w:rPr>
-            <m:t>=tA</m:t>
-          </m:r>
-          <m:sSub>
-            <m:sSubPr>
-              <m:ctrlPr>
-                <w:rPr>
-                  <w:rFonts w:ascii="Cambria Math" w:eastAsiaTheme="minorEastAsia" w:hAnsi="Cambria Math"/>
-                  <w:i/>
-                </w:rPr>
-              </m:ctrlPr>
-            </m:sSubPr>
-            <m:e>
-              <m:r>
-                <w:rPr>
-                  <w:rFonts w:ascii="Cambria Math" w:eastAsiaTheme="minorEastAsia" w:hAnsi="Cambria Math"/>
-                </w:rPr>
-                <m:t>x</m:t>
-              </m:r>
-            </m:e>
-            <m:sub>
-              <m:r>
-                <w:rPr>
-                  <w:rFonts w:ascii="Cambria Math" w:eastAsiaTheme="minorEastAsia" w:hAnsi="Cambria Math"/>
-                </w:rPr>
-                <m:t>1</m:t>
-              </m:r>
-            </m:sub>
-          </m:sSub>
-          <m:r>
-            <w:rPr>
-              <w:rFonts w:ascii="Cambria Math" w:eastAsiaTheme="minorEastAsia" w:hAnsi="Cambria Math"/>
-            </w:rPr>
-            <m:t>+</m:t>
-          </m:r>
-          <m:d>
-            <m:dPr>
-              <m:ctrlPr>
-                <w:rPr>
-                  <w:rFonts w:ascii="Cambria Math" w:eastAsiaTheme="minorEastAsia" w:hAnsi="Cambria Math"/>
-                  <w:i/>
-                </w:rPr>
-              </m:ctrlPr>
-            </m:dPr>
-            <m:e>
-              <m:r>
-                <w:rPr>
-                  <w:rFonts w:ascii="Cambria Math" w:eastAsiaTheme="minorEastAsia" w:hAnsi="Cambria Math"/>
-                </w:rPr>
-                <m:t>1-t</m:t>
-              </m:r>
-            </m:e>
-          </m:d>
-          <m:r>
-            <w:rPr>
-              <w:rFonts w:ascii="Cambria Math" w:eastAsiaTheme="minorEastAsia" w:hAnsi="Cambria Math"/>
-            </w:rPr>
-            <m:t>A</m:t>
-          </m:r>
-          <m:sSub>
-            <m:sSubPr>
-              <m:ctrlPr>
-                <w:rPr>
-                  <w:rFonts w:ascii="Cambria Math" w:eastAsiaTheme="minorEastAsia" w:hAnsi="Cambria Math"/>
-                  <w:i/>
-                </w:rPr>
-              </m:ctrlPr>
-            </m:sSubPr>
-            <m:e>
-              <m:r>
-                <w:rPr>
-                  <w:rFonts w:ascii="Cambria Math" w:eastAsiaTheme="minorEastAsia" w:hAnsi="Cambria Math"/>
-                </w:rPr>
-                <m:t>x</m:t>
-              </m:r>
-            </m:e>
-            <m:sub>
-              <m:r>
-                <w:rPr>
-                  <w:rFonts w:ascii="Cambria Math" w:eastAsiaTheme="minorEastAsia" w:hAnsi="Cambria Math"/>
-                </w:rPr>
-                <m:t>2</m:t>
-              </m:r>
-            </m:sub>
-          </m:sSub>
-          <m:r>
-            <w:rPr>
-              <w:rFonts w:ascii="Cambria Math" w:eastAsiaTheme="minorEastAsia" w:hAnsi="Cambria Math"/>
-            </w:rPr>
-            <m:t>-b</m:t>
-          </m:r>
-        </m:oMath>
-      </m:oMathPara>
+      <m:oMath>
+        <m:r>
+          <w:rPr>
+            <w:rFonts w:ascii="Cambria Math" w:eastAsiaTheme="minorEastAsia" w:hAnsi="Cambria Math"/>
+          </w:rPr>
+          <m:t>g</m:t>
+        </m:r>
+        <m:d>
+          <m:dPr>
+            <m:ctrlPr>
+              <w:rPr>
+                <w:rFonts w:ascii="Cambria Math" w:eastAsiaTheme="minorEastAsia" w:hAnsi="Cambria Math"/>
+                <w:i/>
+              </w:rPr>
+            </m:ctrlPr>
+          </m:dPr>
+          <m:e>
+            <m:r>
+              <w:rPr>
+                <w:rFonts w:ascii="Cambria Math" w:eastAsiaTheme="minorEastAsia" w:hAnsi="Cambria Math"/>
+              </w:rPr>
+              <m:t>t</m:t>
+            </m:r>
+            <m:sSub>
+              <m:sSubPr>
+                <m:ctrlPr>
+                  <w:rPr>
+                    <w:rFonts w:ascii="Cambria Math" w:eastAsiaTheme="minorEastAsia" w:hAnsi="Cambria Math"/>
+                    <w:i/>
+                  </w:rPr>
+                </m:ctrlPr>
+              </m:sSubPr>
+              <m:e>
+                <m:r>
+                  <w:rPr>
+                    <w:rFonts w:ascii="Cambria Math" w:eastAsiaTheme="minorEastAsia" w:hAnsi="Cambria Math"/>
+                  </w:rPr>
+                  <m:t>x</m:t>
+                </m:r>
+              </m:e>
+              <m:sub>
+                <m:r>
+                  <w:rPr>
+                    <w:rFonts w:ascii="Cambria Math" w:eastAsiaTheme="minorEastAsia" w:hAnsi="Cambria Math"/>
+                  </w:rPr>
+                  <m:t>1</m:t>
+                </m:r>
+              </m:sub>
+            </m:sSub>
+            <m:r>
+              <w:rPr>
+                <w:rFonts w:ascii="Cambria Math" w:eastAsiaTheme="minorEastAsia" w:hAnsi="Cambria Math"/>
+              </w:rPr>
+              <m:t>+</m:t>
+            </m:r>
+            <m:d>
+              <m:dPr>
+                <m:ctrlPr>
+                  <w:rPr>
+                    <w:rFonts w:ascii="Cambria Math" w:eastAsiaTheme="minorEastAsia" w:hAnsi="Cambria Math"/>
+                    <w:i/>
+                  </w:rPr>
+                </m:ctrlPr>
+              </m:dPr>
+              <m:e>
+                <m:r>
+                  <w:rPr>
+                    <w:rFonts w:ascii="Cambria Math" w:eastAsiaTheme="minorEastAsia" w:hAnsi="Cambria Math"/>
+                  </w:rPr>
+                  <m:t>1-t</m:t>
+                </m:r>
+              </m:e>
+            </m:d>
+            <m:sSub>
+              <m:sSubPr>
+                <m:ctrlPr>
+                  <w:rPr>
+                    <w:rFonts w:ascii="Cambria Math" w:eastAsiaTheme="minorEastAsia" w:hAnsi="Cambria Math"/>
+                    <w:i/>
+                  </w:rPr>
+                </m:ctrlPr>
+              </m:sSubPr>
+              <m:e>
+                <m:r>
+                  <w:rPr>
+                    <w:rFonts w:ascii="Cambria Math" w:eastAsiaTheme="minorEastAsia" w:hAnsi="Cambria Math"/>
+                  </w:rPr>
+                  <m:t>x</m:t>
+                </m:r>
+              </m:e>
+              <m:sub>
+                <m:r>
+                  <w:rPr>
+                    <w:rFonts w:ascii="Cambria Math" w:eastAsiaTheme="minorEastAsia" w:hAnsi="Cambria Math"/>
+                  </w:rPr>
+                  <m:t>2</m:t>
+                </m:r>
+              </m:sub>
+            </m:sSub>
+          </m:e>
+        </m:d>
+        <m:r>
+          <w:rPr>
+            <w:rFonts w:ascii="Cambria Math" w:eastAsiaTheme="minorEastAsia" w:hAnsi="Cambria Math"/>
+          </w:rPr>
+          <m:t>=tA</m:t>
+        </m:r>
+        <m:sSub>
+          <m:sSubPr>
+            <m:ctrlPr>
+              <w:rPr>
+                <w:rFonts w:ascii="Cambria Math" w:eastAsiaTheme="minorEastAsia" w:hAnsi="Cambria Math"/>
+                <w:i/>
+              </w:rPr>
+            </m:ctrlPr>
+          </m:sSubPr>
+          <m:e>
+            <m:r>
+              <w:rPr>
+                <w:rFonts w:ascii="Cambria Math" w:eastAsiaTheme="minorEastAsia" w:hAnsi="Cambria Math"/>
+              </w:rPr>
+              <m:t>x</m:t>
+            </m:r>
+          </m:e>
+          <m:sub>
+            <m:r>
+              <w:rPr>
+                <w:rFonts w:ascii="Cambria Math" w:eastAsiaTheme="minorEastAsia" w:hAnsi="Cambria Math"/>
+              </w:rPr>
+              <m:t>1</m:t>
+            </m:r>
+          </m:sub>
+        </m:sSub>
+        <m:r>
+          <w:rPr>
+            <w:rFonts w:ascii="Cambria Math" w:eastAsiaTheme="minorEastAsia" w:hAnsi="Cambria Math"/>
+          </w:rPr>
+          <m:t>+</m:t>
+        </m:r>
+        <m:d>
+          <m:dPr>
+            <m:ctrlPr>
+              <w:rPr>
+                <w:rFonts w:ascii="Cambria Math" w:eastAsiaTheme="minorEastAsia" w:hAnsi="Cambria Math"/>
+                <w:i/>
+              </w:rPr>
+            </m:ctrlPr>
+          </m:dPr>
+          <m:e>
+            <m:r>
+              <w:rPr>
+                <w:rFonts w:ascii="Cambria Math" w:eastAsiaTheme="minorEastAsia" w:hAnsi="Cambria Math"/>
+              </w:rPr>
+              <m:t>1-t</m:t>
+            </m:r>
+          </m:e>
+        </m:d>
+        <m:r>
+          <w:rPr>
+            <w:rFonts w:ascii="Cambria Math" w:eastAsiaTheme="minorEastAsia" w:hAnsi="Cambria Math"/>
+          </w:rPr>
+          <m:t>A</m:t>
+        </m:r>
+        <m:sSub>
+          <m:sSubPr>
+            <m:ctrlPr>
+              <w:rPr>
+                <w:rFonts w:ascii="Cambria Math" w:eastAsiaTheme="minorEastAsia" w:hAnsi="Cambria Math"/>
+                <w:i/>
+              </w:rPr>
+            </m:ctrlPr>
+          </m:sSubPr>
+          <m:e>
+            <m:r>
+              <w:rPr>
+                <w:rFonts w:ascii="Cambria Math" w:eastAsiaTheme="minorEastAsia" w:hAnsi="Cambria Math"/>
+              </w:rPr>
+              <m:t>x</m:t>
+            </m:r>
+          </m:e>
+          <m:sub>
+            <m:r>
+              <w:rPr>
+                <w:rFonts w:ascii="Cambria Math" w:eastAsiaTheme="minorEastAsia" w:hAnsi="Cambria Math"/>
+              </w:rPr>
+              <m:t>2</m:t>
+            </m:r>
+          </m:sub>
+        </m:sSub>
+        <m:r>
+          <w:rPr>
+            <w:rFonts w:ascii="Cambria Math" w:eastAsiaTheme="minorEastAsia" w:hAnsi="Cambria Math"/>
+          </w:rPr>
+          <m:t>-b</m:t>
+        </m:r>
+      </m:oMath>
     </w:p>
     <w:p>
       <w:pPr>
+        <w:pStyle w:val="ListParagraph"/>
+        <w:numPr>
+          <w:ilvl w:val="0"/>
+          <w:numId w:val="1"/>
+        </w:numPr>
         <w:bidi w:val="0"/>
         <w:rPr>
           <w:rFonts w:eastAsiaTheme="minorEastAsia"/>
         </w:rPr>
       </w:pPr>
-      <m:oMathPara>
-        <m:oMath>
-          <m:r>
-            <w:rPr>
-              <w:rFonts w:ascii="Cambria Math" w:eastAsiaTheme="minorEastAsia" w:hAnsi="Cambria Math"/>
-            </w:rPr>
-            <w:lastRenderedPageBreak/>
-            <m:t>tg</m:t>
-          </m:r>
-          <m:d>
-            <m:dPr>
-              <m:ctrlPr>
-                <w:rPr>
-                  <w:rFonts w:ascii="Cambria Math" w:eastAsiaTheme="minorEastAsia" w:hAnsi="Cambria Math"/>
-                  <w:i/>
-                </w:rPr>
-              </m:ctrlPr>
-            </m:dPr>
-            <m:e>
-              <m:sSub>
-                <m:sSubPr>
-                  <m:ctrlPr>
-                    <w:rPr>
-                      <w:rFonts w:ascii="Cambria Math" w:eastAsiaTheme="minorEastAsia" w:hAnsi="Cambria Math"/>
-                      <w:i/>
-                    </w:rPr>
-                  </m:ctrlPr>
-                </m:sSubPr>
-                <m:e>
-                  <m:r>
-                    <w:rPr>
-                      <w:rFonts w:ascii="Cambria Math" w:eastAsiaTheme="minorEastAsia" w:hAnsi="Cambria Math"/>
-                    </w:rPr>
-                    <m:t>x</m:t>
-                  </m:r>
-                </m:e>
-                <m:sub>
-                  <m:r>
-                    <w:rPr>
-                      <w:rFonts w:ascii="Cambria Math" w:eastAsiaTheme="minorEastAsia" w:hAnsi="Cambria Math"/>
-                    </w:rPr>
-                    <m:t>1</m:t>
-                  </m:r>
-                </m:sub>
-              </m:sSub>
-            </m:e>
-          </m:d>
-          <m:r>
-            <w:rPr>
-              <w:rFonts w:ascii="Cambria Math" w:hAnsi="Cambria Math"/>
-            </w:rPr>
-            <m:t>+</m:t>
-          </m:r>
-          <m:d>
-            <m:dPr>
-              <m:ctrlPr>
-                <w:rPr>
-                  <w:rFonts w:ascii="Cambria Math" w:eastAsiaTheme="minorEastAsia" w:hAnsi="Cambria Math"/>
-                  <w:i/>
-                </w:rPr>
-              </m:ctrlPr>
-            </m:dPr>
-            <m:e>
-              <m:r>
-                <w:rPr>
-                  <w:rFonts w:ascii="Cambria Math" w:eastAsiaTheme="minorEastAsia" w:hAnsi="Cambria Math"/>
-                </w:rPr>
-                <m:t>1-t</m:t>
-              </m:r>
-            </m:e>
-          </m:d>
-          <m:r>
-            <w:rPr>
-              <w:rFonts w:ascii="Cambria Math" w:eastAsiaTheme="minorEastAsia" w:hAnsi="Cambria Math"/>
-            </w:rPr>
-            <m:t>g</m:t>
-          </m:r>
-          <m:d>
-            <m:dPr>
-              <m:ctrlPr>
-                <w:rPr>
-                  <w:rFonts w:ascii="Cambria Math" w:eastAsiaTheme="minorEastAsia" w:hAnsi="Cambria Math"/>
-                  <w:i/>
-                </w:rPr>
-              </m:ctrlPr>
-            </m:dPr>
-            <m:e>
-              <m:sSub>
-                <m:sSubPr>
-                  <m:ctrlPr>
-                    <w:rPr>
-                      <w:rFonts w:ascii="Cambria Math" w:eastAsiaTheme="minorEastAsia" w:hAnsi="Cambria Math"/>
-                      <w:i/>
-                    </w:rPr>
-                  </m:ctrlPr>
-                </m:sSubPr>
-                <m:e>
-                  <m:r>
-                    <w:rPr>
-                      <w:rFonts w:ascii="Cambria Math" w:eastAsiaTheme="minorEastAsia" w:hAnsi="Cambria Math"/>
-                    </w:rPr>
-                    <m:t>x</m:t>
-                  </m:r>
-                </m:e>
-                <m:sub>
-                  <m:r>
-                    <w:rPr>
-                      <w:rFonts w:ascii="Cambria Math" w:eastAsiaTheme="minorEastAsia" w:hAnsi="Cambria Math"/>
-                    </w:rPr>
-                    <m:t>2</m:t>
-                  </m:r>
-                </m:sub>
-              </m:sSub>
-            </m:e>
-          </m:d>
-          <m:r>
-            <w:rPr>
-              <w:rFonts w:ascii="Cambria Math" w:eastAsiaTheme="minorEastAsia" w:hAnsi="Cambria Math"/>
-            </w:rPr>
-            <m:t>= tA</m:t>
-          </m:r>
-          <m:sSub>
-            <m:sSubPr>
-              <m:ctrlPr>
-                <w:rPr>
-                  <w:rFonts w:ascii="Cambria Math" w:eastAsiaTheme="minorEastAsia" w:hAnsi="Cambria Math"/>
-                  <w:i/>
-                </w:rPr>
-              </m:ctrlPr>
-            </m:sSubPr>
-            <m:e>
-              <m:r>
-                <w:rPr>
-                  <w:rFonts w:ascii="Cambria Math" w:eastAsiaTheme="minorEastAsia" w:hAnsi="Cambria Math"/>
-                </w:rPr>
-                <m:t>x</m:t>
-              </m:r>
-            </m:e>
-            <m:sub>
-              <m:r>
-                <w:rPr>
-                  <w:rFonts w:ascii="Cambria Math" w:eastAsiaTheme="minorEastAsia" w:hAnsi="Cambria Math"/>
-                </w:rPr>
-                <m:t>1</m:t>
-              </m:r>
-            </m:sub>
-          </m:sSub>
-          <m:r>
-            <w:rPr>
-              <w:rFonts w:ascii="Cambria Math" w:eastAsiaTheme="minorEastAsia" w:hAnsi="Cambria Math"/>
-            </w:rPr>
-            <m:t>+</m:t>
-          </m:r>
-          <m:d>
-            <m:dPr>
-              <m:ctrlPr>
-                <w:rPr>
-                  <w:rFonts w:ascii="Cambria Math" w:eastAsiaTheme="minorEastAsia" w:hAnsi="Cambria Math"/>
-                  <w:i/>
-                </w:rPr>
-              </m:ctrlPr>
-            </m:dPr>
-            <m:e>
-              <m:r>
-                <w:rPr>
-                  <w:rFonts w:ascii="Cambria Math" w:eastAsiaTheme="minorEastAsia" w:hAnsi="Cambria Math"/>
-                </w:rPr>
-                <m:t>1-t</m:t>
-              </m:r>
-            </m:e>
-          </m:d>
-          <m:r>
-            <w:rPr>
-              <w:rFonts w:ascii="Cambria Math" w:eastAsiaTheme="minorEastAsia" w:hAnsi="Cambria Math"/>
-            </w:rPr>
-            <m:t>A</m:t>
-          </m:r>
-          <m:sSub>
-            <m:sSubPr>
-              <m:ctrlPr>
-                <w:rPr>
-                  <w:rFonts w:ascii="Cambria Math" w:eastAsiaTheme="minorEastAsia" w:hAnsi="Cambria Math"/>
-                  <w:i/>
-                </w:rPr>
-              </m:ctrlPr>
-            </m:sSubPr>
-            <m:e>
-              <m:r>
-                <w:rPr>
-                  <w:rFonts w:ascii="Cambria Math" w:eastAsiaTheme="minorEastAsia" w:hAnsi="Cambria Math"/>
-                </w:rPr>
-                <m:t>x</m:t>
-              </m:r>
-            </m:e>
-            <m:sub>
-              <m:r>
-                <w:rPr>
-                  <w:rFonts w:ascii="Cambria Math" w:eastAsiaTheme="minorEastAsia" w:hAnsi="Cambria Math"/>
-                </w:rPr>
-                <m:t>2</m:t>
-              </m:r>
-            </m:sub>
-          </m:sSub>
-          <m:r>
-            <w:rPr>
-              <w:rFonts w:ascii="Cambria Math" w:eastAsiaTheme="minorEastAsia" w:hAnsi="Cambria Math"/>
-            </w:rPr>
-            <m:t>-tb-</m:t>
-          </m:r>
-          <m:d>
-            <m:dPr>
-              <m:ctrlPr>
-                <w:rPr>
-                  <w:rFonts w:ascii="Cambria Math" w:eastAsiaTheme="minorEastAsia" w:hAnsi="Cambria Math"/>
-                  <w:i/>
-                </w:rPr>
-              </m:ctrlPr>
-            </m:dPr>
-            <m:e>
-              <m:r>
-                <w:rPr>
-                  <w:rFonts w:ascii="Cambria Math" w:eastAsiaTheme="minorEastAsia" w:hAnsi="Cambria Math"/>
-                </w:rPr>
-                <m:t>1-t</m:t>
-              </m:r>
-            </m:e>
-          </m:d>
-          <m:r>
-            <w:rPr>
-              <w:rFonts w:ascii="Cambria Math" w:eastAsiaTheme="minorEastAsia" w:hAnsi="Cambria Math"/>
-            </w:rPr>
-            <m:t>b</m:t>
-          </m:r>
-        </m:oMath>
-      </m:oMathPara>
+      <m:oMath>
+        <m:r>
+          <w:rPr>
+            <w:rFonts w:ascii="Cambria Math" w:eastAsiaTheme="minorEastAsia" w:hAnsi="Cambria Math"/>
+          </w:rPr>
+          <w:lastRenderedPageBreak/>
+          <m:t>t</m:t>
+        </m:r>
+        <m:r>
+          <w:rPr>
+            <w:rFonts w:ascii="Cambria Math" w:eastAsiaTheme="minorEastAsia" w:hAnsi="Cambria Math"/>
+          </w:rPr>
+          <m:t>g</m:t>
+        </m:r>
+        <m:d>
+          <m:dPr>
+            <m:ctrlPr>
+              <w:rPr>
+                <w:rFonts w:ascii="Cambria Math" w:eastAsiaTheme="minorEastAsia" w:hAnsi="Cambria Math"/>
+                <w:i/>
+              </w:rPr>
+            </m:ctrlPr>
+          </m:dPr>
+          <m:e>
+            <m:sSub>
+              <m:sSubPr>
+                <m:ctrlPr>
+                  <w:rPr>
+                    <w:rFonts w:ascii="Cambria Math" w:eastAsiaTheme="minorEastAsia" w:hAnsi="Cambria Math"/>
+                    <w:i/>
+                  </w:rPr>
+                </m:ctrlPr>
+              </m:sSubPr>
+              <m:e>
+                <m:r>
+                  <w:rPr>
+                    <w:rFonts w:ascii="Cambria Math" w:eastAsiaTheme="minorEastAsia" w:hAnsi="Cambria Math"/>
+                  </w:rPr>
+                  <m:t>x</m:t>
+                </m:r>
+              </m:e>
+              <m:sub>
+                <m:r>
+                  <w:rPr>
+                    <w:rFonts w:ascii="Cambria Math" w:eastAsiaTheme="minorEastAsia" w:hAnsi="Cambria Math"/>
+                  </w:rPr>
+                  <m:t>1</m:t>
+                </m:r>
+              </m:sub>
+            </m:sSub>
+          </m:e>
+        </m:d>
+        <m:r>
+          <w:rPr>
+            <w:rFonts w:ascii="Cambria Math" w:hAnsi="Cambria Math"/>
+          </w:rPr>
+          <m:t>+</m:t>
+        </m:r>
+        <m:d>
+          <m:dPr>
+            <m:ctrlPr>
+              <w:rPr>
+                <w:rFonts w:ascii="Cambria Math" w:eastAsiaTheme="minorEastAsia" w:hAnsi="Cambria Math"/>
+                <w:i/>
+              </w:rPr>
+            </m:ctrlPr>
+          </m:dPr>
+          <m:e>
+            <m:r>
+              <w:rPr>
+                <w:rFonts w:ascii="Cambria Math" w:eastAsiaTheme="minorEastAsia" w:hAnsi="Cambria Math"/>
+              </w:rPr>
+              <m:t>1-t</m:t>
+            </m:r>
+          </m:e>
+        </m:d>
+        <m:r>
+          <w:rPr>
+            <w:rFonts w:ascii="Cambria Math" w:eastAsiaTheme="minorEastAsia" w:hAnsi="Cambria Math"/>
+          </w:rPr>
+          <m:t>g</m:t>
+        </m:r>
+        <m:d>
+          <m:dPr>
+            <m:ctrlPr>
+              <w:rPr>
+                <w:rFonts w:ascii="Cambria Math" w:eastAsiaTheme="minorEastAsia" w:hAnsi="Cambria Math"/>
+                <w:i/>
+              </w:rPr>
+            </m:ctrlPr>
+          </m:dPr>
+          <m:e>
+            <m:sSub>
+              <m:sSubPr>
+                <m:ctrlPr>
+                  <w:rPr>
+                    <w:rFonts w:ascii="Cambria Math" w:eastAsiaTheme="minorEastAsia" w:hAnsi="Cambria Math"/>
+                    <w:i/>
+                  </w:rPr>
+                </m:ctrlPr>
+              </m:sSubPr>
+              <m:e>
+                <m:r>
+                  <w:rPr>
+                    <w:rFonts w:ascii="Cambria Math" w:eastAsiaTheme="minorEastAsia" w:hAnsi="Cambria Math"/>
+                  </w:rPr>
+                  <m:t>x</m:t>
+                </m:r>
+              </m:e>
+              <m:sub>
+                <m:r>
+                  <w:rPr>
+                    <w:rFonts w:ascii="Cambria Math" w:eastAsiaTheme="minorEastAsia" w:hAnsi="Cambria Math"/>
+                  </w:rPr>
+                  <m:t>2</m:t>
+                </m:r>
+              </m:sub>
+            </m:sSub>
+          </m:e>
+        </m:d>
+        <m:r>
+          <w:rPr>
+            <w:rFonts w:ascii="Cambria Math" w:eastAsiaTheme="minorEastAsia" w:hAnsi="Cambria Math"/>
+          </w:rPr>
+          <m:t>= tA</m:t>
+        </m:r>
+        <m:sSub>
+          <m:sSubPr>
+            <m:ctrlPr>
+              <w:rPr>
+                <w:rFonts w:ascii="Cambria Math" w:eastAsiaTheme="minorEastAsia" w:hAnsi="Cambria Math"/>
+                <w:i/>
+              </w:rPr>
+            </m:ctrlPr>
+          </m:sSubPr>
+          <m:e>
+            <m:r>
+              <w:rPr>
+                <w:rFonts w:ascii="Cambria Math" w:eastAsiaTheme="minorEastAsia" w:hAnsi="Cambria Math"/>
+              </w:rPr>
+              <m:t>x</m:t>
+            </m:r>
+          </m:e>
+          <m:sub>
+            <m:r>
+              <w:rPr>
+                <w:rFonts w:ascii="Cambria Math" w:eastAsiaTheme="minorEastAsia" w:hAnsi="Cambria Math"/>
+              </w:rPr>
+              <m:t>1</m:t>
+            </m:r>
+          </m:sub>
+        </m:sSub>
+        <m:r>
+          <w:rPr>
+            <w:rFonts w:ascii="Cambria Math" w:eastAsiaTheme="minorEastAsia" w:hAnsi="Cambria Math"/>
+          </w:rPr>
+          <m:t>+</m:t>
+        </m:r>
+        <m:d>
+          <m:dPr>
+            <m:ctrlPr>
+              <w:rPr>
+                <w:rFonts w:ascii="Cambria Math" w:eastAsiaTheme="minorEastAsia" w:hAnsi="Cambria Math"/>
+                <w:i/>
+              </w:rPr>
+            </m:ctrlPr>
+          </m:dPr>
+          <m:e>
+            <m:r>
+              <w:rPr>
+                <w:rFonts w:ascii="Cambria Math" w:eastAsiaTheme="minorEastAsia" w:hAnsi="Cambria Math"/>
+              </w:rPr>
+              <m:t>1-t</m:t>
+            </m:r>
+          </m:e>
+        </m:d>
+        <m:r>
+          <w:rPr>
+            <w:rFonts w:ascii="Cambria Math" w:eastAsiaTheme="minorEastAsia" w:hAnsi="Cambria Math"/>
+          </w:rPr>
+          <m:t>A</m:t>
+        </m:r>
+        <m:sSub>
+          <m:sSubPr>
+            <m:ctrlPr>
+              <w:rPr>
+                <w:rFonts w:ascii="Cambria Math" w:eastAsiaTheme="minorEastAsia" w:hAnsi="Cambria Math"/>
+                <w:i/>
+              </w:rPr>
+            </m:ctrlPr>
+          </m:sSubPr>
+          <m:e>
+            <m:r>
+              <w:rPr>
+                <w:rFonts w:ascii="Cambria Math" w:eastAsiaTheme="minorEastAsia" w:hAnsi="Cambria Math"/>
+              </w:rPr>
+              <m:t>x</m:t>
+            </m:r>
+          </m:e>
+          <m:sub>
+            <m:r>
+              <w:rPr>
+                <w:rFonts w:ascii="Cambria Math" w:eastAsiaTheme="minorEastAsia" w:hAnsi="Cambria Math"/>
+              </w:rPr>
+              <m:t>2</m:t>
+            </m:r>
+          </m:sub>
+        </m:sSub>
+        <m:r>
+          <w:rPr>
+            <w:rFonts w:ascii="Cambria Math" w:eastAsiaTheme="minorEastAsia" w:hAnsi="Cambria Math"/>
+          </w:rPr>
+          <m:t>-tb-</m:t>
+        </m:r>
+        <m:d>
+          <m:dPr>
+            <m:ctrlPr>
+              <w:rPr>
+                <w:rFonts w:ascii="Cambria Math" w:eastAsiaTheme="minorEastAsia" w:hAnsi="Cambria Math"/>
+                <w:i/>
+              </w:rPr>
+            </m:ctrlPr>
+          </m:dPr>
+          <m:e>
+            <m:r>
+              <w:rPr>
+                <w:rFonts w:ascii="Cambria Math" w:eastAsiaTheme="minorEastAsia" w:hAnsi="Cambria Math"/>
+              </w:rPr>
+              <m:t>1-t</m:t>
+            </m:r>
+          </m:e>
+        </m:d>
+        <m:r>
+          <w:rPr>
+            <w:rFonts w:ascii="Cambria Math" w:eastAsiaTheme="minorEastAsia" w:hAnsi="Cambria Math"/>
+          </w:rPr>
+          <m:t>b</m:t>
+        </m:r>
+      </m:oMath>
     </w:p>
     <w:p>
       <w:pPr>
@@ -3960,6 +3996,12 @@
               </m:sSub>
             </m:e>
           </m:d>
+          <m:r>
+            <w:rPr>
+              <w:rFonts w:ascii="Cambria Math" w:eastAsiaTheme="minorEastAsia" w:hAnsi="Cambria Math"/>
+            </w:rPr>
+            <m:t xml:space="preserve"> ∎</m:t>
+          </m:r>
         </m:oMath>
       </m:oMathPara>
     </w:p>
@@ -3968,22 +4010,6 @@
         <w:bidi w:val="0"/>
         <w:rPr>
           <w:rFonts w:eastAsiaTheme="minorEastAsia"/>
-          <w:color w:val="FF0000"/>
-        </w:rPr>
-      </w:pPr>
-      <w:r>
-        <w:rPr>
-          <w:rFonts w:eastAsiaTheme="minorEastAsia"/>
-          <w:color w:val="FF0000"/>
-        </w:rPr>
-        <w:t>Ask Alex how a linear expression can be defined as convex</w:t>
-      </w:r>
-    </w:p>
-    <w:p>
-      <w:pPr>
-        <w:bidi w:val="0"/>
-        <w:rPr>
-          <w:rFonts w:eastAsiaTheme="minorEastAsia"/>
         </w:rPr>
       </w:pPr>
     </w:p>
@@ -4049,13 +4075,27 @@
         <w:rPr>
           <w:rFonts w:asciiTheme="majorHAnsi" w:eastAsiaTheme="minorEastAsia" w:hAnsiTheme="majorHAnsi"/>
         </w:rPr>
-        <w:t>est we use KKT conditions. The L</w:t>
+        <w:t xml:space="preserve">est we use KKT conditions. The </w:t>
+      </w:r>
+      <w:proofErr w:type="spellStart"/>
+      <w:r>
+        <w:rPr>
+          <w:rFonts w:asciiTheme="majorHAnsi" w:eastAsiaTheme="minorEastAsia" w:hAnsiTheme="majorHAnsi"/>
+        </w:rPr>
+        <w:t>L</w:t>
       </w:r>
       <w:r>
         <w:rPr>
           <w:rFonts w:asciiTheme="majorHAnsi" w:eastAsiaTheme="minorEastAsia" w:hAnsiTheme="majorHAnsi"/>
         </w:rPr>
-        <w:t>agrangian for this problem is:</w:t>
+        <w:t>agrangian</w:t>
+      </w:r>
+      <w:proofErr w:type="spellEnd"/>
+      <w:r>
+        <w:rPr>
+          <w:rFonts w:asciiTheme="majorHAnsi" w:eastAsiaTheme="minorEastAsia" w:hAnsiTheme="majorHAnsi"/>
+        </w:rPr>
+        <w:t xml:space="preserve"> for this problem is:</w:t>
       </w:r>
     </w:p>
     <w:p>
@@ -4891,8 +4931,16 @@
         <w:rPr>
           <w:rFonts w:asciiTheme="majorHAnsi" w:eastAsiaTheme="minorEastAsia" w:hAnsiTheme="majorHAnsi"/>
         </w:rPr>
-        <w:t>We of course have from the Lagrangian</w:t>
+        <w:t xml:space="preserve">We of course have from the </w:t>
       </w:r>
+      <w:proofErr w:type="spellStart"/>
+      <w:r>
+        <w:rPr>
+          <w:rFonts w:asciiTheme="majorHAnsi" w:eastAsiaTheme="minorEastAsia" w:hAnsiTheme="majorHAnsi"/>
+        </w:rPr>
+        <w:t>Lagrangian</w:t>
+      </w:r>
+      <w:proofErr w:type="spellEnd"/>
       <w:r>
         <w:rPr>
           <w:rFonts w:asciiTheme="majorHAnsi" w:eastAsiaTheme="minorEastAsia" w:hAnsiTheme="majorHAnsi"/>
@@ -4969,7 +5017,21 @@
         <w:rPr>
           <w:rFonts w:asciiTheme="majorHAnsi" w:eastAsiaTheme="minorEastAsia" w:hAnsiTheme="majorHAnsi"/>
         </w:rPr>
-        <w:t>Say we have the following Lagrangian of a general convex problem</w:t>
+        <w:t xml:space="preserve">Say we have the following </w:t>
+      </w:r>
+      <w:proofErr w:type="spellStart"/>
+      <w:r>
+        <w:rPr>
+          <w:rFonts w:asciiTheme="majorHAnsi" w:eastAsiaTheme="minorEastAsia" w:hAnsiTheme="majorHAnsi"/>
+        </w:rPr>
+        <w:t>Lagrangian</w:t>
+      </w:r>
+      <w:proofErr w:type="spellEnd"/>
+      <w:r>
+        <w:rPr>
+          <w:rFonts w:asciiTheme="majorHAnsi" w:eastAsiaTheme="minorEastAsia" w:hAnsiTheme="majorHAnsi"/>
+        </w:rPr>
+        <w:t xml:space="preserve"> of a general convex problem</w:t>
       </w:r>
       <w:r>
         <w:rPr>
@@ -5958,11 +6020,19 @@
           <w:rFonts w:eastAsiaTheme="minorEastAsia"/>
         </w:rPr>
       </w:pPr>
+      <w:proofErr w:type="spellStart"/>
       <w:r>
         <w:rPr>
           <w:rFonts w:asciiTheme="majorHAnsi" w:eastAsiaTheme="minorEastAsia" w:hAnsiTheme="majorHAnsi"/>
         </w:rPr>
-        <w:t>Where as the inactive constraints correspond to the case of</w:t>
+        <w:t>Where as</w:t>
+      </w:r>
+      <w:proofErr w:type="spellEnd"/>
+      <w:r>
+        <w:rPr>
+          <w:rFonts w:asciiTheme="majorHAnsi" w:eastAsiaTheme="minorEastAsia" w:hAnsiTheme="majorHAnsi"/>
+        </w:rPr>
+        <w:t xml:space="preserve"> the inactive constraints correspond to the case of</w:t>
       </w:r>
       <w:r>
         <w:rPr>
@@ -6246,8 +6316,16 @@
         <w:rPr>
           <w:rFonts w:asciiTheme="majorHAnsi" w:eastAsiaTheme="minorEastAsia" w:hAnsiTheme="majorHAnsi"/>
         </w:rPr>
-        <w:t xml:space="preserve"> corresponding to the active constrains play a role in defining </w:t>
+        <w:t xml:space="preserve"> corresponding to the active constrains play a role in </w:t>
       </w:r>
+      <w:proofErr w:type="gramStart"/>
+      <w:r>
+        <w:rPr>
+          <w:rFonts w:asciiTheme="majorHAnsi" w:eastAsiaTheme="minorEastAsia" w:hAnsiTheme="majorHAnsi"/>
+        </w:rPr>
+        <w:t xml:space="preserve">defining </w:t>
+      </w:r>
+      <w:proofErr w:type="gramEnd"/>
       <m:oMath>
         <m:r>
           <m:rPr>
@@ -6277,7 +6355,23 @@
         <w:rPr>
           <w:rFonts w:asciiTheme="majorHAnsi" w:eastAsiaTheme="minorEastAsia" w:hAnsiTheme="majorHAnsi"/>
         </w:rPr>
-        <w:t xml:space="preserve"> support vectors that give SVM it's name.</w:t>
+        <w:t xml:space="preserve"> support vectors that give SVM </w:t>
+      </w:r>
+      <w:proofErr w:type="spellStart"/>
+      <w:proofErr w:type="gramStart"/>
+      <w:r>
+        <w:rPr>
+          <w:rFonts w:asciiTheme="majorHAnsi" w:eastAsiaTheme="minorEastAsia" w:hAnsiTheme="majorHAnsi"/>
+        </w:rPr>
+        <w:t>it's</w:t>
+      </w:r>
+      <w:proofErr w:type="spellEnd"/>
+      <w:proofErr w:type="gramEnd"/>
+      <w:r>
+        <w:rPr>
+          <w:rFonts w:asciiTheme="majorHAnsi" w:eastAsiaTheme="minorEastAsia" w:hAnsiTheme="majorHAnsi"/>
+        </w:rPr>
+        <w:t xml:space="preserve"> name.</w:t>
       </w:r>
     </w:p>
     <w:p>
@@ -6322,7 +6416,21 @@
         <w:rPr>
           <w:rFonts w:asciiTheme="majorHAnsi" w:eastAsiaTheme="minorEastAsia" w:hAnsiTheme="majorHAnsi"/>
         </w:rPr>
-        <w:t>The Dual form is derived by taking the results from the previous question (4d), (4e) and substituting them into the Lagrangian:</w:t>
+        <w:t xml:space="preserve">The Dual form is derived by taking the results from the previous question (4d), (4e) and substituting them into the </w:t>
+      </w:r>
+      <w:proofErr w:type="spellStart"/>
+      <w:r>
+        <w:rPr>
+          <w:rFonts w:asciiTheme="majorHAnsi" w:eastAsiaTheme="minorEastAsia" w:hAnsiTheme="majorHAnsi"/>
+        </w:rPr>
+        <w:t>Lagrangian</w:t>
+      </w:r>
+      <w:proofErr w:type="spellEnd"/>
+      <w:r>
+        <w:rPr>
+          <w:rFonts w:asciiTheme="majorHAnsi" w:eastAsiaTheme="minorEastAsia" w:hAnsiTheme="majorHAnsi"/>
+        </w:rPr>
+        <w:t>:</w:t>
       </w:r>
     </w:p>
     <w:p>
@@ -8697,9 +8805,556 @@
       <w:pPr>
         <w:bidi w:val="0"/>
         <w:rPr>
-          <w:rFonts w:eastAsiaTheme="minorEastAsia"/>
+          <w:rFonts w:asciiTheme="majorHAnsi" w:eastAsiaTheme="minorEastAsia" w:hAnsiTheme="majorHAnsi"/>
         </w:rPr>
       </w:pPr>
+      <w:r>
+        <w:rPr>
+          <w:rFonts w:asciiTheme="majorHAnsi" w:eastAsiaTheme="minorEastAsia" w:hAnsiTheme="majorHAnsi"/>
+        </w:rPr>
+        <w:t xml:space="preserve">If we have </w:t>
+      </w:r>
+      <m:oMath>
+        <m:sSup>
+          <m:sSupPr>
+            <m:ctrlPr>
+              <w:rPr>
+                <w:rFonts w:ascii="Cambria Math" w:eastAsiaTheme="minorEastAsia" w:hAnsi="Cambria Math"/>
+                <w:i/>
+              </w:rPr>
+            </m:ctrlPr>
+          </m:sSupPr>
+          <m:e>
+            <m:r>
+              <m:rPr>
+                <m:sty m:val="bi"/>
+              </m:rPr>
+              <w:rPr>
+                <w:rFonts w:ascii="Cambria Math" w:eastAsiaTheme="minorEastAsia" w:hAnsi="Cambria Math"/>
+              </w:rPr>
+              <m:t>λ</m:t>
+            </m:r>
+          </m:e>
+          <m:sup>
+            <m:r>
+              <w:rPr>
+                <w:rFonts w:ascii="Cambria Math" w:eastAsiaTheme="minorEastAsia" w:hAnsi="Cambria Math"/>
+              </w:rPr>
+              <m:t>*</m:t>
+            </m:r>
+          </m:sup>
+        </m:sSup>
+      </m:oMath>
+      <w:r>
+        <w:rPr>
+          <w:rFonts w:asciiTheme="majorHAnsi" w:eastAsiaTheme="minorEastAsia" w:hAnsiTheme="majorHAnsi"/>
+        </w:rPr>
+        <w:t xml:space="preserve"> then we know that </w:t>
+      </w:r>
+      <m:oMath>
+        <m:sSup>
+          <m:sSupPr>
+            <m:ctrlPr>
+              <w:rPr>
+                <w:rFonts w:ascii="Cambria Math" w:eastAsiaTheme="minorEastAsia" w:hAnsi="Cambria Math"/>
+                <w:i/>
+              </w:rPr>
+            </m:ctrlPr>
+          </m:sSupPr>
+          <m:e>
+            <m:r>
+              <m:rPr>
+                <m:sty m:val="bi"/>
+              </m:rPr>
+              <w:rPr>
+                <w:rFonts w:ascii="Cambria Math" w:eastAsiaTheme="minorEastAsia" w:hAnsi="Cambria Math"/>
+              </w:rPr>
+              <m:t>w</m:t>
+            </m:r>
+          </m:e>
+          <m:sup>
+            <m:r>
+              <w:rPr>
+                <w:rFonts w:ascii="Cambria Math" w:eastAsiaTheme="minorEastAsia" w:hAnsi="Cambria Math"/>
+              </w:rPr>
+              <m:t>*</m:t>
+            </m:r>
+          </m:sup>
+        </m:sSup>
+      </m:oMath>
+      <w:r>
+        <w:rPr>
+          <w:rFonts w:asciiTheme="majorHAnsi" w:eastAsiaTheme="minorEastAsia" w:hAnsiTheme="majorHAnsi"/>
+        </w:rPr>
+        <w:t xml:space="preserve"> exists. If it does exist then we know that </w:t>
+      </w:r>
+      <m:oMath>
+        <m:r>
+          <w:rPr>
+            <w:rFonts w:ascii="Cambria Math" w:eastAsiaTheme="minorEastAsia" w:hAnsi="Cambria Math"/>
+          </w:rPr>
+          <m:t>∃x∈dom</m:t>
+        </m:r>
+        <m:r>
+          <m:rPr>
+            <m:scr m:val="script"/>
+          </m:rPr>
+          <w:rPr>
+            <w:rFonts w:ascii="Cambria Math" w:eastAsiaTheme="minorEastAsia" w:hAnsi="Cambria Math"/>
+          </w:rPr>
+          <m:t>X</m:t>
+        </m:r>
+      </m:oMath>
+      <w:r>
+        <w:rPr>
+          <w:rFonts w:asciiTheme="majorHAnsi" w:eastAsiaTheme="minorEastAsia" w:hAnsiTheme="majorHAnsi"/>
+        </w:rPr>
+        <w:t xml:space="preserve"> where </w:t>
+      </w:r>
+      <m:oMath>
+        <m:r>
+          <m:rPr>
+            <m:scr m:val="script"/>
+          </m:rPr>
+          <w:rPr>
+            <w:rFonts w:ascii="Cambria Math" w:eastAsiaTheme="minorEastAsia" w:hAnsi="Cambria Math"/>
+          </w:rPr>
+          <m:t>X</m:t>
+        </m:r>
+      </m:oMath>
+      <w:r>
+        <w:rPr>
+          <w:rFonts w:asciiTheme="majorHAnsi" w:eastAsiaTheme="minorEastAsia" w:hAnsiTheme="majorHAnsi"/>
+        </w:rPr>
+        <w:t xml:space="preserve"> is the collection </w:t>
+      </w:r>
+      <w:r>
+        <w:rPr>
+          <w:rFonts w:asciiTheme="majorHAnsi" w:eastAsiaTheme="minorEastAsia" w:hAnsiTheme="majorHAnsi"/>
+        </w:rPr>
+        <w:t xml:space="preserve">of </w:t>
+      </w:r>
+      <m:oMath>
+        <m:r>
+          <m:rPr>
+            <m:sty m:val="bi"/>
+          </m:rPr>
+          <w:rPr>
+            <w:rFonts w:ascii="Cambria Math" w:eastAsiaTheme="minorEastAsia" w:hAnsi="Cambria Math"/>
+          </w:rPr>
+          <m:t>w</m:t>
+        </m:r>
+      </m:oMath>
+      <w:r>
+        <w:rPr>
+          <w:rFonts w:asciiTheme="majorHAnsi" w:eastAsiaTheme="minorEastAsia" w:hAnsiTheme="majorHAnsi"/>
+          <w:b/>
+          <w:bCs/>
+        </w:rPr>
+        <w:t xml:space="preserve"> </w:t>
+      </w:r>
+      <w:r>
+        <w:rPr>
+          <w:rFonts w:asciiTheme="majorHAnsi" w:eastAsiaTheme="minorEastAsia" w:hAnsiTheme="majorHAnsi"/>
+        </w:rPr>
+        <w:t>that fulfil the conditions of problem 4. This means that strong duality hold</w:t>
+      </w:r>
+      <w:r>
+        <w:rPr>
+          <w:rFonts w:asciiTheme="majorHAnsi" w:eastAsiaTheme="minorEastAsia" w:hAnsiTheme="majorHAnsi"/>
+        </w:rPr>
+        <w:t>s</w:t>
+      </w:r>
+      <w:r>
+        <w:rPr>
+          <w:rFonts w:asciiTheme="majorHAnsi" w:eastAsiaTheme="minorEastAsia" w:hAnsiTheme="majorHAnsi"/>
+        </w:rPr>
+        <w:t xml:space="preserve"> according Slater's condition. Being that if the feasible region has a viable point then:</w:t>
+      </w:r>
+    </w:p>
+    <w:p>
+      <w:pPr>
+        <w:bidi w:val="0"/>
+        <w:rPr>
+          <w:rFonts w:asciiTheme="majorHAnsi" w:eastAsiaTheme="minorEastAsia" w:hAnsiTheme="majorHAnsi"/>
+        </w:rPr>
+      </w:pPr>
+      <m:oMathPara>
+        <m:oMath>
+          <m:func>
+            <m:funcPr>
+              <m:ctrlPr>
+                <w:rPr>
+                  <w:rFonts w:ascii="Cambria Math" w:eastAsiaTheme="minorEastAsia" w:hAnsi="Cambria Math"/>
+                  <w:i/>
+                </w:rPr>
+              </m:ctrlPr>
+            </m:funcPr>
+            <m:fName>
+              <m:limLow>
+                <m:limLowPr>
+                  <m:ctrlPr>
+                    <w:rPr>
+                      <w:rFonts w:ascii="Cambria Math" w:eastAsiaTheme="minorEastAsia" w:hAnsi="Cambria Math"/>
+                      <w:i/>
+                    </w:rPr>
+                  </m:ctrlPr>
+                </m:limLowPr>
+                <m:e>
+                  <m:r>
+                    <m:rPr>
+                      <m:sty m:val="p"/>
+                    </m:rPr>
+                    <w:rPr>
+                      <w:rFonts w:ascii="Cambria Math" w:eastAsiaTheme="minorEastAsia" w:hAnsi="Cambria Math"/>
+                    </w:rPr>
+                    <m:t>max</m:t>
+                  </m:r>
+                  <m:ctrlPr>
+                    <w:rPr>
+                      <w:rFonts w:ascii="Cambria Math" w:eastAsiaTheme="minorEastAsia" w:hAnsi="Cambria Math"/>
+                    </w:rPr>
+                  </m:ctrlPr>
+                </m:e>
+                <m:lim>
+                  <m:r>
+                    <w:rPr>
+                      <w:rFonts w:ascii="Cambria Math" w:eastAsiaTheme="minorEastAsia" w:hAnsi="Cambria Math"/>
+                    </w:rPr>
+                    <m:t>λ≥0</m:t>
+                  </m:r>
+                  <m:ctrlPr>
+                    <w:rPr>
+                      <w:rFonts w:ascii="Cambria Math" w:eastAsiaTheme="minorEastAsia" w:hAnsi="Cambria Math"/>
+                    </w:rPr>
+                  </m:ctrlPr>
+                </m:lim>
+              </m:limLow>
+            </m:fName>
+            <m:e>
+              <m:r>
+                <w:rPr>
+                  <w:rFonts w:ascii="Cambria Math" w:eastAsiaTheme="minorEastAsia" w:hAnsi="Cambria Math"/>
+                </w:rPr>
+                <m:t>h(</m:t>
+              </m:r>
+              <m:r>
+                <m:rPr>
+                  <m:sty m:val="bi"/>
+                </m:rPr>
+                <w:rPr>
+                  <w:rFonts w:ascii="Cambria Math" w:eastAsiaTheme="minorEastAsia" w:hAnsi="Cambria Math"/>
+                </w:rPr>
+                <m:t>λ</m:t>
+              </m:r>
+              <m:r>
+                <w:rPr>
+                  <w:rFonts w:ascii="Cambria Math" w:eastAsiaTheme="minorEastAsia" w:hAnsi="Cambria Math"/>
+                </w:rPr>
+                <m:t>)</m:t>
+              </m:r>
+            </m:e>
+          </m:func>
+          <m:r>
+            <w:rPr>
+              <w:rFonts w:ascii="Cambria Math" w:eastAsiaTheme="minorEastAsia" w:hAnsi="Cambria Math"/>
+            </w:rPr>
+            <m:t>=</m:t>
+          </m:r>
+          <m:limLow>
+            <m:limLowPr>
+              <m:ctrlPr>
+                <w:rPr>
+                  <w:rFonts w:ascii="Cambria Math" w:eastAsiaTheme="minorEastAsia" w:hAnsi="Cambria Math"/>
+                  <w:i/>
+                </w:rPr>
+              </m:ctrlPr>
+            </m:limLowPr>
+            <m:e>
+              <m:r>
+                <m:rPr>
+                  <m:sty m:val="p"/>
+                </m:rPr>
+                <w:rPr>
+                  <w:rFonts w:ascii="Cambria Math" w:eastAsiaTheme="minorEastAsia" w:hAnsi="Cambria Math"/>
+                </w:rPr>
+                <m:t>max</m:t>
+              </m:r>
+              <m:ctrlPr>
+                <w:rPr>
+                  <w:rFonts w:ascii="Cambria Math" w:eastAsiaTheme="minorEastAsia" w:hAnsi="Cambria Math"/>
+                </w:rPr>
+              </m:ctrlPr>
+            </m:e>
+            <m:lim>
+              <m:r>
+                <w:rPr>
+                  <w:rFonts w:ascii="Cambria Math" w:eastAsiaTheme="minorEastAsia" w:hAnsi="Cambria Math"/>
+                </w:rPr>
+                <m:t>λ≥0</m:t>
+              </m:r>
+              <m:ctrlPr>
+                <w:rPr>
+                  <w:rFonts w:ascii="Cambria Math" w:eastAsiaTheme="minorEastAsia" w:hAnsi="Cambria Math"/>
+                </w:rPr>
+              </m:ctrlPr>
+            </m:lim>
+          </m:limLow>
+          <m:r>
+            <w:rPr>
+              <w:rFonts w:ascii="Cambria Math" w:eastAsiaTheme="minorEastAsia" w:hAnsi="Cambria Math"/>
+            </w:rPr>
+            <m:t xml:space="preserve"> </m:t>
+          </m:r>
+          <m:limLow>
+            <m:limLowPr>
+              <m:ctrlPr>
+                <w:rPr>
+                  <w:rFonts w:ascii="Cambria Math" w:eastAsiaTheme="minorEastAsia" w:hAnsi="Cambria Math"/>
+                  <w:i/>
+                </w:rPr>
+              </m:ctrlPr>
+            </m:limLowPr>
+            <m:e>
+              <m:r>
+                <m:rPr>
+                  <m:sty m:val="p"/>
+                </m:rPr>
+                <w:rPr>
+                  <w:rFonts w:ascii="Cambria Math" w:eastAsiaTheme="minorEastAsia" w:hAnsi="Cambria Math"/>
+                </w:rPr>
+                <m:t>min</m:t>
+              </m:r>
+              <m:ctrlPr>
+                <w:rPr>
+                  <w:rFonts w:ascii="Cambria Math" w:eastAsiaTheme="minorEastAsia" w:hAnsi="Cambria Math"/>
+                </w:rPr>
+              </m:ctrlPr>
+            </m:e>
+            <m:lim>
+              <m:r>
+                <m:rPr>
+                  <m:sty m:val="bi"/>
+                </m:rPr>
+                <w:rPr>
+                  <w:rFonts w:ascii="Cambria Math" w:eastAsiaTheme="minorEastAsia" w:hAnsi="Cambria Math"/>
+                </w:rPr>
+                <m:t>w</m:t>
+              </m:r>
+              <m:ctrlPr>
+                <w:rPr>
+                  <w:rFonts w:ascii="Cambria Math" w:eastAsiaTheme="minorEastAsia" w:hAnsi="Cambria Math"/>
+                </w:rPr>
+              </m:ctrlPr>
+            </m:lim>
+          </m:limLow>
+          <m:r>
+            <w:rPr>
+              <w:rFonts w:ascii="Cambria Math" w:eastAsiaTheme="minorEastAsia" w:hAnsi="Cambria Math"/>
+            </w:rPr>
+            <m:t xml:space="preserve"> </m:t>
+          </m:r>
+          <m:r>
+            <m:rPr>
+              <m:scr m:val="script"/>
+            </m:rPr>
+            <w:rPr>
+              <w:rFonts w:ascii="Cambria Math" w:eastAsiaTheme="minorEastAsia" w:hAnsi="Cambria Math"/>
+            </w:rPr>
+            <m:t>L(</m:t>
+          </m:r>
+          <m:r>
+            <m:rPr>
+              <m:sty m:val="bi"/>
+            </m:rPr>
+            <w:rPr>
+              <w:rFonts w:ascii="Cambria Math" w:eastAsiaTheme="minorEastAsia" w:hAnsi="Cambria Math"/>
+            </w:rPr>
+            <m:t>w</m:t>
+          </m:r>
+          <m:r>
+            <w:rPr>
+              <w:rFonts w:ascii="Cambria Math" w:eastAsiaTheme="minorEastAsia" w:hAnsi="Cambria Math"/>
+            </w:rPr>
+            <m:t>,</m:t>
+          </m:r>
+          <m:r>
+            <m:rPr>
+              <m:sty m:val="bi"/>
+            </m:rPr>
+            <w:rPr>
+              <w:rFonts w:ascii="Cambria Math" w:eastAsiaTheme="minorEastAsia" w:hAnsi="Cambria Math"/>
+            </w:rPr>
+            <m:t>λ</m:t>
+          </m:r>
+          <m:r>
+            <w:rPr>
+              <w:rFonts w:ascii="Cambria Math" w:eastAsiaTheme="minorEastAsia" w:hAnsi="Cambria Math"/>
+            </w:rPr>
+            <m:t>)</m:t>
+          </m:r>
+          <m:func>
+            <m:funcPr>
+              <m:ctrlPr>
+                <w:rPr>
+                  <w:rFonts w:ascii="Cambria Math" w:eastAsiaTheme="minorEastAsia" w:hAnsi="Cambria Math"/>
+                  <w:i/>
+                </w:rPr>
+              </m:ctrlPr>
+            </m:funcPr>
+            <m:fName>
+              <m:r>
+                <w:rPr>
+                  <w:rFonts w:ascii="Cambria Math" w:eastAsiaTheme="minorEastAsia" w:hAnsi="Cambria Math"/>
+                </w:rPr>
+                <m:t>=</m:t>
+              </m:r>
+              <m:limLow>
+                <m:limLowPr>
+                  <m:ctrlPr>
+                    <w:rPr>
+                      <w:rFonts w:ascii="Cambria Math" w:eastAsiaTheme="minorEastAsia" w:hAnsi="Cambria Math"/>
+                      <w:i/>
+                    </w:rPr>
+                  </m:ctrlPr>
+                </m:limLowPr>
+                <m:e>
+                  <m:r>
+                    <m:rPr>
+                      <m:sty m:val="p"/>
+                    </m:rPr>
+                    <w:rPr>
+                      <w:rFonts w:ascii="Cambria Math" w:eastAsiaTheme="minorEastAsia" w:hAnsi="Cambria Math"/>
+                    </w:rPr>
+                    <m:t>min</m:t>
+                  </m:r>
+                  <m:ctrlPr>
+                    <w:rPr>
+                      <w:rFonts w:ascii="Cambria Math" w:eastAsiaTheme="minorEastAsia" w:hAnsi="Cambria Math"/>
+                    </w:rPr>
+                  </m:ctrlPr>
+                </m:e>
+                <m:lim>
+                  <m:r>
+                    <m:rPr>
+                      <m:sty m:val="bi"/>
+                    </m:rPr>
+                    <w:rPr>
+                      <w:rFonts w:ascii="Cambria Math" w:eastAsiaTheme="minorEastAsia" w:hAnsi="Cambria Math"/>
+                    </w:rPr>
+                    <m:t>w</m:t>
+                  </m:r>
+                  <m:ctrlPr>
+                    <w:rPr>
+                      <w:rFonts w:ascii="Cambria Math" w:eastAsiaTheme="minorEastAsia" w:hAnsi="Cambria Math"/>
+                    </w:rPr>
+                  </m:ctrlPr>
+                </m:lim>
+              </m:limLow>
+            </m:fName>
+            <m:e>
+              <m:func>
+                <m:funcPr>
+                  <m:ctrlPr>
+                    <w:rPr>
+                      <w:rFonts w:ascii="Cambria Math" w:eastAsiaTheme="minorEastAsia" w:hAnsi="Cambria Math"/>
+                      <w:i/>
+                    </w:rPr>
+                  </m:ctrlPr>
+                </m:funcPr>
+                <m:fName>
+                  <m:limLow>
+                    <m:limLowPr>
+                      <m:ctrlPr>
+                        <w:rPr>
+                          <w:rFonts w:ascii="Cambria Math" w:eastAsiaTheme="minorEastAsia" w:hAnsi="Cambria Math"/>
+                          <w:i/>
+                        </w:rPr>
+                      </m:ctrlPr>
+                    </m:limLowPr>
+                    <m:e>
+                      <m:r>
+                        <m:rPr>
+                          <m:sty m:val="p"/>
+                        </m:rPr>
+                        <w:rPr>
+                          <w:rFonts w:ascii="Cambria Math" w:eastAsiaTheme="minorEastAsia" w:hAnsi="Cambria Math"/>
+                        </w:rPr>
+                        <m:t>max</m:t>
+                      </m:r>
+                      <m:ctrlPr>
+                        <w:rPr>
+                          <w:rFonts w:ascii="Cambria Math" w:eastAsiaTheme="minorEastAsia" w:hAnsi="Cambria Math"/>
+                        </w:rPr>
+                      </m:ctrlPr>
+                    </m:e>
+                    <m:lim>
+                      <m:r>
+                        <w:rPr>
+                          <w:rFonts w:ascii="Cambria Math" w:eastAsiaTheme="minorEastAsia" w:hAnsi="Cambria Math"/>
+                        </w:rPr>
+                        <m:t>λ≥0</m:t>
+                      </m:r>
+                      <m:ctrlPr>
+                        <w:rPr>
+                          <w:rFonts w:ascii="Cambria Math" w:eastAsiaTheme="minorEastAsia" w:hAnsi="Cambria Math"/>
+                        </w:rPr>
+                      </m:ctrlPr>
+                    </m:lim>
+                  </m:limLow>
+                </m:fName>
+                <m:e>
+                  <m:r>
+                    <m:rPr>
+                      <m:scr m:val="script"/>
+                    </m:rPr>
+                    <w:rPr>
+                      <w:rFonts w:ascii="Cambria Math" w:eastAsiaTheme="minorEastAsia" w:hAnsi="Cambria Math"/>
+                    </w:rPr>
+                    <m:t>L</m:t>
+                  </m:r>
+                  <m:r>
+                    <w:rPr>
+                      <w:rFonts w:ascii="Cambria Math" w:eastAsiaTheme="minorEastAsia" w:hAnsi="Cambria Math"/>
+                    </w:rPr>
+                    <m:t>(</m:t>
+                  </m:r>
+                  <m:r>
+                    <m:rPr>
+                      <m:sty m:val="bi"/>
+                    </m:rPr>
+                    <w:rPr>
+                      <w:rFonts w:ascii="Cambria Math" w:eastAsiaTheme="minorEastAsia" w:hAnsi="Cambria Math"/>
+                    </w:rPr>
+                    <m:t>w</m:t>
+                  </m:r>
+                  <m:r>
+                    <w:rPr>
+                      <w:rFonts w:ascii="Cambria Math" w:eastAsiaTheme="minorEastAsia" w:hAnsi="Cambria Math"/>
+                    </w:rPr>
+                    <m:t>,</m:t>
+                  </m:r>
+                  <m:r>
+                    <m:rPr>
+                      <m:sty m:val="bi"/>
+                    </m:rPr>
+                    <w:rPr>
+                      <w:rFonts w:ascii="Cambria Math" w:eastAsiaTheme="minorEastAsia" w:hAnsi="Cambria Math"/>
+                    </w:rPr>
+                    <m:t>λ</m:t>
+                  </m:r>
+                  <m:r>
+                    <w:rPr>
+                      <w:rFonts w:ascii="Cambria Math" w:eastAsiaTheme="minorEastAsia" w:hAnsi="Cambria Math"/>
+                    </w:rPr>
+                    <m:t>)</m:t>
+                  </m:r>
+                </m:e>
+              </m:func>
+            </m:e>
+          </m:func>
+        </m:oMath>
+      </m:oMathPara>
     </w:p>
     <w:p>
       <w:pPr>
@@ -9122,6 +9777,7 @@
         <w:rPr>
           <w:rFonts w:asciiTheme="majorHAnsi" w:eastAsiaTheme="minorEastAsia" w:hAnsiTheme="majorHAnsi"/>
         </w:rPr>
+        <w:lastRenderedPageBreak/>
         <w:t xml:space="preserve">So </w:t>
       </w:r>
       <w:r>
@@ -10472,12 +11128,14 @@
           <w:rFonts w:asciiTheme="majorHAnsi" w:hAnsiTheme="majorHAnsi"/>
         </w:rPr>
       </w:pPr>
+      <w:proofErr w:type="spellStart"/>
       <w:r>
         <w:rPr>
           <w:rFonts w:asciiTheme="majorHAnsi" w:hAnsiTheme="majorHAnsi"/>
         </w:rPr>
         <w:t>Matlab</w:t>
       </w:r>
+      <w:proofErr w:type="spellEnd"/>
     </w:p>
     <w:p>
       <w:pPr>
@@ -10659,7 +11317,21 @@
         <w:rPr>
           <w:rFonts w:asciiTheme="majorHAnsi" w:eastAsiaTheme="minorEastAsia" w:hAnsiTheme="majorHAnsi"/>
         </w:rPr>
-        <w:t>The Lagrangian is</w:t>
+        <w:t xml:space="preserve">The </w:t>
+      </w:r>
+      <w:proofErr w:type="spellStart"/>
+      <w:r>
+        <w:rPr>
+          <w:rFonts w:asciiTheme="majorHAnsi" w:eastAsiaTheme="minorEastAsia" w:hAnsiTheme="majorHAnsi"/>
+        </w:rPr>
+        <w:t>Lagrangian</w:t>
+      </w:r>
+      <w:proofErr w:type="spellEnd"/>
+      <w:r>
+        <w:rPr>
+          <w:rFonts w:asciiTheme="majorHAnsi" w:eastAsiaTheme="minorEastAsia" w:hAnsiTheme="majorHAnsi"/>
+        </w:rPr>
+        <w:t xml:space="preserve"> is</w:t>
       </w:r>
     </w:p>
     <w:p>
@@ -11731,6 +12403,7 @@
         <w:rPr>
           <w:rFonts w:eastAsiaTheme="minorEastAsia"/>
         </w:rPr>
+        <w:lastRenderedPageBreak/>
         <w:t xml:space="preserve">If only </w:t>
       </w:r>
       <m:oMath>
@@ -13241,8 +13914,16 @@
         <w:rPr>
           <w:rFonts w:asciiTheme="majorHAnsi" w:eastAsiaTheme="minorEastAsia" w:hAnsiTheme="majorHAnsi" w:cstheme="majorBidi"/>
         </w:rPr>
-        <w:t xml:space="preserve"> Using this can expose which constraints would be active </w:t>
+        <w:t xml:space="preserve"> Using this can expose which constraints would be </w:t>
       </w:r>
+      <w:proofErr w:type="gramStart"/>
+      <w:r>
+        <w:rPr>
+          <w:rFonts w:asciiTheme="majorHAnsi" w:eastAsiaTheme="minorEastAsia" w:hAnsiTheme="majorHAnsi" w:cstheme="majorBidi"/>
+        </w:rPr>
+        <w:t xml:space="preserve">active </w:t>
+      </w:r>
+      <w:proofErr w:type="gramEnd"/>
       <m:oMath>
         <m:r>
           <w:rPr>
@@ -13341,7 +14022,21 @@
         <w:rPr>
           <w:rFonts w:asciiTheme="majorHAnsi" w:eastAsiaTheme="minorEastAsia" w:hAnsiTheme="majorHAnsi" w:cstheme="majorBidi"/>
         </w:rPr>
-        <w:t>Now we can use the Lagrangian to solve this problem analytically.</w:t>
+        <w:t xml:space="preserve">Now we can use the </w:t>
+      </w:r>
+      <w:proofErr w:type="spellStart"/>
+      <w:r>
+        <w:rPr>
+          <w:rFonts w:asciiTheme="majorHAnsi" w:eastAsiaTheme="minorEastAsia" w:hAnsiTheme="majorHAnsi" w:cstheme="majorBidi"/>
+        </w:rPr>
+        <w:t>Lagrangian</w:t>
+      </w:r>
+      <w:proofErr w:type="spellEnd"/>
+      <w:r>
+        <w:rPr>
+          <w:rFonts w:asciiTheme="majorHAnsi" w:eastAsiaTheme="minorEastAsia" w:hAnsiTheme="majorHAnsi" w:cstheme="majorBidi"/>
+        </w:rPr>
+        <w:t xml:space="preserve"> to solve this problem analytically.</w:t>
       </w:r>
     </w:p>
     <w:p>
@@ -15162,8 +15857,16 @@
         <w:rPr>
           <w:rFonts w:asciiTheme="majorHAnsi" w:eastAsiaTheme="minorEastAsia" w:hAnsiTheme="majorHAnsi"/>
         </w:rPr>
-        <w:t xml:space="preserve">According to this </w:t>
+        <w:t xml:space="preserve">According to </w:t>
       </w:r>
+      <w:proofErr w:type="gramStart"/>
+      <w:r>
+        <w:rPr>
+          <w:rFonts w:asciiTheme="majorHAnsi" w:eastAsiaTheme="minorEastAsia" w:hAnsiTheme="majorHAnsi"/>
+        </w:rPr>
+        <w:t xml:space="preserve">this </w:t>
+      </w:r>
+      <w:proofErr w:type="gramEnd"/>
       <m:oMath>
         <m:sSub>
           <m:sSubPr>
@@ -15464,7 +16167,21 @@
         <w:rPr>
           <w:rFonts w:asciiTheme="majorHAnsi" w:eastAsiaTheme="minorEastAsia" w:hAnsiTheme="majorHAnsi"/>
         </w:rPr>
-        <w:t>This just so happens to be the correct solution for our problem. The reason for this would be that the Hessian is Unitary matrix.</w:t>
+        <w:t xml:space="preserve">This just so happens to be the correct solution for our problem. The reason for this would be that the Hessian is </w:t>
+      </w:r>
+      <w:proofErr w:type="gramStart"/>
+      <w:r>
+        <w:rPr>
+          <w:rFonts w:asciiTheme="majorHAnsi" w:eastAsiaTheme="minorEastAsia" w:hAnsiTheme="majorHAnsi"/>
+        </w:rPr>
+        <w:t>Unitary</w:t>
+      </w:r>
+      <w:proofErr w:type="gramEnd"/>
+      <w:r>
+        <w:rPr>
+          <w:rFonts w:asciiTheme="majorHAnsi" w:eastAsiaTheme="minorEastAsia" w:hAnsiTheme="majorHAnsi"/>
+        </w:rPr>
+        <w:t xml:space="preserve"> matrix.</w:t>
       </w:r>
     </w:p>
     <w:p>
@@ -15793,6 +16510,7 @@
             <w:rPr>
               <w:rFonts w:ascii="Cambria Math" w:eastAsiaTheme="minorEastAsia" w:hAnsi="Cambria Math"/>
             </w:rPr>
+            <w:lastRenderedPageBreak/>
             <m:t>H</m:t>
           </m:r>
           <m:r>
@@ -16016,7 +16734,6 @@
         <w:rPr>
           <w:rFonts w:asciiTheme="majorHAnsi" w:eastAsiaTheme="minorEastAsia" w:hAnsiTheme="majorHAnsi"/>
         </w:rPr>
-        <w:lastRenderedPageBreak/>
         <w:t xml:space="preserve">The correct solution is found by using the projected Newton algorithm as described in the question 11. If however we use </w:t>
       </w:r>
       <m:oMath>
@@ -16372,13 +17089,7 @@
                           <w:rPr>
                             <w:rFonts w:ascii="Cambria Math" w:eastAsiaTheme="minorEastAsia" w:hAnsi="Cambria Math"/>
                           </w:rPr>
-                          <m:t>3.12</m:t>
-                        </m:r>
-                        <m:r>
-                          <w:rPr>
-                            <w:rFonts w:ascii="Cambria Math" w:eastAsiaTheme="minorEastAsia" w:hAnsi="Cambria Math"/>
-                          </w:rPr>
-                          <m:t>5</m:t>
+                          <m:t>3.125</m:t>
                         </m:r>
                       </m:e>
                       <m:e>
@@ -16386,13 +17097,7 @@
                           <w:rPr>
                             <w:rFonts w:ascii="Cambria Math" w:eastAsiaTheme="minorEastAsia" w:hAnsi="Cambria Math"/>
                           </w:rPr>
-                          <m:t>5.812</m:t>
-                        </m:r>
-                        <m:r>
-                          <w:rPr>
-                            <w:rFonts w:ascii="Cambria Math" w:eastAsiaTheme="minorEastAsia" w:hAnsi="Cambria Math"/>
-                          </w:rPr>
-                          <m:t>5</m:t>
+                          <m:t>5.8125</m:t>
                         </m:r>
                       </m:e>
                       <m:e>
@@ -16454,7 +17159,21 @@
         <w:rPr>
           <w:rFonts w:asciiTheme="majorHAnsi" w:eastAsiaTheme="minorEastAsia" w:hAnsiTheme="majorHAnsi" w:cstheme="majorBidi"/>
         </w:rPr>
-        <w:t>The equation for the augmented Lagrangian for problem (10) is:</w:t>
+        <w:t xml:space="preserve">The equation for the augmented </w:t>
+      </w:r>
+      <w:proofErr w:type="spellStart"/>
+      <w:r>
+        <w:rPr>
+          <w:rFonts w:asciiTheme="majorHAnsi" w:eastAsiaTheme="minorEastAsia" w:hAnsiTheme="majorHAnsi" w:cstheme="majorBidi"/>
+        </w:rPr>
+        <w:t>Lagrangian</w:t>
+      </w:r>
+      <w:proofErr w:type="spellEnd"/>
+      <w:r>
+        <w:rPr>
+          <w:rFonts w:asciiTheme="majorHAnsi" w:eastAsiaTheme="minorEastAsia" w:hAnsiTheme="majorHAnsi" w:cstheme="majorBidi"/>
+        </w:rPr>
+        <w:t xml:space="preserve"> for problem (10) is:</w:t>
       </w:r>
     </w:p>
     <w:p>
@@ -16601,16 +17320,7 @@
             <w:rPr>
               <w:rFonts w:ascii="Cambria Math" w:eastAsiaTheme="minorEastAsia" w:hAnsi="Cambria Math" w:cstheme="majorBidi"/>
             </w:rPr>
-            <m:t>λ</m:t>
-          </m:r>
-          <m:r>
-            <m:rPr>
-              <m:sty m:val="bi"/>
-            </m:rPr>
-            <w:rPr>
-              <w:rFonts w:ascii="Cambria Math" w:eastAsiaTheme="minorEastAsia" w:hAnsi="Cambria Math" w:cstheme="majorBidi"/>
-            </w:rPr>
-            <m:t>-</m:t>
+            <m:t>λ-</m:t>
           </m:r>
           <m:sSup>
             <m:sSupPr>
@@ -16656,13 +17366,7 @@
             <w:rPr>
               <w:rFonts w:ascii="Cambria Math" w:eastAsiaTheme="minorEastAsia" w:hAnsi="Cambria Math" w:cstheme="majorBidi"/>
             </w:rPr>
-            <m:t xml:space="preserve">   </m:t>
-          </m:r>
-          <m:r>
-            <w:rPr>
-              <w:rFonts w:ascii="Cambria Math" w:eastAsiaTheme="minorEastAsia" w:hAnsi="Cambria Math" w:cstheme="majorBidi"/>
-            </w:rPr>
-            <m:t xml:space="preserve">s.t. </m:t>
+            <m:t xml:space="preserve">   s.t. </m:t>
           </m:r>
           <m:r>
             <m:rPr>
@@ -16755,6 +17459,12 @@
                 </w:rPr>
                 <m:t>μ</m:t>
               </m:r>
+              <m:r>
+                <w:rPr>
+                  <w:rFonts w:ascii="Cambria Math" w:eastAsiaTheme="minorEastAsia" w:hAnsi="Cambria Math" w:cstheme="majorBidi"/>
+                </w:rPr>
+                <m:t>,η</m:t>
+              </m:r>
             </m:sub>
           </m:sSub>
           <m:d>
@@ -16775,24 +17485,6 @@
                   <w:rFonts w:ascii="Cambria Math" w:eastAsiaTheme="minorEastAsia" w:hAnsi="Cambria Math" w:cstheme="majorBidi"/>
                 </w:rPr>
                 <m:t>λ</m:t>
-              </m:r>
-              <m:r>
-                <m:rPr>
-                  <m:sty m:val="bi"/>
-                </m:rPr>
-                <w:rPr>
-                  <w:rFonts w:ascii="Cambria Math" w:eastAsiaTheme="minorEastAsia" w:hAnsi="Cambria Math" w:cstheme="majorBidi"/>
-                </w:rPr>
-                <m:t>,</m:t>
-              </m:r>
-              <m:r>
-                <m:rPr>
-                  <m:sty m:val="bi"/>
-                </m:rPr>
-                <w:rPr>
-                  <w:rFonts w:ascii="Cambria Math" w:eastAsiaTheme="minorEastAsia" w:hAnsi="Cambria Math" w:cstheme="majorBidi"/>
-                </w:rPr>
-                <m:t>η</m:t>
               </m:r>
             </m:e>
           </m:d>
@@ -16800,13 +17492,7 @@
             <w:rPr>
               <w:rFonts w:ascii="Cambria Math" w:eastAsiaTheme="minorEastAsia" w:hAnsi="Cambria Math" w:cstheme="majorBidi"/>
             </w:rPr>
-            <m:t>=</m:t>
-          </m:r>
-          <m:r>
-            <w:rPr>
-              <w:rFonts w:ascii="Cambria Math" w:eastAsiaTheme="minorEastAsia" w:hAnsi="Cambria Math" w:cstheme="majorBidi"/>
-            </w:rPr>
-            <m:t>f</m:t>
+            <m:t>=f</m:t>
           </m:r>
           <m:d>
             <m:dPr>
@@ -16876,13 +17562,7 @@
                 <w:rPr>
                   <w:rFonts w:ascii="Cambria Math" w:eastAsiaTheme="minorEastAsia" w:hAnsi="Cambria Math" w:cstheme="majorBidi"/>
                 </w:rPr>
-                <m:t>i=</m:t>
-              </m:r>
-              <m:r>
-                <w:rPr>
-                  <w:rFonts w:ascii="Cambria Math" w:eastAsiaTheme="minorEastAsia" w:hAnsi="Cambria Math" w:cstheme="majorBidi"/>
-                </w:rPr>
-                <m:t>1</m:t>
+                <m:t>i=1</m:t>
               </m:r>
             </m:sub>
             <m:sup>
@@ -16983,40 +17663,28 @@
             </w:rPr>
             <m:t>-</m:t>
           </m:r>
-          <m:sSubSup>
-            <m:sSubSupPr>
+          <m:r>
+            <w:rPr>
+              <w:rFonts w:ascii="Cambria Math" w:eastAsiaTheme="minorEastAsia" w:hAnsi="Cambria Math" w:cstheme="majorBidi"/>
+            </w:rPr>
+            <m:t>η</m:t>
+          </m:r>
+          <m:nary>
+            <m:naryPr>
+              <m:chr m:val="∑"/>
               <m:ctrlPr>
                 <w:rPr>
                   <w:rFonts w:ascii="Cambria Math" w:eastAsiaTheme="minorEastAsia" w:hAnsi="Cambria Math" w:cstheme="majorBidi"/>
                   <w:i/>
                 </w:rPr>
               </m:ctrlPr>
-            </m:sSubSupPr>
-            <m:e>
-              <m:r>
-                <m:rPr>
-                  <m:sty m:val="bi"/>
-                </m:rPr>
+            </m:naryPr>
+            <m:sub>
+              <m:r>
                 <w:rPr>
                   <w:rFonts w:ascii="Cambria Math" w:eastAsiaTheme="minorEastAsia" w:hAnsi="Cambria Math" w:cstheme="majorBidi"/>
                 </w:rPr>
-                <m:t>η</m:t>
-              </m:r>
-              <m:ctrlPr>
-                <w:rPr>
-                  <w:rFonts w:ascii="Cambria Math" w:eastAsiaTheme="minorEastAsia" w:hAnsi="Cambria Math" w:cstheme="majorBidi"/>
-                  <w:b/>
-                  <w:bCs/>
-                  <w:i/>
-                </w:rPr>
-              </m:ctrlPr>
-            </m:e>
-            <m:sub>
-              <m:r>
-                <w:rPr>
-                  <w:rFonts w:ascii="Cambria Math" w:eastAsiaTheme="minorEastAsia" w:hAnsi="Cambria Math" w:cstheme="majorBidi"/>
-                </w:rPr>
-                <m:t>1</m:t>
+                <m:t>i=1</m:t>
               </m:r>
             </m:sub>
             <m:sup>
@@ -17024,10 +17692,89 @@
                 <w:rPr>
                   <w:rFonts w:ascii="Cambria Math" w:eastAsiaTheme="minorEastAsia" w:hAnsi="Cambria Math" w:cstheme="majorBidi"/>
                 </w:rPr>
-                <m:t>T</m:t>
+                <m:t>M</m:t>
               </m:r>
             </m:sup>
-          </m:sSubSup>
+            <m:e>
+              <m:sSub>
+                <m:sSubPr>
+                  <m:ctrlPr>
+                    <w:rPr>
+                      <w:rFonts w:ascii="Cambria Math" w:eastAsiaTheme="minorEastAsia" w:hAnsi="Cambria Math" w:cstheme="majorBidi"/>
+                      <w:i/>
+                    </w:rPr>
+                  </m:ctrlPr>
+                </m:sSubPr>
+                <m:e>
+                  <m:r>
+                    <w:rPr>
+                      <w:rFonts w:ascii="Cambria Math" w:eastAsiaTheme="minorEastAsia" w:hAnsi="Cambria Math" w:cstheme="majorBidi"/>
+                    </w:rPr>
+                    <m:t>h</m:t>
+                  </m:r>
+                </m:e>
+                <m:sub>
+                  <m:r>
+                    <w:rPr>
+                      <w:rFonts w:ascii="Cambria Math" w:eastAsiaTheme="minorEastAsia" w:hAnsi="Cambria Math" w:cstheme="majorBidi"/>
+                    </w:rPr>
+                    <m:t>i</m:t>
+                  </m:r>
+                </m:sub>
+              </m:sSub>
+              <m:d>
+                <m:dPr>
+                  <m:ctrlPr>
+                    <w:rPr>
+                      <w:rFonts w:ascii="Cambria Math" w:eastAsiaTheme="minorEastAsia" w:hAnsi="Cambria Math" w:cstheme="majorBidi"/>
+                      <w:i/>
+                    </w:rPr>
+                  </m:ctrlPr>
+                </m:dPr>
+                <m:e>
+                  <m:r>
+                    <m:rPr>
+                      <m:sty m:val="bi"/>
+                    </m:rPr>
+                    <w:rPr>
+                      <w:rFonts w:ascii="Cambria Math" w:eastAsiaTheme="minorEastAsia" w:hAnsi="Cambria Math" w:cstheme="majorBidi"/>
+                    </w:rPr>
+                    <m:t>λ</m:t>
+                  </m:r>
+                </m:e>
+              </m:d>
+            </m:e>
+          </m:nary>
+          <m:r>
+            <m:rPr>
+              <m:sty m:val="bi"/>
+            </m:rPr>
+            <w:rPr>
+              <w:rFonts w:ascii="Cambria Math" w:eastAsiaTheme="minorEastAsia" w:hAnsi="Cambria Math" w:cstheme="majorBidi"/>
+            </w:rPr>
+            <m:t xml:space="preserve">, </m:t>
+          </m:r>
+          <m:r>
+            <w:rPr>
+              <w:rFonts w:ascii="Cambria Math" w:eastAsiaTheme="minorEastAsia" w:hAnsi="Cambria Math" w:cstheme="majorBidi"/>
+            </w:rPr>
+            <m:t xml:space="preserve">   s.t. </m:t>
+          </m:r>
+          <m:r>
+            <m:rPr>
+              <m:sty m:val="bi"/>
+            </m:rPr>
+            <w:rPr>
+              <w:rFonts w:ascii="Cambria Math" w:eastAsiaTheme="minorEastAsia" w:hAnsi="Cambria Math" w:cstheme="majorBidi"/>
+            </w:rPr>
+            <m:t>0</m:t>
+          </m:r>
+          <m:r>
+            <w:rPr>
+              <w:rFonts w:ascii="Cambria Math" w:eastAsiaTheme="minorEastAsia" w:hAnsi="Cambria Math" w:cstheme="majorBidi"/>
+            </w:rPr>
+            <m:t>≤</m:t>
+          </m:r>
           <m:r>
             <m:rPr>
               <m:sty m:val="bi"/>
@@ -17041,89 +17788,17 @@
             <w:rPr>
               <w:rFonts w:ascii="Cambria Math" w:eastAsiaTheme="minorEastAsia" w:hAnsi="Cambria Math" w:cstheme="majorBidi"/>
             </w:rPr>
-            <m:t>+</m:t>
+            <m:t>≤</m:t>
           </m:r>
-          <m:sSubSup>
-            <m:sSubSupPr>
-              <m:ctrlPr>
-                <w:rPr>
-                  <w:rFonts w:ascii="Cambria Math" w:eastAsiaTheme="minorEastAsia" w:hAnsi="Cambria Math" w:cstheme="majorBidi"/>
-                  <w:i/>
-                </w:rPr>
-              </m:ctrlPr>
-            </m:sSubSupPr>
-            <m:e>
-              <m:r>
-                <m:rPr>
-                  <m:sty m:val="bi"/>
-                </m:rPr>
-                <w:rPr>
-                  <w:rFonts w:ascii="Cambria Math" w:eastAsiaTheme="minorEastAsia" w:hAnsi="Cambria Math" w:cstheme="majorBidi"/>
-                </w:rPr>
-                <m:t>η</m:t>
-              </m:r>
-              <m:ctrlPr>
-                <w:rPr>
-                  <w:rFonts w:ascii="Cambria Math" w:eastAsiaTheme="minorEastAsia" w:hAnsi="Cambria Math" w:cstheme="majorBidi"/>
-                  <w:b/>
-                  <w:bCs/>
-                  <w:i/>
-                </w:rPr>
-              </m:ctrlPr>
-            </m:e>
-            <m:sub>
-              <m:r>
-                <w:rPr>
-                  <w:rFonts w:ascii="Cambria Math" w:eastAsiaTheme="minorEastAsia" w:hAnsi="Cambria Math" w:cstheme="majorBidi"/>
-                </w:rPr>
-                <m:t>2</m:t>
-              </m:r>
-            </m:sub>
-            <m:sup>
-              <m:r>
-                <w:rPr>
-                  <w:rFonts w:ascii="Cambria Math" w:eastAsiaTheme="minorEastAsia" w:hAnsi="Cambria Math" w:cstheme="majorBidi"/>
-                </w:rPr>
-                <m:t>T</m:t>
-              </m:r>
-            </m:sup>
-          </m:sSubSup>
-          <m:d>
-            <m:dPr>
-              <m:ctrlPr>
-                <w:rPr>
-                  <w:rFonts w:ascii="Cambria Math" w:eastAsiaTheme="minorEastAsia" w:hAnsi="Cambria Math" w:cstheme="majorBidi"/>
-                  <w:i/>
-                </w:rPr>
-              </m:ctrlPr>
-            </m:dPr>
-            <m:e>
-              <m:r>
-                <m:rPr>
-                  <m:sty m:val="bi"/>
-                </m:rPr>
-                <w:rPr>
-                  <w:rFonts w:ascii="Cambria Math" w:eastAsiaTheme="minorEastAsia" w:hAnsi="Cambria Math" w:cstheme="majorBidi"/>
-                </w:rPr>
-                <m:t>λ</m:t>
-              </m:r>
-              <m:r>
-                <w:rPr>
-                  <w:rFonts w:ascii="Cambria Math" w:eastAsiaTheme="minorEastAsia" w:hAnsi="Cambria Math" w:cstheme="majorBidi"/>
-                </w:rPr>
-                <m:t>-</m:t>
-              </m:r>
-              <m:r>
-                <m:rPr>
-                  <m:sty m:val="bi"/>
-                </m:rPr>
-                <w:rPr>
-                  <w:rFonts w:ascii="Cambria Math" w:eastAsiaTheme="minorEastAsia" w:hAnsi="Cambria Math" w:cstheme="majorBidi"/>
-                </w:rPr>
-                <m:t>C</m:t>
-              </m:r>
-            </m:e>
-          </m:d>
+          <m:r>
+            <m:rPr>
+              <m:sty m:val="bi"/>
+            </m:rPr>
+            <w:rPr>
+              <w:rFonts w:ascii="Cambria Math" w:eastAsiaTheme="minorEastAsia" w:hAnsi="Cambria Math" w:cstheme="majorBidi"/>
+            </w:rPr>
+            <m:t>C</m:t>
+          </m:r>
         </m:oMath>
       </m:oMathPara>
     </w:p>
@@ -17150,116 +17825,53 @@
       </w:pPr>
       <m:oMathPara>
         <m:oMath>
-          <m:nary>
-            <m:naryPr>
-              <m:chr m:val="∑"/>
+          <m:sSub>
+            <m:sSubPr>
               <m:ctrlPr>
                 <w:rPr>
                   <w:rFonts w:ascii="Cambria Math" w:eastAsiaTheme="minorEastAsia" w:hAnsi="Cambria Math" w:cstheme="majorBidi"/>
                   <w:i/>
                 </w:rPr>
               </m:ctrlPr>
-            </m:naryPr>
+            </m:sSubPr>
+            <m:e>
+              <m:r>
+                <w:rPr>
+                  <w:rFonts w:ascii="Cambria Math" w:eastAsiaTheme="minorEastAsia" w:hAnsi="Cambria Math" w:cstheme="majorBidi"/>
+                </w:rPr>
+                <m:t>h</m:t>
+              </m:r>
+            </m:e>
             <m:sub>
               <m:r>
                 <w:rPr>
                   <w:rFonts w:ascii="Cambria Math" w:eastAsiaTheme="minorEastAsia" w:hAnsi="Cambria Math" w:cstheme="majorBidi"/>
                 </w:rPr>
-                <m:t>i=1</m:t>
+                <m:t>i</m:t>
               </m:r>
             </m:sub>
-            <m:sup>
-              <m:r>
+          </m:sSub>
+          <m:d>
+            <m:dPr>
+              <m:ctrlPr>
                 <w:rPr>
                   <w:rFonts w:ascii="Cambria Math" w:eastAsiaTheme="minorEastAsia" w:hAnsi="Cambria Math" w:cstheme="majorBidi"/>
-                </w:rPr>
-                <m:t>M</m:t>
-              </m:r>
-            </m:sup>
+                  <w:i/>
+                </w:rPr>
+              </m:ctrlPr>
+            </m:dPr>
             <m:e>
-              <m:sSup>
-                <m:sSupPr>
-                  <m:ctrlPr>
-                    <w:rPr>
-                      <w:rFonts w:ascii="Cambria Math" w:eastAsiaTheme="minorEastAsia" w:hAnsi="Cambria Math" w:cstheme="majorBidi"/>
-                      <w:i/>
-                    </w:rPr>
-                  </m:ctrlPr>
-                </m:sSupPr>
-                <m:e>
-                  <m:d>
-                    <m:dPr>
-                      <m:begChr m:val="‖"/>
-                      <m:endChr m:val="‖"/>
-                      <m:ctrlPr>
-                        <w:rPr>
-                          <w:rFonts w:ascii="Cambria Math" w:eastAsiaTheme="minorEastAsia" w:hAnsi="Cambria Math" w:cstheme="majorBidi"/>
-                          <w:i/>
-                        </w:rPr>
-                      </m:ctrlPr>
-                    </m:dPr>
-                    <m:e>
-                      <m:sSub>
-                        <m:sSubPr>
-                          <m:ctrlPr>
-                            <w:rPr>
-                              <w:rFonts w:ascii="Cambria Math" w:eastAsiaTheme="minorEastAsia" w:hAnsi="Cambria Math" w:cstheme="majorBidi"/>
-                              <w:i/>
-                            </w:rPr>
-                          </m:ctrlPr>
-                        </m:sSubPr>
-                        <m:e>
-                          <m:r>
-                            <w:rPr>
-                              <w:rFonts w:ascii="Cambria Math" w:eastAsiaTheme="minorEastAsia" w:hAnsi="Cambria Math" w:cstheme="majorBidi"/>
-                            </w:rPr>
-                            <m:t>h</m:t>
-                          </m:r>
-                        </m:e>
-                        <m:sub>
-                          <m:r>
-                            <w:rPr>
-                              <w:rFonts w:ascii="Cambria Math" w:eastAsiaTheme="minorEastAsia" w:hAnsi="Cambria Math" w:cstheme="majorBidi"/>
-                            </w:rPr>
-                            <m:t>i</m:t>
-                          </m:r>
-                        </m:sub>
-                      </m:sSub>
-                      <m:d>
-                        <m:dPr>
-                          <m:ctrlPr>
-                            <w:rPr>
-                              <w:rFonts w:ascii="Cambria Math" w:eastAsiaTheme="minorEastAsia" w:hAnsi="Cambria Math" w:cstheme="majorBidi"/>
-                              <w:i/>
-                            </w:rPr>
-                          </m:ctrlPr>
-                        </m:dPr>
-                        <m:e>
-                          <m:r>
-                            <m:rPr>
-                              <m:sty m:val="bi"/>
-                            </m:rPr>
-                            <w:rPr>
-                              <w:rFonts w:ascii="Cambria Math" w:eastAsiaTheme="minorEastAsia" w:hAnsi="Cambria Math" w:cstheme="majorBidi"/>
-                            </w:rPr>
-                            <m:t>λ</m:t>
-                          </m:r>
-                        </m:e>
-                      </m:d>
-                    </m:e>
-                  </m:d>
-                </m:e>
-                <m:sup>
-                  <m:r>
-                    <w:rPr>
-                      <w:rFonts w:ascii="Cambria Math" w:eastAsiaTheme="minorEastAsia" w:hAnsi="Cambria Math" w:cstheme="majorBidi"/>
-                    </w:rPr>
-                    <m:t>2</m:t>
-                  </m:r>
-                </m:sup>
-              </m:sSup>
+              <m:r>
+                <m:rPr>
+                  <m:sty m:val="bi"/>
+                </m:rPr>
+                <w:rPr>
+                  <w:rFonts w:ascii="Cambria Math" w:eastAsiaTheme="minorEastAsia" w:hAnsi="Cambria Math" w:cstheme="majorBidi"/>
+                </w:rPr>
+                <m:t>λ</m:t>
+              </m:r>
             </m:e>
-          </m:nary>
+          </m:d>
           <m:r>
             <w:rPr>
               <w:rFonts w:ascii="Cambria Math" w:eastAsiaTheme="minorEastAsia" w:hAnsi="Cambria Math" w:cstheme="majorBidi"/>
@@ -17276,68 +17888,34 @@
               </m:ctrlPr>
             </m:sSupPr>
             <m:e>
-              <m:d>
-                <m:dPr>
-                  <m:begChr m:val="‖"/>
-                  <m:endChr m:val="‖"/>
-                  <m:ctrlPr>
-                    <w:rPr>
-                      <w:rFonts w:ascii="Cambria Math" w:eastAsiaTheme="minorEastAsia" w:hAnsi="Cambria Math" w:cstheme="majorBidi"/>
-                      <w:i/>
-                    </w:rPr>
-                  </m:ctrlPr>
-                </m:dPr>
-                <m:e>
-                  <m:sSup>
-                    <m:sSupPr>
-                      <m:ctrlPr>
-                        <w:rPr>
-                          <w:rFonts w:ascii="Cambria Math" w:eastAsiaTheme="minorEastAsia" w:hAnsi="Cambria Math" w:cstheme="majorBidi"/>
-                          <w:i/>
-                        </w:rPr>
-                      </m:ctrlPr>
-                    </m:sSupPr>
-                    <m:e>
-                      <m:r>
-                        <m:rPr>
-                          <m:sty m:val="bi"/>
-                        </m:rPr>
-                        <w:rPr>
-                          <w:rFonts w:ascii="Cambria Math" w:eastAsiaTheme="minorEastAsia" w:hAnsi="Cambria Math" w:cstheme="majorBidi"/>
-                        </w:rPr>
-                        <m:t>y</m:t>
-                      </m:r>
-                    </m:e>
-                    <m:sup>
-                      <m:r>
-                        <w:rPr>
-                          <w:rFonts w:ascii="Cambria Math" w:eastAsiaTheme="minorEastAsia" w:hAnsi="Cambria Math" w:cstheme="majorBidi"/>
-                        </w:rPr>
-                        <m:t>T</m:t>
-                      </m:r>
-                    </m:sup>
-                  </m:sSup>
-                  <m:r>
-                    <m:rPr>
-                      <m:sty m:val="bi"/>
-                    </m:rPr>
-                    <w:rPr>
-                      <w:rFonts w:ascii="Cambria Math" w:eastAsiaTheme="minorEastAsia" w:hAnsi="Cambria Math" w:cstheme="majorBidi"/>
-                    </w:rPr>
-                    <m:t>λ</m:t>
-                  </m:r>
-                </m:e>
-              </m:d>
+              <m:r>
+                <m:rPr>
+                  <m:sty m:val="bi"/>
+                </m:rPr>
+                <w:rPr>
+                  <w:rFonts w:ascii="Cambria Math" w:eastAsiaTheme="minorEastAsia" w:hAnsi="Cambria Math" w:cstheme="majorBidi"/>
+                </w:rPr>
+                <m:t>y</m:t>
+              </m:r>
             </m:e>
             <m:sup>
               <m:r>
                 <w:rPr>
                   <w:rFonts w:ascii="Cambria Math" w:eastAsiaTheme="minorEastAsia" w:hAnsi="Cambria Math" w:cstheme="majorBidi"/>
                 </w:rPr>
-                <m:t>2</m:t>
+                <m:t>T</m:t>
               </m:r>
             </m:sup>
           </m:sSup>
+          <m:r>
+            <m:rPr>
+              <m:sty m:val="bi"/>
+            </m:rPr>
+            <w:rPr>
+              <w:rFonts w:ascii="Cambria Math" w:eastAsiaTheme="minorEastAsia" w:hAnsi="Cambria Math" w:cstheme="majorBidi"/>
+            </w:rPr>
+            <m:t>λ</m:t>
+          </m:r>
           <m:r>
             <m:rPr>
               <m:sty m:val="bi"/>
@@ -17419,6 +17997,12 @@
                 </w:rPr>
                 <m:t>μ</m:t>
               </m:r>
+              <m:r>
+                <w:rPr>
+                  <w:rFonts w:ascii="Cambria Math" w:eastAsiaTheme="minorEastAsia" w:hAnsi="Cambria Math" w:cstheme="majorBidi"/>
+                </w:rPr>
+                <m:t>,η</m:t>
+              </m:r>
             </m:sub>
           </m:sSub>
           <m:d>
@@ -17439,24 +18023,6 @@
                   <w:rFonts w:ascii="Cambria Math" w:eastAsiaTheme="minorEastAsia" w:hAnsi="Cambria Math" w:cstheme="majorBidi"/>
                 </w:rPr>
                 <m:t>λ</m:t>
-              </m:r>
-              <m:r>
-                <m:rPr>
-                  <m:sty m:val="bi"/>
-                </m:rPr>
-                <w:rPr>
-                  <w:rFonts w:ascii="Cambria Math" w:eastAsiaTheme="minorEastAsia" w:hAnsi="Cambria Math" w:cstheme="majorBidi"/>
-                </w:rPr>
-                <m:t>,</m:t>
-              </m:r>
-              <m:r>
-                <m:rPr>
-                  <m:sty m:val="bi"/>
-                </m:rPr>
-                <w:rPr>
-                  <w:rFonts w:ascii="Cambria Math" w:eastAsiaTheme="minorEastAsia" w:hAnsi="Cambria Math" w:cstheme="majorBidi"/>
-                </w:rPr>
-                <m:t>η</m:t>
               </m:r>
             </m:e>
           </m:d>
@@ -17568,16 +18134,7 @@
             <w:rPr>
               <w:rFonts w:ascii="Cambria Math" w:eastAsiaTheme="minorEastAsia" w:hAnsi="Cambria Math" w:cstheme="majorBidi"/>
             </w:rPr>
-            <m:t>λ</m:t>
-          </m:r>
-          <m:r>
-            <m:rPr>
-              <m:sty m:val="bi"/>
-            </m:rPr>
-            <w:rPr>
-              <w:rFonts w:ascii="Cambria Math" w:eastAsiaTheme="minorEastAsia" w:hAnsi="Cambria Math" w:cstheme="majorBidi"/>
-            </w:rPr>
-            <m:t>-</m:t>
+            <m:t>λ-</m:t>
           </m:r>
           <m:sSup>
             <m:sSupPr>
@@ -17724,8 +18281,49 @@
             <w:rPr>
               <w:rFonts w:ascii="Cambria Math" w:eastAsiaTheme="minorEastAsia" w:hAnsi="Cambria Math" w:cstheme="majorBidi"/>
             </w:rPr>
-            <m:t>y</m:t>
+            <m:t>yλ</m:t>
           </m:r>
+          <m:r>
+            <w:rPr>
+              <w:rFonts w:ascii="Cambria Math" w:eastAsiaTheme="minorEastAsia" w:hAnsi="Cambria Math" w:cstheme="majorBidi"/>
+            </w:rPr>
+            <m:t>-</m:t>
+          </m:r>
+          <m:r>
+            <w:rPr>
+              <w:rFonts w:ascii="Cambria Math" w:eastAsiaTheme="minorEastAsia" w:hAnsi="Cambria Math" w:cstheme="majorBidi"/>
+            </w:rPr>
+            <m:t>η</m:t>
+          </m:r>
+          <m:sSup>
+            <m:sSupPr>
+              <m:ctrlPr>
+                <w:rPr>
+                  <w:rFonts w:ascii="Cambria Math" w:eastAsiaTheme="minorEastAsia" w:hAnsi="Cambria Math" w:cstheme="majorBidi"/>
+                  <w:i/>
+                </w:rPr>
+              </m:ctrlPr>
+            </m:sSupPr>
+            <m:e>
+              <m:r>
+                <m:rPr>
+                  <m:sty m:val="bi"/>
+                </m:rPr>
+                <w:rPr>
+                  <w:rFonts w:ascii="Cambria Math" w:eastAsiaTheme="minorEastAsia" w:hAnsi="Cambria Math" w:cstheme="majorBidi"/>
+                </w:rPr>
+                <m:t>y</m:t>
+              </m:r>
+            </m:e>
+            <m:sup>
+              <m:r>
+                <w:rPr>
+                  <w:rFonts w:ascii="Cambria Math" w:eastAsiaTheme="minorEastAsia" w:hAnsi="Cambria Math" w:cstheme="majorBidi"/>
+                </w:rPr>
+                <m:t>T</m:t>
+              </m:r>
+            </m:sup>
+          </m:sSup>
           <m:r>
             <m:rPr>
               <m:sty m:val="bi"/>
@@ -17735,153 +18333,6 @@
             </w:rPr>
             <m:t>λ</m:t>
           </m:r>
-          <m:r>
-            <w:rPr>
-              <w:rFonts w:ascii="Cambria Math" w:eastAsiaTheme="minorEastAsia" w:hAnsi="Cambria Math" w:cstheme="majorBidi"/>
-            </w:rPr>
-            <m:t>-</m:t>
-          </m:r>
-          <m:sSubSup>
-            <m:sSubSupPr>
-              <m:ctrlPr>
-                <w:rPr>
-                  <w:rFonts w:ascii="Cambria Math" w:eastAsiaTheme="minorEastAsia" w:hAnsi="Cambria Math" w:cstheme="majorBidi"/>
-                  <w:i/>
-                </w:rPr>
-              </m:ctrlPr>
-            </m:sSubSupPr>
-            <m:e>
-              <m:r>
-                <m:rPr>
-                  <m:sty m:val="bi"/>
-                </m:rPr>
-                <w:rPr>
-                  <w:rFonts w:ascii="Cambria Math" w:eastAsiaTheme="minorEastAsia" w:hAnsi="Cambria Math" w:cstheme="majorBidi"/>
-                </w:rPr>
-                <m:t>η</m:t>
-              </m:r>
-              <m:ctrlPr>
-                <w:rPr>
-                  <w:rFonts w:ascii="Cambria Math" w:eastAsiaTheme="minorEastAsia" w:hAnsi="Cambria Math" w:cstheme="majorBidi"/>
-                  <w:b/>
-                  <w:bCs/>
-                  <w:i/>
-                </w:rPr>
-              </m:ctrlPr>
-            </m:e>
-            <m:sub>
-              <m:r>
-                <w:rPr>
-                  <w:rFonts w:ascii="Cambria Math" w:eastAsiaTheme="minorEastAsia" w:hAnsi="Cambria Math" w:cstheme="majorBidi"/>
-                </w:rPr>
-                <m:t>1</m:t>
-              </m:r>
-            </m:sub>
-            <m:sup>
-              <m:r>
-                <w:rPr>
-                  <w:rFonts w:ascii="Cambria Math" w:eastAsiaTheme="minorEastAsia" w:hAnsi="Cambria Math" w:cstheme="majorBidi"/>
-                </w:rPr>
-                <m:t>T</m:t>
-              </m:r>
-            </m:sup>
-          </m:sSubSup>
-          <m:r>
-            <m:rPr>
-              <m:sty m:val="bi"/>
-            </m:rPr>
-            <w:rPr>
-              <w:rFonts w:ascii="Cambria Math" w:eastAsiaTheme="minorEastAsia" w:hAnsi="Cambria Math" w:cstheme="majorBidi"/>
-            </w:rPr>
-            <m:t>λ</m:t>
-          </m:r>
-          <m:r>
-            <w:rPr>
-              <w:rFonts w:ascii="Cambria Math" w:eastAsiaTheme="minorEastAsia" w:hAnsi="Cambria Math" w:cstheme="majorBidi"/>
-            </w:rPr>
-            <m:t>+</m:t>
-          </m:r>
-          <m:sSubSup>
-            <m:sSubSupPr>
-              <m:ctrlPr>
-                <w:rPr>
-                  <w:rFonts w:ascii="Cambria Math" w:eastAsiaTheme="minorEastAsia" w:hAnsi="Cambria Math" w:cstheme="majorBidi"/>
-                  <w:i/>
-                </w:rPr>
-              </m:ctrlPr>
-            </m:sSubSupPr>
-            <m:e>
-              <m:r>
-                <m:rPr>
-                  <m:sty m:val="bi"/>
-                </m:rPr>
-                <w:rPr>
-                  <w:rFonts w:ascii="Cambria Math" w:eastAsiaTheme="minorEastAsia" w:hAnsi="Cambria Math" w:cstheme="majorBidi"/>
-                </w:rPr>
-                <m:t>η</m:t>
-              </m:r>
-              <m:ctrlPr>
-                <w:rPr>
-                  <w:rFonts w:ascii="Cambria Math" w:eastAsiaTheme="minorEastAsia" w:hAnsi="Cambria Math" w:cstheme="majorBidi"/>
-                  <w:b/>
-                  <w:bCs/>
-                  <w:i/>
-                </w:rPr>
-              </m:ctrlPr>
-            </m:e>
-            <m:sub>
-              <m:r>
-                <w:rPr>
-                  <w:rFonts w:ascii="Cambria Math" w:eastAsiaTheme="minorEastAsia" w:hAnsi="Cambria Math" w:cstheme="majorBidi"/>
-                </w:rPr>
-                <m:t>2</m:t>
-              </m:r>
-            </m:sub>
-            <m:sup>
-              <m:r>
-                <w:rPr>
-                  <w:rFonts w:ascii="Cambria Math" w:eastAsiaTheme="minorEastAsia" w:hAnsi="Cambria Math" w:cstheme="majorBidi"/>
-                </w:rPr>
-                <m:t>T</m:t>
-              </m:r>
-            </m:sup>
-          </m:sSubSup>
-          <m:d>
-            <m:dPr>
-              <m:ctrlPr>
-                <w:rPr>
-                  <w:rFonts w:ascii="Cambria Math" w:eastAsiaTheme="minorEastAsia" w:hAnsi="Cambria Math" w:cstheme="majorBidi"/>
-                  <w:i/>
-                </w:rPr>
-              </m:ctrlPr>
-            </m:dPr>
-            <m:e>
-              <m:r>
-                <m:rPr>
-                  <m:sty m:val="bi"/>
-                </m:rPr>
-                <w:rPr>
-                  <w:rFonts w:ascii="Cambria Math" w:eastAsiaTheme="minorEastAsia" w:hAnsi="Cambria Math" w:cstheme="majorBidi"/>
-                </w:rPr>
-                <m:t>λ</m:t>
-              </m:r>
-              <m:r>
-                <w:rPr>
-                  <w:rFonts w:ascii="Cambria Math" w:eastAsiaTheme="minorEastAsia" w:hAnsi="Cambria Math" w:cstheme="majorBidi"/>
-                </w:rPr>
-                <m:t>-</m:t>
-              </m:r>
-              <m:r>
-                <m:rPr>
-                  <m:sty m:val="bi"/>
-                </m:rPr>
-                <w:rPr>
-                  <w:rFonts w:ascii="Cambria Math" w:eastAsiaTheme="minorEastAsia" w:hAnsi="Cambria Math" w:cstheme="majorBidi"/>
-                </w:rPr>
-                <m:t>C</m:t>
-              </m:r>
-            </m:e>
-          </m:d>
         </m:oMath>
       </m:oMathPara>
     </w:p>
@@ -17892,6 +18343,12 @@
           <w:rFonts w:asciiTheme="majorHAnsi" w:eastAsiaTheme="minorEastAsia" w:hAnsiTheme="majorHAnsi" w:cstheme="majorBidi"/>
         </w:rPr>
       </w:pPr>
+      <w:r>
+        <w:rPr>
+          <w:rFonts w:asciiTheme="majorHAnsi" w:eastAsiaTheme="minorEastAsia" w:hAnsiTheme="majorHAnsi" w:cstheme="majorBidi"/>
+        </w:rPr>
+        <w:t>Remainder:</w:t>
+      </w:r>
     </w:p>
     <w:p>
       <w:pPr>
@@ -17902,6 +18359,451 @@
       </w:pPr>
       <w:bookmarkStart w:id="0" w:name="_GoBack"/>
       <w:bookmarkEnd w:id="0"/>
+      <m:oMathPara>
+        <m:oMath>
+          <m:r>
+            <w:rPr>
+              <w:rFonts w:ascii="Cambria Math" w:eastAsiaTheme="minorEastAsia" w:hAnsi="Cambria Math" w:cstheme="majorBidi"/>
+            </w:rPr>
+            <m:t>A=</m:t>
+          </m:r>
+          <m:d>
+            <m:dPr>
+              <m:begChr m:val="["/>
+              <m:endChr m:val="]"/>
+              <m:ctrlPr>
+                <w:rPr>
+                  <w:rFonts w:ascii="Cambria Math" w:eastAsiaTheme="minorEastAsia" w:hAnsi="Cambria Math"/>
+                  <w:b/>
+                  <w:bCs/>
+                  <w:i/>
+                </w:rPr>
+              </m:ctrlPr>
+            </m:dPr>
+            <m:e>
+              <m:m>
+                <m:mPr>
+                  <m:mcs>
+                    <m:mc>
+                      <m:mcPr>
+                        <m:count m:val="3"/>
+                        <m:mcJc m:val="center"/>
+                      </m:mcPr>
+                    </m:mc>
+                  </m:mcs>
+                  <m:ctrlPr>
+                    <w:rPr>
+                      <w:rFonts w:ascii="Cambria Math" w:eastAsiaTheme="minorEastAsia" w:hAnsi="Cambria Math"/>
+                      <w:i/>
+                    </w:rPr>
+                  </m:ctrlPr>
+                </m:mPr>
+                <m:mr>
+                  <m:e>
+                    <m:r>
+                      <w:rPr>
+                        <w:rFonts w:ascii="Cambria Math" w:eastAsiaTheme="minorEastAsia" w:hAnsi="Cambria Math"/>
+                      </w:rPr>
+                      <m:t>⋮</m:t>
+                    </m:r>
+                  </m:e>
+                  <m:e>
+                    <m:r>
+                      <w:rPr>
+                        <w:rFonts w:ascii="Cambria Math" w:eastAsiaTheme="minorEastAsia" w:hAnsi="Cambria Math"/>
+                      </w:rPr>
+                      <m:t>⋮</m:t>
+                    </m:r>
+                  </m:e>
+                  <m:e>
+                    <m:r>
+                      <w:rPr>
+                        <w:rFonts w:ascii="Cambria Math" w:eastAsiaTheme="minorEastAsia" w:hAnsi="Cambria Math"/>
+                      </w:rPr>
+                      <m:t>⋮</m:t>
+                    </m:r>
+                  </m:e>
+                </m:mr>
+                <m:mr>
+                  <m:e>
+                    <m:sSub>
+                      <m:sSubPr>
+                        <m:ctrlPr>
+                          <w:rPr>
+                            <w:rFonts w:ascii="Cambria Math" w:eastAsiaTheme="minorEastAsia" w:hAnsi="Cambria Math"/>
+                            <w:i/>
+                          </w:rPr>
+                        </m:ctrlPr>
+                      </m:sSubPr>
+                      <m:e>
+                        <m:r>
+                          <w:rPr>
+                            <w:rFonts w:ascii="Cambria Math" w:eastAsiaTheme="minorEastAsia" w:hAnsi="Cambria Math"/>
+                          </w:rPr>
+                          <m:t>y</m:t>
+                        </m:r>
+                      </m:e>
+                      <m:sub>
+                        <m:r>
+                          <w:rPr>
+                            <w:rFonts w:ascii="Cambria Math" w:eastAsiaTheme="minorEastAsia" w:hAnsi="Cambria Math"/>
+                          </w:rPr>
+                          <m:t>1</m:t>
+                        </m:r>
+                      </m:sub>
+                    </m:sSub>
+                    <m:sSub>
+                      <m:sSubPr>
+                        <m:ctrlPr>
+                          <w:rPr>
+                            <w:rFonts w:ascii="Cambria Math" w:eastAsiaTheme="minorEastAsia" w:hAnsi="Cambria Math"/>
+                            <w:i/>
+                          </w:rPr>
+                        </m:ctrlPr>
+                      </m:sSubPr>
+                      <m:e>
+                        <m:r>
+                          <m:rPr>
+                            <m:sty m:val="bi"/>
+                          </m:rPr>
+                          <w:rPr>
+                            <w:rFonts w:ascii="Cambria Math" w:eastAsiaTheme="minorEastAsia" w:hAnsi="Cambria Math"/>
+                          </w:rPr>
+                          <m:t>x</m:t>
+                        </m:r>
+                      </m:e>
+                      <m:sub>
+                        <m:r>
+                          <w:rPr>
+                            <w:rFonts w:ascii="Cambria Math" w:eastAsiaTheme="minorEastAsia" w:hAnsi="Cambria Math"/>
+                          </w:rPr>
+                          <m:t>1</m:t>
+                        </m:r>
+                      </m:sub>
+                    </m:sSub>
+                  </m:e>
+                  <m:e>
+                    <m:r>
+                      <w:rPr>
+                        <w:rFonts w:ascii="Cambria Math" w:eastAsiaTheme="minorEastAsia" w:hAnsi="Cambria Math"/>
+                      </w:rPr>
+                      <m:t>⋮</m:t>
+                    </m:r>
+                  </m:e>
+                  <m:e>
+                    <m:sSub>
+                      <m:sSubPr>
+                        <m:ctrlPr>
+                          <w:rPr>
+                            <w:rFonts w:ascii="Cambria Math" w:eastAsiaTheme="minorEastAsia" w:hAnsi="Cambria Math"/>
+                            <w:i/>
+                          </w:rPr>
+                        </m:ctrlPr>
+                      </m:sSubPr>
+                      <m:e>
+                        <m:r>
+                          <w:rPr>
+                            <w:rFonts w:ascii="Cambria Math" w:eastAsiaTheme="minorEastAsia" w:hAnsi="Cambria Math"/>
+                          </w:rPr>
+                          <m:t>y</m:t>
+                        </m:r>
+                      </m:e>
+                      <m:sub>
+                        <m:r>
+                          <w:rPr>
+                            <w:rFonts w:ascii="Cambria Math" w:eastAsiaTheme="minorEastAsia" w:hAnsi="Cambria Math"/>
+                          </w:rPr>
+                          <m:t>N</m:t>
+                        </m:r>
+                      </m:sub>
+                    </m:sSub>
+                    <m:sSub>
+                      <m:sSubPr>
+                        <m:ctrlPr>
+                          <w:rPr>
+                            <w:rFonts w:ascii="Cambria Math" w:eastAsiaTheme="minorEastAsia" w:hAnsi="Cambria Math"/>
+                            <w:i/>
+                          </w:rPr>
+                        </m:ctrlPr>
+                      </m:sSubPr>
+                      <m:e>
+                        <m:r>
+                          <m:rPr>
+                            <m:sty m:val="bi"/>
+                          </m:rPr>
+                          <w:rPr>
+                            <w:rFonts w:ascii="Cambria Math" w:eastAsiaTheme="minorEastAsia" w:hAnsi="Cambria Math"/>
+                          </w:rPr>
+                          <m:t>x</m:t>
+                        </m:r>
+                      </m:e>
+                      <m:sub>
+                        <m:r>
+                          <w:rPr>
+                            <w:rFonts w:ascii="Cambria Math" w:eastAsiaTheme="minorEastAsia" w:hAnsi="Cambria Math"/>
+                          </w:rPr>
+                          <m:t>N</m:t>
+                        </m:r>
+                      </m:sub>
+                    </m:sSub>
+                  </m:e>
+                </m:mr>
+                <m:mr>
+                  <m:e>
+                    <m:r>
+                      <w:rPr>
+                        <w:rFonts w:ascii="Cambria Math" w:eastAsiaTheme="minorEastAsia" w:hAnsi="Cambria Math"/>
+                      </w:rPr>
+                      <m:t>⋮</m:t>
+                    </m:r>
+                  </m:e>
+                  <m:e>
+                    <m:r>
+                      <w:rPr>
+                        <w:rFonts w:ascii="Cambria Math" w:eastAsiaTheme="minorEastAsia" w:hAnsi="Cambria Math"/>
+                      </w:rPr>
+                      <m:t>⋮</m:t>
+                    </m:r>
+                  </m:e>
+                  <m:e>
+                    <m:r>
+                      <w:rPr>
+                        <w:rFonts w:ascii="Cambria Math" w:eastAsiaTheme="minorEastAsia" w:hAnsi="Cambria Math"/>
+                      </w:rPr>
+                      <m:t>⋮</m:t>
+                    </m:r>
+                  </m:e>
+                </m:mr>
+              </m:m>
+            </m:e>
+          </m:d>
+        </m:oMath>
+      </m:oMathPara>
+    </w:p>
+    <w:tbl>
+      <w:tblPr>
+        <w:tblStyle w:val="TableGrid"/>
+        <w:tblW w:w="0" w:type="auto"/>
+        <w:tblLook w:val="04A0" w:firstRow="1" w:lastRow="0" w:firstColumn="1" w:lastColumn="0" w:noHBand="0" w:noVBand="1"/>
+      </w:tblPr>
+      <w:tblGrid>
+        <w:gridCol w:w="8296"/>
+      </w:tblGrid>
+      <w:tr>
+        <w:tc>
+          <w:tcPr>
+            <w:tcW w:w="8296" w:type="dxa"/>
+          </w:tcPr>
+          <w:p>
+            <w:pPr>
+              <w:bidi w:val="0"/>
+              <w:jc w:val="center"/>
+              <w:rPr>
+                <w:rFonts w:asciiTheme="majorHAnsi" w:eastAsiaTheme="minorEastAsia" w:hAnsiTheme="majorHAnsi" w:cstheme="majorBidi"/>
+                <w:b/>
+                <w:bCs/>
+              </w:rPr>
+            </w:pPr>
+            <w:r>
+              <w:rPr>
+                <w:rFonts w:asciiTheme="majorHAnsi" w:eastAsiaTheme="minorEastAsia" w:hAnsiTheme="majorHAnsi" w:cstheme="majorBidi"/>
+                <w:b/>
+                <w:bCs/>
+              </w:rPr>
+              <w:t xml:space="preserve">Algorithm: Augmented </w:t>
+            </w:r>
+            <w:proofErr w:type="spellStart"/>
+            <w:r>
+              <w:rPr>
+                <w:rFonts w:asciiTheme="majorHAnsi" w:eastAsiaTheme="minorEastAsia" w:hAnsiTheme="majorHAnsi" w:cstheme="majorBidi"/>
+                <w:b/>
+                <w:bCs/>
+              </w:rPr>
+              <w:t>Lagrangian</w:t>
+            </w:r>
+            <w:proofErr w:type="spellEnd"/>
+          </w:p>
+          <w:p>
+            <w:pPr>
+              <w:pStyle w:val="ListParagraph"/>
+              <w:numPr>
+                <w:ilvl w:val="0"/>
+                <w:numId w:val="2"/>
+              </w:numPr>
+              <w:bidi w:val="0"/>
+              <w:rPr>
+                <w:rFonts w:asciiTheme="majorHAnsi" w:eastAsiaTheme="minorEastAsia" w:hAnsiTheme="majorHAnsi" w:cstheme="majorBidi"/>
+              </w:rPr>
+            </w:pPr>
+            <w:r>
+              <w:rPr>
+                <w:rFonts w:asciiTheme="majorHAnsi" w:eastAsiaTheme="minorEastAsia" w:hAnsiTheme="majorHAnsi" w:cstheme="majorBidi"/>
+              </w:rPr>
+              <w:t xml:space="preserve">Minimize </w:t>
+            </w:r>
+            <m:oMath>
+              <m:sSub>
+                <m:sSubPr>
+                  <m:ctrlPr>
+                    <w:rPr>
+                      <w:rFonts w:ascii="Cambria Math" w:eastAsiaTheme="minorEastAsia" w:hAnsi="Cambria Math" w:cstheme="majorBidi"/>
+                      <w:i/>
+                    </w:rPr>
+                  </m:ctrlPr>
+                </m:sSubPr>
+                <m:e>
+                  <m:acc>
+                    <m:accPr>
+                      <m:chr m:val="̃"/>
+                      <m:ctrlPr>
+                        <w:rPr>
+                          <w:rFonts w:ascii="Cambria Math" w:eastAsiaTheme="minorEastAsia" w:hAnsi="Cambria Math" w:cstheme="majorBidi"/>
+                          <w:i/>
+                        </w:rPr>
+                      </m:ctrlPr>
+                    </m:accPr>
+                    <m:e>
+                      <m:r>
+                        <m:rPr>
+                          <m:scr m:val="script"/>
+                        </m:rPr>
+                        <w:rPr>
+                          <w:rFonts w:ascii="Cambria Math" w:eastAsiaTheme="minorEastAsia" w:hAnsi="Cambria Math" w:cstheme="majorBidi"/>
+                        </w:rPr>
+                        <m:t>L</m:t>
+                      </m:r>
+                    </m:e>
+                  </m:acc>
+                </m:e>
+                <m:sub>
+                  <m:r>
+                    <w:rPr>
+                      <w:rFonts w:ascii="Cambria Math" w:eastAsiaTheme="minorEastAsia" w:hAnsi="Cambria Math" w:cstheme="majorBidi"/>
+                    </w:rPr>
+                    <m:t>μ,η</m:t>
+                  </m:r>
+                </m:sub>
+              </m:sSub>
+              <m:d>
+                <m:dPr>
+                  <m:ctrlPr>
+                    <w:rPr>
+                      <w:rFonts w:ascii="Cambria Math" w:eastAsiaTheme="minorEastAsia" w:hAnsi="Cambria Math" w:cstheme="majorBidi"/>
+                      <w:i/>
+                    </w:rPr>
+                  </m:ctrlPr>
+                </m:dPr>
+                <m:e>
+                  <m:r>
+                    <m:rPr>
+                      <m:sty m:val="bi"/>
+                    </m:rPr>
+                    <w:rPr>
+                      <w:rFonts w:ascii="Cambria Math" w:eastAsiaTheme="minorEastAsia" w:hAnsi="Cambria Math" w:cstheme="majorBidi"/>
+                    </w:rPr>
+                    <m:t>λ</m:t>
+                  </m:r>
+                </m:e>
+              </m:d>
+              <m:r>
+                <m:rPr>
+                  <m:sty m:val="bi"/>
+                </m:rPr>
+                <w:rPr>
+                  <w:rFonts w:ascii="Cambria Math" w:eastAsiaTheme="minorEastAsia" w:hAnsi="Cambria Math" w:cstheme="majorBidi"/>
+                </w:rPr>
+                <m:t xml:space="preserve">, </m:t>
+              </m:r>
+              <m:r>
+                <w:rPr>
+                  <w:rFonts w:ascii="Cambria Math" w:eastAsiaTheme="minorEastAsia" w:hAnsi="Cambria Math" w:cstheme="majorBidi"/>
+                </w:rPr>
+                <m:t xml:space="preserve">   s.t. </m:t>
+              </m:r>
+              <m:r>
+                <m:rPr>
+                  <m:sty m:val="bi"/>
+                </m:rPr>
+                <w:rPr>
+                  <w:rFonts w:ascii="Cambria Math" w:eastAsiaTheme="minorEastAsia" w:hAnsi="Cambria Math" w:cstheme="majorBidi"/>
+                </w:rPr>
+                <m:t>0</m:t>
+              </m:r>
+              <m:r>
+                <w:rPr>
+                  <w:rFonts w:ascii="Cambria Math" w:eastAsiaTheme="minorEastAsia" w:hAnsi="Cambria Math" w:cstheme="majorBidi"/>
+                </w:rPr>
+                <m:t>≤</m:t>
+              </m:r>
+              <m:r>
+                <m:rPr>
+                  <m:sty m:val="bi"/>
+                </m:rPr>
+                <w:rPr>
+                  <w:rFonts w:ascii="Cambria Math" w:eastAsiaTheme="minorEastAsia" w:hAnsi="Cambria Math" w:cstheme="majorBidi"/>
+                </w:rPr>
+                <m:t>λ</m:t>
+              </m:r>
+              <m:r>
+                <w:rPr>
+                  <w:rFonts w:ascii="Cambria Math" w:eastAsiaTheme="minorEastAsia" w:hAnsi="Cambria Math" w:cstheme="majorBidi"/>
+                </w:rPr>
+                <m:t>≤</m:t>
+              </m:r>
+              <m:r>
+                <m:rPr>
+                  <m:sty m:val="bi"/>
+                </m:rPr>
+                <w:rPr>
+                  <w:rFonts w:ascii="Cambria Math" w:eastAsiaTheme="minorEastAsia" w:hAnsi="Cambria Math" w:cstheme="majorBidi"/>
+                </w:rPr>
+                <m:t>C</m:t>
+              </m:r>
+            </m:oMath>
+          </w:p>
+          <w:p>
+            <w:pPr>
+              <w:pStyle w:val="ListParagraph"/>
+              <w:numPr>
+                <w:ilvl w:val="0"/>
+                <w:numId w:val="2"/>
+              </w:numPr>
+              <w:bidi w:val="0"/>
+              <w:rPr>
+                <w:rFonts w:asciiTheme="majorHAnsi" w:eastAsiaTheme="minorEastAsia" w:hAnsiTheme="majorHAnsi" w:cstheme="majorBidi"/>
+              </w:rPr>
+            </w:pPr>
+            <w:r>
+              <w:rPr>
+                <w:rFonts w:asciiTheme="majorHAnsi" w:eastAsiaTheme="minorEastAsia" w:hAnsiTheme="majorHAnsi" w:cstheme="majorBidi"/>
+              </w:rPr>
+              <w:t xml:space="preserve">Update </w:t>
+            </w:r>
+            <m:oMath>
+              <m:r>
+                <w:rPr>
+                  <w:rFonts w:ascii="Cambria Math" w:eastAsiaTheme="minorEastAsia" w:hAnsi="Cambria Math" w:cstheme="majorBidi"/>
+                </w:rPr>
+                <m:t>η,μ</m:t>
+              </m:r>
+            </m:oMath>
+            <w:r>
+              <w:rPr>
+                <w:rFonts w:asciiTheme="majorHAnsi" w:eastAsiaTheme="minorEastAsia" w:hAnsiTheme="majorHAnsi" w:cstheme="majorBidi"/>
+              </w:rPr>
+              <w:t xml:space="preserve"> </w:t>
+            </w:r>
+          </w:p>
+        </w:tc>
+      </w:tr>
+    </w:tbl>
+    <w:p>
+      <w:pPr>
+        <w:bidi w:val="0"/>
+        <w:rPr>
+          <w:rFonts w:asciiTheme="majorHAnsi" w:eastAsiaTheme="minorEastAsia" w:hAnsiTheme="majorHAnsi" w:cstheme="majorBidi"/>
+        </w:rPr>
+      </w:pPr>
     </w:p>
     <w:sectPr>
       <w:pgSz w:w="11906" w:h="16838"/>
@@ -17913,6 +18815,219 @@
     </w:sectPr>
   </w:body>
 </w:document>
+</file>
+
+<file path=word/numbering.xml><?xml version="1.0" encoding="utf-8"?>
+<w:numbering xmlns:wpc="http://schemas.microsoft.com/office/word/2010/wordprocessingCanvas" xmlns:mc="http://schemas.openxmlformats.org/markup-compatibility/2006" xmlns:o="urn:schemas-microsoft-com:office:office" xmlns:r="http://schemas.openxmlformats.org/officeDocument/2006/relationships" xmlns:m="http://schemas.openxmlformats.org/officeDocument/2006/math" xmlns:v="urn:schemas-microsoft-com:vml" xmlns:wp14="http://schemas.microsoft.com/office/word/2010/wordprocessingDrawing" xmlns:wp="http://schemas.openxmlformats.org/drawingml/2006/wordprocessingDrawing" xmlns:w10="urn:schemas-microsoft-com:office:word" xmlns:w="http://schemas.openxmlformats.org/wordprocessingml/2006/main" xmlns:w14="http://schemas.microsoft.com/office/word/2010/wordml" xmlns:w15="http://schemas.microsoft.com/office/word/2012/wordml" xmlns:wpg="http://schemas.microsoft.com/office/word/2010/wordprocessingGroup" xmlns:wpi="http://schemas.microsoft.com/office/word/2010/wordprocessingInk" xmlns:wne="http://schemas.microsoft.com/office/word/2006/wordml" xmlns:wps="http://schemas.microsoft.com/office/word/2010/wordprocessingShape" mc:Ignorable="w14 w15 wp14">
+  <w:abstractNum w:abstractNumId="0" w15:restartNumberingAfterBreak="0">
+    <w:nsid w:val="5E06524D"/>
+    <w:multiLevelType w:val="hybridMultilevel"/>
+    <w:tmpl w:val="4CD4C108"/>
+    <w:lvl w:ilvl="0" w:tplc="04090001">
+      <w:start w:val="1"/>
+      <w:numFmt w:val="bullet"/>
+      <w:lvlText w:val=""/>
+      <w:lvlJc w:val="left"/>
+      <w:pPr>
+        <w:ind w:left="770" w:hanging="360"/>
+      </w:pPr>
+      <w:rPr>
+        <w:rFonts w:ascii="Symbol" w:hAnsi="Symbol" w:hint="default"/>
+      </w:rPr>
+    </w:lvl>
+    <w:lvl w:ilvl="1" w:tplc="04090003" w:tentative="1">
+      <w:start w:val="1"/>
+      <w:numFmt w:val="bullet"/>
+      <w:lvlText w:val="o"/>
+      <w:lvlJc w:val="left"/>
+      <w:pPr>
+        <w:ind w:left="1490" w:hanging="360"/>
+      </w:pPr>
+      <w:rPr>
+        <w:rFonts w:ascii="Courier New" w:hAnsi="Courier New" w:cs="Courier New" w:hint="default"/>
+      </w:rPr>
+    </w:lvl>
+    <w:lvl w:ilvl="2" w:tplc="04090005" w:tentative="1">
+      <w:start w:val="1"/>
+      <w:numFmt w:val="bullet"/>
+      <w:lvlText w:val=""/>
+      <w:lvlJc w:val="left"/>
+      <w:pPr>
+        <w:ind w:left="2210" w:hanging="360"/>
+      </w:pPr>
+      <w:rPr>
+        <w:rFonts w:ascii="Wingdings" w:hAnsi="Wingdings" w:hint="default"/>
+      </w:rPr>
+    </w:lvl>
+    <w:lvl w:ilvl="3" w:tplc="04090001" w:tentative="1">
+      <w:start w:val="1"/>
+      <w:numFmt w:val="bullet"/>
+      <w:lvlText w:val=""/>
+      <w:lvlJc w:val="left"/>
+      <w:pPr>
+        <w:ind w:left="2930" w:hanging="360"/>
+      </w:pPr>
+      <w:rPr>
+        <w:rFonts w:ascii="Symbol" w:hAnsi="Symbol" w:hint="default"/>
+      </w:rPr>
+    </w:lvl>
+    <w:lvl w:ilvl="4" w:tplc="04090003" w:tentative="1">
+      <w:start w:val="1"/>
+      <w:numFmt w:val="bullet"/>
+      <w:lvlText w:val="o"/>
+      <w:lvlJc w:val="left"/>
+      <w:pPr>
+        <w:ind w:left="3650" w:hanging="360"/>
+      </w:pPr>
+      <w:rPr>
+        <w:rFonts w:ascii="Courier New" w:hAnsi="Courier New" w:cs="Courier New" w:hint="default"/>
+      </w:rPr>
+    </w:lvl>
+    <w:lvl w:ilvl="5" w:tplc="04090005" w:tentative="1">
+      <w:start w:val="1"/>
+      <w:numFmt w:val="bullet"/>
+      <w:lvlText w:val=""/>
+      <w:lvlJc w:val="left"/>
+      <w:pPr>
+        <w:ind w:left="4370" w:hanging="360"/>
+      </w:pPr>
+      <w:rPr>
+        <w:rFonts w:ascii="Wingdings" w:hAnsi="Wingdings" w:hint="default"/>
+      </w:rPr>
+    </w:lvl>
+    <w:lvl w:ilvl="6" w:tplc="04090001" w:tentative="1">
+      <w:start w:val="1"/>
+      <w:numFmt w:val="bullet"/>
+      <w:lvlText w:val=""/>
+      <w:lvlJc w:val="left"/>
+      <w:pPr>
+        <w:ind w:left="5090" w:hanging="360"/>
+      </w:pPr>
+      <w:rPr>
+        <w:rFonts w:ascii="Symbol" w:hAnsi="Symbol" w:hint="default"/>
+      </w:rPr>
+    </w:lvl>
+    <w:lvl w:ilvl="7" w:tplc="04090003" w:tentative="1">
+      <w:start w:val="1"/>
+      <w:numFmt w:val="bullet"/>
+      <w:lvlText w:val="o"/>
+      <w:lvlJc w:val="left"/>
+      <w:pPr>
+        <w:ind w:left="5810" w:hanging="360"/>
+      </w:pPr>
+      <w:rPr>
+        <w:rFonts w:ascii="Courier New" w:hAnsi="Courier New" w:cs="Courier New" w:hint="default"/>
+      </w:rPr>
+    </w:lvl>
+    <w:lvl w:ilvl="8" w:tplc="04090005" w:tentative="1">
+      <w:start w:val="1"/>
+      <w:numFmt w:val="bullet"/>
+      <w:lvlText w:val=""/>
+      <w:lvlJc w:val="left"/>
+      <w:pPr>
+        <w:ind w:left="6530" w:hanging="360"/>
+      </w:pPr>
+      <w:rPr>
+        <w:rFonts w:ascii="Wingdings" w:hAnsi="Wingdings" w:hint="default"/>
+      </w:rPr>
+    </w:lvl>
+  </w:abstractNum>
+  <w:abstractNum w:abstractNumId="1" w15:restartNumberingAfterBreak="0">
+    <w:nsid w:val="733A3917"/>
+    <w:multiLevelType w:val="hybridMultilevel"/>
+    <w:tmpl w:val="72DE0DCE"/>
+    <w:lvl w:ilvl="0" w:tplc="3E582172">
+      <w:start w:val="1"/>
+      <w:numFmt w:val="decimal"/>
+      <w:lvlText w:val="%1)"/>
+      <w:lvlJc w:val="left"/>
+      <w:pPr>
+        <w:ind w:left="720" w:hanging="360"/>
+      </w:pPr>
+      <w:rPr>
+        <w:rFonts w:asciiTheme="majorHAnsi" w:hAnsiTheme="majorHAnsi" w:hint="default"/>
+      </w:rPr>
+    </w:lvl>
+    <w:lvl w:ilvl="1" w:tplc="04090019" w:tentative="1">
+      <w:start w:val="1"/>
+      <w:numFmt w:val="lowerLetter"/>
+      <w:lvlText w:val="%2."/>
+      <w:lvlJc w:val="left"/>
+      <w:pPr>
+        <w:ind w:left="1440" w:hanging="360"/>
+      </w:pPr>
+    </w:lvl>
+    <w:lvl w:ilvl="2" w:tplc="0409001B" w:tentative="1">
+      <w:start w:val="1"/>
+      <w:numFmt w:val="lowerRoman"/>
+      <w:lvlText w:val="%3."/>
+      <w:lvlJc w:val="right"/>
+      <w:pPr>
+        <w:ind w:left="2160" w:hanging="180"/>
+      </w:pPr>
+    </w:lvl>
+    <w:lvl w:ilvl="3" w:tplc="0409000F" w:tentative="1">
+      <w:start w:val="1"/>
+      <w:numFmt w:val="decimal"/>
+      <w:lvlText w:val="%4."/>
+      <w:lvlJc w:val="left"/>
+      <w:pPr>
+        <w:ind w:left="2880" w:hanging="360"/>
+      </w:pPr>
+    </w:lvl>
+    <w:lvl w:ilvl="4" w:tplc="04090019" w:tentative="1">
+      <w:start w:val="1"/>
+      <w:numFmt w:val="lowerLetter"/>
+      <w:lvlText w:val="%5."/>
+      <w:lvlJc w:val="left"/>
+      <w:pPr>
+        <w:ind w:left="3600" w:hanging="360"/>
+      </w:pPr>
+    </w:lvl>
+    <w:lvl w:ilvl="5" w:tplc="0409001B" w:tentative="1">
+      <w:start w:val="1"/>
+      <w:numFmt w:val="lowerRoman"/>
+      <w:lvlText w:val="%6."/>
+      <w:lvlJc w:val="right"/>
+      <w:pPr>
+        <w:ind w:left="4320" w:hanging="180"/>
+      </w:pPr>
+    </w:lvl>
+    <w:lvl w:ilvl="6" w:tplc="0409000F" w:tentative="1">
+      <w:start w:val="1"/>
+      <w:numFmt w:val="decimal"/>
+      <w:lvlText w:val="%7."/>
+      <w:lvlJc w:val="left"/>
+      <w:pPr>
+        <w:ind w:left="5040" w:hanging="360"/>
+      </w:pPr>
+    </w:lvl>
+    <w:lvl w:ilvl="7" w:tplc="04090019" w:tentative="1">
+      <w:start w:val="1"/>
+      <w:numFmt w:val="lowerLetter"/>
+      <w:lvlText w:val="%8."/>
+      <w:lvlJc w:val="left"/>
+      <w:pPr>
+        <w:ind w:left="5760" w:hanging="360"/>
+      </w:pPr>
+    </w:lvl>
+    <w:lvl w:ilvl="8" w:tplc="0409001B" w:tentative="1">
+      <w:start w:val="1"/>
+      <w:numFmt w:val="lowerRoman"/>
+      <w:lvlText w:val="%9."/>
+      <w:lvlJc w:val="right"/>
+      <w:pPr>
+        <w:ind w:left="6480" w:hanging="180"/>
+      </w:pPr>
+    </w:lvl>
+  </w:abstractNum>
+  <w:num w:numId="1">
+    <w:abstractNumId w:val="1"/>
+  </w:num>
+  <w:num w:numId="2">
+    <w:abstractNumId w:val="0"/>
+  </w:num>
+</w:numbering>
 </file>
 
 <file path=word/styles.xml><?xml version="1.0" encoding="utf-8"?>
@@ -18453,6 +19568,36 @@
       <w:color w:val="808080"/>
     </w:rPr>
   </w:style>
+  <w:style w:type="paragraph" w:styleId="ListParagraph">
+    <w:name w:val="List Paragraph"/>
+    <w:basedOn w:val="Normal"/>
+    <w:uiPriority w:val="34"/>
+    <w:qFormat/>
+    <w:rsid w:val="00821FEF"/>
+    <w:pPr>
+      <w:ind w:left="720"/>
+      <w:contextualSpacing/>
+    </w:pPr>
+  </w:style>
+  <w:style w:type="table" w:styleId="TableGrid">
+    <w:name w:val="Table Grid"/>
+    <w:basedOn w:val="TableNormal"/>
+    <w:uiPriority w:val="39"/>
+    <w:rsid w:val="0039344A"/>
+    <w:pPr>
+      <w:spacing w:after="0" w:line="240" w:lineRule="auto"/>
+    </w:pPr>
+    <w:tblPr>
+      <w:tblBorders>
+        <w:top w:val="single" w:sz="4" w:space="0" w:color="auto"/>
+        <w:left w:val="single" w:sz="4" w:space="0" w:color="auto"/>
+        <w:bottom w:val="single" w:sz="4" w:space="0" w:color="auto"/>
+        <w:right w:val="single" w:sz="4" w:space="0" w:color="auto"/>
+        <w:insideH w:val="single" w:sz="4" w:space="0" w:color="auto"/>
+        <w:insideV w:val="single" w:sz="4" w:space="0" w:color="auto"/>
+      </w:tblBorders>
+    </w:tblPr>
+  </w:style>
 </w:styles>
 </file>
 
@@ -18722,7 +19867,7 @@
 </file>
 
 <file path=customXml/itemProps1.xml><?xml version="1.0" encoding="utf-8"?>
-<ds:datastoreItem xmlns:ds="http://schemas.openxmlformats.org/officeDocument/2006/customXml" ds:itemID="{E1901B2D-986D-4898-A8EE-508F0D99A2A6}">
+<ds:datastoreItem xmlns:ds="http://schemas.openxmlformats.org/officeDocument/2006/customXml" ds:itemID="{BD05991C-4672-463A-B356-11E6686CA445}">
   <ds:schemaRefs>
     <ds:schemaRef ds:uri="http://schemas.openxmlformats.org/officeDocument/2006/bibliography"/>
   </ds:schemaRefs>

</xml_diff>

<commit_message>
Yonatan: Wrote the augmented Lagrangian - Q12
</commit_message>
<xml_diff>
--- a/HW2/HW2.docx
+++ b/HW2/HW2.docx
@@ -18357,8 +18357,6 @@
           <w:rFonts w:asciiTheme="majorHAnsi" w:eastAsiaTheme="minorEastAsia" w:hAnsiTheme="majorHAnsi" w:cstheme="majorBidi"/>
         </w:rPr>
       </w:pPr>
-      <w:bookmarkStart w:id="0" w:name="_GoBack"/>
-      <w:bookmarkEnd w:id="0"/>
       <m:oMathPara>
         <m:oMath>
           <m:r>
@@ -18602,6 +18600,7 @@
                 <w:rFonts w:asciiTheme="majorHAnsi" w:eastAsiaTheme="minorEastAsia" w:hAnsiTheme="majorHAnsi" w:cstheme="majorBidi"/>
                 <w:b/>
                 <w:bCs/>
+                <w:u w:val="single"/>
               </w:rPr>
             </w:pPr>
             <w:r>
@@ -18609,6 +18608,7 @@
                 <w:rFonts w:asciiTheme="majorHAnsi" w:eastAsiaTheme="minorEastAsia" w:hAnsiTheme="majorHAnsi" w:cstheme="majorBidi"/>
                 <w:b/>
                 <w:bCs/>
+                <w:u w:val="single"/>
               </w:rPr>
               <w:t xml:space="preserve">Algorithm: Augmented </w:t>
             </w:r>
@@ -18618,6 +18618,7 @@
                 <w:rFonts w:asciiTheme="majorHAnsi" w:eastAsiaTheme="minorEastAsia" w:hAnsiTheme="majorHAnsi" w:cstheme="majorBidi"/>
                 <w:b/>
                 <w:bCs/>
+                <w:u w:val="single"/>
               </w:rPr>
               <w:t>Lagrangian</w:t>
             </w:r>
@@ -18628,6 +18629,304 @@
               <w:pStyle w:val="ListParagraph"/>
               <w:numPr>
                 <w:ilvl w:val="0"/>
+                <w:numId w:val="2"/>
+              </w:numPr>
+              <w:bidi w:val="0"/>
+              <w:rPr>
+                <w:rFonts w:asciiTheme="majorHAnsi" w:eastAsiaTheme="minorEastAsia" w:hAnsiTheme="majorHAnsi" w:cstheme="majorBidi"/>
+              </w:rPr>
+            </w:pPr>
+            <w:proofErr w:type="spellStart"/>
+            <w:r>
+              <w:rPr>
+                <w:rFonts w:asciiTheme="majorHAnsi" w:eastAsiaTheme="minorEastAsia" w:hAnsiTheme="majorHAnsi" w:cstheme="majorBidi"/>
+              </w:rPr>
+              <w:t>Init</w:t>
+            </w:r>
+            <w:proofErr w:type="spellEnd"/>
+            <w:r>
+              <w:rPr>
+                <w:rFonts w:asciiTheme="majorHAnsi" w:eastAsiaTheme="minorEastAsia" w:hAnsiTheme="majorHAnsi" w:cstheme="majorBidi"/>
+              </w:rPr>
+              <w:t>:</w:t>
+            </w:r>
+            <w:r>
+              <w:rPr>
+                <w:rFonts w:asciiTheme="majorHAnsi" w:eastAsiaTheme="minorEastAsia" w:hAnsiTheme="majorHAnsi" w:cstheme="majorBidi"/>
+              </w:rPr>
+              <w:t xml:space="preserve"> </w:t>
+            </w:r>
+            <m:oMath>
+              <m:sSub>
+                <m:sSubPr>
+                  <m:ctrlPr>
+                    <w:rPr>
+                      <w:rFonts w:ascii="Cambria Math" w:eastAsiaTheme="minorEastAsia" w:hAnsi="Cambria Math" w:cstheme="majorBidi"/>
+                      <w:b/>
+                      <w:i/>
+                    </w:rPr>
+                  </m:ctrlPr>
+                </m:sSubPr>
+                <m:e>
+                  <m:r>
+                    <m:rPr>
+                      <m:sty m:val="bi"/>
+                    </m:rPr>
+                    <w:rPr>
+                      <w:rFonts w:ascii="Cambria Math" w:eastAsiaTheme="minorEastAsia" w:hAnsi="Cambria Math" w:cstheme="majorBidi"/>
+                    </w:rPr>
+                    <m:t>λ</m:t>
+                  </m:r>
+                  <m:ctrlPr>
+                    <w:rPr>
+                      <w:rFonts w:ascii="Cambria Math" w:eastAsiaTheme="minorEastAsia" w:hAnsi="Cambria Math" w:cstheme="majorBidi"/>
+                      <w:i/>
+                    </w:rPr>
+                  </m:ctrlPr>
+                </m:e>
+                <m:sub>
+                  <m:r>
+                    <w:rPr>
+                      <w:rFonts w:ascii="Cambria Math" w:eastAsiaTheme="minorEastAsia" w:hAnsi="Cambria Math" w:cstheme="majorBidi"/>
+                    </w:rPr>
+                    <m:t>k</m:t>
+                  </m:r>
+                </m:sub>
+              </m:sSub>
+              <m:r>
+                <m:rPr>
+                  <m:sty m:val="bi"/>
+                </m:rPr>
+                <w:rPr>
+                  <w:rFonts w:ascii="Cambria Math" w:eastAsiaTheme="minorEastAsia" w:hAnsi="Cambria Math" w:cstheme="majorBidi"/>
+                </w:rPr>
+                <m:t>=</m:t>
+              </m:r>
+              <m:f>
+                <m:fPr>
+                  <m:ctrlPr>
+                    <w:rPr>
+                      <w:rFonts w:ascii="Cambria Math" w:eastAsiaTheme="minorEastAsia" w:hAnsi="Cambria Math" w:cstheme="majorBidi"/>
+                      <w:b/>
+                      <w:i/>
+                    </w:rPr>
+                  </m:ctrlPr>
+                </m:fPr>
+                <m:num>
+                  <m:r>
+                    <m:rPr>
+                      <m:sty m:val="bi"/>
+                    </m:rPr>
+                    <w:rPr>
+                      <w:rFonts w:ascii="Cambria Math" w:eastAsiaTheme="minorEastAsia" w:hAnsi="Cambria Math" w:cstheme="majorBidi"/>
+                    </w:rPr>
+                    <m:t>1</m:t>
+                  </m:r>
+                </m:num>
+                <m:den>
+                  <m:r>
+                    <m:rPr>
+                      <m:sty m:val="bi"/>
+                    </m:rPr>
+                    <w:rPr>
+                      <w:rFonts w:ascii="Cambria Math" w:eastAsiaTheme="minorEastAsia" w:hAnsi="Cambria Math" w:cstheme="majorBidi"/>
+                    </w:rPr>
+                    <m:t>2</m:t>
+                  </m:r>
+                </m:den>
+              </m:f>
+              <m:r>
+                <m:rPr>
+                  <m:sty m:val="bi"/>
+                </m:rPr>
+                <w:rPr>
+                  <w:rFonts w:ascii="Cambria Math" w:eastAsiaTheme="minorEastAsia" w:hAnsi="Cambria Math" w:cstheme="majorBidi"/>
+                </w:rPr>
+                <m:t>C</m:t>
+              </m:r>
+              <m:r>
+                <m:rPr>
+                  <m:sty m:val="bi"/>
+                </m:rPr>
+                <w:rPr>
+                  <w:rFonts w:ascii="Cambria Math" w:eastAsiaTheme="minorEastAsia" w:hAnsi="Cambria Math" w:cstheme="majorBidi"/>
+                </w:rPr>
+                <m:t xml:space="preserve">, </m:t>
+              </m:r>
+              <m:sSub>
+                <m:sSubPr>
+                  <m:ctrlPr>
+                    <w:rPr>
+                      <w:rFonts w:ascii="Cambria Math" w:eastAsiaTheme="minorEastAsia" w:hAnsi="Cambria Math" w:cstheme="majorBidi"/>
+                      <w:i/>
+                    </w:rPr>
+                  </m:ctrlPr>
+                </m:sSubPr>
+                <m:e>
+                  <m:r>
+                    <w:rPr>
+                      <w:rFonts w:ascii="Cambria Math" w:eastAsiaTheme="minorEastAsia" w:hAnsi="Cambria Math" w:cstheme="majorBidi"/>
+                    </w:rPr>
+                    <m:t>μ</m:t>
+                  </m:r>
+                </m:e>
+                <m:sub>
+                  <m:r>
+                    <w:rPr>
+                      <w:rFonts w:ascii="Cambria Math" w:eastAsiaTheme="minorEastAsia" w:hAnsi="Cambria Math" w:cstheme="majorBidi"/>
+                    </w:rPr>
+                    <m:t>k</m:t>
+                  </m:r>
+                </m:sub>
+              </m:sSub>
+              <m:r>
+                <w:rPr>
+                  <w:rFonts w:ascii="Cambria Math" w:eastAsiaTheme="minorEastAsia" w:hAnsi="Cambria Math" w:cstheme="majorBidi"/>
+                </w:rPr>
+                <m:t>=</m:t>
+              </m:r>
+              <m:sSub>
+                <m:sSubPr>
+                  <m:ctrlPr>
+                    <w:rPr>
+                      <w:rFonts w:ascii="Cambria Math" w:eastAsiaTheme="minorEastAsia" w:hAnsi="Cambria Math" w:cstheme="majorBidi"/>
+                      <w:i/>
+                    </w:rPr>
+                  </m:ctrlPr>
+                </m:sSubPr>
+                <m:e>
+                  <m:r>
+                    <w:rPr>
+                      <w:rFonts w:ascii="Cambria Math" w:eastAsiaTheme="minorEastAsia" w:hAnsi="Cambria Math" w:cstheme="majorBidi"/>
+                    </w:rPr>
+                    <m:t>μ</m:t>
+                  </m:r>
+                </m:e>
+                <m:sub>
+                  <m:r>
+                    <w:rPr>
+                      <w:rFonts w:ascii="Cambria Math" w:eastAsiaTheme="minorEastAsia" w:hAnsi="Cambria Math" w:cstheme="majorBidi"/>
+                    </w:rPr>
+                    <m:t>0</m:t>
+                  </m:r>
+                </m:sub>
+              </m:sSub>
+              <m:r>
+                <w:rPr>
+                  <w:rFonts w:ascii="Cambria Math" w:eastAsiaTheme="minorEastAsia" w:hAnsi="Cambria Math" w:cstheme="majorBidi"/>
+                </w:rPr>
+                <m:t xml:space="preserve">, </m:t>
+              </m:r>
+              <m:sSub>
+                <m:sSubPr>
+                  <m:ctrlPr>
+                    <w:rPr>
+                      <w:rFonts w:ascii="Cambria Math" w:eastAsiaTheme="minorEastAsia" w:hAnsi="Cambria Math" w:cstheme="majorBidi"/>
+                      <w:i/>
+                    </w:rPr>
+                  </m:ctrlPr>
+                </m:sSubPr>
+                <m:e>
+                  <m:r>
+                    <w:rPr>
+                      <w:rFonts w:ascii="Cambria Math" w:eastAsiaTheme="minorEastAsia" w:hAnsi="Cambria Math" w:cstheme="majorBidi"/>
+                    </w:rPr>
+                    <m:t>η</m:t>
+                  </m:r>
+                </m:e>
+                <m:sub>
+                  <m:r>
+                    <w:rPr>
+                      <w:rFonts w:ascii="Cambria Math" w:eastAsiaTheme="minorEastAsia" w:hAnsi="Cambria Math" w:cstheme="majorBidi"/>
+                    </w:rPr>
+                    <m:t>k</m:t>
+                  </m:r>
+                </m:sub>
+              </m:sSub>
+              <m:r>
+                <w:rPr>
+                  <w:rFonts w:ascii="Cambria Math" w:eastAsiaTheme="minorEastAsia" w:hAnsi="Cambria Math" w:cstheme="majorBidi"/>
+                </w:rPr>
+                <m:t>=</m:t>
+              </m:r>
+              <m:sSub>
+                <m:sSubPr>
+                  <m:ctrlPr>
+                    <w:rPr>
+                      <w:rFonts w:ascii="Cambria Math" w:eastAsiaTheme="minorEastAsia" w:hAnsi="Cambria Math" w:cstheme="majorBidi"/>
+                      <w:i/>
+                    </w:rPr>
+                  </m:ctrlPr>
+                </m:sSubPr>
+                <m:e>
+                  <m:r>
+                    <w:rPr>
+                      <w:rFonts w:ascii="Cambria Math" w:eastAsiaTheme="minorEastAsia" w:hAnsi="Cambria Math" w:cstheme="majorBidi"/>
+                    </w:rPr>
+                    <m:t>η</m:t>
+                  </m:r>
+                </m:e>
+                <m:sub>
+                  <m:r>
+                    <w:rPr>
+                      <w:rFonts w:ascii="Cambria Math" w:eastAsiaTheme="minorEastAsia" w:hAnsi="Cambria Math" w:cstheme="majorBidi"/>
+                    </w:rPr>
+                    <m:t>0</m:t>
+                  </m:r>
+                </m:sub>
+              </m:sSub>
+              <m:r>
+                <w:rPr>
+                  <w:rFonts w:ascii="Cambria Math" w:eastAsiaTheme="minorEastAsia" w:hAnsi="Cambria Math" w:cstheme="majorBidi"/>
+                </w:rPr>
+                <m:t xml:space="preserve"> </m:t>
+              </m:r>
+            </m:oMath>
+            <w:r>
+              <w:rPr>
+                <w:rFonts w:asciiTheme="majorHAnsi" w:eastAsiaTheme="minorEastAsia" w:hAnsiTheme="majorHAnsi" w:cstheme="majorBidi"/>
+              </w:rPr>
+              <w:t xml:space="preserve">, </w:t>
+            </w:r>
+            <m:oMath>
+              <m:r>
+                <w:rPr>
+                  <w:rFonts w:ascii="Cambria Math" w:eastAsiaTheme="minorEastAsia" w:hAnsi="Cambria Math" w:cstheme="majorBidi"/>
+                </w:rPr>
+                <m:t>β&gt;</m:t>
+              </m:r>
+              <m:r>
+                <w:rPr>
+                  <w:rFonts w:ascii="Cambria Math" w:eastAsiaTheme="minorEastAsia" w:hAnsi="Cambria Math" w:cstheme="majorBidi"/>
+                </w:rPr>
+                <m:t>1</m:t>
+              </m:r>
+            </m:oMath>
+          </w:p>
+          <w:p>
+            <w:pPr>
+              <w:pStyle w:val="ListParagraph"/>
+              <w:numPr>
+                <w:ilvl w:val="0"/>
+                <w:numId w:val="2"/>
+              </w:numPr>
+              <w:bidi w:val="0"/>
+              <w:rPr>
+                <w:rFonts w:asciiTheme="majorHAnsi" w:eastAsiaTheme="minorEastAsia" w:hAnsiTheme="majorHAnsi" w:cstheme="majorBidi"/>
+              </w:rPr>
+            </w:pPr>
+            <w:r>
+              <w:rPr>
+                <w:rFonts w:asciiTheme="majorHAnsi" w:eastAsiaTheme="minorEastAsia" w:hAnsiTheme="majorHAnsi" w:cstheme="majorBidi"/>
+              </w:rPr>
+              <w:t xml:space="preserve">Iterate: </w:t>
+            </w:r>
+          </w:p>
+          <w:p>
+            <w:pPr>
+              <w:pStyle w:val="ListParagraph"/>
+              <w:numPr>
+                <w:ilvl w:val="1"/>
                 <w:numId w:val="2"/>
               </w:numPr>
               <w:bidi w:val="0"/>
@@ -18676,12 +18975,64 @@
                   </m:acc>
                 </m:e>
                 <m:sub>
+                  <m:sSub>
+                    <m:sSubPr>
+                      <m:ctrlPr>
+                        <w:rPr>
+                          <w:rFonts w:ascii="Cambria Math" w:eastAsiaTheme="minorEastAsia" w:hAnsi="Cambria Math" w:cstheme="majorBidi"/>
+                          <w:i/>
+                        </w:rPr>
+                      </m:ctrlPr>
+                    </m:sSubPr>
+                    <m:e>
+                      <m:r>
+                        <w:rPr>
+                          <w:rFonts w:ascii="Cambria Math" w:eastAsiaTheme="minorEastAsia" w:hAnsi="Cambria Math" w:cstheme="majorBidi"/>
+                        </w:rPr>
+                        <m:t>μ</m:t>
+                      </m:r>
+                    </m:e>
+                    <m:sub>
+                      <m:r>
+                        <w:rPr>
+                          <w:rFonts w:ascii="Cambria Math" w:eastAsiaTheme="minorEastAsia" w:hAnsi="Cambria Math" w:cstheme="majorBidi"/>
+                        </w:rPr>
+                        <m:t>k</m:t>
+                      </m:r>
+                    </m:sub>
+                  </m:sSub>
                   <m:r>
                     <w:rPr>
                       <w:rFonts w:ascii="Cambria Math" w:eastAsiaTheme="minorEastAsia" w:hAnsi="Cambria Math" w:cstheme="majorBidi"/>
                     </w:rPr>
-                    <m:t>μ,η</m:t>
-                  </m:r>
+                    <m:t>,</m:t>
+                  </m:r>
+                  <m:sSub>
+                    <m:sSubPr>
+                      <m:ctrlPr>
+                        <w:rPr>
+                          <w:rFonts w:ascii="Cambria Math" w:eastAsiaTheme="minorEastAsia" w:hAnsi="Cambria Math" w:cstheme="majorBidi"/>
+                          <w:i/>
+                        </w:rPr>
+                      </m:ctrlPr>
+                    </m:sSubPr>
+                    <m:e>
+                      <m:r>
+                        <w:rPr>
+                          <w:rFonts w:ascii="Cambria Math" w:eastAsiaTheme="minorEastAsia" w:hAnsi="Cambria Math" w:cstheme="majorBidi"/>
+                        </w:rPr>
+                        <m:t>η</m:t>
+                      </m:r>
+                    </m:e>
+                    <m:sub>
+                      <m:r>
+                        <w:rPr>
+                          <w:rFonts w:ascii="Cambria Math" w:eastAsiaTheme="minorEastAsia" w:hAnsi="Cambria Math" w:cstheme="majorBidi"/>
+                        </w:rPr>
+                        <m:t>k</m:t>
+                      </m:r>
+                    </m:sub>
+                  </m:sSub>
                 </m:sub>
               </m:sSub>
               <m:d>
@@ -18694,6 +19045,79 @@
                   </m:ctrlPr>
                 </m:dPr>
                 <m:e>
+                  <m:sSub>
+                    <m:sSubPr>
+                      <m:ctrlPr>
+                        <w:rPr>
+                          <w:rFonts w:ascii="Cambria Math" w:eastAsiaTheme="minorEastAsia" w:hAnsi="Cambria Math" w:cstheme="majorBidi"/>
+                          <w:b/>
+                          <w:i/>
+                        </w:rPr>
+                      </m:ctrlPr>
+                    </m:sSubPr>
+                    <m:e>
+                      <m:r>
+                        <m:rPr>
+                          <m:sty m:val="bi"/>
+                        </m:rPr>
+                        <w:rPr>
+                          <w:rFonts w:ascii="Cambria Math" w:eastAsiaTheme="minorEastAsia" w:hAnsi="Cambria Math" w:cstheme="majorBidi"/>
+                        </w:rPr>
+                        <m:t>λ</m:t>
+                      </m:r>
+                    </m:e>
+                    <m:sub>
+                      <m:r>
+                        <w:rPr>
+                          <w:rFonts w:ascii="Cambria Math" w:eastAsiaTheme="minorEastAsia" w:hAnsi="Cambria Math" w:cstheme="majorBidi"/>
+                        </w:rPr>
+                        <m:t>k</m:t>
+                      </m:r>
+                    </m:sub>
+                  </m:sSub>
+                </m:e>
+              </m:d>
+              <m:r>
+                <m:rPr>
+                  <m:sty m:val="bi"/>
+                </m:rPr>
+                <w:rPr>
+                  <w:rFonts w:ascii="Cambria Math" w:eastAsiaTheme="minorEastAsia" w:hAnsi="Cambria Math" w:cstheme="majorBidi"/>
+                </w:rPr>
+                <m:t xml:space="preserve">, </m:t>
+              </m:r>
+              <m:r>
+                <w:rPr>
+                  <w:rFonts w:ascii="Cambria Math" w:eastAsiaTheme="minorEastAsia" w:hAnsi="Cambria Math" w:cstheme="majorBidi"/>
+                </w:rPr>
+                <m:t xml:space="preserve">   s.t. </m:t>
+              </m:r>
+              <m:r>
+                <m:rPr>
+                  <m:sty m:val="bi"/>
+                </m:rPr>
+                <w:rPr>
+                  <w:rFonts w:ascii="Cambria Math" w:eastAsiaTheme="minorEastAsia" w:hAnsi="Cambria Math" w:cstheme="majorBidi"/>
+                </w:rPr>
+                <m:t>0</m:t>
+              </m:r>
+              <m:r>
+                <w:rPr>
+                  <w:rFonts w:ascii="Cambria Math" w:eastAsiaTheme="minorEastAsia" w:hAnsi="Cambria Math" w:cstheme="majorBidi"/>
+                </w:rPr>
+                <m:t>≤</m:t>
+              </m:r>
+              <m:sSub>
+                <m:sSubPr>
+                  <m:ctrlPr>
+                    <w:rPr>
+                      <w:rFonts w:ascii="Cambria Math" w:eastAsiaTheme="minorEastAsia" w:hAnsi="Cambria Math" w:cstheme="majorBidi"/>
+                      <w:b/>
+                      <w:i/>
+                    </w:rPr>
+                  </m:ctrlPr>
+                </m:sSubPr>
+                <m:e>
                   <m:r>
                     <m:rPr>
                       <m:sty m:val="bi"/>
@@ -18703,8 +19127,28 @@
                     </w:rPr>
                     <m:t>λ</m:t>
                   </m:r>
+                  <m:ctrlPr>
+                    <w:rPr>
+                      <w:rFonts w:ascii="Cambria Math" w:eastAsiaTheme="minorEastAsia" w:hAnsi="Cambria Math" w:cstheme="majorBidi"/>
+                      <w:i/>
+                    </w:rPr>
+                  </m:ctrlPr>
                 </m:e>
-              </m:d>
+                <m:sub>
+                  <m:r>
+                    <w:rPr>
+                      <w:rFonts w:ascii="Cambria Math" w:eastAsiaTheme="minorEastAsia" w:hAnsi="Cambria Math" w:cstheme="majorBidi"/>
+                    </w:rPr>
+                    <m:t>k</m:t>
+                  </m:r>
+                </m:sub>
+              </m:sSub>
+              <m:r>
+                <w:rPr>
+                  <w:rFonts w:ascii="Cambria Math" w:eastAsiaTheme="minorEastAsia" w:hAnsi="Cambria Math" w:cstheme="majorBidi"/>
+                </w:rPr>
+                <m:t>≤</m:t>
+              </m:r>
               <m:r>
                 <m:rPr>
                   <m:sty m:val="bi"/>
@@ -18712,60 +19156,21 @@
                 <w:rPr>
                   <w:rFonts w:ascii="Cambria Math" w:eastAsiaTheme="minorEastAsia" w:hAnsi="Cambria Math" w:cstheme="majorBidi"/>
                 </w:rPr>
-                <m:t xml:space="preserve">, </m:t>
-              </m:r>
-              <m:r>
-                <w:rPr>
-                  <w:rFonts w:ascii="Cambria Math" w:eastAsiaTheme="minorEastAsia" w:hAnsi="Cambria Math" w:cstheme="majorBidi"/>
-                </w:rPr>
-                <m:t xml:space="preserve">   s.t. </m:t>
-              </m:r>
-              <m:r>
-                <m:rPr>
-                  <m:sty m:val="bi"/>
-                </m:rPr>
-                <w:rPr>
-                  <w:rFonts w:ascii="Cambria Math" w:eastAsiaTheme="minorEastAsia" w:hAnsi="Cambria Math" w:cstheme="majorBidi"/>
-                </w:rPr>
-                <m:t>0</m:t>
-              </m:r>
-              <m:r>
-                <w:rPr>
-                  <w:rFonts w:ascii="Cambria Math" w:eastAsiaTheme="minorEastAsia" w:hAnsi="Cambria Math" w:cstheme="majorBidi"/>
-                </w:rPr>
-                <m:t>≤</m:t>
-              </m:r>
-              <m:r>
-                <m:rPr>
-                  <m:sty m:val="bi"/>
-                </m:rPr>
-                <w:rPr>
-                  <w:rFonts w:ascii="Cambria Math" w:eastAsiaTheme="minorEastAsia" w:hAnsi="Cambria Math" w:cstheme="majorBidi"/>
-                </w:rPr>
-                <m:t>λ</m:t>
-              </m:r>
-              <m:r>
-                <w:rPr>
-                  <w:rFonts w:ascii="Cambria Math" w:eastAsiaTheme="minorEastAsia" w:hAnsi="Cambria Math" w:cstheme="majorBidi"/>
-                </w:rPr>
-                <m:t>≤</m:t>
-              </m:r>
-              <m:r>
-                <m:rPr>
-                  <m:sty m:val="bi"/>
-                </m:rPr>
-                <w:rPr>
-                  <w:rFonts w:ascii="Cambria Math" w:eastAsiaTheme="minorEastAsia" w:hAnsi="Cambria Math" w:cstheme="majorBidi"/>
-                </w:rPr>
                 <m:t>C</m:t>
               </m:r>
             </m:oMath>
+            <w:r>
+              <w:rPr>
+                <w:rFonts w:asciiTheme="majorHAnsi" w:eastAsiaTheme="minorEastAsia" w:hAnsiTheme="majorHAnsi" w:cstheme="majorBidi"/>
+              </w:rPr>
+              <w:t xml:space="preserve"> , using the projected Newton</w:t>
+            </w:r>
           </w:p>
           <w:p>
             <w:pPr>
               <w:pStyle w:val="ListParagraph"/>
               <w:numPr>
-                <w:ilvl w:val="0"/>
+                <w:ilvl w:val="1"/>
                 <w:numId w:val="2"/>
               </w:numPr>
               <w:bidi w:val="0"/>
@@ -18780,12 +19185,64 @@
               <w:t xml:space="preserve">Update </w:t>
             </w:r>
             <m:oMath>
+              <m:sSub>
+                <m:sSubPr>
+                  <m:ctrlPr>
+                    <w:rPr>
+                      <w:rFonts w:ascii="Cambria Math" w:eastAsiaTheme="minorEastAsia" w:hAnsi="Cambria Math" w:cstheme="majorBidi"/>
+                      <w:i/>
+                    </w:rPr>
+                  </m:ctrlPr>
+                </m:sSubPr>
+                <m:e>
+                  <m:r>
+                    <w:rPr>
+                      <w:rFonts w:ascii="Cambria Math" w:eastAsiaTheme="minorEastAsia" w:hAnsi="Cambria Math" w:cstheme="majorBidi"/>
+                    </w:rPr>
+                    <m:t>η</m:t>
+                  </m:r>
+                </m:e>
+                <m:sub>
+                  <m:r>
+                    <w:rPr>
+                      <w:rFonts w:ascii="Cambria Math" w:eastAsiaTheme="minorEastAsia" w:hAnsi="Cambria Math" w:cstheme="majorBidi"/>
+                    </w:rPr>
+                    <m:t>k</m:t>
+                  </m:r>
+                </m:sub>
+              </m:sSub>
               <m:r>
                 <w:rPr>
                   <w:rFonts w:ascii="Cambria Math" w:eastAsiaTheme="minorEastAsia" w:hAnsi="Cambria Math" w:cstheme="majorBidi"/>
                 </w:rPr>
-                <m:t>η,μ</m:t>
-              </m:r>
+                <m:t>,</m:t>
+              </m:r>
+              <m:sSub>
+                <m:sSubPr>
+                  <m:ctrlPr>
+                    <w:rPr>
+                      <w:rFonts w:ascii="Cambria Math" w:eastAsiaTheme="minorEastAsia" w:hAnsi="Cambria Math" w:cstheme="majorBidi"/>
+                      <w:i/>
+                    </w:rPr>
+                  </m:ctrlPr>
+                </m:sSubPr>
+                <m:e>
+                  <m:r>
+                    <w:rPr>
+                      <w:rFonts w:ascii="Cambria Math" w:eastAsiaTheme="minorEastAsia" w:hAnsi="Cambria Math" w:cstheme="majorBidi"/>
+                    </w:rPr>
+                    <m:t>μ</m:t>
+                  </m:r>
+                </m:e>
+                <m:sub>
+                  <m:r>
+                    <w:rPr>
+                      <w:rFonts w:ascii="Cambria Math" w:eastAsiaTheme="minorEastAsia" w:hAnsi="Cambria Math" w:cstheme="majorBidi"/>
+                    </w:rPr>
+                    <m:t>k</m:t>
+                  </m:r>
+                </m:sub>
+              </m:sSub>
             </m:oMath>
             <w:r>
               <w:rPr>
@@ -18793,6 +19250,241 @@
               </w:rPr>
               <w:t xml:space="preserve"> </w:t>
             </w:r>
+            <w:r>
+              <w:rPr>
+                <w:rFonts w:asciiTheme="majorHAnsi" w:eastAsiaTheme="minorEastAsia" w:hAnsiTheme="majorHAnsi" w:cstheme="majorBidi"/>
+              </w:rPr>
+              <w:t xml:space="preserve">: </w:t>
+            </w:r>
+            <m:oMath>
+              <m:sSub>
+                <m:sSubPr>
+                  <m:ctrlPr>
+                    <w:rPr>
+                      <w:rFonts w:ascii="Cambria Math" w:eastAsiaTheme="minorEastAsia" w:hAnsi="Cambria Math" w:cstheme="majorBidi"/>
+                      <w:i/>
+                    </w:rPr>
+                  </m:ctrlPr>
+                </m:sSubPr>
+                <m:e>
+                  <m:r>
+                    <w:rPr>
+                      <w:rFonts w:ascii="Cambria Math" w:eastAsiaTheme="minorEastAsia" w:hAnsi="Cambria Math" w:cstheme="majorBidi"/>
+                    </w:rPr>
+                    <m:t>μ</m:t>
+                  </m:r>
+                </m:e>
+                <m:sub>
+                  <m:r>
+                    <w:rPr>
+                      <w:rFonts w:ascii="Cambria Math" w:eastAsiaTheme="minorEastAsia" w:hAnsi="Cambria Math" w:cstheme="majorBidi"/>
+                    </w:rPr>
+                    <m:t>k+1</m:t>
+                  </m:r>
+                </m:sub>
+              </m:sSub>
+              <m:r>
+                <w:rPr>
+                  <w:rFonts w:ascii="Cambria Math" w:eastAsiaTheme="minorEastAsia" w:hAnsi="Cambria Math" w:cstheme="majorBidi"/>
+                </w:rPr>
+                <m:t>=β</m:t>
+              </m:r>
+              <m:sSub>
+                <m:sSubPr>
+                  <m:ctrlPr>
+                    <w:rPr>
+                      <w:rFonts w:ascii="Cambria Math" w:eastAsiaTheme="minorEastAsia" w:hAnsi="Cambria Math" w:cstheme="majorBidi"/>
+                      <w:i/>
+                    </w:rPr>
+                  </m:ctrlPr>
+                </m:sSubPr>
+                <m:e>
+                  <m:r>
+                    <w:rPr>
+                      <w:rFonts w:ascii="Cambria Math" w:eastAsiaTheme="minorEastAsia" w:hAnsi="Cambria Math" w:cstheme="majorBidi"/>
+                    </w:rPr>
+                    <m:t>μ</m:t>
+                  </m:r>
+                </m:e>
+                <m:sub>
+                  <m:r>
+                    <w:rPr>
+                      <w:rFonts w:ascii="Cambria Math" w:eastAsiaTheme="minorEastAsia" w:hAnsi="Cambria Math" w:cstheme="majorBidi"/>
+                    </w:rPr>
+                    <m:t>k</m:t>
+                  </m:r>
+                </m:sub>
+              </m:sSub>
+            </m:oMath>
+            <w:r>
+              <w:rPr>
+                <w:rFonts w:asciiTheme="majorHAnsi" w:eastAsiaTheme="minorEastAsia" w:hAnsiTheme="majorHAnsi" w:cstheme="majorBidi"/>
+              </w:rPr>
+              <w:t xml:space="preserve">,  </w:t>
+            </w:r>
+            <m:oMath>
+              <m:sSub>
+                <m:sSubPr>
+                  <m:ctrlPr>
+                    <w:rPr>
+                      <w:rFonts w:ascii="Cambria Math" w:eastAsiaTheme="minorEastAsia" w:hAnsi="Cambria Math" w:cstheme="majorBidi"/>
+                      <w:i/>
+                    </w:rPr>
+                  </m:ctrlPr>
+                </m:sSubPr>
+                <m:e>
+                  <m:r>
+                    <w:rPr>
+                      <w:rFonts w:ascii="Cambria Math" w:eastAsiaTheme="minorEastAsia" w:hAnsi="Cambria Math" w:cstheme="majorBidi"/>
+                    </w:rPr>
+                    <m:t>η</m:t>
+                  </m:r>
+                </m:e>
+                <m:sub>
+                  <m:r>
+                    <w:rPr>
+                      <w:rFonts w:ascii="Cambria Math" w:eastAsiaTheme="minorEastAsia" w:hAnsi="Cambria Math" w:cstheme="majorBidi"/>
+                    </w:rPr>
+                    <m:t>k+1</m:t>
+                  </m:r>
+                </m:sub>
+              </m:sSub>
+              <m:r>
+                <w:rPr>
+                  <w:rFonts w:ascii="Cambria Math" w:eastAsiaTheme="minorEastAsia" w:hAnsi="Cambria Math" w:cstheme="majorBidi"/>
+                </w:rPr>
+                <m:t>=</m:t>
+              </m:r>
+              <m:sSub>
+                <m:sSubPr>
+                  <m:ctrlPr>
+                    <w:rPr>
+                      <w:rFonts w:ascii="Cambria Math" w:eastAsiaTheme="minorEastAsia" w:hAnsi="Cambria Math" w:cstheme="majorBidi"/>
+                      <w:i/>
+                    </w:rPr>
+                  </m:ctrlPr>
+                </m:sSubPr>
+                <m:e>
+                  <m:r>
+                    <w:rPr>
+                      <w:rFonts w:ascii="Cambria Math" w:eastAsiaTheme="minorEastAsia" w:hAnsi="Cambria Math" w:cstheme="majorBidi"/>
+                    </w:rPr>
+                    <m:t>η</m:t>
+                  </m:r>
+                </m:e>
+                <m:sub>
+                  <m:r>
+                    <w:rPr>
+                      <w:rFonts w:ascii="Cambria Math" w:eastAsiaTheme="minorEastAsia" w:hAnsi="Cambria Math" w:cstheme="majorBidi"/>
+                    </w:rPr>
+                    <m:t>k</m:t>
+                  </m:r>
+                </m:sub>
+              </m:sSub>
+              <m:r>
+                <w:rPr>
+                  <w:rFonts w:ascii="Cambria Math" w:eastAsiaTheme="minorEastAsia" w:hAnsi="Cambria Math" w:cstheme="majorBidi"/>
+                </w:rPr>
+                <m:t>-</m:t>
+              </m:r>
+              <m:sSub>
+                <m:sSubPr>
+                  <m:ctrlPr>
+                    <w:rPr>
+                      <w:rFonts w:ascii="Cambria Math" w:eastAsiaTheme="minorEastAsia" w:hAnsi="Cambria Math" w:cstheme="majorBidi"/>
+                      <w:i/>
+                    </w:rPr>
+                  </m:ctrlPr>
+                </m:sSubPr>
+                <m:e>
+                  <m:r>
+                    <w:rPr>
+                      <w:rFonts w:ascii="Cambria Math" w:eastAsiaTheme="minorEastAsia" w:hAnsi="Cambria Math" w:cstheme="majorBidi"/>
+                    </w:rPr>
+                    <m:t>μ</m:t>
+                  </m:r>
+                </m:e>
+                <m:sub>
+                  <m:r>
+                    <w:rPr>
+                      <w:rFonts w:ascii="Cambria Math" w:eastAsiaTheme="minorEastAsia" w:hAnsi="Cambria Math" w:cstheme="majorBidi"/>
+                    </w:rPr>
+                    <m:t>k</m:t>
+                  </m:r>
+                </m:sub>
+              </m:sSub>
+              <m:d>
+                <m:dPr>
+                  <m:ctrlPr>
+                    <w:rPr>
+                      <w:rFonts w:ascii="Cambria Math" w:eastAsiaTheme="minorEastAsia" w:hAnsi="Cambria Math" w:cstheme="majorBidi"/>
+                      <w:i/>
+                    </w:rPr>
+                  </m:ctrlPr>
+                </m:dPr>
+                <m:e>
+                  <m:sSup>
+                    <m:sSupPr>
+                      <m:ctrlPr>
+                        <w:rPr>
+                          <w:rFonts w:ascii="Cambria Math" w:eastAsiaTheme="minorEastAsia" w:hAnsi="Cambria Math" w:cstheme="majorBidi"/>
+                          <w:i/>
+                        </w:rPr>
+                      </m:ctrlPr>
+                    </m:sSupPr>
+                    <m:e>
+                      <m:r>
+                        <m:rPr>
+                          <m:sty m:val="bi"/>
+                        </m:rPr>
+                        <w:rPr>
+                          <w:rFonts w:ascii="Cambria Math" w:eastAsiaTheme="minorEastAsia" w:hAnsi="Cambria Math" w:cstheme="majorBidi"/>
+                        </w:rPr>
+                        <m:t>y</m:t>
+                      </m:r>
+                    </m:e>
+                    <m:sup>
+                      <m:r>
+                        <w:rPr>
+                          <w:rFonts w:ascii="Cambria Math" w:eastAsiaTheme="minorEastAsia" w:hAnsi="Cambria Math" w:cstheme="majorBidi"/>
+                        </w:rPr>
+                        <m:t>T</m:t>
+                      </m:r>
+                    </m:sup>
+                  </m:sSup>
+                  <m:sSub>
+                    <m:sSubPr>
+                      <m:ctrlPr>
+                        <w:rPr>
+                          <w:rFonts w:ascii="Cambria Math" w:eastAsiaTheme="minorEastAsia" w:hAnsi="Cambria Math" w:cstheme="majorBidi"/>
+                          <w:b/>
+                          <w:i/>
+                        </w:rPr>
+                      </m:ctrlPr>
+                    </m:sSubPr>
+                    <m:e>
+                      <m:r>
+                        <m:rPr>
+                          <m:sty m:val="bi"/>
+                        </m:rPr>
+                        <w:rPr>
+                          <w:rFonts w:ascii="Cambria Math" w:eastAsiaTheme="minorEastAsia" w:hAnsi="Cambria Math" w:cstheme="majorBidi"/>
+                        </w:rPr>
+                        <m:t>λ</m:t>
+                      </m:r>
+                    </m:e>
+                    <m:sub>
+                      <m:r>
+                        <w:rPr>
+                          <w:rFonts w:ascii="Cambria Math" w:eastAsiaTheme="minorEastAsia" w:hAnsi="Cambria Math" w:cstheme="majorBidi"/>
+                        </w:rPr>
+                        <m:t>k</m:t>
+                      </m:r>
+                    </m:sub>
+                  </m:sSub>
+                </m:e>
+              </m:d>
+            </m:oMath>
           </w:p>
         </w:tc>
       </w:tr>
@@ -18804,6 +19496,8 @@
           <w:rFonts w:asciiTheme="majorHAnsi" w:eastAsiaTheme="minorEastAsia" w:hAnsiTheme="majorHAnsi" w:cstheme="majorBidi"/>
         </w:rPr>
       </w:pPr>
+      <w:bookmarkStart w:id="0" w:name="_GoBack"/>
+      <w:bookmarkEnd w:id="0"/>
     </w:p>
     <w:sectPr>
       <w:pgSz w:w="11906" w:h="16838"/>
@@ -18835,7 +19529,7 @@
         <w:rFonts w:ascii="Symbol" w:hAnsi="Symbol" w:hint="default"/>
       </w:rPr>
     </w:lvl>
-    <w:lvl w:ilvl="1" w:tplc="04090003" w:tentative="1">
+    <w:lvl w:ilvl="1" w:tplc="04090003">
       <w:start w:val="1"/>
       <w:numFmt w:val="bullet"/>
       <w:lvlText w:val="o"/>
@@ -19867,7 +20561,7 @@
 </file>
 
 <file path=customXml/itemProps1.xml><?xml version="1.0" encoding="utf-8"?>
-<ds:datastoreItem xmlns:ds="http://schemas.openxmlformats.org/officeDocument/2006/customXml" ds:itemID="{BD05991C-4672-463A-B356-11E6686CA445}">
+<ds:datastoreItem xmlns:ds="http://schemas.openxmlformats.org/officeDocument/2006/customXml" ds:itemID="{F0A4B489-64AA-4E7C-9DDD-05544B49B3AB}">
   <ds:schemaRefs>
     <ds:schemaRef ds:uri="http://schemas.openxmlformats.org/officeDocument/2006/bibliography"/>
   </ds:schemaRefs>

</xml_diff>

<commit_message>
Yonatan: Finished the theory of Q9
</commit_message>
<xml_diff>
--- a/HW2/HW2.docx
+++ b/HW2/HW2.docx
@@ -1144,16 +1144,8 @@
         <w:rPr>
           <w:rFonts w:asciiTheme="majorHAnsi" w:eastAsiaTheme="minorEastAsia" w:hAnsiTheme="majorHAnsi"/>
         </w:rPr>
-        <w:t xml:space="preserve"> and </w:t>
+        <w:t xml:space="preserve"> and line </w:t>
       </w:r>
-      <w:proofErr w:type="gramStart"/>
-      <w:r>
-        <w:rPr>
-          <w:rFonts w:asciiTheme="majorHAnsi" w:eastAsiaTheme="minorEastAsia" w:hAnsiTheme="majorHAnsi"/>
-        </w:rPr>
-        <w:t xml:space="preserve">line </w:t>
-      </w:r>
-      <w:proofErr w:type="gramEnd"/>
       <m:oMath>
         <m:r>
           <m:rPr>
@@ -1267,16 +1259,8 @@
         <w:rPr>
           <w:rFonts w:asciiTheme="majorHAnsi" w:eastAsiaTheme="minorEastAsia" w:hAnsiTheme="majorHAnsi"/>
         </w:rPr>
-        <w:t xml:space="preserve"> </w:t>
+        <w:t xml:space="preserve"> onto </w:t>
       </w:r>
-      <w:proofErr w:type="gramStart"/>
-      <w:r>
-        <w:rPr>
-          <w:rFonts w:asciiTheme="majorHAnsi" w:eastAsiaTheme="minorEastAsia" w:hAnsiTheme="majorHAnsi"/>
-        </w:rPr>
-        <w:t xml:space="preserve">onto </w:t>
-      </w:r>
-      <w:proofErr w:type="gramEnd"/>
       <m:oMath>
         <m:r>
           <m:rPr>
@@ -4067,27 +4051,13 @@
         <w:rPr>
           <w:rFonts w:asciiTheme="majorHAnsi" w:eastAsiaTheme="minorEastAsia" w:hAnsiTheme="majorHAnsi"/>
         </w:rPr>
-        <w:t xml:space="preserve">est we use KKT conditions. The </w:t>
-      </w:r>
-      <w:proofErr w:type="spellStart"/>
-      <w:r>
-        <w:rPr>
-          <w:rFonts w:asciiTheme="majorHAnsi" w:eastAsiaTheme="minorEastAsia" w:hAnsiTheme="majorHAnsi"/>
-        </w:rPr>
-        <w:t>L</w:t>
+        <w:t>est we use KKT conditions. The L</w:t>
       </w:r>
       <w:r>
         <w:rPr>
           <w:rFonts w:asciiTheme="majorHAnsi" w:eastAsiaTheme="minorEastAsia" w:hAnsiTheme="majorHAnsi"/>
         </w:rPr>
-        <w:t>agrangian</w:t>
-      </w:r>
-      <w:proofErr w:type="spellEnd"/>
-      <w:r>
-        <w:rPr>
-          <w:rFonts w:asciiTheme="majorHAnsi" w:eastAsiaTheme="minorEastAsia" w:hAnsiTheme="majorHAnsi"/>
-        </w:rPr>
-        <w:t xml:space="preserve"> for this problem is:</w:t>
+        <w:t>agrangian for this problem is:</w:t>
       </w:r>
     </w:p>
     <w:p>
@@ -4923,16 +4893,8 @@
         <w:rPr>
           <w:rFonts w:asciiTheme="majorHAnsi" w:eastAsiaTheme="minorEastAsia" w:hAnsiTheme="majorHAnsi"/>
         </w:rPr>
-        <w:t xml:space="preserve">We of course have from the </w:t>
+        <w:t>We of course have from the Lagrangian</w:t>
       </w:r>
-      <w:proofErr w:type="spellStart"/>
-      <w:r>
-        <w:rPr>
-          <w:rFonts w:asciiTheme="majorHAnsi" w:eastAsiaTheme="minorEastAsia" w:hAnsiTheme="majorHAnsi"/>
-        </w:rPr>
-        <w:t>Lagrangian</w:t>
-      </w:r>
-      <w:proofErr w:type="spellEnd"/>
       <w:r>
         <w:rPr>
           <w:rFonts w:asciiTheme="majorHAnsi" w:eastAsiaTheme="minorEastAsia" w:hAnsiTheme="majorHAnsi"/>
@@ -5009,21 +4971,7 @@
         <w:rPr>
           <w:rFonts w:asciiTheme="majorHAnsi" w:eastAsiaTheme="minorEastAsia" w:hAnsiTheme="majorHAnsi"/>
         </w:rPr>
-        <w:t xml:space="preserve">Say we have the following </w:t>
-      </w:r>
-      <w:proofErr w:type="spellStart"/>
-      <w:r>
-        <w:rPr>
-          <w:rFonts w:asciiTheme="majorHAnsi" w:eastAsiaTheme="minorEastAsia" w:hAnsiTheme="majorHAnsi"/>
-        </w:rPr>
-        <w:t>Lagrangian</w:t>
-      </w:r>
-      <w:proofErr w:type="spellEnd"/>
-      <w:r>
-        <w:rPr>
-          <w:rFonts w:asciiTheme="majorHAnsi" w:eastAsiaTheme="minorEastAsia" w:hAnsiTheme="majorHAnsi"/>
-        </w:rPr>
-        <w:t xml:space="preserve"> of a general convex problem</w:t>
+        <w:t>Say we have the following Lagrangian of a general convex problem</w:t>
       </w:r>
       <w:r>
         <w:rPr>
@@ -6012,19 +5960,11 @@
           <w:rFonts w:eastAsiaTheme="minorEastAsia"/>
         </w:rPr>
       </w:pPr>
-      <w:proofErr w:type="spellStart"/>
       <w:r>
         <w:rPr>
           <w:rFonts w:asciiTheme="majorHAnsi" w:eastAsiaTheme="minorEastAsia" w:hAnsiTheme="majorHAnsi"/>
         </w:rPr>
-        <w:t>Where as</w:t>
-      </w:r>
-      <w:proofErr w:type="spellEnd"/>
-      <w:r>
-        <w:rPr>
-          <w:rFonts w:asciiTheme="majorHAnsi" w:eastAsiaTheme="minorEastAsia" w:hAnsiTheme="majorHAnsi"/>
-        </w:rPr>
-        <w:t xml:space="preserve"> the inactive constraints correspond to the case of</w:t>
+        <w:t>Where as the inactive constraints correspond to the case of</w:t>
       </w:r>
       <w:r>
         <w:rPr>
@@ -6308,16 +6248,8 @@
         <w:rPr>
           <w:rFonts w:asciiTheme="majorHAnsi" w:eastAsiaTheme="minorEastAsia" w:hAnsiTheme="majorHAnsi"/>
         </w:rPr>
-        <w:t xml:space="preserve"> corresponding to the active constrains play a role in </w:t>
+        <w:t xml:space="preserve"> corresponding to the active constrains play a role in defining </w:t>
       </w:r>
-      <w:proofErr w:type="gramStart"/>
-      <w:r>
-        <w:rPr>
-          <w:rFonts w:asciiTheme="majorHAnsi" w:eastAsiaTheme="minorEastAsia" w:hAnsiTheme="majorHAnsi"/>
-        </w:rPr>
-        <w:t xml:space="preserve">defining </w:t>
-      </w:r>
-      <w:proofErr w:type="gramEnd"/>
       <m:oMath>
         <m:r>
           <m:rPr>
@@ -6347,23 +6279,7 @@
         <w:rPr>
           <w:rFonts w:asciiTheme="majorHAnsi" w:eastAsiaTheme="minorEastAsia" w:hAnsiTheme="majorHAnsi"/>
         </w:rPr>
-        <w:t xml:space="preserve"> support vectors that give SVM </w:t>
-      </w:r>
-      <w:proofErr w:type="spellStart"/>
-      <w:proofErr w:type="gramStart"/>
-      <w:r>
-        <w:rPr>
-          <w:rFonts w:asciiTheme="majorHAnsi" w:eastAsiaTheme="minorEastAsia" w:hAnsiTheme="majorHAnsi"/>
-        </w:rPr>
-        <w:t>it's</w:t>
-      </w:r>
-      <w:proofErr w:type="spellEnd"/>
-      <w:proofErr w:type="gramEnd"/>
-      <w:r>
-        <w:rPr>
-          <w:rFonts w:asciiTheme="majorHAnsi" w:eastAsiaTheme="minorEastAsia" w:hAnsiTheme="majorHAnsi"/>
-        </w:rPr>
-        <w:t xml:space="preserve"> name.</w:t>
+        <w:t xml:space="preserve"> support vectors that give SVM it's name.</w:t>
       </w:r>
     </w:p>
     <w:p>
@@ -6408,21 +6324,7 @@
         <w:rPr>
           <w:rFonts w:asciiTheme="majorHAnsi" w:eastAsiaTheme="minorEastAsia" w:hAnsiTheme="majorHAnsi"/>
         </w:rPr>
-        <w:t xml:space="preserve">The Dual form is derived by taking the results from the previous question (4d), (4e) and substituting them into the </w:t>
-      </w:r>
-      <w:proofErr w:type="spellStart"/>
-      <w:r>
-        <w:rPr>
-          <w:rFonts w:asciiTheme="majorHAnsi" w:eastAsiaTheme="minorEastAsia" w:hAnsiTheme="majorHAnsi"/>
-        </w:rPr>
-        <w:t>Lagrangian</w:t>
-      </w:r>
-      <w:proofErr w:type="spellEnd"/>
-      <w:r>
-        <w:rPr>
-          <w:rFonts w:asciiTheme="majorHAnsi" w:eastAsiaTheme="minorEastAsia" w:hAnsiTheme="majorHAnsi"/>
-        </w:rPr>
-        <w:t>:</w:t>
+        <w:t>The Dual form is derived by taking the results from the previous question (4d), (4e) and substituting them into the Lagrangian:</w:t>
       </w:r>
     </w:p>
     <w:p>
@@ -10884,16 +10786,7 @@
                     <w:rPr>
                       <w:rFonts w:ascii="Cambria Math" w:eastAsiaTheme="minorEastAsia" w:hAnsi="Cambria Math"/>
                     </w:rPr>
-                    <m:t>w</m:t>
-                  </m:r>
-                  <m:r>
-                    <m:rPr>
-                      <m:sty m:val="bi"/>
-                    </m:rPr>
-                    <w:rPr>
-                      <w:rFonts w:ascii="Cambria Math" w:eastAsiaTheme="minorEastAsia" w:hAnsi="Cambria Math"/>
-                    </w:rPr>
-                    <m:t xml:space="preserve">, </m:t>
+                    <m:t xml:space="preserve">w, </m:t>
                   </m:r>
                   <m:sSub>
                     <m:sSubPr>
@@ -11088,14 +10981,12 @@
           <w:rFonts w:asciiTheme="majorHAnsi" w:eastAsiaTheme="minorEastAsia" w:hAnsiTheme="majorHAnsi"/>
         </w:rPr>
       </w:pPr>
-      <w:proofErr w:type="spellStart"/>
       <w:r>
         <w:rPr>
           <w:rFonts w:asciiTheme="majorHAnsi" w:eastAsiaTheme="minorEastAsia" w:hAnsiTheme="majorHAnsi"/>
         </w:rPr>
         <w:t>s.t.</w:t>
       </w:r>
-      <w:proofErr w:type="spellEnd"/>
     </w:p>
     <w:p>
       <w:pPr>
@@ -11238,19 +11129,7 @@
             <w:rPr>
               <w:rFonts w:ascii="Cambria Math" w:hAnsi="Cambria Math"/>
             </w:rPr>
-            <m:t xml:space="preserve">≥ </m:t>
-          </m:r>
-          <m:r>
-            <w:rPr>
-              <w:rFonts w:ascii="Cambria Math" w:hAnsi="Cambria Math"/>
-            </w:rPr>
-            <m:t>1</m:t>
-          </m:r>
-          <m:r>
-            <w:rPr>
-              <w:rFonts w:ascii="Cambria Math" w:hAnsi="Cambria Math"/>
-            </w:rPr>
-            <m:t>-</m:t>
+            <m:t>≥ 1-</m:t>
           </m:r>
           <m:sSub>
             <m:sSubPr>
@@ -11370,21 +11249,7 @@
         <w:rPr>
           <w:rFonts w:asciiTheme="majorHAnsi" w:eastAsiaTheme="minorEastAsia" w:hAnsiTheme="majorHAnsi"/>
         </w:rPr>
-        <w:t xml:space="preserve">To prove the rest we use KKT conditions. The </w:t>
-      </w:r>
-      <w:proofErr w:type="spellStart"/>
-      <w:r>
-        <w:rPr>
-          <w:rFonts w:asciiTheme="majorHAnsi" w:eastAsiaTheme="minorEastAsia" w:hAnsiTheme="majorHAnsi"/>
-        </w:rPr>
-        <w:t>Lagrangian</w:t>
-      </w:r>
-      <w:proofErr w:type="spellEnd"/>
-      <w:r>
-        <w:rPr>
-          <w:rFonts w:asciiTheme="majorHAnsi" w:eastAsiaTheme="minorEastAsia" w:hAnsiTheme="majorHAnsi"/>
-        </w:rPr>
-        <w:t xml:space="preserve"> for this problem is:</w:t>
+        <w:t>To prove the rest we use KKT conditions. The Lagrangian for this problem is:</w:t>
       </w:r>
     </w:p>
     <w:p>
@@ -11835,13 +11700,7 @@
                     <w:rPr>
                       <w:rFonts w:ascii="Cambria Math" w:hAnsi="Cambria Math"/>
                     </w:rPr>
-                    <m:t>-1</m:t>
-                  </m:r>
-                  <m:r>
-                    <w:rPr>
-                      <w:rFonts w:ascii="Cambria Math" w:hAnsi="Cambria Math"/>
-                    </w:rPr>
-                    <m:t>+</m:t>
+                    <m:t>-1+</m:t>
                   </m:r>
                   <m:sSub>
                     <m:sSubPr>
@@ -11965,13 +11824,7 @@
             <w:rPr>
               <w:rFonts w:ascii="Cambria Math" w:eastAsiaTheme="minorEastAsia" w:hAnsi="Cambria Math"/>
             </w:rPr>
-            <m:t xml:space="preserve"> </m:t>
-          </m:r>
-          <m:r>
-            <w:rPr>
-              <w:rFonts w:ascii="Cambria Math" w:eastAsiaTheme="minorEastAsia" w:hAnsi="Cambria Math"/>
-            </w:rPr>
-            <m:t xml:space="preserve">   </m:t>
+            <m:t xml:space="preserve">    </m:t>
           </m:r>
           <m:d>
             <m:dPr>
@@ -12494,19 +12347,7 @@
                 <w:rPr>
                   <w:rFonts w:ascii="Cambria Math" w:hAnsi="Cambria Math"/>
                 </w:rPr>
-                <m:t>-</m:t>
-              </m:r>
-              <m:r>
-                <w:rPr>
-                  <w:rFonts w:ascii="Cambria Math" w:hAnsi="Cambria Math"/>
-                </w:rPr>
-                <m:t xml:space="preserve"> 1</m:t>
-              </m:r>
-              <m:r>
-                <w:rPr>
-                  <w:rFonts w:ascii="Cambria Math" w:hAnsi="Cambria Math"/>
-                </w:rPr>
-                <m:t>+</m:t>
+                <m:t>- 1+</m:t>
               </m:r>
               <m:sSub>
                 <m:sSubPr>
@@ -12917,16 +12758,8 @@
         <w:rPr>
           <w:rFonts w:asciiTheme="majorHAnsi" w:eastAsiaTheme="minorEastAsia" w:hAnsiTheme="majorHAnsi"/>
         </w:rPr>
-        <w:t xml:space="preserve">) </w:t>
+        <w:t xml:space="preserve">) by </w:t>
       </w:r>
-      <w:proofErr w:type="gramStart"/>
-      <w:r>
-        <w:rPr>
-          <w:rFonts w:asciiTheme="majorHAnsi" w:eastAsiaTheme="minorEastAsia" w:hAnsiTheme="majorHAnsi"/>
-        </w:rPr>
-        <w:t xml:space="preserve">by </w:t>
-      </w:r>
-      <w:proofErr w:type="gramEnd"/>
       <m:oMath>
         <m:sSub>
           <m:sSubPr>
@@ -13178,25 +13011,7 @@
             <w:rPr>
               <w:rFonts w:ascii="Cambria Math" w:eastAsiaTheme="minorEastAsia" w:hAnsi="Cambria Math"/>
             </w:rPr>
-            <m:t>⟹</m:t>
-          </m:r>
-          <m:r>
-            <m:rPr>
-              <m:sty m:val="bi"/>
-            </m:rPr>
-            <w:rPr>
-              <w:rFonts w:ascii="Cambria Math" w:eastAsiaTheme="minorEastAsia" w:hAnsi="Cambria Math"/>
-            </w:rPr>
-            <m:t xml:space="preserve"> </m:t>
-          </m:r>
-          <m:r>
-            <m:rPr>
-              <m:sty m:val="bi"/>
-            </m:rPr>
-            <w:rPr>
-              <w:rFonts w:ascii="Cambria Math" w:eastAsiaTheme="minorEastAsia" w:hAnsi="Cambria Math"/>
-            </w:rPr>
-            <m:t>w</m:t>
+            <m:t>⟹ w</m:t>
           </m:r>
           <m:r>
             <w:rPr>
@@ -13765,16 +13580,8 @@
         <w:rPr>
           <w:rFonts w:asciiTheme="majorHAnsi" w:eastAsiaTheme="minorEastAsia" w:hAnsiTheme="majorHAnsi"/>
         </w:rPr>
-        <w:t xml:space="preserve">We shall look at three different cases </w:t>
+        <w:t xml:space="preserve">We shall look at three different cases of </w:t>
       </w:r>
-      <w:proofErr w:type="gramStart"/>
-      <w:r>
-        <w:rPr>
-          <w:rFonts w:asciiTheme="majorHAnsi" w:eastAsiaTheme="minorEastAsia" w:hAnsiTheme="majorHAnsi"/>
-        </w:rPr>
-        <w:t xml:space="preserve">of </w:t>
-      </w:r>
-      <w:proofErr w:type="gramEnd"/>
       <m:oMath>
         <m:sSub>
           <m:sSubPr>
@@ -14008,13 +13815,7 @@
           <w:rPr>
             <w:rFonts w:ascii="Cambria Math" w:hAnsi="Cambria Math"/>
           </w:rPr>
-          <m:t>&gt;</m:t>
-        </m:r>
-        <m:r>
-          <w:rPr>
-            <w:rFonts w:ascii="Cambria Math" w:hAnsi="Cambria Math"/>
-          </w:rPr>
-          <m:t xml:space="preserve"> 1</m:t>
+          <m:t>&gt; 1</m:t>
         </m:r>
         <m:r>
           <w:rPr>
@@ -14089,19 +13890,7 @@
         <w:rPr>
           <w:rFonts w:asciiTheme="majorHAnsi" w:eastAsiaTheme="minorEastAsia" w:hAnsiTheme="majorHAnsi"/>
         </w:rPr>
-        <w:t xml:space="preserve">Case </w:t>
-      </w:r>
-      <w:r>
-        <w:rPr>
-          <w:rFonts w:asciiTheme="majorHAnsi" w:eastAsiaTheme="minorEastAsia" w:hAnsiTheme="majorHAnsi"/>
-        </w:rPr>
-        <w:t>2</w:t>
-      </w:r>
-      <w:r>
-        <w:rPr>
-          <w:rFonts w:asciiTheme="majorHAnsi" w:eastAsiaTheme="minorEastAsia" w:hAnsiTheme="majorHAnsi"/>
-        </w:rPr>
-        <w:t xml:space="preserve">: </w:t>
+        <w:t xml:space="preserve">Case 2: </w:t>
       </w:r>
       <m:oMath>
         <m:r>
@@ -14140,26 +13929,14 @@
           <w:rPr>
             <w:rFonts w:ascii="Cambria Math" w:eastAsiaTheme="minorEastAsia" w:hAnsi="Cambria Math"/>
           </w:rPr>
-          <m:t>≤</m:t>
-        </m:r>
-        <m:r>
-          <w:rPr>
-            <w:rFonts w:ascii="Cambria Math" w:eastAsiaTheme="minorEastAsia" w:hAnsi="Cambria Math"/>
-          </w:rPr>
-          <m:t>0</m:t>
+          <m:t>≤0</m:t>
         </m:r>
       </m:oMath>
       <w:r>
         <w:rPr>
           <w:rFonts w:asciiTheme="majorHAnsi" w:eastAsiaTheme="minorEastAsia" w:hAnsiTheme="majorHAnsi"/>
         </w:rPr>
-        <w:t xml:space="preserve"> for when points are correctly classified</w:t>
-      </w:r>
-      <w:r>
-        <w:rPr>
-          <w:rFonts w:asciiTheme="majorHAnsi" w:eastAsiaTheme="minorEastAsia" w:hAnsiTheme="majorHAnsi"/>
-        </w:rPr>
-        <w:t xml:space="preserve"> but within the margin</w:t>
+        <w:t xml:space="preserve"> for when points are correctly classified but within the margin</w:t>
       </w:r>
     </w:p>
     <w:p>
@@ -14173,19 +13950,7 @@
         <w:rPr>
           <w:rFonts w:asciiTheme="majorHAnsi" w:eastAsiaTheme="minorEastAsia" w:hAnsiTheme="majorHAnsi"/>
         </w:rPr>
-        <w:t xml:space="preserve">Case </w:t>
-      </w:r>
-      <w:r>
-        <w:rPr>
-          <w:rFonts w:asciiTheme="majorHAnsi" w:eastAsiaTheme="minorEastAsia" w:hAnsiTheme="majorHAnsi"/>
-        </w:rPr>
-        <w:t>3</w:t>
-      </w:r>
-      <w:r>
-        <w:rPr>
-          <w:rFonts w:asciiTheme="majorHAnsi" w:eastAsiaTheme="minorEastAsia" w:hAnsiTheme="majorHAnsi"/>
-        </w:rPr>
-        <w:t xml:space="preserve">: </w:t>
+        <w:t xml:space="preserve">Case 3: </w:t>
       </w:r>
       <m:oMath>
         <m:sSub>
@@ -14225,13 +13990,7 @@
         <w:rPr>
           <w:rFonts w:asciiTheme="majorHAnsi" w:eastAsiaTheme="minorEastAsia" w:hAnsiTheme="majorHAnsi"/>
         </w:rPr>
-        <w:t xml:space="preserve"> for when points are </w:t>
-      </w:r>
-      <w:r>
-        <w:rPr>
-          <w:rFonts w:asciiTheme="majorHAnsi" w:eastAsiaTheme="minorEastAsia" w:hAnsiTheme="majorHAnsi"/>
-        </w:rPr>
-        <w:t>on the wrong side of decision boundary</w:t>
+        <w:t xml:space="preserve"> for when points are on the wrong side of decision boundary</w:t>
       </w:r>
     </w:p>
     <w:p>
@@ -14392,13 +14151,7 @@
             <w:rPr>
               <w:rFonts w:ascii="Cambria Math" w:eastAsiaTheme="minorEastAsia" w:hAnsi="Cambria Math"/>
             </w:rPr>
-            <m:t>0</m:t>
-          </m:r>
-          <m:r>
-            <w:rPr>
-              <w:rFonts w:ascii="Cambria Math" w:eastAsiaTheme="minorEastAsia" w:hAnsi="Cambria Math"/>
-            </w:rPr>
-            <m:t>≤</m:t>
+            <m:t>0≤</m:t>
           </m:r>
           <m:sSub>
             <m:sSubPr>
@@ -14431,13 +14184,7 @@
             <w:rPr>
               <w:rFonts w:ascii="Cambria Math" w:eastAsiaTheme="minorEastAsia" w:hAnsi="Cambria Math"/>
             </w:rPr>
-            <m:t>≤C</m:t>
-          </m:r>
-          <m:r>
-            <w:rPr>
-              <w:rFonts w:ascii="Cambria Math" w:eastAsiaTheme="minorEastAsia" w:hAnsi="Cambria Math"/>
-            </w:rPr>
-            <m:t>,    i=1,2,…N</m:t>
+            <m:t>≤C,    i=1,2,…N</m:t>
           </m:r>
         </m:oMath>
       </m:oMathPara>
@@ -14474,21 +14221,7 @@
         <w:rPr>
           <w:rFonts w:asciiTheme="majorHAnsi" w:eastAsiaTheme="minorEastAsia" w:hAnsiTheme="majorHAnsi"/>
         </w:rPr>
-        <w:t xml:space="preserve"> the dual </w:t>
-      </w:r>
-      <w:proofErr w:type="spellStart"/>
-      <w:r>
-        <w:rPr>
-          <w:rFonts w:asciiTheme="majorHAnsi" w:eastAsiaTheme="minorEastAsia" w:hAnsiTheme="majorHAnsi"/>
-        </w:rPr>
-        <w:t>Lagrangian</w:t>
-      </w:r>
-      <w:proofErr w:type="spellEnd"/>
-      <w:r>
-        <w:rPr>
-          <w:rFonts w:asciiTheme="majorHAnsi" w:eastAsiaTheme="minorEastAsia" w:hAnsiTheme="majorHAnsi"/>
-        </w:rPr>
-        <w:t>:</w:t>
+        <w:t xml:space="preserve"> the dual Lagrangian:</w:t>
       </w:r>
     </w:p>
     <w:p>
@@ -15157,13 +14890,7 @@
                     <w:rPr>
                       <w:rFonts w:ascii="Cambria Math" w:hAnsi="Cambria Math"/>
                     </w:rPr>
-                    <m:t>1</m:t>
-                  </m:r>
-                  <m:r>
-                    <w:rPr>
-                      <w:rFonts w:ascii="Cambria Math" w:hAnsi="Cambria Math"/>
-                    </w:rPr>
-                    <m:t>-</m:t>
+                    <m:t>1-</m:t>
                   </m:r>
                   <m:sSub>
                     <m:sSubPr>
@@ -17090,13 +16817,7 @@
             <w:rPr>
               <w:rFonts w:ascii="Cambria Math" w:hAnsi="Cambria Math"/>
             </w:rPr>
-            <m:t>-</m:t>
-          </m:r>
-          <m:r>
-            <w:rPr>
-              <w:rFonts w:ascii="Cambria Math" w:hAnsi="Cambria Math"/>
-            </w:rPr>
-            <m:t>C</m:t>
+            <m:t>-C</m:t>
           </m:r>
           <m:nary>
             <m:naryPr>
@@ -17542,25 +17263,7 @@
                     <w:rPr>
                       <w:rFonts w:ascii="Cambria Math" w:hAnsi="Cambria Math"/>
                     </w:rPr>
-                    <m:t>0≤</m:t>
-                  </m:r>
-                  <m:r>
-                    <m:rPr>
-                      <m:sty m:val="bi"/>
-                    </m:rPr>
-                    <w:rPr>
-                      <w:rFonts w:ascii="Cambria Math" w:hAnsi="Cambria Math"/>
-                    </w:rPr>
-                    <m:t>λ</m:t>
-                  </m:r>
-                  <m:r>
-                    <m:rPr>
-                      <m:sty m:val="bi"/>
-                    </m:rPr>
-                    <w:rPr>
-                      <w:rFonts w:ascii="Cambria Math" w:hAnsi="Cambria Math"/>
-                    </w:rPr>
-                    <m:t>≤C</m:t>
+                    <m:t>0≤λ≤C</m:t>
                   </m:r>
                   <m:ctrlPr>
                     <w:rPr>
@@ -18447,16 +18150,8 @@
         <w:rPr>
           <w:rFonts w:asciiTheme="majorHAnsi" w:eastAsiaTheme="minorEastAsia" w:hAnsiTheme="majorHAnsi"/>
         </w:rPr>
-        <w:t xml:space="preserve"> requires some more work. It is defined solely by the support vectors </w:t>
+        <w:t xml:space="preserve"> requires some more work. It is defined solely by the support vectors when </w:t>
       </w:r>
-      <w:proofErr w:type="gramStart"/>
-      <w:r>
-        <w:rPr>
-          <w:rFonts w:asciiTheme="majorHAnsi" w:eastAsiaTheme="minorEastAsia" w:hAnsiTheme="majorHAnsi"/>
-        </w:rPr>
-        <w:t xml:space="preserve">when </w:t>
-      </w:r>
-      <w:proofErr w:type="gramEnd"/>
       <m:oMath>
         <m:sSub>
           <m:sSubPr>
@@ -18488,13 +18183,7 @@
           <w:rPr>
             <w:rFonts w:ascii="Cambria Math" w:eastAsiaTheme="minorEastAsia" w:hAnsi="Cambria Math"/>
           </w:rPr>
-          <m:t>&gt;</m:t>
-        </m:r>
-        <m:r>
-          <w:rPr>
-            <w:rFonts w:ascii="Cambria Math" w:eastAsiaTheme="minorEastAsia" w:hAnsi="Cambria Math"/>
-          </w:rPr>
-          <m:t>0</m:t>
+          <m:t>&gt;0</m:t>
         </m:r>
       </m:oMath>
       <w:r>
@@ -18689,13 +18378,7 @@
             <w:rPr>
               <w:rFonts w:ascii="Cambria Math" w:hAnsi="Cambria Math"/>
             </w:rPr>
-            <m:t>=0</m:t>
-          </m:r>
-          <m:r>
-            <w:rPr>
-              <w:rFonts w:ascii="Cambria Math" w:hAnsi="Cambria Math"/>
-            </w:rPr>
-            <m:t>⟹</m:t>
+            <m:t>=0⟹</m:t>
           </m:r>
           <m:sSub>
             <m:sSubPr>
@@ -18911,16 +18594,8 @@
         <w:rPr>
           <w:rFonts w:asciiTheme="majorHAnsi" w:eastAsiaTheme="minorEastAsia" w:hAnsiTheme="majorHAnsi"/>
         </w:rPr>
-        <w:t xml:space="preserve"> this implies </w:t>
+        <w:t xml:space="preserve"> this implies that </w:t>
       </w:r>
-      <w:proofErr w:type="gramStart"/>
-      <w:r>
-        <w:rPr>
-          <w:rFonts w:asciiTheme="majorHAnsi" w:eastAsiaTheme="minorEastAsia" w:hAnsiTheme="majorHAnsi"/>
-        </w:rPr>
-        <w:t xml:space="preserve">that </w:t>
-      </w:r>
-      <w:proofErr w:type="gramEnd"/>
       <m:oMath>
         <m:sSub>
           <m:sSubPr>
@@ -18986,13 +18661,7 @@
           <w:rPr>
             <w:rFonts w:ascii="Cambria Math" w:eastAsiaTheme="minorEastAsia" w:hAnsi="Cambria Math"/>
           </w:rPr>
-          <m:t>&gt;</m:t>
-        </m:r>
-        <m:r>
-          <w:rPr>
-            <w:rFonts w:ascii="Cambria Math" w:eastAsiaTheme="minorEastAsia" w:hAnsi="Cambria Math"/>
-          </w:rPr>
-          <m:t>0</m:t>
+          <m:t>&gt;0</m:t>
         </m:r>
       </m:oMath>
       <w:r>
@@ -19065,16 +18734,8 @@
         <w:rPr>
           <w:rFonts w:asciiTheme="majorHAnsi" w:eastAsiaTheme="minorEastAsia" w:hAnsiTheme="majorHAnsi"/>
         </w:rPr>
-        <w:t xml:space="preserve"> we get </w:t>
+        <w:t xml:space="preserve"> we get that </w:t>
       </w:r>
-      <w:proofErr w:type="gramStart"/>
-      <w:r>
-        <w:rPr>
-          <w:rFonts w:asciiTheme="majorHAnsi" w:eastAsiaTheme="minorEastAsia" w:hAnsiTheme="majorHAnsi"/>
-        </w:rPr>
-        <w:t xml:space="preserve">that </w:t>
-      </w:r>
-      <w:proofErr w:type="gramEnd"/>
       <m:oMath>
         <m:sSub>
           <m:sSubPr>
@@ -19160,13 +18821,7 @@
           <w:rPr>
             <w:rFonts w:ascii="Cambria Math" w:eastAsiaTheme="minorEastAsia" w:hAnsi="Cambria Math"/>
           </w:rPr>
-          <m:t>=</m:t>
-        </m:r>
-        <m:r>
-          <w:rPr>
-            <w:rFonts w:ascii="Cambria Math" w:eastAsiaTheme="minorEastAsia" w:hAnsi="Cambria Math"/>
-          </w:rPr>
-          <m:t>C</m:t>
+          <m:t>=C</m:t>
         </m:r>
       </m:oMath>
       <w:r>
@@ -19179,16 +18834,8 @@
         <w:rPr>
           <w:rFonts w:asciiTheme="majorHAnsi" w:eastAsiaTheme="minorEastAsia" w:hAnsiTheme="majorHAnsi"/>
         </w:rPr>
-        <w:t xml:space="preserve">this implies </w:t>
+        <w:t xml:space="preserve">this implies that </w:t>
       </w:r>
-      <w:proofErr w:type="gramStart"/>
-      <w:r>
-        <w:rPr>
-          <w:rFonts w:asciiTheme="majorHAnsi" w:eastAsiaTheme="minorEastAsia" w:hAnsiTheme="majorHAnsi"/>
-        </w:rPr>
-        <w:t xml:space="preserve">that </w:t>
-      </w:r>
-      <w:proofErr w:type="gramEnd"/>
       <m:oMath>
         <m:sSub>
           <m:sSubPr>
@@ -19254,13 +18901,7 @@
           <w:rPr>
             <w:rFonts w:ascii="Cambria Math" w:eastAsiaTheme="minorEastAsia" w:hAnsi="Cambria Math"/>
           </w:rPr>
-          <m:t>=</m:t>
-        </m:r>
-        <m:r>
-          <w:rPr>
-            <w:rFonts w:ascii="Cambria Math" w:eastAsiaTheme="minorEastAsia" w:hAnsi="Cambria Math"/>
-          </w:rPr>
-          <m:t>0</m:t>
+          <m:t>=0</m:t>
         </m:r>
       </m:oMath>
       <w:r>
@@ -19290,13 +18931,7 @@
               <w:rPr>
                 <w:rFonts w:ascii="Cambria Math" w:eastAsiaTheme="minorEastAsia" w:hAnsi="Cambria Math"/>
               </w:rPr>
-              <m:t>0&lt;</m:t>
-            </m:r>
-            <m:r>
-              <w:rPr>
-                <w:rFonts w:ascii="Cambria Math" w:eastAsiaTheme="minorEastAsia" w:hAnsi="Cambria Math"/>
-              </w:rPr>
-              <m:t>ξ</m:t>
+              <m:t>0&lt;ξ</m:t>
             </m:r>
           </m:e>
           <m:sub>
@@ -19352,13 +18987,7 @@
           <w:rPr>
             <w:rFonts w:ascii="Cambria Math" w:eastAsiaTheme="minorEastAsia" w:hAnsi="Cambria Math"/>
           </w:rPr>
-          <m:t>&gt;</m:t>
-        </m:r>
-        <m:r>
-          <w:rPr>
-            <w:rFonts w:ascii="Cambria Math" w:eastAsiaTheme="minorEastAsia" w:hAnsi="Cambria Math"/>
-          </w:rPr>
-          <m:t>1</m:t>
+          <m:t>&gt;1</m:t>
         </m:r>
       </m:oMath>
       <w:r>
@@ -19385,7 +19014,19 @@
         <w:rPr>
           <w:rFonts w:asciiTheme="majorHAnsi" w:eastAsiaTheme="minorEastAsia" w:hAnsiTheme="majorHAnsi"/>
         </w:rPr>
-        <w:t xml:space="preserve">For support vectors </w:t>
+        <w:t>For support vectors</w:t>
+      </w:r>
+      <w:r>
+        <w:rPr>
+          <w:rFonts w:asciiTheme="majorHAnsi" w:eastAsiaTheme="minorEastAsia" w:hAnsiTheme="majorHAnsi"/>
+        </w:rPr>
+        <w:t xml:space="preserve"> obeying the following condition</w:t>
+      </w:r>
+      <w:r>
+        <w:rPr>
+          <w:rFonts w:asciiTheme="majorHAnsi" w:eastAsiaTheme="minorEastAsia" w:hAnsiTheme="majorHAnsi"/>
+        </w:rPr>
+        <w:t xml:space="preserve"> </w:t>
       </w:r>
       <m:oMath>
         <m:sSub>
@@ -19442,19 +19083,7 @@
               <w:rPr>
                 <w:rFonts w:ascii="Cambria Math" w:eastAsiaTheme="minorEastAsia" w:hAnsi="Cambria Math"/>
               </w:rPr>
-              <m:t>i:</m:t>
-            </m:r>
-            <m:r>
-              <w:rPr>
-                <w:rFonts w:ascii="Cambria Math" w:eastAsiaTheme="minorEastAsia" w:hAnsi="Cambria Math"/>
-              </w:rPr>
-              <m:t>0</m:t>
-            </m:r>
-            <m:r>
-              <w:rPr>
-                <w:rFonts w:ascii="Cambria Math" w:eastAsiaTheme="minorEastAsia" w:hAnsi="Cambria Math"/>
-              </w:rPr>
-              <m:t>&lt;</m:t>
+              <m:t>i:0&lt;</m:t>
             </m:r>
             <m:sSub>
               <m:sSubPr>
@@ -19487,13 +19116,7 @@
               <w:rPr>
                 <w:rFonts w:ascii="Cambria Math" w:eastAsiaTheme="minorEastAsia" w:hAnsi="Cambria Math"/>
               </w:rPr>
-              <m:t>&lt;</m:t>
-            </m:r>
-            <m:r>
-              <w:rPr>
-                <w:rFonts w:ascii="Cambria Math" w:eastAsiaTheme="minorEastAsia" w:hAnsi="Cambria Math"/>
-              </w:rPr>
-              <m:t>C</m:t>
+              <m:t>&lt;C</m:t>
             </m:r>
           </m:e>
         </m:d>
@@ -20089,15 +19712,7 @@
         <w:rPr>
           <w:rFonts w:asciiTheme="majorHAnsi" w:eastAsiaTheme="minorEastAsia" w:hAnsiTheme="majorHAnsi"/>
         </w:rPr>
-        <w:t>Same as in se</w:t>
-      </w:r>
-      <w:bookmarkStart w:id="0" w:name="_GoBack"/>
-      <w:bookmarkEnd w:id="0"/>
-      <w:r>
-        <w:rPr>
-          <w:rFonts w:asciiTheme="majorHAnsi" w:eastAsiaTheme="minorEastAsia" w:hAnsiTheme="majorHAnsi"/>
-        </w:rPr>
-        <w:t>parable case.</w:t>
+        <w:t>Same as in separable case.</w:t>
       </w:r>
     </w:p>
     <w:p>
@@ -20120,13 +19735,474 @@
         <w:rPr>
           <w:rFonts w:asciiTheme="majorHAnsi" w:hAnsiTheme="majorHAnsi"/>
         </w:rPr>
-        <w:t>….</w:t>
+        <w:t>The cost function with a hinge loss is convex but not differentiable at every point:</w:t>
       </w:r>
     </w:p>
     <w:p>
       <w:pPr>
         <w:bidi w:val="0"/>
         <w:rPr>
+          <w:rFonts w:asciiTheme="majorHAnsi" w:eastAsiaTheme="minorEastAsia" w:hAnsiTheme="majorHAnsi"/>
+        </w:rPr>
+      </w:pPr>
+      <m:oMathPara>
+        <m:oMath>
+          <m:r>
+            <w:rPr>
+              <w:rFonts w:ascii="Cambria Math" w:eastAsiaTheme="minorEastAsia" w:hAnsi="Cambria Math"/>
+            </w:rPr>
+            <m:t>c</m:t>
+          </m:r>
+          <m:d>
+            <m:dPr>
+              <m:ctrlPr>
+                <w:rPr>
+                  <w:rFonts w:ascii="Cambria Math" w:eastAsiaTheme="minorEastAsia" w:hAnsi="Cambria Math"/>
+                  <w:i/>
+                </w:rPr>
+              </m:ctrlPr>
+            </m:dPr>
+            <m:e>
+              <m:r>
+                <m:rPr>
+                  <m:sty m:val="bi"/>
+                </m:rPr>
+                <w:rPr>
+                  <w:rFonts w:ascii="Cambria Math" w:eastAsiaTheme="minorEastAsia" w:hAnsi="Cambria Math"/>
+                </w:rPr>
+                <m:t>w</m:t>
+              </m:r>
+              <m:r>
+                <w:rPr>
+                  <w:rFonts w:ascii="Cambria Math" w:eastAsiaTheme="minorEastAsia" w:hAnsi="Cambria Math"/>
+                </w:rPr>
+                <m:t>,</m:t>
+              </m:r>
+              <m:sSub>
+                <m:sSubPr>
+                  <m:ctrlPr>
+                    <w:rPr>
+                      <w:rFonts w:ascii="Cambria Math" w:eastAsiaTheme="minorEastAsia" w:hAnsi="Cambria Math"/>
+                      <w:i/>
+                    </w:rPr>
+                  </m:ctrlPr>
+                </m:sSubPr>
+                <m:e>
+                  <m:r>
+                    <w:rPr>
+                      <w:rFonts w:ascii="Cambria Math" w:eastAsiaTheme="minorEastAsia" w:hAnsi="Cambria Math"/>
+                    </w:rPr>
+                    <m:t>w</m:t>
+                  </m:r>
+                </m:e>
+                <m:sub>
+                  <m:r>
+                    <w:rPr>
+                      <w:rFonts w:ascii="Cambria Math" w:eastAsiaTheme="minorEastAsia" w:hAnsi="Cambria Math"/>
+                    </w:rPr>
+                    <m:t>0</m:t>
+                  </m:r>
+                </m:sub>
+              </m:sSub>
+            </m:e>
+          </m:d>
+          <m:r>
+            <w:rPr>
+              <w:rFonts w:ascii="Cambria Math" w:eastAsiaTheme="minorEastAsia" w:hAnsi="Cambria Math"/>
+            </w:rPr>
+            <m:t>=</m:t>
+          </m:r>
+          <m:func>
+            <m:funcPr>
+              <m:ctrlPr>
+                <w:rPr>
+                  <w:rFonts w:ascii="Cambria Math" w:eastAsiaTheme="minorEastAsia" w:hAnsi="Cambria Math"/>
+                  <w:i/>
+                </w:rPr>
+              </m:ctrlPr>
+            </m:funcPr>
+            <m:fName>
+              <m:limLow>
+                <m:limLowPr>
+                  <m:ctrlPr>
+                    <w:rPr>
+                      <w:rFonts w:ascii="Cambria Math" w:eastAsiaTheme="minorEastAsia" w:hAnsi="Cambria Math"/>
+                      <w:i/>
+                    </w:rPr>
+                  </m:ctrlPr>
+                </m:limLowPr>
+                <m:e>
+                  <m:r>
+                    <m:rPr>
+                      <m:sty m:val="p"/>
+                    </m:rPr>
+                    <w:rPr>
+                      <w:rFonts w:ascii="Cambria Math" w:eastAsiaTheme="minorEastAsia" w:hAnsi="Cambria Math"/>
+                    </w:rPr>
+                    <m:t>min</m:t>
+                  </m:r>
+                  <m:ctrlPr>
+                    <w:rPr>
+                      <w:rFonts w:ascii="Cambria Math" w:eastAsiaTheme="minorEastAsia" w:hAnsi="Cambria Math"/>
+                    </w:rPr>
+                  </m:ctrlPr>
+                </m:e>
+                <m:lim>
+                  <m:r>
+                    <m:rPr>
+                      <m:sty m:val="bi"/>
+                    </m:rPr>
+                    <w:rPr>
+                      <w:rFonts w:ascii="Cambria Math" w:eastAsiaTheme="minorEastAsia" w:hAnsi="Cambria Math"/>
+                    </w:rPr>
+                    <m:t xml:space="preserve">w, </m:t>
+                  </m:r>
+                  <m:sSub>
+                    <m:sSubPr>
+                      <m:ctrlPr>
+                        <w:rPr>
+                          <w:rFonts w:ascii="Cambria Math" w:eastAsiaTheme="minorEastAsia" w:hAnsi="Cambria Math"/>
+                          <w:i/>
+                        </w:rPr>
+                      </m:ctrlPr>
+                    </m:sSubPr>
+                    <m:e>
+                      <m:r>
+                        <w:rPr>
+                          <w:rFonts w:ascii="Cambria Math" w:eastAsiaTheme="minorEastAsia" w:hAnsi="Cambria Math"/>
+                        </w:rPr>
+                        <m:t>w</m:t>
+                      </m:r>
+                    </m:e>
+                    <m:sub>
+                      <m:r>
+                        <w:rPr>
+                          <w:rFonts w:ascii="Cambria Math" w:eastAsiaTheme="minorEastAsia" w:hAnsi="Cambria Math"/>
+                        </w:rPr>
+                        <m:t>0</m:t>
+                      </m:r>
+                    </m:sub>
+                  </m:sSub>
+                  <m:ctrlPr>
+                    <w:rPr>
+                      <w:rFonts w:ascii="Cambria Math" w:eastAsiaTheme="minorEastAsia" w:hAnsi="Cambria Math"/>
+                    </w:rPr>
+                  </m:ctrlPr>
+                </m:lim>
+              </m:limLow>
+            </m:fName>
+            <m:e>
+              <m:f>
+                <m:fPr>
+                  <m:ctrlPr>
+                    <w:rPr>
+                      <w:rFonts w:ascii="Cambria Math" w:eastAsiaTheme="minorEastAsia" w:hAnsi="Cambria Math"/>
+                      <w:i/>
+                    </w:rPr>
+                  </m:ctrlPr>
+                </m:fPr>
+                <m:num>
+                  <m:r>
+                    <w:rPr>
+                      <w:rFonts w:ascii="Cambria Math" w:eastAsiaTheme="minorEastAsia" w:hAnsi="Cambria Math"/>
+                    </w:rPr>
+                    <m:t>λ</m:t>
+                  </m:r>
+                </m:num>
+                <m:den>
+                  <m:r>
+                    <w:rPr>
+                      <w:rFonts w:ascii="Cambria Math" w:eastAsiaTheme="minorEastAsia" w:hAnsi="Cambria Math"/>
+                    </w:rPr>
+                    <m:t>2</m:t>
+                  </m:r>
+                </m:den>
+              </m:f>
+              <m:sSup>
+                <m:sSupPr>
+                  <m:ctrlPr>
+                    <w:rPr>
+                      <w:rFonts w:ascii="Cambria Math" w:eastAsiaTheme="minorEastAsia" w:hAnsi="Cambria Math"/>
+                      <w:i/>
+                    </w:rPr>
+                  </m:ctrlPr>
+                </m:sSupPr>
+                <m:e>
+                  <m:d>
+                    <m:dPr>
+                      <m:begChr m:val="‖"/>
+                      <m:endChr m:val="‖"/>
+                      <m:ctrlPr>
+                        <w:rPr>
+                          <w:rFonts w:ascii="Cambria Math" w:hAnsi="Cambria Math"/>
+                          <w:i/>
+                        </w:rPr>
+                      </m:ctrlPr>
+                    </m:dPr>
+                    <m:e>
+                      <m:r>
+                        <m:rPr>
+                          <m:sty m:val="bi"/>
+                        </m:rPr>
+                        <w:rPr>
+                          <w:rFonts w:ascii="Cambria Math" w:hAnsi="Cambria Math"/>
+                        </w:rPr>
+                        <m:t>w</m:t>
+                      </m:r>
+                    </m:e>
+                  </m:d>
+                </m:e>
+                <m:sup>
+                  <m:r>
+                    <w:rPr>
+                      <w:rFonts w:ascii="Cambria Math" w:eastAsiaTheme="minorEastAsia" w:hAnsi="Cambria Math"/>
+                    </w:rPr>
+                    <m:t>2</m:t>
+                  </m:r>
+                </m:sup>
+              </m:sSup>
+              <m:r>
+                <w:rPr>
+                  <w:rFonts w:ascii="Cambria Math" w:eastAsiaTheme="minorEastAsia" w:hAnsi="Cambria Math"/>
+                </w:rPr>
+                <m:t>+</m:t>
+              </m:r>
+              <m:f>
+                <m:fPr>
+                  <m:ctrlPr>
+                    <w:rPr>
+                      <w:rFonts w:ascii="Cambria Math" w:eastAsiaTheme="minorEastAsia" w:hAnsi="Cambria Math"/>
+                      <w:i/>
+                    </w:rPr>
+                  </m:ctrlPr>
+                </m:fPr>
+                <m:num>
+                  <m:r>
+                    <w:rPr>
+                      <w:rFonts w:ascii="Cambria Math" w:eastAsiaTheme="minorEastAsia" w:hAnsi="Cambria Math"/>
+                    </w:rPr>
+                    <m:t>1</m:t>
+                  </m:r>
+                </m:num>
+                <m:den>
+                  <m:r>
+                    <w:rPr>
+                      <w:rFonts w:ascii="Cambria Math" w:eastAsiaTheme="minorEastAsia" w:hAnsi="Cambria Math"/>
+                    </w:rPr>
+                    <m:t>N</m:t>
+                  </m:r>
+                </m:den>
+              </m:f>
+              <m:nary>
+                <m:naryPr>
+                  <m:chr m:val="∑"/>
+                  <m:limLoc m:val="undOvr"/>
+                  <m:ctrlPr>
+                    <w:rPr>
+                      <w:rFonts w:ascii="Cambria Math" w:eastAsiaTheme="minorEastAsia" w:hAnsi="Cambria Math"/>
+                      <w:i/>
+                    </w:rPr>
+                  </m:ctrlPr>
+                </m:naryPr>
+                <m:sub>
+                  <m:r>
+                    <w:rPr>
+                      <w:rFonts w:ascii="Cambria Math" w:eastAsiaTheme="minorEastAsia" w:hAnsi="Cambria Math"/>
+                    </w:rPr>
+                    <m:t>i=1</m:t>
+                  </m:r>
+                </m:sub>
+                <m:sup>
+                  <m:r>
+                    <w:rPr>
+                      <w:rFonts w:ascii="Cambria Math" w:eastAsiaTheme="minorEastAsia" w:hAnsi="Cambria Math"/>
+                    </w:rPr>
+                    <m:t>N</m:t>
+                  </m:r>
+                </m:sup>
+                <m:e>
+                  <m:func>
+                    <m:funcPr>
+                      <m:ctrlPr>
+                        <w:rPr>
+                          <w:rFonts w:ascii="Cambria Math" w:eastAsiaTheme="minorEastAsia" w:hAnsi="Cambria Math"/>
+                          <w:i/>
+                        </w:rPr>
+                      </m:ctrlPr>
+                    </m:funcPr>
+                    <m:fName>
+                      <m:r>
+                        <m:rPr>
+                          <m:sty m:val="p"/>
+                        </m:rPr>
+                        <w:rPr>
+                          <w:rFonts w:ascii="Cambria Math" w:eastAsiaTheme="minorEastAsia" w:hAnsi="Cambria Math"/>
+                        </w:rPr>
+                        <m:t>max</m:t>
+                      </m:r>
+                    </m:fName>
+                    <m:e>
+                      <m:d>
+                        <m:dPr>
+                          <m:begChr m:val="{"/>
+                          <m:endChr m:val="}"/>
+                          <m:ctrlPr>
+                            <w:rPr>
+                              <w:rFonts w:ascii="Cambria Math" w:eastAsiaTheme="minorEastAsia" w:hAnsi="Cambria Math"/>
+                              <w:i/>
+                            </w:rPr>
+                          </m:ctrlPr>
+                        </m:dPr>
+                        <m:e>
+                          <m:r>
+                            <w:rPr>
+                              <w:rFonts w:ascii="Cambria Math" w:eastAsiaTheme="minorEastAsia" w:hAnsi="Cambria Math"/>
+                            </w:rPr>
+                            <m:t>0,1-</m:t>
+                          </m:r>
+                          <m:sSub>
+                            <m:sSubPr>
+                              <m:ctrlPr>
+                                <w:rPr>
+                                  <w:rFonts w:ascii="Cambria Math" w:eastAsiaTheme="minorEastAsia" w:hAnsi="Cambria Math"/>
+                                  <w:i/>
+                                </w:rPr>
+                              </m:ctrlPr>
+                            </m:sSubPr>
+                            <m:e>
+                              <m:r>
+                                <w:rPr>
+                                  <w:rFonts w:ascii="Cambria Math" w:eastAsiaTheme="minorEastAsia" w:hAnsi="Cambria Math"/>
+                                </w:rPr>
+                                <m:t>y</m:t>
+                              </m:r>
+                            </m:e>
+                            <m:sub>
+                              <m:r>
+                                <w:rPr>
+                                  <w:rFonts w:ascii="Cambria Math" w:eastAsiaTheme="minorEastAsia" w:hAnsi="Cambria Math"/>
+                                </w:rPr>
+                                <m:t>i</m:t>
+                              </m:r>
+                            </m:sub>
+                          </m:sSub>
+                          <m:d>
+                            <m:dPr>
+                              <m:ctrlPr>
+                                <w:rPr>
+                                  <w:rFonts w:ascii="Cambria Math" w:hAnsi="Cambria Math"/>
+                                  <w:i/>
+                                </w:rPr>
+                              </m:ctrlPr>
+                            </m:dPr>
+                            <m:e>
+                              <m:sSup>
+                                <m:sSupPr>
+                                  <m:ctrlPr>
+                                    <w:rPr>
+                                      <w:rFonts w:ascii="Cambria Math" w:hAnsi="Cambria Math"/>
+                                      <w:i/>
+                                    </w:rPr>
+                                  </m:ctrlPr>
+                                </m:sSupPr>
+                                <m:e>
+                                  <m:r>
+                                    <m:rPr>
+                                      <m:sty m:val="bi"/>
+                                    </m:rPr>
+                                    <w:rPr>
+                                      <w:rFonts w:ascii="Cambria Math" w:hAnsi="Cambria Math"/>
+                                    </w:rPr>
+                                    <m:t>w</m:t>
+                                  </m:r>
+                                </m:e>
+                                <m:sup>
+                                  <m:r>
+                                    <w:rPr>
+                                      <w:rFonts w:ascii="Cambria Math" w:hAnsi="Cambria Math"/>
+                                    </w:rPr>
+                                    <m:t>T</m:t>
+                                  </m:r>
+                                </m:sup>
+                              </m:sSup>
+                              <m:sSub>
+                                <m:sSubPr>
+                                  <m:ctrlPr>
+                                    <w:rPr>
+                                      <w:rFonts w:ascii="Cambria Math" w:hAnsi="Cambria Math"/>
+                                      <w:i/>
+                                    </w:rPr>
+                                  </m:ctrlPr>
+                                </m:sSubPr>
+                                <m:e>
+                                  <m:r>
+                                    <m:rPr>
+                                      <m:sty m:val="bi"/>
+                                    </m:rPr>
+                                    <w:rPr>
+                                      <w:rFonts w:ascii="Cambria Math" w:hAnsi="Cambria Math"/>
+                                    </w:rPr>
+                                    <m:t>x</m:t>
+                                  </m:r>
+                                </m:e>
+                                <m:sub>
+                                  <m:r>
+                                    <w:rPr>
+                                      <w:rFonts w:ascii="Cambria Math" w:hAnsi="Cambria Math"/>
+                                    </w:rPr>
+                                    <m:t>i</m:t>
+                                  </m:r>
+                                </m:sub>
+                              </m:sSub>
+                              <m:r>
+                                <w:rPr>
+                                  <w:rFonts w:ascii="Cambria Math" w:hAnsi="Cambria Math"/>
+                                </w:rPr>
+                                <m:t>+</m:t>
+                              </m:r>
+                              <m:sSub>
+                                <m:sSubPr>
+                                  <m:ctrlPr>
+                                    <w:rPr>
+                                      <w:rFonts w:ascii="Cambria Math" w:hAnsi="Cambria Math"/>
+                                      <w:i/>
+                                    </w:rPr>
+                                  </m:ctrlPr>
+                                </m:sSubPr>
+                                <m:e>
+                                  <m:r>
+                                    <w:rPr>
+                                      <w:rFonts w:ascii="Cambria Math" w:hAnsi="Cambria Math"/>
+                                    </w:rPr>
+                                    <m:t>w</m:t>
+                                  </m:r>
+                                </m:e>
+                                <m:sub>
+                                  <m:r>
+                                    <w:rPr>
+                                      <w:rFonts w:ascii="Cambria Math" w:hAnsi="Cambria Math"/>
+                                    </w:rPr>
+                                    <m:t>0</m:t>
+                                  </m:r>
+                                </m:sub>
+                              </m:sSub>
+                            </m:e>
+                          </m:d>
+                        </m:e>
+                      </m:d>
+                    </m:e>
+                  </m:func>
+                </m:e>
+              </m:nary>
+            </m:e>
+          </m:func>
+        </m:oMath>
+      </m:oMathPara>
+    </w:p>
+    <w:p>
+      <w:pPr>
+        <w:bidi w:val="0"/>
+        <w:rPr>
           <w:rFonts w:asciiTheme="majorHAnsi" w:hAnsiTheme="majorHAnsi"/>
         </w:rPr>
       </w:pPr>
@@ -20134,8 +20210,1970 @@
         <w:rPr>
           <w:rFonts w:asciiTheme="majorHAnsi" w:hAnsiTheme="majorHAnsi"/>
         </w:rPr>
-        <w:t>Hinge loss</w:t>
+        <w:t>The above is the PEGASOS variant of the cost function</w:t>
       </w:r>
+    </w:p>
+    <w:p>
+      <w:pPr>
+        <w:bidi w:val="0"/>
+        <w:rPr>
+          <w:rFonts w:asciiTheme="majorHAnsi" w:hAnsiTheme="majorHAnsi"/>
+        </w:rPr>
+      </w:pPr>
+      <w:r>
+        <w:rPr>
+          <w:rFonts w:asciiTheme="majorHAnsi" w:hAnsiTheme="majorHAnsi"/>
+        </w:rPr>
+        <w:lastRenderedPageBreak/>
+        <w:t>The subgradient for this function is:</w:t>
+      </w:r>
+    </w:p>
+    <w:p>
+      <w:pPr>
+        <w:bidi w:val="0"/>
+        <w:rPr>
+          <w:rFonts w:asciiTheme="majorHAnsi" w:hAnsiTheme="majorHAnsi"/>
+        </w:rPr>
+      </w:pPr>
+      <w:r>
+        <w:rPr>
+          <w:rFonts w:asciiTheme="majorHAnsi" w:hAnsiTheme="majorHAnsi"/>
+        </w:rPr>
+        <w:t>Define the set of incorrect and within the margin samples:</w:t>
+      </w:r>
+    </w:p>
+    <w:p>
+      <w:pPr>
+        <w:bidi w:val="0"/>
+        <w:rPr>
+          <w:rFonts w:asciiTheme="majorHAnsi" w:hAnsiTheme="majorHAnsi"/>
+        </w:rPr>
+      </w:pPr>
+      <m:oMathPara>
+        <m:oMath>
+          <m:r>
+            <w:rPr>
+              <w:rFonts w:ascii="Cambria Math" w:hAnsi="Cambria Math"/>
+            </w:rPr>
+            <m:t>S=</m:t>
+          </m:r>
+          <m:d>
+            <m:dPr>
+              <m:begChr m:val="{"/>
+              <m:endChr m:val="}"/>
+              <m:ctrlPr>
+                <w:rPr>
+                  <w:rFonts w:ascii="Cambria Math" w:hAnsi="Cambria Math"/>
+                  <w:i/>
+                </w:rPr>
+              </m:ctrlPr>
+            </m:dPr>
+            <m:e>
+              <m:r>
+                <w:rPr>
+                  <w:rFonts w:ascii="Cambria Math" w:eastAsiaTheme="minorEastAsia" w:hAnsi="Cambria Math"/>
+                </w:rPr>
+                <m:t xml:space="preserve">i: </m:t>
+              </m:r>
+              <m:sSub>
+                <m:sSubPr>
+                  <m:ctrlPr>
+                    <w:rPr>
+                      <w:rFonts w:ascii="Cambria Math" w:eastAsiaTheme="minorEastAsia" w:hAnsi="Cambria Math"/>
+                      <w:i/>
+                    </w:rPr>
+                  </m:ctrlPr>
+                </m:sSubPr>
+                <m:e>
+                  <m:r>
+                    <w:rPr>
+                      <w:rFonts w:ascii="Cambria Math" w:eastAsiaTheme="minorEastAsia" w:hAnsi="Cambria Math"/>
+                    </w:rPr>
+                    <m:t>y</m:t>
+                  </m:r>
+                </m:e>
+                <m:sub>
+                  <m:r>
+                    <w:rPr>
+                      <w:rFonts w:ascii="Cambria Math" w:eastAsiaTheme="minorEastAsia" w:hAnsi="Cambria Math"/>
+                    </w:rPr>
+                    <m:t>i</m:t>
+                  </m:r>
+                </m:sub>
+              </m:sSub>
+              <m:d>
+                <m:dPr>
+                  <m:ctrlPr>
+                    <w:rPr>
+                      <w:rFonts w:ascii="Cambria Math" w:hAnsi="Cambria Math"/>
+                      <w:i/>
+                    </w:rPr>
+                  </m:ctrlPr>
+                </m:dPr>
+                <m:e>
+                  <m:sSup>
+                    <m:sSupPr>
+                      <m:ctrlPr>
+                        <w:rPr>
+                          <w:rFonts w:ascii="Cambria Math" w:hAnsi="Cambria Math"/>
+                          <w:i/>
+                        </w:rPr>
+                      </m:ctrlPr>
+                    </m:sSupPr>
+                    <m:e>
+                      <m:r>
+                        <m:rPr>
+                          <m:sty m:val="bi"/>
+                        </m:rPr>
+                        <w:rPr>
+                          <w:rFonts w:ascii="Cambria Math" w:hAnsi="Cambria Math"/>
+                        </w:rPr>
+                        <m:t>w</m:t>
+                      </m:r>
+                    </m:e>
+                    <m:sup>
+                      <m:r>
+                        <w:rPr>
+                          <w:rFonts w:ascii="Cambria Math" w:hAnsi="Cambria Math"/>
+                        </w:rPr>
+                        <m:t>T</m:t>
+                      </m:r>
+                    </m:sup>
+                  </m:sSup>
+                  <m:sSub>
+                    <m:sSubPr>
+                      <m:ctrlPr>
+                        <w:rPr>
+                          <w:rFonts w:ascii="Cambria Math" w:hAnsi="Cambria Math"/>
+                          <w:i/>
+                        </w:rPr>
+                      </m:ctrlPr>
+                    </m:sSubPr>
+                    <m:e>
+                      <m:r>
+                        <m:rPr>
+                          <m:sty m:val="bi"/>
+                        </m:rPr>
+                        <w:rPr>
+                          <w:rFonts w:ascii="Cambria Math" w:hAnsi="Cambria Math"/>
+                        </w:rPr>
+                        <m:t>x</m:t>
+                      </m:r>
+                    </m:e>
+                    <m:sub>
+                      <m:r>
+                        <w:rPr>
+                          <w:rFonts w:ascii="Cambria Math" w:hAnsi="Cambria Math"/>
+                        </w:rPr>
+                        <m:t>i</m:t>
+                      </m:r>
+                    </m:sub>
+                  </m:sSub>
+                  <m:r>
+                    <w:rPr>
+                      <w:rFonts w:ascii="Cambria Math" w:hAnsi="Cambria Math"/>
+                    </w:rPr>
+                    <m:t>+</m:t>
+                  </m:r>
+                  <m:sSub>
+                    <m:sSubPr>
+                      <m:ctrlPr>
+                        <w:rPr>
+                          <w:rFonts w:ascii="Cambria Math" w:hAnsi="Cambria Math"/>
+                          <w:i/>
+                        </w:rPr>
+                      </m:ctrlPr>
+                    </m:sSubPr>
+                    <m:e>
+                      <m:r>
+                        <w:rPr>
+                          <w:rFonts w:ascii="Cambria Math" w:hAnsi="Cambria Math"/>
+                        </w:rPr>
+                        <m:t>w</m:t>
+                      </m:r>
+                    </m:e>
+                    <m:sub>
+                      <m:r>
+                        <w:rPr>
+                          <w:rFonts w:ascii="Cambria Math" w:hAnsi="Cambria Math"/>
+                        </w:rPr>
+                        <m:t>0</m:t>
+                      </m:r>
+                    </m:sub>
+                  </m:sSub>
+                </m:e>
+              </m:d>
+              <m:r>
+                <w:rPr>
+                  <w:rFonts w:ascii="Cambria Math" w:eastAsiaTheme="minorEastAsia" w:hAnsi="Cambria Math"/>
+                </w:rPr>
+                <m:t>&lt;</m:t>
+              </m:r>
+              <m:r>
+                <w:rPr>
+                  <w:rFonts w:ascii="Cambria Math" w:eastAsiaTheme="minorEastAsia" w:hAnsi="Cambria Math"/>
+                </w:rPr>
+                <m:t>1</m:t>
+              </m:r>
+            </m:e>
+          </m:d>
+        </m:oMath>
+      </m:oMathPara>
+    </w:p>
+    <w:p>
+      <w:pPr>
+        <w:bidi w:val="0"/>
+        <w:rPr>
+          <w:rFonts w:asciiTheme="majorHAnsi" w:hAnsiTheme="majorHAnsi"/>
+        </w:rPr>
+      </w:pPr>
+      <m:oMathPara>
+        <m:oMath>
+          <m:f>
+            <m:fPr>
+              <m:ctrlPr>
+                <w:rPr>
+                  <w:rFonts w:ascii="Cambria Math" w:eastAsiaTheme="minorEastAsia" w:hAnsi="Cambria Math"/>
+                  <w:i/>
+                </w:rPr>
+              </m:ctrlPr>
+            </m:fPr>
+            <m:num>
+              <m:r>
+                <w:rPr>
+                  <w:rFonts w:ascii="Cambria Math" w:eastAsiaTheme="minorEastAsia" w:hAnsi="Cambria Math"/>
+                </w:rPr>
+                <m:t>∂</m:t>
+              </m:r>
+            </m:num>
+            <m:den>
+              <m:r>
+                <w:rPr>
+                  <w:rFonts w:ascii="Cambria Math" w:eastAsiaTheme="minorEastAsia" w:hAnsi="Cambria Math"/>
+                </w:rPr>
+                <m:t>∂</m:t>
+              </m:r>
+              <m:r>
+                <m:rPr>
+                  <m:sty m:val="bi"/>
+                </m:rPr>
+                <w:rPr>
+                  <w:rFonts w:ascii="Cambria Math" w:eastAsiaTheme="minorEastAsia" w:hAnsi="Cambria Math"/>
+                </w:rPr>
+                <m:t>w</m:t>
+              </m:r>
+            </m:den>
+          </m:f>
+          <m:r>
+            <w:rPr>
+              <w:rFonts w:ascii="Cambria Math" w:eastAsiaTheme="minorEastAsia" w:hAnsi="Cambria Math"/>
+            </w:rPr>
+            <m:t>c</m:t>
+          </m:r>
+          <m:d>
+            <m:dPr>
+              <m:ctrlPr>
+                <w:rPr>
+                  <w:rFonts w:ascii="Cambria Math" w:eastAsiaTheme="minorEastAsia" w:hAnsi="Cambria Math"/>
+                  <w:i/>
+                </w:rPr>
+              </m:ctrlPr>
+            </m:dPr>
+            <m:e>
+              <m:r>
+                <m:rPr>
+                  <m:sty m:val="bi"/>
+                </m:rPr>
+                <w:rPr>
+                  <w:rFonts w:ascii="Cambria Math" w:eastAsiaTheme="minorEastAsia" w:hAnsi="Cambria Math"/>
+                </w:rPr>
+                <m:t>w</m:t>
+              </m:r>
+              <m:r>
+                <w:rPr>
+                  <w:rFonts w:ascii="Cambria Math" w:eastAsiaTheme="minorEastAsia" w:hAnsi="Cambria Math"/>
+                </w:rPr>
+                <m:t>,</m:t>
+              </m:r>
+              <m:sSub>
+                <m:sSubPr>
+                  <m:ctrlPr>
+                    <w:rPr>
+                      <w:rFonts w:ascii="Cambria Math" w:eastAsiaTheme="minorEastAsia" w:hAnsi="Cambria Math"/>
+                      <w:i/>
+                    </w:rPr>
+                  </m:ctrlPr>
+                </m:sSubPr>
+                <m:e>
+                  <m:r>
+                    <w:rPr>
+                      <w:rFonts w:ascii="Cambria Math" w:eastAsiaTheme="minorEastAsia" w:hAnsi="Cambria Math"/>
+                    </w:rPr>
+                    <m:t>w</m:t>
+                  </m:r>
+                </m:e>
+                <m:sub>
+                  <m:r>
+                    <w:rPr>
+                      <w:rFonts w:ascii="Cambria Math" w:eastAsiaTheme="minorEastAsia" w:hAnsi="Cambria Math"/>
+                    </w:rPr>
+                    <m:t>0</m:t>
+                  </m:r>
+                </m:sub>
+              </m:sSub>
+            </m:e>
+          </m:d>
+          <m:r>
+            <w:rPr>
+              <w:rFonts w:ascii="Cambria Math" w:eastAsiaTheme="minorEastAsia" w:hAnsi="Cambria Math"/>
+            </w:rPr>
+            <m:t>=</m:t>
+          </m:r>
+          <m:r>
+            <w:rPr>
+              <w:rFonts w:ascii="Cambria Math" w:eastAsiaTheme="minorEastAsia" w:hAnsi="Cambria Math"/>
+            </w:rPr>
+            <m:t>λ</m:t>
+          </m:r>
+          <m:r>
+            <m:rPr>
+              <m:sty m:val="bi"/>
+            </m:rPr>
+            <w:rPr>
+              <w:rFonts w:ascii="Cambria Math" w:eastAsiaTheme="minorEastAsia" w:hAnsi="Cambria Math"/>
+            </w:rPr>
+            <m:t>w</m:t>
+          </m:r>
+          <m:r>
+            <w:rPr>
+              <w:rFonts w:ascii="Cambria Math" w:eastAsiaTheme="minorEastAsia" w:hAnsi="Cambria Math"/>
+            </w:rPr>
+            <m:t>-</m:t>
+          </m:r>
+          <m:f>
+            <m:fPr>
+              <m:ctrlPr>
+                <w:rPr>
+                  <w:rFonts w:ascii="Cambria Math" w:eastAsiaTheme="minorEastAsia" w:hAnsi="Cambria Math"/>
+                  <w:i/>
+                </w:rPr>
+              </m:ctrlPr>
+            </m:fPr>
+            <m:num>
+              <m:r>
+                <w:rPr>
+                  <w:rFonts w:ascii="Cambria Math" w:eastAsiaTheme="minorEastAsia" w:hAnsi="Cambria Math"/>
+                </w:rPr>
+                <m:t>1</m:t>
+              </m:r>
+            </m:num>
+            <m:den>
+              <m:r>
+                <w:rPr>
+                  <w:rFonts w:ascii="Cambria Math" w:eastAsiaTheme="minorEastAsia" w:hAnsi="Cambria Math"/>
+                </w:rPr>
+                <m:t>N</m:t>
+              </m:r>
+            </m:den>
+          </m:f>
+          <m:nary>
+            <m:naryPr>
+              <m:chr m:val="∑"/>
+              <m:limLoc m:val="undOvr"/>
+              <m:ctrlPr>
+                <w:rPr>
+                  <w:rFonts w:ascii="Cambria Math" w:eastAsiaTheme="minorEastAsia" w:hAnsi="Cambria Math"/>
+                  <w:i/>
+                </w:rPr>
+              </m:ctrlPr>
+            </m:naryPr>
+            <m:sub>
+              <m:r>
+                <w:rPr>
+                  <w:rFonts w:ascii="Cambria Math" w:eastAsiaTheme="minorEastAsia" w:hAnsi="Cambria Math"/>
+                </w:rPr>
+                <m:t>i∈</m:t>
+              </m:r>
+              <m:r>
+                <w:rPr>
+                  <w:rFonts w:ascii="Cambria Math" w:eastAsiaTheme="minorEastAsia" w:hAnsi="Cambria Math"/>
+                </w:rPr>
+                <m:t>S</m:t>
+              </m:r>
+            </m:sub>
+            <m:sup/>
+            <m:e>
+              <m:sSub>
+                <m:sSubPr>
+                  <m:ctrlPr>
+                    <w:rPr>
+                      <w:rFonts w:ascii="Cambria Math" w:eastAsiaTheme="minorEastAsia" w:hAnsi="Cambria Math"/>
+                      <w:i/>
+                    </w:rPr>
+                  </m:ctrlPr>
+                </m:sSubPr>
+                <m:e>
+                  <m:r>
+                    <w:rPr>
+                      <w:rFonts w:ascii="Cambria Math" w:eastAsiaTheme="minorEastAsia" w:hAnsi="Cambria Math"/>
+                    </w:rPr>
+                    <m:t>y</m:t>
+                  </m:r>
+                </m:e>
+                <m:sub>
+                  <m:r>
+                    <w:rPr>
+                      <w:rFonts w:ascii="Cambria Math" w:eastAsiaTheme="minorEastAsia" w:hAnsi="Cambria Math"/>
+                    </w:rPr>
+                    <m:t>i</m:t>
+                  </m:r>
+                </m:sub>
+              </m:sSub>
+              <m:sSub>
+                <m:sSubPr>
+                  <m:ctrlPr>
+                    <w:rPr>
+                      <w:rFonts w:ascii="Cambria Math" w:hAnsi="Cambria Math"/>
+                      <w:i/>
+                    </w:rPr>
+                  </m:ctrlPr>
+                </m:sSubPr>
+                <m:e>
+                  <m:r>
+                    <m:rPr>
+                      <m:sty m:val="bi"/>
+                    </m:rPr>
+                    <w:rPr>
+                      <w:rFonts w:ascii="Cambria Math" w:hAnsi="Cambria Math"/>
+                    </w:rPr>
+                    <m:t>x</m:t>
+                  </m:r>
+                </m:e>
+                <m:sub>
+                  <m:r>
+                    <w:rPr>
+                      <w:rFonts w:ascii="Cambria Math" w:hAnsi="Cambria Math"/>
+                    </w:rPr>
+                    <m:t>i</m:t>
+                  </m:r>
+                </m:sub>
+              </m:sSub>
+            </m:e>
+          </m:nary>
+        </m:oMath>
+      </m:oMathPara>
+    </w:p>
+    <w:p>
+      <w:pPr>
+        <w:bidi w:val="0"/>
+        <w:rPr>
+          <w:rFonts w:asciiTheme="majorHAnsi" w:hAnsiTheme="majorHAnsi"/>
+        </w:rPr>
+      </w:pPr>
+      <m:oMathPara>
+        <m:oMath>
+          <m:f>
+            <m:fPr>
+              <m:ctrlPr>
+                <w:rPr>
+                  <w:rFonts w:ascii="Cambria Math" w:eastAsiaTheme="minorEastAsia" w:hAnsi="Cambria Math"/>
+                  <w:i/>
+                </w:rPr>
+              </m:ctrlPr>
+            </m:fPr>
+            <m:num>
+              <m:r>
+                <w:rPr>
+                  <w:rFonts w:ascii="Cambria Math" w:eastAsiaTheme="minorEastAsia" w:hAnsi="Cambria Math"/>
+                </w:rPr>
+                <m:t>∂</m:t>
+              </m:r>
+            </m:num>
+            <m:den>
+              <m:r>
+                <w:rPr>
+                  <w:rFonts w:ascii="Cambria Math" w:eastAsiaTheme="minorEastAsia" w:hAnsi="Cambria Math"/>
+                </w:rPr>
+                <m:t>∂</m:t>
+              </m:r>
+              <m:sSub>
+                <m:sSubPr>
+                  <m:ctrlPr>
+                    <w:rPr>
+                      <w:rFonts w:ascii="Cambria Math" w:eastAsiaTheme="minorEastAsia" w:hAnsi="Cambria Math"/>
+                      <w:i/>
+                    </w:rPr>
+                  </m:ctrlPr>
+                </m:sSubPr>
+                <m:e>
+                  <m:r>
+                    <w:rPr>
+                      <w:rFonts w:ascii="Cambria Math" w:eastAsiaTheme="minorEastAsia" w:hAnsi="Cambria Math"/>
+                    </w:rPr>
+                    <m:t>w</m:t>
+                  </m:r>
+                </m:e>
+                <m:sub>
+                  <m:r>
+                    <w:rPr>
+                      <w:rFonts w:ascii="Cambria Math" w:eastAsiaTheme="minorEastAsia" w:hAnsi="Cambria Math"/>
+                    </w:rPr>
+                    <m:t>0</m:t>
+                  </m:r>
+                </m:sub>
+              </m:sSub>
+            </m:den>
+          </m:f>
+          <m:r>
+            <w:rPr>
+              <w:rFonts w:ascii="Cambria Math" w:eastAsiaTheme="minorEastAsia" w:hAnsi="Cambria Math"/>
+            </w:rPr>
+            <m:t>c</m:t>
+          </m:r>
+          <m:d>
+            <m:dPr>
+              <m:ctrlPr>
+                <w:rPr>
+                  <w:rFonts w:ascii="Cambria Math" w:eastAsiaTheme="minorEastAsia" w:hAnsi="Cambria Math"/>
+                  <w:i/>
+                </w:rPr>
+              </m:ctrlPr>
+            </m:dPr>
+            <m:e>
+              <m:r>
+                <m:rPr>
+                  <m:sty m:val="bi"/>
+                </m:rPr>
+                <w:rPr>
+                  <w:rFonts w:ascii="Cambria Math" w:eastAsiaTheme="minorEastAsia" w:hAnsi="Cambria Math"/>
+                </w:rPr>
+                <m:t>w</m:t>
+              </m:r>
+              <m:r>
+                <w:rPr>
+                  <w:rFonts w:ascii="Cambria Math" w:eastAsiaTheme="minorEastAsia" w:hAnsi="Cambria Math"/>
+                </w:rPr>
+                <m:t>,</m:t>
+              </m:r>
+              <m:sSub>
+                <m:sSubPr>
+                  <m:ctrlPr>
+                    <w:rPr>
+                      <w:rFonts w:ascii="Cambria Math" w:eastAsiaTheme="minorEastAsia" w:hAnsi="Cambria Math"/>
+                      <w:i/>
+                    </w:rPr>
+                  </m:ctrlPr>
+                </m:sSubPr>
+                <m:e>
+                  <m:r>
+                    <w:rPr>
+                      <w:rFonts w:ascii="Cambria Math" w:eastAsiaTheme="minorEastAsia" w:hAnsi="Cambria Math"/>
+                    </w:rPr>
+                    <m:t>w</m:t>
+                  </m:r>
+                </m:e>
+                <m:sub>
+                  <m:r>
+                    <w:rPr>
+                      <w:rFonts w:ascii="Cambria Math" w:eastAsiaTheme="minorEastAsia" w:hAnsi="Cambria Math"/>
+                    </w:rPr>
+                    <m:t>0</m:t>
+                  </m:r>
+                </m:sub>
+              </m:sSub>
+            </m:e>
+          </m:d>
+          <m:r>
+            <w:rPr>
+              <w:rFonts w:ascii="Cambria Math" w:eastAsiaTheme="minorEastAsia" w:hAnsi="Cambria Math"/>
+            </w:rPr>
+            <m:t>=</m:t>
+          </m:r>
+          <m:r>
+            <w:rPr>
+              <w:rFonts w:ascii="Cambria Math" w:eastAsiaTheme="minorEastAsia" w:hAnsi="Cambria Math"/>
+            </w:rPr>
+            <m:t>-</m:t>
+          </m:r>
+          <m:f>
+            <m:fPr>
+              <m:ctrlPr>
+                <w:rPr>
+                  <w:rFonts w:ascii="Cambria Math" w:eastAsiaTheme="minorEastAsia" w:hAnsi="Cambria Math"/>
+                  <w:i/>
+                </w:rPr>
+              </m:ctrlPr>
+            </m:fPr>
+            <m:num>
+              <m:r>
+                <w:rPr>
+                  <w:rFonts w:ascii="Cambria Math" w:eastAsiaTheme="minorEastAsia" w:hAnsi="Cambria Math"/>
+                </w:rPr>
+                <m:t>1</m:t>
+              </m:r>
+            </m:num>
+            <m:den>
+              <m:r>
+                <w:rPr>
+                  <w:rFonts w:ascii="Cambria Math" w:eastAsiaTheme="minorEastAsia" w:hAnsi="Cambria Math"/>
+                </w:rPr>
+                <m:t>N</m:t>
+              </m:r>
+            </m:den>
+          </m:f>
+          <m:nary>
+            <m:naryPr>
+              <m:chr m:val="∑"/>
+              <m:limLoc m:val="undOvr"/>
+              <m:ctrlPr>
+                <w:rPr>
+                  <w:rFonts w:ascii="Cambria Math" w:eastAsiaTheme="minorEastAsia" w:hAnsi="Cambria Math"/>
+                  <w:i/>
+                </w:rPr>
+              </m:ctrlPr>
+            </m:naryPr>
+            <m:sub>
+              <m:r>
+                <w:rPr>
+                  <w:rFonts w:ascii="Cambria Math" w:eastAsiaTheme="minorEastAsia" w:hAnsi="Cambria Math"/>
+                </w:rPr>
+                <m:t>i∈</m:t>
+              </m:r>
+              <m:r>
+                <w:rPr>
+                  <w:rFonts w:ascii="Cambria Math" w:eastAsiaTheme="minorEastAsia" w:hAnsi="Cambria Math"/>
+                </w:rPr>
+                <m:t>S</m:t>
+              </m:r>
+            </m:sub>
+            <m:sup/>
+            <m:e>
+              <m:sSub>
+                <m:sSubPr>
+                  <m:ctrlPr>
+                    <w:rPr>
+                      <w:rFonts w:ascii="Cambria Math" w:eastAsiaTheme="minorEastAsia" w:hAnsi="Cambria Math"/>
+                      <w:i/>
+                    </w:rPr>
+                  </m:ctrlPr>
+                </m:sSubPr>
+                <m:e>
+                  <m:r>
+                    <w:rPr>
+                      <w:rFonts w:ascii="Cambria Math" w:eastAsiaTheme="minorEastAsia" w:hAnsi="Cambria Math"/>
+                    </w:rPr>
+                    <m:t>y</m:t>
+                  </m:r>
+                </m:e>
+                <m:sub>
+                  <m:r>
+                    <w:rPr>
+                      <w:rFonts w:ascii="Cambria Math" w:eastAsiaTheme="minorEastAsia" w:hAnsi="Cambria Math"/>
+                    </w:rPr>
+                    <m:t>i</m:t>
+                  </m:r>
+                </m:sub>
+              </m:sSub>
+            </m:e>
+          </m:nary>
+        </m:oMath>
+      </m:oMathPara>
+    </w:p>
+    <w:p>
+      <w:pPr>
+        <w:bidi w:val="0"/>
+        <w:rPr>
+          <w:rFonts w:asciiTheme="majorHAnsi" w:hAnsiTheme="majorHAnsi"/>
+        </w:rPr>
+      </w:pPr>
+    </w:p>
+    <w:p>
+      <w:pPr>
+        <w:bidi w:val="0"/>
+        <w:rPr>
+          <w:rFonts w:asciiTheme="majorHAnsi" w:hAnsiTheme="majorHAnsi"/>
+        </w:rPr>
+      </w:pPr>
+      <w:r>
+        <w:rPr>
+          <w:rFonts w:asciiTheme="majorHAnsi" w:hAnsiTheme="majorHAnsi"/>
+        </w:rPr>
+        <w:t>So each update involves iterating through:</w:t>
+      </w:r>
+    </w:p>
+    <w:p>
+      <w:pPr>
+        <w:bidi w:val="0"/>
+        <w:rPr>
+          <w:rFonts w:asciiTheme="majorHAnsi" w:eastAsiaTheme="minorEastAsia" w:hAnsiTheme="majorHAnsi"/>
+        </w:rPr>
+      </w:pPr>
+      <m:oMathPara>
+        <m:oMath>
+          <m:sSub>
+            <m:sSubPr>
+              <m:ctrlPr>
+                <w:rPr>
+                  <w:rFonts w:ascii="Cambria Math" w:hAnsi="Cambria Math"/>
+                  <w:i/>
+                </w:rPr>
+              </m:ctrlPr>
+            </m:sSubPr>
+            <m:e>
+              <m:r>
+                <m:rPr>
+                  <m:sty m:val="bi"/>
+                </m:rPr>
+                <w:rPr>
+                  <w:rFonts w:ascii="Cambria Math" w:hAnsi="Cambria Math"/>
+                </w:rPr>
+                <m:t>w</m:t>
+              </m:r>
+            </m:e>
+            <m:sub>
+              <m:r>
+                <w:rPr>
+                  <w:rFonts w:ascii="Cambria Math" w:hAnsi="Cambria Math"/>
+                </w:rPr>
+                <m:t>t+1</m:t>
+              </m:r>
+            </m:sub>
+          </m:sSub>
+          <m:r>
+            <w:rPr>
+              <w:rFonts w:ascii="Cambria Math" w:hAnsi="Cambria Math"/>
+            </w:rPr>
+            <m:t>=</m:t>
+          </m:r>
+          <m:sSub>
+            <m:sSubPr>
+              <m:ctrlPr>
+                <w:rPr>
+                  <w:rFonts w:ascii="Cambria Math" w:hAnsi="Cambria Math"/>
+                  <w:i/>
+                </w:rPr>
+              </m:ctrlPr>
+            </m:sSubPr>
+            <m:e>
+              <m:r>
+                <m:rPr>
+                  <m:sty m:val="bi"/>
+                </m:rPr>
+                <w:rPr>
+                  <w:rFonts w:ascii="Cambria Math" w:hAnsi="Cambria Math"/>
+                </w:rPr>
+                <m:t>w</m:t>
+              </m:r>
+            </m:e>
+            <m:sub>
+              <m:r>
+                <w:rPr>
+                  <w:rFonts w:ascii="Cambria Math" w:hAnsi="Cambria Math"/>
+                </w:rPr>
+                <m:t>t</m:t>
+              </m:r>
+            </m:sub>
+          </m:sSub>
+          <m:r>
+            <w:rPr>
+              <w:rFonts w:ascii="Cambria Math" w:hAnsi="Cambria Math"/>
+            </w:rPr>
+            <m:t>-</m:t>
+          </m:r>
+          <m:sSub>
+            <m:sSubPr>
+              <m:ctrlPr>
+                <w:rPr>
+                  <w:rFonts w:ascii="Cambria Math" w:hAnsi="Cambria Math"/>
+                  <w:i/>
+                </w:rPr>
+              </m:ctrlPr>
+            </m:sSubPr>
+            <m:e>
+              <m:r>
+                <w:rPr>
+                  <w:rFonts w:ascii="Cambria Math" w:hAnsi="Cambria Math"/>
+                </w:rPr>
+                <m:t>η</m:t>
+              </m:r>
+            </m:e>
+            <m:sub>
+              <m:r>
+                <w:rPr>
+                  <w:rFonts w:ascii="Cambria Math" w:hAnsi="Cambria Math"/>
+                </w:rPr>
+                <m:t>t</m:t>
+              </m:r>
+            </m:sub>
+          </m:sSub>
+          <m:f>
+            <m:fPr>
+              <m:ctrlPr>
+                <w:rPr>
+                  <w:rFonts w:ascii="Cambria Math" w:eastAsiaTheme="minorEastAsia" w:hAnsi="Cambria Math"/>
+                  <w:i/>
+                </w:rPr>
+              </m:ctrlPr>
+            </m:fPr>
+            <m:num>
+              <m:r>
+                <w:rPr>
+                  <w:rFonts w:ascii="Cambria Math" w:eastAsiaTheme="minorEastAsia" w:hAnsi="Cambria Math"/>
+                </w:rPr>
+                <m:t>∂</m:t>
+              </m:r>
+            </m:num>
+            <m:den>
+              <m:r>
+                <w:rPr>
+                  <w:rFonts w:ascii="Cambria Math" w:eastAsiaTheme="minorEastAsia" w:hAnsi="Cambria Math"/>
+                </w:rPr>
+                <m:t>∂</m:t>
+              </m:r>
+              <m:r>
+                <m:rPr>
+                  <m:sty m:val="bi"/>
+                </m:rPr>
+                <w:rPr>
+                  <w:rFonts w:ascii="Cambria Math" w:eastAsiaTheme="minorEastAsia" w:hAnsi="Cambria Math"/>
+                </w:rPr>
+                <m:t>w</m:t>
+              </m:r>
+            </m:den>
+          </m:f>
+          <m:r>
+            <w:rPr>
+              <w:rFonts w:ascii="Cambria Math" w:eastAsiaTheme="minorEastAsia" w:hAnsi="Cambria Math"/>
+            </w:rPr>
+            <m:t>c</m:t>
+          </m:r>
+          <m:d>
+            <m:dPr>
+              <m:ctrlPr>
+                <w:rPr>
+                  <w:rFonts w:ascii="Cambria Math" w:eastAsiaTheme="minorEastAsia" w:hAnsi="Cambria Math"/>
+                  <w:i/>
+                </w:rPr>
+              </m:ctrlPr>
+            </m:dPr>
+            <m:e>
+              <m:r>
+                <m:rPr>
+                  <m:sty m:val="bi"/>
+                </m:rPr>
+                <w:rPr>
+                  <w:rFonts w:ascii="Cambria Math" w:eastAsiaTheme="minorEastAsia" w:hAnsi="Cambria Math"/>
+                </w:rPr>
+                <m:t>w</m:t>
+              </m:r>
+              <m:r>
+                <w:rPr>
+                  <w:rFonts w:ascii="Cambria Math" w:eastAsiaTheme="minorEastAsia" w:hAnsi="Cambria Math"/>
+                </w:rPr>
+                <m:t>,</m:t>
+              </m:r>
+              <m:sSub>
+                <m:sSubPr>
+                  <m:ctrlPr>
+                    <w:rPr>
+                      <w:rFonts w:ascii="Cambria Math" w:eastAsiaTheme="minorEastAsia" w:hAnsi="Cambria Math"/>
+                      <w:i/>
+                    </w:rPr>
+                  </m:ctrlPr>
+                </m:sSubPr>
+                <m:e>
+                  <m:r>
+                    <w:rPr>
+                      <w:rFonts w:ascii="Cambria Math" w:eastAsiaTheme="minorEastAsia" w:hAnsi="Cambria Math"/>
+                    </w:rPr>
+                    <m:t>w</m:t>
+                  </m:r>
+                </m:e>
+                <m:sub>
+                  <m:r>
+                    <w:rPr>
+                      <w:rFonts w:ascii="Cambria Math" w:eastAsiaTheme="minorEastAsia" w:hAnsi="Cambria Math"/>
+                    </w:rPr>
+                    <m:t>0</m:t>
+                  </m:r>
+                </m:sub>
+              </m:sSub>
+            </m:e>
+          </m:d>
+        </m:oMath>
+      </m:oMathPara>
+    </w:p>
+    <w:p>
+      <w:pPr>
+        <w:bidi w:val="0"/>
+        <w:rPr>
+          <w:rFonts w:asciiTheme="majorHAnsi" w:eastAsiaTheme="minorEastAsia" w:hAnsiTheme="majorHAnsi"/>
+        </w:rPr>
+      </w:pPr>
+      <m:oMathPara>
+        <m:oMath>
+          <m:sSubSup>
+            <m:sSubSupPr>
+              <m:ctrlPr>
+                <w:rPr>
+                  <w:rFonts w:ascii="Cambria Math" w:hAnsi="Cambria Math"/>
+                  <w:i/>
+                </w:rPr>
+              </m:ctrlPr>
+            </m:sSubSupPr>
+            <m:e>
+              <m:r>
+                <w:rPr>
+                  <w:rFonts w:ascii="Cambria Math" w:hAnsi="Cambria Math"/>
+                </w:rPr>
+                <m:t>w</m:t>
+              </m:r>
+            </m:e>
+            <m:sub>
+              <m:r>
+                <w:rPr>
+                  <w:rFonts w:ascii="Cambria Math" w:hAnsi="Cambria Math"/>
+                </w:rPr>
+                <m:t>0</m:t>
+              </m:r>
+            </m:sub>
+            <m:sup>
+              <m:r>
+                <w:rPr>
+                  <w:rFonts w:ascii="Cambria Math" w:hAnsi="Cambria Math"/>
+                </w:rPr>
+                <m:t>t+1</m:t>
+              </m:r>
+            </m:sup>
+          </m:sSubSup>
+          <m:r>
+            <w:rPr>
+              <w:rFonts w:ascii="Cambria Math" w:hAnsi="Cambria Math"/>
+            </w:rPr>
+            <m:t>=</m:t>
+          </m:r>
+          <m:sSubSup>
+            <m:sSubSupPr>
+              <m:ctrlPr>
+                <w:rPr>
+                  <w:rFonts w:ascii="Cambria Math" w:hAnsi="Cambria Math"/>
+                  <w:i/>
+                </w:rPr>
+              </m:ctrlPr>
+            </m:sSubSupPr>
+            <m:e>
+              <m:r>
+                <w:rPr>
+                  <w:rFonts w:ascii="Cambria Math" w:hAnsi="Cambria Math"/>
+                </w:rPr>
+                <m:t>w</m:t>
+              </m:r>
+            </m:e>
+            <m:sub>
+              <m:r>
+                <w:rPr>
+                  <w:rFonts w:ascii="Cambria Math" w:hAnsi="Cambria Math"/>
+                </w:rPr>
+                <m:t>0</m:t>
+              </m:r>
+            </m:sub>
+            <m:sup>
+              <m:r>
+                <w:rPr>
+                  <w:rFonts w:ascii="Cambria Math" w:hAnsi="Cambria Math"/>
+                </w:rPr>
+                <m:t>t</m:t>
+              </m:r>
+            </m:sup>
+          </m:sSubSup>
+          <m:r>
+            <w:rPr>
+              <w:rFonts w:ascii="Cambria Math" w:hAnsi="Cambria Math"/>
+            </w:rPr>
+            <m:t>-</m:t>
+          </m:r>
+          <m:sSub>
+            <m:sSubPr>
+              <m:ctrlPr>
+                <w:rPr>
+                  <w:rFonts w:ascii="Cambria Math" w:hAnsi="Cambria Math"/>
+                  <w:i/>
+                </w:rPr>
+              </m:ctrlPr>
+            </m:sSubPr>
+            <m:e>
+              <m:r>
+                <w:rPr>
+                  <w:rFonts w:ascii="Cambria Math" w:hAnsi="Cambria Math"/>
+                </w:rPr>
+                <m:t>η</m:t>
+              </m:r>
+            </m:e>
+            <m:sub>
+              <m:r>
+                <w:rPr>
+                  <w:rFonts w:ascii="Cambria Math" w:hAnsi="Cambria Math"/>
+                </w:rPr>
+                <m:t>t</m:t>
+              </m:r>
+            </m:sub>
+          </m:sSub>
+          <m:f>
+            <m:fPr>
+              <m:ctrlPr>
+                <w:rPr>
+                  <w:rFonts w:ascii="Cambria Math" w:eastAsiaTheme="minorEastAsia" w:hAnsi="Cambria Math"/>
+                  <w:i/>
+                </w:rPr>
+              </m:ctrlPr>
+            </m:fPr>
+            <m:num>
+              <m:r>
+                <w:rPr>
+                  <w:rFonts w:ascii="Cambria Math" w:eastAsiaTheme="minorEastAsia" w:hAnsi="Cambria Math"/>
+                </w:rPr>
+                <m:t>∂</m:t>
+              </m:r>
+            </m:num>
+            <m:den>
+              <m:r>
+                <w:rPr>
+                  <w:rFonts w:ascii="Cambria Math" w:eastAsiaTheme="minorEastAsia" w:hAnsi="Cambria Math"/>
+                </w:rPr>
+                <m:t>∂</m:t>
+              </m:r>
+              <m:sSub>
+                <m:sSubPr>
+                  <m:ctrlPr>
+                    <w:rPr>
+                      <w:rFonts w:ascii="Cambria Math" w:eastAsiaTheme="minorEastAsia" w:hAnsi="Cambria Math"/>
+                      <w:i/>
+                    </w:rPr>
+                  </m:ctrlPr>
+                </m:sSubPr>
+                <m:e>
+                  <m:r>
+                    <w:rPr>
+                      <w:rFonts w:ascii="Cambria Math" w:eastAsiaTheme="minorEastAsia" w:hAnsi="Cambria Math"/>
+                    </w:rPr>
+                    <m:t>w</m:t>
+                  </m:r>
+                </m:e>
+                <m:sub>
+                  <m:r>
+                    <w:rPr>
+                      <w:rFonts w:ascii="Cambria Math" w:eastAsiaTheme="minorEastAsia" w:hAnsi="Cambria Math"/>
+                    </w:rPr>
+                    <m:t>0</m:t>
+                  </m:r>
+                </m:sub>
+              </m:sSub>
+            </m:den>
+          </m:f>
+          <m:r>
+            <w:rPr>
+              <w:rFonts w:ascii="Cambria Math" w:eastAsiaTheme="minorEastAsia" w:hAnsi="Cambria Math"/>
+            </w:rPr>
+            <m:t>c</m:t>
+          </m:r>
+          <m:d>
+            <m:dPr>
+              <m:ctrlPr>
+                <w:rPr>
+                  <w:rFonts w:ascii="Cambria Math" w:eastAsiaTheme="minorEastAsia" w:hAnsi="Cambria Math"/>
+                  <w:i/>
+                </w:rPr>
+              </m:ctrlPr>
+            </m:dPr>
+            <m:e>
+              <m:r>
+                <w:rPr>
+                  <w:rFonts w:ascii="Cambria Math" w:eastAsiaTheme="minorEastAsia" w:hAnsi="Cambria Math"/>
+                </w:rPr>
+                <m:t>w,</m:t>
+              </m:r>
+              <m:sSub>
+                <m:sSubPr>
+                  <m:ctrlPr>
+                    <w:rPr>
+                      <w:rFonts w:ascii="Cambria Math" w:eastAsiaTheme="minorEastAsia" w:hAnsi="Cambria Math"/>
+                      <w:i/>
+                    </w:rPr>
+                  </m:ctrlPr>
+                </m:sSubPr>
+                <m:e>
+                  <m:r>
+                    <w:rPr>
+                      <w:rFonts w:ascii="Cambria Math" w:eastAsiaTheme="minorEastAsia" w:hAnsi="Cambria Math"/>
+                    </w:rPr>
+                    <m:t>w</m:t>
+                  </m:r>
+                </m:e>
+                <m:sub>
+                  <m:r>
+                    <w:rPr>
+                      <w:rFonts w:ascii="Cambria Math" w:eastAsiaTheme="minorEastAsia" w:hAnsi="Cambria Math"/>
+                    </w:rPr>
+                    <m:t>0</m:t>
+                  </m:r>
+                </m:sub>
+              </m:sSub>
+            </m:e>
+          </m:d>
+        </m:oMath>
+      </m:oMathPara>
+    </w:p>
+    <w:p>
+      <w:pPr>
+        <w:bidi w:val="0"/>
+        <w:rPr>
+          <w:rFonts w:asciiTheme="majorHAnsi" w:hAnsiTheme="majorHAnsi"/>
+        </w:rPr>
+      </w:pPr>
+      <w:r>
+        <w:rPr>
+          <w:rFonts w:asciiTheme="majorHAnsi" w:hAnsiTheme="majorHAnsi"/>
+        </w:rPr>
+        <w:t xml:space="preserve">Where </w:t>
+      </w:r>
+      <m:oMath>
+        <m:sSub>
+          <m:sSubPr>
+            <m:ctrlPr>
+              <w:rPr>
+                <w:rFonts w:ascii="Cambria Math" w:hAnsi="Cambria Math"/>
+                <w:i/>
+              </w:rPr>
+            </m:ctrlPr>
+          </m:sSubPr>
+          <m:e>
+            <m:r>
+              <w:rPr>
+                <w:rFonts w:ascii="Cambria Math" w:hAnsi="Cambria Math"/>
+              </w:rPr>
+              <m:t>η</m:t>
+            </m:r>
+          </m:e>
+          <m:sub>
+            <m:r>
+              <w:rPr>
+                <w:rFonts w:ascii="Cambria Math" w:hAnsi="Cambria Math"/>
+              </w:rPr>
+              <m:t>t</m:t>
+            </m:r>
+          </m:sub>
+        </m:sSub>
+        <m:r>
+          <w:rPr>
+            <w:rFonts w:ascii="Cambria Math" w:hAnsi="Cambria Math"/>
+          </w:rPr>
+          <m:t>~</m:t>
+        </m:r>
+        <m:f>
+          <m:fPr>
+            <m:ctrlPr>
+              <w:rPr>
+                <w:rFonts w:ascii="Cambria Math" w:hAnsi="Cambria Math"/>
+                <w:i/>
+              </w:rPr>
+            </m:ctrlPr>
+          </m:fPr>
+          <m:num>
+            <m:r>
+              <w:rPr>
+                <w:rFonts w:ascii="Cambria Math" w:hAnsi="Cambria Math"/>
+              </w:rPr>
+              <m:t>1</m:t>
+            </m:r>
+          </m:num>
+          <m:den>
+            <m:r>
+              <w:rPr>
+                <w:rFonts w:ascii="Cambria Math" w:hAnsi="Cambria Math"/>
+              </w:rPr>
+              <m:t>λ</m:t>
+            </m:r>
+            <m:r>
+              <w:rPr>
+                <w:rFonts w:ascii="Cambria Math" w:hAnsi="Cambria Math"/>
+              </w:rPr>
+              <m:t>t</m:t>
+            </m:r>
+          </m:den>
+        </m:f>
+      </m:oMath>
+    </w:p>
+    <w:p>
+      <w:pPr>
+        <w:bidi w:val="0"/>
+        <w:rPr>
+          <w:rFonts w:asciiTheme="majorHAnsi" w:hAnsiTheme="majorHAnsi"/>
+        </w:rPr>
+      </w:pPr>
+      <w:r>
+        <w:rPr>
+          <w:rFonts w:asciiTheme="majorHAnsi" w:hAnsiTheme="majorHAnsi"/>
+        </w:rPr>
+        <w:t xml:space="preserve">And after each iteration we make sure that </w:t>
+      </w:r>
+      <m:oMath>
+        <m:d>
+          <m:dPr>
+            <m:begChr m:val="‖"/>
+            <m:endChr m:val="‖"/>
+            <m:ctrlPr>
+              <w:rPr>
+                <w:rFonts w:ascii="Cambria Math" w:hAnsi="Cambria Math"/>
+                <w:i/>
+              </w:rPr>
+            </m:ctrlPr>
+          </m:dPr>
+          <m:e>
+            <m:sSub>
+              <m:sSubPr>
+                <m:ctrlPr>
+                  <w:rPr>
+                    <w:rFonts w:ascii="Cambria Math" w:hAnsi="Cambria Math"/>
+                    <w:i/>
+                  </w:rPr>
+                </m:ctrlPr>
+              </m:sSubPr>
+              <m:e>
+                <m:r>
+                  <m:rPr>
+                    <m:sty m:val="bi"/>
+                  </m:rPr>
+                  <w:rPr>
+                    <w:rFonts w:ascii="Cambria Math" w:hAnsi="Cambria Math"/>
+                  </w:rPr>
+                  <m:t>w</m:t>
+                </m:r>
+              </m:e>
+              <m:sub>
+                <m:r>
+                  <w:rPr>
+                    <w:rFonts w:ascii="Cambria Math" w:hAnsi="Cambria Math"/>
+                  </w:rPr>
+                  <m:t>t+1</m:t>
+                </m:r>
+              </m:sub>
+            </m:sSub>
+          </m:e>
+        </m:d>
+        <m:r>
+          <w:rPr>
+            <w:rFonts w:ascii="Cambria Math" w:hAnsi="Cambria Math"/>
+          </w:rPr>
+          <m:t>&lt;</m:t>
+        </m:r>
+        <m:f>
+          <m:fPr>
+            <m:ctrlPr>
+              <w:rPr>
+                <w:rFonts w:ascii="Cambria Math" w:hAnsi="Cambria Math"/>
+                <w:i/>
+              </w:rPr>
+            </m:ctrlPr>
+          </m:fPr>
+          <m:num>
+            <m:r>
+              <w:rPr>
+                <w:rFonts w:ascii="Cambria Math" w:hAnsi="Cambria Math"/>
+              </w:rPr>
+              <m:t>1</m:t>
+            </m:r>
+          </m:num>
+          <m:den>
+            <m:rad>
+              <m:radPr>
+                <m:degHide m:val="1"/>
+                <m:ctrlPr>
+                  <w:rPr>
+                    <w:rFonts w:ascii="Cambria Math" w:hAnsi="Cambria Math"/>
+                    <w:i/>
+                  </w:rPr>
+                </m:ctrlPr>
+              </m:radPr>
+              <m:deg/>
+              <m:e>
+                <m:r>
+                  <w:rPr>
+                    <w:rFonts w:ascii="Cambria Math" w:hAnsi="Cambria Math"/>
+                  </w:rPr>
+                  <m:t>λ</m:t>
+                </m:r>
+              </m:e>
+            </m:rad>
+          </m:den>
+        </m:f>
+      </m:oMath>
+    </w:p>
+    <w:p>
+      <w:pPr>
+        <w:bidi w:val="0"/>
+        <w:rPr>
+          <w:rFonts w:asciiTheme="majorHAnsi" w:hAnsiTheme="majorHAnsi"/>
+        </w:rPr>
+      </w:pPr>
+      <w:r>
+        <w:rPr>
+          <w:rFonts w:asciiTheme="majorHAnsi" w:hAnsiTheme="majorHAnsi"/>
+        </w:rPr>
+        <w:t>By doing</w:t>
+      </w:r>
+    </w:p>
+    <w:p>
+      <w:pPr>
+        <w:bidi w:val="0"/>
+        <w:rPr>
+          <w:rFonts w:asciiTheme="majorHAnsi" w:hAnsiTheme="majorHAnsi"/>
+        </w:rPr>
+      </w:pPr>
+      <m:oMathPara>
+        <m:oMath>
+          <m:sSub>
+            <m:sSubPr>
+              <m:ctrlPr>
+                <w:rPr>
+                  <w:rFonts w:ascii="Cambria Math" w:hAnsi="Cambria Math"/>
+                  <w:i/>
+                </w:rPr>
+              </m:ctrlPr>
+            </m:sSubPr>
+            <m:e>
+              <m:r>
+                <m:rPr>
+                  <m:sty m:val="bi"/>
+                </m:rPr>
+                <w:rPr>
+                  <w:rFonts w:ascii="Cambria Math" w:hAnsi="Cambria Math"/>
+                </w:rPr>
+                <m:t>w</m:t>
+              </m:r>
+            </m:e>
+            <m:sub>
+              <m:r>
+                <w:rPr>
+                  <w:rFonts w:ascii="Cambria Math" w:hAnsi="Cambria Math"/>
+                </w:rPr>
+                <m:t>t+1</m:t>
+              </m:r>
+            </m:sub>
+          </m:sSub>
+          <m:r>
+            <w:rPr>
+              <w:rFonts w:ascii="Cambria Math" w:hAnsi="Cambria Math"/>
+            </w:rPr>
+            <m:t>←</m:t>
+          </m:r>
+          <m:sSub>
+            <m:sSubPr>
+              <m:ctrlPr>
+                <w:rPr>
+                  <w:rFonts w:ascii="Cambria Math" w:hAnsi="Cambria Math"/>
+                  <w:i/>
+                </w:rPr>
+              </m:ctrlPr>
+            </m:sSubPr>
+            <m:e>
+              <m:r>
+                <m:rPr>
+                  <m:sty m:val="bi"/>
+                </m:rPr>
+                <w:rPr>
+                  <w:rFonts w:ascii="Cambria Math" w:hAnsi="Cambria Math"/>
+                </w:rPr>
+                <m:t>w</m:t>
+              </m:r>
+            </m:e>
+            <m:sub>
+              <m:r>
+                <w:rPr>
+                  <w:rFonts w:ascii="Cambria Math" w:hAnsi="Cambria Math"/>
+                </w:rPr>
+                <m:t>t+1</m:t>
+              </m:r>
+            </m:sub>
+          </m:sSub>
+          <m:r>
+            <w:rPr>
+              <w:rFonts w:ascii="Cambria Math" w:hAnsi="Cambria Math"/>
+            </w:rPr>
+            <m:t>⋅</m:t>
+          </m:r>
+          <m:f>
+            <m:fPr>
+              <m:ctrlPr>
+                <w:rPr>
+                  <w:rFonts w:ascii="Cambria Math" w:hAnsi="Cambria Math"/>
+                  <w:i/>
+                </w:rPr>
+              </m:ctrlPr>
+            </m:fPr>
+            <m:num>
+              <m:r>
+                <w:rPr>
+                  <w:rFonts w:ascii="Cambria Math" w:hAnsi="Cambria Math"/>
+                </w:rPr>
+                <m:t>1/</m:t>
+              </m:r>
+              <m:rad>
+                <m:radPr>
+                  <m:degHide m:val="1"/>
+                  <m:ctrlPr>
+                    <w:rPr>
+                      <w:rFonts w:ascii="Cambria Math" w:hAnsi="Cambria Math"/>
+                      <w:i/>
+                    </w:rPr>
+                  </m:ctrlPr>
+                </m:radPr>
+                <m:deg/>
+                <m:e>
+                  <m:r>
+                    <w:rPr>
+                      <w:rFonts w:ascii="Cambria Math" w:hAnsi="Cambria Math"/>
+                    </w:rPr>
+                    <m:t>λ</m:t>
+                  </m:r>
+                </m:e>
+              </m:rad>
+            </m:num>
+            <m:den>
+              <m:d>
+                <m:dPr>
+                  <m:begChr m:val="‖"/>
+                  <m:endChr m:val="‖"/>
+                  <m:ctrlPr>
+                    <w:rPr>
+                      <w:rFonts w:ascii="Cambria Math" w:hAnsi="Cambria Math"/>
+                      <w:i/>
+                    </w:rPr>
+                  </m:ctrlPr>
+                </m:dPr>
+                <m:e>
+                  <m:sSub>
+                    <m:sSubPr>
+                      <m:ctrlPr>
+                        <w:rPr>
+                          <w:rFonts w:ascii="Cambria Math" w:hAnsi="Cambria Math"/>
+                          <w:i/>
+                        </w:rPr>
+                      </m:ctrlPr>
+                    </m:sSubPr>
+                    <m:e>
+                      <m:r>
+                        <m:rPr>
+                          <m:sty m:val="bi"/>
+                        </m:rPr>
+                        <w:rPr>
+                          <w:rFonts w:ascii="Cambria Math" w:hAnsi="Cambria Math"/>
+                        </w:rPr>
+                        <m:t>w</m:t>
+                      </m:r>
+                    </m:e>
+                    <m:sub>
+                      <m:r>
+                        <w:rPr>
+                          <w:rFonts w:ascii="Cambria Math" w:hAnsi="Cambria Math"/>
+                        </w:rPr>
+                        <m:t>t+1</m:t>
+                      </m:r>
+                    </m:sub>
+                  </m:sSub>
+                </m:e>
+              </m:d>
+            </m:den>
+          </m:f>
+        </m:oMath>
+      </m:oMathPara>
+    </w:p>
+    <w:p>
+      <w:pPr>
+        <w:bidi w:val="0"/>
+        <w:rPr>
+          <w:rFonts w:asciiTheme="majorHAnsi" w:hAnsiTheme="majorHAnsi"/>
+        </w:rPr>
+      </w:pPr>
+      <w:bookmarkStart w:id="0" w:name="_GoBack"/>
+    </w:p>
+    <w:bookmarkEnd w:id="0"/>
+    <w:p>
+      <w:pPr>
+        <w:bidi w:val="0"/>
+        <w:rPr>
+          <w:rFonts w:asciiTheme="majorHAnsi" w:hAnsiTheme="majorHAnsi"/>
+        </w:rPr>
+      </w:pPr>
+      <w:r>
+        <w:rPr>
+          <w:rFonts w:asciiTheme="majorHAnsi" w:hAnsiTheme="majorHAnsi"/>
+        </w:rPr>
+        <w:t>The update for the stochastic version looks like this:</w:t>
+      </w:r>
+    </w:p>
+    <w:p>
+      <w:pPr>
+        <w:bidi w:val="0"/>
+        <w:rPr>
+          <w:rFonts w:asciiTheme="majorHAnsi" w:eastAsiaTheme="minorEastAsia" w:hAnsiTheme="majorHAnsi"/>
+        </w:rPr>
+      </w:pPr>
+      <m:oMathPara>
+        <m:oMath>
+          <m:sSub>
+            <m:sSubPr>
+              <m:ctrlPr>
+                <w:rPr>
+                  <w:rFonts w:ascii="Cambria Math" w:hAnsi="Cambria Math"/>
+                  <w:i/>
+                </w:rPr>
+              </m:ctrlPr>
+            </m:sSubPr>
+            <m:e>
+              <m:r>
+                <m:rPr>
+                  <m:sty m:val="bi"/>
+                </m:rPr>
+                <w:rPr>
+                  <w:rFonts w:ascii="Cambria Math" w:hAnsi="Cambria Math"/>
+                </w:rPr>
+                <m:t>w</m:t>
+              </m:r>
+            </m:e>
+            <m:sub>
+              <m:r>
+                <w:rPr>
+                  <w:rFonts w:ascii="Cambria Math" w:hAnsi="Cambria Math"/>
+                </w:rPr>
+                <m:t>t+1</m:t>
+              </m:r>
+            </m:sub>
+          </m:sSub>
+          <m:r>
+            <w:rPr>
+              <w:rFonts w:ascii="Cambria Math" w:hAnsi="Cambria Math"/>
+            </w:rPr>
+            <m:t>=</m:t>
+          </m:r>
+          <m:d>
+            <m:dPr>
+              <m:begChr m:val="{"/>
+              <m:endChr m:val=""/>
+              <m:ctrlPr>
+                <w:rPr>
+                  <w:rFonts w:ascii="Cambria Math" w:hAnsi="Cambria Math"/>
+                  <w:i/>
+                </w:rPr>
+              </m:ctrlPr>
+            </m:dPr>
+            <m:e>
+              <m:m>
+                <m:mPr>
+                  <m:mcs>
+                    <m:mc>
+                      <m:mcPr>
+                        <m:count m:val="1"/>
+                        <m:mcJc m:val="center"/>
+                      </m:mcPr>
+                    </m:mc>
+                  </m:mcs>
+                  <m:ctrlPr>
+                    <w:rPr>
+                      <w:rFonts w:ascii="Cambria Math" w:hAnsi="Cambria Math"/>
+                      <w:i/>
+                    </w:rPr>
+                  </m:ctrlPr>
+                </m:mPr>
+                <m:mr>
+                  <m:e>
+                    <m:sSub>
+                      <m:sSubPr>
+                        <m:ctrlPr>
+                          <w:rPr>
+                            <w:rFonts w:ascii="Cambria Math" w:hAnsi="Cambria Math"/>
+                            <w:i/>
+                          </w:rPr>
+                        </m:ctrlPr>
+                      </m:sSubPr>
+                      <m:e>
+                        <m:r>
+                          <m:rPr>
+                            <m:sty m:val="bi"/>
+                          </m:rPr>
+                          <w:rPr>
+                            <w:rFonts w:ascii="Cambria Math" w:hAnsi="Cambria Math"/>
+                          </w:rPr>
+                          <m:t>w</m:t>
+                        </m:r>
+                      </m:e>
+                      <m:sub>
+                        <m:r>
+                          <w:rPr>
+                            <w:rFonts w:ascii="Cambria Math" w:hAnsi="Cambria Math"/>
+                          </w:rPr>
+                          <m:t>t</m:t>
+                        </m:r>
+                      </m:sub>
+                    </m:sSub>
+                    <m:r>
+                      <w:rPr>
+                        <w:rFonts w:ascii="Cambria Math" w:hAnsi="Cambria Math"/>
+                      </w:rPr>
+                      <m:t>-</m:t>
+                    </m:r>
+                    <m:sSub>
+                      <m:sSubPr>
+                        <m:ctrlPr>
+                          <w:rPr>
+                            <w:rFonts w:ascii="Cambria Math" w:hAnsi="Cambria Math"/>
+                            <w:i/>
+                          </w:rPr>
+                        </m:ctrlPr>
+                      </m:sSubPr>
+                      <m:e>
+                        <m:r>
+                          <w:rPr>
+                            <w:rFonts w:ascii="Cambria Math" w:hAnsi="Cambria Math"/>
+                          </w:rPr>
+                          <m:t>η</m:t>
+                        </m:r>
+                      </m:e>
+                      <m:sub>
+                        <m:r>
+                          <w:rPr>
+                            <w:rFonts w:ascii="Cambria Math" w:hAnsi="Cambria Math"/>
+                          </w:rPr>
+                          <m:t>t</m:t>
+                        </m:r>
+                      </m:sub>
+                    </m:sSub>
+                    <m:d>
+                      <m:dPr>
+                        <m:ctrlPr>
+                          <w:rPr>
+                            <w:rFonts w:ascii="Cambria Math" w:eastAsiaTheme="minorEastAsia" w:hAnsi="Cambria Math"/>
+                            <w:i/>
+                          </w:rPr>
+                        </m:ctrlPr>
+                      </m:dPr>
+                      <m:e>
+                        <m:r>
+                          <w:rPr>
+                            <w:rFonts w:ascii="Cambria Math" w:eastAsiaTheme="minorEastAsia" w:hAnsi="Cambria Math"/>
+                          </w:rPr>
+                          <m:t>λ</m:t>
+                        </m:r>
+                        <m:r>
+                          <m:rPr>
+                            <m:sty m:val="bi"/>
+                          </m:rPr>
+                          <w:rPr>
+                            <w:rFonts w:ascii="Cambria Math" w:eastAsiaTheme="minorEastAsia" w:hAnsi="Cambria Math"/>
+                          </w:rPr>
+                          <m:t>w</m:t>
+                        </m:r>
+                        <m:r>
+                          <w:rPr>
+                            <w:rFonts w:ascii="Cambria Math" w:eastAsiaTheme="minorEastAsia" w:hAnsi="Cambria Math"/>
+                          </w:rPr>
+                          <m:t>-</m:t>
+                        </m:r>
+                        <m:sSub>
+                          <m:sSubPr>
+                            <m:ctrlPr>
+                              <w:rPr>
+                                <w:rFonts w:ascii="Cambria Math" w:eastAsiaTheme="minorEastAsia" w:hAnsi="Cambria Math"/>
+                                <w:i/>
+                              </w:rPr>
+                            </m:ctrlPr>
+                          </m:sSubPr>
+                          <m:e>
+                            <m:r>
+                              <w:rPr>
+                                <w:rFonts w:ascii="Cambria Math" w:eastAsiaTheme="minorEastAsia" w:hAnsi="Cambria Math"/>
+                              </w:rPr>
+                              <m:t>y</m:t>
+                            </m:r>
+                          </m:e>
+                          <m:sub>
+                            <m:r>
+                              <w:rPr>
+                                <w:rFonts w:ascii="Cambria Math" w:eastAsiaTheme="minorEastAsia" w:hAnsi="Cambria Math"/>
+                              </w:rPr>
+                              <m:t>i</m:t>
+                            </m:r>
+                          </m:sub>
+                        </m:sSub>
+                        <m:sSub>
+                          <m:sSubPr>
+                            <m:ctrlPr>
+                              <w:rPr>
+                                <w:rFonts w:ascii="Cambria Math" w:hAnsi="Cambria Math"/>
+                                <w:i/>
+                              </w:rPr>
+                            </m:ctrlPr>
+                          </m:sSubPr>
+                          <m:e>
+                            <m:r>
+                              <m:rPr>
+                                <m:sty m:val="bi"/>
+                              </m:rPr>
+                              <w:rPr>
+                                <w:rFonts w:ascii="Cambria Math" w:hAnsi="Cambria Math"/>
+                              </w:rPr>
+                              <m:t>x</m:t>
+                            </m:r>
+                          </m:e>
+                          <m:sub>
+                            <m:r>
+                              <w:rPr>
+                                <w:rFonts w:ascii="Cambria Math" w:hAnsi="Cambria Math"/>
+                              </w:rPr>
+                              <m:t>i</m:t>
+                            </m:r>
+                          </m:sub>
+                        </m:sSub>
+                      </m:e>
+                    </m:d>
+                  </m:e>
+                </m:mr>
+                <m:mr>
+                  <m:e>
+                    <m:sSub>
+                      <m:sSubPr>
+                        <m:ctrlPr>
+                          <w:rPr>
+                            <w:rFonts w:ascii="Cambria Math" w:hAnsi="Cambria Math"/>
+                            <w:i/>
+                          </w:rPr>
+                        </m:ctrlPr>
+                      </m:sSubPr>
+                      <m:e>
+                        <m:r>
+                          <m:rPr>
+                            <m:sty m:val="bi"/>
+                          </m:rPr>
+                          <w:rPr>
+                            <w:rFonts w:ascii="Cambria Math" w:hAnsi="Cambria Math"/>
+                          </w:rPr>
+                          <m:t>w</m:t>
+                        </m:r>
+                      </m:e>
+                      <m:sub>
+                        <m:r>
+                          <w:rPr>
+                            <w:rFonts w:ascii="Cambria Math" w:hAnsi="Cambria Math"/>
+                          </w:rPr>
+                          <m:t>t</m:t>
+                        </m:r>
+                      </m:sub>
+                    </m:sSub>
+                    <m:r>
+                      <w:rPr>
+                        <w:rFonts w:ascii="Cambria Math" w:hAnsi="Cambria Math"/>
+                      </w:rPr>
+                      <m:t>-</m:t>
+                    </m:r>
+                    <m:sSub>
+                      <m:sSubPr>
+                        <m:ctrlPr>
+                          <w:rPr>
+                            <w:rFonts w:ascii="Cambria Math" w:hAnsi="Cambria Math"/>
+                            <w:i/>
+                          </w:rPr>
+                        </m:ctrlPr>
+                      </m:sSubPr>
+                      <m:e>
+                        <m:r>
+                          <w:rPr>
+                            <w:rFonts w:ascii="Cambria Math" w:hAnsi="Cambria Math"/>
+                          </w:rPr>
+                          <m:t>η</m:t>
+                        </m:r>
+                      </m:e>
+                      <m:sub>
+                        <m:r>
+                          <w:rPr>
+                            <w:rFonts w:ascii="Cambria Math" w:hAnsi="Cambria Math"/>
+                          </w:rPr>
+                          <m:t>t</m:t>
+                        </m:r>
+                      </m:sub>
+                    </m:sSub>
+                    <m:r>
+                      <w:rPr>
+                        <w:rFonts w:ascii="Cambria Math" w:eastAsiaTheme="minorEastAsia" w:hAnsi="Cambria Math"/>
+                      </w:rPr>
+                      <m:t>λ</m:t>
+                    </m:r>
+                    <m:r>
+                      <m:rPr>
+                        <m:sty m:val="bi"/>
+                      </m:rPr>
+                      <w:rPr>
+                        <w:rFonts w:ascii="Cambria Math" w:eastAsiaTheme="minorEastAsia" w:hAnsi="Cambria Math"/>
+                      </w:rPr>
+                      <m:t>w</m:t>
+                    </m:r>
+                  </m:e>
+                </m:mr>
+              </m:m>
+            </m:e>
+          </m:d>
+        </m:oMath>
+      </m:oMathPara>
+    </w:p>
+    <w:p>
+      <w:pPr>
+        <w:bidi w:val="0"/>
+        <w:rPr>
+          <w:rFonts w:asciiTheme="majorHAnsi" w:eastAsiaTheme="minorEastAsia" w:hAnsiTheme="majorHAnsi"/>
+        </w:rPr>
+      </w:pPr>
+      <m:oMathPara>
+        <m:oMath>
+          <m:sSubSup>
+            <m:sSubSupPr>
+              <m:ctrlPr>
+                <w:rPr>
+                  <w:rFonts w:ascii="Cambria Math" w:hAnsi="Cambria Math"/>
+                  <w:i/>
+                </w:rPr>
+              </m:ctrlPr>
+            </m:sSubSupPr>
+            <m:e>
+              <m:r>
+                <w:rPr>
+                  <w:rFonts w:ascii="Cambria Math" w:hAnsi="Cambria Math"/>
+                </w:rPr>
+                <m:t>w</m:t>
+              </m:r>
+            </m:e>
+            <m:sub>
+              <m:r>
+                <w:rPr>
+                  <w:rFonts w:ascii="Cambria Math" w:hAnsi="Cambria Math"/>
+                </w:rPr>
+                <m:t>0</m:t>
+              </m:r>
+            </m:sub>
+            <m:sup>
+              <m:r>
+                <w:rPr>
+                  <w:rFonts w:ascii="Cambria Math" w:hAnsi="Cambria Math"/>
+                </w:rPr>
+                <m:t>t+1</m:t>
+              </m:r>
+            </m:sup>
+          </m:sSubSup>
+          <m:r>
+            <w:rPr>
+              <w:rFonts w:ascii="Cambria Math" w:hAnsi="Cambria Math"/>
+            </w:rPr>
+            <m:t>=</m:t>
+          </m:r>
+          <m:sSubSup>
+            <m:sSubSupPr>
+              <m:ctrlPr>
+                <w:rPr>
+                  <w:rFonts w:ascii="Cambria Math" w:hAnsi="Cambria Math"/>
+                  <w:i/>
+                </w:rPr>
+              </m:ctrlPr>
+            </m:sSubSupPr>
+            <m:e>
+              <m:r>
+                <w:rPr>
+                  <w:rFonts w:ascii="Cambria Math" w:hAnsi="Cambria Math"/>
+                </w:rPr>
+                <m:t>w</m:t>
+              </m:r>
+            </m:e>
+            <m:sub>
+              <m:r>
+                <w:rPr>
+                  <w:rFonts w:ascii="Cambria Math" w:hAnsi="Cambria Math"/>
+                </w:rPr>
+                <m:t>0</m:t>
+              </m:r>
+            </m:sub>
+            <m:sup>
+              <m:r>
+                <w:rPr>
+                  <w:rFonts w:ascii="Cambria Math" w:hAnsi="Cambria Math"/>
+                </w:rPr>
+                <m:t>t</m:t>
+              </m:r>
+            </m:sup>
+          </m:sSubSup>
+          <m:r>
+            <w:rPr>
+              <w:rFonts w:ascii="Cambria Math" w:hAnsi="Cambria Math"/>
+            </w:rPr>
+            <m:t>+</m:t>
+          </m:r>
+          <m:sSub>
+            <m:sSubPr>
+              <m:ctrlPr>
+                <w:rPr>
+                  <w:rFonts w:ascii="Cambria Math" w:hAnsi="Cambria Math"/>
+                  <w:i/>
+                </w:rPr>
+              </m:ctrlPr>
+            </m:sSubPr>
+            <m:e>
+              <m:r>
+                <w:rPr>
+                  <w:rFonts w:ascii="Cambria Math" w:hAnsi="Cambria Math"/>
+                </w:rPr>
+                <m:t>η</m:t>
+              </m:r>
+            </m:e>
+            <m:sub>
+              <m:r>
+                <w:rPr>
+                  <w:rFonts w:ascii="Cambria Math" w:hAnsi="Cambria Math"/>
+                </w:rPr>
+                <m:t>t</m:t>
+              </m:r>
+            </m:sub>
+          </m:sSub>
+          <m:sSub>
+            <m:sSubPr>
+              <m:ctrlPr>
+                <w:rPr>
+                  <w:rFonts w:ascii="Cambria Math" w:eastAsiaTheme="minorEastAsia" w:hAnsi="Cambria Math"/>
+                  <w:i/>
+                </w:rPr>
+              </m:ctrlPr>
+            </m:sSubPr>
+            <m:e>
+              <m:r>
+                <w:rPr>
+                  <w:rFonts w:ascii="Cambria Math" w:eastAsiaTheme="minorEastAsia" w:hAnsi="Cambria Math"/>
+                </w:rPr>
+                <m:t>y</m:t>
+              </m:r>
+            </m:e>
+            <m:sub>
+              <m:r>
+                <w:rPr>
+                  <w:rFonts w:ascii="Cambria Math" w:eastAsiaTheme="minorEastAsia" w:hAnsi="Cambria Math"/>
+                </w:rPr>
+                <m:t>i</m:t>
+              </m:r>
+            </m:sub>
+          </m:sSub>
+        </m:oMath>
+      </m:oMathPara>
+    </w:p>
+    <w:p>
+      <w:pPr>
+        <w:bidi w:val="0"/>
+        <w:rPr>
+          <w:rFonts w:asciiTheme="majorHAnsi" w:hAnsiTheme="majorHAnsi"/>
+        </w:rPr>
+      </w:pPr>
     </w:p>
     <w:p>
       <w:pPr>
@@ -20212,7 +22250,6 @@
         <w:rPr>
           <w:rFonts w:asciiTheme="majorHAnsi" w:eastAsiaTheme="minorEastAsia" w:hAnsiTheme="majorHAnsi" w:cstheme="majorBidi"/>
         </w:rPr>
-        <w:lastRenderedPageBreak/>
         <w:t xml:space="preserve">The projection of x on </w:t>
       </w:r>
       <m:oMath>
@@ -20385,14 +22422,12 @@
           <w:rFonts w:asciiTheme="majorHAnsi" w:hAnsiTheme="majorHAnsi"/>
         </w:rPr>
       </w:pPr>
-      <w:proofErr w:type="spellStart"/>
       <w:r>
         <w:rPr>
           <w:rFonts w:asciiTheme="majorHAnsi" w:hAnsiTheme="majorHAnsi"/>
         </w:rPr>
         <w:t>Matlab</w:t>
       </w:r>
-      <w:proofErr w:type="spellEnd"/>
     </w:p>
     <w:p>
       <w:pPr>
@@ -20400,6 +22435,7 @@
         <w:bidi w:val="0"/>
       </w:pPr>
       <w:r>
+        <w:lastRenderedPageBreak/>
         <w:t>Q1</w:t>
       </w:r>
       <w:r>
@@ -20577,21 +22613,7 @@
         <w:rPr>
           <w:rFonts w:asciiTheme="majorHAnsi" w:eastAsiaTheme="minorEastAsia" w:hAnsiTheme="majorHAnsi"/>
         </w:rPr>
-        <w:t xml:space="preserve">The </w:t>
-      </w:r>
-      <w:proofErr w:type="spellStart"/>
-      <w:r>
-        <w:rPr>
-          <w:rFonts w:asciiTheme="majorHAnsi" w:eastAsiaTheme="minorEastAsia" w:hAnsiTheme="majorHAnsi"/>
-        </w:rPr>
-        <w:t>Lagrangian</w:t>
-      </w:r>
-      <w:proofErr w:type="spellEnd"/>
-      <w:r>
-        <w:rPr>
-          <w:rFonts w:asciiTheme="majorHAnsi" w:eastAsiaTheme="minorEastAsia" w:hAnsiTheme="majorHAnsi"/>
-        </w:rPr>
-        <w:t xml:space="preserve"> is</w:t>
+        <w:t>The Lagrangian is</w:t>
       </w:r>
     </w:p>
     <w:p>
@@ -23167,16 +25189,8 @@
         <w:rPr>
           <w:rFonts w:asciiTheme="majorHAnsi" w:eastAsiaTheme="minorEastAsia" w:hAnsiTheme="majorHAnsi" w:cstheme="majorBidi"/>
         </w:rPr>
-        <w:t xml:space="preserve"> Using this can expose which constraints would be </w:t>
+        <w:t xml:space="preserve"> Using this can expose which constraints would be active </w:t>
       </w:r>
-      <w:proofErr w:type="gramStart"/>
-      <w:r>
-        <w:rPr>
-          <w:rFonts w:asciiTheme="majorHAnsi" w:eastAsiaTheme="minorEastAsia" w:hAnsiTheme="majorHAnsi" w:cstheme="majorBidi"/>
-        </w:rPr>
-        <w:t xml:space="preserve">active </w:t>
-      </w:r>
-      <w:proofErr w:type="gramEnd"/>
       <m:oMath>
         <m:r>
           <w:rPr>
@@ -23275,21 +25289,7 @@
         <w:rPr>
           <w:rFonts w:asciiTheme="majorHAnsi" w:eastAsiaTheme="minorEastAsia" w:hAnsiTheme="majorHAnsi" w:cstheme="majorBidi"/>
         </w:rPr>
-        <w:t xml:space="preserve">Now we can use the </w:t>
-      </w:r>
-      <w:proofErr w:type="spellStart"/>
-      <w:r>
-        <w:rPr>
-          <w:rFonts w:asciiTheme="majorHAnsi" w:eastAsiaTheme="minorEastAsia" w:hAnsiTheme="majorHAnsi" w:cstheme="majorBidi"/>
-        </w:rPr>
-        <w:t>Lagrangian</w:t>
-      </w:r>
-      <w:proofErr w:type="spellEnd"/>
-      <w:r>
-        <w:rPr>
-          <w:rFonts w:asciiTheme="majorHAnsi" w:eastAsiaTheme="minorEastAsia" w:hAnsiTheme="majorHAnsi" w:cstheme="majorBidi"/>
-        </w:rPr>
-        <w:t xml:space="preserve"> to solve this problem analytically.</w:t>
+        <w:t>Now we can use the Lagrangian to solve this problem analytically.</w:t>
       </w:r>
     </w:p>
     <w:p>
@@ -24244,6 +26244,7 @@
         <w:rPr>
           <w:rFonts w:asciiTheme="majorHAnsi" w:eastAsiaTheme="minorEastAsia" w:hAnsiTheme="majorHAnsi"/>
         </w:rPr>
+        <w:lastRenderedPageBreak/>
         <w:t xml:space="preserve">When starting at </w:t>
       </w:r>
       <m:oMath>
@@ -25110,16 +27111,8 @@
         <w:rPr>
           <w:rFonts w:asciiTheme="majorHAnsi" w:eastAsiaTheme="minorEastAsia" w:hAnsiTheme="majorHAnsi"/>
         </w:rPr>
-        <w:t xml:space="preserve">According to </w:t>
+        <w:t xml:space="preserve">According to this </w:t>
       </w:r>
-      <w:proofErr w:type="gramStart"/>
-      <w:r>
-        <w:rPr>
-          <w:rFonts w:asciiTheme="majorHAnsi" w:eastAsiaTheme="minorEastAsia" w:hAnsiTheme="majorHAnsi"/>
-        </w:rPr>
-        <w:t xml:space="preserve">this </w:t>
-      </w:r>
-      <w:proofErr w:type="gramEnd"/>
       <m:oMath>
         <m:sSub>
           <m:sSubPr>
@@ -25420,21 +27413,7 @@
         <w:rPr>
           <w:rFonts w:asciiTheme="majorHAnsi" w:eastAsiaTheme="minorEastAsia" w:hAnsiTheme="majorHAnsi"/>
         </w:rPr>
-        <w:t xml:space="preserve">This just so happens to be the correct solution for our problem. The reason for this would be that the Hessian is </w:t>
-      </w:r>
-      <w:proofErr w:type="gramStart"/>
-      <w:r>
-        <w:rPr>
-          <w:rFonts w:asciiTheme="majorHAnsi" w:eastAsiaTheme="minorEastAsia" w:hAnsiTheme="majorHAnsi"/>
-        </w:rPr>
-        <w:t>Unitary</w:t>
-      </w:r>
-      <w:proofErr w:type="gramEnd"/>
-      <w:r>
-        <w:rPr>
-          <w:rFonts w:asciiTheme="majorHAnsi" w:eastAsiaTheme="minorEastAsia" w:hAnsiTheme="majorHAnsi"/>
-        </w:rPr>
-        <w:t xml:space="preserve"> matrix.</w:t>
+        <w:t>This just so happens to be the correct solution for our problem. The reason for this would be that the Hessian is Unitary matrix.</w:t>
       </w:r>
     </w:p>
     <w:p>
@@ -26417,21 +28396,7 @@
         <w:rPr>
           <w:rFonts w:asciiTheme="majorHAnsi" w:eastAsiaTheme="minorEastAsia" w:hAnsiTheme="majorHAnsi" w:cstheme="majorBidi"/>
         </w:rPr>
-        <w:t xml:space="preserve">The equation for the augmented </w:t>
-      </w:r>
-      <w:proofErr w:type="spellStart"/>
-      <w:r>
-        <w:rPr>
-          <w:rFonts w:asciiTheme="majorHAnsi" w:eastAsiaTheme="minorEastAsia" w:hAnsiTheme="majorHAnsi" w:cstheme="majorBidi"/>
-        </w:rPr>
-        <w:t>Lagrangian</w:t>
-      </w:r>
-      <w:proofErr w:type="spellEnd"/>
-      <w:r>
-        <w:rPr>
-          <w:rFonts w:asciiTheme="majorHAnsi" w:eastAsiaTheme="minorEastAsia" w:hAnsiTheme="majorHAnsi" w:cstheme="majorBidi"/>
-        </w:rPr>
-        <w:t xml:space="preserve"> for problem (10) is:</w:t>
+        <w:t>The equation for the augmented Lagrangian for problem (10) is:</w:t>
       </w:r>
     </w:p>
     <w:p>
@@ -27182,7 +29147,6 @@
         <w:rPr>
           <w:rFonts w:asciiTheme="majorHAnsi" w:eastAsiaTheme="minorEastAsia" w:hAnsiTheme="majorHAnsi" w:cstheme="majorBidi"/>
         </w:rPr>
-        <w:lastRenderedPageBreak/>
         <w:t>This leads to:</w:t>
       </w:r>
     </w:p>
@@ -27589,6 +29553,7 @@
             <w:rPr>
               <w:rFonts w:ascii="Cambria Math" w:eastAsiaTheme="minorEastAsia" w:hAnsi="Cambria Math" w:cstheme="majorBidi"/>
             </w:rPr>
+            <w:lastRenderedPageBreak/>
             <m:t>A=</m:t>
           </m:r>
           <m:d>
@@ -27836,19 +29801,8 @@
                 <w:bCs/>
                 <w:u w:val="single"/>
               </w:rPr>
-              <w:t xml:space="preserve">Algorithm: Augmented </w:t>
+              <w:t>Algorithm: Augmented Lagrangian</w:t>
             </w:r>
-            <w:proofErr w:type="spellStart"/>
-            <w:r>
-              <w:rPr>
-                <w:rFonts w:asciiTheme="majorHAnsi" w:eastAsiaTheme="minorEastAsia" w:hAnsiTheme="majorHAnsi" w:cstheme="majorBidi"/>
-                <w:b/>
-                <w:bCs/>
-                <w:u w:val="single"/>
-              </w:rPr>
-              <w:t>Lagrangian</w:t>
-            </w:r>
-            <w:proofErr w:type="spellEnd"/>
           </w:p>
           <w:p>
             <w:pPr>
@@ -27862,14 +29816,12 @@
                 <w:rFonts w:asciiTheme="majorHAnsi" w:eastAsiaTheme="minorEastAsia" w:hAnsiTheme="majorHAnsi" w:cstheme="majorBidi"/>
               </w:rPr>
             </w:pPr>
-            <w:proofErr w:type="spellStart"/>
             <w:r>
               <w:rPr>
                 <w:rFonts w:asciiTheme="majorHAnsi" w:eastAsiaTheme="minorEastAsia" w:hAnsiTheme="majorHAnsi" w:cstheme="majorBidi"/>
               </w:rPr>
               <w:t>Init</w:t>
             </w:r>
-            <w:proofErr w:type="spellEnd"/>
             <w:r>
               <w:rPr>
                 <w:rFonts w:asciiTheme="majorHAnsi" w:eastAsiaTheme="minorEastAsia" w:hAnsiTheme="majorHAnsi" w:cstheme="majorBidi"/>
@@ -29770,7 +31722,7 @@
 </file>
 
 <file path=customXml/itemProps1.xml><?xml version="1.0" encoding="utf-8"?>
-<ds:datastoreItem xmlns:ds="http://schemas.openxmlformats.org/officeDocument/2006/customXml" ds:itemID="{1620DAE2-013A-472F-BF4B-D8B2451E9847}">
+<ds:datastoreItem xmlns:ds="http://schemas.openxmlformats.org/officeDocument/2006/customXml" ds:itemID="{98848181-7331-4B6A-8A75-E1C694FC9D21}">
   <ds:schemaRefs>
     <ds:schemaRef ds:uri="http://schemas.openxmlformats.org/officeDocument/2006/bibliography"/>
   </ds:schemaRefs>

</xml_diff>

<commit_message>
Yonatan: Added Q15 reference via quadprog Fixed some minor bugs
</commit_message>
<xml_diff>
--- a/HW2/HW2.docx
+++ b/HW2/HW2.docx
@@ -443,6 +443,7 @@
                           <w:p>
                             <w:pPr>
                               <w:rPr>
+                                <w:rFonts w:hint="cs"/>
                                 <w:i/>
                                 <w:rtl/>
                               </w:rPr>
@@ -509,6 +510,7 @@
                     <w:p>
                       <w:pPr>
                         <w:rPr>
+                          <w:rFonts w:hint="cs"/>
                           <w:i/>
                           <w:rtl/>
                         </w:rPr>
@@ -1144,8 +1146,16 @@
         <w:rPr>
           <w:rFonts w:asciiTheme="majorHAnsi" w:eastAsiaTheme="minorEastAsia" w:hAnsiTheme="majorHAnsi"/>
         </w:rPr>
-        <w:t xml:space="preserve"> and line </w:t>
+        <w:t xml:space="preserve"> and </w:t>
       </w:r>
+      <w:proofErr w:type="gramStart"/>
+      <w:r>
+        <w:rPr>
+          <w:rFonts w:asciiTheme="majorHAnsi" w:eastAsiaTheme="minorEastAsia" w:hAnsiTheme="majorHAnsi"/>
+        </w:rPr>
+        <w:t xml:space="preserve">line </w:t>
+      </w:r>
+      <w:proofErr w:type="gramEnd"/>
       <m:oMath>
         <m:r>
           <m:rPr>
@@ -1259,8 +1269,16 @@
         <w:rPr>
           <w:rFonts w:asciiTheme="majorHAnsi" w:eastAsiaTheme="minorEastAsia" w:hAnsiTheme="majorHAnsi"/>
         </w:rPr>
-        <w:t xml:space="preserve"> onto </w:t>
+        <w:t xml:space="preserve"> </w:t>
       </w:r>
+      <w:proofErr w:type="gramStart"/>
+      <w:r>
+        <w:rPr>
+          <w:rFonts w:asciiTheme="majorHAnsi" w:eastAsiaTheme="minorEastAsia" w:hAnsiTheme="majorHAnsi"/>
+        </w:rPr>
+        <w:t xml:space="preserve">onto </w:t>
+      </w:r>
+      <w:proofErr w:type="gramEnd"/>
       <m:oMath>
         <m:r>
           <m:rPr>
@@ -4051,13 +4069,27 @@
         <w:rPr>
           <w:rFonts w:asciiTheme="majorHAnsi" w:eastAsiaTheme="minorEastAsia" w:hAnsiTheme="majorHAnsi"/>
         </w:rPr>
-        <w:t>est we use KKT conditions. The L</w:t>
+        <w:t xml:space="preserve">est we use KKT conditions. The </w:t>
+      </w:r>
+      <w:proofErr w:type="spellStart"/>
+      <w:r>
+        <w:rPr>
+          <w:rFonts w:asciiTheme="majorHAnsi" w:eastAsiaTheme="minorEastAsia" w:hAnsiTheme="majorHAnsi"/>
+        </w:rPr>
+        <w:t>L</w:t>
       </w:r>
       <w:r>
         <w:rPr>
           <w:rFonts w:asciiTheme="majorHAnsi" w:eastAsiaTheme="minorEastAsia" w:hAnsiTheme="majorHAnsi"/>
         </w:rPr>
-        <w:t>agrangian for this problem is:</w:t>
+        <w:t>agrangian</w:t>
+      </w:r>
+      <w:proofErr w:type="spellEnd"/>
+      <w:r>
+        <w:rPr>
+          <w:rFonts w:asciiTheme="majorHAnsi" w:eastAsiaTheme="minorEastAsia" w:hAnsiTheme="majorHAnsi"/>
+        </w:rPr>
+        <w:t xml:space="preserve"> for this problem is:</w:t>
       </w:r>
     </w:p>
     <w:p>
@@ -4893,8 +4925,16 @@
         <w:rPr>
           <w:rFonts w:asciiTheme="majorHAnsi" w:eastAsiaTheme="minorEastAsia" w:hAnsiTheme="majorHAnsi"/>
         </w:rPr>
-        <w:t>We of course have from the Lagrangian</w:t>
+        <w:t xml:space="preserve">We of course have from the </w:t>
       </w:r>
+      <w:proofErr w:type="spellStart"/>
+      <w:r>
+        <w:rPr>
+          <w:rFonts w:asciiTheme="majorHAnsi" w:eastAsiaTheme="minorEastAsia" w:hAnsiTheme="majorHAnsi"/>
+        </w:rPr>
+        <w:t>Lagrangian</w:t>
+      </w:r>
+      <w:proofErr w:type="spellEnd"/>
       <w:r>
         <w:rPr>
           <w:rFonts w:asciiTheme="majorHAnsi" w:eastAsiaTheme="minorEastAsia" w:hAnsiTheme="majorHAnsi"/>
@@ -4971,7 +5011,21 @@
         <w:rPr>
           <w:rFonts w:asciiTheme="majorHAnsi" w:eastAsiaTheme="minorEastAsia" w:hAnsiTheme="majorHAnsi"/>
         </w:rPr>
-        <w:t>Say we have the following Lagrangian of a general convex problem</w:t>
+        <w:t xml:space="preserve">Say we have the following </w:t>
+      </w:r>
+      <w:proofErr w:type="spellStart"/>
+      <w:r>
+        <w:rPr>
+          <w:rFonts w:asciiTheme="majorHAnsi" w:eastAsiaTheme="minorEastAsia" w:hAnsiTheme="majorHAnsi"/>
+        </w:rPr>
+        <w:t>Lagrangian</w:t>
+      </w:r>
+      <w:proofErr w:type="spellEnd"/>
+      <w:r>
+        <w:rPr>
+          <w:rFonts w:asciiTheme="majorHAnsi" w:eastAsiaTheme="minorEastAsia" w:hAnsiTheme="majorHAnsi"/>
+        </w:rPr>
+        <w:t xml:space="preserve"> of a general convex problem</w:t>
       </w:r>
       <w:r>
         <w:rPr>
@@ -5960,11 +6014,19 @@
           <w:rFonts w:eastAsiaTheme="minorEastAsia"/>
         </w:rPr>
       </w:pPr>
+      <w:proofErr w:type="spellStart"/>
       <w:r>
         <w:rPr>
           <w:rFonts w:asciiTheme="majorHAnsi" w:eastAsiaTheme="minorEastAsia" w:hAnsiTheme="majorHAnsi"/>
         </w:rPr>
-        <w:t>Where as the inactive constraints correspond to the case of</w:t>
+        <w:t>Where as</w:t>
+      </w:r>
+      <w:proofErr w:type="spellEnd"/>
+      <w:r>
+        <w:rPr>
+          <w:rFonts w:asciiTheme="majorHAnsi" w:eastAsiaTheme="minorEastAsia" w:hAnsiTheme="majorHAnsi"/>
+        </w:rPr>
+        <w:t xml:space="preserve"> the inactive constraints correspond to the case of</w:t>
       </w:r>
       <w:r>
         <w:rPr>
@@ -6248,8 +6310,16 @@
         <w:rPr>
           <w:rFonts w:asciiTheme="majorHAnsi" w:eastAsiaTheme="minorEastAsia" w:hAnsiTheme="majorHAnsi"/>
         </w:rPr>
-        <w:t xml:space="preserve"> corresponding to the active constrains play a role in defining </w:t>
+        <w:t xml:space="preserve"> corresponding to the active constrains play a role in </w:t>
       </w:r>
+      <w:proofErr w:type="gramStart"/>
+      <w:r>
+        <w:rPr>
+          <w:rFonts w:asciiTheme="majorHAnsi" w:eastAsiaTheme="minorEastAsia" w:hAnsiTheme="majorHAnsi"/>
+        </w:rPr>
+        <w:t xml:space="preserve">defining </w:t>
+      </w:r>
+      <w:proofErr w:type="gramEnd"/>
       <m:oMath>
         <m:r>
           <m:rPr>
@@ -6279,7 +6349,23 @@
         <w:rPr>
           <w:rFonts w:asciiTheme="majorHAnsi" w:eastAsiaTheme="minorEastAsia" w:hAnsiTheme="majorHAnsi"/>
         </w:rPr>
-        <w:t xml:space="preserve"> support vectors that give SVM it's name.</w:t>
+        <w:t xml:space="preserve"> support vectors that give SVM </w:t>
+      </w:r>
+      <w:proofErr w:type="spellStart"/>
+      <w:proofErr w:type="gramStart"/>
+      <w:r>
+        <w:rPr>
+          <w:rFonts w:asciiTheme="majorHAnsi" w:eastAsiaTheme="minorEastAsia" w:hAnsiTheme="majorHAnsi"/>
+        </w:rPr>
+        <w:t>it's</w:t>
+      </w:r>
+      <w:proofErr w:type="spellEnd"/>
+      <w:proofErr w:type="gramEnd"/>
+      <w:r>
+        <w:rPr>
+          <w:rFonts w:asciiTheme="majorHAnsi" w:eastAsiaTheme="minorEastAsia" w:hAnsiTheme="majorHAnsi"/>
+        </w:rPr>
+        <w:t xml:space="preserve"> name.</w:t>
       </w:r>
     </w:p>
     <w:p>
@@ -6324,7 +6410,21 @@
         <w:rPr>
           <w:rFonts w:asciiTheme="majorHAnsi" w:eastAsiaTheme="minorEastAsia" w:hAnsiTheme="majorHAnsi"/>
         </w:rPr>
-        <w:t>The Dual form is derived by taking the results from the previous question (4d), (4e) and substituting them into the Lagrangian:</w:t>
+        <w:t xml:space="preserve">The Dual form is derived by taking the results from the previous question (4d), (4e) and substituting them into the </w:t>
+      </w:r>
+      <w:proofErr w:type="spellStart"/>
+      <w:r>
+        <w:rPr>
+          <w:rFonts w:asciiTheme="majorHAnsi" w:eastAsiaTheme="minorEastAsia" w:hAnsiTheme="majorHAnsi"/>
+        </w:rPr>
+        <w:t>Lagrangian</w:t>
+      </w:r>
+      <w:proofErr w:type="spellEnd"/>
+      <w:r>
+        <w:rPr>
+          <w:rFonts w:asciiTheme="majorHAnsi" w:eastAsiaTheme="minorEastAsia" w:hAnsiTheme="majorHAnsi"/>
+        </w:rPr>
+        <w:t>:</w:t>
       </w:r>
     </w:p>
     <w:p>
@@ -10981,12 +11081,14 @@
           <w:rFonts w:asciiTheme="majorHAnsi" w:eastAsiaTheme="minorEastAsia" w:hAnsiTheme="majorHAnsi"/>
         </w:rPr>
       </w:pPr>
+      <w:proofErr w:type="spellStart"/>
       <w:r>
         <w:rPr>
           <w:rFonts w:asciiTheme="majorHAnsi" w:eastAsiaTheme="minorEastAsia" w:hAnsiTheme="majorHAnsi"/>
         </w:rPr>
         <w:t>s.t.</w:t>
       </w:r>
+      <w:proofErr w:type="spellEnd"/>
     </w:p>
     <w:p>
       <w:pPr>
@@ -11249,7 +11351,21 @@
         <w:rPr>
           <w:rFonts w:asciiTheme="majorHAnsi" w:eastAsiaTheme="minorEastAsia" w:hAnsiTheme="majorHAnsi"/>
         </w:rPr>
-        <w:t>To prove the rest we use KKT conditions. The Lagrangian for this problem is:</w:t>
+        <w:t xml:space="preserve">To prove the rest we use KKT conditions. The </w:t>
+      </w:r>
+      <w:proofErr w:type="spellStart"/>
+      <w:r>
+        <w:rPr>
+          <w:rFonts w:asciiTheme="majorHAnsi" w:eastAsiaTheme="minorEastAsia" w:hAnsiTheme="majorHAnsi"/>
+        </w:rPr>
+        <w:t>Lagrangian</w:t>
+      </w:r>
+      <w:proofErr w:type="spellEnd"/>
+      <w:r>
+        <w:rPr>
+          <w:rFonts w:asciiTheme="majorHAnsi" w:eastAsiaTheme="minorEastAsia" w:hAnsiTheme="majorHAnsi"/>
+        </w:rPr>
+        <w:t xml:space="preserve"> for this problem is:</w:t>
       </w:r>
     </w:p>
     <w:p>
@@ -12758,8 +12874,16 @@
         <w:rPr>
           <w:rFonts w:asciiTheme="majorHAnsi" w:eastAsiaTheme="minorEastAsia" w:hAnsiTheme="majorHAnsi"/>
         </w:rPr>
-        <w:t xml:space="preserve">) by </w:t>
+        <w:t xml:space="preserve">) </w:t>
       </w:r>
+      <w:proofErr w:type="gramStart"/>
+      <w:r>
+        <w:rPr>
+          <w:rFonts w:asciiTheme="majorHAnsi" w:eastAsiaTheme="minorEastAsia" w:hAnsiTheme="majorHAnsi"/>
+        </w:rPr>
+        <w:t xml:space="preserve">by </w:t>
+      </w:r>
+      <w:proofErr w:type="gramEnd"/>
       <m:oMath>
         <m:sSub>
           <m:sSubPr>
@@ -13580,8 +13704,16 @@
         <w:rPr>
           <w:rFonts w:asciiTheme="majorHAnsi" w:eastAsiaTheme="minorEastAsia" w:hAnsiTheme="majorHAnsi"/>
         </w:rPr>
-        <w:t xml:space="preserve">We shall look at three different cases of </w:t>
+        <w:t xml:space="preserve">We shall look at three different cases </w:t>
       </w:r>
+      <w:proofErr w:type="gramStart"/>
+      <w:r>
+        <w:rPr>
+          <w:rFonts w:asciiTheme="majorHAnsi" w:eastAsiaTheme="minorEastAsia" w:hAnsiTheme="majorHAnsi"/>
+        </w:rPr>
+        <w:t xml:space="preserve">of </w:t>
+      </w:r>
+      <w:proofErr w:type="gramEnd"/>
       <m:oMath>
         <m:sSub>
           <m:sSubPr>
@@ -14221,7 +14353,21 @@
         <w:rPr>
           <w:rFonts w:asciiTheme="majorHAnsi" w:eastAsiaTheme="minorEastAsia" w:hAnsiTheme="majorHAnsi"/>
         </w:rPr>
-        <w:t xml:space="preserve"> the dual Lagrangian:</w:t>
+        <w:t xml:space="preserve"> the dual </w:t>
+      </w:r>
+      <w:proofErr w:type="spellStart"/>
+      <w:r>
+        <w:rPr>
+          <w:rFonts w:asciiTheme="majorHAnsi" w:eastAsiaTheme="minorEastAsia" w:hAnsiTheme="majorHAnsi"/>
+        </w:rPr>
+        <w:t>Lagrangian</w:t>
+      </w:r>
+      <w:proofErr w:type="spellEnd"/>
+      <w:r>
+        <w:rPr>
+          <w:rFonts w:asciiTheme="majorHAnsi" w:eastAsiaTheme="minorEastAsia" w:hAnsiTheme="majorHAnsi"/>
+        </w:rPr>
+        <w:t>:</w:t>
       </w:r>
     </w:p>
     <w:p>
@@ -18150,8 +18296,16 @@
         <w:rPr>
           <w:rFonts w:asciiTheme="majorHAnsi" w:eastAsiaTheme="minorEastAsia" w:hAnsiTheme="majorHAnsi"/>
         </w:rPr>
-        <w:t xml:space="preserve"> requires some more work. It is defined solely by the support vectors when </w:t>
+        <w:t xml:space="preserve"> requires some more work. It is defined solely by the support vectors </w:t>
       </w:r>
+      <w:proofErr w:type="gramStart"/>
+      <w:r>
+        <w:rPr>
+          <w:rFonts w:asciiTheme="majorHAnsi" w:eastAsiaTheme="minorEastAsia" w:hAnsiTheme="majorHAnsi"/>
+        </w:rPr>
+        <w:t xml:space="preserve">when </w:t>
+      </w:r>
+      <w:proofErr w:type="gramEnd"/>
       <m:oMath>
         <m:sSub>
           <m:sSubPr>
@@ -18594,8 +18748,16 @@
         <w:rPr>
           <w:rFonts w:asciiTheme="majorHAnsi" w:eastAsiaTheme="minorEastAsia" w:hAnsiTheme="majorHAnsi"/>
         </w:rPr>
-        <w:t xml:space="preserve"> this implies that </w:t>
+        <w:t xml:space="preserve"> this implies </w:t>
       </w:r>
+      <w:proofErr w:type="gramStart"/>
+      <w:r>
+        <w:rPr>
+          <w:rFonts w:asciiTheme="majorHAnsi" w:eastAsiaTheme="minorEastAsia" w:hAnsiTheme="majorHAnsi"/>
+        </w:rPr>
+        <w:t xml:space="preserve">that </w:t>
+      </w:r>
+      <w:proofErr w:type="gramEnd"/>
       <m:oMath>
         <m:sSub>
           <m:sSubPr>
@@ -18734,8 +18896,16 @@
         <w:rPr>
           <w:rFonts w:asciiTheme="majorHAnsi" w:eastAsiaTheme="minorEastAsia" w:hAnsiTheme="majorHAnsi"/>
         </w:rPr>
-        <w:t xml:space="preserve"> we get that </w:t>
+        <w:t xml:space="preserve"> we get </w:t>
       </w:r>
+      <w:proofErr w:type="gramStart"/>
+      <w:r>
+        <w:rPr>
+          <w:rFonts w:asciiTheme="majorHAnsi" w:eastAsiaTheme="minorEastAsia" w:hAnsiTheme="majorHAnsi"/>
+        </w:rPr>
+        <w:t xml:space="preserve">that </w:t>
+      </w:r>
+      <w:proofErr w:type="gramEnd"/>
       <m:oMath>
         <m:sSub>
           <m:sSubPr>
@@ -18834,8 +19004,16 @@
         <w:rPr>
           <w:rFonts w:asciiTheme="majorHAnsi" w:eastAsiaTheme="minorEastAsia" w:hAnsiTheme="majorHAnsi"/>
         </w:rPr>
-        <w:t xml:space="preserve">this implies that </w:t>
+        <w:t xml:space="preserve">this implies </w:t>
       </w:r>
+      <w:proofErr w:type="gramStart"/>
+      <w:r>
+        <w:rPr>
+          <w:rFonts w:asciiTheme="majorHAnsi" w:eastAsiaTheme="minorEastAsia" w:hAnsiTheme="majorHAnsi"/>
+        </w:rPr>
+        <w:t xml:space="preserve">that </w:t>
+      </w:r>
+      <w:proofErr w:type="gramEnd"/>
       <m:oMath>
         <m:sSub>
           <m:sSubPr>
@@ -20225,7 +20403,21 @@
           <w:rFonts w:asciiTheme="majorHAnsi" w:hAnsiTheme="majorHAnsi"/>
         </w:rPr>
         <w:lastRenderedPageBreak/>
-        <w:t>The subgradient for this function is:</w:t>
+        <w:t xml:space="preserve">The </w:t>
+      </w:r>
+      <w:proofErr w:type="spellStart"/>
+      <w:r>
+        <w:rPr>
+          <w:rFonts w:asciiTheme="majorHAnsi" w:hAnsiTheme="majorHAnsi"/>
+        </w:rPr>
+        <w:t>subgradient</w:t>
+      </w:r>
+      <w:proofErr w:type="spellEnd"/>
+      <w:r>
+        <w:rPr>
+          <w:rFonts w:asciiTheme="majorHAnsi" w:hAnsiTheme="majorHAnsi"/>
+        </w:rPr>
+        <w:t xml:space="preserve"> for this function is:</w:t>
       </w:r>
     </w:p>
     <w:p>
@@ -21414,766 +21606,30 @@
         <w:rPr>
           <w:rFonts w:asciiTheme="majorHAnsi" w:hAnsiTheme="majorHAnsi"/>
         </w:rPr>
-        <w:t xml:space="preserve">And after each iteration we make sure that </w:t>
+        <w:t xml:space="preserve">See </w:t>
       </w:r>
-      <m:oMath>
-        <m:d>
-          <m:dPr>
-            <m:begChr m:val="‖"/>
-            <m:endChr m:val="‖"/>
-            <m:ctrlPr>
-              <w:rPr>
-                <w:rFonts w:ascii="Cambria Math" w:hAnsi="Cambria Math"/>
-                <w:i/>
-              </w:rPr>
-            </m:ctrlPr>
-          </m:dPr>
-          <m:e>
-            <m:sSub>
-              <m:sSubPr>
-                <m:ctrlPr>
-                  <w:rPr>
-                    <w:rFonts w:ascii="Cambria Math" w:hAnsi="Cambria Math"/>
-                    <w:i/>
-                  </w:rPr>
-                </m:ctrlPr>
-              </m:sSubPr>
-              <m:e>
-                <m:r>
-                  <m:rPr>
-                    <m:sty m:val="bi"/>
-                  </m:rPr>
-                  <w:rPr>
-                    <w:rFonts w:ascii="Cambria Math" w:hAnsi="Cambria Math"/>
-                  </w:rPr>
-                  <m:t>w</m:t>
-                </m:r>
-              </m:e>
-              <m:sub>
-                <m:r>
-                  <w:rPr>
-                    <w:rFonts w:ascii="Cambria Math" w:hAnsi="Cambria Math"/>
-                  </w:rPr>
-                  <m:t>t+1</m:t>
-                </m:r>
-              </m:sub>
-            </m:sSub>
-          </m:e>
-        </m:d>
-        <m:r>
-          <w:rPr>
-            <w:rFonts w:ascii="Cambria Math" w:hAnsi="Cambria Math"/>
-          </w:rPr>
-          <m:t>&lt;</m:t>
-        </m:r>
-        <m:f>
-          <m:fPr>
-            <m:ctrlPr>
-              <w:rPr>
-                <w:rFonts w:ascii="Cambria Math" w:hAnsi="Cambria Math"/>
-                <w:i/>
-              </w:rPr>
-            </m:ctrlPr>
-          </m:fPr>
-          <m:num>
-            <m:r>
-              <w:rPr>
-                <w:rFonts w:ascii="Cambria Math" w:hAnsi="Cambria Math"/>
-              </w:rPr>
-              <m:t>1</m:t>
-            </m:r>
-          </m:num>
-          <m:den>
-            <m:rad>
-              <m:radPr>
-                <m:degHide m:val="1"/>
-                <m:ctrlPr>
-                  <w:rPr>
-                    <w:rFonts w:ascii="Cambria Math" w:hAnsi="Cambria Math"/>
-                    <w:i/>
-                  </w:rPr>
-                </m:ctrlPr>
-              </m:radPr>
-              <m:deg/>
-              <m:e>
-                <m:r>
-                  <w:rPr>
-                    <w:rFonts w:ascii="Cambria Math" w:hAnsi="Cambria Math"/>
-                  </w:rPr>
-                  <m:t>λ</m:t>
-                </m:r>
-              </m:e>
-            </m:rad>
-          </m:den>
-        </m:f>
-      </m:oMath>
-    </w:p>
-    <w:p>
-      <w:pPr>
-        <w:bidi w:val="0"/>
+      <w:proofErr w:type="spellStart"/>
+      <w:r>
         <w:rPr>
           <w:rFonts w:asciiTheme="majorHAnsi" w:hAnsiTheme="majorHAnsi"/>
         </w:rPr>
-      </w:pPr>
+        <w:t>Matlab</w:t>
+      </w:r>
+      <w:proofErr w:type="spellEnd"/>
       <w:r>
         <w:rPr>
           <w:rFonts w:asciiTheme="majorHAnsi" w:hAnsiTheme="majorHAnsi"/>
         </w:rPr>
-        <w:t>By doing</w:t>
+        <w:t xml:space="preserve"> appendix for the calculation of the </w:t>
       </w:r>
-    </w:p>
-    <w:p>
-      <w:pPr>
-        <w:bidi w:val="0"/>
+      <w:proofErr w:type="spellStart"/>
+      <w:r>
         <w:rPr>
           <w:rFonts w:asciiTheme="majorHAnsi" w:hAnsiTheme="majorHAnsi"/>
         </w:rPr>
-      </w:pPr>
-      <m:oMathPara>
-        <m:oMath>
-          <m:sSub>
-            <m:sSubPr>
-              <m:ctrlPr>
-                <w:rPr>
-                  <w:rFonts w:ascii="Cambria Math" w:hAnsi="Cambria Math"/>
-                  <w:i/>
-                </w:rPr>
-              </m:ctrlPr>
-            </m:sSubPr>
-            <m:e>
-              <m:r>
-                <m:rPr>
-                  <m:sty m:val="bi"/>
-                </m:rPr>
-                <w:rPr>
-                  <w:rFonts w:ascii="Cambria Math" w:hAnsi="Cambria Math"/>
-                </w:rPr>
-                <m:t>w</m:t>
-              </m:r>
-            </m:e>
-            <m:sub>
-              <m:r>
-                <w:rPr>
-                  <w:rFonts w:ascii="Cambria Math" w:hAnsi="Cambria Math"/>
-                </w:rPr>
-                <m:t>t+1</m:t>
-              </m:r>
-            </m:sub>
-          </m:sSub>
-          <m:r>
-            <w:rPr>
-              <w:rFonts w:ascii="Cambria Math" w:hAnsi="Cambria Math"/>
-            </w:rPr>
-            <m:t>←</m:t>
-          </m:r>
-          <m:sSub>
-            <m:sSubPr>
-              <m:ctrlPr>
-                <w:rPr>
-                  <w:rFonts w:ascii="Cambria Math" w:hAnsi="Cambria Math"/>
-                  <w:i/>
-                </w:rPr>
-              </m:ctrlPr>
-            </m:sSubPr>
-            <m:e>
-              <m:r>
-                <m:rPr>
-                  <m:sty m:val="bi"/>
-                </m:rPr>
-                <w:rPr>
-                  <w:rFonts w:ascii="Cambria Math" w:hAnsi="Cambria Math"/>
-                </w:rPr>
-                <m:t>w</m:t>
-              </m:r>
-            </m:e>
-            <m:sub>
-              <m:r>
-                <w:rPr>
-                  <w:rFonts w:ascii="Cambria Math" w:hAnsi="Cambria Math"/>
-                </w:rPr>
-                <m:t>t+1</m:t>
-              </m:r>
-            </m:sub>
-          </m:sSub>
-          <m:r>
-            <w:rPr>
-              <w:rFonts w:ascii="Cambria Math" w:hAnsi="Cambria Math"/>
-            </w:rPr>
-            <m:t>⋅</m:t>
-          </m:r>
-          <m:f>
-            <m:fPr>
-              <m:ctrlPr>
-                <w:rPr>
-                  <w:rFonts w:ascii="Cambria Math" w:hAnsi="Cambria Math"/>
-                  <w:i/>
-                </w:rPr>
-              </m:ctrlPr>
-            </m:fPr>
-            <m:num>
-              <m:r>
-                <w:rPr>
-                  <w:rFonts w:ascii="Cambria Math" w:hAnsi="Cambria Math"/>
-                </w:rPr>
-                <m:t>1/</m:t>
-              </m:r>
-              <m:rad>
-                <m:radPr>
-                  <m:degHide m:val="1"/>
-                  <m:ctrlPr>
-                    <w:rPr>
-                      <w:rFonts w:ascii="Cambria Math" w:hAnsi="Cambria Math"/>
-                      <w:i/>
-                    </w:rPr>
-                  </m:ctrlPr>
-                </m:radPr>
-                <m:deg/>
-                <m:e>
-                  <m:r>
-                    <w:rPr>
-                      <w:rFonts w:ascii="Cambria Math" w:hAnsi="Cambria Math"/>
-                    </w:rPr>
-                    <m:t>λ</m:t>
-                  </m:r>
-                </m:e>
-              </m:rad>
-            </m:num>
-            <m:den>
-              <m:d>
-                <m:dPr>
-                  <m:begChr m:val="‖"/>
-                  <m:endChr m:val="‖"/>
-                  <m:ctrlPr>
-                    <w:rPr>
-                      <w:rFonts w:ascii="Cambria Math" w:hAnsi="Cambria Math"/>
-                      <w:i/>
-                    </w:rPr>
-                  </m:ctrlPr>
-                </m:dPr>
-                <m:e>
-                  <m:sSub>
-                    <m:sSubPr>
-                      <m:ctrlPr>
-                        <w:rPr>
-                          <w:rFonts w:ascii="Cambria Math" w:hAnsi="Cambria Math"/>
-                          <w:i/>
-                        </w:rPr>
-                      </m:ctrlPr>
-                    </m:sSubPr>
-                    <m:e>
-                      <m:r>
-                        <m:rPr>
-                          <m:sty m:val="bi"/>
-                        </m:rPr>
-                        <w:rPr>
-                          <w:rFonts w:ascii="Cambria Math" w:hAnsi="Cambria Math"/>
-                        </w:rPr>
-                        <m:t>w</m:t>
-                      </m:r>
-                    </m:e>
-                    <m:sub>
-                      <m:r>
-                        <w:rPr>
-                          <w:rFonts w:ascii="Cambria Math" w:hAnsi="Cambria Math"/>
-                        </w:rPr>
-                        <m:t>t+1</m:t>
-                      </m:r>
-                    </m:sub>
-                  </m:sSub>
-                </m:e>
-              </m:d>
-            </m:den>
-          </m:f>
-        </m:oMath>
-      </m:oMathPara>
-    </w:p>
-    <w:p>
-      <w:pPr>
-        <w:bidi w:val="0"/>
-        <w:rPr>
-          <w:rFonts w:asciiTheme="majorHAnsi" w:hAnsiTheme="majorHAnsi"/>
-        </w:rPr>
-      </w:pPr>
-      <w:bookmarkStart w:id="0" w:name="_GoBack"/>
-    </w:p>
-    <w:bookmarkEnd w:id="0"/>
-    <w:p>
-      <w:pPr>
-        <w:bidi w:val="0"/>
-        <w:rPr>
-          <w:rFonts w:asciiTheme="majorHAnsi" w:hAnsiTheme="majorHAnsi"/>
-        </w:rPr>
-      </w:pPr>
-      <w:r>
-        <w:rPr>
-          <w:rFonts w:asciiTheme="majorHAnsi" w:hAnsiTheme="majorHAnsi"/>
-        </w:rPr>
-        <w:t>The update for the stochastic version looks like this:</w:t>
+        <w:t>subgradient</w:t>
       </w:r>
-    </w:p>
-    <w:p>
-      <w:pPr>
-        <w:bidi w:val="0"/>
-        <w:rPr>
-          <w:rFonts w:asciiTheme="majorHAnsi" w:eastAsiaTheme="minorEastAsia" w:hAnsiTheme="majorHAnsi"/>
-        </w:rPr>
-      </w:pPr>
-      <m:oMathPara>
-        <m:oMath>
-          <m:sSub>
-            <m:sSubPr>
-              <m:ctrlPr>
-                <w:rPr>
-                  <w:rFonts w:ascii="Cambria Math" w:hAnsi="Cambria Math"/>
-                  <w:i/>
-                </w:rPr>
-              </m:ctrlPr>
-            </m:sSubPr>
-            <m:e>
-              <m:r>
-                <m:rPr>
-                  <m:sty m:val="bi"/>
-                </m:rPr>
-                <w:rPr>
-                  <w:rFonts w:ascii="Cambria Math" w:hAnsi="Cambria Math"/>
-                </w:rPr>
-                <m:t>w</m:t>
-              </m:r>
-            </m:e>
-            <m:sub>
-              <m:r>
-                <w:rPr>
-                  <w:rFonts w:ascii="Cambria Math" w:hAnsi="Cambria Math"/>
-                </w:rPr>
-                <m:t>t+1</m:t>
-              </m:r>
-            </m:sub>
-          </m:sSub>
-          <m:r>
-            <w:rPr>
-              <w:rFonts w:ascii="Cambria Math" w:hAnsi="Cambria Math"/>
-            </w:rPr>
-            <m:t>=</m:t>
-          </m:r>
-          <m:d>
-            <m:dPr>
-              <m:begChr m:val="{"/>
-              <m:endChr m:val=""/>
-              <m:ctrlPr>
-                <w:rPr>
-                  <w:rFonts w:ascii="Cambria Math" w:hAnsi="Cambria Math"/>
-                  <w:i/>
-                </w:rPr>
-              </m:ctrlPr>
-            </m:dPr>
-            <m:e>
-              <m:m>
-                <m:mPr>
-                  <m:mcs>
-                    <m:mc>
-                      <m:mcPr>
-                        <m:count m:val="1"/>
-                        <m:mcJc m:val="center"/>
-                      </m:mcPr>
-                    </m:mc>
-                  </m:mcs>
-                  <m:ctrlPr>
-                    <w:rPr>
-                      <w:rFonts w:ascii="Cambria Math" w:hAnsi="Cambria Math"/>
-                      <w:i/>
-                    </w:rPr>
-                  </m:ctrlPr>
-                </m:mPr>
-                <m:mr>
-                  <m:e>
-                    <m:sSub>
-                      <m:sSubPr>
-                        <m:ctrlPr>
-                          <w:rPr>
-                            <w:rFonts w:ascii="Cambria Math" w:hAnsi="Cambria Math"/>
-                            <w:i/>
-                          </w:rPr>
-                        </m:ctrlPr>
-                      </m:sSubPr>
-                      <m:e>
-                        <m:r>
-                          <m:rPr>
-                            <m:sty m:val="bi"/>
-                          </m:rPr>
-                          <w:rPr>
-                            <w:rFonts w:ascii="Cambria Math" w:hAnsi="Cambria Math"/>
-                          </w:rPr>
-                          <m:t>w</m:t>
-                        </m:r>
-                      </m:e>
-                      <m:sub>
-                        <m:r>
-                          <w:rPr>
-                            <w:rFonts w:ascii="Cambria Math" w:hAnsi="Cambria Math"/>
-                          </w:rPr>
-                          <m:t>t</m:t>
-                        </m:r>
-                      </m:sub>
-                    </m:sSub>
-                    <m:r>
-                      <w:rPr>
-                        <w:rFonts w:ascii="Cambria Math" w:hAnsi="Cambria Math"/>
-                      </w:rPr>
-                      <m:t>-</m:t>
-                    </m:r>
-                    <m:sSub>
-                      <m:sSubPr>
-                        <m:ctrlPr>
-                          <w:rPr>
-                            <w:rFonts w:ascii="Cambria Math" w:hAnsi="Cambria Math"/>
-                            <w:i/>
-                          </w:rPr>
-                        </m:ctrlPr>
-                      </m:sSubPr>
-                      <m:e>
-                        <m:r>
-                          <w:rPr>
-                            <w:rFonts w:ascii="Cambria Math" w:hAnsi="Cambria Math"/>
-                          </w:rPr>
-                          <m:t>η</m:t>
-                        </m:r>
-                      </m:e>
-                      <m:sub>
-                        <m:r>
-                          <w:rPr>
-                            <w:rFonts w:ascii="Cambria Math" w:hAnsi="Cambria Math"/>
-                          </w:rPr>
-                          <m:t>t</m:t>
-                        </m:r>
-                      </m:sub>
-                    </m:sSub>
-                    <m:d>
-                      <m:dPr>
-                        <m:ctrlPr>
-                          <w:rPr>
-                            <w:rFonts w:ascii="Cambria Math" w:eastAsiaTheme="minorEastAsia" w:hAnsi="Cambria Math"/>
-                            <w:i/>
-                          </w:rPr>
-                        </m:ctrlPr>
-                      </m:dPr>
-                      <m:e>
-                        <m:r>
-                          <w:rPr>
-                            <w:rFonts w:ascii="Cambria Math" w:eastAsiaTheme="minorEastAsia" w:hAnsi="Cambria Math"/>
-                          </w:rPr>
-                          <m:t>λ</m:t>
-                        </m:r>
-                        <m:r>
-                          <m:rPr>
-                            <m:sty m:val="bi"/>
-                          </m:rPr>
-                          <w:rPr>
-                            <w:rFonts w:ascii="Cambria Math" w:eastAsiaTheme="minorEastAsia" w:hAnsi="Cambria Math"/>
-                          </w:rPr>
-                          <m:t>w</m:t>
-                        </m:r>
-                        <m:r>
-                          <w:rPr>
-                            <w:rFonts w:ascii="Cambria Math" w:eastAsiaTheme="minorEastAsia" w:hAnsi="Cambria Math"/>
-                          </w:rPr>
-                          <m:t>-</m:t>
-                        </m:r>
-                        <m:sSub>
-                          <m:sSubPr>
-                            <m:ctrlPr>
-                              <w:rPr>
-                                <w:rFonts w:ascii="Cambria Math" w:eastAsiaTheme="minorEastAsia" w:hAnsi="Cambria Math"/>
-                                <w:i/>
-                              </w:rPr>
-                            </m:ctrlPr>
-                          </m:sSubPr>
-                          <m:e>
-                            <m:r>
-                              <w:rPr>
-                                <w:rFonts w:ascii="Cambria Math" w:eastAsiaTheme="minorEastAsia" w:hAnsi="Cambria Math"/>
-                              </w:rPr>
-                              <m:t>y</m:t>
-                            </m:r>
-                          </m:e>
-                          <m:sub>
-                            <m:r>
-                              <w:rPr>
-                                <w:rFonts w:ascii="Cambria Math" w:eastAsiaTheme="minorEastAsia" w:hAnsi="Cambria Math"/>
-                              </w:rPr>
-                              <m:t>i</m:t>
-                            </m:r>
-                          </m:sub>
-                        </m:sSub>
-                        <m:sSub>
-                          <m:sSubPr>
-                            <m:ctrlPr>
-                              <w:rPr>
-                                <w:rFonts w:ascii="Cambria Math" w:hAnsi="Cambria Math"/>
-                                <w:i/>
-                              </w:rPr>
-                            </m:ctrlPr>
-                          </m:sSubPr>
-                          <m:e>
-                            <m:r>
-                              <m:rPr>
-                                <m:sty m:val="bi"/>
-                              </m:rPr>
-                              <w:rPr>
-                                <w:rFonts w:ascii="Cambria Math" w:hAnsi="Cambria Math"/>
-                              </w:rPr>
-                              <m:t>x</m:t>
-                            </m:r>
-                          </m:e>
-                          <m:sub>
-                            <m:r>
-                              <w:rPr>
-                                <w:rFonts w:ascii="Cambria Math" w:hAnsi="Cambria Math"/>
-                              </w:rPr>
-                              <m:t>i</m:t>
-                            </m:r>
-                          </m:sub>
-                        </m:sSub>
-                      </m:e>
-                    </m:d>
-                  </m:e>
-                </m:mr>
-                <m:mr>
-                  <m:e>
-                    <m:sSub>
-                      <m:sSubPr>
-                        <m:ctrlPr>
-                          <w:rPr>
-                            <w:rFonts w:ascii="Cambria Math" w:hAnsi="Cambria Math"/>
-                            <w:i/>
-                          </w:rPr>
-                        </m:ctrlPr>
-                      </m:sSubPr>
-                      <m:e>
-                        <m:r>
-                          <m:rPr>
-                            <m:sty m:val="bi"/>
-                          </m:rPr>
-                          <w:rPr>
-                            <w:rFonts w:ascii="Cambria Math" w:hAnsi="Cambria Math"/>
-                          </w:rPr>
-                          <m:t>w</m:t>
-                        </m:r>
-                      </m:e>
-                      <m:sub>
-                        <m:r>
-                          <w:rPr>
-                            <w:rFonts w:ascii="Cambria Math" w:hAnsi="Cambria Math"/>
-                          </w:rPr>
-                          <m:t>t</m:t>
-                        </m:r>
-                      </m:sub>
-                    </m:sSub>
-                    <m:r>
-                      <w:rPr>
-                        <w:rFonts w:ascii="Cambria Math" w:hAnsi="Cambria Math"/>
-                      </w:rPr>
-                      <m:t>-</m:t>
-                    </m:r>
-                    <m:sSub>
-                      <m:sSubPr>
-                        <m:ctrlPr>
-                          <w:rPr>
-                            <w:rFonts w:ascii="Cambria Math" w:hAnsi="Cambria Math"/>
-                            <w:i/>
-                          </w:rPr>
-                        </m:ctrlPr>
-                      </m:sSubPr>
-                      <m:e>
-                        <m:r>
-                          <w:rPr>
-                            <w:rFonts w:ascii="Cambria Math" w:hAnsi="Cambria Math"/>
-                          </w:rPr>
-                          <m:t>η</m:t>
-                        </m:r>
-                      </m:e>
-                      <m:sub>
-                        <m:r>
-                          <w:rPr>
-                            <w:rFonts w:ascii="Cambria Math" w:hAnsi="Cambria Math"/>
-                          </w:rPr>
-                          <m:t>t</m:t>
-                        </m:r>
-                      </m:sub>
-                    </m:sSub>
-                    <m:r>
-                      <w:rPr>
-                        <w:rFonts w:ascii="Cambria Math" w:eastAsiaTheme="minorEastAsia" w:hAnsi="Cambria Math"/>
-                      </w:rPr>
-                      <m:t>λ</m:t>
-                    </m:r>
-                    <m:r>
-                      <m:rPr>
-                        <m:sty m:val="bi"/>
-                      </m:rPr>
-                      <w:rPr>
-                        <w:rFonts w:ascii="Cambria Math" w:eastAsiaTheme="minorEastAsia" w:hAnsi="Cambria Math"/>
-                      </w:rPr>
-                      <m:t>w</m:t>
-                    </m:r>
-                  </m:e>
-                </m:mr>
-              </m:m>
-            </m:e>
-          </m:d>
-        </m:oMath>
-      </m:oMathPara>
-    </w:p>
-    <w:p>
-      <w:pPr>
-        <w:bidi w:val="0"/>
-        <w:rPr>
-          <w:rFonts w:asciiTheme="majorHAnsi" w:eastAsiaTheme="minorEastAsia" w:hAnsiTheme="majorHAnsi"/>
-        </w:rPr>
-      </w:pPr>
-      <m:oMathPara>
-        <m:oMath>
-          <m:sSubSup>
-            <m:sSubSupPr>
-              <m:ctrlPr>
-                <w:rPr>
-                  <w:rFonts w:ascii="Cambria Math" w:hAnsi="Cambria Math"/>
-                  <w:i/>
-                </w:rPr>
-              </m:ctrlPr>
-            </m:sSubSupPr>
-            <m:e>
-              <m:r>
-                <w:rPr>
-                  <w:rFonts w:ascii="Cambria Math" w:hAnsi="Cambria Math"/>
-                </w:rPr>
-                <m:t>w</m:t>
-              </m:r>
-            </m:e>
-            <m:sub>
-              <m:r>
-                <w:rPr>
-                  <w:rFonts w:ascii="Cambria Math" w:hAnsi="Cambria Math"/>
-                </w:rPr>
-                <m:t>0</m:t>
-              </m:r>
-            </m:sub>
-            <m:sup>
-              <m:r>
-                <w:rPr>
-                  <w:rFonts w:ascii="Cambria Math" w:hAnsi="Cambria Math"/>
-                </w:rPr>
-                <m:t>t+1</m:t>
-              </m:r>
-            </m:sup>
-          </m:sSubSup>
-          <m:r>
-            <w:rPr>
-              <w:rFonts w:ascii="Cambria Math" w:hAnsi="Cambria Math"/>
-            </w:rPr>
-            <m:t>=</m:t>
-          </m:r>
-          <m:sSubSup>
-            <m:sSubSupPr>
-              <m:ctrlPr>
-                <w:rPr>
-                  <w:rFonts w:ascii="Cambria Math" w:hAnsi="Cambria Math"/>
-                  <w:i/>
-                </w:rPr>
-              </m:ctrlPr>
-            </m:sSubSupPr>
-            <m:e>
-              <m:r>
-                <w:rPr>
-                  <w:rFonts w:ascii="Cambria Math" w:hAnsi="Cambria Math"/>
-                </w:rPr>
-                <m:t>w</m:t>
-              </m:r>
-            </m:e>
-            <m:sub>
-              <m:r>
-                <w:rPr>
-                  <w:rFonts w:ascii="Cambria Math" w:hAnsi="Cambria Math"/>
-                </w:rPr>
-                <m:t>0</m:t>
-              </m:r>
-            </m:sub>
-            <m:sup>
-              <m:r>
-                <w:rPr>
-                  <w:rFonts w:ascii="Cambria Math" w:hAnsi="Cambria Math"/>
-                </w:rPr>
-                <m:t>t</m:t>
-              </m:r>
-            </m:sup>
-          </m:sSubSup>
-          <m:r>
-            <w:rPr>
-              <w:rFonts w:ascii="Cambria Math" w:hAnsi="Cambria Math"/>
-            </w:rPr>
-            <m:t>+</m:t>
-          </m:r>
-          <m:sSub>
-            <m:sSubPr>
-              <m:ctrlPr>
-                <w:rPr>
-                  <w:rFonts w:ascii="Cambria Math" w:hAnsi="Cambria Math"/>
-                  <w:i/>
-                </w:rPr>
-              </m:ctrlPr>
-            </m:sSubPr>
-            <m:e>
-              <m:r>
-                <w:rPr>
-                  <w:rFonts w:ascii="Cambria Math" w:hAnsi="Cambria Math"/>
-                </w:rPr>
-                <m:t>η</m:t>
-              </m:r>
-            </m:e>
-            <m:sub>
-              <m:r>
-                <w:rPr>
-                  <w:rFonts w:ascii="Cambria Math" w:hAnsi="Cambria Math"/>
-                </w:rPr>
-                <m:t>t</m:t>
-              </m:r>
-            </m:sub>
-          </m:sSub>
-          <m:sSub>
-            <m:sSubPr>
-              <m:ctrlPr>
-                <w:rPr>
-                  <w:rFonts w:ascii="Cambria Math" w:eastAsiaTheme="minorEastAsia" w:hAnsi="Cambria Math"/>
-                  <w:i/>
-                </w:rPr>
-              </m:ctrlPr>
-            </m:sSubPr>
-            <m:e>
-              <m:r>
-                <w:rPr>
-                  <w:rFonts w:ascii="Cambria Math" w:eastAsiaTheme="minorEastAsia" w:hAnsi="Cambria Math"/>
-                </w:rPr>
-                <m:t>y</m:t>
-              </m:r>
-            </m:e>
-            <m:sub>
-              <m:r>
-                <w:rPr>
-                  <w:rFonts w:ascii="Cambria Math" w:eastAsiaTheme="minorEastAsia" w:hAnsi="Cambria Math"/>
-                </w:rPr>
-                <m:t>i</m:t>
-              </m:r>
-            </m:sub>
-          </m:sSub>
-        </m:oMath>
-      </m:oMathPara>
-    </w:p>
-    <w:p>
-      <w:pPr>
-        <w:bidi w:val="0"/>
-        <w:rPr>
-          <w:rFonts w:asciiTheme="majorHAnsi" w:hAnsiTheme="majorHAnsi"/>
-        </w:rPr>
-      </w:pPr>
+      <w:proofErr w:type="spellEnd"/>
     </w:p>
     <w:p>
       <w:pPr>
@@ -22422,12 +21878,14 @@
           <w:rFonts w:asciiTheme="majorHAnsi" w:hAnsiTheme="majorHAnsi"/>
         </w:rPr>
       </w:pPr>
+      <w:proofErr w:type="spellStart"/>
       <w:r>
         <w:rPr>
           <w:rFonts w:asciiTheme="majorHAnsi" w:hAnsiTheme="majorHAnsi"/>
         </w:rPr>
         <w:t>Matlab</w:t>
       </w:r>
+      <w:proofErr w:type="spellEnd"/>
     </w:p>
     <w:p>
       <w:pPr>
@@ -22435,7 +21893,6 @@
         <w:bidi w:val="0"/>
       </w:pPr>
       <w:r>
-        <w:lastRenderedPageBreak/>
         <w:t>Q1</w:t>
       </w:r>
       <w:r>
@@ -22613,7 +22070,21 @@
         <w:rPr>
           <w:rFonts w:asciiTheme="majorHAnsi" w:eastAsiaTheme="minorEastAsia" w:hAnsiTheme="majorHAnsi"/>
         </w:rPr>
-        <w:t>The Lagrangian is</w:t>
+        <w:t xml:space="preserve">The </w:t>
+      </w:r>
+      <w:proofErr w:type="spellStart"/>
+      <w:r>
+        <w:rPr>
+          <w:rFonts w:asciiTheme="majorHAnsi" w:eastAsiaTheme="minorEastAsia" w:hAnsiTheme="majorHAnsi"/>
+        </w:rPr>
+        <w:t>Lagrangian</w:t>
+      </w:r>
+      <w:proofErr w:type="spellEnd"/>
+      <w:r>
+        <w:rPr>
+          <w:rFonts w:asciiTheme="majorHAnsi" w:eastAsiaTheme="minorEastAsia" w:hAnsiTheme="majorHAnsi"/>
+        </w:rPr>
+        <w:t xml:space="preserve"> is</w:t>
       </w:r>
     </w:p>
     <w:p>
@@ -23424,6 +22895,7 @@
         <w:rPr>
           <w:rFonts w:asciiTheme="majorHAnsi" w:eastAsiaTheme="minorEastAsia" w:hAnsiTheme="majorHAnsi"/>
         </w:rPr>
+        <w:lastRenderedPageBreak/>
         <w:t xml:space="preserve">If both </w:t>
       </w:r>
       <m:oMath>
@@ -24930,6 +24402,32 @@
                   </m:ctrlPr>
                 </m:sSupPr>
                 <m:e>
+                  <m:f>
+                    <m:fPr>
+                      <m:ctrlPr>
+                        <w:rPr>
+                          <w:rFonts w:ascii="Cambria Math" w:hAnsi="Cambria Math"/>
+                          <w:i/>
+                        </w:rPr>
+                      </m:ctrlPr>
+                    </m:fPr>
+                    <m:num>
+                      <m:r>
+                        <w:rPr>
+                          <w:rFonts w:ascii="Cambria Math" w:hAnsi="Cambria Math"/>
+                        </w:rPr>
+                        <m:t>1</m:t>
+                      </m:r>
+                    </m:num>
+                    <m:den>
+                      <m:r>
+                        <w:rPr>
+                          <w:rFonts w:ascii="Cambria Math" w:hAnsi="Cambria Math"/>
+                        </w:rPr>
+                        <m:t>2</m:t>
+                      </m:r>
+                    </m:den>
+                  </m:f>
                   <m:d>
                     <m:dPr>
                       <m:begChr m:val="‖"/>
@@ -25189,8 +24687,16 @@
         <w:rPr>
           <w:rFonts w:asciiTheme="majorHAnsi" w:eastAsiaTheme="minorEastAsia" w:hAnsiTheme="majorHAnsi" w:cstheme="majorBidi"/>
         </w:rPr>
-        <w:t xml:space="preserve"> Using this can expose which constraints would be active </w:t>
+        <w:t xml:space="preserve"> Using this can expose which constraints would be </w:t>
       </w:r>
+      <w:proofErr w:type="gramStart"/>
+      <w:r>
+        <w:rPr>
+          <w:rFonts w:asciiTheme="majorHAnsi" w:eastAsiaTheme="minorEastAsia" w:hAnsiTheme="majorHAnsi" w:cstheme="majorBidi"/>
+        </w:rPr>
+        <w:t xml:space="preserve">active </w:t>
+      </w:r>
+      <w:proofErr w:type="gramEnd"/>
       <m:oMath>
         <m:r>
           <w:rPr>
@@ -25289,7 +24795,21 @@
         <w:rPr>
           <w:rFonts w:asciiTheme="majorHAnsi" w:eastAsiaTheme="minorEastAsia" w:hAnsiTheme="majorHAnsi" w:cstheme="majorBidi"/>
         </w:rPr>
-        <w:t>Now we can use the Lagrangian to solve this problem analytically.</w:t>
+        <w:t xml:space="preserve">Now we can use the </w:t>
+      </w:r>
+      <w:proofErr w:type="spellStart"/>
+      <w:r>
+        <w:rPr>
+          <w:rFonts w:asciiTheme="majorHAnsi" w:eastAsiaTheme="minorEastAsia" w:hAnsiTheme="majorHAnsi" w:cstheme="majorBidi"/>
+        </w:rPr>
+        <w:t>Lagrangian</w:t>
+      </w:r>
+      <w:proofErr w:type="spellEnd"/>
+      <w:r>
+        <w:rPr>
+          <w:rFonts w:asciiTheme="majorHAnsi" w:eastAsiaTheme="minorEastAsia" w:hAnsiTheme="majorHAnsi" w:cstheme="majorBidi"/>
+        </w:rPr>
+        <w:t xml:space="preserve"> to solve this problem analytically.</w:t>
       </w:r>
     </w:p>
     <w:p>
@@ -25368,6 +24888,32 @@
               </m:ctrlPr>
             </m:sSupPr>
             <m:e>
+              <m:f>
+                <m:fPr>
+                  <m:ctrlPr>
+                    <w:rPr>
+                      <w:rFonts w:ascii="Cambria Math" w:hAnsi="Cambria Math"/>
+                      <w:i/>
+                    </w:rPr>
+                  </m:ctrlPr>
+                </m:fPr>
+                <m:num>
+                  <m:r>
+                    <w:rPr>
+                      <w:rFonts w:ascii="Cambria Math" w:hAnsi="Cambria Math"/>
+                    </w:rPr>
+                    <m:t>1</m:t>
+                  </m:r>
+                </m:num>
+                <m:den>
+                  <m:r>
+                    <w:rPr>
+                      <w:rFonts w:ascii="Cambria Math" w:hAnsi="Cambria Math"/>
+                    </w:rPr>
+                    <m:t>2</m:t>
+                  </m:r>
+                </m:den>
+              </m:f>
               <m:d>
                 <m:dPr>
                   <m:begChr m:val="‖"/>
@@ -25805,12 +25351,6 @@
                 </m:mPr>
                 <m:mr>
                   <m:e>
-                    <m:r>
-                      <w:rPr>
-                        <w:rFonts w:ascii="Cambria Math" w:eastAsiaTheme="minorEastAsia" w:hAnsi="Cambria Math" w:cstheme="majorBidi"/>
-                      </w:rPr>
-                      <m:t>2</m:t>
-                    </m:r>
                     <m:d>
                       <m:dPr>
                         <m:ctrlPr>
@@ -26067,7 +25607,16 @@
                           <w:rPr>
                             <w:rFonts w:ascii="Cambria Math" w:hAnsi="Cambria Math"/>
                           </w:rPr>
-                          <m:t>=-2</m:t>
+                          <m:t>=-</m:t>
+                        </m:r>
+                        <m:r>
+                          <m:rPr>
+                            <m:sty m:val="p"/>
+                          </m:rPr>
+                          <w:rPr>
+                            <w:rFonts w:ascii="Cambria Math" w:hAnsi="Cambria Math"/>
+                          </w:rPr>
+                          <m:t>1</m:t>
                         </m:r>
                       </m:e>
                     </m:mr>
@@ -26244,7 +25793,6 @@
         <w:rPr>
           <w:rFonts w:asciiTheme="majorHAnsi" w:eastAsiaTheme="minorEastAsia" w:hAnsiTheme="majorHAnsi"/>
         </w:rPr>
-        <w:lastRenderedPageBreak/>
         <w:t xml:space="preserve">When starting at </w:t>
       </w:r>
       <m:oMath>
@@ -26435,7 +25983,7 @@
           <w:rPr>
             <w:rFonts w:ascii="Cambria Math" w:eastAsiaTheme="minorEastAsia" w:hAnsi="Cambria Math"/>
           </w:rPr>
-          <m:t>=2</m:t>
+          <m:t>=</m:t>
         </m:r>
         <m:d>
           <m:dPr>
@@ -26526,7 +26074,7 @@
                     <w:rPr>
                       <w:rFonts w:ascii="Cambria Math" w:eastAsiaTheme="minorEastAsia" w:hAnsi="Cambria Math"/>
                     </w:rPr>
-                    <m:t>2</m:t>
+                    <m:t>1</m:t>
                   </m:r>
                 </m:e>
               </m:mr>
@@ -26536,7 +26084,13 @@
                     <w:rPr>
                       <w:rFonts w:ascii="Cambria Math" w:eastAsiaTheme="minorEastAsia" w:hAnsi="Cambria Math"/>
                     </w:rPr>
-                    <m:t>-1</m:t>
+                    <m:t>-</m:t>
+                  </m:r>
+                  <m:r>
+                    <w:rPr>
+                      <w:rFonts w:ascii="Cambria Math" w:eastAsiaTheme="minorEastAsia" w:hAnsi="Cambria Math"/>
+                    </w:rPr>
+                    <m:t>0.5</m:t>
                   </m:r>
                 </m:e>
               </m:mr>
@@ -26870,7 +26424,13 @@
           <w:rPr>
             <w:rFonts w:ascii="Cambria Math" w:eastAsiaTheme="minorEastAsia" w:hAnsi="Cambria Math"/>
           </w:rPr>
-          <m:t>α=0.5</m:t>
+          <m:t>α=</m:t>
+        </m:r>
+        <m:r>
+          <w:rPr>
+            <w:rFonts w:ascii="Cambria Math" w:eastAsiaTheme="minorEastAsia" w:hAnsi="Cambria Math"/>
+          </w:rPr>
+          <m:t>1</m:t>
         </m:r>
       </m:oMath>
       <w:r>
@@ -27111,8 +26671,16 @@
         <w:rPr>
           <w:rFonts w:asciiTheme="majorHAnsi" w:eastAsiaTheme="minorEastAsia" w:hAnsiTheme="majorHAnsi"/>
         </w:rPr>
-        <w:t xml:space="preserve">According to this </w:t>
+        <w:t xml:space="preserve">According to </w:t>
       </w:r>
+      <w:proofErr w:type="gramStart"/>
+      <w:r>
+        <w:rPr>
+          <w:rFonts w:asciiTheme="majorHAnsi" w:eastAsiaTheme="minorEastAsia" w:hAnsiTheme="majorHAnsi"/>
+        </w:rPr>
+        <w:t xml:space="preserve">this </w:t>
+      </w:r>
+      <w:proofErr w:type="gramEnd"/>
       <m:oMath>
         <m:sSub>
           <m:sSubPr>
@@ -27413,7 +26981,21 @@
         <w:rPr>
           <w:rFonts w:asciiTheme="majorHAnsi" w:eastAsiaTheme="minorEastAsia" w:hAnsiTheme="majorHAnsi"/>
         </w:rPr>
-        <w:t>This just so happens to be the correct solution for our problem. The reason for this would be that the Hessian is Unitary matrix.</w:t>
+        <w:t xml:space="preserve">This just so happens to be the correct solution for our problem. The reason for this would be that the Hessian is </w:t>
+      </w:r>
+      <w:proofErr w:type="gramStart"/>
+      <w:r>
+        <w:rPr>
+          <w:rFonts w:asciiTheme="majorHAnsi" w:eastAsiaTheme="minorEastAsia" w:hAnsiTheme="majorHAnsi"/>
+        </w:rPr>
+        <w:t>Unitary</w:t>
+      </w:r>
+      <w:proofErr w:type="gramEnd"/>
+      <w:r>
+        <w:rPr>
+          <w:rFonts w:asciiTheme="majorHAnsi" w:eastAsiaTheme="minorEastAsia" w:hAnsiTheme="majorHAnsi"/>
+        </w:rPr>
+        <w:t xml:space="preserve"> matrix.</w:t>
       </w:r>
     </w:p>
     <w:p>
@@ -27965,7 +27547,15 @@
         <w:rPr>
           <w:rFonts w:asciiTheme="majorHAnsi" w:eastAsiaTheme="minorEastAsia" w:hAnsiTheme="majorHAnsi"/>
         </w:rPr>
-        <w:t xml:space="preserve">The correct solution is found by using the projected Newton algorithm as described in the question 11. If however we use </w:t>
+        <w:t>The correct solution i</w:t>
+      </w:r>
+      <w:bookmarkStart w:id="0" w:name="_GoBack"/>
+      <w:bookmarkEnd w:id="0"/>
+      <w:r>
+        <w:rPr>
+          <w:rFonts w:asciiTheme="majorHAnsi" w:eastAsiaTheme="minorEastAsia" w:hAnsiTheme="majorHAnsi"/>
+        </w:rPr>
+        <w:t xml:space="preserve">s found by using the projected Newton algorithm as described in the question 11. If however we use </w:t>
       </w:r>
       <m:oMath>
         <m:sSub>
@@ -28396,7 +27986,21 @@
         <w:rPr>
           <w:rFonts w:asciiTheme="majorHAnsi" w:eastAsiaTheme="minorEastAsia" w:hAnsiTheme="majorHAnsi" w:cstheme="majorBidi"/>
         </w:rPr>
-        <w:t>The equation for the augmented Lagrangian for problem (10) is:</w:t>
+        <w:t xml:space="preserve">The equation for the augmented </w:t>
+      </w:r>
+      <w:proofErr w:type="spellStart"/>
+      <w:r>
+        <w:rPr>
+          <w:rFonts w:asciiTheme="majorHAnsi" w:eastAsiaTheme="minorEastAsia" w:hAnsiTheme="majorHAnsi" w:cstheme="majorBidi"/>
+        </w:rPr>
+        <w:t>Lagrangian</w:t>
+      </w:r>
+      <w:proofErr w:type="spellEnd"/>
+      <w:r>
+        <w:rPr>
+          <w:rFonts w:asciiTheme="majorHAnsi" w:eastAsiaTheme="minorEastAsia" w:hAnsiTheme="majorHAnsi" w:cstheme="majorBidi"/>
+        </w:rPr>
+        <w:t xml:space="preserve"> for problem (10) is:</w:t>
       </w:r>
     </w:p>
     <w:p>
@@ -29553,7 +29157,6 @@
             <w:rPr>
               <w:rFonts w:ascii="Cambria Math" w:eastAsiaTheme="minorEastAsia" w:hAnsi="Cambria Math" w:cstheme="majorBidi"/>
             </w:rPr>
-            <w:lastRenderedPageBreak/>
             <m:t>A=</m:t>
           </m:r>
           <m:d>
@@ -29801,8 +29404,19 @@
                 <w:bCs/>
                 <w:u w:val="single"/>
               </w:rPr>
-              <w:t>Algorithm: Augmented Lagrangian</w:t>
+              <w:t xml:space="preserve">Algorithm: Augmented </w:t>
             </w:r>
+            <w:proofErr w:type="spellStart"/>
+            <w:r>
+              <w:rPr>
+                <w:rFonts w:asciiTheme="majorHAnsi" w:eastAsiaTheme="minorEastAsia" w:hAnsiTheme="majorHAnsi" w:cstheme="majorBidi"/>
+                <w:b/>
+                <w:bCs/>
+                <w:u w:val="single"/>
+              </w:rPr>
+              <w:t>Lagrangian</w:t>
+            </w:r>
+            <w:proofErr w:type="spellEnd"/>
           </w:p>
           <w:p>
             <w:pPr>
@@ -29816,12 +29430,14 @@
                 <w:rFonts w:asciiTheme="majorHAnsi" w:eastAsiaTheme="minorEastAsia" w:hAnsiTheme="majorHAnsi" w:cstheme="majorBidi"/>
               </w:rPr>
             </w:pPr>
+            <w:proofErr w:type="spellStart"/>
             <w:r>
               <w:rPr>
                 <w:rFonts w:asciiTheme="majorHAnsi" w:eastAsiaTheme="minorEastAsia" w:hAnsiTheme="majorHAnsi" w:cstheme="majorBidi"/>
               </w:rPr>
               <w:t>Init</w:t>
             </w:r>
+            <w:proofErr w:type="spellEnd"/>
             <w:r>
               <w:rPr>
                 <w:rFonts w:asciiTheme="majorHAnsi" w:eastAsiaTheme="minorEastAsia" w:hAnsiTheme="majorHAnsi" w:cstheme="majorBidi"/>
@@ -30659,6 +30275,37 @@
           <w:rFonts w:asciiTheme="majorHAnsi" w:eastAsiaTheme="minorEastAsia" w:hAnsiTheme="majorHAnsi" w:cstheme="majorBidi"/>
         </w:rPr>
       </w:pPr>
+    </w:p>
+    <w:p>
+      <w:pPr>
+        <w:pStyle w:val="Heading3"/>
+        <w:bidi w:val="0"/>
+        <w:rPr>
+          <w:rFonts w:eastAsiaTheme="minorEastAsia"/>
+        </w:rPr>
+      </w:pPr>
+      <w:r>
+        <w:rPr>
+          <w:rFonts w:eastAsiaTheme="minorEastAsia"/>
+        </w:rPr>
+        <w:t>Q15</w:t>
+      </w:r>
+    </w:p>
+    <w:p>
+      <w:pPr>
+        <w:bidi w:val="0"/>
+        <w:rPr>
+          <w:rFonts w:asciiTheme="majorHAnsi" w:eastAsiaTheme="minorEastAsia" w:hAnsiTheme="majorHAnsi" w:cstheme="majorBidi"/>
+        </w:rPr>
+      </w:pPr>
+      <w:proofErr w:type="spellStart"/>
+      <w:r>
+        <w:rPr>
+          <w:rFonts w:asciiTheme="majorHAnsi" w:eastAsiaTheme="minorEastAsia" w:hAnsiTheme="majorHAnsi" w:cstheme="majorBidi"/>
+        </w:rPr>
+        <w:t>Matlab</w:t>
+      </w:r>
+      <w:proofErr w:type="spellEnd"/>
     </w:p>
     <w:sectPr>
       <w:pgSz w:w="11906" w:h="16838"/>
@@ -31722,7 +31369,7 @@
 </file>
 
 <file path=customXml/itemProps1.xml><?xml version="1.0" encoding="utf-8"?>
-<ds:datastoreItem xmlns:ds="http://schemas.openxmlformats.org/officeDocument/2006/customXml" ds:itemID="{98848181-7331-4B6A-8A75-E1C694FC9D21}">
+<ds:datastoreItem xmlns:ds="http://schemas.openxmlformats.org/officeDocument/2006/customXml" ds:itemID="{3CB389A4-DBD7-4B54-9086-9740C3B4150C}">
   <ds:schemaRefs>
     <ds:schemaRef ds:uri="http://schemas.openxmlformats.org/officeDocument/2006/bibliography"/>
   </ds:schemaRefs>

</xml_diff>

<commit_message>
Rename file and also bring Augmented to more convenient form in MS doc
</commit_message>
<xml_diff>
--- a/HW2/HW2.docx
+++ b/HW2/HW2.docx
@@ -27547,15 +27547,7 @@
         <w:rPr>
           <w:rFonts w:asciiTheme="majorHAnsi" w:eastAsiaTheme="minorEastAsia" w:hAnsiTheme="majorHAnsi"/>
         </w:rPr>
-        <w:t>The correct solution i</w:t>
-      </w:r>
-      <w:bookmarkStart w:id="0" w:name="_GoBack"/>
-      <w:bookmarkEnd w:id="0"/>
-      <w:r>
-        <w:rPr>
-          <w:rFonts w:asciiTheme="majorHAnsi" w:eastAsiaTheme="minorEastAsia" w:hAnsiTheme="majorHAnsi"/>
-        </w:rPr>
-        <w:t xml:space="preserve">s found by using the projected Newton algorithm as described in the question 11. If however we use </w:t>
+        <w:t xml:space="preserve">The correct solution is found by using the projected Newton algorithm as described in the question 11. If however we use </w:t>
       </w:r>
       <m:oMath>
         <m:sSub>
@@ -29137,12 +29129,269 @@
           <w:rFonts w:asciiTheme="majorHAnsi" w:eastAsiaTheme="minorEastAsia" w:hAnsiTheme="majorHAnsi" w:cstheme="majorBidi"/>
         </w:rPr>
       </w:pPr>
+      <m:oMathPara>
+        <m:oMath>
+          <m:r>
+            <w:rPr>
+              <w:rFonts w:ascii="Cambria Math" w:eastAsiaTheme="minorEastAsia" w:hAnsi="Cambria Math" w:cstheme="majorBidi"/>
+            </w:rPr>
+            <m:t>=</m:t>
+          </m:r>
+          <m:f>
+            <m:fPr>
+              <m:ctrlPr>
+                <w:rPr>
+                  <w:rFonts w:ascii="Cambria Math" w:eastAsiaTheme="minorEastAsia" w:hAnsi="Cambria Math" w:cstheme="majorBidi"/>
+                  <w:i/>
+                </w:rPr>
+              </m:ctrlPr>
+            </m:fPr>
+            <m:num>
+              <m:r>
+                <w:rPr>
+                  <w:rFonts w:ascii="Cambria Math" w:eastAsiaTheme="minorEastAsia" w:hAnsi="Cambria Math" w:cstheme="majorBidi"/>
+                </w:rPr>
+                <m:t>1</m:t>
+              </m:r>
+            </m:num>
+            <m:den>
+              <m:r>
+                <w:rPr>
+                  <w:rFonts w:ascii="Cambria Math" w:eastAsiaTheme="minorEastAsia" w:hAnsi="Cambria Math" w:cstheme="majorBidi"/>
+                </w:rPr>
+                <m:t>2</m:t>
+              </m:r>
+            </m:den>
+          </m:f>
+          <m:sSup>
+            <m:sSupPr>
+              <m:ctrlPr>
+                <w:rPr>
+                  <w:rFonts w:ascii="Cambria Math" w:eastAsiaTheme="minorEastAsia" w:hAnsi="Cambria Math" w:cstheme="majorBidi"/>
+                  <w:i/>
+                </w:rPr>
+              </m:ctrlPr>
+            </m:sSupPr>
+            <m:e>
+              <m:r>
+                <m:rPr>
+                  <m:sty m:val="bi"/>
+                </m:rPr>
+                <w:rPr>
+                  <w:rFonts w:ascii="Cambria Math" w:eastAsiaTheme="minorEastAsia" w:hAnsi="Cambria Math" w:cstheme="majorBidi"/>
+                </w:rPr>
+                <m:t>λ</m:t>
+              </m:r>
+              <m:ctrlPr>
+                <w:rPr>
+                  <w:rFonts w:ascii="Cambria Math" w:eastAsiaTheme="minorEastAsia" w:hAnsi="Cambria Math" w:cstheme="majorBidi"/>
+                  <w:b/>
+                  <w:bCs/>
+                  <w:i/>
+                </w:rPr>
+              </m:ctrlPr>
+            </m:e>
+            <m:sup>
+              <m:r>
+                <w:rPr>
+                  <w:rFonts w:ascii="Cambria Math" w:eastAsiaTheme="minorEastAsia" w:hAnsi="Cambria Math" w:cstheme="majorBidi"/>
+                </w:rPr>
+                <m:t>T</m:t>
+              </m:r>
+            </m:sup>
+          </m:sSup>
+          <m:d>
+            <m:dPr>
+              <m:ctrlPr>
+                <w:rPr>
+                  <w:rFonts w:ascii="Cambria Math" w:eastAsiaTheme="minorEastAsia" w:hAnsi="Cambria Math" w:cstheme="majorBidi"/>
+                  <w:i/>
+                </w:rPr>
+              </m:ctrlPr>
+            </m:dPr>
+            <m:e>
+              <m:sSup>
+                <m:sSupPr>
+                  <m:ctrlPr>
+                    <w:rPr>
+                      <w:rFonts w:ascii="Cambria Math" w:eastAsiaTheme="minorEastAsia" w:hAnsi="Cambria Math" w:cstheme="majorBidi"/>
+                      <w:i/>
+                    </w:rPr>
+                  </m:ctrlPr>
+                </m:sSupPr>
+                <m:e>
+                  <m:r>
+                    <w:rPr>
+                      <w:rFonts w:ascii="Cambria Math" w:eastAsiaTheme="minorEastAsia" w:hAnsi="Cambria Math" w:cstheme="majorBidi"/>
+                    </w:rPr>
+                    <m:t>A</m:t>
+                  </m:r>
+                </m:e>
+                <m:sup>
+                  <m:r>
+                    <w:rPr>
+                      <w:rFonts w:ascii="Cambria Math" w:eastAsiaTheme="minorEastAsia" w:hAnsi="Cambria Math" w:cstheme="majorBidi"/>
+                    </w:rPr>
+                    <m:t>T</m:t>
+                  </m:r>
+                </m:sup>
+              </m:sSup>
+              <m:r>
+                <w:rPr>
+                  <w:rFonts w:ascii="Cambria Math" w:eastAsiaTheme="minorEastAsia" w:hAnsi="Cambria Math" w:cstheme="majorBidi"/>
+                </w:rPr>
+                <m:t>A</m:t>
+              </m:r>
+              <m:r>
+                <w:rPr>
+                  <w:rFonts w:ascii="Cambria Math" w:eastAsiaTheme="minorEastAsia" w:hAnsi="Cambria Math" w:cstheme="majorBidi"/>
+                </w:rPr>
+                <m:t>+μ</m:t>
+              </m:r>
+              <m:sSup>
+                <m:sSupPr>
+                  <m:ctrlPr>
+                    <w:rPr>
+                      <w:rFonts w:ascii="Cambria Math" w:eastAsiaTheme="minorEastAsia" w:hAnsi="Cambria Math" w:cstheme="majorBidi"/>
+                      <w:i/>
+                    </w:rPr>
+                  </m:ctrlPr>
+                </m:sSupPr>
+                <m:e>
+                  <m:r>
+                    <m:rPr>
+                      <m:sty m:val="bi"/>
+                    </m:rPr>
+                    <w:rPr>
+                      <w:rFonts w:ascii="Cambria Math" w:eastAsiaTheme="minorEastAsia" w:hAnsi="Cambria Math" w:cstheme="majorBidi"/>
+                    </w:rPr>
+                    <m:t>y</m:t>
+                  </m:r>
+                </m:e>
+                <m:sup>
+                  <m:r>
+                    <w:rPr>
+                      <w:rFonts w:ascii="Cambria Math" w:eastAsiaTheme="minorEastAsia" w:hAnsi="Cambria Math" w:cstheme="majorBidi"/>
+                    </w:rPr>
+                    <m:t>T</m:t>
+                  </m:r>
+                </m:sup>
+              </m:sSup>
+              <m:r>
+                <m:rPr>
+                  <m:sty m:val="bi"/>
+                </m:rPr>
+                <w:rPr>
+                  <w:rFonts w:ascii="Cambria Math" w:eastAsiaTheme="minorEastAsia" w:hAnsi="Cambria Math" w:cstheme="majorBidi"/>
+                </w:rPr>
+                <m:t>y</m:t>
+              </m:r>
+            </m:e>
+          </m:d>
+          <m:r>
+            <m:rPr>
+              <m:sty m:val="bi"/>
+            </m:rPr>
+            <w:rPr>
+              <w:rFonts w:ascii="Cambria Math" w:eastAsiaTheme="minorEastAsia" w:hAnsi="Cambria Math" w:cstheme="majorBidi"/>
+            </w:rPr>
+            <m:t>λ-</m:t>
+          </m:r>
+          <m:sSup>
+            <m:sSupPr>
+              <m:ctrlPr>
+                <w:rPr>
+                  <w:rFonts w:ascii="Cambria Math" w:eastAsiaTheme="minorEastAsia" w:hAnsi="Cambria Math" w:cstheme="majorBidi"/>
+                  <w:b/>
+                  <w:bCs/>
+                  <w:i/>
+                </w:rPr>
+              </m:ctrlPr>
+            </m:sSupPr>
+            <m:e>
+              <m:d>
+                <m:dPr>
+                  <m:ctrlPr>
+                    <w:rPr>
+                      <w:rFonts w:ascii="Cambria Math" w:eastAsiaTheme="minorEastAsia" w:hAnsi="Cambria Math" w:cstheme="majorBidi"/>
+                      <w:b/>
+                      <w:i/>
+                    </w:rPr>
+                  </m:ctrlPr>
+                </m:dPr>
+                <m:e>
+                  <m:r>
+                    <m:rPr>
+                      <m:sty m:val="bi"/>
+                    </m:rPr>
+                    <w:rPr>
+                      <w:rFonts w:ascii="Cambria Math" w:eastAsiaTheme="minorEastAsia" w:hAnsi="Cambria Math" w:cstheme="majorBidi"/>
+                    </w:rPr>
+                    <m:t>1</m:t>
+                  </m:r>
+                  <m:r>
+                    <m:rPr>
+                      <m:sty m:val="bi"/>
+                    </m:rPr>
+                    <w:rPr>
+                      <w:rFonts w:ascii="Cambria Math" w:eastAsiaTheme="minorEastAsia" w:hAnsi="Cambria Math" w:cstheme="majorBidi"/>
+                    </w:rPr>
+                    <m:t>+</m:t>
+                  </m:r>
+                  <m:r>
+                    <w:rPr>
+                      <w:rFonts w:ascii="Cambria Math" w:eastAsiaTheme="minorEastAsia" w:hAnsi="Cambria Math" w:cstheme="majorBidi"/>
+                    </w:rPr>
+                    <m:t>η</m:t>
+                  </m:r>
+                  <m:r>
+                    <m:rPr>
+                      <m:sty m:val="bi"/>
+                    </m:rPr>
+                    <w:rPr>
+                      <w:rFonts w:ascii="Cambria Math" w:eastAsiaTheme="minorEastAsia" w:hAnsi="Cambria Math" w:cstheme="majorBidi"/>
+                    </w:rPr>
+                    <m:t>y</m:t>
+                  </m:r>
+                </m:e>
+              </m:d>
+            </m:e>
+            <m:sup>
+              <m:r>
+                <w:rPr>
+                  <w:rFonts w:ascii="Cambria Math" w:eastAsiaTheme="minorEastAsia" w:hAnsi="Cambria Math" w:cstheme="majorBidi"/>
+                </w:rPr>
+                <m:t>T</m:t>
+              </m:r>
+            </m:sup>
+          </m:sSup>
+          <m:r>
+            <m:rPr>
+              <m:sty m:val="bi"/>
+            </m:rPr>
+            <w:rPr>
+              <w:rFonts w:ascii="Cambria Math" w:eastAsiaTheme="minorEastAsia" w:hAnsi="Cambria Math" w:cstheme="majorBidi"/>
+            </w:rPr>
+            <m:t>λ</m:t>
+          </m:r>
+        </m:oMath>
+      </m:oMathPara>
+    </w:p>
+    <w:p>
+      <w:pPr>
+        <w:bidi w:val="0"/>
+        <w:rPr>
+          <w:rFonts w:asciiTheme="majorHAnsi" w:eastAsiaTheme="minorEastAsia" w:hAnsiTheme="majorHAnsi" w:cstheme="majorBidi"/>
+        </w:rPr>
+      </w:pPr>
       <w:r>
         <w:rPr>
           <w:rFonts w:asciiTheme="majorHAnsi" w:eastAsiaTheme="minorEastAsia" w:hAnsiTheme="majorHAnsi" w:cstheme="majorBidi"/>
         </w:rPr>
         <w:t>Remainder:</w:t>
       </w:r>
+      <w:bookmarkStart w:id="0" w:name="_GoBack"/>
+      <w:bookmarkEnd w:id="0"/>
     </w:p>
     <w:p>
       <w:pPr>
@@ -31369,7 +31618,7 @@
 </file>
 
 <file path=customXml/itemProps1.xml><?xml version="1.0" encoding="utf-8"?>
-<ds:datastoreItem xmlns:ds="http://schemas.openxmlformats.org/officeDocument/2006/customXml" ds:itemID="{3CB389A4-DBD7-4B54-9086-9740C3B4150C}">
+<ds:datastoreItem xmlns:ds="http://schemas.openxmlformats.org/officeDocument/2006/customXml" ds:itemID="{ED9B6C8A-7D5C-4499-A836-C1FA7651F8E3}">
   <ds:schemaRefs>
     <ds:schemaRef ds:uri="http://schemas.openxmlformats.org/officeDocument/2006/bibliography"/>
   </ds:schemaRefs>

</xml_diff>